<commit_message>
Registro del análisis inicial del problema y matrices
</commit_message>
<xml_diff>
--- a/Informe_Parcial1.docx
+++ b/Informe_Parcial1.docx
@@ -5,13 +5,2144 @@
     <w:p>
       <w:pPr>
         <w:rPr>
+          <w:sz w:val="28"/>
+          <w:szCs w:val="28"/>
+        </w:rPr>
+      </w:pPr>
+      <w:r>
+        <w:rPr>
+          <w:sz w:val="28"/>
+          <w:szCs w:val="28"/>
+        </w:rPr>
+        <w:t>K(4,3,1,-1,1)</w:t>
+      </w:r>
+    </w:p>
+    <w:p>
+      <w:pPr>
+        <w:rPr>
+          <w:sz w:val="28"/>
+          <w:szCs w:val="28"/>
+        </w:rPr>
+      </w:pPr>
+    </w:p>
+    <w:p>
+      <w:pPr>
+        <w:rPr>
+          <w:sz w:val="24"/>
+          <w:szCs w:val="24"/>
+        </w:rPr>
+      </w:pPr>
+      <w:r>
+        <w:rPr>
+          <w:sz w:val="24"/>
+          <w:szCs w:val="24"/>
+        </w:rPr>
+        <w:t xml:space="preserve">La entrada del programa es una clave K (ejemplo: </w:t>
+      </w:r>
+      <w:r>
+        <w:rPr>
+          <w:sz w:val="24"/>
+          <w:szCs w:val="24"/>
+        </w:rPr>
+        <w:t>K(4,3,1,-1,1)</w:t>
+      </w:r>
+      <w:r>
+        <w:rPr>
+          <w:sz w:val="24"/>
+          <w:szCs w:val="24"/>
+        </w:rPr>
+        <w:t xml:space="preserve"> ), debemos dar una configuración de cerradura (X) que satisfaga esta clave. </w:t>
+      </w:r>
+    </w:p>
+    <w:p>
+      <w:pPr>
+        <w:rPr>
+          <w:sz w:val="24"/>
+          <w:szCs w:val="24"/>
+        </w:rPr>
+      </w:pPr>
+    </w:p>
+    <w:p>
+      <w:pPr>
+        <w:pStyle w:val="Prrafodelista"/>
+        <w:numPr>
+          <w:ilvl w:val="0"/>
+          <w:numId w:val="5"/>
+        </w:numPr>
+        <w:rPr>
+          <w:sz w:val="24"/>
+          <w:szCs w:val="24"/>
+        </w:rPr>
+      </w:pPr>
+      <w:r>
+        <w:rPr>
+          <w:sz w:val="24"/>
+          <w:szCs w:val="24"/>
+        </w:rPr>
+        <w:t>Entender bien el problema. (Comprender el funcionamiento de los componentes de una clave K y como interactúa</w:t>
+      </w:r>
+      <w:r>
+        <w:rPr>
+          <w:sz w:val="24"/>
+          <w:szCs w:val="24"/>
+        </w:rPr>
+        <w:t>n</w:t>
+      </w:r>
+      <w:r>
+        <w:rPr>
+          <w:sz w:val="24"/>
+          <w:szCs w:val="24"/>
+        </w:rPr>
+        <w:t xml:space="preserve"> con una cerradura X. Además de comprender la estructura </w:t>
+      </w:r>
+      <w:r>
+        <w:rPr>
+          <w:sz w:val="24"/>
+          <w:szCs w:val="24"/>
+        </w:rPr>
+        <w:t xml:space="preserve">y los comportamientos </w:t>
+      </w:r>
+      <w:r>
+        <w:rPr>
+          <w:sz w:val="24"/>
+          <w:szCs w:val="24"/>
+        </w:rPr>
+        <w:t>de l</w:t>
+      </w:r>
+      <w:r>
+        <w:rPr>
+          <w:sz w:val="24"/>
+          <w:szCs w:val="24"/>
+        </w:rPr>
+        <w:t>as matrices que componen una cerradura.)</w:t>
+      </w:r>
+    </w:p>
+    <w:p>
+      <w:pPr>
+        <w:pStyle w:val="Prrafodelista"/>
+        <w:ind w:left="360"/>
+        <w:rPr>
+          <w:sz w:val="24"/>
+          <w:szCs w:val="24"/>
+        </w:rPr>
+      </w:pPr>
+    </w:p>
+    <w:p>
+      <w:pPr>
+        <w:pStyle w:val="Prrafodelista"/>
+        <w:numPr>
+          <w:ilvl w:val="0"/>
+          <w:numId w:val="5"/>
+        </w:numPr>
+        <w:rPr>
+          <w:sz w:val="24"/>
+          <w:szCs w:val="24"/>
+        </w:rPr>
+      </w:pPr>
+      <w:r>
+        <w:rPr>
+          <w:sz w:val="24"/>
+          <w:szCs w:val="24"/>
+        </w:rPr>
+        <w:t>Empezar el proceso de análisis</w:t>
+      </w:r>
+      <w:r>
+        <w:rPr>
+          <w:sz w:val="24"/>
+          <w:szCs w:val="24"/>
+        </w:rPr>
+        <w:t xml:space="preserve"> y consideraciones para el desarrollo</w:t>
+      </w:r>
+      <w:r>
+        <w:rPr>
+          <w:sz w:val="24"/>
+          <w:szCs w:val="24"/>
+        </w:rPr>
+        <w:t>.</w:t>
+      </w:r>
+    </w:p>
+    <w:p>
+      <w:pPr>
+        <w:pStyle w:val="Prrafodelista"/>
+        <w:ind w:left="360"/>
+        <w:rPr>
+          <w:sz w:val="24"/>
+          <w:szCs w:val="24"/>
+        </w:rPr>
+      </w:pPr>
+    </w:p>
+    <w:p>
+      <w:pPr>
+        <w:pStyle w:val="Prrafodelista"/>
+        <w:numPr>
+          <w:ilvl w:val="1"/>
+          <w:numId w:val="5"/>
+        </w:numPr>
+        <w:rPr>
+          <w:sz w:val="24"/>
+          <w:szCs w:val="24"/>
+        </w:rPr>
+      </w:pPr>
+      <w:r>
+        <w:rPr>
+          <w:sz w:val="24"/>
+          <w:szCs w:val="24"/>
+        </w:rPr>
+        <w:t>Analizar la clave.</w:t>
+      </w:r>
+    </w:p>
+    <w:p>
+      <w:pPr>
+        <w:pStyle w:val="Prrafodelista"/>
+        <w:numPr>
+          <w:ilvl w:val="2"/>
+          <w:numId w:val="5"/>
+        </w:numPr>
+        <w:rPr>
+          <w:sz w:val="24"/>
+          <w:szCs w:val="24"/>
+        </w:rPr>
+      </w:pPr>
+      <w:r>
+        <w:rPr>
+          <w:sz w:val="24"/>
+          <w:szCs w:val="24"/>
+        </w:rPr>
+        <w:t>Obtener el tamaño mínimo de las matrices que compondrán la cerradura.</w:t>
+      </w:r>
+    </w:p>
+    <w:p>
+      <w:pPr>
+        <w:pStyle w:val="Prrafodelista"/>
+        <w:numPr>
+          <w:ilvl w:val="0"/>
+          <w:numId w:val="7"/>
+        </w:numPr>
+        <w:spacing w:line="254" w:lineRule="auto"/>
+        <w:ind w:left="1872"/>
+        <w:rPr>
+          <w:sz w:val="24"/>
+          <w:szCs w:val="24"/>
+        </w:rPr>
+      </w:pPr>
+      <w:r>
+        <w:rPr>
+          <w:sz w:val="24"/>
+          <w:szCs w:val="24"/>
+        </w:rPr>
+        <w:t>Buscar el mayor entre la fila y la columna.</w:t>
+      </w:r>
+    </w:p>
+    <w:p>
+      <w:pPr>
+        <w:pStyle w:val="Prrafodelista"/>
+        <w:numPr>
+          <w:ilvl w:val="0"/>
+          <w:numId w:val="7"/>
+        </w:numPr>
+        <w:spacing w:line="254" w:lineRule="auto"/>
+        <w:ind w:left="1872"/>
+        <w:rPr>
+          <w:sz w:val="24"/>
+          <w:szCs w:val="24"/>
+        </w:rPr>
+      </w:pPr>
+      <w:r>
+        <w:rPr>
+          <w:sz w:val="24"/>
+          <w:szCs w:val="24"/>
+        </w:rPr>
+        <w:t>Si ese número es par, entones sumarle 1</w:t>
+      </w:r>
+      <w:r>
+        <w:rPr>
+          <w:sz w:val="24"/>
+          <w:szCs w:val="24"/>
+        </w:rPr>
+        <w:t>.</w:t>
+      </w:r>
+    </w:p>
+    <w:p>
+      <w:pPr>
+        <w:pStyle w:val="Prrafodelista"/>
+        <w:spacing w:line="254" w:lineRule="auto"/>
+        <w:ind w:left="1872"/>
+        <w:rPr>
+          <w:sz w:val="24"/>
+          <w:szCs w:val="24"/>
+        </w:rPr>
+      </w:pPr>
+    </w:p>
+    <w:p>
+      <w:pPr>
+        <w:pStyle w:val="Prrafodelista"/>
+        <w:numPr>
+          <w:ilvl w:val="1"/>
+          <w:numId w:val="5"/>
+        </w:numPr>
+        <w:spacing w:line="254" w:lineRule="auto"/>
+        <w:rPr>
+          <w:sz w:val="24"/>
+          <w:szCs w:val="24"/>
+        </w:rPr>
+      </w:pPr>
+      <w:r>
+        <w:rPr>
+          <w:sz w:val="24"/>
+          <w:szCs w:val="24"/>
+        </w:rPr>
+        <w:t>Analizar las matrices.</w:t>
+      </w:r>
+    </w:p>
+    <w:p>
+      <w:pPr>
+        <w:pStyle w:val="Prrafodelista"/>
+        <w:spacing w:line="254" w:lineRule="auto"/>
+        <w:ind w:left="792"/>
+        <w:rPr>
+          <w:sz w:val="24"/>
+          <w:szCs w:val="24"/>
+        </w:rPr>
+      </w:pPr>
+    </w:p>
+    <w:p>
+      <w:pPr>
+        <w:pStyle w:val="Prrafodelista"/>
+        <w:spacing w:line="254" w:lineRule="auto"/>
+        <w:ind w:left="792"/>
+        <w:rPr>
+          <w:sz w:val="24"/>
+          <w:szCs w:val="24"/>
+        </w:rPr>
+      </w:pPr>
+      <w:r>
+        <w:rPr>
+          <w:sz w:val="24"/>
+          <w:szCs w:val="24"/>
+        </w:rPr>
+        <w:t>En un primer momento se analiz</w:t>
+      </w:r>
+      <w:r>
+        <w:rPr>
+          <w:sz w:val="24"/>
+          <w:szCs w:val="24"/>
+        </w:rPr>
+        <w:t>ó la estructura de la</w:t>
+      </w:r>
+      <w:r>
+        <w:rPr>
+          <w:sz w:val="24"/>
+          <w:szCs w:val="24"/>
+        </w:rPr>
+        <w:t xml:space="preserve"> matri</w:t>
+      </w:r>
+      <w:r>
+        <w:rPr>
+          <w:sz w:val="24"/>
+          <w:szCs w:val="24"/>
+        </w:rPr>
+        <w:t>z</w:t>
+      </w:r>
+      <w:r>
+        <w:rPr>
+          <w:sz w:val="24"/>
+          <w:szCs w:val="24"/>
+        </w:rPr>
+        <w:t xml:space="preserve"> con el fin de determinar valores universales </w:t>
+      </w:r>
+      <w:r>
+        <w:rPr>
+          <w:sz w:val="24"/>
+          <w:szCs w:val="24"/>
+        </w:rPr>
+        <w:t>y fórmulas que se adapten al comportamiento general de las mismas.</w:t>
+      </w:r>
+    </w:p>
+    <w:p>
+      <w:pPr>
+        <w:pStyle w:val="Prrafodelista"/>
+        <w:spacing w:line="254" w:lineRule="auto"/>
+        <w:ind w:left="792"/>
+        <w:rPr>
+          <w:sz w:val="24"/>
+          <w:szCs w:val="24"/>
+        </w:rPr>
+      </w:pPr>
+    </w:p>
+    <w:p>
+      <w:pPr>
+        <w:pStyle w:val="Prrafodelista"/>
+        <w:spacing w:line="254" w:lineRule="auto"/>
+        <w:ind w:left="792"/>
+        <w:rPr>
+          <w:sz w:val="24"/>
+          <w:szCs w:val="24"/>
+        </w:rPr>
+      </w:pPr>
+      <w:r>
+        <w:rPr>
+          <w:sz w:val="24"/>
+          <w:szCs w:val="24"/>
+        </w:rPr>
+        <w:t>F = Filas  |  C = Columnas  |  n</w:t>
+      </w:r>
+      <w:r>
+        <w:rPr>
+          <w:sz w:val="24"/>
+          <w:szCs w:val="24"/>
+        </w:rPr>
+        <w:t xml:space="preserve"> = 5  | </w:t>
+      </w:r>
+      <w:proofErr w:type="spellStart"/>
+      <w:r>
+        <w:rPr>
+          <w:sz w:val="24"/>
+          <w:szCs w:val="24"/>
+        </w:rPr>
+        <w:t>nxn</w:t>
+      </w:r>
+      <w:proofErr w:type="spellEnd"/>
+      <w:r>
+        <w:rPr>
+          <w:sz w:val="24"/>
+          <w:szCs w:val="24"/>
+        </w:rPr>
+        <w:t xml:space="preserve">  </w:t>
+      </w:r>
+    </w:p>
+    <w:p>
+      <w:pPr>
+        <w:pStyle w:val="Prrafodelista"/>
+        <w:spacing w:line="254" w:lineRule="auto"/>
+        <w:ind w:left="792"/>
+        <w:rPr>
+          <w:sz w:val="24"/>
+          <w:szCs w:val="24"/>
+        </w:rPr>
+      </w:pPr>
+    </w:p>
+    <w:tbl>
+      <w:tblPr>
+        <w:tblStyle w:val="Tablaconcuadrcula"/>
+        <w:tblpPr w:leftFromText="141" w:rightFromText="141" w:vertAnchor="text" w:horzAnchor="page" w:tblpX="2251" w:tblpY="103"/>
+        <w:tblOverlap w:val="never"/>
+        <w:tblW w:w="0" w:type="auto"/>
+        <w:tblLook w:val="04A0" w:firstRow="1" w:lastRow="0" w:firstColumn="1" w:lastColumn="0" w:noHBand="0" w:noVBand="1"/>
+      </w:tblPr>
+      <w:tblGrid>
+        <w:gridCol w:w="692"/>
+        <w:gridCol w:w="509"/>
+        <w:gridCol w:w="601"/>
+        <w:gridCol w:w="601"/>
+        <w:gridCol w:w="601"/>
+        <w:gridCol w:w="601"/>
+      </w:tblGrid>
+      <w:tr>
+        <w:trPr>
+          <w:trHeight w:val="341"/>
+        </w:trPr>
+        <w:tc>
+          <w:tcPr>
+            <w:tcW w:w="692" w:type="dxa"/>
+            <w:tcBorders>
+              <w:top w:val="single" w:sz="4" w:space="0" w:color="auto"/>
+              <w:left w:val="single" w:sz="4" w:space="0" w:color="auto"/>
+              <w:bottom w:val="single" w:sz="4" w:space="0" w:color="auto"/>
+              <w:right w:val="single" w:sz="4" w:space="0" w:color="auto"/>
+              <w:tl2br w:val="single" w:sz="4" w:space="0" w:color="auto"/>
+            </w:tcBorders>
+          </w:tcPr>
+          <w:p>
+            <w:pPr>
+              <w:pStyle w:val="Prrafodelista"/>
+              <w:spacing w:line="254" w:lineRule="auto"/>
+              <w:ind w:left="0"/>
+            </w:pPr>
+            <w:r>
+              <w:t xml:space="preserve">       C</w:t>
+            </w:r>
+          </w:p>
+          <w:p>
+            <w:pPr>
+              <w:pStyle w:val="Prrafodelista"/>
+              <w:spacing w:line="254" w:lineRule="auto"/>
+              <w:ind w:left="0"/>
+            </w:pPr>
+            <w:r>
+              <w:t>F</w:t>
+            </w:r>
+          </w:p>
+        </w:tc>
+        <w:tc>
+          <w:tcPr>
+            <w:tcW w:w="509" w:type="dxa"/>
+            <w:tcBorders>
+              <w:left w:val="single" w:sz="4" w:space="0" w:color="auto"/>
+            </w:tcBorders>
+            <w:shd w:val="clear" w:color="auto" w:fill="D9D9D9" w:themeFill="background1" w:themeFillShade="D9"/>
+          </w:tcPr>
+          <w:p>
+            <w:pPr>
+              <w:pStyle w:val="Prrafodelista"/>
+              <w:spacing w:line="254" w:lineRule="auto"/>
+              <w:ind w:left="0"/>
+              <w:jc w:val="center"/>
+              <w:rPr>
+                <w:b/>
+                <w:bCs/>
+              </w:rPr>
+            </w:pPr>
+            <w:r>
+              <w:rPr>
+                <w:b/>
+                <w:bCs/>
+              </w:rPr>
+              <w:t>1</w:t>
+            </w:r>
+          </w:p>
+        </w:tc>
+        <w:tc>
+          <w:tcPr>
+            <w:tcW w:w="601" w:type="dxa"/>
+            <w:shd w:val="clear" w:color="auto" w:fill="D9D9D9" w:themeFill="background1" w:themeFillShade="D9"/>
+          </w:tcPr>
+          <w:p>
+            <w:pPr>
+              <w:pStyle w:val="Prrafodelista"/>
+              <w:spacing w:line="254" w:lineRule="auto"/>
+              <w:ind w:left="0"/>
+              <w:jc w:val="center"/>
+              <w:rPr>
+                <w:b/>
+                <w:bCs/>
+              </w:rPr>
+            </w:pPr>
+            <w:r>
+              <w:rPr>
+                <w:b/>
+                <w:bCs/>
+              </w:rPr>
+              <w:t>2</w:t>
+            </w:r>
+          </w:p>
+        </w:tc>
+        <w:tc>
+          <w:tcPr>
+            <w:tcW w:w="601" w:type="dxa"/>
+            <w:shd w:val="clear" w:color="auto" w:fill="D9D9D9" w:themeFill="background1" w:themeFillShade="D9"/>
+          </w:tcPr>
+          <w:p>
+            <w:pPr>
+              <w:pStyle w:val="Prrafodelista"/>
+              <w:spacing w:line="254" w:lineRule="auto"/>
+              <w:ind w:left="0"/>
+              <w:jc w:val="center"/>
+              <w:rPr>
+                <w:b/>
+                <w:bCs/>
+              </w:rPr>
+            </w:pPr>
+            <w:r>
+              <w:rPr>
+                <w:b/>
+                <w:bCs/>
+              </w:rPr>
+              <w:t>3</w:t>
+            </w:r>
+          </w:p>
+        </w:tc>
+        <w:tc>
+          <w:tcPr>
+            <w:tcW w:w="601" w:type="dxa"/>
+            <w:shd w:val="clear" w:color="auto" w:fill="D9D9D9" w:themeFill="background1" w:themeFillShade="D9"/>
+          </w:tcPr>
+          <w:p>
+            <w:pPr>
+              <w:pStyle w:val="Prrafodelista"/>
+              <w:spacing w:line="254" w:lineRule="auto"/>
+              <w:ind w:left="0"/>
+              <w:jc w:val="center"/>
+              <w:rPr>
+                <w:b/>
+                <w:bCs/>
+              </w:rPr>
+            </w:pPr>
+            <w:r>
+              <w:rPr>
+                <w:b/>
+                <w:bCs/>
+              </w:rPr>
+              <w:t>4</w:t>
+            </w:r>
+          </w:p>
+        </w:tc>
+        <w:tc>
+          <w:tcPr>
+            <w:tcW w:w="601" w:type="dxa"/>
+            <w:shd w:val="clear" w:color="auto" w:fill="D9D9D9" w:themeFill="background1" w:themeFillShade="D9"/>
+          </w:tcPr>
+          <w:p>
+            <w:pPr>
+              <w:pStyle w:val="Prrafodelista"/>
+              <w:spacing w:line="254" w:lineRule="auto"/>
+              <w:ind w:left="0"/>
+              <w:jc w:val="center"/>
+              <w:rPr>
+                <w:b/>
+                <w:bCs/>
+              </w:rPr>
+            </w:pPr>
+            <w:r>
+              <w:rPr>
+                <w:b/>
+                <w:bCs/>
+              </w:rPr>
+              <w:t>5</w:t>
+            </w:r>
+          </w:p>
+        </w:tc>
+      </w:tr>
+      <w:tr>
+        <w:trPr>
+          <w:trHeight w:val="356"/>
+        </w:trPr>
+        <w:tc>
+          <w:tcPr>
+            <w:tcW w:w="692" w:type="dxa"/>
+            <w:tcBorders>
+              <w:top w:val="single" w:sz="4" w:space="0" w:color="auto"/>
+            </w:tcBorders>
+            <w:shd w:val="clear" w:color="auto" w:fill="D9D9D9" w:themeFill="background1" w:themeFillShade="D9"/>
+          </w:tcPr>
+          <w:p>
+            <w:pPr>
+              <w:pStyle w:val="Prrafodelista"/>
+              <w:spacing w:line="254" w:lineRule="auto"/>
+              <w:ind w:left="0"/>
+              <w:jc w:val="center"/>
+              <w:rPr>
+                <w:b/>
+                <w:bCs/>
+              </w:rPr>
+            </w:pPr>
+            <w:r>
+              <w:rPr>
+                <w:b/>
+                <w:bCs/>
+              </w:rPr>
+              <w:t>1</w:t>
+            </w:r>
+          </w:p>
+        </w:tc>
+        <w:tc>
+          <w:tcPr>
+            <w:tcW w:w="509" w:type="dxa"/>
+          </w:tcPr>
+          <w:p>
+            <w:pPr>
+              <w:pStyle w:val="Prrafodelista"/>
+              <w:spacing w:line="254" w:lineRule="auto"/>
+              <w:ind w:left="0"/>
+              <w:jc w:val="center"/>
+            </w:pPr>
+            <w:r>
+              <w:t>1</w:t>
+            </w:r>
+          </w:p>
+        </w:tc>
+        <w:tc>
+          <w:tcPr>
+            <w:tcW w:w="601" w:type="dxa"/>
+          </w:tcPr>
+          <w:p>
+            <w:pPr>
+              <w:pStyle w:val="Prrafodelista"/>
+              <w:spacing w:line="254" w:lineRule="auto"/>
+              <w:ind w:left="0"/>
+              <w:jc w:val="center"/>
+            </w:pPr>
+            <w:r>
+              <w:t>2</w:t>
+            </w:r>
+          </w:p>
+        </w:tc>
+        <w:tc>
+          <w:tcPr>
+            <w:tcW w:w="601" w:type="dxa"/>
+          </w:tcPr>
+          <w:p>
+            <w:pPr>
+              <w:pStyle w:val="Prrafodelista"/>
+              <w:spacing w:line="254" w:lineRule="auto"/>
+              <w:ind w:left="0"/>
+              <w:jc w:val="center"/>
+            </w:pPr>
+            <w:r>
+              <w:t>3</w:t>
+            </w:r>
+          </w:p>
+        </w:tc>
+        <w:tc>
+          <w:tcPr>
+            <w:tcW w:w="601" w:type="dxa"/>
+          </w:tcPr>
+          <w:p>
+            <w:pPr>
+              <w:pStyle w:val="Prrafodelista"/>
+              <w:spacing w:line="254" w:lineRule="auto"/>
+              <w:ind w:left="0"/>
+              <w:jc w:val="center"/>
+            </w:pPr>
+            <w:r>
+              <w:t>4</w:t>
+            </w:r>
+          </w:p>
+        </w:tc>
+        <w:tc>
+          <w:tcPr>
+            <w:tcW w:w="601" w:type="dxa"/>
+          </w:tcPr>
+          <w:p>
+            <w:pPr>
+              <w:pStyle w:val="Prrafodelista"/>
+              <w:spacing w:line="254" w:lineRule="auto"/>
+              <w:ind w:left="0"/>
+              <w:jc w:val="center"/>
+            </w:pPr>
+            <w:r>
+              <w:t>5</w:t>
+            </w:r>
+          </w:p>
+        </w:tc>
+      </w:tr>
+      <w:tr>
+        <w:trPr>
+          <w:trHeight w:val="341"/>
+        </w:trPr>
+        <w:tc>
+          <w:tcPr>
+            <w:tcW w:w="692" w:type="dxa"/>
+            <w:shd w:val="clear" w:color="auto" w:fill="D9D9D9" w:themeFill="background1" w:themeFillShade="D9"/>
+          </w:tcPr>
+          <w:p>
+            <w:pPr>
+              <w:pStyle w:val="Prrafodelista"/>
+              <w:spacing w:line="254" w:lineRule="auto"/>
+              <w:ind w:left="0"/>
+              <w:jc w:val="center"/>
+              <w:rPr>
+                <w:b/>
+                <w:bCs/>
+              </w:rPr>
+            </w:pPr>
+            <w:r>
+              <w:rPr>
+                <w:b/>
+                <w:bCs/>
+              </w:rPr>
+              <w:t>2</w:t>
+            </w:r>
+          </w:p>
+        </w:tc>
+        <w:tc>
+          <w:tcPr>
+            <w:tcW w:w="509" w:type="dxa"/>
+          </w:tcPr>
+          <w:p>
+            <w:pPr>
+              <w:pStyle w:val="Prrafodelista"/>
+              <w:spacing w:line="254" w:lineRule="auto"/>
+              <w:ind w:left="0"/>
+              <w:jc w:val="center"/>
+            </w:pPr>
+            <w:r>
+              <w:t>6</w:t>
+            </w:r>
+          </w:p>
+        </w:tc>
+        <w:tc>
+          <w:tcPr>
+            <w:tcW w:w="601" w:type="dxa"/>
+          </w:tcPr>
+          <w:p>
+            <w:pPr>
+              <w:pStyle w:val="Prrafodelista"/>
+              <w:spacing w:line="254" w:lineRule="auto"/>
+              <w:ind w:left="0"/>
+              <w:jc w:val="center"/>
+            </w:pPr>
+            <w:r>
+              <w:t>7</w:t>
+            </w:r>
+          </w:p>
+        </w:tc>
+        <w:tc>
+          <w:tcPr>
+            <w:tcW w:w="601" w:type="dxa"/>
+          </w:tcPr>
+          <w:p>
+            <w:pPr>
+              <w:pStyle w:val="Prrafodelista"/>
+              <w:spacing w:line="254" w:lineRule="auto"/>
+              <w:ind w:left="0"/>
+              <w:jc w:val="center"/>
+            </w:pPr>
+            <w:r>
+              <w:t>8</w:t>
+            </w:r>
+          </w:p>
+        </w:tc>
+        <w:tc>
+          <w:tcPr>
+            <w:tcW w:w="601" w:type="dxa"/>
+          </w:tcPr>
+          <w:p>
+            <w:pPr>
+              <w:pStyle w:val="Prrafodelista"/>
+              <w:spacing w:line="254" w:lineRule="auto"/>
+              <w:ind w:left="0"/>
+              <w:jc w:val="center"/>
+            </w:pPr>
+            <w:r>
+              <w:t>9</w:t>
+            </w:r>
+          </w:p>
+        </w:tc>
+        <w:tc>
+          <w:tcPr>
+            <w:tcW w:w="601" w:type="dxa"/>
+          </w:tcPr>
+          <w:p>
+            <w:pPr>
+              <w:pStyle w:val="Prrafodelista"/>
+              <w:spacing w:line="254" w:lineRule="auto"/>
+              <w:ind w:left="0"/>
+              <w:jc w:val="center"/>
+            </w:pPr>
+            <w:r>
+              <w:t>10</w:t>
+            </w:r>
+          </w:p>
+        </w:tc>
+      </w:tr>
+      <w:tr>
+        <w:trPr>
+          <w:trHeight w:val="341"/>
+        </w:trPr>
+        <w:tc>
+          <w:tcPr>
+            <w:tcW w:w="692" w:type="dxa"/>
+            <w:shd w:val="clear" w:color="auto" w:fill="D9D9D9" w:themeFill="background1" w:themeFillShade="D9"/>
+          </w:tcPr>
+          <w:p>
+            <w:pPr>
+              <w:pStyle w:val="Prrafodelista"/>
+              <w:spacing w:line="254" w:lineRule="auto"/>
+              <w:ind w:left="0"/>
+              <w:jc w:val="center"/>
+              <w:rPr>
+                <w:b/>
+                <w:bCs/>
+              </w:rPr>
+            </w:pPr>
+            <w:r>
+              <w:rPr>
+                <w:b/>
+                <w:bCs/>
+              </w:rPr>
+              <w:t>3</w:t>
+            </w:r>
+          </w:p>
+        </w:tc>
+        <w:tc>
+          <w:tcPr>
+            <w:tcW w:w="509" w:type="dxa"/>
+          </w:tcPr>
+          <w:p>
+            <w:pPr>
+              <w:pStyle w:val="Prrafodelista"/>
+              <w:spacing w:line="254" w:lineRule="auto"/>
+              <w:ind w:left="0"/>
+              <w:jc w:val="center"/>
+            </w:pPr>
+            <w:r>
+              <w:t>11</w:t>
+            </w:r>
+          </w:p>
+        </w:tc>
+        <w:tc>
+          <w:tcPr>
+            <w:tcW w:w="601" w:type="dxa"/>
+          </w:tcPr>
+          <w:p>
+            <w:pPr>
+              <w:pStyle w:val="Prrafodelista"/>
+              <w:spacing w:line="254" w:lineRule="auto"/>
+              <w:ind w:left="0"/>
+              <w:jc w:val="center"/>
+            </w:pPr>
+            <w:r>
+              <w:t>12</w:t>
+            </w:r>
+          </w:p>
+        </w:tc>
+        <w:tc>
+          <w:tcPr>
+            <w:tcW w:w="601" w:type="dxa"/>
+          </w:tcPr>
+          <w:p>
+            <w:pPr>
+              <w:pStyle w:val="Prrafodelista"/>
+              <w:spacing w:line="254" w:lineRule="auto"/>
+              <w:ind w:left="0"/>
+              <w:jc w:val="center"/>
+            </w:pPr>
+          </w:p>
+        </w:tc>
+        <w:tc>
+          <w:tcPr>
+            <w:tcW w:w="601" w:type="dxa"/>
+          </w:tcPr>
+          <w:p>
+            <w:pPr>
+              <w:pStyle w:val="Prrafodelista"/>
+              <w:spacing w:line="254" w:lineRule="auto"/>
+              <w:ind w:left="0"/>
+              <w:jc w:val="center"/>
+            </w:pPr>
+            <w:r>
+              <w:t>13</w:t>
+            </w:r>
+          </w:p>
+        </w:tc>
+        <w:tc>
+          <w:tcPr>
+            <w:tcW w:w="601" w:type="dxa"/>
+          </w:tcPr>
+          <w:p>
+            <w:pPr>
+              <w:pStyle w:val="Prrafodelista"/>
+              <w:spacing w:line="254" w:lineRule="auto"/>
+              <w:ind w:left="0"/>
+              <w:jc w:val="center"/>
+            </w:pPr>
+            <w:r>
+              <w:t>14</w:t>
+            </w:r>
+          </w:p>
+        </w:tc>
+      </w:tr>
+      <w:tr>
+        <w:trPr>
+          <w:trHeight w:val="356"/>
+        </w:trPr>
+        <w:tc>
+          <w:tcPr>
+            <w:tcW w:w="692" w:type="dxa"/>
+            <w:shd w:val="clear" w:color="auto" w:fill="D9D9D9" w:themeFill="background1" w:themeFillShade="D9"/>
+          </w:tcPr>
+          <w:p>
+            <w:pPr>
+              <w:pStyle w:val="Prrafodelista"/>
+              <w:spacing w:line="254" w:lineRule="auto"/>
+              <w:ind w:left="0"/>
+              <w:jc w:val="center"/>
+              <w:rPr>
+                <w:b/>
+                <w:bCs/>
+              </w:rPr>
+            </w:pPr>
+            <w:r>
+              <w:rPr>
+                <w:b/>
+                <w:bCs/>
+              </w:rPr>
+              <w:t>4</w:t>
+            </w:r>
+          </w:p>
+        </w:tc>
+        <w:tc>
+          <w:tcPr>
+            <w:tcW w:w="509" w:type="dxa"/>
+          </w:tcPr>
+          <w:p>
+            <w:pPr>
+              <w:pStyle w:val="Prrafodelista"/>
+              <w:spacing w:line="254" w:lineRule="auto"/>
+              <w:ind w:left="0"/>
+              <w:jc w:val="center"/>
+            </w:pPr>
+            <w:r>
+              <w:t>15</w:t>
+            </w:r>
+          </w:p>
+        </w:tc>
+        <w:tc>
+          <w:tcPr>
+            <w:tcW w:w="601" w:type="dxa"/>
+          </w:tcPr>
+          <w:p>
+            <w:pPr>
+              <w:pStyle w:val="Prrafodelista"/>
+              <w:spacing w:line="254" w:lineRule="auto"/>
+              <w:ind w:left="0"/>
+              <w:jc w:val="center"/>
+            </w:pPr>
+            <w:r>
+              <w:t>16</w:t>
+            </w:r>
+          </w:p>
+        </w:tc>
+        <w:tc>
+          <w:tcPr>
+            <w:tcW w:w="601" w:type="dxa"/>
+          </w:tcPr>
+          <w:p>
+            <w:pPr>
+              <w:pStyle w:val="Prrafodelista"/>
+              <w:spacing w:line="254" w:lineRule="auto"/>
+              <w:ind w:left="0"/>
+              <w:jc w:val="center"/>
+            </w:pPr>
+            <w:r>
+              <w:t>17</w:t>
+            </w:r>
+          </w:p>
+        </w:tc>
+        <w:tc>
+          <w:tcPr>
+            <w:tcW w:w="601" w:type="dxa"/>
+          </w:tcPr>
+          <w:p>
+            <w:pPr>
+              <w:pStyle w:val="Prrafodelista"/>
+              <w:spacing w:line="254" w:lineRule="auto"/>
+              <w:ind w:left="0"/>
+              <w:jc w:val="center"/>
+            </w:pPr>
+            <w:r>
+              <w:t>18</w:t>
+            </w:r>
+          </w:p>
+        </w:tc>
+        <w:tc>
+          <w:tcPr>
+            <w:tcW w:w="601" w:type="dxa"/>
+          </w:tcPr>
+          <w:p>
+            <w:pPr>
+              <w:pStyle w:val="Prrafodelista"/>
+              <w:spacing w:line="254" w:lineRule="auto"/>
+              <w:ind w:left="0"/>
+              <w:jc w:val="center"/>
+            </w:pPr>
+            <w:r>
+              <w:t>19</w:t>
+            </w:r>
+          </w:p>
+        </w:tc>
+      </w:tr>
+      <w:tr>
+        <w:trPr>
+          <w:trHeight w:val="341"/>
+        </w:trPr>
+        <w:tc>
+          <w:tcPr>
+            <w:tcW w:w="692" w:type="dxa"/>
+            <w:shd w:val="clear" w:color="auto" w:fill="D9D9D9" w:themeFill="background1" w:themeFillShade="D9"/>
+          </w:tcPr>
+          <w:p>
+            <w:pPr>
+              <w:pStyle w:val="Prrafodelista"/>
+              <w:spacing w:line="254" w:lineRule="auto"/>
+              <w:ind w:left="0"/>
+              <w:jc w:val="center"/>
+              <w:rPr>
+                <w:b/>
+                <w:bCs/>
+              </w:rPr>
+            </w:pPr>
+            <w:r>
+              <w:rPr>
+                <w:b/>
+                <w:bCs/>
+              </w:rPr>
+              <w:t>5</w:t>
+            </w:r>
+          </w:p>
+        </w:tc>
+        <w:tc>
+          <w:tcPr>
+            <w:tcW w:w="509" w:type="dxa"/>
+          </w:tcPr>
+          <w:p>
+            <w:pPr>
+              <w:pStyle w:val="Prrafodelista"/>
+              <w:spacing w:line="254" w:lineRule="auto"/>
+              <w:ind w:left="0"/>
+              <w:jc w:val="center"/>
+            </w:pPr>
+            <w:r>
+              <w:t>20</w:t>
+            </w:r>
+          </w:p>
+        </w:tc>
+        <w:tc>
+          <w:tcPr>
+            <w:tcW w:w="601" w:type="dxa"/>
+          </w:tcPr>
+          <w:p>
+            <w:pPr>
+              <w:pStyle w:val="Prrafodelista"/>
+              <w:spacing w:line="254" w:lineRule="auto"/>
+              <w:ind w:left="0"/>
+              <w:jc w:val="center"/>
+            </w:pPr>
+            <w:r>
+              <w:t>21</w:t>
+            </w:r>
+          </w:p>
+        </w:tc>
+        <w:tc>
+          <w:tcPr>
+            <w:tcW w:w="601" w:type="dxa"/>
+          </w:tcPr>
+          <w:p>
+            <w:pPr>
+              <w:pStyle w:val="Prrafodelista"/>
+              <w:spacing w:line="254" w:lineRule="auto"/>
+              <w:ind w:left="0"/>
+              <w:jc w:val="center"/>
+            </w:pPr>
+            <w:r>
+              <w:t>22</w:t>
+            </w:r>
+          </w:p>
+        </w:tc>
+        <w:tc>
+          <w:tcPr>
+            <w:tcW w:w="601" w:type="dxa"/>
+          </w:tcPr>
+          <w:p>
+            <w:pPr>
+              <w:pStyle w:val="Prrafodelista"/>
+              <w:spacing w:line="254" w:lineRule="auto"/>
+              <w:ind w:left="0"/>
+              <w:jc w:val="center"/>
+            </w:pPr>
+            <w:r>
+              <w:t>23</w:t>
+            </w:r>
+          </w:p>
+        </w:tc>
+        <w:tc>
+          <w:tcPr>
+            <w:tcW w:w="601" w:type="dxa"/>
+          </w:tcPr>
+          <w:p>
+            <w:pPr>
+              <w:pStyle w:val="Prrafodelista"/>
+              <w:spacing w:line="254" w:lineRule="auto"/>
+              <w:ind w:left="0"/>
+              <w:jc w:val="center"/>
+            </w:pPr>
+            <w:r>
+              <w:t>24</w:t>
+            </w:r>
+          </w:p>
+        </w:tc>
+      </w:tr>
+    </w:tbl>
+    <w:p>
+      <w:pPr>
+        <w:pStyle w:val="Prrafodelista"/>
+        <w:spacing w:line="254" w:lineRule="auto"/>
+        <w:ind w:left="792"/>
+        <w:rPr>
+          <w:sz w:val="24"/>
+          <w:szCs w:val="24"/>
+        </w:rPr>
+      </w:pPr>
+      <w:r>
+        <w:rPr>
+          <w:noProof/>
+          <w:sz w:val="24"/>
+          <w:szCs w:val="24"/>
+        </w:rPr>
+        <mc:AlternateContent>
+          <mc:Choice Requires="wps">
+            <w:drawing>
+              <wp:anchor distT="45720" distB="45720" distL="114300" distR="114300" simplePos="0" relativeHeight="251659264" behindDoc="0" locked="0" layoutInCell="1" allowOverlap="1" wp14:anchorId="6B481634" wp14:editId="23FA41D3">
+                <wp:simplePos x="0" y="0"/>
+                <wp:positionH relativeFrom="page">
+                  <wp:posOffset>3590925</wp:posOffset>
+                </wp:positionH>
+                <wp:positionV relativeFrom="paragraph">
+                  <wp:posOffset>83185</wp:posOffset>
+                </wp:positionV>
+                <wp:extent cx="3562350" cy="1533525"/>
+                <wp:effectExtent l="0" t="0" r="0" b="0"/>
+                <wp:wrapNone/>
+                <wp:docPr id="217" name="Cuadro de texto 2"/>
+                <wp:cNvGraphicFramePr>
+                  <a:graphicFrameLocks xmlns:a="http://schemas.openxmlformats.org/drawingml/2006/main"/>
+                </wp:cNvGraphicFramePr>
+                <a:graphic xmlns:a="http://schemas.openxmlformats.org/drawingml/2006/main">
+                  <a:graphicData uri="http://schemas.microsoft.com/office/word/2010/wordprocessingShape">
+                    <wps:wsp>
+                      <wps:cNvSpPr txBox="1">
+                        <a:spLocks noChangeArrowheads="1"/>
+                      </wps:cNvSpPr>
+                      <wps:spPr bwMode="auto">
+                        <a:xfrm>
+                          <a:off x="0" y="0"/>
+                          <a:ext cx="3562350" cy="1533525"/>
+                        </a:xfrm>
+                        <a:prstGeom prst="rect">
+                          <a:avLst/>
+                        </a:prstGeom>
+                        <a:noFill/>
+                        <a:ln>
+                          <a:noFill/>
+                          <a:headEnd/>
+                          <a:tailEnd/>
+                        </a:ln>
+                      </wps:spPr>
+                      <wps:style>
+                        <a:lnRef idx="2">
+                          <a:schemeClr val="accent2"/>
+                        </a:lnRef>
+                        <a:fillRef idx="1">
+                          <a:schemeClr val="lt1"/>
+                        </a:fillRef>
+                        <a:effectRef idx="0">
+                          <a:schemeClr val="accent2"/>
+                        </a:effectRef>
+                        <a:fontRef idx="minor">
+                          <a:schemeClr val="dk1"/>
+                        </a:fontRef>
+                      </wps:style>
+                      <wps:txbx>
+                        <w:txbxContent>
+                          <w:p>
+                            <w:pPr>
+                              <w:pStyle w:val="Prrafodelista"/>
+                              <w:numPr>
+                                <w:ilvl w:val="0"/>
+                                <w:numId w:val="9"/>
+                              </w:numPr>
+                              <w:spacing w:line="240" w:lineRule="auto"/>
+                            </w:pPr>
+                            <w:r>
+                              <w:t>Esquina Superior Derecha = n</w:t>
+                            </w:r>
+                          </w:p>
+                          <w:p>
+                            <w:pPr>
+                              <w:pStyle w:val="Prrafodelista"/>
+                              <w:numPr>
+                                <w:ilvl w:val="0"/>
+                                <w:numId w:val="9"/>
+                              </w:numPr>
+                              <w:spacing w:line="240" w:lineRule="auto"/>
+                            </w:pPr>
+                            <w:r>
+                              <w:t>Esquina Superior Izquierda = 1</w:t>
+                            </w:r>
+                          </w:p>
+                          <w:p>
+                            <w:pPr>
+                              <w:pStyle w:val="Prrafodelista"/>
+                              <w:numPr>
+                                <w:ilvl w:val="0"/>
+                                <w:numId w:val="9"/>
+                              </w:numPr>
+                              <w:spacing w:line="240" w:lineRule="auto"/>
+                            </w:pPr>
+                            <w:r>
+                              <w:t>Esquina Inferior Derecha = (</w:t>
+                            </w:r>
+                            <w:proofErr w:type="spellStart"/>
+                            <w:r>
+                              <w:t>nxn</w:t>
+                            </w:r>
+                            <w:proofErr w:type="spellEnd"/>
+                            <w:r>
+                              <w:t>)-1</w:t>
+                            </w:r>
+                          </w:p>
+                          <w:p>
+                            <w:pPr>
+                              <w:pStyle w:val="Prrafodelista"/>
+                              <w:numPr>
+                                <w:ilvl w:val="0"/>
+                                <w:numId w:val="9"/>
+                              </w:numPr>
+                              <w:spacing w:line="240" w:lineRule="auto"/>
+                            </w:pPr>
+                            <w:r>
+                              <w:t>Esquina Inferior Izquierda = (n*n) n</w:t>
+                            </w:r>
+                          </w:p>
+                          <w:p>
+                            <w:pPr>
+                              <w:pStyle w:val="Prrafodelista"/>
+                              <w:numPr>
+                                <w:ilvl w:val="0"/>
+                                <w:numId w:val="9"/>
+                              </w:numPr>
+                              <w:spacing w:line="240" w:lineRule="auto"/>
+                            </w:pPr>
+                            <w:r>
+                              <w:t>Casilla Centro = ((</w:t>
+                            </w:r>
+                            <w:proofErr w:type="spellStart"/>
+                            <w:r>
+                              <w:t>nxn</w:t>
+                            </w:r>
+                            <w:proofErr w:type="spellEnd"/>
+                            <w:r>
+                              <w:t>)/2 +1)</w:t>
+                            </w:r>
+                          </w:p>
+                          <w:p>
+                            <w:pPr>
+                              <w:pStyle w:val="Prrafodelista"/>
+                              <w:numPr>
+                                <w:ilvl w:val="0"/>
+                                <w:numId w:val="9"/>
+                              </w:numPr>
+                              <w:spacing w:line="240" w:lineRule="auto"/>
+                            </w:pPr>
+                            <w:r>
+                              <w:t xml:space="preserve">Valor de </w:t>
+                            </w:r>
+                            <w:r>
+                              <w:t xml:space="preserve">casilla antes del centro: C </w:t>
+                            </w:r>
+                            <w:r>
+                              <w:t>+ ((F-1)</w:t>
+                            </w:r>
+                            <w:proofErr w:type="spellStart"/>
+                            <w:r>
+                              <w:t>xn</w:t>
+                            </w:r>
+                            <w:proofErr w:type="spellEnd"/>
+                            <w:r>
+                              <w:t>)</w:t>
+                            </w:r>
+                          </w:p>
+                          <w:p>
+                            <w:pPr>
+                              <w:pStyle w:val="Prrafodelista"/>
+                              <w:numPr>
+                                <w:ilvl w:val="0"/>
+                                <w:numId w:val="9"/>
+                              </w:numPr>
+                              <w:spacing w:line="240" w:lineRule="auto"/>
+                            </w:pPr>
+                            <w:r>
+                              <w:t xml:space="preserve">Valor de </w:t>
+                            </w:r>
+                            <w:r>
+                              <w:t xml:space="preserve">casilla después </w:t>
+                            </w:r>
+                            <w:r>
+                              <w:t>de</w:t>
+                            </w:r>
+                            <w:r>
+                              <w:t>l</w:t>
+                            </w:r>
+                            <w:r>
+                              <w:t xml:space="preserve"> centro:</w:t>
+                            </w:r>
+                            <w:r>
+                              <w:t xml:space="preserve"> </w:t>
+                            </w:r>
+                            <w:r>
+                              <w:t>(C + ((F-1)</w:t>
+                            </w:r>
+                            <w:proofErr w:type="spellStart"/>
+                            <w:r>
+                              <w:t>xn</w:t>
+                            </w:r>
+                            <w:proofErr w:type="spellEnd"/>
+                            <w:r>
+                              <w:t>))-1</w:t>
+                            </w:r>
+                          </w:p>
+                        </w:txbxContent>
+                      </wps:txbx>
+                      <wps:bodyPr rot="0" vert="horz" wrap="square" lIns="91440" tIns="45720" rIns="91440" bIns="45720" anchor="t" anchorCtr="0">
+                        <a:noAutofit/>
+                      </wps:bodyPr>
+                    </wps:wsp>
+                  </a:graphicData>
+                </a:graphic>
+                <wp14:sizeRelH relativeFrom="margin">
+                  <wp14:pctWidth>0</wp14:pctWidth>
+                </wp14:sizeRelH>
+                <wp14:sizeRelV relativeFrom="margin">
+                  <wp14:pctHeight>0</wp14:pctHeight>
+                </wp14:sizeRelV>
+              </wp:anchor>
+            </w:drawing>
+          </mc:Choice>
+          <mc:Fallback>
+            <w:pict>
+              <v:shapetype w14:anchorId="6B481634" id="_x0000_t202" coordsize="21600,21600" o:spt="202" path="m,l,21600r21600,l21600,xe">
+                <v:stroke joinstyle="miter"/>
+                <v:path gradientshapeok="t" o:connecttype="rect"/>
+              </v:shapetype>
+              <v:shape id="Cuadro de texto 2" o:spid="_x0000_s1026" type="#_x0000_t202" style="position:absolute;left:0;text-align:left;margin-left:282.75pt;margin-top:6.55pt;width:280.5pt;height:120.75pt;z-index:251659264;visibility:visible;mso-wrap-style:square;mso-width-percent:0;mso-height-percent:0;mso-wrap-distance-left:9pt;mso-wrap-distance-top:3.6pt;mso-wrap-distance-right:9pt;mso-wrap-distance-bottom:3.6pt;mso-position-horizontal:absolute;mso-position-horizontal-relative:page;mso-position-vertical:absolute;mso-position-vertical-relative:text;mso-width-percent:0;mso-height-percent:0;mso-width-relative:margin;mso-height-relative:margin;v-text-anchor:top" o:gfxdata="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" filled="f" stroked="f" strokeweight="1pt">
+                <v:textbox>
+                  <w:txbxContent>
+                    <w:p>
+                      <w:pPr>
+                        <w:pStyle w:val="Prrafodelista"/>
+                        <w:numPr>
+                          <w:ilvl w:val="0"/>
+                          <w:numId w:val="9"/>
+                        </w:numPr>
+                        <w:spacing w:line="240" w:lineRule="auto"/>
+                      </w:pPr>
+                      <w:r>
+                        <w:t>Esquina Superior Derecha = n</w:t>
+                      </w:r>
+                    </w:p>
+                    <w:p>
+                      <w:pPr>
+                        <w:pStyle w:val="Prrafodelista"/>
+                        <w:numPr>
+                          <w:ilvl w:val="0"/>
+                          <w:numId w:val="9"/>
+                        </w:numPr>
+                        <w:spacing w:line="240" w:lineRule="auto"/>
+                      </w:pPr>
+                      <w:r>
+                        <w:t>Esquina Superior Izquierda = 1</w:t>
+                      </w:r>
+                    </w:p>
+                    <w:p>
+                      <w:pPr>
+                        <w:pStyle w:val="Prrafodelista"/>
+                        <w:numPr>
+                          <w:ilvl w:val="0"/>
+                          <w:numId w:val="9"/>
+                        </w:numPr>
+                        <w:spacing w:line="240" w:lineRule="auto"/>
+                      </w:pPr>
+                      <w:r>
+                        <w:t>Esquina Inferior Derecha = (</w:t>
+                      </w:r>
+                      <w:proofErr w:type="spellStart"/>
+                      <w:r>
+                        <w:t>nxn</w:t>
+                      </w:r>
+                      <w:proofErr w:type="spellEnd"/>
+                      <w:r>
+                        <w:t>)-1</w:t>
+                      </w:r>
+                    </w:p>
+                    <w:p>
+                      <w:pPr>
+                        <w:pStyle w:val="Prrafodelista"/>
+                        <w:numPr>
+                          <w:ilvl w:val="0"/>
+                          <w:numId w:val="9"/>
+                        </w:numPr>
+                        <w:spacing w:line="240" w:lineRule="auto"/>
+                      </w:pPr>
+                      <w:r>
+                        <w:t>Esquina Inferior Izquierda = (n*n) n</w:t>
+                      </w:r>
+                    </w:p>
+                    <w:p>
+                      <w:pPr>
+                        <w:pStyle w:val="Prrafodelista"/>
+                        <w:numPr>
+                          <w:ilvl w:val="0"/>
+                          <w:numId w:val="9"/>
+                        </w:numPr>
+                        <w:spacing w:line="240" w:lineRule="auto"/>
+                      </w:pPr>
+                      <w:r>
+                        <w:t>Casilla Centro = ((</w:t>
+                      </w:r>
+                      <w:proofErr w:type="spellStart"/>
+                      <w:r>
+                        <w:t>nxn</w:t>
+                      </w:r>
+                      <w:proofErr w:type="spellEnd"/>
+                      <w:r>
+                        <w:t>)/2 +1)</w:t>
+                      </w:r>
+                    </w:p>
+                    <w:p>
+                      <w:pPr>
+                        <w:pStyle w:val="Prrafodelista"/>
+                        <w:numPr>
+                          <w:ilvl w:val="0"/>
+                          <w:numId w:val="9"/>
+                        </w:numPr>
+                        <w:spacing w:line="240" w:lineRule="auto"/>
+                      </w:pPr>
+                      <w:r>
+                        <w:t xml:space="preserve">Valor de </w:t>
+                      </w:r>
+                      <w:r>
+                        <w:t xml:space="preserve">casilla antes del centro: C </w:t>
+                      </w:r>
+                      <w:r>
+                        <w:t>+ ((F-1)</w:t>
+                      </w:r>
+                      <w:proofErr w:type="spellStart"/>
+                      <w:r>
+                        <w:t>xn</w:t>
+                      </w:r>
+                      <w:proofErr w:type="spellEnd"/>
+                      <w:r>
+                        <w:t>)</w:t>
+                      </w:r>
+                    </w:p>
+                    <w:p>
+                      <w:pPr>
+                        <w:pStyle w:val="Prrafodelista"/>
+                        <w:numPr>
+                          <w:ilvl w:val="0"/>
+                          <w:numId w:val="9"/>
+                        </w:numPr>
+                        <w:spacing w:line="240" w:lineRule="auto"/>
+                      </w:pPr>
+                      <w:r>
+                        <w:t xml:space="preserve">Valor de </w:t>
+                      </w:r>
+                      <w:r>
+                        <w:t xml:space="preserve">casilla después </w:t>
+                      </w:r>
+                      <w:r>
+                        <w:t>de</w:t>
+                      </w:r>
+                      <w:r>
+                        <w:t>l</w:t>
+                      </w:r>
+                      <w:r>
+                        <w:t xml:space="preserve"> centro:</w:t>
+                      </w:r>
+                      <w:r>
+                        <w:t xml:space="preserve"> </w:t>
+                      </w:r>
+                      <w:r>
+                        <w:t>(C + ((F-1)</w:t>
+                      </w:r>
+                      <w:proofErr w:type="spellStart"/>
+                      <w:r>
+                        <w:t>xn</w:t>
+                      </w:r>
+                      <w:proofErr w:type="spellEnd"/>
+                      <w:r>
+                        <w:t>))-1</w:t>
+                      </w:r>
+                    </w:p>
+                  </w:txbxContent>
+                </v:textbox>
+                <w10:wrap anchorx="page"/>
+              </v:shape>
+            </w:pict>
+          </mc:Fallback>
+        </mc:AlternateContent>
+      </w:r>
+    </w:p>
+    <w:p>
+      <w:pPr>
+        <w:pStyle w:val="Prrafodelista"/>
+        <w:spacing w:line="254" w:lineRule="auto"/>
+        <w:ind w:left="792"/>
+        <w:rPr>
+          <w:sz w:val="24"/>
+          <w:szCs w:val="24"/>
+        </w:rPr>
+      </w:pPr>
+    </w:p>
+    <w:p/>
+    <w:p/>
+    <w:p/>
+    <w:p>
+      <w:pPr>
+        <w:pStyle w:val="Prrafodelista"/>
+        <w:spacing w:line="254" w:lineRule="auto"/>
+        <w:ind w:left="792"/>
+        <w:rPr>
+          <w:sz w:val="24"/>
+          <w:szCs w:val="24"/>
+        </w:rPr>
+      </w:pPr>
+    </w:p>
+    <w:p>
+      <w:pPr>
+        <w:pStyle w:val="Prrafodelista"/>
+        <w:spacing w:line="254" w:lineRule="auto"/>
+        <w:ind w:left="792"/>
+        <w:rPr>
+          <w:sz w:val="24"/>
+          <w:szCs w:val="24"/>
+        </w:rPr>
+      </w:pPr>
+    </w:p>
+    <w:p>
+      <w:pPr>
+        <w:pStyle w:val="Prrafodelista"/>
+        <w:tabs>
+          <w:tab w:val="left" w:pos="2010"/>
+        </w:tabs>
+        <w:spacing w:line="254" w:lineRule="auto"/>
+        <w:ind w:left="792"/>
+        <w:rPr>
+          <w:sz w:val="24"/>
+          <w:szCs w:val="24"/>
+        </w:rPr>
+      </w:pPr>
+    </w:p>
+    <w:p>
+      <w:pPr>
+        <w:pStyle w:val="Prrafodelista"/>
+        <w:tabs>
+          <w:tab w:val="left" w:pos="2010"/>
+        </w:tabs>
+        <w:spacing w:line="254" w:lineRule="auto"/>
+        <w:ind w:left="792"/>
+        <w:rPr>
+          <w:sz w:val="24"/>
+          <w:szCs w:val="24"/>
+        </w:rPr>
+      </w:pPr>
+    </w:p>
+    <w:p>
+      <w:pPr>
+        <w:pStyle w:val="Prrafodelista"/>
+        <w:tabs>
+          <w:tab w:val="left" w:pos="2010"/>
+        </w:tabs>
+        <w:spacing w:line="254" w:lineRule="auto"/>
+        <w:ind w:left="792"/>
+        <w:rPr>
+          <w:sz w:val="24"/>
+          <w:szCs w:val="24"/>
+        </w:rPr>
+      </w:pPr>
+      <w:r>
+        <w:rPr>
+          <w:sz w:val="24"/>
+          <w:szCs w:val="24"/>
+        </w:rPr>
+        <w:t>Además</w:t>
+      </w:r>
+      <w:r>
+        <w:rPr>
+          <w:sz w:val="24"/>
+          <w:szCs w:val="24"/>
+        </w:rPr>
+        <w:t>,</w:t>
+      </w:r>
+      <w:r>
+        <w:rPr>
+          <w:sz w:val="24"/>
+          <w:szCs w:val="24"/>
+        </w:rPr>
+        <w:t xml:space="preserve"> se observó al rotar la matriz que cada casilla o conjunto de casillas solo pueden obtener 4 valores como máximo.</w:t>
+      </w:r>
+      <w:r>
+        <w:rPr>
+          <w:sz w:val="24"/>
+          <w:szCs w:val="24"/>
+        </w:rPr>
+        <w:t xml:space="preserve"> Por otro lado, la distancia que el conjunto de matrices guarda con respecto al borde se conserva:</w:t>
+      </w:r>
+    </w:p>
+    <w:p>
+      <w:pPr>
+        <w:pStyle w:val="Prrafodelista"/>
+        <w:tabs>
+          <w:tab w:val="left" w:pos="2010"/>
+        </w:tabs>
+        <w:spacing w:line="254" w:lineRule="auto"/>
+        <w:ind w:left="792"/>
+        <w:rPr>
+          <w:sz w:val="24"/>
+          <w:szCs w:val="24"/>
+        </w:rPr>
+      </w:pPr>
+    </w:p>
+    <w:p>
+      <w:pPr>
+        <w:pStyle w:val="Prrafodelista"/>
+        <w:tabs>
+          <w:tab w:val="left" w:pos="2010"/>
+        </w:tabs>
+        <w:spacing w:line="254" w:lineRule="auto"/>
+        <w:ind w:left="792"/>
+        <w:jc w:val="center"/>
+        <w:rPr>
+          <w:sz w:val="24"/>
+          <w:szCs w:val="24"/>
+        </w:rPr>
+      </w:pPr>
+      <w:r>
+        <w:rPr>
+          <w:noProof/>
+        </w:rPr>
+        <w:lastRenderedPageBreak/>
+        <w:drawing>
+          <wp:inline distT="0" distB="0" distL="0" distR="0" wp14:anchorId="73BF4426" wp14:editId="5743E639">
+            <wp:extent cx="1717704" cy="1133475"/>
+            <wp:effectExtent l="0" t="0" r="0" b="0"/>
+            <wp:docPr id="232944419" name="Imagen 1"/>
+            <wp:cNvGraphicFramePr>
+              <a:graphicFrameLocks xmlns:a="http://schemas.openxmlformats.org/drawingml/2006/main" noChangeAspect="1"/>
+            </wp:cNvGraphicFramePr>
+            <a:graphic xmlns:a="http://schemas.openxmlformats.org/drawingml/2006/main">
+              <a:graphicData uri="http://schemas.openxmlformats.org/drawingml/2006/picture">
+                <pic:pic xmlns:pic="http://schemas.openxmlformats.org/drawingml/2006/picture">
+                  <pic:nvPicPr>
+                    <pic:cNvPr id="232944419" name=""/>
+                    <pic:cNvPicPr/>
+                  </pic:nvPicPr>
+                  <pic:blipFill>
+                    <a:blip r:embed="rId7"/>
+                    <a:stretch>
+                      <a:fillRect/>
+                    </a:stretch>
+                  </pic:blipFill>
+                  <pic:spPr>
+                    <a:xfrm>
+                      <a:off x="0" y="0"/>
+                      <a:ext cx="1723016" cy="1136980"/>
+                    </a:xfrm>
+                    <a:prstGeom prst="rect">
+                      <a:avLst/>
+                    </a:prstGeom>
+                  </pic:spPr>
+                </pic:pic>
+              </a:graphicData>
+            </a:graphic>
+          </wp:inline>
+        </w:drawing>
+      </w:r>
+      <w:r>
+        <w:rPr>
+          <w:noProof/>
+        </w:rPr>
+        <w:t xml:space="preserve">               </w:t>
+      </w:r>
+      <w:r>
+        <w:rPr>
+          <w:noProof/>
+        </w:rPr>
+        <w:drawing>
+          <wp:inline distT="0" distB="0" distL="0" distR="0" wp14:anchorId="15331E70" wp14:editId="28E2E030">
+            <wp:extent cx="1703040" cy="1590675"/>
+            <wp:effectExtent l="0" t="0" r="0" b="0"/>
+            <wp:docPr id="780543011" name="Imagen 1"/>
+            <wp:cNvGraphicFramePr>
+              <a:graphicFrameLocks xmlns:a="http://schemas.openxmlformats.org/drawingml/2006/main" noChangeAspect="1"/>
+            </wp:cNvGraphicFramePr>
+            <a:graphic xmlns:a="http://schemas.openxmlformats.org/drawingml/2006/main">
+              <a:graphicData uri="http://schemas.openxmlformats.org/drawingml/2006/picture">
+                <pic:pic xmlns:pic="http://schemas.openxmlformats.org/drawingml/2006/picture">
+                  <pic:nvPicPr>
+                    <pic:cNvPr id="780543011" name=""/>
+                    <pic:cNvPicPr/>
+                  </pic:nvPicPr>
+                  <pic:blipFill>
+                    <a:blip r:embed="rId8"/>
+                    <a:stretch>
+                      <a:fillRect/>
+                    </a:stretch>
+                  </pic:blipFill>
+                  <pic:spPr>
+                    <a:xfrm>
+                      <a:off x="0" y="0"/>
+                      <a:ext cx="1711477" cy="1598555"/>
+                    </a:xfrm>
+                    <a:prstGeom prst="rect">
+                      <a:avLst/>
+                    </a:prstGeom>
+                  </pic:spPr>
+                </pic:pic>
+              </a:graphicData>
+            </a:graphic>
+          </wp:inline>
+        </w:drawing>
+      </w:r>
+    </w:p>
+    <w:p>
+      <w:pPr>
+        <w:pStyle w:val="Prrafodelista"/>
+        <w:tabs>
+          <w:tab w:val="left" w:pos="2010"/>
+        </w:tabs>
+        <w:spacing w:line="254" w:lineRule="auto"/>
+        <w:ind w:left="792"/>
+        <w:rPr>
+          <w:sz w:val="24"/>
+          <w:szCs w:val="24"/>
+        </w:rPr>
+      </w:pPr>
+    </w:p>
+    <w:p>
+      <w:pPr>
+        <w:pStyle w:val="Prrafodelista"/>
+        <w:tabs>
+          <w:tab w:val="left" w:pos="2010"/>
+        </w:tabs>
+        <w:spacing w:line="254" w:lineRule="auto"/>
+        <w:ind w:left="792"/>
+        <w:rPr>
+          <w:sz w:val="24"/>
+          <w:szCs w:val="24"/>
+        </w:rPr>
+      </w:pPr>
+      <w:r>
+        <w:rPr>
+          <w:sz w:val="24"/>
+          <w:szCs w:val="24"/>
+        </w:rPr>
+        <w:t xml:space="preserve">Por lo que, teniendo una formula para obtener el valor de una casilla cualquiera previamente dada, se opta por encontrar una trasformación general que permita obtener la casilla que corresponde a </w:t>
+      </w:r>
+      <w:r>
+        <w:rPr>
+          <w:b/>
+          <w:bCs/>
+          <w:sz w:val="24"/>
+          <w:szCs w:val="24"/>
+        </w:rPr>
+        <w:t xml:space="preserve">una </w:t>
+      </w:r>
+      <w:r>
+        <w:rPr>
+          <w:sz w:val="24"/>
+          <w:szCs w:val="24"/>
+        </w:rPr>
+        <w:t xml:space="preserve">rotación: </w:t>
+      </w:r>
+    </w:p>
+    <w:p>
+      <w:pPr>
+        <w:pStyle w:val="Prrafodelista"/>
+        <w:tabs>
+          <w:tab w:val="left" w:pos="2010"/>
+        </w:tabs>
+        <w:spacing w:line="254" w:lineRule="auto"/>
+        <w:ind w:left="792"/>
+        <w:rPr>
+          <w:sz w:val="24"/>
+          <w:szCs w:val="24"/>
+        </w:rPr>
+      </w:pPr>
+    </w:p>
+    <w:p>
+      <w:pPr>
+        <w:pStyle w:val="Prrafodelista"/>
+        <w:tabs>
+          <w:tab w:val="left" w:pos="2010"/>
+        </w:tabs>
+        <w:spacing w:line="254" w:lineRule="auto"/>
+        <w:ind w:left="792"/>
+        <w:rPr>
+          <w:sz w:val="24"/>
+          <w:szCs w:val="24"/>
+          <w:lang w:val="en-GB"/>
+        </w:rPr>
+      </w:pPr>
+      <w:r>
+        <w:rPr>
+          <w:sz w:val="24"/>
+          <w:szCs w:val="24"/>
+          <w:lang w:val="en-GB"/>
+        </w:rPr>
+        <w:t xml:space="preserve">(F,C) -&gt; (C, n-(F+1)) </w:t>
+      </w:r>
+    </w:p>
+    <w:p>
+      <w:pPr>
+        <w:pStyle w:val="Prrafodelista"/>
+        <w:tabs>
+          <w:tab w:val="left" w:pos="2010"/>
+        </w:tabs>
+        <w:spacing w:line="254" w:lineRule="auto"/>
+        <w:ind w:left="792"/>
+        <w:rPr>
+          <w:sz w:val="24"/>
+          <w:szCs w:val="24"/>
+          <w:lang w:val="en-GB"/>
+        </w:rPr>
+      </w:pPr>
+      <w:proofErr w:type="spellStart"/>
+      <w:r>
+        <w:rPr>
+          <w:sz w:val="24"/>
+          <w:szCs w:val="24"/>
+          <w:lang w:val="en-GB"/>
+        </w:rPr>
+        <w:t>Ejemplo</w:t>
+      </w:r>
+      <w:proofErr w:type="spellEnd"/>
+      <w:r>
+        <w:rPr>
+          <w:sz w:val="24"/>
+          <w:szCs w:val="24"/>
+          <w:lang w:val="en-GB"/>
+        </w:rPr>
+        <w:t xml:space="preserve">: </w:t>
+      </w:r>
+      <w:r>
+        <w:rPr>
+          <w:sz w:val="24"/>
+          <w:szCs w:val="24"/>
+          <w:lang w:val="en-GB"/>
+        </w:rPr>
+        <w:t xml:space="preserve">(2,3) -&gt; (3,6) </w:t>
+      </w:r>
+    </w:p>
+    <w:p>
+      <w:pPr>
+        <w:pStyle w:val="Prrafodelista"/>
+        <w:tabs>
+          <w:tab w:val="left" w:pos="2010"/>
+        </w:tabs>
+        <w:spacing w:line="254" w:lineRule="auto"/>
+        <w:ind w:left="792"/>
+        <w:rPr>
+          <w:sz w:val="24"/>
+          <w:szCs w:val="24"/>
+          <w:lang w:val="en-GB"/>
+        </w:rPr>
+      </w:pPr>
+    </w:p>
+    <w:p>
+      <w:pPr>
+        <w:pStyle w:val="Prrafodelista"/>
+        <w:tabs>
+          <w:tab w:val="left" w:pos="2010"/>
+        </w:tabs>
+        <w:spacing w:line="254" w:lineRule="auto"/>
+        <w:ind w:left="792"/>
+        <w:rPr>
+          <w:sz w:val="24"/>
+          <w:szCs w:val="24"/>
+          <w:lang w:val="en-GB"/>
+        </w:rPr>
+      </w:pPr>
+    </w:p>
+    <w:p>
+      <w:pPr>
+        <w:pStyle w:val="Prrafodelista"/>
+        <w:tabs>
+          <w:tab w:val="left" w:pos="2010"/>
+        </w:tabs>
+        <w:spacing w:line="254" w:lineRule="auto"/>
+        <w:ind w:left="792"/>
+        <w:rPr>
+          <w:sz w:val="24"/>
+          <w:szCs w:val="24"/>
+          <w:lang w:val="en-GB"/>
+        </w:rPr>
+      </w:pPr>
+      <w:r>
+        <w:rPr>
+          <w:sz w:val="24"/>
+          <w:szCs w:val="24"/>
+          <w:lang w:val="en-GB"/>
+        </w:rPr>
+        <w:t xml:space="preserve">… </w:t>
+      </w:r>
+      <w:proofErr w:type="spellStart"/>
+      <w:r>
+        <w:rPr>
+          <w:sz w:val="24"/>
+          <w:szCs w:val="24"/>
+          <w:lang w:val="en-GB"/>
+        </w:rPr>
+        <w:t>continuar</w:t>
+      </w:r>
+      <w:proofErr w:type="spellEnd"/>
+      <w:r>
+        <w:rPr>
+          <w:sz w:val="24"/>
+          <w:szCs w:val="24"/>
+          <w:lang w:val="en-GB"/>
+        </w:rPr>
+        <w:t>…</w:t>
+      </w:r>
+    </w:p>
+    <w:p>
+      <w:pPr>
+        <w:pStyle w:val="Prrafodelista"/>
+        <w:tabs>
+          <w:tab w:val="left" w:pos="2010"/>
+        </w:tabs>
+        <w:spacing w:line="254" w:lineRule="auto"/>
+        <w:ind w:left="792"/>
+        <w:rPr>
+          <w:sz w:val="24"/>
+          <w:szCs w:val="24"/>
+          <w:lang w:val="en-GB"/>
+        </w:rPr>
+      </w:pPr>
+    </w:p>
+    <w:p>
+      <w:pPr>
+        <w:pStyle w:val="Prrafodelista"/>
+        <w:tabs>
+          <w:tab w:val="left" w:pos="2010"/>
+        </w:tabs>
+        <w:spacing w:line="254" w:lineRule="auto"/>
+        <w:ind w:left="792"/>
+        <w:rPr>
+          <w:sz w:val="24"/>
+          <w:szCs w:val="24"/>
+          <w:lang w:val="en-GB"/>
+        </w:rPr>
+      </w:pPr>
+      <w:r>
+        <w:rPr>
+          <w:sz w:val="24"/>
+          <w:szCs w:val="24"/>
+          <w:lang w:val="en-GB"/>
+        </w:rPr>
+        <w:t>(C, n-(F+1)) -&gt; (n-(F+1), n-C+1)</w:t>
+      </w:r>
+    </w:p>
+    <w:p>
+      <w:pPr>
+        <w:pStyle w:val="Prrafodelista"/>
+        <w:tabs>
+          <w:tab w:val="left" w:pos="2010"/>
+        </w:tabs>
+        <w:spacing w:line="254" w:lineRule="auto"/>
+        <w:ind w:left="792"/>
+        <w:rPr>
+          <w:sz w:val="24"/>
+          <w:szCs w:val="24"/>
+        </w:rPr>
+      </w:pPr>
+      <w:r>
+        <w:rPr>
+          <w:sz w:val="24"/>
+          <w:szCs w:val="24"/>
+          <w:lang w:val="es-MX"/>
+        </w:rPr>
+        <w:t>(n-(F+1), n-(C+1)) -&gt; ( n-C+1, n–(n-(F+1) + 1))</w:t>
+      </w:r>
+    </w:p>
+    <w:p>
+      <w:pPr>
+        <w:pStyle w:val="Prrafodelista"/>
+        <w:tabs>
+          <w:tab w:val="left" w:pos="2010"/>
+        </w:tabs>
+        <w:spacing w:line="254" w:lineRule="auto"/>
+        <w:ind w:left="792"/>
+        <w:rPr>
+          <w:sz w:val="24"/>
+          <w:szCs w:val="24"/>
+        </w:rPr>
+      </w:pPr>
+    </w:p>
+    <w:p>
+      <w:pPr>
+        <w:pStyle w:val="Prrafodelista"/>
+        <w:tabs>
+          <w:tab w:val="left" w:pos="2010"/>
+        </w:tabs>
+        <w:spacing w:line="254" w:lineRule="auto"/>
+        <w:ind w:left="792"/>
+        <w:rPr>
+          <w:sz w:val="24"/>
+          <w:szCs w:val="24"/>
+        </w:rPr>
+      </w:pPr>
+    </w:p>
+    <w:p>
+      <w:pPr>
+        <w:pStyle w:val="Prrafodelista"/>
+        <w:tabs>
+          <w:tab w:val="left" w:pos="2010"/>
+        </w:tabs>
+        <w:spacing w:line="254" w:lineRule="auto"/>
+        <w:ind w:left="792"/>
+        <w:rPr>
+          <w:sz w:val="24"/>
+          <w:szCs w:val="24"/>
+        </w:rPr>
+      </w:pPr>
+    </w:p>
+    <w:p>
+      <w:pPr>
+        <w:pStyle w:val="Prrafodelista"/>
+        <w:tabs>
+          <w:tab w:val="left" w:pos="2010"/>
+        </w:tabs>
+        <w:spacing w:line="254" w:lineRule="auto"/>
+        <w:ind w:left="792"/>
+        <w:rPr>
+          <w:sz w:val="24"/>
+          <w:szCs w:val="24"/>
+        </w:rPr>
+      </w:pPr>
+    </w:p>
+    <w:p>
+      <w:pPr>
+        <w:pStyle w:val="Prrafodelista"/>
+        <w:tabs>
+          <w:tab w:val="left" w:pos="2010"/>
+        </w:tabs>
+        <w:spacing w:line="254" w:lineRule="auto"/>
+        <w:ind w:left="792"/>
+        <w:rPr>
+          <w:sz w:val="24"/>
+          <w:szCs w:val="24"/>
+        </w:rPr>
+      </w:pPr>
+      <w:r>
+        <w:rPr>
+          <w:sz w:val="24"/>
+          <w:szCs w:val="24"/>
+        </w:rPr>
+        <w:br w:type="textWrapping" w:clear="all"/>
+      </w:r>
+    </w:p>
+    <w:p>
+      <w:pPr>
+        <w:pStyle w:val="Prrafodelista"/>
+        <w:spacing w:line="254" w:lineRule="auto"/>
+        <w:ind w:left="792"/>
+        <w:rPr>
+          <w:sz w:val="24"/>
+          <w:szCs w:val="24"/>
+        </w:rPr>
+      </w:pPr>
+    </w:p>
+    <w:p>
+      <w:pPr>
+        <w:pStyle w:val="Prrafodelista"/>
+        <w:ind w:left="792"/>
+        <w:rPr>
+          <w:sz w:val="24"/>
+          <w:szCs w:val="24"/>
+        </w:rPr>
+      </w:pPr>
+    </w:p>
+    <w:p>
+      <w:pPr>
+        <w:rPr>
           <w:sz w:val="24"/>
           <w:szCs w:val="24"/>
         </w:rPr>
       </w:pPr>
     </w:p>
     <w:sectPr>
-      <w:headerReference w:type="default" r:id="rId7"/>
+      <w:headerReference w:type="default" r:id="rId9"/>
       <w:pgSz w:w="12240" w:h="15840"/>
       <w:pgMar w:top="1417" w:right="1701" w:bottom="1417" w:left="1701" w:header="708" w:footer="708" w:gutter="0"/>
       <w:cols w:space="708"/>
@@ -205,6 +2336,119 @@
     </w:lvl>
   </w:abstractNum>
   <w:abstractNum w:abstractNumId="1" w15:restartNumberingAfterBreak="0">
+    <w:nsid w:val="2CC23D13"/>
+    <w:multiLevelType w:val="multilevel"/>
+    <w:tmpl w:val="71B2278E"/>
+    <w:lvl w:ilvl="0">
+      <w:start w:val="2"/>
+      <w:numFmt w:val="decimal"/>
+      <w:lvlText w:val="%1"/>
+      <w:lvlJc w:val="left"/>
+      <w:pPr>
+        <w:ind w:left="360" w:hanging="360"/>
+      </w:pPr>
+      <w:rPr>
+        <w:rFonts w:hint="default"/>
+      </w:rPr>
+    </w:lvl>
+    <w:lvl w:ilvl="1">
+      <w:start w:val="1"/>
+      <w:numFmt w:val="decimal"/>
+      <w:lvlText w:val="%1.%2"/>
+      <w:lvlJc w:val="left"/>
+      <w:pPr>
+        <w:ind w:left="360" w:hanging="360"/>
+      </w:pPr>
+      <w:rPr>
+        <w:rFonts w:hint="default"/>
+      </w:rPr>
+    </w:lvl>
+    <w:lvl w:ilvl="2">
+      <w:start w:val="1"/>
+      <w:numFmt w:val="decimal"/>
+      <w:lvlText w:val="%1.%2.%3"/>
+      <w:lvlJc w:val="left"/>
+      <w:pPr>
+        <w:ind w:left="720" w:hanging="720"/>
+      </w:pPr>
+      <w:rPr>
+        <w:rFonts w:hint="default"/>
+      </w:rPr>
+    </w:lvl>
+    <w:lvl w:ilvl="3">
+      <w:start w:val="1"/>
+      <w:numFmt w:val="decimal"/>
+      <w:lvlText w:val="%1.%2.%3.%4"/>
+      <w:lvlJc w:val="left"/>
+      <w:pPr>
+        <w:ind w:left="720" w:hanging="720"/>
+      </w:pPr>
+      <w:rPr>
+        <w:rFonts w:hint="default"/>
+      </w:rPr>
+    </w:lvl>
+    <w:lvl w:ilvl="4">
+      <w:start w:val="1"/>
+      <w:numFmt w:val="decimal"/>
+      <w:lvlText w:val="%1.%2.%3.%4.%5"/>
+      <w:lvlJc w:val="left"/>
+      <w:pPr>
+        <w:ind w:left="1080" w:hanging="1080"/>
+      </w:pPr>
+      <w:rPr>
+        <w:rFonts w:hint="default"/>
+      </w:rPr>
+    </w:lvl>
+    <w:lvl w:ilvl="5">
+      <w:start w:val="1"/>
+      <w:numFmt w:val="decimal"/>
+      <w:lvlText w:val="%1.%2.%3.%4.%5.%6"/>
+      <w:lvlJc w:val="left"/>
+      <w:pPr>
+        <w:ind w:left="1080" w:hanging="1080"/>
+      </w:pPr>
+      <w:rPr>
+        <w:rFonts w:hint="default"/>
+      </w:rPr>
+    </w:lvl>
+    <w:lvl w:ilvl="6">
+      <w:start w:val="1"/>
+      <w:numFmt w:val="decimal"/>
+      <w:lvlText w:val="%1.%2.%3.%4.%5.%6.%7"/>
+      <w:lvlJc w:val="left"/>
+      <w:pPr>
+        <w:ind w:left="1440" w:hanging="1440"/>
+      </w:pPr>
+      <w:rPr>
+        <w:rFonts w:hint="default"/>
+      </w:rPr>
+    </w:lvl>
+    <w:lvl w:ilvl="7">
+      <w:start w:val="1"/>
+      <w:numFmt w:val="decimal"/>
+      <w:lvlText w:val="%1.%2.%3.%4.%5.%6.%7.%8"/>
+      <w:lvlJc w:val="left"/>
+      <w:pPr>
+        <w:ind w:left="1440" w:hanging="1440"/>
+      </w:pPr>
+      <w:rPr>
+        <w:rFonts w:hint="default"/>
+      </w:rPr>
+    </w:lvl>
+    <w:lvl w:ilvl="8">
+      <w:start w:val="1"/>
+      <w:numFmt w:val="decimal"/>
+      <w:lvlText w:val="%1.%2.%3.%4.%5.%6.%7.%8.%9"/>
+      <w:lvlJc w:val="left"/>
+      <w:pPr>
+        <w:ind w:left="1800" w:hanging="1800"/>
+      </w:pPr>
+      <w:rPr>
+        <w:rFonts w:hint="default"/>
+      </w:rPr>
+    </w:lvl>
+  </w:abstractNum>
+  <w:abstractNum w:abstractNumId="2" w15:restartNumberingAfterBreak="0">
     <w:nsid w:val="62B15B52"/>
     <w:multiLevelType w:val="hybridMultilevel"/>
     <w:tmpl w:val="238C2DD2"/>
@@ -293,7 +2537,120 @@
       </w:pPr>
     </w:lvl>
   </w:abstractNum>
-  <w:abstractNum w:abstractNumId="2" w15:restartNumberingAfterBreak="0">
+  <w:abstractNum w:abstractNumId="3" w15:restartNumberingAfterBreak="0">
+    <w:nsid w:val="659149C5"/>
+    <w:multiLevelType w:val="hybridMultilevel"/>
+    <w:tmpl w:val="A3522046"/>
+    <w:lvl w:ilvl="0" w:tplc="240A0001">
+      <w:start w:val="1"/>
+      <w:numFmt w:val="bullet"/>
+      <w:lvlText w:val=""/>
+      <w:lvlJc w:val="left"/>
+      <w:pPr>
+        <w:ind w:left="720" w:hanging="360"/>
+      </w:pPr>
+      <w:rPr>
+        <w:rFonts w:ascii="Symbol" w:hAnsi="Symbol" w:hint="default"/>
+      </w:rPr>
+    </w:lvl>
+    <w:lvl w:ilvl="1" w:tplc="240A0003" w:tentative="1">
+      <w:start w:val="1"/>
+      <w:numFmt w:val="bullet"/>
+      <w:lvlText w:val="o"/>
+      <w:lvlJc w:val="left"/>
+      <w:pPr>
+        <w:ind w:left="1440" w:hanging="360"/>
+      </w:pPr>
+      <w:rPr>
+        <w:rFonts w:ascii="Courier New" w:hAnsi="Courier New" w:cs="Courier New" w:hint="default"/>
+      </w:rPr>
+    </w:lvl>
+    <w:lvl w:ilvl="2" w:tplc="240A0005" w:tentative="1">
+      <w:start w:val="1"/>
+      <w:numFmt w:val="bullet"/>
+      <w:lvlText w:val=""/>
+      <w:lvlJc w:val="left"/>
+      <w:pPr>
+        <w:ind w:left="2160" w:hanging="360"/>
+      </w:pPr>
+      <w:rPr>
+        <w:rFonts w:ascii="Wingdings" w:hAnsi="Wingdings" w:hint="default"/>
+      </w:rPr>
+    </w:lvl>
+    <w:lvl w:ilvl="3" w:tplc="240A0001" w:tentative="1">
+      <w:start w:val="1"/>
+      <w:numFmt w:val="bullet"/>
+      <w:lvlText w:val=""/>
+      <w:lvlJc w:val="left"/>
+      <w:pPr>
+        <w:ind w:left="2880" w:hanging="360"/>
+      </w:pPr>
+      <w:rPr>
+        <w:rFonts w:ascii="Symbol" w:hAnsi="Symbol" w:hint="default"/>
+      </w:rPr>
+    </w:lvl>
+    <w:lvl w:ilvl="4" w:tplc="240A0003" w:tentative="1">
+      <w:start w:val="1"/>
+      <w:numFmt w:val="bullet"/>
+      <w:lvlText w:val="o"/>
+      <w:lvlJc w:val="left"/>
+      <w:pPr>
+        <w:ind w:left="3600" w:hanging="360"/>
+      </w:pPr>
+      <w:rPr>
+        <w:rFonts w:ascii="Courier New" w:hAnsi="Courier New" w:cs="Courier New" w:hint="default"/>
+      </w:rPr>
+    </w:lvl>
+    <w:lvl w:ilvl="5" w:tplc="240A0005" w:tentative="1">
+      <w:start w:val="1"/>
+      <w:numFmt w:val="bullet"/>
+      <w:lvlText w:val=""/>
+      <w:lvlJc w:val="left"/>
+      <w:pPr>
+        <w:ind w:left="4320" w:hanging="360"/>
+      </w:pPr>
+      <w:rPr>
+        <w:rFonts w:ascii="Wingdings" w:hAnsi="Wingdings" w:hint="default"/>
+      </w:rPr>
+    </w:lvl>
+    <w:lvl w:ilvl="6" w:tplc="240A0001" w:tentative="1">
+      <w:start w:val="1"/>
+      <w:numFmt w:val="bullet"/>
+      <w:lvlText w:val=""/>
+      <w:lvlJc w:val="left"/>
+      <w:pPr>
+        <w:ind w:left="5040" w:hanging="360"/>
+      </w:pPr>
+      <w:rPr>
+        <w:rFonts w:ascii="Symbol" w:hAnsi="Symbol" w:hint="default"/>
+      </w:rPr>
+    </w:lvl>
+    <w:lvl w:ilvl="7" w:tplc="240A0003" w:tentative="1">
+      <w:start w:val="1"/>
+      <w:numFmt w:val="bullet"/>
+      <w:lvlText w:val="o"/>
+      <w:lvlJc w:val="left"/>
+      <w:pPr>
+        <w:ind w:left="5760" w:hanging="360"/>
+      </w:pPr>
+      <w:rPr>
+        <w:rFonts w:ascii="Courier New" w:hAnsi="Courier New" w:cs="Courier New" w:hint="default"/>
+      </w:rPr>
+    </w:lvl>
+    <w:lvl w:ilvl="8" w:tplc="240A0005" w:tentative="1">
+      <w:start w:val="1"/>
+      <w:numFmt w:val="bullet"/>
+      <w:lvlText w:val=""/>
+      <w:lvlJc w:val="left"/>
+      <w:pPr>
+        <w:ind w:left="6480" w:hanging="360"/>
+      </w:pPr>
+      <w:rPr>
+        <w:rFonts w:ascii="Wingdings" w:hAnsi="Wingdings" w:hint="default"/>
+      </w:rPr>
+    </w:lvl>
+  </w:abstractNum>
+  <w:abstractNum w:abstractNumId="4" w15:restartNumberingAfterBreak="0">
     <w:nsid w:val="6AF0371E"/>
     <w:multiLevelType w:val="hybridMultilevel"/>
     <w:tmpl w:val="797CF2D2"/>
@@ -406,7 +2763,7 @@
       </w:rPr>
     </w:lvl>
   </w:abstractNum>
-  <w:abstractNum w:abstractNumId="3" w15:restartNumberingAfterBreak="0">
+  <w:abstractNum w:abstractNumId="5" w15:restartNumberingAfterBreak="0">
     <w:nsid w:val="6CFE1E87"/>
     <w:multiLevelType w:val="hybridMultilevel"/>
     <w:tmpl w:val="C0BA32EA"/>
@@ -520,16 +2877,16 @@
     </w:lvl>
   </w:abstractNum>
   <w:num w:numId="1" w16cid:durableId="1846627066">
-    <w:abstractNumId w:val="1"/>
+    <w:abstractNumId w:val="2"/>
   </w:num>
   <w:num w:numId="2" w16cid:durableId="152373454">
-    <w:abstractNumId w:val="2"/>
+    <w:abstractNumId w:val="4"/>
   </w:num>
   <w:num w:numId="3" w16cid:durableId="1149663433">
     <w:abstractNumId w:val="0"/>
   </w:num>
   <w:num w:numId="4" w16cid:durableId="682436309">
-    <w:abstractNumId w:val="3"/>
+    <w:abstractNumId w:val="5"/>
   </w:num>
   <w:num w:numId="5" w16cid:durableId="1711344221">
     <w:abstractNumId w:val="0"/>
@@ -562,6 +2919,24 @@
     </w:lvlOverride>
   </w:num>
   <w:num w:numId="6" w16cid:durableId="2072002521">
+    <w:abstractNumId w:val="5"/>
+  </w:num>
+  <w:num w:numId="7" w16cid:durableId="434441478">
+    <w:abstractNumId w:val="5"/>
+    <w:lvlOverride w:ilvl="0"/>
+    <w:lvlOverride w:ilvl="1"/>
+    <w:lvlOverride w:ilvl="2"/>
+    <w:lvlOverride w:ilvl="3"/>
+    <w:lvlOverride w:ilvl="4"/>
+    <w:lvlOverride w:ilvl="5"/>
+    <w:lvlOverride w:ilvl="6"/>
+    <w:lvlOverride w:ilvl="7"/>
+    <w:lvlOverride w:ilvl="8"/>
+  </w:num>
+  <w:num w:numId="8" w16cid:durableId="1994335820">
+    <w:abstractNumId w:val="1"/>
+  </w:num>
+  <w:num w:numId="9" w16cid:durableId="1442801613">
     <w:abstractNumId w:val="3"/>
   </w:num>
 </w:numbering>
@@ -975,7 +3350,6 @@
   <w:style w:type="character" w:default="1" w:styleId="Fuentedeprrafopredeter">
     <w:name w:val="Default Paragraph Font"/>
     <w:uiPriority w:val="1"/>
-    <w:semiHidden/>
     <w:unhideWhenUsed/>
   </w:style>
   <w:style w:type="table" w:default="1" w:styleId="Tablanormal">
@@ -1054,6 +3428,25 @@
       <w:ind w:left="720"/>
       <w:contextualSpacing/>
     </w:pPr>
+  </w:style>
+  <w:style w:type="table" w:styleId="Tablaconcuadrcula">
+    <w:name w:val="Table Grid"/>
+    <w:basedOn w:val="Tablanormal"/>
+    <w:uiPriority w:val="39"/>
+    <w:rsid w:val="00510ADC"/>
+    <w:pPr>
+      <w:spacing w:after="0" w:line="240" w:lineRule="auto"/>
+    </w:pPr>
+    <w:tblPr>
+      <w:tblBorders>
+        <w:top w:val="single" w:sz="4" w:space="0" w:color="auto"/>
+        <w:left w:val="single" w:sz="4" w:space="0" w:color="auto"/>
+        <w:bottom w:val="single" w:sz="4" w:space="0" w:color="auto"/>
+        <w:right w:val="single" w:sz="4" w:space="0" w:color="auto"/>
+        <w:insideH w:val="single" w:sz="4" w:space="0" w:color="auto"/>
+        <w:insideV w:val="single" w:sz="4" w:space="0" w:color="auto"/>
+      </w:tblBorders>
+    </w:tblPr>
   </w:style>
 </w:styles>
 </file>

</xml_diff>

<commit_message>
Se corrigen las formulas de las transformaciones de rotación. Se agrega y organiza información al respecto
</commit_message>
<xml_diff>
--- a/Informe_Parcial1.docx
+++ b/Informe_Parcial1.docx
@@ -11,40 +11,26 @@
       </w:pPr>
       <w:r>
         <w:rPr>
-          <w:sz w:val="28"/>
-          <w:szCs w:val="28"/>
-        </w:rPr>
-        <w:t>K(4,3,1,-1,1)</w:t>
-      </w:r>
-    </w:p>
-    <w:p>
-      <w:pPr>
-        <w:rPr>
-          <w:sz w:val="28"/>
-          <w:szCs w:val="28"/>
-        </w:rPr>
-      </w:pPr>
-    </w:p>
-    <w:p>
-      <w:pPr>
-        <w:rPr>
-          <w:sz w:val="24"/>
-          <w:szCs w:val="24"/>
-        </w:rPr>
-      </w:pPr>
-      <w:r>
-        <w:rPr>
           <w:sz w:val="24"/>
           <w:szCs w:val="24"/>
         </w:rPr>
         <w:t xml:space="preserve">La entrada del programa es una clave K (ejemplo: </w:t>
       </w:r>
-      <w:r>
-        <w:rPr>
-          <w:sz w:val="24"/>
-          <w:szCs w:val="24"/>
-        </w:rPr>
-        <w:t>K(4,3,1,-1,1)</w:t>
+      <w:proofErr w:type="gramStart"/>
+      <w:r>
+        <w:rPr>
+          <w:sz w:val="24"/>
+          <w:szCs w:val="24"/>
+        </w:rPr>
+        <w:t>K(</w:t>
+      </w:r>
+      <w:proofErr w:type="gramEnd"/>
+      <w:r>
+        <w:rPr>
+          <w:sz w:val="24"/>
+          <w:szCs w:val="24"/>
+        </w:rPr>
+        <w:t>4,3,1,-1,1)</w:t>
       </w:r>
       <w:r>
         <w:rPr>
@@ -79,7 +65,7 @@
           <w:sz w:val="24"/>
           <w:szCs w:val="24"/>
         </w:rPr>
-        <w:t>Entender bien el problema. (Comprender el funcionamiento de los componentes de una clave K y como interactúa</w:t>
+        <w:t>Entender el problema. (Comprender el funcionamiento de los componentes de una clave K y como interactúa</w:t>
       </w:r>
       <w:r>
         <w:rPr>
@@ -188,7 +174,21 @@
           <w:sz w:val="24"/>
           <w:szCs w:val="24"/>
         </w:rPr>
-        <w:t>Analizar la clave.</w:t>
+        <w:t>An</w:t>
+      </w:r>
+      <w:r>
+        <w:rPr>
+          <w:sz w:val="24"/>
+          <w:szCs w:val="24"/>
+        </w:rPr>
+        <w:t>álisis de</w:t>
+      </w:r>
+      <w:r>
+        <w:rPr>
+          <w:sz w:val="24"/>
+          <w:szCs w:val="24"/>
+        </w:rPr>
+        <w:t xml:space="preserve"> la clave.</w:t>
       </w:r>
     </w:p>
     <w:p>
@@ -291,7 +291,21 @@
           <w:sz w:val="24"/>
           <w:szCs w:val="24"/>
         </w:rPr>
-        <w:t>Analizar las matrices.</w:t>
+        <w:t>An</w:t>
+      </w:r>
+      <w:r>
+        <w:rPr>
+          <w:sz w:val="24"/>
+          <w:szCs w:val="24"/>
+        </w:rPr>
+        <w:t xml:space="preserve">álisis de </w:t>
+      </w:r>
+      <w:r>
+        <w:rPr>
+          <w:sz w:val="24"/>
+          <w:szCs w:val="24"/>
+        </w:rPr>
+        <w:t>las matrices.</w:t>
       </w:r>
     </w:p>
     <w:p>
@@ -384,7 +398,23 @@
           <w:sz w:val="24"/>
           <w:szCs w:val="24"/>
         </w:rPr>
-        <w:t>F = Filas  |  C = Columnas  |  n</w:t>
+        <w:t xml:space="preserve">F = </w:t>
+      </w:r>
+      <w:proofErr w:type="gramStart"/>
+      <w:r>
+        <w:rPr>
+          <w:sz w:val="24"/>
+          <w:szCs w:val="24"/>
+        </w:rPr>
+        <w:t>Fila  |</w:t>
+      </w:r>
+      <w:proofErr w:type="gramEnd"/>
+      <w:r>
+        <w:rPr>
+          <w:sz w:val="24"/>
+          <w:szCs w:val="24"/>
+        </w:rPr>
+        <w:t xml:space="preserve">  C = Columna  |  n</w:t>
       </w:r>
       <w:r>
         <w:rPr>
@@ -1172,15 +1202,15 @@
         <mc:AlternateContent>
           <mc:Choice Requires="wps">
             <w:drawing>
-              <wp:anchor distT="45720" distB="45720" distL="114300" distR="114300" simplePos="0" relativeHeight="251659264" behindDoc="0" locked="0" layoutInCell="1" allowOverlap="1" wp14:anchorId="6B481634" wp14:editId="23FA41D3">
+              <wp:anchor distT="45720" distB="45720" distL="114300" distR="114300" simplePos="0" relativeHeight="251659264" behindDoc="0" locked="0" layoutInCell="1" allowOverlap="1" wp14:anchorId="6B481634" wp14:editId="2E27D65B">
                 <wp:simplePos x="0" y="0"/>
                 <wp:positionH relativeFrom="page">
-                  <wp:posOffset>3590925</wp:posOffset>
+                  <wp:posOffset>3048000</wp:posOffset>
                 </wp:positionH>
                 <wp:positionV relativeFrom="paragraph">
-                  <wp:posOffset>83185</wp:posOffset>
+                  <wp:posOffset>95250</wp:posOffset>
                 </wp:positionV>
-                <wp:extent cx="3562350" cy="1533525"/>
+                <wp:extent cx="4219575" cy="1533525"/>
                 <wp:effectExtent l="0" t="0" r="0" b="0"/>
                 <wp:wrapNone/>
                 <wp:docPr id="217" name="Cuadro de texto 2"/>
@@ -1196,7 +1226,7 @@
                       <wps:spPr bwMode="auto">
                         <a:xfrm>
                           <a:off x="0" y="0"/>
-                          <a:ext cx="3562350" cy="1533525"/>
+                          <a:ext cx="4219575" cy="1533525"/>
                         </a:xfrm>
                         <a:prstGeom prst="rect">
                           <a:avLst/>
@@ -1234,7 +1264,22 @@
                               <w:spacing w:line="240" w:lineRule="auto"/>
                             </w:pPr>
                             <w:r>
-                              <w:t>Esquina Superior Derecha = n</w:t>
+                              <w:t>Valor de e</w:t>
+                            </w:r>
+                            <w:r>
+                              <w:t xml:space="preserve">squina </w:t>
+                            </w:r>
+                            <w:r>
+                              <w:t>s</w:t>
+                            </w:r>
+                            <w:r>
+                              <w:t xml:space="preserve">uperior </w:t>
+                            </w:r>
+                            <w:r>
+                              <w:t>d</w:t>
+                            </w:r>
+                            <w:r>
+                              <w:t>erecha = n</w:t>
                             </w:r>
                           </w:p>
                           <w:p>
@@ -1247,7 +1292,22 @@
                               <w:spacing w:line="240" w:lineRule="auto"/>
                             </w:pPr>
                             <w:r>
-                              <w:t>Esquina Superior Izquierda = 1</w:t>
+                              <w:t>Valor de e</w:t>
+                            </w:r>
+                            <w:r>
+                              <w:t xml:space="preserve">squina </w:t>
+                            </w:r>
+                            <w:r>
+                              <w:t>s</w:t>
+                            </w:r>
+                            <w:r>
+                              <w:t xml:space="preserve">uperior </w:t>
+                            </w:r>
+                            <w:r>
+                              <w:t>i</w:t>
+                            </w:r>
+                            <w:r>
+                              <w:t>zquierda = 1</w:t>
                             </w:r>
                           </w:p>
                           <w:p>
@@ -1260,7 +1320,22 @@
                               <w:spacing w:line="240" w:lineRule="auto"/>
                             </w:pPr>
                             <w:r>
-                              <w:t>Esquina Inferior Derecha = (</w:t>
+                              <w:t>Valor de e</w:t>
+                            </w:r>
+                            <w:r>
+                              <w:t xml:space="preserve">squina </w:t>
+                            </w:r>
+                            <w:r>
+                              <w:t>i</w:t>
+                            </w:r>
+                            <w:r>
+                              <w:t xml:space="preserve">nferior </w:t>
+                            </w:r>
+                            <w:r>
+                              <w:t>d</w:t>
+                            </w:r>
+                            <w:r>
+                              <w:t>erecha = (</w:t>
                             </w:r>
                             <w:proofErr w:type="spellStart"/>
                             <w:r>
@@ -1281,7 +1356,31 @@
                               <w:spacing w:line="240" w:lineRule="auto"/>
                             </w:pPr>
                             <w:r>
-                              <w:t>Esquina Inferior Izquierda = (n*n) n</w:t>
+                              <w:t>Valor de e</w:t>
+                            </w:r>
+                            <w:r>
+                              <w:t>squina</w:t>
+                            </w:r>
+                            <w:r>
+                              <w:t xml:space="preserve"> </w:t>
+                            </w:r>
+                            <w:r>
+                              <w:t>i</w:t>
+                            </w:r>
+                            <w:r>
+                              <w:t xml:space="preserve">nferior </w:t>
+                            </w:r>
+                            <w:r>
+                              <w:t>i</w:t>
+                            </w:r>
+                            <w:r>
+                              <w:t xml:space="preserve">zquierda = (n*n) </w:t>
+                            </w:r>
+                            <w:r>
+                              <w:t xml:space="preserve">- </w:t>
+                            </w:r>
+                            <w:r>
+                              <w:t>n</w:t>
                             </w:r>
                           </w:p>
                           <w:p>
@@ -1294,7 +1393,13 @@
                               <w:spacing w:line="240" w:lineRule="auto"/>
                             </w:pPr>
                             <w:r>
-                              <w:t>Casilla Centro = ((</w:t>
+                              <w:t xml:space="preserve">Casilla </w:t>
+                            </w:r>
+                            <w:r>
+                              <w:t>c</w:t>
+                            </w:r>
+                            <w:r>
+                              <w:t>entro = ((</w:t>
                             </w:r>
                             <w:proofErr w:type="spellStart"/>
                             <w:r>
@@ -1315,19 +1420,18 @@
                               <w:spacing w:line="240" w:lineRule="auto"/>
                             </w:pPr>
                             <w:r>
-                              <w:t xml:space="preserve">Valor de </w:t>
-                            </w:r>
-                            <w:r>
-                              <w:t xml:space="preserve">casilla antes del centro: C </w:t>
-                            </w:r>
-                            <w:r>
-                              <w:t>+ ((F-1)</w:t>
+                              <w:t>Valor de casilla antes del centro: C + ((F-</w:t>
+                            </w:r>
+                            <w:proofErr w:type="gramStart"/>
+                            <w:r>
+                              <w:t>1)</w:t>
                             </w:r>
                             <w:proofErr w:type="spellStart"/>
                             <w:r>
                               <w:t>xn</w:t>
                             </w:r>
                             <w:proofErr w:type="spellEnd"/>
+                            <w:proofErr w:type="gramEnd"/>
                             <w:r>
                               <w:t>)</w:t>
                             </w:r>
@@ -1342,31 +1446,18 @@
                               <w:spacing w:line="240" w:lineRule="auto"/>
                             </w:pPr>
                             <w:r>
-                              <w:t xml:space="preserve">Valor de </w:t>
-                            </w:r>
-                            <w:r>
-                              <w:t xml:space="preserve">casilla después </w:t>
-                            </w:r>
-                            <w:r>
-                              <w:t>de</w:t>
-                            </w:r>
-                            <w:r>
-                              <w:t>l</w:t>
-                            </w:r>
-                            <w:r>
-                              <w:t xml:space="preserve"> centro:</w:t>
-                            </w:r>
-                            <w:r>
-                              <w:t xml:space="preserve"> </w:t>
-                            </w:r>
-                            <w:r>
-                              <w:t>(C + ((F-1)</w:t>
+                              <w:t>Valor de casilla después del centro: (C + ((F-</w:t>
+                            </w:r>
+                            <w:proofErr w:type="gramStart"/>
+                            <w:r>
+                              <w:t>1)</w:t>
                             </w:r>
                             <w:proofErr w:type="spellStart"/>
                             <w:r>
                               <w:t>xn</w:t>
                             </w:r>
                             <w:proofErr w:type="spellEnd"/>
+                            <w:proofErr w:type="gramEnd"/>
                             <w:r>
                               <w:t>))-1</w:t>
                             </w:r>
@@ -1394,7 +1485,7 @@
                 <v:stroke joinstyle="miter"/>
                 <v:path gradientshapeok="t" o:connecttype="rect"/>
               </v:shapetype>
-              <v:shape id="Cuadro de texto 2" o:spid="_x0000_s1026" type="#_x0000_t202" style="position:absolute;left:0;text-align:left;margin-left:282.75pt;margin-top:6.55pt;width:280.5pt;height:120.75pt;z-index:251659264;visibility:visible;mso-wrap-style:square;mso-width-percent:0;mso-height-percent:0;mso-wrap-distance-left:9pt;mso-wrap-distance-top:3.6pt;mso-wrap-distance-right:9pt;mso-wrap-distance-bottom:3.6pt;mso-position-horizontal:absolute;mso-position-horizontal-relative:page;mso-position-vertical:absolute;mso-position-vertical-relative:text;mso-width-percent:0;mso-height-percent:0;mso-width-relative:margin;mso-height-relative:margin;v-text-anchor:top" o:gfxdata="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" filled="f" stroked="f" strokeweight="1pt">
+              <v:shape id="Cuadro de texto 2" o:spid="_x0000_s1026" type="#_x0000_t202" style="position:absolute;left:0;text-align:left;margin-left:240pt;margin-top:7.5pt;width:332.25pt;height:120.75pt;z-index:251659264;visibility:visible;mso-wrap-style:square;mso-width-percent:0;mso-height-percent:0;mso-wrap-distance-left:9pt;mso-wrap-distance-top:3.6pt;mso-wrap-distance-right:9pt;mso-wrap-distance-bottom:3.6pt;mso-position-horizontal:absolute;mso-position-horizontal-relative:page;mso-position-vertical:absolute;mso-position-vertical-relative:text;mso-width-percent:0;mso-height-percent:0;mso-width-relative:margin;mso-height-relative:margin;v-text-anchor:top" o:gfxdata="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" filled="f" stroked="f" strokeweight="1pt">
                 <v:textbox>
                   <w:txbxContent>
                     <w:p>
@@ -1407,7 +1498,22 @@
                         <w:spacing w:line="240" w:lineRule="auto"/>
                       </w:pPr>
                       <w:r>
-                        <w:t>Esquina Superior Derecha = n</w:t>
+                        <w:t>Valor de e</w:t>
+                      </w:r>
+                      <w:r>
+                        <w:t xml:space="preserve">squina </w:t>
+                      </w:r>
+                      <w:r>
+                        <w:t>s</w:t>
+                      </w:r>
+                      <w:r>
+                        <w:t xml:space="preserve">uperior </w:t>
+                      </w:r>
+                      <w:r>
+                        <w:t>d</w:t>
+                      </w:r>
+                      <w:r>
+                        <w:t>erecha = n</w:t>
                       </w:r>
                     </w:p>
                     <w:p>
@@ -1420,7 +1526,22 @@
                         <w:spacing w:line="240" w:lineRule="auto"/>
                       </w:pPr>
                       <w:r>
-                        <w:t>Esquina Superior Izquierda = 1</w:t>
+                        <w:t>Valor de e</w:t>
+                      </w:r>
+                      <w:r>
+                        <w:t xml:space="preserve">squina </w:t>
+                      </w:r>
+                      <w:r>
+                        <w:t>s</w:t>
+                      </w:r>
+                      <w:r>
+                        <w:t xml:space="preserve">uperior </w:t>
+                      </w:r>
+                      <w:r>
+                        <w:t>i</w:t>
+                      </w:r>
+                      <w:r>
+                        <w:t>zquierda = 1</w:t>
                       </w:r>
                     </w:p>
                     <w:p>
@@ -1433,7 +1554,22 @@
                         <w:spacing w:line="240" w:lineRule="auto"/>
                       </w:pPr>
                       <w:r>
-                        <w:t>Esquina Inferior Derecha = (</w:t>
+                        <w:t>Valor de e</w:t>
+                      </w:r>
+                      <w:r>
+                        <w:t xml:space="preserve">squina </w:t>
+                      </w:r>
+                      <w:r>
+                        <w:t>i</w:t>
+                      </w:r>
+                      <w:r>
+                        <w:t xml:space="preserve">nferior </w:t>
+                      </w:r>
+                      <w:r>
+                        <w:t>d</w:t>
+                      </w:r>
+                      <w:r>
+                        <w:t>erecha = (</w:t>
                       </w:r>
                       <w:proofErr w:type="spellStart"/>
                       <w:r>
@@ -1454,7 +1590,31 @@
                         <w:spacing w:line="240" w:lineRule="auto"/>
                       </w:pPr>
                       <w:r>
-                        <w:t>Esquina Inferior Izquierda = (n*n) n</w:t>
+                        <w:t>Valor de e</w:t>
+                      </w:r>
+                      <w:r>
+                        <w:t>squina</w:t>
+                      </w:r>
+                      <w:r>
+                        <w:t xml:space="preserve"> </w:t>
+                      </w:r>
+                      <w:r>
+                        <w:t>i</w:t>
+                      </w:r>
+                      <w:r>
+                        <w:t xml:space="preserve">nferior </w:t>
+                      </w:r>
+                      <w:r>
+                        <w:t>i</w:t>
+                      </w:r>
+                      <w:r>
+                        <w:t xml:space="preserve">zquierda = (n*n) </w:t>
+                      </w:r>
+                      <w:r>
+                        <w:t xml:space="preserve">- </w:t>
+                      </w:r>
+                      <w:r>
+                        <w:t>n</w:t>
                       </w:r>
                     </w:p>
                     <w:p>
@@ -1467,7 +1627,13 @@
                         <w:spacing w:line="240" w:lineRule="auto"/>
                       </w:pPr>
                       <w:r>
-                        <w:t>Casilla Centro = ((</w:t>
+                        <w:t xml:space="preserve">Casilla </w:t>
+                      </w:r>
+                      <w:r>
+                        <w:t>c</w:t>
+                      </w:r>
+                      <w:r>
+                        <w:t>entro = ((</w:t>
                       </w:r>
                       <w:proofErr w:type="spellStart"/>
                       <w:r>
@@ -1488,19 +1654,18 @@
                         <w:spacing w:line="240" w:lineRule="auto"/>
                       </w:pPr>
                       <w:r>
-                        <w:t xml:space="preserve">Valor de </w:t>
-                      </w:r>
-                      <w:r>
-                        <w:t xml:space="preserve">casilla antes del centro: C </w:t>
-                      </w:r>
-                      <w:r>
-                        <w:t>+ ((F-1)</w:t>
+                        <w:t>Valor de casilla antes del centro: C + ((F-</w:t>
+                      </w:r>
+                      <w:proofErr w:type="gramStart"/>
+                      <w:r>
+                        <w:t>1)</w:t>
                       </w:r>
                       <w:proofErr w:type="spellStart"/>
                       <w:r>
                         <w:t>xn</w:t>
                       </w:r>
                       <w:proofErr w:type="spellEnd"/>
+                      <w:proofErr w:type="gramEnd"/>
                       <w:r>
                         <w:t>)</w:t>
                       </w:r>
@@ -1515,31 +1680,18 @@
                         <w:spacing w:line="240" w:lineRule="auto"/>
                       </w:pPr>
                       <w:r>
-                        <w:t xml:space="preserve">Valor de </w:t>
-                      </w:r>
-                      <w:r>
-                        <w:t xml:space="preserve">casilla después </w:t>
-                      </w:r>
-                      <w:r>
-                        <w:t>de</w:t>
-                      </w:r>
-                      <w:r>
-                        <w:t>l</w:t>
-                      </w:r>
-                      <w:r>
-                        <w:t xml:space="preserve"> centro:</w:t>
-                      </w:r>
-                      <w:r>
-                        <w:t xml:space="preserve"> </w:t>
-                      </w:r>
-                      <w:r>
-                        <w:t>(C + ((F-1)</w:t>
+                        <w:t>Valor de casilla después del centro: (C + ((F-</w:t>
+                      </w:r>
+                      <w:proofErr w:type="gramStart"/>
+                      <w:r>
+                        <w:t>1)</w:t>
                       </w:r>
                       <w:proofErr w:type="spellStart"/>
                       <w:r>
                         <w:t>xn</w:t>
                       </w:r>
                       <w:proofErr w:type="spellEnd"/>
+                      <w:proofErr w:type="gramEnd"/>
                       <w:r>
                         <w:t>))-1</w:t>
                       </w:r>
@@ -1580,9 +1732,10 @@
     </w:p>
     <w:p>
       <w:pPr>
-        <w:pStyle w:val="Prrafodelista"/>
+        <w:tabs>
+          <w:tab w:val="left" w:pos="2010"/>
+        </w:tabs>
         <w:spacing w:line="254" w:lineRule="auto"/>
-        <w:ind w:left="792"/>
         <w:rPr>
           <w:sz w:val="24"/>
           <w:szCs w:val="24"/>
@@ -1602,6 +1755,62 @@
           <w:szCs w:val="24"/>
         </w:rPr>
       </w:pPr>
+      <w:r>
+        <w:rPr>
+          <w:sz w:val="24"/>
+          <w:szCs w:val="24"/>
+        </w:rPr>
+        <w:t>Además</w:t>
+      </w:r>
+      <w:r>
+        <w:rPr>
+          <w:sz w:val="24"/>
+          <w:szCs w:val="24"/>
+        </w:rPr>
+        <w:t>,</w:t>
+      </w:r>
+      <w:r>
+        <w:rPr>
+          <w:sz w:val="24"/>
+          <w:szCs w:val="24"/>
+        </w:rPr>
+        <w:t xml:space="preserve"> se observó al rotar la matriz que </w:t>
+      </w:r>
+      <w:r>
+        <w:rPr>
+          <w:sz w:val="24"/>
+          <w:szCs w:val="24"/>
+        </w:rPr>
+        <w:t>cada casilla solo puede</w:t>
+      </w:r>
+      <w:r>
+        <w:rPr>
+          <w:sz w:val="24"/>
+          <w:szCs w:val="24"/>
+        </w:rPr>
+        <w:t xml:space="preserve"> obtener 4 valores como máximo.</w:t>
+      </w:r>
+      <w:r>
+        <w:rPr>
+          <w:sz w:val="24"/>
+          <w:szCs w:val="24"/>
+        </w:rPr>
+        <w:t xml:space="preserve"> Por otro lado, la distancia que el conjunto de</w:t>
+      </w:r>
+      <w:r>
+        <w:rPr>
+          <w:sz w:val="24"/>
+          <w:szCs w:val="24"/>
+        </w:rPr>
+        <w:t xml:space="preserve"> casillas</w:t>
+      </w:r>
+      <w:r>
+        <w:rPr>
+          <w:sz w:val="24"/>
+          <w:szCs w:val="24"/>
+        </w:rPr>
+        <w:t xml:space="preserve"> guarda con respecto al borde se conserva:</w:t>
+      </w:r>
     </w:p>
     <w:p>
       <w:pPr>
@@ -1619,68 +1828,10 @@
     </w:p>
     <w:p>
       <w:pPr>
-        <w:pStyle w:val="Prrafodelista"/>
         <w:tabs>
           <w:tab w:val="left" w:pos="2010"/>
         </w:tabs>
         <w:spacing w:line="254" w:lineRule="auto"/>
-        <w:ind w:left="792"/>
-        <w:rPr>
-          <w:sz w:val="24"/>
-          <w:szCs w:val="24"/>
-        </w:rPr>
-      </w:pPr>
-      <w:r>
-        <w:rPr>
-          <w:sz w:val="24"/>
-          <w:szCs w:val="24"/>
-        </w:rPr>
-        <w:t>Además</w:t>
-      </w:r>
-      <w:r>
-        <w:rPr>
-          <w:sz w:val="24"/>
-          <w:szCs w:val="24"/>
-        </w:rPr>
-        <w:t>,</w:t>
-      </w:r>
-      <w:r>
-        <w:rPr>
-          <w:sz w:val="24"/>
-          <w:szCs w:val="24"/>
-        </w:rPr>
-        <w:t xml:space="preserve"> se observó al rotar la matriz que cada casilla o conjunto de casillas solo pueden obtener 4 valores como máximo.</w:t>
-      </w:r>
-      <w:r>
-        <w:rPr>
-          <w:sz w:val="24"/>
-          <w:szCs w:val="24"/>
-        </w:rPr>
-        <w:t xml:space="preserve"> Por otro lado, la distancia que el conjunto de matrices guarda con respecto al borde se conserva:</w:t>
-      </w:r>
-    </w:p>
-    <w:p>
-      <w:pPr>
-        <w:pStyle w:val="Prrafodelista"/>
-        <w:tabs>
-          <w:tab w:val="left" w:pos="2010"/>
-        </w:tabs>
-        <w:spacing w:line="254" w:lineRule="auto"/>
-        <w:ind w:left="792"/>
-        <w:rPr>
-          <w:sz w:val="24"/>
-          <w:szCs w:val="24"/>
-        </w:rPr>
-      </w:pPr>
-    </w:p>
-    <w:p>
-      <w:pPr>
-        <w:pStyle w:val="Prrafodelista"/>
-        <w:tabs>
-          <w:tab w:val="left" w:pos="2010"/>
-        </w:tabs>
-        <w:spacing w:line="254" w:lineRule="auto"/>
-        <w:ind w:left="792"/>
         <w:jc w:val="center"/>
         <w:rPr>
           <w:sz w:val="24"/>
@@ -1693,8 +1844,8 @@
         </w:rPr>
         <w:lastRenderedPageBreak/>
         <w:drawing>
-          <wp:inline distT="0" distB="0" distL="0" distR="0" wp14:anchorId="73BF4426" wp14:editId="5743E639">
-            <wp:extent cx="1717704" cy="1133475"/>
+          <wp:inline distT="0" distB="0" distL="0" distR="0" wp14:anchorId="73BF4426" wp14:editId="34560BC7">
+            <wp:extent cx="1924050" cy="1269639"/>
             <wp:effectExtent l="0" t="0" r="0" b="0"/>
             <wp:docPr id="232944419" name="Imagen 1"/>
             <wp:cNvGraphicFramePr>
@@ -1716,7 +1867,7 @@
                   <pic:spPr>
                     <a:xfrm>
                       <a:off x="0" y="0"/>
-                      <a:ext cx="1723016" cy="1136980"/>
+                      <a:ext cx="1924050" cy="1269639"/>
                     </a:xfrm>
                     <a:prstGeom prst="rect">
                       <a:avLst/>
@@ -1732,17 +1883,17 @@
         <w:rPr>
           <w:noProof/>
         </w:rPr>
-        <w:t xml:space="preserve">               </w:t>
+        <w:t xml:space="preserve">             </w:t>
       </w:r>
       <w:r>
         <w:rPr>
           <w:noProof/>
         </w:rPr>
         <w:drawing>
-          <wp:inline distT="0" distB="0" distL="0" distR="0" wp14:anchorId="15331E70" wp14:editId="28E2E030">
-            <wp:extent cx="1703040" cy="1590675"/>
-            <wp:effectExtent l="0" t="0" r="0" b="0"/>
-            <wp:docPr id="780543011" name="Imagen 1"/>
+          <wp:inline distT="0" distB="0" distL="0" distR="0" wp14:anchorId="48FF7E42" wp14:editId="174F2CD2">
+            <wp:extent cx="1362075" cy="1272207"/>
+            <wp:effectExtent l="0" t="0" r="0" b="4445"/>
+            <wp:docPr id="1772023503" name="Imagen 1"/>
             <wp:cNvGraphicFramePr>
               <a:graphicFrameLocks xmlns:a="http://schemas.openxmlformats.org/drawingml/2006/main" noChangeAspect="1"/>
             </wp:cNvGraphicFramePr>
@@ -1762,7 +1913,7 @@
                   <pic:spPr>
                     <a:xfrm>
                       <a:off x="0" y="0"/>
-                      <a:ext cx="1711477" cy="1598555"/>
+                      <a:ext cx="1380567" cy="1289479"/>
                     </a:xfrm>
                     <a:prstGeom prst="rect">
                       <a:avLst/>
@@ -1807,7 +1958,35 @@
           <w:sz w:val="24"/>
           <w:szCs w:val="24"/>
         </w:rPr>
-        <w:t xml:space="preserve">Por lo que, teniendo una formula para obtener el valor de una casilla cualquiera previamente dada, se opta por encontrar una trasformación general que permita obtener la casilla que corresponde a </w:t>
+        <w:t>Por lo que, teniendo una formula para obtener el valor de una casilla cualquiera, se opta por encontrar una trasformación general que permita</w:t>
+      </w:r>
+      <w:r>
+        <w:rPr>
+          <w:sz w:val="24"/>
+          <w:szCs w:val="24"/>
+        </w:rPr>
+        <w:t xml:space="preserve"> a partir de una casilla dada </w:t>
+      </w:r>
+      <w:r>
+        <w:rPr>
+          <w:sz w:val="24"/>
+          <w:szCs w:val="24"/>
+        </w:rPr>
+        <w:t xml:space="preserve">obtener la casilla </w:t>
+      </w:r>
+      <w:r>
+        <w:rPr>
+          <w:sz w:val="24"/>
+          <w:szCs w:val="24"/>
+        </w:rPr>
+        <w:t>correspondiente</w:t>
+      </w:r>
+      <w:r>
+        <w:rPr>
+          <w:sz w:val="24"/>
+          <w:szCs w:val="24"/>
+        </w:rPr>
+        <w:t xml:space="preserve"> a </w:t>
       </w:r>
       <w:r>
         <w:rPr>
@@ -1823,7 +2002,35 @@
           <w:sz w:val="24"/>
           <w:szCs w:val="24"/>
         </w:rPr>
-        <w:t xml:space="preserve">rotación: </w:t>
+        <w:t>rotación</w:t>
+      </w:r>
+      <w:r>
+        <w:rPr>
+          <w:sz w:val="24"/>
+          <w:szCs w:val="24"/>
+        </w:rPr>
+        <w:t xml:space="preserve"> de la </w:t>
+      </w:r>
+      <w:r>
+        <w:rPr>
+          <w:sz w:val="24"/>
+          <w:szCs w:val="24"/>
+        </w:rPr>
+        <w:t>matriz</w:t>
+      </w:r>
+      <w:r>
+        <w:rPr>
+          <w:sz w:val="24"/>
+          <w:szCs w:val="24"/>
+        </w:rPr>
+        <w:t>, esto debido a que, como fue mencionado anteriormente, existe un patrón entre las casillas asociadas entre sí por las rotaciones</w:t>
+      </w:r>
+      <w:r>
+        <w:rPr>
+          <w:sz w:val="24"/>
+          <w:szCs w:val="24"/>
+        </w:rPr>
+        <w:t xml:space="preserve">: </w:t>
       </w:r>
     </w:p>
     <w:p>
@@ -1851,16 +2058,367 @@
         <w:rPr>
           <w:sz w:val="24"/>
           <w:szCs w:val="24"/>
-          <w:lang w:val="en-GB"/>
-        </w:rPr>
-      </w:pPr>
-      <w:r>
-        <w:rPr>
-          <w:sz w:val="24"/>
-          <w:szCs w:val="24"/>
-          <w:lang w:val="en-GB"/>
-        </w:rPr>
-        <w:t xml:space="preserve">(F,C) -&gt; (C, n-(F+1)) </w:t>
+        </w:rPr>
+      </w:pPr>
+      <w:r>
+        <w:rPr>
+          <w:noProof/>
+        </w:rPr>
+        <mc:AlternateContent>
+          <mc:Choice Requires="wps">
+            <w:drawing>
+              <wp:anchor distT="45720" distB="45720" distL="114300" distR="114300" simplePos="0" relativeHeight="251662336" behindDoc="0" locked="0" layoutInCell="1" allowOverlap="1" wp14:anchorId="39BBB8B2" wp14:editId="07B0C404">
+                <wp:simplePos x="0" y="0"/>
+                <wp:positionH relativeFrom="page">
+                  <wp:posOffset>3505200</wp:posOffset>
+                </wp:positionH>
+                <wp:positionV relativeFrom="paragraph">
+                  <wp:posOffset>131445</wp:posOffset>
+                </wp:positionV>
+                <wp:extent cx="4371975" cy="2019300"/>
+                <wp:effectExtent l="0" t="0" r="0" b="0"/>
+                <wp:wrapNone/>
+                <wp:docPr id="601699697" name="Cuadro de texto 2"/>
+                <wp:cNvGraphicFramePr>
+                  <a:graphicFrameLocks xmlns:a="http://schemas.openxmlformats.org/drawingml/2006/main"/>
+                </wp:cNvGraphicFramePr>
+                <a:graphic xmlns:a="http://schemas.openxmlformats.org/drawingml/2006/main">
+                  <a:graphicData uri="http://schemas.microsoft.com/office/word/2010/wordprocessingShape">
+                    <wps:wsp>
+                      <wps:cNvSpPr txBox="1">
+                        <a:spLocks noChangeArrowheads="1"/>
+                      </wps:cNvSpPr>
+                      <wps:spPr bwMode="auto">
+                        <a:xfrm>
+                          <a:off x="0" y="0"/>
+                          <a:ext cx="4371975" cy="2019300"/>
+                        </a:xfrm>
+                        <a:prstGeom prst="rect">
+                          <a:avLst/>
+                        </a:prstGeom>
+                        <a:noFill/>
+                        <a:ln>
+                          <a:noFill/>
+                          <a:headEnd/>
+                          <a:tailEnd/>
+                        </a:ln>
+                      </wps:spPr>
+                      <wps:style>
+                        <a:lnRef idx="2">
+                          <a:schemeClr val="accent2"/>
+                        </a:lnRef>
+                        <a:fillRef idx="1">
+                          <a:schemeClr val="lt1"/>
+                        </a:fillRef>
+                        <a:effectRef idx="0">
+                          <a:schemeClr val="accent2"/>
+                        </a:effectRef>
+                        <a:fontRef idx="minor">
+                          <a:schemeClr val="dk1"/>
+                        </a:fontRef>
+                      </wps:style>
+                      <wps:txbx>
+                        <w:txbxContent>
+                          <w:p>
+                            <w:pPr>
+                              <w:tabs>
+                                <w:tab w:val="left" w:pos="2010"/>
+                              </w:tabs>
+                              <w:spacing w:line="254" w:lineRule="auto"/>
+                            </w:pPr>
+                            <w:r>
+                              <w:t>F = Fila, C = Columna</w:t>
+                            </w:r>
+                          </w:p>
+                          <w:p>
+                            <w:pPr>
+                              <w:tabs>
+                                <w:tab w:val="left" w:pos="2010"/>
+                              </w:tabs>
+                              <w:spacing w:line="254" w:lineRule="auto"/>
+                            </w:pPr>
+                            <w:r>
+                              <w:t>Transformación</w:t>
+                            </w:r>
+                            <w:r>
+                              <w:t xml:space="preserve"> de rotación </w:t>
+                            </w:r>
+                            <w:r>
+                              <w:t xml:space="preserve">(-&gt;) = </w:t>
+                            </w:r>
+                            <w:bookmarkStart w:id="0" w:name="_Hlk162375655"/>
+                            <w:r>
+                              <w:t>(</w:t>
+                            </w:r>
+                            <w:proofErr w:type="gramStart"/>
+                            <w:r>
+                              <w:t>F,C</w:t>
+                            </w:r>
+                            <w:proofErr w:type="gramEnd"/>
+                            <w:r>
+                              <w:t>) -&gt; (C, n-F+1)</w:t>
+                            </w:r>
+                            <w:bookmarkEnd w:id="0"/>
+                          </w:p>
+                          <w:p>
+                            <w:pPr>
+                              <w:tabs>
+                                <w:tab w:val="left" w:pos="2010"/>
+                              </w:tabs>
+                              <w:spacing w:line="254" w:lineRule="auto"/>
+                            </w:pPr>
+                          </w:p>
+                          <w:p>
+                            <w:pPr>
+                              <w:tabs>
+                                <w:tab w:val="left" w:pos="2010"/>
+                              </w:tabs>
+                              <w:spacing w:line="254" w:lineRule="auto"/>
+                            </w:pPr>
+                            <w:r>
+                              <w:t xml:space="preserve">Ejemplo: (2,3) -&gt; (3,6) </w:t>
+                            </w:r>
+                          </w:p>
+                          <w:p>
+                            <w:pPr>
+                              <w:pStyle w:val="Prrafodelista"/>
+                              <w:numPr>
+                                <w:ilvl w:val="0"/>
+                                <w:numId w:val="13"/>
+                              </w:numPr>
+                              <w:tabs>
+                                <w:tab w:val="left" w:pos="2010"/>
+                              </w:tabs>
+                              <w:spacing w:line="254" w:lineRule="auto"/>
+                            </w:pPr>
+                            <w:r>
+                              <w:t>Valor de (2,3) = 10</w:t>
+                            </w:r>
+                          </w:p>
+                          <w:p>
+                            <w:pPr>
+                              <w:pStyle w:val="Prrafodelista"/>
+                              <w:numPr>
+                                <w:ilvl w:val="0"/>
+                                <w:numId w:val="13"/>
+                              </w:numPr>
+                              <w:tabs>
+                                <w:tab w:val="left" w:pos="2010"/>
+                              </w:tabs>
+                              <w:spacing w:line="254" w:lineRule="auto"/>
+                            </w:pPr>
+                            <w:r>
+                              <w:t xml:space="preserve">Valor de (2,3) rotado </w:t>
+                            </w:r>
+                            <w:r>
+                              <w:rPr>
+                                <w:b/>
+                                <w:bCs/>
+                              </w:rPr>
+                              <w:t>una</w:t>
+                            </w:r>
+                            <w:r>
+                              <w:t xml:space="preserve"> vez = Valor de (3,6) = 20</w:t>
+                            </w:r>
+                          </w:p>
+                        </w:txbxContent>
+                      </wps:txbx>
+                      <wps:bodyPr rot="0" vert="horz" wrap="square" lIns="91440" tIns="45720" rIns="91440" bIns="45720" anchor="t" anchorCtr="0">
+                        <a:noAutofit/>
+                      </wps:bodyPr>
+                    </wps:wsp>
+                  </a:graphicData>
+                </a:graphic>
+                <wp14:sizeRelH relativeFrom="margin">
+                  <wp14:pctWidth>0</wp14:pctWidth>
+                </wp14:sizeRelH>
+                <wp14:sizeRelV relativeFrom="margin">
+                  <wp14:pctHeight>0</wp14:pctHeight>
+                </wp14:sizeRelV>
+              </wp:anchor>
+            </w:drawing>
+          </mc:Choice>
+          <mc:Fallback>
+            <w:pict>
+              <v:shape w14:anchorId="39BBB8B2" id="_x0000_s1027" type="#_x0000_t202" style="position:absolute;left:0;text-align:left;margin-left:276pt;margin-top:10.35pt;width:344.25pt;height:159pt;z-index:251662336;visibility:visible;mso-wrap-style:square;mso-width-percent:0;mso-height-percent:0;mso-wrap-distance-left:9pt;mso-wrap-distance-top:3.6pt;mso-wrap-distance-right:9pt;mso-wrap-distance-bottom:3.6pt;mso-position-horizontal:absolute;mso-position-horizontal-relative:page;mso-position-vertical:absolute;mso-position-vertical-relative:text;mso-width-percent:0;mso-height-percent:0;mso-width-relative:margin;mso-height-relative:margin;v-text-anchor:top" o:gfxdata="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" filled="f" stroked="f" strokeweight="1pt">
+                <v:textbox>
+                  <w:txbxContent>
+                    <w:p>
+                      <w:pPr>
+                        <w:tabs>
+                          <w:tab w:val="left" w:pos="2010"/>
+                        </w:tabs>
+                        <w:spacing w:line="254" w:lineRule="auto"/>
+                      </w:pPr>
+                      <w:r>
+                        <w:t>F = Fila, C = Columna</w:t>
+                      </w:r>
+                    </w:p>
+                    <w:p>
+                      <w:pPr>
+                        <w:tabs>
+                          <w:tab w:val="left" w:pos="2010"/>
+                        </w:tabs>
+                        <w:spacing w:line="254" w:lineRule="auto"/>
+                      </w:pPr>
+                      <w:r>
+                        <w:t>Transformación</w:t>
+                      </w:r>
+                      <w:r>
+                        <w:t xml:space="preserve"> de rotación </w:t>
+                      </w:r>
+                      <w:r>
+                        <w:t xml:space="preserve">(-&gt;) = </w:t>
+                      </w:r>
+                      <w:bookmarkStart w:id="1" w:name="_Hlk162375655"/>
+                      <w:r>
+                        <w:t>(</w:t>
+                      </w:r>
+                      <w:proofErr w:type="gramStart"/>
+                      <w:r>
+                        <w:t>F,C</w:t>
+                      </w:r>
+                      <w:proofErr w:type="gramEnd"/>
+                      <w:r>
+                        <w:t>) -&gt; (C, n-F+1)</w:t>
+                      </w:r>
+                      <w:bookmarkEnd w:id="1"/>
+                    </w:p>
+                    <w:p>
+                      <w:pPr>
+                        <w:tabs>
+                          <w:tab w:val="left" w:pos="2010"/>
+                        </w:tabs>
+                        <w:spacing w:line="254" w:lineRule="auto"/>
+                      </w:pPr>
+                    </w:p>
+                    <w:p>
+                      <w:pPr>
+                        <w:tabs>
+                          <w:tab w:val="left" w:pos="2010"/>
+                        </w:tabs>
+                        <w:spacing w:line="254" w:lineRule="auto"/>
+                      </w:pPr>
+                      <w:r>
+                        <w:t xml:space="preserve">Ejemplo: (2,3) -&gt; (3,6) </w:t>
+                      </w:r>
+                    </w:p>
+                    <w:p>
+                      <w:pPr>
+                        <w:pStyle w:val="Prrafodelista"/>
+                        <w:numPr>
+                          <w:ilvl w:val="0"/>
+                          <w:numId w:val="13"/>
+                        </w:numPr>
+                        <w:tabs>
+                          <w:tab w:val="left" w:pos="2010"/>
+                        </w:tabs>
+                        <w:spacing w:line="254" w:lineRule="auto"/>
+                      </w:pPr>
+                      <w:r>
+                        <w:t>Valor de (2,3) = 10</w:t>
+                      </w:r>
+                    </w:p>
+                    <w:p>
+                      <w:pPr>
+                        <w:pStyle w:val="Prrafodelista"/>
+                        <w:numPr>
+                          <w:ilvl w:val="0"/>
+                          <w:numId w:val="13"/>
+                        </w:numPr>
+                        <w:tabs>
+                          <w:tab w:val="left" w:pos="2010"/>
+                        </w:tabs>
+                        <w:spacing w:line="254" w:lineRule="auto"/>
+                      </w:pPr>
+                      <w:r>
+                        <w:t xml:space="preserve">Valor de (2,3) rotado </w:t>
+                      </w:r>
+                      <w:r>
+                        <w:rPr>
+                          <w:b/>
+                          <w:bCs/>
+                        </w:rPr>
+                        <w:t>una</w:t>
+                      </w:r>
+                      <w:r>
+                        <w:t xml:space="preserve"> vez = Valor de (3,6) = 20</w:t>
+                      </w:r>
+                    </w:p>
+                  </w:txbxContent>
+                </v:textbox>
+                <w10:wrap anchorx="page"/>
+              </v:shape>
+            </w:pict>
+          </mc:Fallback>
+        </mc:AlternateContent>
+      </w:r>
+      <w:r>
+        <w:rPr>
+          <w:noProof/>
+        </w:rPr>
+        <w:drawing>
+          <wp:anchor distT="0" distB="0" distL="114300" distR="114300" simplePos="0" relativeHeight="251660288" behindDoc="0" locked="0" layoutInCell="1" allowOverlap="1" wp14:anchorId="15331E70" wp14:editId="52185450">
+            <wp:simplePos x="0" y="0"/>
+            <wp:positionH relativeFrom="margin">
+              <wp:posOffset>501015</wp:posOffset>
+            </wp:positionH>
+            <wp:positionV relativeFrom="paragraph">
+              <wp:posOffset>90170</wp:posOffset>
+            </wp:positionV>
+            <wp:extent cx="1847850" cy="1725295"/>
+            <wp:effectExtent l="0" t="0" r="0" b="8255"/>
+            <wp:wrapNone/>
+            <wp:docPr id="780543011" name="Imagen 1"/>
+            <wp:cNvGraphicFramePr>
+              <a:graphicFrameLocks xmlns:a="http://schemas.openxmlformats.org/drawingml/2006/main" noChangeAspect="1"/>
+            </wp:cNvGraphicFramePr>
+            <a:graphic xmlns:a="http://schemas.openxmlformats.org/drawingml/2006/main">
+              <a:graphicData uri="http://schemas.openxmlformats.org/drawingml/2006/picture">
+                <pic:pic xmlns:pic="http://schemas.openxmlformats.org/drawingml/2006/picture">
+                  <pic:nvPicPr>
+                    <pic:cNvPr id="780543011" name=""/>
+                    <pic:cNvPicPr/>
+                  </pic:nvPicPr>
+                  <pic:blipFill>
+                    <a:blip r:embed="rId8" cstate="print">
+                      <a:extLst>
+                        <a:ext uri="{28A0092B-C50C-407E-A947-70E740481C1C}">
+                          <a14:useLocalDpi xmlns:a14="http://schemas.microsoft.com/office/drawing/2010/main" val="0"/>
+                        </a:ext>
+                      </a:extLst>
+                    </a:blip>
+                    <a:stretch>
+                      <a:fillRect/>
+                    </a:stretch>
+                  </pic:blipFill>
+                  <pic:spPr>
+                    <a:xfrm>
+                      <a:off x="0" y="0"/>
+                      <a:ext cx="1847850" cy="1725295"/>
+                    </a:xfrm>
+                    <a:prstGeom prst="rect">
+                      <a:avLst/>
+                    </a:prstGeom>
+                  </pic:spPr>
+                </pic:pic>
+              </a:graphicData>
+            </a:graphic>
+            <wp14:sizeRelH relativeFrom="margin">
+              <wp14:pctWidth>0</wp14:pctWidth>
+            </wp14:sizeRelH>
+            <wp14:sizeRelV relativeFrom="margin">
+              <wp14:pctHeight>0</wp14:pctHeight>
+            </wp14:sizeRelV>
+          </wp:anchor>
+        </w:drawing>
+      </w:r>
+      <w:r>
+        <w:rPr>
+          <w:sz w:val="24"/>
+          <w:szCs w:val="24"/>
+        </w:rPr>
+        <w:t xml:space="preserve">    </w:t>
       </w:r>
     </w:p>
     <w:p>
@@ -1874,35 +2432,8 @@
         <w:rPr>
           <w:sz w:val="24"/>
           <w:szCs w:val="24"/>
-          <w:lang w:val="en-GB"/>
-        </w:rPr>
-      </w:pPr>
-      <w:proofErr w:type="spellStart"/>
-      <w:r>
-        <w:rPr>
-          <w:sz w:val="24"/>
-          <w:szCs w:val="24"/>
-          <w:lang w:val="en-GB"/>
-        </w:rPr>
-        <w:t>Ejemplo</w:t>
-      </w:r>
-      <w:proofErr w:type="spellEnd"/>
-      <w:r>
-        <w:rPr>
-          <w:sz w:val="24"/>
-          <w:szCs w:val="24"/>
-          <w:lang w:val="en-GB"/>
-        </w:rPr>
-        <w:t xml:space="preserve">: </w:t>
-      </w:r>
-      <w:r>
-        <w:rPr>
-          <w:sz w:val="24"/>
-          <w:szCs w:val="24"/>
-          <w:lang w:val="en-GB"/>
-        </w:rPr>
-        <w:t xml:space="preserve">(2,3) -&gt; (3,6) </w:t>
-      </w:r>
+        </w:rPr>
+      </w:pPr>
     </w:p>
     <w:p>
       <w:pPr>
@@ -1915,7 +2446,6 @@
         <w:rPr>
           <w:sz w:val="24"/>
           <w:szCs w:val="24"/>
-          <w:lang w:val="en-GB"/>
         </w:rPr>
       </w:pPr>
     </w:p>
@@ -1930,7 +2460,6 @@
         <w:rPr>
           <w:sz w:val="24"/>
           <w:szCs w:val="24"/>
-          <w:lang w:val="en-GB"/>
         </w:rPr>
       </w:pPr>
     </w:p>
@@ -1945,35 +2474,8 @@
         <w:rPr>
           <w:sz w:val="24"/>
           <w:szCs w:val="24"/>
-          <w:lang w:val="en-GB"/>
-        </w:rPr>
-      </w:pPr>
-      <w:r>
-        <w:rPr>
-          <w:sz w:val="24"/>
-          <w:szCs w:val="24"/>
-          <w:lang w:val="en-GB"/>
-        </w:rPr>
-        <w:t xml:space="preserve">… </w:t>
-      </w:r>
-      <w:proofErr w:type="spellStart"/>
-      <w:r>
-        <w:rPr>
-          <w:sz w:val="24"/>
-          <w:szCs w:val="24"/>
-          <w:lang w:val="en-GB"/>
-        </w:rPr>
-        <w:t>continuar</w:t>
-      </w:r>
-      <w:proofErr w:type="spellEnd"/>
-      <w:r>
-        <w:rPr>
-          <w:sz w:val="24"/>
-          <w:szCs w:val="24"/>
-          <w:lang w:val="en-GB"/>
-        </w:rPr>
-        <w:t>…</w:t>
-      </w:r>
+        </w:rPr>
+      </w:pPr>
     </w:p>
     <w:p>
       <w:pPr>
@@ -1986,7 +2488,6 @@
         <w:rPr>
           <w:sz w:val="24"/>
           <w:szCs w:val="24"/>
-          <w:lang w:val="en-GB"/>
         </w:rPr>
       </w:pPr>
     </w:p>
@@ -2001,17 +2502,8 @@
         <w:rPr>
           <w:sz w:val="24"/>
           <w:szCs w:val="24"/>
-          <w:lang w:val="en-GB"/>
-        </w:rPr>
-      </w:pPr>
-      <w:r>
-        <w:rPr>
-          <w:sz w:val="24"/>
-          <w:szCs w:val="24"/>
-          <w:lang w:val="en-GB"/>
-        </w:rPr>
-        <w:t>(C, n-(F+1)) -&gt; (n-(F+1), n-C+1)</w:t>
-      </w:r>
+        </w:rPr>
+      </w:pPr>
     </w:p>
     <w:p>
       <w:pPr>
@@ -2026,14 +2518,6 @@
           <w:szCs w:val="24"/>
         </w:rPr>
       </w:pPr>
-      <w:r>
-        <w:rPr>
-          <w:sz w:val="24"/>
-          <w:szCs w:val="24"/>
-          <w:lang w:val="es-MX"/>
-        </w:rPr>
-        <w:t>(n-(F+1), n-(C+1)) -&gt; ( n-C+1, n–(n-(F+1) + 1))</w:t>
-      </w:r>
     </w:p>
     <w:p>
       <w:pPr>
@@ -2048,90 +2532,984 @@
           <w:szCs w:val="24"/>
         </w:rPr>
       </w:pPr>
+      <w:r>
+        <w:rPr>
+          <w:sz w:val="24"/>
+          <w:szCs w:val="24"/>
+        </w:rPr>
+        <w:br w:type="textWrapping" w:clear="all"/>
+      </w:r>
     </w:p>
     <w:p>
       <w:pPr>
         <w:pStyle w:val="Prrafodelista"/>
+        <w:spacing w:line="254" w:lineRule="auto"/>
+        <w:ind w:left="792"/>
+        <w:rPr>
+          <w:sz w:val="24"/>
+          <w:szCs w:val="24"/>
+        </w:rPr>
+      </w:pPr>
+    </w:p>
+    <w:p>
+      <w:pPr>
+        <w:pStyle w:val="Prrafodelista"/>
+        <w:ind w:left="792"/>
+        <w:rPr>
+          <w:sz w:val="24"/>
+          <w:szCs w:val="24"/>
+        </w:rPr>
+      </w:pPr>
+      <w:r>
+        <w:rPr>
+          <w:sz w:val="24"/>
+          <w:szCs w:val="24"/>
+        </w:rPr>
+        <w:t xml:space="preserve">Si se quiere obtener el valor de la casilla después de una segunda o tercera rotación, es necesario volver a aplicar la transformación </w:t>
+      </w:r>
+      <w:r>
+        <w:rPr>
+          <w:sz w:val="24"/>
+          <w:szCs w:val="24"/>
+        </w:rPr>
+        <w:t>a la casilla la cantidad de veces que se quiera rotar la matriz</w:t>
+      </w:r>
+      <w:r>
+        <w:rPr>
+          <w:sz w:val="24"/>
+          <w:szCs w:val="24"/>
+        </w:rPr>
+        <w:t>,</w:t>
+      </w:r>
+      <w:r>
+        <w:rPr>
+          <w:sz w:val="24"/>
+          <w:szCs w:val="24"/>
+        </w:rPr>
+        <w:t xml:space="preserve"> y aplicar la formula correspondiente para hallar </w:t>
+      </w:r>
+      <w:r>
+        <w:rPr>
+          <w:sz w:val="24"/>
+          <w:szCs w:val="24"/>
+        </w:rPr>
+        <w:t>su</w:t>
+      </w:r>
+      <w:r>
+        <w:rPr>
+          <w:sz w:val="24"/>
+          <w:szCs w:val="24"/>
+        </w:rPr>
+        <w:t xml:space="preserve"> valor</w:t>
+      </w:r>
+      <w:r>
+        <w:rPr>
+          <w:sz w:val="24"/>
+          <w:szCs w:val="24"/>
+        </w:rPr>
+        <w:t xml:space="preserve">. </w:t>
+      </w:r>
+      <w:r>
+        <w:rPr>
+          <w:sz w:val="24"/>
+          <w:szCs w:val="24"/>
+        </w:rPr>
+        <w:t xml:space="preserve">No obstante, para efectos de reducir ciclos de procesamiento, también se </w:t>
+      </w:r>
+      <w:r>
+        <w:rPr>
+          <w:sz w:val="24"/>
+          <w:szCs w:val="24"/>
+        </w:rPr>
+        <w:t>expandió</w:t>
+      </w:r>
+      <w:r>
+        <w:rPr>
+          <w:sz w:val="24"/>
+          <w:szCs w:val="24"/>
+        </w:rPr>
+        <w:t xml:space="preserve"> el resultado de realizar la transformación de forma consecutiva para hasta tres rotaciones:</w:t>
+      </w:r>
+    </w:p>
+    <w:p>
+      <w:pPr>
+        <w:pStyle w:val="Prrafodelista"/>
+        <w:ind w:left="792"/>
+        <w:rPr>
+          <w:sz w:val="24"/>
+          <w:szCs w:val="24"/>
+        </w:rPr>
+      </w:pPr>
+      <w:r>
+        <w:rPr>
+          <w:noProof/>
+        </w:rPr>
+        <mc:AlternateContent>
+          <mc:Choice Requires="wps">
+            <w:drawing>
+              <wp:anchor distT="45720" distB="45720" distL="114300" distR="114300" simplePos="0" relativeHeight="251668480" behindDoc="0" locked="0" layoutInCell="1" allowOverlap="1" wp14:anchorId="76C0AE75" wp14:editId="00E92DF1">
+                <wp:simplePos x="0" y="0"/>
+                <wp:positionH relativeFrom="margin">
+                  <wp:posOffset>4311015</wp:posOffset>
+                </wp:positionH>
+                <wp:positionV relativeFrom="paragraph">
+                  <wp:posOffset>123190</wp:posOffset>
+                </wp:positionV>
+                <wp:extent cx="885825" cy="457200"/>
+                <wp:effectExtent l="0" t="0" r="0" b="0"/>
+                <wp:wrapNone/>
+                <wp:docPr id="1193136094" name="Cuadro de texto 2"/>
+                <wp:cNvGraphicFramePr>
+                  <a:graphicFrameLocks xmlns:a="http://schemas.openxmlformats.org/drawingml/2006/main"/>
+                </wp:cNvGraphicFramePr>
+                <a:graphic xmlns:a="http://schemas.openxmlformats.org/drawingml/2006/main">
+                  <a:graphicData uri="http://schemas.microsoft.com/office/word/2010/wordprocessingShape">
+                    <wps:wsp>
+                      <wps:cNvSpPr txBox="1">
+                        <a:spLocks noChangeArrowheads="1"/>
+                      </wps:cNvSpPr>
+                      <wps:spPr bwMode="auto">
+                        <a:xfrm>
+                          <a:off x="0" y="0"/>
+                          <a:ext cx="885825" cy="457200"/>
+                        </a:xfrm>
+                        <a:prstGeom prst="rect">
+                          <a:avLst/>
+                        </a:prstGeom>
+                        <a:noFill/>
+                        <a:ln>
+                          <a:noFill/>
+                          <a:headEnd/>
+                          <a:tailEnd/>
+                        </a:ln>
+                      </wps:spPr>
+                      <wps:style>
+                        <a:lnRef idx="2">
+                          <a:schemeClr val="accent2"/>
+                        </a:lnRef>
+                        <a:fillRef idx="1">
+                          <a:schemeClr val="lt1"/>
+                        </a:fillRef>
+                        <a:effectRef idx="0">
+                          <a:schemeClr val="accent2"/>
+                        </a:effectRef>
+                        <a:fontRef idx="minor">
+                          <a:schemeClr val="dk1"/>
+                        </a:fontRef>
+                      </wps:style>
+                      <wps:txbx>
+                        <w:txbxContent>
+                          <w:p>
+                            <w:pPr>
+                              <w:tabs>
+                                <w:tab w:val="left" w:pos="2010"/>
+                              </w:tabs>
+                              <w:spacing w:after="0" w:line="240" w:lineRule="auto"/>
+                              <w:rPr>
+                                <w:color w:val="808080" w:themeColor="background1" w:themeShade="80"/>
+                                <w:lang w:val="es-MX"/>
+                              </w:rPr>
+                            </w:pPr>
+                            <w:r>
+                              <w:rPr>
+                                <w:color w:val="808080" w:themeColor="background1" w:themeShade="80"/>
+                                <w:lang w:val="es-MX"/>
+                              </w:rPr>
+                              <w:t>Número de rotaciones</w:t>
+                            </w:r>
+                          </w:p>
+                        </w:txbxContent>
+                      </wps:txbx>
+                      <wps:bodyPr rot="0" vert="horz" wrap="square" lIns="91440" tIns="45720" rIns="91440" bIns="45720" anchor="t" anchorCtr="0">
+                        <a:noAutofit/>
+                      </wps:bodyPr>
+                    </wps:wsp>
+                  </a:graphicData>
+                </a:graphic>
+                <wp14:sizeRelH relativeFrom="margin">
+                  <wp14:pctWidth>0</wp14:pctWidth>
+                </wp14:sizeRelH>
+                <wp14:sizeRelV relativeFrom="margin">
+                  <wp14:pctHeight>0</wp14:pctHeight>
+                </wp14:sizeRelV>
+              </wp:anchor>
+            </w:drawing>
+          </mc:Choice>
+          <mc:Fallback>
+            <w:pict>
+              <v:shape w14:anchorId="76C0AE75" id="_x0000_s1028" type="#_x0000_t202" style="position:absolute;left:0;text-align:left;margin-left:339.45pt;margin-top:9.7pt;width:69.75pt;height:36pt;z-index:251668480;visibility:visible;mso-wrap-style:square;mso-width-percent:0;mso-height-percent:0;mso-wrap-distance-left:9pt;mso-wrap-distance-top:3.6pt;mso-wrap-distance-right:9pt;mso-wrap-distance-bottom:3.6pt;mso-position-horizontal:absolute;mso-position-horizontal-relative:margin;mso-position-vertical:absolute;mso-position-vertical-relative:text;mso-width-percent:0;mso-height-percent:0;mso-width-relative:margin;mso-height-relative:margin;v-text-anchor:top" o:gfxdata="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" filled="f" stroked="f" strokeweight="1pt">
+                <v:textbox>
+                  <w:txbxContent>
+                    <w:p>
+                      <w:pPr>
+                        <w:tabs>
+                          <w:tab w:val="left" w:pos="2010"/>
+                        </w:tabs>
+                        <w:spacing w:after="0" w:line="240" w:lineRule="auto"/>
+                        <w:rPr>
+                          <w:color w:val="808080" w:themeColor="background1" w:themeShade="80"/>
+                          <w:lang w:val="es-MX"/>
+                        </w:rPr>
+                      </w:pPr>
+                      <w:r>
+                        <w:rPr>
+                          <w:color w:val="808080" w:themeColor="background1" w:themeShade="80"/>
+                          <w:lang w:val="es-MX"/>
+                        </w:rPr>
+                        <w:t>Número de rotaciones</w:t>
+                      </w:r>
+                    </w:p>
+                  </w:txbxContent>
+                </v:textbox>
+                <w10:wrap anchorx="margin"/>
+              </v:shape>
+            </w:pict>
+          </mc:Fallback>
+        </mc:AlternateContent>
+      </w:r>
+    </w:p>
+    <w:p>
+      <w:pPr>
+        <w:pStyle w:val="Prrafodelista"/>
+        <w:ind w:left="792"/>
+        <w:rPr>
+          <w:sz w:val="24"/>
+          <w:szCs w:val="24"/>
+          <w:lang w:val="en-GB"/>
+        </w:rPr>
+      </w:pPr>
+      <w:r>
+        <w:rPr>
+          <w:noProof/>
+        </w:rPr>
+        <mc:AlternateContent>
+          <mc:Choice Requires="wps">
+            <w:drawing>
+              <wp:anchor distT="45720" distB="45720" distL="114300" distR="114300" simplePos="0" relativeHeight="251666432" behindDoc="0" locked="0" layoutInCell="1" allowOverlap="1" wp14:anchorId="5EB1EEFB" wp14:editId="2F771619">
+                <wp:simplePos x="0" y="0"/>
+                <wp:positionH relativeFrom="margin">
+                  <wp:posOffset>3987165</wp:posOffset>
+                </wp:positionH>
+                <wp:positionV relativeFrom="paragraph">
+                  <wp:posOffset>8255</wp:posOffset>
+                </wp:positionV>
+                <wp:extent cx="495300" cy="247650"/>
+                <wp:effectExtent l="0" t="0" r="0" b="0"/>
+                <wp:wrapNone/>
+                <wp:docPr id="1601299569" name="Cuadro de texto 2"/>
+                <wp:cNvGraphicFramePr>
+                  <a:graphicFrameLocks xmlns:a="http://schemas.openxmlformats.org/drawingml/2006/main"/>
+                </wp:cNvGraphicFramePr>
+                <a:graphic xmlns:a="http://schemas.openxmlformats.org/drawingml/2006/main">
+                  <a:graphicData uri="http://schemas.microsoft.com/office/word/2010/wordprocessingShape">
+                    <wps:wsp>
+                      <wps:cNvSpPr txBox="1">
+                        <a:spLocks noChangeArrowheads="1"/>
+                      </wps:cNvSpPr>
+                      <wps:spPr bwMode="auto">
+                        <a:xfrm>
+                          <a:off x="0" y="0"/>
+                          <a:ext cx="495300" cy="247650"/>
+                        </a:xfrm>
+                        <a:prstGeom prst="rect">
+                          <a:avLst/>
+                        </a:prstGeom>
+                        <a:noFill/>
+                        <a:ln>
+                          <a:noFill/>
+                          <a:headEnd/>
+                          <a:tailEnd/>
+                        </a:ln>
+                      </wps:spPr>
+                      <wps:style>
+                        <a:lnRef idx="2">
+                          <a:schemeClr val="accent2"/>
+                        </a:lnRef>
+                        <a:fillRef idx="1">
+                          <a:schemeClr val="lt1"/>
+                        </a:fillRef>
+                        <a:effectRef idx="0">
+                          <a:schemeClr val="accent2"/>
+                        </a:effectRef>
+                        <a:fontRef idx="minor">
+                          <a:schemeClr val="dk1"/>
+                        </a:fontRef>
+                      </wps:style>
+                      <wps:txbx>
+                        <w:txbxContent>
+                          <w:p>
+                            <w:pPr>
+                              <w:tabs>
+                                <w:tab w:val="left" w:pos="2010"/>
+                              </w:tabs>
+                              <w:spacing w:after="0" w:line="240" w:lineRule="auto"/>
+                              <w:jc w:val="center"/>
+                              <w:rPr>
+                                <w:color w:val="808080" w:themeColor="background1" w:themeShade="80"/>
+                                <w:lang w:val="es-MX"/>
+                              </w:rPr>
+                            </w:pPr>
+                            <w:r>
+                              <w:rPr>
+                                <w:color w:val="808080" w:themeColor="background1" w:themeShade="80"/>
+                                <w:lang w:val="es-MX"/>
+                              </w:rPr>
+                              <w:t>#R</w:t>
+                            </w:r>
+                            <w:r>
+                              <w:rPr>
+                                <w:color w:val="808080" w:themeColor="background1" w:themeShade="80"/>
+                                <w:lang w:val="es-MX"/>
+                              </w:rPr>
+                              <w:t xml:space="preserve"> = </w:t>
+                            </w:r>
+                          </w:p>
+                        </w:txbxContent>
+                      </wps:txbx>
+                      <wps:bodyPr rot="0" vert="horz" wrap="square" lIns="91440" tIns="45720" rIns="91440" bIns="45720" anchor="t" anchorCtr="0">
+                        <a:noAutofit/>
+                      </wps:bodyPr>
+                    </wps:wsp>
+                  </a:graphicData>
+                </a:graphic>
+                <wp14:sizeRelH relativeFrom="margin">
+                  <wp14:pctWidth>0</wp14:pctWidth>
+                </wp14:sizeRelH>
+                <wp14:sizeRelV relativeFrom="margin">
+                  <wp14:pctHeight>0</wp14:pctHeight>
+                </wp14:sizeRelV>
+              </wp:anchor>
+            </w:drawing>
+          </mc:Choice>
+          <mc:Fallback>
+            <w:pict>
+              <v:shape w14:anchorId="5EB1EEFB" id="_x0000_s1029" type="#_x0000_t202" style="position:absolute;left:0;text-align:left;margin-left:313.95pt;margin-top:.65pt;width:39pt;height:19.5pt;z-index:251666432;visibility:visible;mso-wrap-style:square;mso-width-percent:0;mso-height-percent:0;mso-wrap-distance-left:9pt;mso-wrap-distance-top:3.6pt;mso-wrap-distance-right:9pt;mso-wrap-distance-bottom:3.6pt;mso-position-horizontal:absolute;mso-position-horizontal-relative:margin;mso-position-vertical:absolute;mso-position-vertical-relative:text;mso-width-percent:0;mso-height-percent:0;mso-width-relative:margin;mso-height-relative:margin;v-text-anchor:top" o:gfxdata="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" filled="f" stroked="f" strokeweight="1pt">
+                <v:textbox>
+                  <w:txbxContent>
+                    <w:p>
+                      <w:pPr>
+                        <w:tabs>
+                          <w:tab w:val="left" w:pos="2010"/>
+                        </w:tabs>
+                        <w:spacing w:after="0" w:line="240" w:lineRule="auto"/>
+                        <w:jc w:val="center"/>
+                        <w:rPr>
+                          <w:color w:val="808080" w:themeColor="background1" w:themeShade="80"/>
+                          <w:lang w:val="es-MX"/>
+                        </w:rPr>
+                      </w:pPr>
+                      <w:r>
+                        <w:rPr>
+                          <w:color w:val="808080" w:themeColor="background1" w:themeShade="80"/>
+                          <w:lang w:val="es-MX"/>
+                        </w:rPr>
+                        <w:t>#R</w:t>
+                      </w:r>
+                      <w:r>
+                        <w:rPr>
+                          <w:color w:val="808080" w:themeColor="background1" w:themeShade="80"/>
+                          <w:lang w:val="es-MX"/>
+                        </w:rPr>
+                        <w:t xml:space="preserve"> = </w:t>
+                      </w:r>
+                    </w:p>
+                  </w:txbxContent>
+                </v:textbox>
+                <w10:wrap anchorx="margin"/>
+              </v:shape>
+            </w:pict>
+          </mc:Fallback>
+        </mc:AlternateContent>
+      </w:r>
+      <w:r>
+        <w:rPr>
+          <w:noProof/>
+        </w:rPr>
+        <mc:AlternateContent>
+          <mc:Choice Requires="wps">
+            <w:drawing>
+              <wp:anchor distT="45720" distB="45720" distL="114300" distR="114300" simplePos="0" relativeHeight="251664384" behindDoc="0" locked="0" layoutInCell="1" allowOverlap="1" wp14:anchorId="30482651" wp14:editId="01DABF7C">
+                <wp:simplePos x="0" y="0"/>
+                <wp:positionH relativeFrom="page">
+                  <wp:posOffset>1838325</wp:posOffset>
+                </wp:positionH>
+                <wp:positionV relativeFrom="paragraph">
+                  <wp:posOffset>113030</wp:posOffset>
+                </wp:positionV>
+                <wp:extent cx="2952750" cy="257175"/>
+                <wp:effectExtent l="0" t="0" r="0" b="0"/>
+                <wp:wrapNone/>
+                <wp:docPr id="1992234840" name="Cuadro de texto 2"/>
+                <wp:cNvGraphicFramePr>
+                  <a:graphicFrameLocks xmlns:a="http://schemas.openxmlformats.org/drawingml/2006/main"/>
+                </wp:cNvGraphicFramePr>
+                <a:graphic xmlns:a="http://schemas.openxmlformats.org/drawingml/2006/main">
+                  <a:graphicData uri="http://schemas.microsoft.com/office/word/2010/wordprocessingShape">
+                    <wps:wsp>
+                      <wps:cNvSpPr txBox="1">
+                        <a:spLocks noChangeArrowheads="1"/>
+                      </wps:cNvSpPr>
+                      <wps:spPr bwMode="auto">
+                        <a:xfrm>
+                          <a:off x="0" y="0"/>
+                          <a:ext cx="2952750" cy="257175"/>
+                        </a:xfrm>
+                        <a:prstGeom prst="rect">
+                          <a:avLst/>
+                        </a:prstGeom>
+                        <a:noFill/>
+                        <a:ln>
+                          <a:noFill/>
+                          <a:headEnd/>
+                          <a:tailEnd/>
+                        </a:ln>
+                      </wps:spPr>
+                      <wps:style>
+                        <a:lnRef idx="2">
+                          <a:schemeClr val="accent2"/>
+                        </a:lnRef>
+                        <a:fillRef idx="1">
+                          <a:schemeClr val="lt1"/>
+                        </a:fillRef>
+                        <a:effectRef idx="0">
+                          <a:schemeClr val="accent2"/>
+                        </a:effectRef>
+                        <a:fontRef idx="minor">
+                          <a:schemeClr val="dk1"/>
+                        </a:fontRef>
+                      </wps:style>
+                      <wps:txbx>
+                        <w:txbxContent>
+                          <w:p>
+                            <w:pPr>
+                              <w:tabs>
+                                <w:tab w:val="left" w:pos="2010"/>
+                              </w:tabs>
+                              <w:spacing w:line="254" w:lineRule="auto"/>
+                              <w:rPr>
+                                <w:color w:val="A6A6A6" w:themeColor="background1" w:themeShade="A6"/>
+                                <w:lang w:val="es-MX"/>
+                              </w:rPr>
+                            </w:pPr>
+                            <w:r>
+                              <w:rPr>
+                                <w:color w:val="A6A6A6" w:themeColor="background1" w:themeShade="A6"/>
+                                <w:lang w:val="es-MX"/>
+                              </w:rPr>
+                              <w:t xml:space="preserve">0R       </w:t>
+                            </w:r>
+                            <w:r>
+                              <w:rPr>
+                                <w:color w:val="A6A6A6" w:themeColor="background1" w:themeShade="A6"/>
+                                <w:lang w:val="es-MX"/>
+                              </w:rPr>
+                              <w:t xml:space="preserve">     </w:t>
+                            </w:r>
+                            <w:r>
+                              <w:rPr>
+                                <w:color w:val="A6A6A6" w:themeColor="background1" w:themeShade="A6"/>
+                                <w:lang w:val="es-MX"/>
+                              </w:rPr>
+                              <w:t xml:space="preserve">   1R        </w:t>
+                            </w:r>
+                            <w:r>
+                              <w:rPr>
+                                <w:color w:val="A6A6A6" w:themeColor="background1" w:themeShade="A6"/>
+                                <w:lang w:val="es-MX"/>
+                              </w:rPr>
+                              <w:t xml:space="preserve">             </w:t>
+                            </w:r>
+                            <w:r>
+                              <w:rPr>
+                                <w:color w:val="A6A6A6" w:themeColor="background1" w:themeShade="A6"/>
+                                <w:lang w:val="es-MX"/>
+                              </w:rPr>
+                              <w:t xml:space="preserve">   2R       </w:t>
+                            </w:r>
+                            <w:r>
+                              <w:rPr>
+                                <w:color w:val="A6A6A6" w:themeColor="background1" w:themeShade="A6"/>
+                                <w:lang w:val="es-MX"/>
+                              </w:rPr>
+                              <w:t xml:space="preserve">                 </w:t>
+                            </w:r>
+                            <w:r>
+                              <w:rPr>
+                                <w:color w:val="A6A6A6" w:themeColor="background1" w:themeShade="A6"/>
+                                <w:lang w:val="es-MX"/>
+                              </w:rPr>
+                              <w:t xml:space="preserve"> 3R</w:t>
+                            </w:r>
+                          </w:p>
+                        </w:txbxContent>
+                      </wps:txbx>
+                      <wps:bodyPr rot="0" vert="horz" wrap="square" lIns="91440" tIns="45720" rIns="91440" bIns="45720" anchor="t" anchorCtr="0">
+                        <a:noAutofit/>
+                      </wps:bodyPr>
+                    </wps:wsp>
+                  </a:graphicData>
+                </a:graphic>
+                <wp14:sizeRelH relativeFrom="margin">
+                  <wp14:pctWidth>0</wp14:pctWidth>
+                </wp14:sizeRelH>
+                <wp14:sizeRelV relativeFrom="margin">
+                  <wp14:pctHeight>0</wp14:pctHeight>
+                </wp14:sizeRelV>
+              </wp:anchor>
+            </w:drawing>
+          </mc:Choice>
+          <mc:Fallback>
+            <w:pict>
+              <v:shape w14:anchorId="30482651" id="_x0000_s1030" type="#_x0000_t202" style="position:absolute;left:0;text-align:left;margin-left:144.75pt;margin-top:8.9pt;width:232.5pt;height:20.25pt;z-index:251664384;visibility:visible;mso-wrap-style:square;mso-width-percent:0;mso-height-percent:0;mso-wrap-distance-left:9pt;mso-wrap-distance-top:3.6pt;mso-wrap-distance-right:9pt;mso-wrap-distance-bottom:3.6pt;mso-position-horizontal:absolute;mso-position-horizontal-relative:page;mso-position-vertical:absolute;mso-position-vertical-relative:text;mso-width-percent:0;mso-height-percent:0;mso-width-relative:margin;mso-height-relative:margin;v-text-anchor:top" o:gfxdata="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" filled="f" stroked="f" strokeweight="1pt">
+                <v:textbox>
+                  <w:txbxContent>
+                    <w:p>
+                      <w:pPr>
+                        <w:tabs>
+                          <w:tab w:val="left" w:pos="2010"/>
+                        </w:tabs>
+                        <w:spacing w:line="254" w:lineRule="auto"/>
+                        <w:rPr>
+                          <w:color w:val="A6A6A6" w:themeColor="background1" w:themeShade="A6"/>
+                          <w:lang w:val="es-MX"/>
+                        </w:rPr>
+                      </w:pPr>
+                      <w:r>
+                        <w:rPr>
+                          <w:color w:val="A6A6A6" w:themeColor="background1" w:themeShade="A6"/>
+                          <w:lang w:val="es-MX"/>
+                        </w:rPr>
+                        <w:t xml:space="preserve">0R       </w:t>
+                      </w:r>
+                      <w:r>
+                        <w:rPr>
+                          <w:color w:val="A6A6A6" w:themeColor="background1" w:themeShade="A6"/>
+                          <w:lang w:val="es-MX"/>
+                        </w:rPr>
+                        <w:t xml:space="preserve">     </w:t>
+                      </w:r>
+                      <w:r>
+                        <w:rPr>
+                          <w:color w:val="A6A6A6" w:themeColor="background1" w:themeShade="A6"/>
+                          <w:lang w:val="es-MX"/>
+                        </w:rPr>
+                        <w:t xml:space="preserve">   1R        </w:t>
+                      </w:r>
+                      <w:r>
+                        <w:rPr>
+                          <w:color w:val="A6A6A6" w:themeColor="background1" w:themeShade="A6"/>
+                          <w:lang w:val="es-MX"/>
+                        </w:rPr>
+                        <w:t xml:space="preserve">             </w:t>
+                      </w:r>
+                      <w:r>
+                        <w:rPr>
+                          <w:color w:val="A6A6A6" w:themeColor="background1" w:themeShade="A6"/>
+                          <w:lang w:val="es-MX"/>
+                        </w:rPr>
+                        <w:t xml:space="preserve">   2R       </w:t>
+                      </w:r>
+                      <w:r>
+                        <w:rPr>
+                          <w:color w:val="A6A6A6" w:themeColor="background1" w:themeShade="A6"/>
+                          <w:lang w:val="es-MX"/>
+                        </w:rPr>
+                        <w:t xml:space="preserve">                 </w:t>
+                      </w:r>
+                      <w:r>
+                        <w:rPr>
+                          <w:color w:val="A6A6A6" w:themeColor="background1" w:themeShade="A6"/>
+                          <w:lang w:val="es-MX"/>
+                        </w:rPr>
+                        <w:t xml:space="preserve"> 3R</w:t>
+                      </w:r>
+                    </w:p>
+                  </w:txbxContent>
+                </v:textbox>
+                <w10:wrap anchorx="page"/>
+              </v:shape>
+            </w:pict>
+          </mc:Fallback>
+        </mc:AlternateContent>
+      </w:r>
+      <w:r>
+        <w:rPr>
+          <w:sz w:val="24"/>
+          <w:szCs w:val="24"/>
+          <w:lang w:val="en-GB"/>
+        </w:rPr>
+        <w:t xml:space="preserve">        </w:t>
+      </w:r>
+      <w:r>
+        <w:rPr>
+          <w:sz w:val="24"/>
+          <w:szCs w:val="24"/>
+          <w:lang w:val="en-GB"/>
+        </w:rPr>
+        <w:t>(</w:t>
+      </w:r>
+      <w:proofErr w:type="gramStart"/>
+      <w:r>
+        <w:rPr>
+          <w:sz w:val="24"/>
+          <w:szCs w:val="24"/>
+          <w:lang w:val="en-GB"/>
+        </w:rPr>
+        <w:t>F,C</w:t>
+      </w:r>
+      <w:proofErr w:type="gramEnd"/>
+      <w:r>
+        <w:rPr>
+          <w:sz w:val="24"/>
+          <w:szCs w:val="24"/>
+          <w:lang w:val="en-GB"/>
+        </w:rPr>
+        <w:t>) -&gt; (C, n-F+1)</w:t>
+      </w:r>
+      <w:r>
+        <w:rPr>
+          <w:sz w:val="24"/>
+          <w:szCs w:val="24"/>
+          <w:lang w:val="en-GB"/>
+        </w:rPr>
+        <w:t xml:space="preserve"> </w:t>
+      </w:r>
+      <w:r>
+        <w:rPr>
+          <w:sz w:val="24"/>
+          <w:szCs w:val="24"/>
+          <w:lang w:val="en-GB"/>
+        </w:rPr>
+        <w:t>-&gt; (n-F+1, n-C+1)</w:t>
+      </w:r>
+      <w:r>
+        <w:rPr>
+          <w:sz w:val="24"/>
+          <w:szCs w:val="24"/>
+          <w:lang w:val="en-GB"/>
+        </w:rPr>
+        <w:t xml:space="preserve"> </w:t>
+      </w:r>
+      <w:r>
+        <w:rPr>
+          <w:sz w:val="24"/>
+          <w:szCs w:val="24"/>
+          <w:lang w:val="en-GB"/>
+        </w:rPr>
+        <w:t>-&gt; (n-C+1, F)</w:t>
+      </w:r>
+    </w:p>
+    <w:p>
+      <w:pPr>
+        <w:pStyle w:val="Prrafodelista"/>
+        <w:ind w:left="792"/>
+        <w:rPr>
+          <w:sz w:val="24"/>
+          <w:szCs w:val="24"/>
+          <w:lang w:val="en-GB"/>
+        </w:rPr>
+      </w:pPr>
+    </w:p>
+    <w:p>
+      <w:pPr>
+        <w:pStyle w:val="Prrafodelista"/>
+        <w:ind w:left="792"/>
+        <w:rPr>
+          <w:sz w:val="24"/>
+          <w:szCs w:val="24"/>
+          <w:lang w:val="en-GB"/>
+        </w:rPr>
+      </w:pPr>
+    </w:p>
+    <w:p>
+      <w:pPr>
+        <w:pStyle w:val="Prrafodelista"/>
+        <w:spacing w:line="360" w:lineRule="auto"/>
+        <w:ind w:left="792"/>
+        <w:rPr>
+          <w:sz w:val="24"/>
+          <w:szCs w:val="24"/>
+        </w:rPr>
+      </w:pPr>
+      <w:r>
+        <w:rPr>
+          <w:sz w:val="24"/>
+          <w:szCs w:val="24"/>
+        </w:rPr>
+        <w:t xml:space="preserve">De esta forma </w:t>
+      </w:r>
+      <w:r>
+        <w:rPr>
+          <w:sz w:val="24"/>
+          <w:szCs w:val="24"/>
+        </w:rPr>
+        <w:t>se obtiene que</w:t>
+      </w:r>
+      <w:r>
+        <w:rPr>
+          <w:sz w:val="24"/>
+          <w:szCs w:val="24"/>
+        </w:rPr>
+        <w:t>,</w:t>
+      </w:r>
+      <w:r>
+        <w:rPr>
+          <w:sz w:val="24"/>
+          <w:szCs w:val="24"/>
+        </w:rPr>
+        <w:t xml:space="preserve"> para conseguir la casilla correspondiente a:</w:t>
+      </w:r>
+    </w:p>
+    <w:p>
+      <w:pPr>
+        <w:pStyle w:val="Prrafodelista"/>
+        <w:numPr>
+          <w:ilvl w:val="0"/>
+          <w:numId w:val="12"/>
+        </w:numPr>
+        <w:rPr>
+          <w:sz w:val="24"/>
+          <w:szCs w:val="24"/>
+        </w:rPr>
+      </w:pPr>
+      <w:r>
+        <w:rPr>
+          <w:sz w:val="24"/>
+          <w:szCs w:val="24"/>
+        </w:rPr>
+        <w:t xml:space="preserve">Una rotación </w:t>
+      </w:r>
+      <w:r>
+        <w:rPr>
+          <w:sz w:val="24"/>
+          <w:szCs w:val="24"/>
+        </w:rPr>
+        <w:t>se aplica</w:t>
+      </w:r>
+      <w:r>
+        <w:rPr>
+          <w:sz w:val="24"/>
+          <w:szCs w:val="24"/>
+        </w:rPr>
+        <w:t xml:space="preserve"> </w:t>
+      </w:r>
+      <w:r>
+        <w:rPr>
+          <w:sz w:val="24"/>
+          <w:szCs w:val="24"/>
+        </w:rPr>
+        <w:t>(</w:t>
+      </w:r>
+      <w:proofErr w:type="gramStart"/>
+      <w:r>
+        <w:rPr>
+          <w:sz w:val="24"/>
+          <w:szCs w:val="24"/>
+        </w:rPr>
+        <w:t>F,C</w:t>
+      </w:r>
+      <w:proofErr w:type="gramEnd"/>
+      <w:r>
+        <w:rPr>
+          <w:sz w:val="24"/>
+          <w:szCs w:val="24"/>
+        </w:rPr>
+        <w:t>) -&gt; (C, n-F+1)</w:t>
+      </w:r>
+    </w:p>
+    <w:p>
+      <w:pPr>
+        <w:pStyle w:val="Prrafodelista"/>
+        <w:numPr>
+          <w:ilvl w:val="0"/>
+          <w:numId w:val="11"/>
+        </w:numPr>
         <w:tabs>
           <w:tab w:val="left" w:pos="2010"/>
         </w:tabs>
-        <w:spacing w:line="254" w:lineRule="auto"/>
-        <w:ind w:left="792"/>
-        <w:rPr>
-          <w:sz w:val="24"/>
-          <w:szCs w:val="24"/>
-        </w:rPr>
-      </w:pPr>
+        <w:spacing w:line="252" w:lineRule="auto"/>
+        <w:rPr>
+          <w:sz w:val="24"/>
+          <w:szCs w:val="24"/>
+        </w:rPr>
+      </w:pPr>
+      <w:r>
+        <w:rPr>
+          <w:sz w:val="24"/>
+          <w:szCs w:val="24"/>
+        </w:rPr>
+        <w:t xml:space="preserve">Dos rotaciones </w:t>
+      </w:r>
+      <w:r>
+        <w:rPr>
+          <w:sz w:val="24"/>
+          <w:szCs w:val="24"/>
+        </w:rPr>
+        <w:t>se aplica</w:t>
+      </w:r>
+      <w:r>
+        <w:rPr>
+          <w:sz w:val="24"/>
+          <w:szCs w:val="24"/>
+        </w:rPr>
+        <w:t xml:space="preserve"> </w:t>
+      </w:r>
+      <w:r>
+        <w:rPr>
+          <w:sz w:val="24"/>
+          <w:szCs w:val="24"/>
+        </w:rPr>
+        <w:t>(</w:t>
+      </w:r>
+      <w:proofErr w:type="gramStart"/>
+      <w:r>
+        <w:rPr>
+          <w:sz w:val="24"/>
+          <w:szCs w:val="24"/>
+        </w:rPr>
+        <w:t>F,C</w:t>
+      </w:r>
+      <w:proofErr w:type="gramEnd"/>
+      <w:r>
+        <w:rPr>
+          <w:sz w:val="24"/>
+          <w:szCs w:val="24"/>
+        </w:rPr>
+        <w:t xml:space="preserve">) </w:t>
+      </w:r>
+      <w:r>
+        <w:rPr>
+          <w:sz w:val="24"/>
+          <w:szCs w:val="24"/>
+        </w:rPr>
+        <w:t>-&gt; (n-F+1, n-C+1)</w:t>
+      </w:r>
     </w:p>
     <w:p>
       <w:pPr>
         <w:pStyle w:val="Prrafodelista"/>
+        <w:numPr>
+          <w:ilvl w:val="0"/>
+          <w:numId w:val="11"/>
+        </w:numPr>
         <w:tabs>
           <w:tab w:val="left" w:pos="2010"/>
         </w:tabs>
-        <w:spacing w:line="254" w:lineRule="auto"/>
-        <w:ind w:left="792"/>
-        <w:rPr>
-          <w:sz w:val="24"/>
-          <w:szCs w:val="24"/>
-        </w:rPr>
-      </w:pPr>
+        <w:spacing w:line="252" w:lineRule="auto"/>
+        <w:rPr>
+          <w:sz w:val="24"/>
+          <w:szCs w:val="24"/>
+        </w:rPr>
+      </w:pPr>
+      <w:r>
+        <w:rPr>
+          <w:sz w:val="24"/>
+          <w:szCs w:val="24"/>
+        </w:rPr>
+        <w:t xml:space="preserve">Tres rotaciones </w:t>
+      </w:r>
+      <w:r>
+        <w:rPr>
+          <w:sz w:val="24"/>
+          <w:szCs w:val="24"/>
+        </w:rPr>
+        <w:t>se aplica</w:t>
+      </w:r>
+      <w:r>
+        <w:rPr>
+          <w:sz w:val="24"/>
+          <w:szCs w:val="24"/>
+        </w:rPr>
+        <w:t xml:space="preserve"> </w:t>
+      </w:r>
+      <w:r>
+        <w:rPr>
+          <w:sz w:val="24"/>
+          <w:szCs w:val="24"/>
+        </w:rPr>
+        <w:t>(</w:t>
+      </w:r>
+      <w:proofErr w:type="gramStart"/>
+      <w:r>
+        <w:rPr>
+          <w:sz w:val="24"/>
+          <w:szCs w:val="24"/>
+        </w:rPr>
+        <w:t>F,C</w:t>
+      </w:r>
+      <w:proofErr w:type="gramEnd"/>
+      <w:r>
+        <w:rPr>
+          <w:sz w:val="24"/>
+          <w:szCs w:val="24"/>
+        </w:rPr>
+        <w:t xml:space="preserve">) </w:t>
+      </w:r>
+      <w:r>
+        <w:rPr>
+          <w:sz w:val="24"/>
+          <w:szCs w:val="24"/>
+        </w:rPr>
+        <w:t>-&gt; (n-C+1, F)</w:t>
+      </w:r>
     </w:p>
     <w:p>
       <w:pPr>
-        <w:pStyle w:val="Prrafodelista"/>
         <w:tabs>
           <w:tab w:val="left" w:pos="2010"/>
         </w:tabs>
-        <w:spacing w:line="254" w:lineRule="auto"/>
-        <w:ind w:left="792"/>
-        <w:rPr>
-          <w:sz w:val="24"/>
-          <w:szCs w:val="24"/>
-        </w:rPr>
-      </w:pPr>
-    </w:p>
-    <w:p>
-      <w:pPr>
-        <w:pStyle w:val="Prrafodelista"/>
-        <w:tabs>
-          <w:tab w:val="left" w:pos="2010"/>
-        </w:tabs>
-        <w:spacing w:line="254" w:lineRule="auto"/>
-        <w:ind w:left="792"/>
-        <w:rPr>
-          <w:sz w:val="24"/>
-          <w:szCs w:val="24"/>
-        </w:rPr>
-      </w:pPr>
-      <w:r>
-        <w:rPr>
-          <w:sz w:val="24"/>
-          <w:szCs w:val="24"/>
-        </w:rPr>
-        <w:br w:type="textWrapping" w:clear="all"/>
-      </w:r>
-    </w:p>
-    <w:p>
-      <w:pPr>
-        <w:pStyle w:val="Prrafodelista"/>
-        <w:spacing w:line="254" w:lineRule="auto"/>
-        <w:ind w:left="792"/>
-        <w:rPr>
-          <w:sz w:val="24"/>
-          <w:szCs w:val="24"/>
-        </w:rPr>
-      </w:pPr>
-    </w:p>
-    <w:p>
-      <w:pPr>
-        <w:pStyle w:val="Prrafodelista"/>
-        <w:ind w:left="792"/>
-        <w:rPr>
-          <w:sz w:val="24"/>
-          <w:szCs w:val="24"/>
-        </w:rPr>
-      </w:pPr>
+        <w:spacing w:line="252" w:lineRule="auto"/>
+        <w:ind w:left="708"/>
+        <w:rPr>
+          <w:sz w:val="24"/>
+          <w:szCs w:val="24"/>
+        </w:rPr>
+      </w:pPr>
+      <w:r>
+        <w:rPr>
+          <w:sz w:val="24"/>
+          <w:szCs w:val="24"/>
+        </w:rPr>
+        <w:lastRenderedPageBreak/>
+        <w:t>Es importante notar que</w:t>
+      </w:r>
+      <w:r>
+        <w:rPr>
+          <w:sz w:val="24"/>
+          <w:szCs w:val="24"/>
+        </w:rPr>
+        <w:t xml:space="preserve"> </w:t>
+      </w:r>
+      <w:r>
+        <w:rPr>
+          <w:sz w:val="24"/>
+          <w:szCs w:val="24"/>
+        </w:rPr>
+        <w:t xml:space="preserve">si se volviera a aplicar la transformación por cuarta vez consecutiva, la casilla obtenida debe ser la </w:t>
+      </w:r>
+      <w:r>
+        <w:rPr>
+          <w:sz w:val="24"/>
+          <w:szCs w:val="24"/>
+        </w:rPr>
+        <w:t>casilla en su forma original (</w:t>
+      </w:r>
+      <w:proofErr w:type="gramStart"/>
+      <w:r>
+        <w:rPr>
+          <w:sz w:val="24"/>
+          <w:szCs w:val="24"/>
+        </w:rPr>
+        <w:t>F,C</w:t>
+      </w:r>
+      <w:proofErr w:type="gramEnd"/>
+      <w:r>
+        <w:rPr>
+          <w:sz w:val="24"/>
+          <w:szCs w:val="24"/>
+        </w:rPr>
+        <w:t>)</w:t>
+      </w:r>
     </w:p>
     <w:p>
       <w:pPr>
@@ -2449,6 +3827,119 @@
     </w:lvl>
   </w:abstractNum>
   <w:abstractNum w:abstractNumId="2" w15:restartNumberingAfterBreak="0">
+    <w:nsid w:val="45FA46BF"/>
+    <w:multiLevelType w:val="hybridMultilevel"/>
+    <w:tmpl w:val="BDACFBD6"/>
+    <w:lvl w:ilvl="0" w:tplc="240A0001">
+      <w:start w:val="1"/>
+      <w:numFmt w:val="bullet"/>
+      <w:lvlText w:val=""/>
+      <w:lvlJc w:val="left"/>
+      <w:pPr>
+        <w:ind w:left="360" w:hanging="360"/>
+      </w:pPr>
+      <w:rPr>
+        <w:rFonts w:ascii="Symbol" w:hAnsi="Symbol" w:hint="default"/>
+      </w:rPr>
+    </w:lvl>
+    <w:lvl w:ilvl="1" w:tplc="240A0003" w:tentative="1">
+      <w:start w:val="1"/>
+      <w:numFmt w:val="bullet"/>
+      <w:lvlText w:val="o"/>
+      <w:lvlJc w:val="left"/>
+      <w:pPr>
+        <w:ind w:left="1080" w:hanging="360"/>
+      </w:pPr>
+      <w:rPr>
+        <w:rFonts w:ascii="Courier New" w:hAnsi="Courier New" w:cs="Courier New" w:hint="default"/>
+      </w:rPr>
+    </w:lvl>
+    <w:lvl w:ilvl="2" w:tplc="240A0005" w:tentative="1">
+      <w:start w:val="1"/>
+      <w:numFmt w:val="bullet"/>
+      <w:lvlText w:val=""/>
+      <w:lvlJc w:val="left"/>
+      <w:pPr>
+        <w:ind w:left="1800" w:hanging="360"/>
+      </w:pPr>
+      <w:rPr>
+        <w:rFonts w:ascii="Wingdings" w:hAnsi="Wingdings" w:hint="default"/>
+      </w:rPr>
+    </w:lvl>
+    <w:lvl w:ilvl="3" w:tplc="240A0001" w:tentative="1">
+      <w:start w:val="1"/>
+      <w:numFmt w:val="bullet"/>
+      <w:lvlText w:val=""/>
+      <w:lvlJc w:val="left"/>
+      <w:pPr>
+        <w:ind w:left="2520" w:hanging="360"/>
+      </w:pPr>
+      <w:rPr>
+        <w:rFonts w:ascii="Symbol" w:hAnsi="Symbol" w:hint="default"/>
+      </w:rPr>
+    </w:lvl>
+    <w:lvl w:ilvl="4" w:tplc="240A0003" w:tentative="1">
+      <w:start w:val="1"/>
+      <w:numFmt w:val="bullet"/>
+      <w:lvlText w:val="o"/>
+      <w:lvlJc w:val="left"/>
+      <w:pPr>
+        <w:ind w:left="3240" w:hanging="360"/>
+      </w:pPr>
+      <w:rPr>
+        <w:rFonts w:ascii="Courier New" w:hAnsi="Courier New" w:cs="Courier New" w:hint="default"/>
+      </w:rPr>
+    </w:lvl>
+    <w:lvl w:ilvl="5" w:tplc="240A0005" w:tentative="1">
+      <w:start w:val="1"/>
+      <w:numFmt w:val="bullet"/>
+      <w:lvlText w:val=""/>
+      <w:lvlJc w:val="left"/>
+      <w:pPr>
+        <w:ind w:left="3960" w:hanging="360"/>
+      </w:pPr>
+      <w:rPr>
+        <w:rFonts w:ascii="Wingdings" w:hAnsi="Wingdings" w:hint="default"/>
+      </w:rPr>
+    </w:lvl>
+    <w:lvl w:ilvl="6" w:tplc="240A0001" w:tentative="1">
+      <w:start w:val="1"/>
+      <w:numFmt w:val="bullet"/>
+      <w:lvlText w:val=""/>
+      <w:lvlJc w:val="left"/>
+      <w:pPr>
+        <w:ind w:left="4680" w:hanging="360"/>
+      </w:pPr>
+      <w:rPr>
+        <w:rFonts w:ascii="Symbol" w:hAnsi="Symbol" w:hint="default"/>
+      </w:rPr>
+    </w:lvl>
+    <w:lvl w:ilvl="7" w:tplc="240A0003" w:tentative="1">
+      <w:start w:val="1"/>
+      <w:numFmt w:val="bullet"/>
+      <w:lvlText w:val="o"/>
+      <w:lvlJc w:val="left"/>
+      <w:pPr>
+        <w:ind w:left="5400" w:hanging="360"/>
+      </w:pPr>
+      <w:rPr>
+        <w:rFonts w:ascii="Courier New" w:hAnsi="Courier New" w:cs="Courier New" w:hint="default"/>
+      </w:rPr>
+    </w:lvl>
+    <w:lvl w:ilvl="8" w:tplc="240A0005" w:tentative="1">
+      <w:start w:val="1"/>
+      <w:numFmt w:val="bullet"/>
+      <w:lvlText w:val=""/>
+      <w:lvlJc w:val="left"/>
+      <w:pPr>
+        <w:ind w:left="6120" w:hanging="360"/>
+      </w:pPr>
+      <w:rPr>
+        <w:rFonts w:ascii="Wingdings" w:hAnsi="Wingdings" w:hint="default"/>
+      </w:rPr>
+    </w:lvl>
+  </w:abstractNum>
+  <w:abstractNum w:abstractNumId="3" w15:restartNumberingAfterBreak="0">
     <w:nsid w:val="62B15B52"/>
     <w:multiLevelType w:val="hybridMultilevel"/>
     <w:tmpl w:val="238C2DD2"/>
@@ -2537,7 +4028,7 @@
       </w:pPr>
     </w:lvl>
   </w:abstractNum>
-  <w:abstractNum w:abstractNumId="3" w15:restartNumberingAfterBreak="0">
+  <w:abstractNum w:abstractNumId="4" w15:restartNumberingAfterBreak="0">
     <w:nsid w:val="659149C5"/>
     <w:multiLevelType w:val="hybridMultilevel"/>
     <w:tmpl w:val="A3522046"/>
@@ -2547,19 +4038,19 @@
       <w:lvlText w:val=""/>
       <w:lvlJc w:val="left"/>
       <w:pPr>
-        <w:ind w:left="720" w:hanging="360"/>
+        <w:ind w:left="1512" w:hanging="360"/>
       </w:pPr>
       <w:rPr>
         <w:rFonts w:ascii="Symbol" w:hAnsi="Symbol" w:hint="default"/>
       </w:rPr>
     </w:lvl>
-    <w:lvl w:ilvl="1" w:tplc="240A0003" w:tentative="1">
+    <w:lvl w:ilvl="1" w:tplc="240A0003">
       <w:start w:val="1"/>
       <w:numFmt w:val="bullet"/>
       <w:lvlText w:val="o"/>
       <w:lvlJc w:val="left"/>
       <w:pPr>
-        <w:ind w:left="1440" w:hanging="360"/>
+        <w:ind w:left="2232" w:hanging="360"/>
       </w:pPr>
       <w:rPr>
         <w:rFonts w:ascii="Courier New" w:hAnsi="Courier New" w:cs="Courier New" w:hint="default"/>
@@ -2571,7 +4062,7 @@
       <w:lvlText w:val=""/>
       <w:lvlJc w:val="left"/>
       <w:pPr>
-        <w:ind w:left="2160" w:hanging="360"/>
+        <w:ind w:left="2952" w:hanging="360"/>
       </w:pPr>
       <w:rPr>
         <w:rFonts w:ascii="Wingdings" w:hAnsi="Wingdings" w:hint="default"/>
@@ -2583,7 +4074,7 @@
       <w:lvlText w:val=""/>
       <w:lvlJc w:val="left"/>
       <w:pPr>
-        <w:ind w:left="2880" w:hanging="360"/>
+        <w:ind w:left="3672" w:hanging="360"/>
       </w:pPr>
       <w:rPr>
         <w:rFonts w:ascii="Symbol" w:hAnsi="Symbol" w:hint="default"/>
@@ -2595,7 +4086,7 @@
       <w:lvlText w:val="o"/>
       <w:lvlJc w:val="left"/>
       <w:pPr>
-        <w:ind w:left="3600" w:hanging="360"/>
+        <w:ind w:left="4392" w:hanging="360"/>
       </w:pPr>
       <w:rPr>
         <w:rFonts w:ascii="Courier New" w:hAnsi="Courier New" w:cs="Courier New" w:hint="default"/>
@@ -2607,7 +4098,7 @@
       <w:lvlText w:val=""/>
       <w:lvlJc w:val="left"/>
       <w:pPr>
-        <w:ind w:left="4320" w:hanging="360"/>
+        <w:ind w:left="5112" w:hanging="360"/>
       </w:pPr>
       <w:rPr>
         <w:rFonts w:ascii="Wingdings" w:hAnsi="Wingdings" w:hint="default"/>
@@ -2619,7 +4110,7 @@
       <w:lvlText w:val=""/>
       <w:lvlJc w:val="left"/>
       <w:pPr>
-        <w:ind w:left="5040" w:hanging="360"/>
+        <w:ind w:left="5832" w:hanging="360"/>
       </w:pPr>
       <w:rPr>
         <w:rFonts w:ascii="Symbol" w:hAnsi="Symbol" w:hint="default"/>
@@ -2631,7 +4122,7 @@
       <w:lvlText w:val="o"/>
       <w:lvlJc w:val="left"/>
       <w:pPr>
-        <w:ind w:left="5760" w:hanging="360"/>
+        <w:ind w:left="6552" w:hanging="360"/>
       </w:pPr>
       <w:rPr>
         <w:rFonts w:ascii="Courier New" w:hAnsi="Courier New" w:cs="Courier New" w:hint="default"/>
@@ -2643,14 +4134,14 @@
       <w:lvlText w:val=""/>
       <w:lvlJc w:val="left"/>
       <w:pPr>
-        <w:ind w:left="6480" w:hanging="360"/>
+        <w:ind w:left="7272" w:hanging="360"/>
       </w:pPr>
       <w:rPr>
         <w:rFonts w:ascii="Wingdings" w:hAnsi="Wingdings" w:hint="default"/>
       </w:rPr>
     </w:lvl>
   </w:abstractNum>
-  <w:abstractNum w:abstractNumId="4" w15:restartNumberingAfterBreak="0">
+  <w:abstractNum w:abstractNumId="5" w15:restartNumberingAfterBreak="0">
     <w:nsid w:val="6AF0371E"/>
     <w:multiLevelType w:val="hybridMultilevel"/>
     <w:tmpl w:val="797CF2D2"/>
@@ -2763,7 +4254,7 @@
       </w:rPr>
     </w:lvl>
   </w:abstractNum>
-  <w:abstractNum w:abstractNumId="5" w15:restartNumberingAfterBreak="0">
+  <w:abstractNum w:abstractNumId="6" w15:restartNumberingAfterBreak="0">
     <w:nsid w:val="6CFE1E87"/>
     <w:multiLevelType w:val="hybridMultilevel"/>
     <w:tmpl w:val="C0BA32EA"/>
@@ -2876,17 +4367,243 @@
       </w:rPr>
     </w:lvl>
   </w:abstractNum>
+  <w:abstractNum w:abstractNumId="7" w15:restartNumberingAfterBreak="0">
+    <w:nsid w:val="798C4191"/>
+    <w:multiLevelType w:val="hybridMultilevel"/>
+    <w:tmpl w:val="2EA026B6"/>
+    <w:lvl w:ilvl="0" w:tplc="240A0001">
+      <w:start w:val="1"/>
+      <w:numFmt w:val="bullet"/>
+      <w:lvlText w:val=""/>
+      <w:lvlJc w:val="left"/>
+      <w:pPr>
+        <w:ind w:left="1512" w:hanging="360"/>
+      </w:pPr>
+      <w:rPr>
+        <w:rFonts w:ascii="Symbol" w:hAnsi="Symbol" w:hint="default"/>
+      </w:rPr>
+    </w:lvl>
+    <w:lvl w:ilvl="1" w:tplc="240A0003" w:tentative="1">
+      <w:start w:val="1"/>
+      <w:numFmt w:val="bullet"/>
+      <w:lvlText w:val="o"/>
+      <w:lvlJc w:val="left"/>
+      <w:pPr>
+        <w:ind w:left="2232" w:hanging="360"/>
+      </w:pPr>
+      <w:rPr>
+        <w:rFonts w:ascii="Courier New" w:hAnsi="Courier New" w:cs="Courier New" w:hint="default"/>
+      </w:rPr>
+    </w:lvl>
+    <w:lvl w:ilvl="2" w:tplc="240A0005" w:tentative="1">
+      <w:start w:val="1"/>
+      <w:numFmt w:val="bullet"/>
+      <w:lvlText w:val=""/>
+      <w:lvlJc w:val="left"/>
+      <w:pPr>
+        <w:ind w:left="2952" w:hanging="360"/>
+      </w:pPr>
+      <w:rPr>
+        <w:rFonts w:ascii="Wingdings" w:hAnsi="Wingdings" w:hint="default"/>
+      </w:rPr>
+    </w:lvl>
+    <w:lvl w:ilvl="3" w:tplc="240A0001" w:tentative="1">
+      <w:start w:val="1"/>
+      <w:numFmt w:val="bullet"/>
+      <w:lvlText w:val=""/>
+      <w:lvlJc w:val="left"/>
+      <w:pPr>
+        <w:ind w:left="3672" w:hanging="360"/>
+      </w:pPr>
+      <w:rPr>
+        <w:rFonts w:ascii="Symbol" w:hAnsi="Symbol" w:hint="default"/>
+      </w:rPr>
+    </w:lvl>
+    <w:lvl w:ilvl="4" w:tplc="240A0003" w:tentative="1">
+      <w:start w:val="1"/>
+      <w:numFmt w:val="bullet"/>
+      <w:lvlText w:val="o"/>
+      <w:lvlJc w:val="left"/>
+      <w:pPr>
+        <w:ind w:left="4392" w:hanging="360"/>
+      </w:pPr>
+      <w:rPr>
+        <w:rFonts w:ascii="Courier New" w:hAnsi="Courier New" w:cs="Courier New" w:hint="default"/>
+      </w:rPr>
+    </w:lvl>
+    <w:lvl w:ilvl="5" w:tplc="240A0005" w:tentative="1">
+      <w:start w:val="1"/>
+      <w:numFmt w:val="bullet"/>
+      <w:lvlText w:val=""/>
+      <w:lvlJc w:val="left"/>
+      <w:pPr>
+        <w:ind w:left="5112" w:hanging="360"/>
+      </w:pPr>
+      <w:rPr>
+        <w:rFonts w:ascii="Wingdings" w:hAnsi="Wingdings" w:hint="default"/>
+      </w:rPr>
+    </w:lvl>
+    <w:lvl w:ilvl="6" w:tplc="240A0001" w:tentative="1">
+      <w:start w:val="1"/>
+      <w:numFmt w:val="bullet"/>
+      <w:lvlText w:val=""/>
+      <w:lvlJc w:val="left"/>
+      <w:pPr>
+        <w:ind w:left="5832" w:hanging="360"/>
+      </w:pPr>
+      <w:rPr>
+        <w:rFonts w:ascii="Symbol" w:hAnsi="Symbol" w:hint="default"/>
+      </w:rPr>
+    </w:lvl>
+    <w:lvl w:ilvl="7" w:tplc="240A0003" w:tentative="1">
+      <w:start w:val="1"/>
+      <w:numFmt w:val="bullet"/>
+      <w:lvlText w:val="o"/>
+      <w:lvlJc w:val="left"/>
+      <w:pPr>
+        <w:ind w:left="6552" w:hanging="360"/>
+      </w:pPr>
+      <w:rPr>
+        <w:rFonts w:ascii="Courier New" w:hAnsi="Courier New" w:cs="Courier New" w:hint="default"/>
+      </w:rPr>
+    </w:lvl>
+    <w:lvl w:ilvl="8" w:tplc="240A0005" w:tentative="1">
+      <w:start w:val="1"/>
+      <w:numFmt w:val="bullet"/>
+      <w:lvlText w:val=""/>
+      <w:lvlJc w:val="left"/>
+      <w:pPr>
+        <w:ind w:left="7272" w:hanging="360"/>
+      </w:pPr>
+      <w:rPr>
+        <w:rFonts w:ascii="Wingdings" w:hAnsi="Wingdings" w:hint="default"/>
+      </w:rPr>
+    </w:lvl>
+  </w:abstractNum>
+  <w:abstractNum w:abstractNumId="8" w15:restartNumberingAfterBreak="0">
+    <w:nsid w:val="7DA32280"/>
+    <w:multiLevelType w:val="hybridMultilevel"/>
+    <w:tmpl w:val="9A509BC8"/>
+    <w:lvl w:ilvl="0" w:tplc="240A0001">
+      <w:start w:val="1"/>
+      <w:numFmt w:val="bullet"/>
+      <w:lvlText w:val=""/>
+      <w:lvlJc w:val="left"/>
+      <w:pPr>
+        <w:ind w:left="1512" w:hanging="360"/>
+      </w:pPr>
+      <w:rPr>
+        <w:rFonts w:ascii="Symbol" w:hAnsi="Symbol" w:hint="default"/>
+      </w:rPr>
+    </w:lvl>
+    <w:lvl w:ilvl="1" w:tplc="240A0003" w:tentative="1">
+      <w:start w:val="1"/>
+      <w:numFmt w:val="bullet"/>
+      <w:lvlText w:val="o"/>
+      <w:lvlJc w:val="left"/>
+      <w:pPr>
+        <w:ind w:left="2232" w:hanging="360"/>
+      </w:pPr>
+      <w:rPr>
+        <w:rFonts w:ascii="Courier New" w:hAnsi="Courier New" w:cs="Courier New" w:hint="default"/>
+      </w:rPr>
+    </w:lvl>
+    <w:lvl w:ilvl="2" w:tplc="240A0005" w:tentative="1">
+      <w:start w:val="1"/>
+      <w:numFmt w:val="bullet"/>
+      <w:lvlText w:val=""/>
+      <w:lvlJc w:val="left"/>
+      <w:pPr>
+        <w:ind w:left="2952" w:hanging="360"/>
+      </w:pPr>
+      <w:rPr>
+        <w:rFonts w:ascii="Wingdings" w:hAnsi="Wingdings" w:hint="default"/>
+      </w:rPr>
+    </w:lvl>
+    <w:lvl w:ilvl="3" w:tplc="240A0001" w:tentative="1">
+      <w:start w:val="1"/>
+      <w:numFmt w:val="bullet"/>
+      <w:lvlText w:val=""/>
+      <w:lvlJc w:val="left"/>
+      <w:pPr>
+        <w:ind w:left="3672" w:hanging="360"/>
+      </w:pPr>
+      <w:rPr>
+        <w:rFonts w:ascii="Symbol" w:hAnsi="Symbol" w:hint="default"/>
+      </w:rPr>
+    </w:lvl>
+    <w:lvl w:ilvl="4" w:tplc="240A0003" w:tentative="1">
+      <w:start w:val="1"/>
+      <w:numFmt w:val="bullet"/>
+      <w:lvlText w:val="o"/>
+      <w:lvlJc w:val="left"/>
+      <w:pPr>
+        <w:ind w:left="4392" w:hanging="360"/>
+      </w:pPr>
+      <w:rPr>
+        <w:rFonts w:ascii="Courier New" w:hAnsi="Courier New" w:cs="Courier New" w:hint="default"/>
+      </w:rPr>
+    </w:lvl>
+    <w:lvl w:ilvl="5" w:tplc="240A0005" w:tentative="1">
+      <w:start w:val="1"/>
+      <w:numFmt w:val="bullet"/>
+      <w:lvlText w:val=""/>
+      <w:lvlJc w:val="left"/>
+      <w:pPr>
+        <w:ind w:left="5112" w:hanging="360"/>
+      </w:pPr>
+      <w:rPr>
+        <w:rFonts w:ascii="Wingdings" w:hAnsi="Wingdings" w:hint="default"/>
+      </w:rPr>
+    </w:lvl>
+    <w:lvl w:ilvl="6" w:tplc="240A0001" w:tentative="1">
+      <w:start w:val="1"/>
+      <w:numFmt w:val="bullet"/>
+      <w:lvlText w:val=""/>
+      <w:lvlJc w:val="left"/>
+      <w:pPr>
+        <w:ind w:left="5832" w:hanging="360"/>
+      </w:pPr>
+      <w:rPr>
+        <w:rFonts w:ascii="Symbol" w:hAnsi="Symbol" w:hint="default"/>
+      </w:rPr>
+    </w:lvl>
+    <w:lvl w:ilvl="7" w:tplc="240A0003" w:tentative="1">
+      <w:start w:val="1"/>
+      <w:numFmt w:val="bullet"/>
+      <w:lvlText w:val="o"/>
+      <w:lvlJc w:val="left"/>
+      <w:pPr>
+        <w:ind w:left="6552" w:hanging="360"/>
+      </w:pPr>
+      <w:rPr>
+        <w:rFonts w:ascii="Courier New" w:hAnsi="Courier New" w:cs="Courier New" w:hint="default"/>
+      </w:rPr>
+    </w:lvl>
+    <w:lvl w:ilvl="8" w:tplc="240A0005" w:tentative="1">
+      <w:start w:val="1"/>
+      <w:numFmt w:val="bullet"/>
+      <w:lvlText w:val=""/>
+      <w:lvlJc w:val="left"/>
+      <w:pPr>
+        <w:ind w:left="7272" w:hanging="360"/>
+      </w:pPr>
+      <w:rPr>
+        <w:rFonts w:ascii="Wingdings" w:hAnsi="Wingdings" w:hint="default"/>
+      </w:rPr>
+    </w:lvl>
+  </w:abstractNum>
   <w:num w:numId="1" w16cid:durableId="1846627066">
-    <w:abstractNumId w:val="2"/>
+    <w:abstractNumId w:val="3"/>
   </w:num>
   <w:num w:numId="2" w16cid:durableId="152373454">
-    <w:abstractNumId w:val="4"/>
+    <w:abstractNumId w:val="5"/>
   </w:num>
   <w:num w:numId="3" w16cid:durableId="1149663433">
     <w:abstractNumId w:val="0"/>
   </w:num>
   <w:num w:numId="4" w16cid:durableId="682436309">
-    <w:abstractNumId w:val="5"/>
+    <w:abstractNumId w:val="6"/>
   </w:num>
   <w:num w:numId="5" w16cid:durableId="1711344221">
     <w:abstractNumId w:val="0"/>
@@ -2919,10 +4636,22 @@
     </w:lvlOverride>
   </w:num>
   <w:num w:numId="6" w16cid:durableId="2072002521">
-    <w:abstractNumId w:val="5"/>
+    <w:abstractNumId w:val="6"/>
   </w:num>
   <w:num w:numId="7" w16cid:durableId="434441478">
-    <w:abstractNumId w:val="5"/>
+    <w:abstractNumId w:val="6"/>
+  </w:num>
+  <w:num w:numId="8" w16cid:durableId="1994335820">
+    <w:abstractNumId w:val="1"/>
+  </w:num>
+  <w:num w:numId="9" w16cid:durableId="1442801613">
+    <w:abstractNumId w:val="4"/>
+  </w:num>
+  <w:num w:numId="10" w16cid:durableId="64454564">
+    <w:abstractNumId w:val="8"/>
+  </w:num>
+  <w:num w:numId="11" w16cid:durableId="431971914">
+    <w:abstractNumId w:val="4"/>
     <w:lvlOverride w:ilvl="0"/>
     <w:lvlOverride w:ilvl="1"/>
     <w:lvlOverride w:ilvl="2"/>
@@ -2933,11 +4662,11 @@
     <w:lvlOverride w:ilvl="7"/>
     <w:lvlOverride w:ilvl="8"/>
   </w:num>
-  <w:num w:numId="8" w16cid:durableId="1994335820">
-    <w:abstractNumId w:val="1"/>
+  <w:num w:numId="12" w16cid:durableId="1976139030">
+    <w:abstractNumId w:val="7"/>
   </w:num>
-  <w:num w:numId="9" w16cid:durableId="1442801613">
-    <w:abstractNumId w:val="3"/>
+  <w:num w:numId="13" w16cid:durableId="1165390563">
+    <w:abstractNumId w:val="2"/>
   </w:num>
 </w:numbering>
 </file>

</xml_diff>

<commit_message>
Se agregan instrucciones básicas para el desarrollo del primer y segundo punto
</commit_message>
<xml_diff>
--- a/Informe_Parcial1.docx
+++ b/Informe_Parcial1.docx
@@ -1795,7 +1795,15 @@
           <w:sz w:val="24"/>
           <w:szCs w:val="24"/>
         </w:rPr>
-        <w:t xml:space="preserve"> Por otro lado, la distancia que el conjunto de</w:t>
+        <w:t xml:space="preserve"> Por otro lado, la distancia que </w:t>
+      </w:r>
+      <w:proofErr w:type="gramStart"/>
+      <w:r>
+        <w:rPr>
+          <w:sz w:val="24"/>
+          <w:szCs w:val="24"/>
+        </w:rPr>
+        <w:t>el conjunto de</w:t>
       </w:r>
       <w:r>
         <w:rPr>
@@ -1809,7 +1817,36 @@
           <w:sz w:val="24"/>
           <w:szCs w:val="24"/>
         </w:rPr>
-        <w:t xml:space="preserve"> guarda con respecto al borde se conserva:</w:t>
+        <w:t xml:space="preserve"> </w:t>
+      </w:r>
+      <w:r>
+        <w:rPr>
+          <w:sz w:val="24"/>
+          <w:szCs w:val="24"/>
+        </w:rPr>
+        <w:t xml:space="preserve">asociadas por rotación </w:t>
+      </w:r>
+      <w:r>
+        <w:rPr>
+          <w:sz w:val="24"/>
+          <w:szCs w:val="24"/>
+        </w:rPr>
+        <w:t>guarda</w:t>
+      </w:r>
+      <w:r>
+        <w:rPr>
+          <w:sz w:val="24"/>
+          <w:szCs w:val="24"/>
+        </w:rPr>
+        <w:t>n</w:t>
+      </w:r>
+      <w:proofErr w:type="gramEnd"/>
+      <w:r>
+        <w:rPr>
+          <w:sz w:val="24"/>
+          <w:szCs w:val="24"/>
+        </w:rPr>
+        <w:t xml:space="preserve"> con respecto al borde se conserva:</w:t>
       </w:r>
     </w:p>
     <w:p>
@@ -2138,13 +2175,7 @@
                               <w:spacing w:line="254" w:lineRule="auto"/>
                             </w:pPr>
                             <w:r>
-                              <w:t>Transformación</w:t>
-                            </w:r>
-                            <w:r>
-                              <w:t xml:space="preserve"> de rotación </w:t>
-                            </w:r>
-                            <w:r>
-                              <w:t xml:space="preserve">(-&gt;) = </w:t>
+                              <w:t xml:space="preserve">Transformación de rotación (-&gt;) = </w:t>
                             </w:r>
                             <w:bookmarkStart w:id="0" w:name="_Hlk162375655"/>
                             <w:r>
@@ -2262,13 +2293,7 @@
                         <w:spacing w:line="254" w:lineRule="auto"/>
                       </w:pPr>
                       <w:r>
-                        <w:t>Transformación</w:t>
-                      </w:r>
-                      <w:r>
-                        <w:t xml:space="preserve"> de rotación </w:t>
-                      </w:r>
-                      <w:r>
-                        <w:t xml:space="preserve">(-&gt;) = </w:t>
+                        <w:t xml:space="preserve">Transformación de rotación (-&gt;) = </w:t>
                       </w:r>
                       <w:bookmarkStart w:id="1" w:name="_Hlk162375655"/>
                       <w:r>
@@ -2358,7 +2383,7 @@
           <w:noProof/>
         </w:rPr>
         <w:drawing>
-          <wp:anchor distT="0" distB="0" distL="114300" distR="114300" simplePos="0" relativeHeight="251660288" behindDoc="0" locked="0" layoutInCell="1" allowOverlap="1" wp14:anchorId="15331E70" wp14:editId="52185450">
+          <wp:anchor distT="0" distB="0" distL="114300" distR="114300" simplePos="0" relativeHeight="251660288" behindDoc="0" locked="0" layoutInCell="1" allowOverlap="1" wp14:anchorId="15331E70" wp14:editId="714BCEB7">
             <wp:simplePos x="0" y="0"/>
             <wp:positionH relativeFrom="margin">
               <wp:posOffset>501015</wp:posOffset>
@@ -3136,43 +3161,34 @@
         <w:rPr>
           <w:sz w:val="24"/>
           <w:szCs w:val="24"/>
+        </w:rPr>
+        <w:t xml:space="preserve">        </w:t>
+      </w:r>
+      <w:r>
+        <w:rPr>
+          <w:sz w:val="24"/>
+          <w:szCs w:val="24"/>
           <w:lang w:val="en-GB"/>
         </w:rPr>
-        <w:t xml:space="preserve">        </w:t>
-      </w:r>
+        <w:t>(</w:t>
+      </w:r>
+      <w:proofErr w:type="gramStart"/>
       <w:r>
         <w:rPr>
           <w:sz w:val="24"/>
           <w:szCs w:val="24"/>
           <w:lang w:val="en-GB"/>
         </w:rPr>
-        <w:t>(</w:t>
-      </w:r>
-      <w:proofErr w:type="gramStart"/>
+        <w:t>F,C</w:t>
+      </w:r>
+      <w:proofErr w:type="gramEnd"/>
       <w:r>
         <w:rPr>
           <w:sz w:val="24"/>
           <w:szCs w:val="24"/>
           <w:lang w:val="en-GB"/>
         </w:rPr>
-        <w:t>F,C</w:t>
-      </w:r>
-      <w:proofErr w:type="gramEnd"/>
-      <w:r>
-        <w:rPr>
-          <w:sz w:val="24"/>
-          <w:szCs w:val="24"/>
-          <w:lang w:val="en-GB"/>
-        </w:rPr>
-        <w:t>) -&gt; (C, n-F+1)</w:t>
-      </w:r>
-      <w:r>
-        <w:rPr>
-          <w:sz w:val="24"/>
-          <w:szCs w:val="24"/>
-          <w:lang w:val="en-GB"/>
-        </w:rPr>
-        <w:t xml:space="preserve"> </w:t>
+        <w:t xml:space="preserve">) -&gt; (C, n-F+1) </w:t>
       </w:r>
       <w:r>
         <w:rPr>
@@ -3510,6 +3526,474 @@
         </w:rPr>
         <w:t>)</w:t>
       </w:r>
+    </w:p>
+    <w:p>
+      <w:pPr>
+        <w:tabs>
+          <w:tab w:val="left" w:pos="2010"/>
+        </w:tabs>
+        <w:spacing w:line="252" w:lineRule="auto"/>
+        <w:ind w:left="708"/>
+        <w:rPr>
+          <w:sz w:val="24"/>
+          <w:szCs w:val="24"/>
+        </w:rPr>
+      </w:pPr>
+    </w:p>
+    <w:p>
+      <w:pPr>
+        <w:pStyle w:val="Prrafodelista"/>
+        <w:numPr>
+          <w:ilvl w:val="1"/>
+          <w:numId w:val="5"/>
+        </w:numPr>
+        <w:tabs>
+          <w:tab w:val="left" w:pos="2010"/>
+        </w:tabs>
+        <w:spacing w:line="252" w:lineRule="auto"/>
+        <w:rPr>
+          <w:sz w:val="24"/>
+          <w:szCs w:val="24"/>
+        </w:rPr>
+      </w:pPr>
+      <w:r>
+        <w:rPr>
+          <w:sz w:val="24"/>
+          <w:szCs w:val="24"/>
+        </w:rPr>
+        <w:t>Desarrollo de la solución.</w:t>
+      </w:r>
+    </w:p>
+    <w:p>
+      <w:pPr>
+        <w:pStyle w:val="Prrafodelista"/>
+        <w:tabs>
+          <w:tab w:val="left" w:pos="2010"/>
+        </w:tabs>
+        <w:spacing w:line="252" w:lineRule="auto"/>
+        <w:ind w:left="792"/>
+        <w:rPr>
+          <w:sz w:val="24"/>
+          <w:szCs w:val="24"/>
+        </w:rPr>
+      </w:pPr>
+    </w:p>
+    <w:p>
+      <w:pPr>
+        <w:pStyle w:val="Prrafodelista"/>
+        <w:numPr>
+          <w:ilvl w:val="0"/>
+          <w:numId w:val="14"/>
+        </w:numPr>
+        <w:tabs>
+          <w:tab w:val="left" w:pos="2010"/>
+        </w:tabs>
+        <w:spacing w:line="252" w:lineRule="auto"/>
+      </w:pPr>
+      <w:r>
+        <w:rPr>
+          <w:b/>
+          <w:bCs/>
+        </w:rPr>
+        <w:t>[10%]</w:t>
+      </w:r>
+      <w:r>
+        <w:t xml:space="preserve"> Desarrollar un módulo que permita crear estructuras de datos de tamaño variable, consistentes con las características descritas en la Consideraciones Iniciales.</w:t>
+      </w:r>
+    </w:p>
+    <w:p>
+      <w:pPr>
+        <w:tabs>
+          <w:tab w:val="left" w:pos="2010"/>
+        </w:tabs>
+        <w:spacing w:line="252" w:lineRule="auto"/>
+        <w:ind w:left="1068"/>
+        <w:rPr>
+          <w:sz w:val="24"/>
+          <w:szCs w:val="24"/>
+        </w:rPr>
+      </w:pPr>
+      <w:r>
+        <w:rPr>
+          <w:sz w:val="24"/>
+          <w:szCs w:val="24"/>
+        </w:rPr>
+        <w:t>Se utilizará u</w:t>
+      </w:r>
+      <w:r>
+        <w:rPr>
+          <w:sz w:val="24"/>
+          <w:szCs w:val="24"/>
+        </w:rPr>
+        <w:t>n arreglo de enteros dinámico.</w:t>
+      </w:r>
+      <w:r>
+        <w:rPr>
+          <w:sz w:val="24"/>
+          <w:szCs w:val="24"/>
+        </w:rPr>
+        <w:t xml:space="preserve"> Para este </w:t>
+      </w:r>
+      <w:r>
+        <w:rPr>
+          <w:sz w:val="24"/>
+          <w:szCs w:val="24"/>
+        </w:rPr>
+        <w:t>punto</w:t>
+      </w:r>
+      <w:r>
+        <w:rPr>
+          <w:sz w:val="24"/>
+          <w:szCs w:val="24"/>
+        </w:rPr>
+        <w:t xml:space="preserve"> se siguen las siguientes instrucciones:</w:t>
+      </w:r>
+    </w:p>
+    <w:p>
+      <w:pPr>
+        <w:tabs>
+          <w:tab w:val="left" w:pos="2010"/>
+        </w:tabs>
+        <w:spacing w:after="0" w:line="252" w:lineRule="auto"/>
+        <w:ind w:left="1066"/>
+        <w:rPr>
+          <w:sz w:val="24"/>
+          <w:szCs w:val="24"/>
+        </w:rPr>
+      </w:pPr>
+      <w:r>
+        <w:rPr>
+          <w:sz w:val="24"/>
+          <w:szCs w:val="24"/>
+        </w:rPr>
+        <w:t>1. Tener un tamaño definido.</w:t>
+      </w:r>
+    </w:p>
+    <w:p>
+      <w:pPr>
+        <w:tabs>
+          <w:tab w:val="left" w:pos="2010"/>
+        </w:tabs>
+        <w:spacing w:after="0" w:line="252" w:lineRule="auto"/>
+        <w:ind w:left="1066"/>
+        <w:rPr>
+          <w:sz w:val="24"/>
+          <w:szCs w:val="24"/>
+        </w:rPr>
+      </w:pPr>
+      <w:r>
+        <w:rPr>
+          <w:sz w:val="24"/>
+          <w:szCs w:val="24"/>
+        </w:rPr>
+        <w:t>2. Declarar la matriz (</w:t>
+      </w:r>
+      <w:proofErr w:type="spellStart"/>
+      <w:r>
+        <w:rPr>
+          <w:sz w:val="24"/>
+          <w:szCs w:val="24"/>
+        </w:rPr>
+        <w:t>nxn</w:t>
+      </w:r>
+      <w:proofErr w:type="spellEnd"/>
+      <w:r>
+        <w:rPr>
+          <w:sz w:val="24"/>
+          <w:szCs w:val="24"/>
+        </w:rPr>
+        <w:t xml:space="preserve">) con tipo </w:t>
+      </w:r>
+      <w:proofErr w:type="spellStart"/>
+      <w:r>
+        <w:rPr>
+          <w:sz w:val="24"/>
+          <w:szCs w:val="24"/>
+        </w:rPr>
+        <w:t>Unsigned</w:t>
+      </w:r>
+      <w:proofErr w:type="spellEnd"/>
+      <w:r>
+        <w:rPr>
+          <w:sz w:val="24"/>
+          <w:szCs w:val="24"/>
+        </w:rPr>
+        <w:t xml:space="preserve"> Short </w:t>
+      </w:r>
+      <w:proofErr w:type="spellStart"/>
+      <w:r>
+        <w:rPr>
+          <w:sz w:val="24"/>
+          <w:szCs w:val="24"/>
+        </w:rPr>
+        <w:t>Int</w:t>
+      </w:r>
+      <w:proofErr w:type="spellEnd"/>
+      <w:r>
+        <w:rPr>
+          <w:sz w:val="24"/>
+          <w:szCs w:val="24"/>
+        </w:rPr>
+        <w:t>.</w:t>
+      </w:r>
+    </w:p>
+    <w:p>
+      <w:pPr>
+        <w:tabs>
+          <w:tab w:val="left" w:pos="2010"/>
+        </w:tabs>
+        <w:spacing w:after="0" w:line="252" w:lineRule="auto"/>
+        <w:ind w:left="1066"/>
+        <w:rPr>
+          <w:sz w:val="24"/>
+          <w:szCs w:val="24"/>
+        </w:rPr>
+      </w:pPr>
+      <w:r>
+        <w:rPr>
+          <w:sz w:val="24"/>
+          <w:szCs w:val="24"/>
+        </w:rPr>
+        <w:t xml:space="preserve">3. Rellenar la matriz utilizando ciclo </w:t>
+      </w:r>
+      <w:proofErr w:type="spellStart"/>
+      <w:r>
+        <w:rPr>
+          <w:sz w:val="24"/>
+          <w:szCs w:val="24"/>
+        </w:rPr>
+        <w:t>for</w:t>
+      </w:r>
+      <w:proofErr w:type="spellEnd"/>
+      <w:r>
+        <w:rPr>
+          <w:sz w:val="24"/>
+          <w:szCs w:val="24"/>
+        </w:rPr>
+        <w:t xml:space="preserve"> doble. Añadiendo valores </w:t>
+      </w:r>
+      <w:r>
+        <w:rPr>
+          <w:sz w:val="24"/>
+          <w:szCs w:val="24"/>
+        </w:rPr>
+        <w:t xml:space="preserve">con ayuda de la formula </w:t>
+      </w:r>
+      <w:r>
+        <w:rPr>
+          <w:sz w:val="24"/>
+          <w:szCs w:val="24"/>
+        </w:rPr>
+        <w:t>desde la primera y última casilla hacia la casilla centro para reducir los ciclos a la mitad.</w:t>
+      </w:r>
+    </w:p>
+    <w:p>
+      <w:pPr>
+        <w:tabs>
+          <w:tab w:val="left" w:pos="2010"/>
+        </w:tabs>
+        <w:spacing w:after="0" w:line="252" w:lineRule="auto"/>
+        <w:ind w:left="1066"/>
+        <w:rPr>
+          <w:sz w:val="24"/>
+          <w:szCs w:val="24"/>
+        </w:rPr>
+      </w:pPr>
+      <w:r>
+        <w:rPr>
+          <w:sz w:val="24"/>
+          <w:szCs w:val="24"/>
+        </w:rPr>
+        <w:t>4. Asignar a la casilla centro el valor de 0.</w:t>
+      </w:r>
+    </w:p>
+    <w:p>
+      <w:pPr>
+        <w:tabs>
+          <w:tab w:val="left" w:pos="2010"/>
+        </w:tabs>
+        <w:spacing w:line="252" w:lineRule="auto"/>
+        <w:ind w:left="1068"/>
+        <w:rPr>
+          <w:sz w:val="24"/>
+          <w:szCs w:val="24"/>
+        </w:rPr>
+      </w:pPr>
+    </w:p>
+    <w:p>
+      <w:pPr>
+        <w:pStyle w:val="Prrafodelista"/>
+        <w:numPr>
+          <w:ilvl w:val="0"/>
+          <w:numId w:val="14"/>
+        </w:numPr>
+        <w:tabs>
+          <w:tab w:val="left" w:pos="2010"/>
+        </w:tabs>
+        <w:spacing w:line="252" w:lineRule="auto"/>
+        <w:rPr>
+          <w:sz w:val="24"/>
+          <w:szCs w:val="24"/>
+        </w:rPr>
+      </w:pPr>
+      <w:r>
+        <w:rPr>
+          <w:b/>
+          <w:bCs/>
+        </w:rPr>
+        <w:t>[10%]</w:t>
+      </w:r>
+      <w:r>
+        <w:t xml:space="preserve"> Implementar funciones que permitan realizar las rotaciones a las estructuras</w:t>
+      </w:r>
+      <w:r>
+        <w:t>.</w:t>
+      </w:r>
+    </w:p>
+    <w:p>
+      <w:pPr>
+        <w:pStyle w:val="Prrafodelista"/>
+        <w:tabs>
+          <w:tab w:val="left" w:pos="2010"/>
+        </w:tabs>
+        <w:spacing w:line="252" w:lineRule="auto"/>
+        <w:ind w:left="1068"/>
+        <w:rPr>
+          <w:sz w:val="24"/>
+          <w:szCs w:val="24"/>
+        </w:rPr>
+      </w:pPr>
+    </w:p>
+    <w:p>
+      <w:pPr>
+        <w:pStyle w:val="Prrafodelista"/>
+        <w:numPr>
+          <w:ilvl w:val="0"/>
+          <w:numId w:val="15"/>
+        </w:numPr>
+        <w:tabs>
+          <w:tab w:val="left" w:pos="2010"/>
+        </w:tabs>
+        <w:spacing w:line="252" w:lineRule="auto"/>
+        <w:rPr>
+          <w:sz w:val="24"/>
+          <w:szCs w:val="24"/>
+        </w:rPr>
+      </w:pPr>
+      <w:r>
+        <w:rPr>
+          <w:sz w:val="24"/>
+          <w:szCs w:val="24"/>
+        </w:rPr>
+        <w:t xml:space="preserve">Tener una matriz </w:t>
+      </w:r>
+      <w:proofErr w:type="spellStart"/>
+      <w:r>
+        <w:rPr>
+          <w:sz w:val="24"/>
+          <w:szCs w:val="24"/>
+        </w:rPr>
+        <w:t>nxn</w:t>
+      </w:r>
+      <w:proofErr w:type="spellEnd"/>
+      <w:r>
+        <w:rPr>
+          <w:sz w:val="24"/>
+          <w:szCs w:val="24"/>
+        </w:rPr>
+        <w:t xml:space="preserve"> creada y la cantidad de rotaciones a realizar.</w:t>
+      </w:r>
+    </w:p>
+    <w:p>
+      <w:pPr>
+        <w:pStyle w:val="Prrafodelista"/>
+        <w:numPr>
+          <w:ilvl w:val="0"/>
+          <w:numId w:val="15"/>
+        </w:numPr>
+        <w:tabs>
+          <w:tab w:val="left" w:pos="2010"/>
+        </w:tabs>
+        <w:spacing w:line="252" w:lineRule="auto"/>
+        <w:rPr>
+          <w:sz w:val="24"/>
+          <w:szCs w:val="24"/>
+        </w:rPr>
+      </w:pPr>
+      <w:r>
+        <w:rPr>
+          <w:sz w:val="24"/>
+          <w:szCs w:val="24"/>
+        </w:rPr>
+        <w:t xml:space="preserve">Recorrer la matriz con un </w:t>
+      </w:r>
+      <w:proofErr w:type="spellStart"/>
+      <w:r>
+        <w:rPr>
+          <w:sz w:val="24"/>
+          <w:szCs w:val="24"/>
+        </w:rPr>
+        <w:t>for</w:t>
+      </w:r>
+      <w:proofErr w:type="spellEnd"/>
+      <w:r>
+        <w:rPr>
+          <w:sz w:val="24"/>
+          <w:szCs w:val="24"/>
+        </w:rPr>
+        <w:t xml:space="preserve"> doble, obtenemos el valor de la casilla rotada con ayuda de las fórmulas planteadas.</w:t>
+      </w:r>
+    </w:p>
+    <w:p>
+      <w:pPr>
+        <w:pStyle w:val="Prrafodelista"/>
+        <w:numPr>
+          <w:ilvl w:val="0"/>
+          <w:numId w:val="15"/>
+        </w:numPr>
+        <w:tabs>
+          <w:tab w:val="left" w:pos="2010"/>
+        </w:tabs>
+        <w:spacing w:line="252" w:lineRule="auto"/>
+        <w:rPr>
+          <w:sz w:val="24"/>
+          <w:szCs w:val="24"/>
+        </w:rPr>
+      </w:pPr>
+      <w:r>
+        <w:rPr>
+          <w:sz w:val="24"/>
+          <w:szCs w:val="24"/>
+        </w:rPr>
+        <w:t>Asignar el valor a la casilla.</w:t>
+      </w:r>
+    </w:p>
+    <w:p>
+      <w:pPr>
+        <w:pStyle w:val="Prrafodelista"/>
+        <w:tabs>
+          <w:tab w:val="left" w:pos="2010"/>
+        </w:tabs>
+        <w:spacing w:line="252" w:lineRule="auto"/>
+        <w:ind w:left="1068"/>
+        <w:rPr>
+          <w:sz w:val="24"/>
+          <w:szCs w:val="24"/>
+        </w:rPr>
+      </w:pPr>
+    </w:p>
+    <w:p>
+      <w:pPr>
+        <w:tabs>
+          <w:tab w:val="left" w:pos="2010"/>
+        </w:tabs>
+        <w:spacing w:line="252" w:lineRule="auto"/>
+        <w:ind w:left="708"/>
+        <w:rPr>
+          <w:sz w:val="24"/>
+          <w:szCs w:val="24"/>
+        </w:rPr>
+      </w:pPr>
     </w:p>
     <w:p>
       <w:pPr>
@@ -3628,6 +4112,119 @@
 <file path=word/numbering.xml><?xml version="1.0" encoding="utf-8"?>
 <w:numbering xmlns:wpc="http://schemas.microsoft.com/office/word/2010/wordprocessingCanvas" xmlns:cx="http://schemas.microsoft.com/office/drawing/2014/chartex" xmlns:cx1="http://schemas.microsoft.com/office/drawing/2015/9/8/chartex" xmlns:cx2="http://schemas.microsoft.com/office/drawing/2015/10/21/chartex" xmlns:cx3="http://schemas.microsoft.com/office/drawing/2016/5/9/chartex" xmlns:cx4="http://schemas.microsoft.com/office/drawing/2016/5/10/chartex" xmlns:cx5="http://schemas.microsoft.com/office/drawing/2016/5/11/chartex" xmlns:cx6="http://schemas.microsoft.com/office/drawing/2016/5/12/chartex" xmlns:cx7="http://schemas.microsoft.com/office/drawing/2016/5/13/chartex" xmlns:cx8="http://schemas.microsoft.com/office/drawing/2016/5/14/chartex" xmlns:mc="http://schemas.openxmlformats.org/markup-compatibility/2006" xmlns:aink="http://schemas.microsoft.com/office/drawing/2016/ink" xmlns:am3d="http://schemas.microsoft.com/office/drawing/2017/model3d" xmlns:o="urn:schemas-microsoft-com:office:office" xmlns:oel="http://schemas.microsoft.com/office/2019/extlst" xmlns:r="http://schemas.openxmlformats.org/officeDocument/2006/relationships" xmlns:m="http://schemas.openxmlformats.org/officeDocument/2006/math" xmlns:v="urn:schemas-microsoft-com:vml" xmlns:wp14="http://schemas.microsoft.com/office/word/2010/wordprocessingDrawing" xmlns:wp="http://schemas.openxmlformats.org/drawingml/2006/wordprocessingDrawing" xmlns:w10="urn:schemas-microsoft-com:office:word" xmlns:w="http://schemas.openxmlformats.org/wordprocessingml/2006/main" xmlns:w14="http://schemas.microsoft.com/office/word/2010/wordml" xmlns:w15="http://schemas.microsoft.com/office/word/2012/wordml" xmlns:w16cex="http://schemas.microsoft.com/office/word/2018/wordml/cex" xmlns:w16cid="http://schemas.microsoft.com/office/word/2016/wordml/cid" xmlns:w16="http://schemas.microsoft.com/office/word/2018/wordml" xmlns:w16du="http://schemas.microsoft.com/office/word/2023/wordml/word16du" xmlns:w16sdtdh="http://schemas.microsoft.com/office/word/2020/wordml/sdtdatahash" xmlns:w16se="http://schemas.microsoft.com/office/word/2015/wordml/symex" xmlns:wpg="http://schemas.microsoft.com/office/word/2010/wordprocessingGroup" xmlns:wpi="http://schemas.microsoft.com/office/word/2010/wordprocessingInk" xmlns:wne="http://schemas.microsoft.com/office/word/2006/wordml" xmlns:wps="http://schemas.microsoft.com/office/word/2010/wordprocessingShape" mc:Ignorable="w14 w15 w16se w16cid w16 w16cex w16sdtdh w16du wp14">
   <w:abstractNum w:abstractNumId="0" w15:restartNumberingAfterBreak="0">
+    <w:nsid w:val="10245789"/>
+    <w:multiLevelType w:val="hybridMultilevel"/>
+    <w:tmpl w:val="EC32FE40"/>
+    <w:lvl w:ilvl="0" w:tplc="240A0001">
+      <w:start w:val="1"/>
+      <w:numFmt w:val="bullet"/>
+      <w:lvlText w:val=""/>
+      <w:lvlJc w:val="left"/>
+      <w:pPr>
+        <w:ind w:left="1068" w:hanging="360"/>
+      </w:pPr>
+      <w:rPr>
+        <w:rFonts w:ascii="Symbol" w:hAnsi="Symbol" w:hint="default"/>
+      </w:rPr>
+    </w:lvl>
+    <w:lvl w:ilvl="1" w:tplc="240A0003" w:tentative="1">
+      <w:start w:val="1"/>
+      <w:numFmt w:val="bullet"/>
+      <w:lvlText w:val="o"/>
+      <w:lvlJc w:val="left"/>
+      <w:pPr>
+        <w:ind w:left="1788" w:hanging="360"/>
+      </w:pPr>
+      <w:rPr>
+        <w:rFonts w:ascii="Courier New" w:hAnsi="Courier New" w:cs="Courier New" w:hint="default"/>
+      </w:rPr>
+    </w:lvl>
+    <w:lvl w:ilvl="2" w:tplc="240A0005" w:tentative="1">
+      <w:start w:val="1"/>
+      <w:numFmt w:val="bullet"/>
+      <w:lvlText w:val=""/>
+      <w:lvlJc w:val="left"/>
+      <w:pPr>
+        <w:ind w:left="2508" w:hanging="360"/>
+      </w:pPr>
+      <w:rPr>
+        <w:rFonts w:ascii="Wingdings" w:hAnsi="Wingdings" w:hint="default"/>
+      </w:rPr>
+    </w:lvl>
+    <w:lvl w:ilvl="3" w:tplc="240A0001" w:tentative="1">
+      <w:start w:val="1"/>
+      <w:numFmt w:val="bullet"/>
+      <w:lvlText w:val=""/>
+      <w:lvlJc w:val="left"/>
+      <w:pPr>
+        <w:ind w:left="3228" w:hanging="360"/>
+      </w:pPr>
+      <w:rPr>
+        <w:rFonts w:ascii="Symbol" w:hAnsi="Symbol" w:hint="default"/>
+      </w:rPr>
+    </w:lvl>
+    <w:lvl w:ilvl="4" w:tplc="240A0003" w:tentative="1">
+      <w:start w:val="1"/>
+      <w:numFmt w:val="bullet"/>
+      <w:lvlText w:val="o"/>
+      <w:lvlJc w:val="left"/>
+      <w:pPr>
+        <w:ind w:left="3948" w:hanging="360"/>
+      </w:pPr>
+      <w:rPr>
+        <w:rFonts w:ascii="Courier New" w:hAnsi="Courier New" w:cs="Courier New" w:hint="default"/>
+      </w:rPr>
+    </w:lvl>
+    <w:lvl w:ilvl="5" w:tplc="240A0005" w:tentative="1">
+      <w:start w:val="1"/>
+      <w:numFmt w:val="bullet"/>
+      <w:lvlText w:val=""/>
+      <w:lvlJc w:val="left"/>
+      <w:pPr>
+        <w:ind w:left="4668" w:hanging="360"/>
+      </w:pPr>
+      <w:rPr>
+        <w:rFonts w:ascii="Wingdings" w:hAnsi="Wingdings" w:hint="default"/>
+      </w:rPr>
+    </w:lvl>
+    <w:lvl w:ilvl="6" w:tplc="240A0001" w:tentative="1">
+      <w:start w:val="1"/>
+      <w:numFmt w:val="bullet"/>
+      <w:lvlText w:val=""/>
+      <w:lvlJc w:val="left"/>
+      <w:pPr>
+        <w:ind w:left="5388" w:hanging="360"/>
+      </w:pPr>
+      <w:rPr>
+        <w:rFonts w:ascii="Symbol" w:hAnsi="Symbol" w:hint="default"/>
+      </w:rPr>
+    </w:lvl>
+    <w:lvl w:ilvl="7" w:tplc="240A0003" w:tentative="1">
+      <w:start w:val="1"/>
+      <w:numFmt w:val="bullet"/>
+      <w:lvlText w:val="o"/>
+      <w:lvlJc w:val="left"/>
+      <w:pPr>
+        <w:ind w:left="6108" w:hanging="360"/>
+      </w:pPr>
+      <w:rPr>
+        <w:rFonts w:ascii="Courier New" w:hAnsi="Courier New" w:cs="Courier New" w:hint="default"/>
+      </w:rPr>
+    </w:lvl>
+    <w:lvl w:ilvl="8" w:tplc="240A0005" w:tentative="1">
+      <w:start w:val="1"/>
+      <w:numFmt w:val="bullet"/>
+      <w:lvlText w:val=""/>
+      <w:lvlJc w:val="left"/>
+      <w:pPr>
+        <w:ind w:left="6828" w:hanging="360"/>
+      </w:pPr>
+      <w:rPr>
+        <w:rFonts w:ascii="Wingdings" w:hAnsi="Wingdings" w:hint="default"/>
+      </w:rPr>
+    </w:lvl>
+  </w:abstractNum>
+  <w:abstractNum w:abstractNumId="1" w15:restartNumberingAfterBreak="0">
     <w:nsid w:val="14EE2F7C"/>
     <w:multiLevelType w:val="multilevel"/>
     <w:tmpl w:val="240A001F"/>
@@ -3713,7 +4310,96 @@
       </w:pPr>
     </w:lvl>
   </w:abstractNum>
-  <w:abstractNum w:abstractNumId="1" w15:restartNumberingAfterBreak="0">
+  <w:abstractNum w:abstractNumId="2" w15:restartNumberingAfterBreak="0">
+    <w:nsid w:val="2B150F1A"/>
+    <w:multiLevelType w:val="hybridMultilevel"/>
+    <w:tmpl w:val="4D6ED492"/>
+    <w:lvl w:ilvl="0" w:tplc="8D94CA80">
+      <w:start w:val="1"/>
+      <w:numFmt w:val="decimal"/>
+      <w:lvlText w:val="%1."/>
+      <w:lvlJc w:val="left"/>
+      <w:pPr>
+        <w:ind w:left="1428" w:hanging="360"/>
+      </w:pPr>
+      <w:rPr>
+        <w:rFonts w:hint="default"/>
+      </w:rPr>
+    </w:lvl>
+    <w:lvl w:ilvl="1" w:tplc="240A0019" w:tentative="1">
+      <w:start w:val="1"/>
+      <w:numFmt w:val="lowerLetter"/>
+      <w:lvlText w:val="%2."/>
+      <w:lvlJc w:val="left"/>
+      <w:pPr>
+        <w:ind w:left="2148" w:hanging="360"/>
+      </w:pPr>
+    </w:lvl>
+    <w:lvl w:ilvl="2" w:tplc="240A001B" w:tentative="1">
+      <w:start w:val="1"/>
+      <w:numFmt w:val="lowerRoman"/>
+      <w:lvlText w:val="%3."/>
+      <w:lvlJc w:val="right"/>
+      <w:pPr>
+        <w:ind w:left="2868" w:hanging="180"/>
+      </w:pPr>
+    </w:lvl>
+    <w:lvl w:ilvl="3" w:tplc="240A000F" w:tentative="1">
+      <w:start w:val="1"/>
+      <w:numFmt w:val="decimal"/>
+      <w:lvlText w:val="%4."/>
+      <w:lvlJc w:val="left"/>
+      <w:pPr>
+        <w:ind w:left="3588" w:hanging="360"/>
+      </w:pPr>
+    </w:lvl>
+    <w:lvl w:ilvl="4" w:tplc="240A0019" w:tentative="1">
+      <w:start w:val="1"/>
+      <w:numFmt w:val="lowerLetter"/>
+      <w:lvlText w:val="%5."/>
+      <w:lvlJc w:val="left"/>
+      <w:pPr>
+        <w:ind w:left="4308" w:hanging="360"/>
+      </w:pPr>
+    </w:lvl>
+    <w:lvl w:ilvl="5" w:tplc="240A001B" w:tentative="1">
+      <w:start w:val="1"/>
+      <w:numFmt w:val="lowerRoman"/>
+      <w:lvlText w:val="%6."/>
+      <w:lvlJc w:val="right"/>
+      <w:pPr>
+        <w:ind w:left="5028" w:hanging="180"/>
+      </w:pPr>
+    </w:lvl>
+    <w:lvl w:ilvl="6" w:tplc="240A000F" w:tentative="1">
+      <w:start w:val="1"/>
+      <w:numFmt w:val="decimal"/>
+      <w:lvlText w:val="%7."/>
+      <w:lvlJc w:val="left"/>
+      <w:pPr>
+        <w:ind w:left="5748" w:hanging="360"/>
+      </w:pPr>
+    </w:lvl>
+    <w:lvl w:ilvl="7" w:tplc="240A0019" w:tentative="1">
+      <w:start w:val="1"/>
+      <w:numFmt w:val="lowerLetter"/>
+      <w:lvlText w:val="%8."/>
+      <w:lvlJc w:val="left"/>
+      <w:pPr>
+        <w:ind w:left="6468" w:hanging="360"/>
+      </w:pPr>
+    </w:lvl>
+    <w:lvl w:ilvl="8" w:tplc="240A001B" w:tentative="1">
+      <w:start w:val="1"/>
+      <w:numFmt w:val="lowerRoman"/>
+      <w:lvlText w:val="%9."/>
+      <w:lvlJc w:val="right"/>
+      <w:pPr>
+        <w:ind w:left="7188" w:hanging="180"/>
+      </w:pPr>
+    </w:lvl>
+  </w:abstractNum>
+  <w:abstractNum w:abstractNumId="3" w15:restartNumberingAfterBreak="0">
     <w:nsid w:val="2CC23D13"/>
     <w:multiLevelType w:val="multilevel"/>
     <w:tmpl w:val="71B2278E"/>
@@ -3826,7 +4512,7 @@
       </w:rPr>
     </w:lvl>
   </w:abstractNum>
-  <w:abstractNum w:abstractNumId="2" w15:restartNumberingAfterBreak="0">
+  <w:abstractNum w:abstractNumId="4" w15:restartNumberingAfterBreak="0">
     <w:nsid w:val="45FA46BF"/>
     <w:multiLevelType w:val="hybridMultilevel"/>
     <w:tmpl w:val="BDACFBD6"/>
@@ -3939,7 +4625,7 @@
       </w:rPr>
     </w:lvl>
   </w:abstractNum>
-  <w:abstractNum w:abstractNumId="3" w15:restartNumberingAfterBreak="0">
+  <w:abstractNum w:abstractNumId="5" w15:restartNumberingAfterBreak="0">
     <w:nsid w:val="62B15B52"/>
     <w:multiLevelType w:val="hybridMultilevel"/>
     <w:tmpl w:val="238C2DD2"/>
@@ -4028,7 +4714,7 @@
       </w:pPr>
     </w:lvl>
   </w:abstractNum>
-  <w:abstractNum w:abstractNumId="4" w15:restartNumberingAfterBreak="0">
+  <w:abstractNum w:abstractNumId="6" w15:restartNumberingAfterBreak="0">
     <w:nsid w:val="659149C5"/>
     <w:multiLevelType w:val="hybridMultilevel"/>
     <w:tmpl w:val="A3522046"/>
@@ -4141,7 +4827,7 @@
       </w:rPr>
     </w:lvl>
   </w:abstractNum>
-  <w:abstractNum w:abstractNumId="5" w15:restartNumberingAfterBreak="0">
+  <w:abstractNum w:abstractNumId="7" w15:restartNumberingAfterBreak="0">
     <w:nsid w:val="6AF0371E"/>
     <w:multiLevelType w:val="hybridMultilevel"/>
     <w:tmpl w:val="797CF2D2"/>
@@ -4254,7 +4940,7 @@
       </w:rPr>
     </w:lvl>
   </w:abstractNum>
-  <w:abstractNum w:abstractNumId="6" w15:restartNumberingAfterBreak="0">
+  <w:abstractNum w:abstractNumId="8" w15:restartNumberingAfterBreak="0">
     <w:nsid w:val="6CFE1E87"/>
     <w:multiLevelType w:val="hybridMultilevel"/>
     <w:tmpl w:val="C0BA32EA"/>
@@ -4367,7 +5053,7 @@
       </w:rPr>
     </w:lvl>
   </w:abstractNum>
-  <w:abstractNum w:abstractNumId="7" w15:restartNumberingAfterBreak="0">
+  <w:abstractNum w:abstractNumId="9" w15:restartNumberingAfterBreak="0">
     <w:nsid w:val="798C4191"/>
     <w:multiLevelType w:val="hybridMultilevel"/>
     <w:tmpl w:val="2EA026B6"/>
@@ -4480,7 +5166,7 @@
       </w:rPr>
     </w:lvl>
   </w:abstractNum>
-  <w:abstractNum w:abstractNumId="8" w15:restartNumberingAfterBreak="0">
+  <w:abstractNum w:abstractNumId="10" w15:restartNumberingAfterBreak="0">
     <w:nsid w:val="7DA32280"/>
     <w:multiLevelType w:val="hybridMultilevel"/>
     <w:tmpl w:val="9A509BC8"/>
@@ -4594,19 +5280,19 @@
     </w:lvl>
   </w:abstractNum>
   <w:num w:numId="1" w16cid:durableId="1846627066">
-    <w:abstractNumId w:val="3"/>
+    <w:abstractNumId w:val="5"/>
   </w:num>
   <w:num w:numId="2" w16cid:durableId="152373454">
-    <w:abstractNumId w:val="5"/>
+    <w:abstractNumId w:val="7"/>
   </w:num>
   <w:num w:numId="3" w16cid:durableId="1149663433">
-    <w:abstractNumId w:val="0"/>
+    <w:abstractNumId w:val="1"/>
   </w:num>
   <w:num w:numId="4" w16cid:durableId="682436309">
-    <w:abstractNumId w:val="6"/>
+    <w:abstractNumId w:val="8"/>
   </w:num>
   <w:num w:numId="5" w16cid:durableId="1711344221">
-    <w:abstractNumId w:val="0"/>
+    <w:abstractNumId w:val="1"/>
     <w:lvlOverride w:ilvl="0">
       <w:startOverride w:val="1"/>
     </w:lvlOverride>
@@ -4636,36 +5322,33 @@
     </w:lvlOverride>
   </w:num>
   <w:num w:numId="6" w16cid:durableId="2072002521">
+    <w:abstractNumId w:val="8"/>
+  </w:num>
+  <w:num w:numId="7" w16cid:durableId="434441478">
+    <w:abstractNumId w:val="8"/>
+  </w:num>
+  <w:num w:numId="8" w16cid:durableId="1994335820">
+    <w:abstractNumId w:val="3"/>
+  </w:num>
+  <w:num w:numId="9" w16cid:durableId="1442801613">
     <w:abstractNumId w:val="6"/>
   </w:num>
-  <w:num w:numId="7" w16cid:durableId="434441478">
+  <w:num w:numId="10" w16cid:durableId="64454564">
+    <w:abstractNumId w:val="10"/>
+  </w:num>
+  <w:num w:numId="11" w16cid:durableId="431971914">
     <w:abstractNumId w:val="6"/>
   </w:num>
-  <w:num w:numId="8" w16cid:durableId="1994335820">
-    <w:abstractNumId w:val="1"/>
+  <w:num w:numId="12" w16cid:durableId="1976139030">
+    <w:abstractNumId w:val="9"/>
   </w:num>
-  <w:num w:numId="9" w16cid:durableId="1442801613">
+  <w:num w:numId="13" w16cid:durableId="1165390563">
     <w:abstractNumId w:val="4"/>
   </w:num>
-  <w:num w:numId="10" w16cid:durableId="64454564">
-    <w:abstractNumId w:val="8"/>
+  <w:num w:numId="14" w16cid:durableId="208884995">
+    <w:abstractNumId w:val="0"/>
   </w:num>
-  <w:num w:numId="11" w16cid:durableId="431971914">
-    <w:abstractNumId w:val="4"/>
-    <w:lvlOverride w:ilvl="0"/>
-    <w:lvlOverride w:ilvl="1"/>
-    <w:lvlOverride w:ilvl="2"/>
-    <w:lvlOverride w:ilvl="3"/>
-    <w:lvlOverride w:ilvl="4"/>
-    <w:lvlOverride w:ilvl="5"/>
-    <w:lvlOverride w:ilvl="6"/>
-    <w:lvlOverride w:ilvl="7"/>
-    <w:lvlOverride w:ilvl="8"/>
-  </w:num>
-  <w:num w:numId="12" w16cid:durableId="1976139030">
-    <w:abstractNumId w:val="7"/>
-  </w:num>
-  <w:num w:numId="13" w16cid:durableId="1165390563">
+  <w:num w:numId="15" w16cid:durableId="743796388">
     <w:abstractNumId w:val="2"/>
   </w:num>
 </w:numbering>

</xml_diff>

<commit_message>
Se agregan módulos piloto que dan solución a los puntos 1, 2  y 3
</commit_message>
<xml_diff>
--- a/Informe_Parcial1.docx
+++ b/Informe_Parcial1.docx
@@ -130,7 +130,14 @@
           <w:sz w:val="24"/>
           <w:szCs w:val="24"/>
         </w:rPr>
-        <w:t>Empezar el proceso de análisis</w:t>
+        <w:t>A</w:t>
+      </w:r>
+      <w:r>
+        <w:rPr>
+          <w:sz w:val="24"/>
+          <w:szCs w:val="24"/>
+        </w:rPr>
+        <w:t>nálisis</w:t>
       </w:r>
       <w:r>
         <w:rPr>
@@ -1797,50 +1804,13 @@
         </w:rPr>
         <w:t xml:space="preserve"> Por otro lado, la distancia que </w:t>
       </w:r>
-      <w:proofErr w:type="gramStart"/>
-      <w:r>
-        <w:rPr>
-          <w:sz w:val="24"/>
-          <w:szCs w:val="24"/>
-        </w:rPr>
-        <w:t>el conjunto de</w:t>
-      </w:r>
-      <w:r>
-        <w:rPr>
-          <w:sz w:val="24"/>
-          <w:szCs w:val="24"/>
-        </w:rPr>
-        <w:t xml:space="preserve"> casillas</w:t>
-      </w:r>
-      <w:r>
-        <w:rPr>
-          <w:sz w:val="24"/>
-          <w:szCs w:val="24"/>
-        </w:rPr>
-        <w:t xml:space="preserve"> </w:t>
-      </w:r>
-      <w:r>
-        <w:rPr>
-          <w:sz w:val="24"/>
-          <w:szCs w:val="24"/>
-        </w:rPr>
-        <w:t xml:space="preserve">asociadas por rotación </w:t>
-      </w:r>
-      <w:r>
-        <w:rPr>
-          <w:sz w:val="24"/>
-          <w:szCs w:val="24"/>
-        </w:rPr>
-        <w:t>guarda</w:t>
-      </w:r>
-      <w:r>
-        <w:rPr>
-          <w:sz w:val="24"/>
-          <w:szCs w:val="24"/>
-        </w:rPr>
-        <w:t>n</w:t>
-      </w:r>
-      <w:proofErr w:type="gramEnd"/>
+      <w:r>
+        <w:rPr>
+          <w:sz w:val="24"/>
+          <w:szCs w:val="24"/>
+        </w:rPr>
+        <w:t>el conjunto de casillas asociadas por rotación guarda</w:t>
+      </w:r>
       <w:r>
         <w:rPr>
           <w:sz w:val="24"/>
@@ -1896,7 +1866,7 @@
                     <pic:cNvPicPr/>
                   </pic:nvPicPr>
                   <pic:blipFill>
-                    <a:blip r:embed="rId7"/>
+                    <a:blip r:embed="rId8"/>
                     <a:stretch>
                       <a:fillRect/>
                     </a:stretch>
@@ -1942,7 +1912,7 @@
                     <pic:cNvPicPr/>
                   </pic:nvPicPr>
                   <pic:blipFill>
-                    <a:blip r:embed="rId8"/>
+                    <a:blip r:embed="rId9"/>
                     <a:stretch>
                       <a:fillRect/>
                     </a:stretch>
@@ -2383,7 +2353,7 @@
           <w:noProof/>
         </w:rPr>
         <w:drawing>
-          <wp:anchor distT="0" distB="0" distL="114300" distR="114300" simplePos="0" relativeHeight="251660288" behindDoc="0" locked="0" layoutInCell="1" allowOverlap="1" wp14:anchorId="15331E70" wp14:editId="714BCEB7">
+          <wp:anchor distT="0" distB="0" distL="114300" distR="114300" simplePos="0" relativeHeight="251660288" behindDoc="0" locked="0" layoutInCell="1" allowOverlap="1" wp14:anchorId="15331E70" wp14:editId="136D6345">
             <wp:simplePos x="0" y="0"/>
             <wp:positionH relativeFrom="margin">
               <wp:posOffset>501015</wp:posOffset>
@@ -2406,7 +2376,7 @@
                     <pic:cNvPicPr/>
                   </pic:nvPicPr>
                   <pic:blipFill>
-                    <a:blip r:embed="rId8" cstate="print">
+                    <a:blip r:embed="rId9" cstate="print">
                       <a:extLst>
                         <a:ext uri="{28A0092B-C50C-407E-A947-70E740481C1C}">
                           <a14:useLocalDpi xmlns:a14="http://schemas.microsoft.com/office/drawing/2010/main" val="0"/>
@@ -3161,6 +3131,7 @@
         <w:rPr>
           <w:sz w:val="24"/>
           <w:szCs w:val="24"/>
+          <w:lang w:val="en-GB"/>
         </w:rPr>
         <w:t xml:space="preserve">        </w:t>
       </w:r>
@@ -3589,15 +3560,25 @@
           <w:tab w:val="left" w:pos="2010"/>
         </w:tabs>
         <w:spacing w:line="252" w:lineRule="auto"/>
+        <w:rPr>
+          <w:sz w:val="24"/>
+          <w:szCs w:val="24"/>
+        </w:rPr>
       </w:pPr>
       <w:r>
         <w:rPr>
           <w:b/>
           <w:bCs/>
+          <w:sz w:val="24"/>
+          <w:szCs w:val="24"/>
         </w:rPr>
         <w:t>[10%]</w:t>
       </w:r>
       <w:r>
+        <w:rPr>
+          <w:sz w:val="24"/>
+          <w:szCs w:val="24"/>
+        </w:rPr>
         <w:t xml:space="preserve"> Desarrollar un módulo que permita crear estructuras de datos de tamaño variable, consistentes con las características descritas en la Consideraciones Iniciales.</w:t>
       </w:r>
     </w:p>
@@ -3618,35 +3599,85 @@
           <w:sz w:val="24"/>
           <w:szCs w:val="24"/>
         </w:rPr>
-        <w:t>Se utilizará u</w:t>
-      </w:r>
-      <w:r>
-        <w:rPr>
-          <w:sz w:val="24"/>
-          <w:szCs w:val="24"/>
-        </w:rPr>
-        <w:t>n arreglo de enteros dinámico.</w:t>
-      </w:r>
-      <w:r>
-        <w:rPr>
-          <w:sz w:val="24"/>
-          <w:szCs w:val="24"/>
-        </w:rPr>
-        <w:t xml:space="preserve"> Para este </w:t>
-      </w:r>
-      <w:r>
-        <w:rPr>
-          <w:sz w:val="24"/>
-          <w:szCs w:val="24"/>
-        </w:rPr>
-        <w:t>punto</w:t>
-      </w:r>
-      <w:r>
-        <w:rPr>
-          <w:sz w:val="24"/>
-          <w:szCs w:val="24"/>
-        </w:rPr>
-        <w:t xml:space="preserve"> se siguen las siguientes instrucciones:</w:t>
+        <w:t>Para este punto se creará un módulo que contenga todo lo relacionado a la gestión de las matrices</w:t>
+      </w:r>
+      <w:r>
+        <w:rPr>
+          <w:sz w:val="24"/>
+          <w:szCs w:val="24"/>
+        </w:rPr>
+        <w:t xml:space="preserve"> (por lo que se incluirá en este módulo el punto 2: </w:t>
+      </w:r>
+      <w:r>
+        <w:rPr>
+          <w:b/>
+          <w:bCs/>
+          <w:sz w:val="24"/>
+          <w:szCs w:val="24"/>
+        </w:rPr>
+        <w:t>[10%]</w:t>
+      </w:r>
+      <w:r>
+        <w:rPr>
+          <w:sz w:val="24"/>
+          <w:szCs w:val="24"/>
+        </w:rPr>
+        <w:t xml:space="preserve"> Implementar funciones que permitan realizar las rotaciones a las estructuras.</w:t>
+      </w:r>
+      <w:r>
+        <w:rPr>
+          <w:sz w:val="24"/>
+          <w:szCs w:val="24"/>
+        </w:rPr>
+        <w:t>)</w:t>
+      </w:r>
+      <w:r>
+        <w:rPr>
+          <w:sz w:val="24"/>
+          <w:szCs w:val="24"/>
+        </w:rPr>
+        <w:t>, tanto su creación, su rotación y liberación</w:t>
+      </w:r>
+      <w:r>
+        <w:rPr>
+          <w:sz w:val="24"/>
+          <w:szCs w:val="24"/>
+        </w:rPr>
+        <w:t xml:space="preserve"> de la memoria correspondiente</w:t>
+      </w:r>
+      <w:r>
+        <w:rPr>
+          <w:sz w:val="24"/>
+          <w:szCs w:val="24"/>
+        </w:rPr>
+        <w:t xml:space="preserve">, </w:t>
+      </w:r>
+      <w:r>
+        <w:rPr>
+          <w:sz w:val="24"/>
+          <w:szCs w:val="24"/>
+        </w:rPr>
+        <w:t>esto debido a que se plantea la utilización de memoria dinámica.</w:t>
+      </w:r>
+    </w:p>
+    <w:p>
+      <w:pPr>
+        <w:tabs>
+          <w:tab w:val="left" w:pos="2010"/>
+        </w:tabs>
+        <w:spacing w:before="240" w:line="252" w:lineRule="auto"/>
+        <w:ind w:left="1068"/>
+        <w:rPr>
+          <w:sz w:val="24"/>
+          <w:szCs w:val="24"/>
+        </w:rPr>
+      </w:pPr>
+      <w:r>
+        <w:rPr>
+          <w:sz w:val="24"/>
+          <w:szCs w:val="24"/>
+        </w:rPr>
+        <w:t xml:space="preserve">      Módulo Matriz</w:t>
       </w:r>
     </w:p>
     <w:p>
@@ -3661,13 +3692,6 @@
           <w:szCs w:val="24"/>
         </w:rPr>
       </w:pPr>
-      <w:r>
-        <w:rPr>
-          <w:sz w:val="24"/>
-          <w:szCs w:val="24"/>
-        </w:rPr>
-        <w:t>1. Tener un tamaño definido.</w:t>
-      </w:r>
     </w:p>
     <w:p>
       <w:pPr>
@@ -3681,61 +3705,6 @@
           <w:szCs w:val="24"/>
         </w:rPr>
       </w:pPr>
-      <w:r>
-        <w:rPr>
-          <w:sz w:val="24"/>
-          <w:szCs w:val="24"/>
-        </w:rPr>
-        <w:t>2. Declarar la matriz (</w:t>
-      </w:r>
-      <w:proofErr w:type="spellStart"/>
-      <w:r>
-        <w:rPr>
-          <w:sz w:val="24"/>
-          <w:szCs w:val="24"/>
-        </w:rPr>
-        <w:t>nxn</w:t>
-      </w:r>
-      <w:proofErr w:type="spellEnd"/>
-      <w:r>
-        <w:rPr>
-          <w:sz w:val="24"/>
-          <w:szCs w:val="24"/>
-        </w:rPr>
-        <w:t xml:space="preserve">) con tipo </w:t>
-      </w:r>
-      <w:proofErr w:type="spellStart"/>
-      <w:r>
-        <w:rPr>
-          <w:sz w:val="24"/>
-          <w:szCs w:val="24"/>
-        </w:rPr>
-        <w:t>Unsigned</w:t>
-      </w:r>
-      <w:proofErr w:type="spellEnd"/>
-      <w:r>
-        <w:rPr>
-          <w:sz w:val="24"/>
-          <w:szCs w:val="24"/>
-        </w:rPr>
-        <w:t xml:space="preserve"> Short </w:t>
-      </w:r>
-      <w:proofErr w:type="spellStart"/>
-      <w:r>
-        <w:rPr>
-          <w:sz w:val="24"/>
-          <w:szCs w:val="24"/>
-        </w:rPr>
-        <w:t>Int</w:t>
-      </w:r>
-      <w:proofErr w:type="spellEnd"/>
-      <w:r>
-        <w:rPr>
-          <w:sz w:val="24"/>
-          <w:szCs w:val="24"/>
-        </w:rPr>
-        <w:t>.</w:t>
-      </w:r>
     </w:p>
     <w:p>
       <w:pPr>
@@ -3749,63 +3718,6 @@
           <w:szCs w:val="24"/>
         </w:rPr>
       </w:pPr>
-      <w:r>
-        <w:rPr>
-          <w:sz w:val="24"/>
-          <w:szCs w:val="24"/>
-        </w:rPr>
-        <w:t xml:space="preserve">3. Rellenar la matriz utilizando ciclo </w:t>
-      </w:r>
-      <w:proofErr w:type="spellStart"/>
-      <w:r>
-        <w:rPr>
-          <w:sz w:val="24"/>
-          <w:szCs w:val="24"/>
-        </w:rPr>
-        <w:t>for</w:t>
-      </w:r>
-      <w:proofErr w:type="spellEnd"/>
-      <w:r>
-        <w:rPr>
-          <w:sz w:val="24"/>
-          <w:szCs w:val="24"/>
-        </w:rPr>
-        <w:t xml:space="preserve"> doble. Añadiendo valores </w:t>
-      </w:r>
-      <w:r>
-        <w:rPr>
-          <w:sz w:val="24"/>
-          <w:szCs w:val="24"/>
-        </w:rPr>
-        <w:t xml:space="preserve">con ayuda de la formula </w:t>
-      </w:r>
-      <w:r>
-        <w:rPr>
-          <w:sz w:val="24"/>
-          <w:szCs w:val="24"/>
-        </w:rPr>
-        <w:t>desde la primera y última casilla hacia la casilla centro para reducir los ciclos a la mitad.</w:t>
-      </w:r>
-    </w:p>
-    <w:p>
-      <w:pPr>
-        <w:tabs>
-          <w:tab w:val="left" w:pos="2010"/>
-        </w:tabs>
-        <w:spacing w:after="0" w:line="252" w:lineRule="auto"/>
-        <w:ind w:left="1066"/>
-        <w:rPr>
-          <w:sz w:val="24"/>
-          <w:szCs w:val="24"/>
-        </w:rPr>
-      </w:pPr>
-      <w:r>
-        <w:rPr>
-          <w:sz w:val="24"/>
-          <w:szCs w:val="24"/>
-        </w:rPr>
-        <w:t>4. Asignar a la casilla centro el valor de 0.</w:t>
-      </w:r>
     </w:p>
     <w:p>
       <w:pPr>
@@ -3813,12 +3725,623 @@
           <w:tab w:val="left" w:pos="2010"/>
         </w:tabs>
         <w:spacing w:line="252" w:lineRule="auto"/>
-        <w:ind w:left="1068"/>
-        <w:rPr>
-          <w:sz w:val="24"/>
-          <w:szCs w:val="24"/>
-        </w:rPr>
-      </w:pPr>
+        <w:rPr>
+          <w:sz w:val="24"/>
+          <w:szCs w:val="24"/>
+        </w:rPr>
+      </w:pPr>
+      <w:r>
+        <w:rPr>
+          <w:noProof/>
+          <w:sz w:val="24"/>
+          <w:szCs w:val="24"/>
+        </w:rPr>
+        <mc:AlternateContent>
+          <mc:Choice Requires="wps">
+            <w:drawing>
+              <wp:anchor distT="45720" distB="45720" distL="114300" distR="114300" simplePos="0" relativeHeight="251670528" behindDoc="0" locked="0" layoutInCell="1" allowOverlap="1" wp14:anchorId="107A0996" wp14:editId="17A4B6F9">
+                <wp:simplePos x="0" y="0"/>
+                <wp:positionH relativeFrom="column">
+                  <wp:posOffset>720090</wp:posOffset>
+                </wp:positionH>
+                <wp:positionV relativeFrom="paragraph">
+                  <wp:posOffset>-624840</wp:posOffset>
+                </wp:positionV>
+                <wp:extent cx="4686300" cy="3874770"/>
+                <wp:effectExtent l="0" t="0" r="19050" b="11430"/>
+                <wp:wrapSquare wrapText="bothSides"/>
+                <wp:docPr id="1296999729" name="Cuadro de texto 2"/>
+                <wp:cNvGraphicFramePr>
+                  <a:graphicFrameLocks xmlns:a="http://schemas.openxmlformats.org/drawingml/2006/main"/>
+                </wp:cNvGraphicFramePr>
+                <a:graphic xmlns:a="http://schemas.openxmlformats.org/drawingml/2006/main">
+                  <a:graphicData uri="http://schemas.microsoft.com/office/word/2010/wordprocessingShape">
+                    <wps:wsp>
+                      <wps:cNvSpPr txBox="1">
+                        <a:spLocks noChangeArrowheads="1"/>
+                      </wps:cNvSpPr>
+                      <wps:spPr bwMode="auto">
+                        <a:xfrm>
+                          <a:off x="0" y="0"/>
+                          <a:ext cx="4686300" cy="3874770"/>
+                        </a:xfrm>
+                        <a:prstGeom prst="rect">
+                          <a:avLst/>
+                        </a:prstGeom>
+                        <a:solidFill>
+                          <a:srgbClr val="FFFFFF"/>
+                        </a:solidFill>
+                        <a:ln w="9525">
+                          <a:solidFill>
+                            <a:srgbClr val="000000"/>
+                          </a:solidFill>
+                          <a:miter lim="800000"/>
+                          <a:headEnd/>
+                          <a:tailEnd/>
+                        </a:ln>
+                      </wps:spPr>
+                      <wps:txbx>
+                        <w:txbxContent>
+                          <w:p>
+                            <w:pPr>
+                              <w:pStyle w:val="Prrafodelista"/>
+                              <w:numPr>
+                                <w:ilvl w:val="0"/>
+                                <w:numId w:val="16"/>
+                              </w:numPr>
+                            </w:pPr>
+                            <w:r>
+                              <w:rPr>
+                                <w:lang w:val="es-MX"/>
+                              </w:rPr>
+                              <w:t>Función para la creación de una matriz:</w:t>
+                            </w:r>
+                          </w:p>
+                          <w:p>
+                            <w:pPr>
+                              <w:pStyle w:val="Prrafodelista"/>
+                              <w:numPr>
+                                <w:ilvl w:val="0"/>
+                                <w:numId w:val="17"/>
+                              </w:numPr>
+                              <w:tabs>
+                                <w:tab w:val="left" w:pos="2010"/>
+                              </w:tabs>
+                              <w:spacing w:after="0" w:line="252" w:lineRule="auto"/>
+                            </w:pPr>
+                            <w:bookmarkStart w:id="2" w:name="_Hlk162456445"/>
+                            <w:r>
+                              <w:t>Tener un tamaño definido.</w:t>
+                            </w:r>
+                          </w:p>
+                          <w:bookmarkEnd w:id="2"/>
+                          <w:p>
+                            <w:pPr>
+                              <w:pStyle w:val="Prrafodelista"/>
+                              <w:numPr>
+                                <w:ilvl w:val="0"/>
+                                <w:numId w:val="17"/>
+                              </w:numPr>
+                              <w:tabs>
+                                <w:tab w:val="left" w:pos="2010"/>
+                              </w:tabs>
+                              <w:spacing w:after="0" w:line="252" w:lineRule="auto"/>
+                            </w:pPr>
+                            <w:r>
+                              <w:t xml:space="preserve">Declarar la matriz </w:t>
+                            </w:r>
+                            <w:r>
+                              <w:t xml:space="preserve">dinámica </w:t>
+                            </w:r>
+                            <w:r>
+                              <w:t>(</w:t>
+                            </w:r>
+                            <w:proofErr w:type="spellStart"/>
+                            <w:r>
+                              <w:t>nxn</w:t>
+                            </w:r>
+                            <w:proofErr w:type="spellEnd"/>
+                            <w:r>
+                              <w:t xml:space="preserve">) con tipo </w:t>
+                            </w:r>
+                            <w:proofErr w:type="spellStart"/>
+                            <w:r>
+                              <w:t>Unsigned</w:t>
+                            </w:r>
+                            <w:proofErr w:type="spellEnd"/>
+                            <w:r>
+                              <w:t xml:space="preserve"> Short </w:t>
+                            </w:r>
+                            <w:proofErr w:type="spellStart"/>
+                            <w:r>
+                              <w:t>Int</w:t>
+                            </w:r>
+                            <w:proofErr w:type="spellEnd"/>
+                            <w:r>
+                              <w:t>.</w:t>
+                            </w:r>
+                          </w:p>
+                          <w:p>
+                            <w:pPr>
+                              <w:pStyle w:val="Prrafodelista"/>
+                              <w:numPr>
+                                <w:ilvl w:val="0"/>
+                                <w:numId w:val="17"/>
+                              </w:numPr>
+                              <w:tabs>
+                                <w:tab w:val="left" w:pos="2010"/>
+                              </w:tabs>
+                              <w:spacing w:after="0" w:line="252" w:lineRule="auto"/>
+                            </w:pPr>
+                            <w:r>
+                              <w:t xml:space="preserve">Rellenar la matriz utilizando ciclo </w:t>
+                            </w:r>
+                            <w:proofErr w:type="spellStart"/>
+                            <w:r>
+                              <w:t>for</w:t>
+                            </w:r>
+                            <w:proofErr w:type="spellEnd"/>
+                            <w:r>
+                              <w:t xml:space="preserve"> doble. Añadiendo valores con ayuda de la formula desde la primera y última casilla hacia la casilla centro para reducir los ciclos a la mitad.</w:t>
+                            </w:r>
+                          </w:p>
+                          <w:p>
+                            <w:pPr>
+                              <w:pStyle w:val="Prrafodelista"/>
+                              <w:numPr>
+                                <w:ilvl w:val="0"/>
+                                <w:numId w:val="17"/>
+                              </w:numPr>
+                              <w:tabs>
+                                <w:tab w:val="left" w:pos="2010"/>
+                              </w:tabs>
+                              <w:spacing w:after="0" w:line="252" w:lineRule="auto"/>
+                            </w:pPr>
+                            <w:r>
+                              <w:t>Asignar a la casilla centro el valor de 0.</w:t>
+                            </w:r>
+                          </w:p>
+                          <w:p>
+                            <w:pPr>
+                              <w:pStyle w:val="Prrafodelista"/>
+                            </w:pPr>
+                          </w:p>
+                          <w:p>
+                            <w:pPr>
+                              <w:pStyle w:val="Prrafodelista"/>
+                              <w:numPr>
+                                <w:ilvl w:val="0"/>
+                                <w:numId w:val="16"/>
+                              </w:numPr>
+                            </w:pPr>
+                            <w:r>
+                              <w:rPr>
+                                <w:lang w:val="es-MX"/>
+                              </w:rPr>
+                              <w:t>Función para la rotación de una matriz existente:</w:t>
+                            </w:r>
+                          </w:p>
+                          <w:p>
+                            <w:pPr>
+                              <w:pStyle w:val="Prrafodelista"/>
+                              <w:numPr>
+                                <w:ilvl w:val="0"/>
+                                <w:numId w:val="18"/>
+                              </w:numPr>
+                            </w:pPr>
+                            <w:r>
+                              <w:t>Tener un</w:t>
+                            </w:r>
+                            <w:r>
+                              <w:t>a matriz y su</w:t>
+                            </w:r>
+                            <w:r>
+                              <w:t xml:space="preserve"> tamaño definido</w:t>
+                            </w:r>
+                            <w:r>
+                              <w:t>, además de</w:t>
+                            </w:r>
+                            <w:r>
+                              <w:t xml:space="preserve"> la cantidad de rotaciones a realizar</w:t>
+                            </w:r>
+                            <w:r>
+                              <w:t>.</w:t>
+                            </w:r>
+                          </w:p>
+                          <w:p>
+                            <w:pPr>
+                              <w:pStyle w:val="Prrafodelista"/>
+                              <w:numPr>
+                                <w:ilvl w:val="0"/>
+                                <w:numId w:val="18"/>
+                              </w:numPr>
+                            </w:pPr>
+                            <w:r>
+                              <w:t xml:space="preserve">Recorrer con un doble ciclo </w:t>
+                            </w:r>
+                            <w:proofErr w:type="spellStart"/>
+                            <w:r>
+                              <w:t>for</w:t>
+                            </w:r>
+                            <w:proofErr w:type="spellEnd"/>
+                            <w:r>
+                              <w:t xml:space="preserve"> la matriz siguiendo la misma idea de la función anterior. Se realiza la transformación de rotación a cada casilla, se obtiene el valor de la casilla rotada y se reemplaza.</w:t>
+                            </w:r>
+                          </w:p>
+                          <w:p>
+                            <w:pPr>
+                              <w:pStyle w:val="Prrafodelista"/>
+                            </w:pPr>
+                          </w:p>
+                          <w:p>
+                            <w:pPr>
+                              <w:pStyle w:val="Prrafodelista"/>
+                              <w:numPr>
+                                <w:ilvl w:val="0"/>
+                                <w:numId w:val="16"/>
+                              </w:numPr>
+                            </w:pPr>
+                            <w:r>
+                              <w:rPr>
+                                <w:lang w:val="es-MX"/>
+                              </w:rPr>
+                              <w:t>Función para borrar la matriz y liberar la memoria:</w:t>
+                            </w:r>
+                          </w:p>
+                          <w:p>
+                            <w:pPr>
+                              <w:pStyle w:val="Prrafodelista"/>
+                              <w:numPr>
+                                <w:ilvl w:val="0"/>
+                                <w:numId w:val="19"/>
+                              </w:numPr>
+                            </w:pPr>
+                            <w:r>
+                              <w:t>Tener un</w:t>
+                            </w:r>
+                            <w:r>
+                              <w:t>a matriz y su</w:t>
+                            </w:r>
+                            <w:r>
+                              <w:t xml:space="preserve"> tamaño definido</w:t>
+                            </w:r>
+                            <w:r>
+                              <w:t>.</w:t>
+                            </w:r>
+                          </w:p>
+                          <w:p>
+                            <w:pPr>
+                              <w:pStyle w:val="Prrafodelista"/>
+                              <w:numPr>
+                                <w:ilvl w:val="0"/>
+                                <w:numId w:val="19"/>
+                              </w:numPr>
+                            </w:pPr>
+                            <w:r>
+                              <w:t xml:space="preserve">Recorrer con un </w:t>
+                            </w:r>
+                            <w:proofErr w:type="spellStart"/>
+                            <w:r>
+                              <w:t>for</w:t>
+                            </w:r>
+                            <w:proofErr w:type="spellEnd"/>
+                            <w:r>
+                              <w:t xml:space="preserve"> la cantidad de filas de la matriz, liberando la memoria correspondiente a cada una de ellas.</w:t>
+                            </w:r>
+                          </w:p>
+                          <w:p>
+                            <w:pPr>
+                              <w:pStyle w:val="Prrafodelista"/>
+                              <w:numPr>
+                                <w:ilvl w:val="0"/>
+                                <w:numId w:val="19"/>
+                              </w:numPr>
+                            </w:pPr>
+                            <w:r>
+                              <w:t>Liberar la memoria del arreglo</w:t>
+                            </w:r>
+                            <w:r>
+                              <w:t xml:space="preserve"> principal</w:t>
+                            </w:r>
+                            <w:r>
+                              <w:t>.</w:t>
+                            </w:r>
+                          </w:p>
+                        </w:txbxContent>
+                      </wps:txbx>
+                      <wps:bodyPr rot="0" vert="horz" wrap="square" lIns="91440" tIns="45720" rIns="91440" bIns="45720" anchor="t" anchorCtr="0">
+                        <a:spAutoFit/>
+                      </wps:bodyPr>
+                    </wps:wsp>
+                  </a:graphicData>
+                </a:graphic>
+                <wp14:sizeRelH relativeFrom="margin">
+                  <wp14:pctWidth>0</wp14:pctWidth>
+                </wp14:sizeRelH>
+                <wp14:sizeRelV relativeFrom="margin">
+                  <wp14:pctHeight>20000</wp14:pctHeight>
+                </wp14:sizeRelV>
+              </wp:anchor>
+            </w:drawing>
+          </mc:Choice>
+          <mc:Fallback>
+            <w:pict>
+              <v:shape w14:anchorId="107A0996" id="_x0000_s1031" type="#_x0000_t202" style="position:absolute;margin-left:56.7pt;margin-top:-49.2pt;width:369pt;height:305.1pt;z-index:251670528;visibility:visible;mso-wrap-style:square;mso-width-percent:0;mso-height-percent:200;mso-wrap-distance-left:9pt;mso-wrap-distance-top:3.6pt;mso-wrap-distance-right:9pt;mso-wrap-distance-bottom:3.6pt;mso-position-horizontal:absolute;mso-position-horizontal-relative:text;mso-position-vertical:absolute;mso-position-vertical-relative:text;mso-width-percent:0;mso-height-percent:200;mso-width-relative:margin;mso-height-relative:margin;v-text-anchor:top" o:gfxdata="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">
+                <v:textbox style="mso-fit-shape-to-text:t">
+                  <w:txbxContent>
+                    <w:p>
+                      <w:pPr>
+                        <w:pStyle w:val="Prrafodelista"/>
+                        <w:numPr>
+                          <w:ilvl w:val="0"/>
+                          <w:numId w:val="16"/>
+                        </w:numPr>
+                      </w:pPr>
+                      <w:r>
+                        <w:rPr>
+                          <w:lang w:val="es-MX"/>
+                        </w:rPr>
+                        <w:t>Función para la creación de una matriz:</w:t>
+                      </w:r>
+                    </w:p>
+                    <w:p>
+                      <w:pPr>
+                        <w:pStyle w:val="Prrafodelista"/>
+                        <w:numPr>
+                          <w:ilvl w:val="0"/>
+                          <w:numId w:val="17"/>
+                        </w:numPr>
+                        <w:tabs>
+                          <w:tab w:val="left" w:pos="2010"/>
+                        </w:tabs>
+                        <w:spacing w:after="0" w:line="252" w:lineRule="auto"/>
+                      </w:pPr>
+                      <w:bookmarkStart w:id="3" w:name="_Hlk162456445"/>
+                      <w:r>
+                        <w:t>Tener un tamaño definido.</w:t>
+                      </w:r>
+                    </w:p>
+                    <w:bookmarkEnd w:id="3"/>
+                    <w:p>
+                      <w:pPr>
+                        <w:pStyle w:val="Prrafodelista"/>
+                        <w:numPr>
+                          <w:ilvl w:val="0"/>
+                          <w:numId w:val="17"/>
+                        </w:numPr>
+                        <w:tabs>
+                          <w:tab w:val="left" w:pos="2010"/>
+                        </w:tabs>
+                        <w:spacing w:after="0" w:line="252" w:lineRule="auto"/>
+                      </w:pPr>
+                      <w:r>
+                        <w:t xml:space="preserve">Declarar la matriz </w:t>
+                      </w:r>
+                      <w:r>
+                        <w:t xml:space="preserve">dinámica </w:t>
+                      </w:r>
+                      <w:r>
+                        <w:t>(</w:t>
+                      </w:r>
+                      <w:proofErr w:type="spellStart"/>
+                      <w:r>
+                        <w:t>nxn</w:t>
+                      </w:r>
+                      <w:proofErr w:type="spellEnd"/>
+                      <w:r>
+                        <w:t xml:space="preserve">) con tipo </w:t>
+                      </w:r>
+                      <w:proofErr w:type="spellStart"/>
+                      <w:r>
+                        <w:t>Unsigned</w:t>
+                      </w:r>
+                      <w:proofErr w:type="spellEnd"/>
+                      <w:r>
+                        <w:t xml:space="preserve"> Short </w:t>
+                      </w:r>
+                      <w:proofErr w:type="spellStart"/>
+                      <w:r>
+                        <w:t>Int</w:t>
+                      </w:r>
+                      <w:proofErr w:type="spellEnd"/>
+                      <w:r>
+                        <w:t>.</w:t>
+                      </w:r>
+                    </w:p>
+                    <w:p>
+                      <w:pPr>
+                        <w:pStyle w:val="Prrafodelista"/>
+                        <w:numPr>
+                          <w:ilvl w:val="0"/>
+                          <w:numId w:val="17"/>
+                        </w:numPr>
+                        <w:tabs>
+                          <w:tab w:val="left" w:pos="2010"/>
+                        </w:tabs>
+                        <w:spacing w:after="0" w:line="252" w:lineRule="auto"/>
+                      </w:pPr>
+                      <w:r>
+                        <w:t xml:space="preserve">Rellenar la matriz utilizando ciclo </w:t>
+                      </w:r>
+                      <w:proofErr w:type="spellStart"/>
+                      <w:r>
+                        <w:t>for</w:t>
+                      </w:r>
+                      <w:proofErr w:type="spellEnd"/>
+                      <w:r>
+                        <w:t xml:space="preserve"> doble. Añadiendo valores con ayuda de la formula desde la primera y última casilla hacia la casilla centro para reducir los ciclos a la mitad.</w:t>
+                      </w:r>
+                    </w:p>
+                    <w:p>
+                      <w:pPr>
+                        <w:pStyle w:val="Prrafodelista"/>
+                        <w:numPr>
+                          <w:ilvl w:val="0"/>
+                          <w:numId w:val="17"/>
+                        </w:numPr>
+                        <w:tabs>
+                          <w:tab w:val="left" w:pos="2010"/>
+                        </w:tabs>
+                        <w:spacing w:after="0" w:line="252" w:lineRule="auto"/>
+                      </w:pPr>
+                      <w:r>
+                        <w:t>Asignar a la casilla centro el valor de 0.</w:t>
+                      </w:r>
+                    </w:p>
+                    <w:p>
+                      <w:pPr>
+                        <w:pStyle w:val="Prrafodelista"/>
+                      </w:pPr>
+                    </w:p>
+                    <w:p>
+                      <w:pPr>
+                        <w:pStyle w:val="Prrafodelista"/>
+                        <w:numPr>
+                          <w:ilvl w:val="0"/>
+                          <w:numId w:val="16"/>
+                        </w:numPr>
+                      </w:pPr>
+                      <w:r>
+                        <w:rPr>
+                          <w:lang w:val="es-MX"/>
+                        </w:rPr>
+                        <w:t>Función para la rotación de una matriz existente:</w:t>
+                      </w:r>
+                    </w:p>
+                    <w:p>
+                      <w:pPr>
+                        <w:pStyle w:val="Prrafodelista"/>
+                        <w:numPr>
+                          <w:ilvl w:val="0"/>
+                          <w:numId w:val="18"/>
+                        </w:numPr>
+                      </w:pPr>
+                      <w:r>
+                        <w:t>Tener un</w:t>
+                      </w:r>
+                      <w:r>
+                        <w:t>a matriz y su</w:t>
+                      </w:r>
+                      <w:r>
+                        <w:t xml:space="preserve"> tamaño definido</w:t>
+                      </w:r>
+                      <w:r>
+                        <w:t>, además de</w:t>
+                      </w:r>
+                      <w:r>
+                        <w:t xml:space="preserve"> la cantidad de rotaciones a realizar</w:t>
+                      </w:r>
+                      <w:r>
+                        <w:t>.</w:t>
+                      </w:r>
+                    </w:p>
+                    <w:p>
+                      <w:pPr>
+                        <w:pStyle w:val="Prrafodelista"/>
+                        <w:numPr>
+                          <w:ilvl w:val="0"/>
+                          <w:numId w:val="18"/>
+                        </w:numPr>
+                      </w:pPr>
+                      <w:r>
+                        <w:t xml:space="preserve">Recorrer con un doble ciclo </w:t>
+                      </w:r>
+                      <w:proofErr w:type="spellStart"/>
+                      <w:r>
+                        <w:t>for</w:t>
+                      </w:r>
+                      <w:proofErr w:type="spellEnd"/>
+                      <w:r>
+                        <w:t xml:space="preserve"> la matriz siguiendo la misma idea de la función anterior. Se realiza la transformación de rotación a cada casilla, se obtiene el valor de la casilla rotada y se reemplaza.</w:t>
+                      </w:r>
+                    </w:p>
+                    <w:p>
+                      <w:pPr>
+                        <w:pStyle w:val="Prrafodelista"/>
+                      </w:pPr>
+                    </w:p>
+                    <w:p>
+                      <w:pPr>
+                        <w:pStyle w:val="Prrafodelista"/>
+                        <w:numPr>
+                          <w:ilvl w:val="0"/>
+                          <w:numId w:val="16"/>
+                        </w:numPr>
+                      </w:pPr>
+                      <w:r>
+                        <w:rPr>
+                          <w:lang w:val="es-MX"/>
+                        </w:rPr>
+                        <w:t>Función para borrar la matriz y liberar la memoria:</w:t>
+                      </w:r>
+                    </w:p>
+                    <w:p>
+                      <w:pPr>
+                        <w:pStyle w:val="Prrafodelista"/>
+                        <w:numPr>
+                          <w:ilvl w:val="0"/>
+                          <w:numId w:val="19"/>
+                        </w:numPr>
+                      </w:pPr>
+                      <w:r>
+                        <w:t>Tener un</w:t>
+                      </w:r>
+                      <w:r>
+                        <w:t>a matriz y su</w:t>
+                      </w:r>
+                      <w:r>
+                        <w:t xml:space="preserve"> tamaño definido</w:t>
+                      </w:r>
+                      <w:r>
+                        <w:t>.</w:t>
+                      </w:r>
+                    </w:p>
+                    <w:p>
+                      <w:pPr>
+                        <w:pStyle w:val="Prrafodelista"/>
+                        <w:numPr>
+                          <w:ilvl w:val="0"/>
+                          <w:numId w:val="19"/>
+                        </w:numPr>
+                      </w:pPr>
+                      <w:r>
+                        <w:t xml:space="preserve">Recorrer con un </w:t>
+                      </w:r>
+                      <w:proofErr w:type="spellStart"/>
+                      <w:r>
+                        <w:t>for</w:t>
+                      </w:r>
+                      <w:proofErr w:type="spellEnd"/>
+                      <w:r>
+                        <w:t xml:space="preserve"> la cantidad de filas de la matriz, liberando la memoria correspondiente a cada una de ellas.</w:t>
+                      </w:r>
+                    </w:p>
+                    <w:p>
+                      <w:pPr>
+                        <w:pStyle w:val="Prrafodelista"/>
+                        <w:numPr>
+                          <w:ilvl w:val="0"/>
+                          <w:numId w:val="19"/>
+                        </w:numPr>
+                      </w:pPr>
+                      <w:r>
+                        <w:t>Liberar la memoria del arreglo</w:t>
+                      </w:r>
+                      <w:r>
+                        <w:t xml:space="preserve"> principal</w:t>
+                      </w:r>
+                      <w:r>
+                        <w:t>.</w:t>
+                      </w:r>
+                    </w:p>
+                  </w:txbxContent>
+                </v:textbox>
+                <w10:wrap type="square"/>
+              </v:shape>
+            </w:pict>
+          </mc:Fallback>
+        </mc:AlternateContent>
+      </w:r>
     </w:p>
     <w:p>
       <w:pPr>
@@ -3840,14 +4363,346 @@
         <w:rPr>
           <w:b/>
           <w:bCs/>
-        </w:rPr>
+          <w:sz w:val="24"/>
+          <w:szCs w:val="24"/>
+        </w:rPr>
+        <w:lastRenderedPageBreak/>
         <w:t>[10%]</w:t>
       </w:r>
       <w:r>
-        <w:t xml:space="preserve"> Implementar funciones que permitan realizar las rotaciones a las estructuras</w:t>
-      </w:r>
-      <w:r>
-        <w:t>.</w:t>
+        <w:rPr>
+          <w:sz w:val="24"/>
+          <w:szCs w:val="24"/>
+        </w:rPr>
+        <w:t xml:space="preserve"> Desarrollar un módulo para configurar cerraduras de la tal forma que la cantidad y el tamaño de las estructuras que la componen sea variable.</w:t>
+      </w:r>
+    </w:p>
+    <w:p>
+      <w:pPr>
+        <w:tabs>
+          <w:tab w:val="left" w:pos="2010"/>
+        </w:tabs>
+        <w:spacing w:before="240" w:line="252" w:lineRule="auto"/>
+        <w:ind w:left="1068"/>
+        <w:rPr>
+          <w:sz w:val="24"/>
+          <w:szCs w:val="24"/>
+        </w:rPr>
+      </w:pPr>
+      <w:r>
+        <w:rPr>
+          <w:noProof/>
+          <w:sz w:val="24"/>
+          <w:szCs w:val="24"/>
+        </w:rPr>
+        <mc:AlternateContent>
+          <mc:Choice Requires="wps">
+            <w:drawing>
+              <wp:anchor distT="45720" distB="45720" distL="114300" distR="114300" simplePos="0" relativeHeight="251672576" behindDoc="0" locked="0" layoutInCell="1" allowOverlap="1" wp14:anchorId="41F8C8E9" wp14:editId="7AC151C4">
+                <wp:simplePos x="0" y="0"/>
+                <wp:positionH relativeFrom="column">
+                  <wp:posOffset>742950</wp:posOffset>
+                </wp:positionH>
+                <wp:positionV relativeFrom="paragraph">
+                  <wp:posOffset>329565</wp:posOffset>
+                </wp:positionV>
+                <wp:extent cx="4686300" cy="1404620"/>
+                <wp:effectExtent l="0" t="0" r="19050" b="14605"/>
+                <wp:wrapSquare wrapText="bothSides"/>
+                <wp:docPr id="227542619" name="Cuadro de texto 2"/>
+                <wp:cNvGraphicFramePr>
+                  <a:graphicFrameLocks xmlns:a="http://schemas.openxmlformats.org/drawingml/2006/main"/>
+                </wp:cNvGraphicFramePr>
+                <a:graphic xmlns:a="http://schemas.openxmlformats.org/drawingml/2006/main">
+                  <a:graphicData uri="http://schemas.microsoft.com/office/word/2010/wordprocessingShape">
+                    <wps:wsp>
+                      <wps:cNvSpPr txBox="1">
+                        <a:spLocks noChangeArrowheads="1"/>
+                      </wps:cNvSpPr>
+                      <wps:spPr bwMode="auto">
+                        <a:xfrm>
+                          <a:off x="0" y="0"/>
+                          <a:ext cx="4686300" cy="1404620"/>
+                        </a:xfrm>
+                        <a:prstGeom prst="rect">
+                          <a:avLst/>
+                        </a:prstGeom>
+                        <a:solidFill>
+                          <a:srgbClr val="FFFFFF"/>
+                        </a:solidFill>
+                        <a:ln w="9525">
+                          <a:solidFill>
+                            <a:srgbClr val="000000"/>
+                          </a:solidFill>
+                          <a:miter lim="800000"/>
+                          <a:headEnd/>
+                          <a:tailEnd/>
+                        </a:ln>
+                      </wps:spPr>
+                      <wps:txbx>
+                        <w:txbxContent>
+                          <w:p>
+                            <w:pPr>
+                              <w:pStyle w:val="Prrafodelista"/>
+                              <w:numPr>
+                                <w:ilvl w:val="0"/>
+                                <w:numId w:val="23"/>
+                              </w:numPr>
+                            </w:pPr>
+                            <w:r>
+                              <w:rPr>
+                                <w:lang w:val="es-MX"/>
+                              </w:rPr>
+                              <w:t>Función para crear cerradura.</w:t>
+                            </w:r>
+                          </w:p>
+                          <w:p>
+                            <w:pPr>
+                              <w:pStyle w:val="Prrafodelista"/>
+                              <w:numPr>
+                                <w:ilvl w:val="0"/>
+                                <w:numId w:val="21"/>
+                              </w:numPr>
+                            </w:pPr>
+                            <w:r>
+                              <w:t>Tener un tamaño definido</w:t>
+                            </w:r>
+                            <w:r>
+                              <w:t xml:space="preserve"> y la posibilidad de solucionar la clave</w:t>
+                            </w:r>
+                            <w:r>
+                              <w:t>.</w:t>
+                            </w:r>
+                          </w:p>
+                          <w:p>
+                            <w:pPr>
+                              <w:pStyle w:val="Prrafodelista"/>
+                              <w:numPr>
+                                <w:ilvl w:val="0"/>
+                                <w:numId w:val="21"/>
+                              </w:numPr>
+                            </w:pPr>
+                            <w:r>
+                              <w:t>Declarar la cerradura estática.</w:t>
+                            </w:r>
+                          </w:p>
+                          <w:p>
+                            <w:pPr>
+                              <w:pStyle w:val="Prrafodelista"/>
+                              <w:numPr>
+                                <w:ilvl w:val="0"/>
+                                <w:numId w:val="21"/>
+                              </w:numPr>
+                            </w:pPr>
+                            <w:r>
+                              <w:t>Crear las matrices (</w:t>
+                            </w:r>
+                            <w:r>
+                              <w:rPr>
+                                <w:lang w:val="es-MX"/>
+                              </w:rPr>
+                              <w:t>Función para crear matriz) y almacenarlas en el arreglo.</w:t>
+                            </w:r>
+                          </w:p>
+                        </w:txbxContent>
+                      </wps:txbx>
+                      <wps:bodyPr rot="0" vert="horz" wrap="square" lIns="91440" tIns="45720" rIns="91440" bIns="45720" anchor="t" anchorCtr="0">
+                        <a:spAutoFit/>
+                      </wps:bodyPr>
+                    </wps:wsp>
+                  </a:graphicData>
+                </a:graphic>
+                <wp14:sizeRelH relativeFrom="margin">
+                  <wp14:pctWidth>0</wp14:pctWidth>
+                </wp14:sizeRelH>
+                <wp14:sizeRelV relativeFrom="margin">
+                  <wp14:pctHeight>20000</wp14:pctHeight>
+                </wp14:sizeRelV>
+              </wp:anchor>
+            </w:drawing>
+          </mc:Choice>
+          <mc:Fallback>
+            <w:pict>
+              <v:shape w14:anchorId="41F8C8E9" id="_x0000_s1032" type="#_x0000_t202" style="position:absolute;left:0;text-align:left;margin-left:58.5pt;margin-top:25.95pt;width:369pt;height:110.6pt;z-index:251672576;visibility:visible;mso-wrap-style:square;mso-width-percent:0;mso-height-percent:200;mso-wrap-distance-left:9pt;mso-wrap-distance-top:3.6pt;mso-wrap-distance-right:9pt;mso-wrap-distance-bottom:3.6pt;mso-position-horizontal:absolute;mso-position-horizontal-relative:text;mso-position-vertical:absolute;mso-position-vertical-relative:text;mso-width-percent:0;mso-height-percent:200;mso-width-relative:margin;mso-height-relative:margin;v-text-anchor:top" o:gfxdata="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">
+                <v:textbox style="mso-fit-shape-to-text:t">
+                  <w:txbxContent>
+                    <w:p>
+                      <w:pPr>
+                        <w:pStyle w:val="Prrafodelista"/>
+                        <w:numPr>
+                          <w:ilvl w:val="0"/>
+                          <w:numId w:val="23"/>
+                        </w:numPr>
+                      </w:pPr>
+                      <w:r>
+                        <w:rPr>
+                          <w:lang w:val="es-MX"/>
+                        </w:rPr>
+                        <w:t>Función para crear cerradura.</w:t>
+                      </w:r>
+                    </w:p>
+                    <w:p>
+                      <w:pPr>
+                        <w:pStyle w:val="Prrafodelista"/>
+                        <w:numPr>
+                          <w:ilvl w:val="0"/>
+                          <w:numId w:val="21"/>
+                        </w:numPr>
+                      </w:pPr>
+                      <w:r>
+                        <w:t>Tener un tamaño definido</w:t>
+                      </w:r>
+                      <w:r>
+                        <w:t xml:space="preserve"> y la posibilidad de solucionar la clave</w:t>
+                      </w:r>
+                      <w:r>
+                        <w:t>.</w:t>
+                      </w:r>
+                    </w:p>
+                    <w:p>
+                      <w:pPr>
+                        <w:pStyle w:val="Prrafodelista"/>
+                        <w:numPr>
+                          <w:ilvl w:val="0"/>
+                          <w:numId w:val="21"/>
+                        </w:numPr>
+                      </w:pPr>
+                      <w:r>
+                        <w:t>Declarar la cerradura estática.</w:t>
+                      </w:r>
+                    </w:p>
+                    <w:p>
+                      <w:pPr>
+                        <w:pStyle w:val="Prrafodelista"/>
+                        <w:numPr>
+                          <w:ilvl w:val="0"/>
+                          <w:numId w:val="21"/>
+                        </w:numPr>
+                      </w:pPr>
+                      <w:r>
+                        <w:t>Crear las matrices (</w:t>
+                      </w:r>
+                      <w:r>
+                        <w:rPr>
+                          <w:lang w:val="es-MX"/>
+                        </w:rPr>
+                        <w:t>Función para crear matriz) y almacenarlas en el arreglo.</w:t>
+                      </w:r>
+                    </w:p>
+                  </w:txbxContent>
+                </v:textbox>
+                <w10:wrap type="square"/>
+              </v:shape>
+            </w:pict>
+          </mc:Fallback>
+        </mc:AlternateContent>
+      </w:r>
+      <w:r>
+        <w:rPr>
+          <w:sz w:val="24"/>
+          <w:szCs w:val="24"/>
+        </w:rPr>
+        <w:t xml:space="preserve">      Módulo </w:t>
+      </w:r>
+      <w:r>
+        <w:rPr>
+          <w:sz w:val="24"/>
+          <w:szCs w:val="24"/>
+        </w:rPr>
+        <w:t>Cerradura</w:t>
+      </w:r>
+    </w:p>
+    <w:p>
+      <w:pPr>
+        <w:tabs>
+          <w:tab w:val="left" w:pos="2010"/>
+        </w:tabs>
+        <w:spacing w:line="252" w:lineRule="auto"/>
+        <w:rPr>
+          <w:sz w:val="24"/>
+          <w:szCs w:val="24"/>
+        </w:rPr>
+      </w:pPr>
+    </w:p>
+    <w:p>
+      <w:pPr>
+        <w:tabs>
+          <w:tab w:val="left" w:pos="2010"/>
+        </w:tabs>
+        <w:spacing w:line="252" w:lineRule="auto"/>
+        <w:rPr>
+          <w:sz w:val="24"/>
+          <w:szCs w:val="24"/>
+        </w:rPr>
+      </w:pPr>
+    </w:p>
+    <w:p>
+      <w:pPr>
+        <w:tabs>
+          <w:tab w:val="left" w:pos="2010"/>
+        </w:tabs>
+        <w:spacing w:line="252" w:lineRule="auto"/>
+        <w:rPr>
+          <w:sz w:val="24"/>
+          <w:szCs w:val="24"/>
+        </w:rPr>
+      </w:pPr>
+    </w:p>
+    <w:p>
+      <w:pPr>
+        <w:tabs>
+          <w:tab w:val="left" w:pos="2010"/>
+        </w:tabs>
+        <w:spacing w:line="252" w:lineRule="auto"/>
+        <w:rPr>
+          <w:sz w:val="24"/>
+          <w:szCs w:val="24"/>
+        </w:rPr>
+      </w:pPr>
+    </w:p>
+    <w:p>
+      <w:pPr>
+        <w:tabs>
+          <w:tab w:val="left" w:pos="2010"/>
+        </w:tabs>
+        <w:spacing w:line="252" w:lineRule="auto"/>
+        <w:rPr>
+          <w:sz w:val="24"/>
+          <w:szCs w:val="24"/>
+        </w:rPr>
+      </w:pPr>
+    </w:p>
+    <w:p>
+      <w:pPr>
+        <w:pStyle w:val="Prrafodelista"/>
+        <w:numPr>
+          <w:ilvl w:val="0"/>
+          <w:numId w:val="14"/>
+        </w:numPr>
+        <w:tabs>
+          <w:tab w:val="left" w:pos="2010"/>
+        </w:tabs>
+        <w:spacing w:line="252" w:lineRule="auto"/>
+        <w:rPr>
+          <w:sz w:val="24"/>
+          <w:szCs w:val="24"/>
+        </w:rPr>
+      </w:pPr>
+      <w:r>
+        <w:rPr>
+          <w:b/>
+          <w:bCs/>
+          <w:sz w:val="24"/>
+          <w:szCs w:val="24"/>
+        </w:rPr>
+        <w:t>[10%]</w:t>
+      </w:r>
+      <w:r>
+        <w:rPr>
+          <w:sz w:val="24"/>
+          <w:szCs w:val="24"/>
+        </w:rPr>
+        <w:t xml:space="preserve"> Implementar funciones para validar una regla de apertura sobre una cerradura</w:t>
       </w:r>
     </w:p>
     <w:p>
@@ -3867,50 +4722,19 @@
     <w:p>
       <w:pPr>
         <w:pStyle w:val="Prrafodelista"/>
-        <w:numPr>
-          <w:ilvl w:val="0"/>
-          <w:numId w:val="15"/>
-        </w:numPr>
         <w:tabs>
           <w:tab w:val="left" w:pos="2010"/>
         </w:tabs>
         <w:spacing w:line="252" w:lineRule="auto"/>
-        <w:rPr>
-          <w:sz w:val="24"/>
-          <w:szCs w:val="24"/>
-        </w:rPr>
-      </w:pPr>
-      <w:r>
-        <w:rPr>
-          <w:sz w:val="24"/>
-          <w:szCs w:val="24"/>
-        </w:rPr>
-        <w:t xml:space="preserve">Tener una matriz </w:t>
-      </w:r>
-      <w:proofErr w:type="spellStart"/>
-      <w:r>
-        <w:rPr>
-          <w:sz w:val="24"/>
-          <w:szCs w:val="24"/>
-        </w:rPr>
-        <w:t>nxn</w:t>
-      </w:r>
-      <w:proofErr w:type="spellEnd"/>
-      <w:r>
-        <w:rPr>
-          <w:sz w:val="24"/>
-          <w:szCs w:val="24"/>
-        </w:rPr>
-        <w:t xml:space="preserve"> creada y la cantidad de rotaciones a realizar.</w:t>
-      </w:r>
+        <w:ind w:left="1068"/>
+        <w:rPr>
+          <w:sz w:val="24"/>
+          <w:szCs w:val="24"/>
+        </w:rPr>
+      </w:pPr>
     </w:p>
     <w:p>
       <w:pPr>
-        <w:pStyle w:val="Prrafodelista"/>
-        <w:numPr>
-          <w:ilvl w:val="0"/>
-          <w:numId w:val="15"/>
-        </w:numPr>
         <w:tabs>
           <w:tab w:val="left" w:pos="2010"/>
         </w:tabs>
@@ -3920,53 +4744,20 @@
           <w:szCs w:val="24"/>
         </w:rPr>
       </w:pPr>
-      <w:r>
-        <w:rPr>
-          <w:sz w:val="24"/>
-          <w:szCs w:val="24"/>
-        </w:rPr>
-        <w:t xml:space="preserve">Recorrer la matriz con un </w:t>
-      </w:r>
-      <w:proofErr w:type="spellStart"/>
-      <w:r>
-        <w:rPr>
-          <w:sz w:val="24"/>
-          <w:szCs w:val="24"/>
-        </w:rPr>
-        <w:t>for</w:t>
-      </w:r>
-      <w:proofErr w:type="spellEnd"/>
-      <w:r>
-        <w:rPr>
-          <w:sz w:val="24"/>
-          <w:szCs w:val="24"/>
-        </w:rPr>
-        <w:t xml:space="preserve"> doble, obtenemos el valor de la casilla rotada con ayuda de las fórmulas planteadas.</w:t>
-      </w:r>
     </w:p>
     <w:p>
       <w:pPr>
-        <w:pStyle w:val="Prrafodelista"/>
-        <w:numPr>
-          <w:ilvl w:val="0"/>
-          <w:numId w:val="15"/>
-        </w:numPr>
         <w:tabs>
           <w:tab w:val="left" w:pos="2010"/>
         </w:tabs>
         <w:spacing w:line="252" w:lineRule="auto"/>
         <w:rPr>
-          <w:sz w:val="24"/>
-          <w:szCs w:val="24"/>
-        </w:rPr>
-      </w:pPr>
-      <w:r>
-        <w:rPr>
-          <w:sz w:val="24"/>
-          <w:szCs w:val="24"/>
-        </w:rPr>
-        <w:t>Asignar el valor a la casilla.</w:t>
-      </w:r>
+          <w:b/>
+          <w:bCs/>
+          <w:sz w:val="24"/>
+          <w:szCs w:val="24"/>
+        </w:rPr>
+      </w:pPr>
     </w:p>
     <w:p>
       <w:pPr>
@@ -4004,7 +4795,7 @@
       </w:pPr>
     </w:p>
     <w:sectPr>
-      <w:headerReference w:type="default" r:id="rId9"/>
+      <w:headerReference w:type="default" r:id="rId10"/>
       <w:pgSz w:w="12240" w:h="15840"/>
       <w:pgMar w:top="1417" w:right="1701" w:bottom="1417" w:left="1701" w:header="708" w:footer="708" w:gutter="0"/>
       <w:cols w:space="708"/>
@@ -4114,7 +4905,7 @@
   <w:abstractNum w:abstractNumId="0" w15:restartNumberingAfterBreak="0">
     <w:nsid w:val="10245789"/>
     <w:multiLevelType w:val="hybridMultilevel"/>
-    <w:tmpl w:val="EC32FE40"/>
+    <w:tmpl w:val="86E8EFF2"/>
     <w:lvl w:ilvl="0" w:tplc="240A0001">
       <w:start w:val="1"/>
       <w:numFmt w:val="bullet"/>
@@ -4311,6 +5102,119 @@
     </w:lvl>
   </w:abstractNum>
   <w:abstractNum w:abstractNumId="2" w15:restartNumberingAfterBreak="0">
+    <w:nsid w:val="231E7A0B"/>
+    <w:multiLevelType w:val="hybridMultilevel"/>
+    <w:tmpl w:val="A992D700"/>
+    <w:lvl w:ilvl="0" w:tplc="240A0001">
+      <w:start w:val="1"/>
+      <w:numFmt w:val="bullet"/>
+      <w:lvlText w:val=""/>
+      <w:lvlJc w:val="left"/>
+      <w:pPr>
+        <w:ind w:left="360" w:hanging="360"/>
+      </w:pPr>
+      <w:rPr>
+        <w:rFonts w:ascii="Symbol" w:hAnsi="Symbol" w:hint="default"/>
+      </w:rPr>
+    </w:lvl>
+    <w:lvl w:ilvl="1" w:tplc="240A0003" w:tentative="1">
+      <w:start w:val="1"/>
+      <w:numFmt w:val="bullet"/>
+      <w:lvlText w:val="o"/>
+      <w:lvlJc w:val="left"/>
+      <w:pPr>
+        <w:ind w:left="1080" w:hanging="360"/>
+      </w:pPr>
+      <w:rPr>
+        <w:rFonts w:ascii="Courier New" w:hAnsi="Courier New" w:cs="Courier New" w:hint="default"/>
+      </w:rPr>
+    </w:lvl>
+    <w:lvl w:ilvl="2" w:tplc="240A0005" w:tentative="1">
+      <w:start w:val="1"/>
+      <w:numFmt w:val="bullet"/>
+      <w:lvlText w:val=""/>
+      <w:lvlJc w:val="left"/>
+      <w:pPr>
+        <w:ind w:left="1800" w:hanging="360"/>
+      </w:pPr>
+      <w:rPr>
+        <w:rFonts w:ascii="Wingdings" w:hAnsi="Wingdings" w:hint="default"/>
+      </w:rPr>
+    </w:lvl>
+    <w:lvl w:ilvl="3" w:tplc="240A0001" w:tentative="1">
+      <w:start w:val="1"/>
+      <w:numFmt w:val="bullet"/>
+      <w:lvlText w:val=""/>
+      <w:lvlJc w:val="left"/>
+      <w:pPr>
+        <w:ind w:left="2520" w:hanging="360"/>
+      </w:pPr>
+      <w:rPr>
+        <w:rFonts w:ascii="Symbol" w:hAnsi="Symbol" w:hint="default"/>
+      </w:rPr>
+    </w:lvl>
+    <w:lvl w:ilvl="4" w:tplc="240A0003" w:tentative="1">
+      <w:start w:val="1"/>
+      <w:numFmt w:val="bullet"/>
+      <w:lvlText w:val="o"/>
+      <w:lvlJc w:val="left"/>
+      <w:pPr>
+        <w:ind w:left="3240" w:hanging="360"/>
+      </w:pPr>
+      <w:rPr>
+        <w:rFonts w:ascii="Courier New" w:hAnsi="Courier New" w:cs="Courier New" w:hint="default"/>
+      </w:rPr>
+    </w:lvl>
+    <w:lvl w:ilvl="5" w:tplc="240A0005" w:tentative="1">
+      <w:start w:val="1"/>
+      <w:numFmt w:val="bullet"/>
+      <w:lvlText w:val=""/>
+      <w:lvlJc w:val="left"/>
+      <w:pPr>
+        <w:ind w:left="3960" w:hanging="360"/>
+      </w:pPr>
+      <w:rPr>
+        <w:rFonts w:ascii="Wingdings" w:hAnsi="Wingdings" w:hint="default"/>
+      </w:rPr>
+    </w:lvl>
+    <w:lvl w:ilvl="6" w:tplc="240A0001" w:tentative="1">
+      <w:start w:val="1"/>
+      <w:numFmt w:val="bullet"/>
+      <w:lvlText w:val=""/>
+      <w:lvlJc w:val="left"/>
+      <w:pPr>
+        <w:ind w:left="4680" w:hanging="360"/>
+      </w:pPr>
+      <w:rPr>
+        <w:rFonts w:ascii="Symbol" w:hAnsi="Symbol" w:hint="default"/>
+      </w:rPr>
+    </w:lvl>
+    <w:lvl w:ilvl="7" w:tplc="240A0003" w:tentative="1">
+      <w:start w:val="1"/>
+      <w:numFmt w:val="bullet"/>
+      <w:lvlText w:val="o"/>
+      <w:lvlJc w:val="left"/>
+      <w:pPr>
+        <w:ind w:left="5400" w:hanging="360"/>
+      </w:pPr>
+      <w:rPr>
+        <w:rFonts w:ascii="Courier New" w:hAnsi="Courier New" w:cs="Courier New" w:hint="default"/>
+      </w:rPr>
+    </w:lvl>
+    <w:lvl w:ilvl="8" w:tplc="240A0005" w:tentative="1">
+      <w:start w:val="1"/>
+      <w:numFmt w:val="bullet"/>
+      <w:lvlText w:val=""/>
+      <w:lvlJc w:val="left"/>
+      <w:pPr>
+        <w:ind w:left="6120" w:hanging="360"/>
+      </w:pPr>
+      <w:rPr>
+        <w:rFonts w:ascii="Wingdings" w:hAnsi="Wingdings" w:hint="default"/>
+      </w:rPr>
+    </w:lvl>
+  </w:abstractNum>
+  <w:abstractNum w:abstractNumId="3" w15:restartNumberingAfterBreak="0">
     <w:nsid w:val="2B150F1A"/>
     <w:multiLevelType w:val="hybridMultilevel"/>
     <w:tmpl w:val="4D6ED492"/>
@@ -4399,7 +5303,7 @@
       </w:pPr>
     </w:lvl>
   </w:abstractNum>
-  <w:abstractNum w:abstractNumId="3" w15:restartNumberingAfterBreak="0">
+  <w:abstractNum w:abstractNumId="4" w15:restartNumberingAfterBreak="0">
     <w:nsid w:val="2CC23D13"/>
     <w:multiLevelType w:val="multilevel"/>
     <w:tmpl w:val="71B2278E"/>
@@ -4512,7 +5416,120 @@
       </w:rPr>
     </w:lvl>
   </w:abstractNum>
-  <w:abstractNum w:abstractNumId="4" w15:restartNumberingAfterBreak="0">
+  <w:abstractNum w:abstractNumId="5" w15:restartNumberingAfterBreak="0">
+    <w:nsid w:val="32507550"/>
+    <w:multiLevelType w:val="hybridMultilevel"/>
+    <w:tmpl w:val="B0564ECC"/>
+    <w:lvl w:ilvl="0" w:tplc="240A0001">
+      <w:start w:val="1"/>
+      <w:numFmt w:val="bullet"/>
+      <w:lvlText w:val=""/>
+      <w:lvlJc w:val="left"/>
+      <w:pPr>
+        <w:ind w:left="360" w:hanging="360"/>
+      </w:pPr>
+      <w:rPr>
+        <w:rFonts w:ascii="Symbol" w:hAnsi="Symbol" w:hint="default"/>
+      </w:rPr>
+    </w:lvl>
+    <w:lvl w:ilvl="1" w:tplc="240A0003">
+      <w:start w:val="1"/>
+      <w:numFmt w:val="bullet"/>
+      <w:lvlText w:val="o"/>
+      <w:lvlJc w:val="left"/>
+      <w:pPr>
+        <w:ind w:left="1080" w:hanging="360"/>
+      </w:pPr>
+      <w:rPr>
+        <w:rFonts w:ascii="Courier New" w:hAnsi="Courier New" w:cs="Courier New" w:hint="default"/>
+      </w:rPr>
+    </w:lvl>
+    <w:lvl w:ilvl="2" w:tplc="240A0005" w:tentative="1">
+      <w:start w:val="1"/>
+      <w:numFmt w:val="bullet"/>
+      <w:lvlText w:val=""/>
+      <w:lvlJc w:val="left"/>
+      <w:pPr>
+        <w:ind w:left="1800" w:hanging="360"/>
+      </w:pPr>
+      <w:rPr>
+        <w:rFonts w:ascii="Wingdings" w:hAnsi="Wingdings" w:hint="default"/>
+      </w:rPr>
+    </w:lvl>
+    <w:lvl w:ilvl="3" w:tplc="240A0001" w:tentative="1">
+      <w:start w:val="1"/>
+      <w:numFmt w:val="bullet"/>
+      <w:lvlText w:val=""/>
+      <w:lvlJc w:val="left"/>
+      <w:pPr>
+        <w:ind w:left="2520" w:hanging="360"/>
+      </w:pPr>
+      <w:rPr>
+        <w:rFonts w:ascii="Symbol" w:hAnsi="Symbol" w:hint="default"/>
+      </w:rPr>
+    </w:lvl>
+    <w:lvl w:ilvl="4" w:tplc="240A0003" w:tentative="1">
+      <w:start w:val="1"/>
+      <w:numFmt w:val="bullet"/>
+      <w:lvlText w:val="o"/>
+      <w:lvlJc w:val="left"/>
+      <w:pPr>
+        <w:ind w:left="3240" w:hanging="360"/>
+      </w:pPr>
+      <w:rPr>
+        <w:rFonts w:ascii="Courier New" w:hAnsi="Courier New" w:cs="Courier New" w:hint="default"/>
+      </w:rPr>
+    </w:lvl>
+    <w:lvl w:ilvl="5" w:tplc="240A0005" w:tentative="1">
+      <w:start w:val="1"/>
+      <w:numFmt w:val="bullet"/>
+      <w:lvlText w:val=""/>
+      <w:lvlJc w:val="left"/>
+      <w:pPr>
+        <w:ind w:left="3960" w:hanging="360"/>
+      </w:pPr>
+      <w:rPr>
+        <w:rFonts w:ascii="Wingdings" w:hAnsi="Wingdings" w:hint="default"/>
+      </w:rPr>
+    </w:lvl>
+    <w:lvl w:ilvl="6" w:tplc="240A0001" w:tentative="1">
+      <w:start w:val="1"/>
+      <w:numFmt w:val="bullet"/>
+      <w:lvlText w:val=""/>
+      <w:lvlJc w:val="left"/>
+      <w:pPr>
+        <w:ind w:left="4680" w:hanging="360"/>
+      </w:pPr>
+      <w:rPr>
+        <w:rFonts w:ascii="Symbol" w:hAnsi="Symbol" w:hint="default"/>
+      </w:rPr>
+    </w:lvl>
+    <w:lvl w:ilvl="7" w:tplc="240A0003" w:tentative="1">
+      <w:start w:val="1"/>
+      <w:numFmt w:val="bullet"/>
+      <w:lvlText w:val="o"/>
+      <w:lvlJc w:val="left"/>
+      <w:pPr>
+        <w:ind w:left="5400" w:hanging="360"/>
+      </w:pPr>
+      <w:rPr>
+        <w:rFonts w:ascii="Courier New" w:hAnsi="Courier New" w:cs="Courier New" w:hint="default"/>
+      </w:rPr>
+    </w:lvl>
+    <w:lvl w:ilvl="8" w:tplc="240A0005" w:tentative="1">
+      <w:start w:val="1"/>
+      <w:numFmt w:val="bullet"/>
+      <w:lvlText w:val=""/>
+      <w:lvlJc w:val="left"/>
+      <w:pPr>
+        <w:ind w:left="6120" w:hanging="360"/>
+      </w:pPr>
+      <w:rPr>
+        <w:rFonts w:ascii="Wingdings" w:hAnsi="Wingdings" w:hint="default"/>
+      </w:rPr>
+    </w:lvl>
+  </w:abstractNum>
+  <w:abstractNum w:abstractNumId="6" w15:restartNumberingAfterBreak="0">
     <w:nsid w:val="45FA46BF"/>
     <w:multiLevelType w:val="hybridMultilevel"/>
     <w:tmpl w:val="BDACFBD6"/>
@@ -4625,7 +5642,298 @@
       </w:rPr>
     </w:lvl>
   </w:abstractNum>
-  <w:abstractNum w:abstractNumId="5" w15:restartNumberingAfterBreak="0">
+  <w:abstractNum w:abstractNumId="7" w15:restartNumberingAfterBreak="0">
+    <w:nsid w:val="46C82460"/>
+    <w:multiLevelType w:val="hybridMultilevel"/>
+    <w:tmpl w:val="599AC894"/>
+    <w:lvl w:ilvl="0" w:tplc="240A000F">
+      <w:start w:val="1"/>
+      <w:numFmt w:val="decimal"/>
+      <w:lvlText w:val="%1."/>
+      <w:lvlJc w:val="left"/>
+      <w:pPr>
+        <w:ind w:left="720" w:hanging="360"/>
+      </w:pPr>
+      <w:rPr>
+        <w:rFonts w:hint="default"/>
+      </w:rPr>
+    </w:lvl>
+    <w:lvl w:ilvl="1" w:tplc="240A0019">
+      <w:start w:val="1"/>
+      <w:numFmt w:val="lowerLetter"/>
+      <w:lvlText w:val="%2."/>
+      <w:lvlJc w:val="left"/>
+      <w:pPr>
+        <w:ind w:left="1440" w:hanging="360"/>
+      </w:pPr>
+    </w:lvl>
+    <w:lvl w:ilvl="2" w:tplc="240A001B" w:tentative="1">
+      <w:start w:val="1"/>
+      <w:numFmt w:val="lowerRoman"/>
+      <w:lvlText w:val="%3."/>
+      <w:lvlJc w:val="right"/>
+      <w:pPr>
+        <w:ind w:left="2160" w:hanging="180"/>
+      </w:pPr>
+    </w:lvl>
+    <w:lvl w:ilvl="3" w:tplc="240A000F" w:tentative="1">
+      <w:start w:val="1"/>
+      <w:numFmt w:val="decimal"/>
+      <w:lvlText w:val="%4."/>
+      <w:lvlJc w:val="left"/>
+      <w:pPr>
+        <w:ind w:left="2880" w:hanging="360"/>
+      </w:pPr>
+    </w:lvl>
+    <w:lvl w:ilvl="4" w:tplc="240A0019" w:tentative="1">
+      <w:start w:val="1"/>
+      <w:numFmt w:val="lowerLetter"/>
+      <w:lvlText w:val="%5."/>
+      <w:lvlJc w:val="left"/>
+      <w:pPr>
+        <w:ind w:left="3600" w:hanging="360"/>
+      </w:pPr>
+    </w:lvl>
+    <w:lvl w:ilvl="5" w:tplc="240A001B" w:tentative="1">
+      <w:start w:val="1"/>
+      <w:numFmt w:val="lowerRoman"/>
+      <w:lvlText w:val="%6."/>
+      <w:lvlJc w:val="right"/>
+      <w:pPr>
+        <w:ind w:left="4320" w:hanging="180"/>
+      </w:pPr>
+    </w:lvl>
+    <w:lvl w:ilvl="6" w:tplc="240A000F" w:tentative="1">
+      <w:start w:val="1"/>
+      <w:numFmt w:val="decimal"/>
+      <w:lvlText w:val="%7."/>
+      <w:lvlJc w:val="left"/>
+      <w:pPr>
+        <w:ind w:left="5040" w:hanging="360"/>
+      </w:pPr>
+    </w:lvl>
+    <w:lvl w:ilvl="7" w:tplc="240A0019" w:tentative="1">
+      <w:start w:val="1"/>
+      <w:numFmt w:val="lowerLetter"/>
+      <w:lvlText w:val="%8."/>
+      <w:lvlJc w:val="left"/>
+      <w:pPr>
+        <w:ind w:left="5760" w:hanging="360"/>
+      </w:pPr>
+    </w:lvl>
+    <w:lvl w:ilvl="8" w:tplc="240A001B" w:tentative="1">
+      <w:start w:val="1"/>
+      <w:numFmt w:val="lowerRoman"/>
+      <w:lvlText w:val="%9."/>
+      <w:lvlJc w:val="right"/>
+      <w:pPr>
+        <w:ind w:left="6480" w:hanging="180"/>
+      </w:pPr>
+    </w:lvl>
+  </w:abstractNum>
+  <w:abstractNum w:abstractNumId="8" w15:restartNumberingAfterBreak="0">
+    <w:nsid w:val="4B3319AB"/>
+    <w:multiLevelType w:val="hybridMultilevel"/>
+    <w:tmpl w:val="9B8E282E"/>
+    <w:lvl w:ilvl="0" w:tplc="240A000F">
+      <w:start w:val="1"/>
+      <w:numFmt w:val="decimal"/>
+      <w:lvlText w:val="%1."/>
+      <w:lvlJc w:val="left"/>
+      <w:pPr>
+        <w:ind w:left="720" w:hanging="360"/>
+      </w:pPr>
+      <w:rPr>
+        <w:rFonts w:hint="default"/>
+      </w:rPr>
+    </w:lvl>
+    <w:lvl w:ilvl="1" w:tplc="240A0019" w:tentative="1">
+      <w:start w:val="1"/>
+      <w:numFmt w:val="lowerLetter"/>
+      <w:lvlText w:val="%2."/>
+      <w:lvlJc w:val="left"/>
+      <w:pPr>
+        <w:ind w:left="1440" w:hanging="360"/>
+      </w:pPr>
+    </w:lvl>
+    <w:lvl w:ilvl="2" w:tplc="240A001B" w:tentative="1">
+      <w:start w:val="1"/>
+      <w:numFmt w:val="lowerRoman"/>
+      <w:lvlText w:val="%3."/>
+      <w:lvlJc w:val="right"/>
+      <w:pPr>
+        <w:ind w:left="2160" w:hanging="180"/>
+      </w:pPr>
+    </w:lvl>
+    <w:lvl w:ilvl="3" w:tplc="240A000F" w:tentative="1">
+      <w:start w:val="1"/>
+      <w:numFmt w:val="decimal"/>
+      <w:lvlText w:val="%4."/>
+      <w:lvlJc w:val="left"/>
+      <w:pPr>
+        <w:ind w:left="2880" w:hanging="360"/>
+      </w:pPr>
+    </w:lvl>
+    <w:lvl w:ilvl="4" w:tplc="240A0019" w:tentative="1">
+      <w:start w:val="1"/>
+      <w:numFmt w:val="lowerLetter"/>
+      <w:lvlText w:val="%5."/>
+      <w:lvlJc w:val="left"/>
+      <w:pPr>
+        <w:ind w:left="3600" w:hanging="360"/>
+      </w:pPr>
+    </w:lvl>
+    <w:lvl w:ilvl="5" w:tplc="240A001B" w:tentative="1">
+      <w:start w:val="1"/>
+      <w:numFmt w:val="lowerRoman"/>
+      <w:lvlText w:val="%6."/>
+      <w:lvlJc w:val="right"/>
+      <w:pPr>
+        <w:ind w:left="4320" w:hanging="180"/>
+      </w:pPr>
+    </w:lvl>
+    <w:lvl w:ilvl="6" w:tplc="240A000F" w:tentative="1">
+      <w:start w:val="1"/>
+      <w:numFmt w:val="decimal"/>
+      <w:lvlText w:val="%7."/>
+      <w:lvlJc w:val="left"/>
+      <w:pPr>
+        <w:ind w:left="5040" w:hanging="360"/>
+      </w:pPr>
+    </w:lvl>
+    <w:lvl w:ilvl="7" w:tplc="240A0019" w:tentative="1">
+      <w:start w:val="1"/>
+      <w:numFmt w:val="lowerLetter"/>
+      <w:lvlText w:val="%8."/>
+      <w:lvlJc w:val="left"/>
+      <w:pPr>
+        <w:ind w:left="5760" w:hanging="360"/>
+      </w:pPr>
+    </w:lvl>
+    <w:lvl w:ilvl="8" w:tplc="240A001B" w:tentative="1">
+      <w:start w:val="1"/>
+      <w:numFmt w:val="lowerRoman"/>
+      <w:lvlText w:val="%9."/>
+      <w:lvlJc w:val="right"/>
+      <w:pPr>
+        <w:ind w:left="6480" w:hanging="180"/>
+      </w:pPr>
+    </w:lvl>
+  </w:abstractNum>
+  <w:abstractNum w:abstractNumId="9" w15:restartNumberingAfterBreak="0">
+    <w:nsid w:val="5AB47298"/>
+    <w:multiLevelType w:val="hybridMultilevel"/>
+    <w:tmpl w:val="12000966"/>
+    <w:lvl w:ilvl="0" w:tplc="240A0001">
+      <w:start w:val="1"/>
+      <w:numFmt w:val="bullet"/>
+      <w:lvlText w:val=""/>
+      <w:lvlJc w:val="left"/>
+      <w:pPr>
+        <w:ind w:left="720" w:hanging="360"/>
+      </w:pPr>
+      <w:rPr>
+        <w:rFonts w:ascii="Symbol" w:hAnsi="Symbol" w:hint="default"/>
+      </w:rPr>
+    </w:lvl>
+    <w:lvl w:ilvl="1" w:tplc="240A0003" w:tentative="1">
+      <w:start w:val="1"/>
+      <w:numFmt w:val="bullet"/>
+      <w:lvlText w:val="o"/>
+      <w:lvlJc w:val="left"/>
+      <w:pPr>
+        <w:ind w:left="1440" w:hanging="360"/>
+      </w:pPr>
+      <w:rPr>
+        <w:rFonts w:ascii="Courier New" w:hAnsi="Courier New" w:cs="Courier New" w:hint="default"/>
+      </w:rPr>
+    </w:lvl>
+    <w:lvl w:ilvl="2" w:tplc="240A0005" w:tentative="1">
+      <w:start w:val="1"/>
+      <w:numFmt w:val="bullet"/>
+      <w:lvlText w:val=""/>
+      <w:lvlJc w:val="left"/>
+      <w:pPr>
+        <w:ind w:left="2160" w:hanging="360"/>
+      </w:pPr>
+      <w:rPr>
+        <w:rFonts w:ascii="Wingdings" w:hAnsi="Wingdings" w:hint="default"/>
+      </w:rPr>
+    </w:lvl>
+    <w:lvl w:ilvl="3" w:tplc="240A0001" w:tentative="1">
+      <w:start w:val="1"/>
+      <w:numFmt w:val="bullet"/>
+      <w:lvlText w:val=""/>
+      <w:lvlJc w:val="left"/>
+      <w:pPr>
+        <w:ind w:left="2880" w:hanging="360"/>
+      </w:pPr>
+      <w:rPr>
+        <w:rFonts w:ascii="Symbol" w:hAnsi="Symbol" w:hint="default"/>
+      </w:rPr>
+    </w:lvl>
+    <w:lvl w:ilvl="4" w:tplc="240A0003" w:tentative="1">
+      <w:start w:val="1"/>
+      <w:numFmt w:val="bullet"/>
+      <w:lvlText w:val="o"/>
+      <w:lvlJc w:val="left"/>
+      <w:pPr>
+        <w:ind w:left="3600" w:hanging="360"/>
+      </w:pPr>
+      <w:rPr>
+        <w:rFonts w:ascii="Courier New" w:hAnsi="Courier New" w:cs="Courier New" w:hint="default"/>
+      </w:rPr>
+    </w:lvl>
+    <w:lvl w:ilvl="5" w:tplc="240A0005" w:tentative="1">
+      <w:start w:val="1"/>
+      <w:numFmt w:val="bullet"/>
+      <w:lvlText w:val=""/>
+      <w:lvlJc w:val="left"/>
+      <w:pPr>
+        <w:ind w:left="4320" w:hanging="360"/>
+      </w:pPr>
+      <w:rPr>
+        <w:rFonts w:ascii="Wingdings" w:hAnsi="Wingdings" w:hint="default"/>
+      </w:rPr>
+    </w:lvl>
+    <w:lvl w:ilvl="6" w:tplc="240A0001" w:tentative="1">
+      <w:start w:val="1"/>
+      <w:numFmt w:val="bullet"/>
+      <w:lvlText w:val=""/>
+      <w:lvlJc w:val="left"/>
+      <w:pPr>
+        <w:ind w:left="5040" w:hanging="360"/>
+      </w:pPr>
+      <w:rPr>
+        <w:rFonts w:ascii="Symbol" w:hAnsi="Symbol" w:hint="default"/>
+      </w:rPr>
+    </w:lvl>
+    <w:lvl w:ilvl="7" w:tplc="240A0003" w:tentative="1">
+      <w:start w:val="1"/>
+      <w:numFmt w:val="bullet"/>
+      <w:lvlText w:val="o"/>
+      <w:lvlJc w:val="left"/>
+      <w:pPr>
+        <w:ind w:left="5760" w:hanging="360"/>
+      </w:pPr>
+      <w:rPr>
+        <w:rFonts w:ascii="Courier New" w:hAnsi="Courier New" w:cs="Courier New" w:hint="default"/>
+      </w:rPr>
+    </w:lvl>
+    <w:lvl w:ilvl="8" w:tplc="240A0005" w:tentative="1">
+      <w:start w:val="1"/>
+      <w:numFmt w:val="bullet"/>
+      <w:lvlText w:val=""/>
+      <w:lvlJc w:val="left"/>
+      <w:pPr>
+        <w:ind w:left="6480" w:hanging="360"/>
+      </w:pPr>
+      <w:rPr>
+        <w:rFonts w:ascii="Wingdings" w:hAnsi="Wingdings" w:hint="default"/>
+      </w:rPr>
+    </w:lvl>
+  </w:abstractNum>
+  <w:abstractNum w:abstractNumId="10" w15:restartNumberingAfterBreak="0">
     <w:nsid w:val="62B15B52"/>
     <w:multiLevelType w:val="hybridMultilevel"/>
     <w:tmpl w:val="238C2DD2"/>
@@ -4714,7 +6022,7 @@
       </w:pPr>
     </w:lvl>
   </w:abstractNum>
-  <w:abstractNum w:abstractNumId="6" w15:restartNumberingAfterBreak="0">
+  <w:abstractNum w:abstractNumId="11" w15:restartNumberingAfterBreak="0">
     <w:nsid w:val="659149C5"/>
     <w:multiLevelType w:val="hybridMultilevel"/>
     <w:tmpl w:val="A3522046"/>
@@ -4827,7 +6135,7 @@
       </w:rPr>
     </w:lvl>
   </w:abstractNum>
-  <w:abstractNum w:abstractNumId="7" w15:restartNumberingAfterBreak="0">
+  <w:abstractNum w:abstractNumId="12" w15:restartNumberingAfterBreak="0">
     <w:nsid w:val="6AF0371E"/>
     <w:multiLevelType w:val="hybridMultilevel"/>
     <w:tmpl w:val="797CF2D2"/>
@@ -4940,7 +6248,7 @@
       </w:rPr>
     </w:lvl>
   </w:abstractNum>
-  <w:abstractNum w:abstractNumId="8" w15:restartNumberingAfterBreak="0">
+  <w:abstractNum w:abstractNumId="13" w15:restartNumberingAfterBreak="0">
     <w:nsid w:val="6CFE1E87"/>
     <w:multiLevelType w:val="hybridMultilevel"/>
     <w:tmpl w:val="C0BA32EA"/>
@@ -5053,7 +6361,211 @@
       </w:rPr>
     </w:lvl>
   </w:abstractNum>
-  <w:abstractNum w:abstractNumId="9" w15:restartNumberingAfterBreak="0">
+  <w:abstractNum w:abstractNumId="14" w15:restartNumberingAfterBreak="0">
+    <w:nsid w:val="718D7087"/>
+    <w:multiLevelType w:val="hybridMultilevel"/>
+    <w:tmpl w:val="06DC8A22"/>
+    <w:lvl w:ilvl="0" w:tplc="529A3B02">
+      <w:start w:val="1"/>
+      <w:numFmt w:val="decimal"/>
+      <w:lvlText w:val="%1."/>
+      <w:lvlJc w:val="left"/>
+      <w:pPr>
+        <w:ind w:left="720" w:hanging="360"/>
+      </w:pPr>
+      <w:rPr>
+        <w:rFonts w:hint="default"/>
+      </w:rPr>
+    </w:lvl>
+    <w:lvl w:ilvl="1" w:tplc="240A0019" w:tentative="1">
+      <w:start w:val="1"/>
+      <w:numFmt w:val="lowerLetter"/>
+      <w:lvlText w:val="%2."/>
+      <w:lvlJc w:val="left"/>
+      <w:pPr>
+        <w:ind w:left="1440" w:hanging="360"/>
+      </w:pPr>
+    </w:lvl>
+    <w:lvl w:ilvl="2" w:tplc="240A001B" w:tentative="1">
+      <w:start w:val="1"/>
+      <w:numFmt w:val="lowerRoman"/>
+      <w:lvlText w:val="%3."/>
+      <w:lvlJc w:val="right"/>
+      <w:pPr>
+        <w:ind w:left="2160" w:hanging="180"/>
+      </w:pPr>
+    </w:lvl>
+    <w:lvl w:ilvl="3" w:tplc="240A000F" w:tentative="1">
+      <w:start w:val="1"/>
+      <w:numFmt w:val="decimal"/>
+      <w:lvlText w:val="%4."/>
+      <w:lvlJc w:val="left"/>
+      <w:pPr>
+        <w:ind w:left="2880" w:hanging="360"/>
+      </w:pPr>
+    </w:lvl>
+    <w:lvl w:ilvl="4" w:tplc="240A0019" w:tentative="1">
+      <w:start w:val="1"/>
+      <w:numFmt w:val="lowerLetter"/>
+      <w:lvlText w:val="%5."/>
+      <w:lvlJc w:val="left"/>
+      <w:pPr>
+        <w:ind w:left="3600" w:hanging="360"/>
+      </w:pPr>
+    </w:lvl>
+    <w:lvl w:ilvl="5" w:tplc="240A001B" w:tentative="1">
+      <w:start w:val="1"/>
+      <w:numFmt w:val="lowerRoman"/>
+      <w:lvlText w:val="%6."/>
+      <w:lvlJc w:val="right"/>
+      <w:pPr>
+        <w:ind w:left="4320" w:hanging="180"/>
+      </w:pPr>
+    </w:lvl>
+    <w:lvl w:ilvl="6" w:tplc="240A000F" w:tentative="1">
+      <w:start w:val="1"/>
+      <w:numFmt w:val="decimal"/>
+      <w:lvlText w:val="%7."/>
+      <w:lvlJc w:val="left"/>
+      <w:pPr>
+        <w:ind w:left="5040" w:hanging="360"/>
+      </w:pPr>
+    </w:lvl>
+    <w:lvl w:ilvl="7" w:tplc="240A0019" w:tentative="1">
+      <w:start w:val="1"/>
+      <w:numFmt w:val="lowerLetter"/>
+      <w:lvlText w:val="%8."/>
+      <w:lvlJc w:val="left"/>
+      <w:pPr>
+        <w:ind w:left="5760" w:hanging="360"/>
+      </w:pPr>
+    </w:lvl>
+    <w:lvl w:ilvl="8" w:tplc="240A001B" w:tentative="1">
+      <w:start w:val="1"/>
+      <w:numFmt w:val="lowerRoman"/>
+      <w:lvlText w:val="%9."/>
+      <w:lvlJc w:val="right"/>
+      <w:pPr>
+        <w:ind w:left="6480" w:hanging="180"/>
+      </w:pPr>
+    </w:lvl>
+  </w:abstractNum>
+  <w:abstractNum w:abstractNumId="15" w15:restartNumberingAfterBreak="0">
+    <w:nsid w:val="73EB59E8"/>
+    <w:multiLevelType w:val="hybridMultilevel"/>
+    <w:tmpl w:val="DF5E990E"/>
+    <w:lvl w:ilvl="0" w:tplc="51DE1164">
+      <w:start w:val="1"/>
+      <w:numFmt w:val="decimal"/>
+      <w:lvlText w:val="%1."/>
+      <w:lvlJc w:val="left"/>
+      <w:pPr>
+        <w:tabs>
+          <w:tab w:val="num" w:pos="720"/>
+        </w:tabs>
+        <w:ind w:left="720" w:hanging="360"/>
+      </w:pPr>
+    </w:lvl>
+    <w:lvl w:ilvl="1" w:tplc="804095CE">
+      <w:numFmt w:val="bullet"/>
+      <w:lvlText w:val="•"/>
+      <w:lvlJc w:val="left"/>
+      <w:pPr>
+        <w:tabs>
+          <w:tab w:val="num" w:pos="1440"/>
+        </w:tabs>
+        <w:ind w:left="1440" w:hanging="360"/>
+      </w:pPr>
+      <w:rPr>
+        <w:rFonts w:ascii="Arial" w:hAnsi="Arial" w:hint="default"/>
+      </w:rPr>
+    </w:lvl>
+    <w:lvl w:ilvl="2" w:tplc="755A6804" w:tentative="1">
+      <w:start w:val="1"/>
+      <w:numFmt w:val="decimal"/>
+      <w:lvlText w:val="%3."/>
+      <w:lvlJc w:val="left"/>
+      <w:pPr>
+        <w:tabs>
+          <w:tab w:val="num" w:pos="2160"/>
+        </w:tabs>
+        <w:ind w:left="2160" w:hanging="360"/>
+      </w:pPr>
+    </w:lvl>
+    <w:lvl w:ilvl="3" w:tplc="E6E20DA6" w:tentative="1">
+      <w:start w:val="1"/>
+      <w:numFmt w:val="decimal"/>
+      <w:lvlText w:val="%4."/>
+      <w:lvlJc w:val="left"/>
+      <w:pPr>
+        <w:tabs>
+          <w:tab w:val="num" w:pos="2880"/>
+        </w:tabs>
+        <w:ind w:left="2880" w:hanging="360"/>
+      </w:pPr>
+    </w:lvl>
+    <w:lvl w:ilvl="4" w:tplc="044AF580" w:tentative="1">
+      <w:start w:val="1"/>
+      <w:numFmt w:val="decimal"/>
+      <w:lvlText w:val="%5."/>
+      <w:lvlJc w:val="left"/>
+      <w:pPr>
+        <w:tabs>
+          <w:tab w:val="num" w:pos="3600"/>
+        </w:tabs>
+        <w:ind w:left="3600" w:hanging="360"/>
+      </w:pPr>
+    </w:lvl>
+    <w:lvl w:ilvl="5" w:tplc="BF4A02D2" w:tentative="1">
+      <w:start w:val="1"/>
+      <w:numFmt w:val="decimal"/>
+      <w:lvlText w:val="%6."/>
+      <w:lvlJc w:val="left"/>
+      <w:pPr>
+        <w:tabs>
+          <w:tab w:val="num" w:pos="4320"/>
+        </w:tabs>
+        <w:ind w:left="4320" w:hanging="360"/>
+      </w:pPr>
+    </w:lvl>
+    <w:lvl w:ilvl="6" w:tplc="74E6FFEA" w:tentative="1">
+      <w:start w:val="1"/>
+      <w:numFmt w:val="decimal"/>
+      <w:lvlText w:val="%7."/>
+      <w:lvlJc w:val="left"/>
+      <w:pPr>
+        <w:tabs>
+          <w:tab w:val="num" w:pos="5040"/>
+        </w:tabs>
+        <w:ind w:left="5040" w:hanging="360"/>
+      </w:pPr>
+    </w:lvl>
+    <w:lvl w:ilvl="7" w:tplc="7A3CAFE0" w:tentative="1">
+      <w:start w:val="1"/>
+      <w:numFmt w:val="decimal"/>
+      <w:lvlText w:val="%8."/>
+      <w:lvlJc w:val="left"/>
+      <w:pPr>
+        <w:tabs>
+          <w:tab w:val="num" w:pos="5760"/>
+        </w:tabs>
+        <w:ind w:left="5760" w:hanging="360"/>
+      </w:pPr>
+    </w:lvl>
+    <w:lvl w:ilvl="8" w:tplc="9490F0DC" w:tentative="1">
+      <w:start w:val="1"/>
+      <w:numFmt w:val="decimal"/>
+      <w:lvlText w:val="%9."/>
+      <w:lvlJc w:val="left"/>
+      <w:pPr>
+        <w:tabs>
+          <w:tab w:val="num" w:pos="6480"/>
+        </w:tabs>
+        <w:ind w:left="6480" w:hanging="360"/>
+      </w:pPr>
+    </w:lvl>
+  </w:abstractNum>
+  <w:abstractNum w:abstractNumId="16" w15:restartNumberingAfterBreak="0">
     <w:nsid w:val="798C4191"/>
     <w:multiLevelType w:val="hybridMultilevel"/>
     <w:tmpl w:val="2EA026B6"/>
@@ -5166,7 +6678,7 @@
       </w:rPr>
     </w:lvl>
   </w:abstractNum>
-  <w:abstractNum w:abstractNumId="10" w15:restartNumberingAfterBreak="0">
+  <w:abstractNum w:abstractNumId="17" w15:restartNumberingAfterBreak="0">
     <w:nsid w:val="7DA32280"/>
     <w:multiLevelType w:val="hybridMultilevel"/>
     <w:tmpl w:val="9A509BC8"/>
@@ -5279,17 +6791,106 @@
       </w:rPr>
     </w:lvl>
   </w:abstractNum>
+  <w:abstractNum w:abstractNumId="18" w15:restartNumberingAfterBreak="0">
+    <w:nsid w:val="7E00226B"/>
+    <w:multiLevelType w:val="hybridMultilevel"/>
+    <w:tmpl w:val="CA7A1DD8"/>
+    <w:lvl w:ilvl="0" w:tplc="240A000F">
+      <w:start w:val="1"/>
+      <w:numFmt w:val="decimal"/>
+      <w:lvlText w:val="%1."/>
+      <w:lvlJc w:val="left"/>
+      <w:pPr>
+        <w:ind w:left="720" w:hanging="360"/>
+      </w:pPr>
+      <w:rPr>
+        <w:rFonts w:hint="default"/>
+      </w:rPr>
+    </w:lvl>
+    <w:lvl w:ilvl="1" w:tplc="240A0019" w:tentative="1">
+      <w:start w:val="1"/>
+      <w:numFmt w:val="lowerLetter"/>
+      <w:lvlText w:val="%2."/>
+      <w:lvlJc w:val="left"/>
+      <w:pPr>
+        <w:ind w:left="1440" w:hanging="360"/>
+      </w:pPr>
+    </w:lvl>
+    <w:lvl w:ilvl="2" w:tplc="240A001B" w:tentative="1">
+      <w:start w:val="1"/>
+      <w:numFmt w:val="lowerRoman"/>
+      <w:lvlText w:val="%3."/>
+      <w:lvlJc w:val="right"/>
+      <w:pPr>
+        <w:ind w:left="2160" w:hanging="180"/>
+      </w:pPr>
+    </w:lvl>
+    <w:lvl w:ilvl="3" w:tplc="240A000F" w:tentative="1">
+      <w:start w:val="1"/>
+      <w:numFmt w:val="decimal"/>
+      <w:lvlText w:val="%4."/>
+      <w:lvlJc w:val="left"/>
+      <w:pPr>
+        <w:ind w:left="2880" w:hanging="360"/>
+      </w:pPr>
+    </w:lvl>
+    <w:lvl w:ilvl="4" w:tplc="240A0019" w:tentative="1">
+      <w:start w:val="1"/>
+      <w:numFmt w:val="lowerLetter"/>
+      <w:lvlText w:val="%5."/>
+      <w:lvlJc w:val="left"/>
+      <w:pPr>
+        <w:ind w:left="3600" w:hanging="360"/>
+      </w:pPr>
+    </w:lvl>
+    <w:lvl w:ilvl="5" w:tplc="240A001B" w:tentative="1">
+      <w:start w:val="1"/>
+      <w:numFmt w:val="lowerRoman"/>
+      <w:lvlText w:val="%6."/>
+      <w:lvlJc w:val="right"/>
+      <w:pPr>
+        <w:ind w:left="4320" w:hanging="180"/>
+      </w:pPr>
+    </w:lvl>
+    <w:lvl w:ilvl="6" w:tplc="240A000F" w:tentative="1">
+      <w:start w:val="1"/>
+      <w:numFmt w:val="decimal"/>
+      <w:lvlText w:val="%7."/>
+      <w:lvlJc w:val="left"/>
+      <w:pPr>
+        <w:ind w:left="5040" w:hanging="360"/>
+      </w:pPr>
+    </w:lvl>
+    <w:lvl w:ilvl="7" w:tplc="240A0019" w:tentative="1">
+      <w:start w:val="1"/>
+      <w:numFmt w:val="lowerLetter"/>
+      <w:lvlText w:val="%8."/>
+      <w:lvlJc w:val="left"/>
+      <w:pPr>
+        <w:ind w:left="5760" w:hanging="360"/>
+      </w:pPr>
+    </w:lvl>
+    <w:lvl w:ilvl="8" w:tplc="240A001B" w:tentative="1">
+      <w:start w:val="1"/>
+      <w:numFmt w:val="lowerRoman"/>
+      <w:lvlText w:val="%9."/>
+      <w:lvlJc w:val="right"/>
+      <w:pPr>
+        <w:ind w:left="6480" w:hanging="180"/>
+      </w:pPr>
+    </w:lvl>
+  </w:abstractNum>
   <w:num w:numId="1" w16cid:durableId="1846627066">
-    <w:abstractNumId w:val="5"/>
+    <w:abstractNumId w:val="10"/>
   </w:num>
   <w:num w:numId="2" w16cid:durableId="152373454">
-    <w:abstractNumId w:val="7"/>
+    <w:abstractNumId w:val="12"/>
   </w:num>
   <w:num w:numId="3" w16cid:durableId="1149663433">
     <w:abstractNumId w:val="1"/>
   </w:num>
   <w:num w:numId="4" w16cid:durableId="682436309">
-    <w:abstractNumId w:val="8"/>
+    <w:abstractNumId w:val="13"/>
   </w:num>
   <w:num w:numId="5" w16cid:durableId="1711344221">
     <w:abstractNumId w:val="1"/>
@@ -5322,33 +6923,57 @@
     </w:lvlOverride>
   </w:num>
   <w:num w:numId="6" w16cid:durableId="2072002521">
-    <w:abstractNumId w:val="8"/>
+    <w:abstractNumId w:val="13"/>
   </w:num>
   <w:num w:numId="7" w16cid:durableId="434441478">
-    <w:abstractNumId w:val="8"/>
+    <w:abstractNumId w:val="13"/>
   </w:num>
   <w:num w:numId="8" w16cid:durableId="1994335820">
-    <w:abstractNumId w:val="3"/>
+    <w:abstractNumId w:val="4"/>
   </w:num>
   <w:num w:numId="9" w16cid:durableId="1442801613">
-    <w:abstractNumId w:val="6"/>
+    <w:abstractNumId w:val="11"/>
   </w:num>
   <w:num w:numId="10" w16cid:durableId="64454564">
-    <w:abstractNumId w:val="10"/>
+    <w:abstractNumId w:val="17"/>
   </w:num>
   <w:num w:numId="11" w16cid:durableId="431971914">
-    <w:abstractNumId w:val="6"/>
+    <w:abstractNumId w:val="11"/>
   </w:num>
   <w:num w:numId="12" w16cid:durableId="1976139030">
-    <w:abstractNumId w:val="9"/>
+    <w:abstractNumId w:val="16"/>
   </w:num>
   <w:num w:numId="13" w16cid:durableId="1165390563">
-    <w:abstractNumId w:val="4"/>
+    <w:abstractNumId w:val="6"/>
   </w:num>
   <w:num w:numId="14" w16cid:durableId="208884995">
     <w:abstractNumId w:val="0"/>
   </w:num>
   <w:num w:numId="15" w16cid:durableId="743796388">
+    <w:abstractNumId w:val="3"/>
+  </w:num>
+  <w:num w:numId="16" w16cid:durableId="366023888">
+    <w:abstractNumId w:val="5"/>
+  </w:num>
+  <w:num w:numId="17" w16cid:durableId="271405319">
+    <w:abstractNumId w:val="8"/>
+  </w:num>
+  <w:num w:numId="18" w16cid:durableId="1544371102">
+    <w:abstractNumId w:val="18"/>
+  </w:num>
+  <w:num w:numId="19" w16cid:durableId="1757051115">
+    <w:abstractNumId w:val="7"/>
+  </w:num>
+  <w:num w:numId="20" w16cid:durableId="1431004260">
+    <w:abstractNumId w:val="15"/>
+  </w:num>
+  <w:num w:numId="21" w16cid:durableId="83841800">
+    <w:abstractNumId w:val="14"/>
+  </w:num>
+  <w:num w:numId="22" w16cid:durableId="744451154">
+    <w:abstractNumId w:val="9"/>
+  </w:num>
+  <w:num w:numId="23" w16cid:durableId="955481730">
     <w:abstractNumId w:val="2"/>
   </w:num>
 </w:numbering>
@@ -5754,7 +7379,7 @@
   <w:style w:type="paragraph" w:default="1" w:styleId="Normal">
     <w:name w:val="Normal"/>
     <w:qFormat/>
-    <w:rsid w:val="00C9485A"/>
+    <w:rsid w:val="00CD2897"/>
     <w:pPr>
       <w:spacing w:line="256" w:lineRule="auto"/>
     </w:pPr>
@@ -6156,4 +7781,16 @@
     </a:ext>
   </a:extLst>
 </a:theme>
+</file>
+
+<file path=customXml/item1.xml><?xml version="1.0" encoding="utf-8"?>
+<b:Sources xmlns:b="http://schemas.openxmlformats.org/officeDocument/2006/bibliography" xmlns="http://schemas.openxmlformats.org/officeDocument/2006/bibliography" SelectedStyle="\APASixthEditionOfficeOnline.xsl" StyleName="APA" Version="6"/>
+</file>
+
+<file path=customXml/itemProps1.xml><?xml version="1.0" encoding="utf-8"?>
+<ds:datastoreItem xmlns:ds="http://schemas.openxmlformats.org/officeDocument/2006/customXml" ds:itemID="{43D48400-45E8-4526-A2C5-1187D6D89BFB}">
+  <ds:schemaRefs>
+    <ds:schemaRef ds:uri="http://schemas.openxmlformats.org/officeDocument/2006/bibliography"/>
+  </ds:schemaRefs>
+</ds:datastoreItem>
 </file>
</xml_diff>

<commit_message>
Se relaiza un cambio de portada y correccion de errrores
</commit_message>
<xml_diff>
--- a/Informe_Parcial1.docx
+++ b/Informe_Parcial1.docx
@@ -10,892 +10,390 @@
           <w:docPartUnique/>
         </w:docPartObj>
       </w:sdtPr>
-      <w:sdtEndPr>
-        <w:rPr>
-          <w:sz w:val="24"/>
-          <w:szCs w:val="24"/>
-        </w:rPr>
-      </w:sdtEndPr>
       <w:sdtContent>
+        <w:p/>
         <w:p>
-          <w:r>
-            <w:rPr>
-              <w:noProof/>
-            </w:rPr>
-            <mc:AlternateContent>
-              <mc:Choice Requires="wps">
-                <w:drawing>
-                  <wp:anchor distT="0" distB="0" distL="114300" distR="114300" simplePos="0" relativeHeight="251674624" behindDoc="0" locked="0" layoutInCell="1" allowOverlap="1" wp14:anchorId="3ACAF5EB" wp14:editId="41F6503C">
-                    <wp:simplePos x="0" y="0"/>
-                    <wp:positionH relativeFrom="page">
-                      <wp:posOffset>3420110</wp:posOffset>
-                    </wp:positionH>
-                    <wp:positionV relativeFrom="page">
-                      <wp:posOffset>238760</wp:posOffset>
-                    </wp:positionV>
-                    <wp:extent cx="3108960" cy="7040880"/>
-                    <wp:effectExtent l="0" t="0" r="0" b="0"/>
-                    <wp:wrapNone/>
-                    <wp:docPr id="468" name="Rectángulo 82"/>
-                    <wp:cNvGraphicFramePr/>
-                    <a:graphic xmlns:a="http://schemas.openxmlformats.org/drawingml/2006/main">
-                      <a:graphicData uri="http://schemas.microsoft.com/office/word/2010/wordprocessingShape">
-                        <wps:wsp>
-                          <wps:cNvSpPr/>
-                          <wps:spPr>
-                            <a:xfrm>
-                              <a:off x="0" y="0"/>
-                              <a:ext cx="3108960" cy="7040880"/>
-                            </a:xfrm>
-                            <a:prstGeom prst="rect">
-                              <a:avLst/>
-                            </a:prstGeom>
-                            <a:solidFill>
-                              <a:schemeClr val="bg1"/>
-                            </a:solidFill>
-                            <a:ln w="15875">
-                              <a:solidFill>
-                                <a:schemeClr val="bg2">
-                                  <a:lumMod val="50000"/>
-                                </a:schemeClr>
-                              </a:solidFill>
-                            </a:ln>
-                          </wps:spPr>
-                          <wps:style>
-                            <a:lnRef idx="2">
-                              <a:schemeClr val="accent1">
-                                <a:shade val="50000"/>
-                              </a:schemeClr>
-                            </a:lnRef>
-                            <a:fillRef idx="1">
-                              <a:schemeClr val="accent1"/>
-                            </a:fillRef>
-                            <a:effectRef idx="0">
-                              <a:schemeClr val="accent1"/>
-                            </a:effectRef>
-                            <a:fontRef idx="minor">
-                              <a:schemeClr val="lt1"/>
-                            </a:fontRef>
-                          </wps:style>
-                          <wps:bodyPr rot="0" spcFirstLastPara="0" vertOverflow="overflow" horzOverflow="overflow" vert="horz" wrap="square" lIns="91440" tIns="45720" rIns="91440" bIns="45720" numCol="1" spcCol="0" rtlCol="0" fromWordArt="0" anchor="ctr" anchorCtr="0" forceAA="0" compatLnSpc="1">
-                            <a:prstTxWarp prst="textNoShape">
-                              <a:avLst/>
-                            </a:prstTxWarp>
-                            <a:noAutofit/>
-                          </wps:bodyPr>
-                        </wps:wsp>
-                      </a:graphicData>
-                    </a:graphic>
-                    <wp14:sizeRelH relativeFrom="page">
-                      <wp14:pctWidth>40000</wp14:pctWidth>
-                    </wp14:sizeRelH>
-                    <wp14:sizeRelV relativeFrom="page">
-                      <wp14:pctHeight>70000</wp14:pctHeight>
-                    </wp14:sizeRelV>
-                  </wp:anchor>
-                </w:drawing>
-              </mc:Choice>
-              <mc:Fallback>
-                <w:pict>
-                  <v:rect w14:anchorId="7F11F760" id="Rectángulo 82" o:spid="_x0000_s1026" style="position:absolute;margin-left:269.3pt;margin-top:18.8pt;width:244.8pt;height:554.4pt;z-index:251674624;visibility:visible;mso-wrap-style:square;mso-width-percent:400;mso-height-percent:700;mso-wrap-distance-left:9pt;mso-wrap-distance-top:0;mso-wrap-distance-right:9pt;mso-wrap-distance-bottom:0;mso-position-horizontal:absolute;mso-position-horizontal-relative:page;mso-position-vertical:absolute;mso-position-vertical-relative:page;mso-width-percent:400;mso-height-percent:700;mso-width-relative:page;mso-height-relative:page;v-text-anchor:middle" o:gfxdata="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" fillcolor="white [3212]" strokecolor="#747070 [1614]" strokeweight="1.25pt">
-                    <w10:wrap anchorx="page" anchory="page"/>
-                  </v:rect>
-                </w:pict>
-              </mc:Fallback>
-            </mc:AlternateContent>
-          </w:r>
-          <w:r>
-            <w:rPr>
-              <w:noProof/>
-            </w:rPr>
-            <mc:AlternateContent>
-              <mc:Choice Requires="wps">
-                <w:drawing>
-                  <wp:anchor distT="0" distB="0" distL="114300" distR="114300" simplePos="0" relativeHeight="251678720" behindDoc="1" locked="0" layoutInCell="1" allowOverlap="1" wp14:anchorId="227B4298" wp14:editId="70058FAD">
-                    <wp:simplePos x="0" y="0"/>
-                    <wp:positionH relativeFrom="page">
-                      <wp:align>center</wp:align>
-                    </wp:positionH>
-                    <wp:positionV relativeFrom="page">
-                      <wp:align>center</wp:align>
-                    </wp:positionV>
-                    <wp:extent cx="7383780" cy="9555480"/>
-                    <wp:effectExtent l="0" t="0" r="7620" b="7620"/>
-                    <wp:wrapNone/>
-                    <wp:docPr id="466" name="Rectángulo 80"/>
-                    <wp:cNvGraphicFramePr>
-                      <a:graphicFrameLocks xmlns:a="http://schemas.openxmlformats.org/drawingml/2006/main"/>
-                    </wp:cNvGraphicFramePr>
-                    <a:graphic xmlns:a="http://schemas.openxmlformats.org/drawingml/2006/main">
-                      <a:graphicData uri="http://schemas.microsoft.com/office/word/2010/wordprocessingShape">
-                        <wps:wsp>
-                          <wps:cNvSpPr>
-                            <a:spLocks/>
-                          </wps:cNvSpPr>
-                          <wps:spPr>
-                            <a:xfrm>
-                              <a:off x="0" y="0"/>
-                              <a:ext cx="7383780" cy="9555480"/>
-                            </a:xfrm>
-                            <a:prstGeom prst="rect">
-                              <a:avLst/>
-                            </a:prstGeom>
-                            <a:gradFill>
-                              <a:gsLst>
-                                <a:gs pos="0">
-                                  <a:schemeClr val="accent1">
-                                    <a:lumMod val="20000"/>
-                                    <a:lumOff val="80000"/>
-                                  </a:schemeClr>
-                                </a:gs>
-                                <a:gs pos="100000">
-                                  <a:schemeClr val="accent1">
-                                    <a:lumMod val="60000"/>
-                                    <a:lumOff val="40000"/>
-                                  </a:schemeClr>
-                                </a:gs>
-                              </a:gsLst>
-                            </a:gradFill>
-                            <a:ln>
-                              <a:noFill/>
-                            </a:ln>
-                          </wps:spPr>
-                          <wps:style>
-                            <a:lnRef idx="2">
-                              <a:schemeClr val="accent1">
-                                <a:shade val="50000"/>
-                              </a:schemeClr>
-                            </a:lnRef>
-                            <a:fillRef idx="1003">
-                              <a:schemeClr val="lt2"/>
-                            </a:fillRef>
-                            <a:effectRef idx="0">
-                              <a:schemeClr val="accent1"/>
-                            </a:effectRef>
-                            <a:fontRef idx="minor">
-                              <a:schemeClr val="lt1"/>
-                            </a:fontRef>
-                          </wps:style>
-                          <wps:txbx>
-                            <w:txbxContent>
-                              <w:p/>
-                            </w:txbxContent>
-                          </wps:txbx>
-                          <wps:bodyPr rot="0" spcFirstLastPara="0" vertOverflow="overflow" horzOverflow="overflow" vert="horz" wrap="square" lIns="274320" tIns="45720" rIns="274320" bIns="45720" numCol="1" spcCol="0" rtlCol="0" fromWordArt="0" anchor="ctr" anchorCtr="0" forceAA="0" compatLnSpc="1">
-                            <a:prstTxWarp prst="textNoShape">
-                              <a:avLst/>
-                            </a:prstTxWarp>
-                            <a:noAutofit/>
-                          </wps:bodyPr>
-                        </wps:wsp>
-                      </a:graphicData>
-                    </a:graphic>
-                    <wp14:sizeRelH relativeFrom="page">
-                      <wp14:pctWidth>95000</wp14:pctWidth>
-                    </wp14:sizeRelH>
-                    <wp14:sizeRelV relativeFrom="page">
-                      <wp14:pctHeight>95000</wp14:pctHeight>
-                    </wp14:sizeRelV>
-                  </wp:anchor>
-                </w:drawing>
-              </mc:Choice>
-              <mc:Fallback>
-                <w:pict>
-                  <v:rect w14:anchorId="227B4298" id="Rectángulo 80" o:spid="_x0000_s1026" style="position:absolute;margin-left:0;margin-top:0;width:581.4pt;height:752.4pt;z-index:-251637760;visibility:visible;mso-wrap-style:square;mso-width-percent:950;mso-height-percent:950;mso-wrap-distance-left:9pt;mso-wrap-distance-top:0;mso-wrap-distance-right:9pt;mso-wrap-distance-bottom:0;mso-position-horizontal:center;mso-position-horizontal-relative:page;mso-position-vertical:center;mso-position-vertical-relative:page;mso-width-percent:950;mso-height-percent:950;mso-width-relative:page;mso-height-relative:page;v-text-anchor:middle" o:gfxdata="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" fillcolor="#d9e2f3 [660]" stroked="f" strokeweight="1pt">
-                    <v:fill color2="#8eaadb [1940]" rotate="t" focus="100%" type="gradient">
-                      <o:fill v:ext="view" type="gradientUnscaled"/>
-                    </v:fill>
-                    <v:textbox inset="21.6pt,,21.6pt">
-                      <w:txbxContent>
-                        <w:p/>
-                      </w:txbxContent>
-                    </v:textbox>
-                    <w10:wrap anchorx="page" anchory="page"/>
-                  </v:rect>
-                </w:pict>
-              </mc:Fallback>
-            </mc:AlternateContent>
-          </w:r>
-          <w:r>
-            <w:rPr>
-              <w:noProof/>
-            </w:rPr>
-            <mc:AlternateContent>
-              <mc:Choice Requires="wps">
-                <w:drawing>
-                  <wp:anchor distT="0" distB="0" distL="114300" distR="114300" simplePos="0" relativeHeight="251675648" behindDoc="0" locked="0" layoutInCell="1" allowOverlap="1" wp14:anchorId="0BCFE087" wp14:editId="7C8E9A4E">
-                    <wp:simplePos x="0" y="0"/>
-                    <mc:AlternateContent>
-                      <mc:Choice Requires="wp14">
-                        <wp:positionH relativeFrom="page">
-                          <wp14:pctPosHOffset>45500</wp14:pctPosHOffset>
-                        </wp:positionH>
-                      </mc:Choice>
-                      <mc:Fallback>
-                        <wp:positionH relativeFrom="page">
-                          <wp:posOffset>3536315</wp:posOffset>
-                        </wp:positionH>
-                      </mc:Fallback>
-                    </mc:AlternateContent>
-                    <mc:AlternateContent>
-                      <mc:Choice Requires="wp14">
-                        <wp:positionV relativeFrom="page">
-                          <wp14:pctPosVOffset>2500</wp14:pctPosVOffset>
-                        </wp:positionV>
-                      </mc:Choice>
-                      <mc:Fallback>
-                        <wp:positionV relativeFrom="page">
-                          <wp:posOffset>251460</wp:posOffset>
-                        </wp:positionV>
-                      </mc:Fallback>
-                    </mc:AlternateContent>
-                    <wp:extent cx="2875915" cy="3017520"/>
-                    <wp:effectExtent l="0" t="0" r="0" b="0"/>
-                    <wp:wrapNone/>
-                    <wp:docPr id="467" name="Rectángulo 81"/>
-                    <wp:cNvGraphicFramePr/>
-                    <a:graphic xmlns:a="http://schemas.openxmlformats.org/drawingml/2006/main">
-                      <a:graphicData uri="http://schemas.microsoft.com/office/word/2010/wordprocessingShape">
-                        <wps:wsp>
-                          <wps:cNvSpPr/>
-                          <wps:spPr>
-                            <a:xfrm>
-                              <a:off x="0" y="0"/>
-                              <a:ext cx="2875915" cy="3017520"/>
-                            </a:xfrm>
-                            <a:prstGeom prst="rect">
-                              <a:avLst/>
-                            </a:prstGeom>
-                            <a:solidFill>
-                              <a:schemeClr val="tx2"/>
-                            </a:solidFill>
-                            <a:ln>
-                              <a:noFill/>
-                            </a:ln>
-                          </wps:spPr>
-                          <wps:style>
-                            <a:lnRef idx="2">
-                              <a:schemeClr val="accent1">
-                                <a:shade val="50000"/>
-                              </a:schemeClr>
-                            </a:lnRef>
-                            <a:fillRef idx="1">
-                              <a:schemeClr val="accent1"/>
-                            </a:fillRef>
-                            <a:effectRef idx="0">
-                              <a:schemeClr val="accent1"/>
-                            </a:effectRef>
-                            <a:fontRef idx="minor">
-                              <a:schemeClr val="lt1"/>
-                            </a:fontRef>
-                          </wps:style>
-                          <wps:txbx>
-                            <w:txbxContent>
-                              <w:p>
-                                <w:pPr>
-                                  <w:spacing w:before="240"/>
-                                  <w:rPr>
-                                    <w:color w:val="FFFFFF" w:themeColor="background1"/>
-                                  </w:rPr>
-                                </w:pPr>
-                                <w:sdt>
-                                  <w:sdtPr>
-                                    <w:rPr>
-                                      <w:color w:val="FFFFFF" w:themeColor="background1"/>
-                                    </w:rPr>
-                                    <w:alias w:val="Descripción breve"/>
-                                    <w:id w:val="8276291"/>
-                                    <w:showingPlcHdr/>
-                                    <w:dataBinding w:prefixMappings="xmlns:ns0='http://schemas.microsoft.com/office/2006/coverPageProps'" w:xpath="/ns0:CoverPageProperties[1]/ns0:Abstract[1]" w:storeItemID="{55AF091B-3C7A-41E3-B477-F2FDAA23CFDA}"/>
-                                    <w:text/>
-                                  </w:sdtPr>
-                                  <w:sdtContent>
-                                    <w:r>
-                                      <w:rPr>
-                                        <w:color w:val="FFFFFF" w:themeColor="background1"/>
-                                      </w:rPr>
-                                      <w:t xml:space="preserve">     </w:t>
-                                    </w:r>
-                                  </w:sdtContent>
-                                </w:sdt>
-                              </w:p>
-                            </w:txbxContent>
-                          </wps:txbx>
-                          <wps:bodyPr rot="0" spcFirstLastPara="0" vertOverflow="overflow" horzOverflow="overflow" vert="horz" wrap="square" lIns="182880" tIns="182880" rIns="182880" bIns="365760" numCol="1" spcCol="0" rtlCol="0" fromWordArt="0" anchor="b" anchorCtr="0" forceAA="0" compatLnSpc="1">
-                            <a:prstTxWarp prst="textNoShape">
-                              <a:avLst/>
-                            </a:prstTxWarp>
-                            <a:noAutofit/>
-                          </wps:bodyPr>
-                        </wps:wsp>
-                      </a:graphicData>
-                    </a:graphic>
-                    <wp14:sizeRelH relativeFrom="page">
-                      <wp14:pctWidth>37000</wp14:pctWidth>
-                    </wp14:sizeRelH>
-                    <wp14:sizeRelV relativeFrom="page">
-                      <wp14:pctHeight>30000</wp14:pctHeight>
-                    </wp14:sizeRelV>
-                  </wp:anchor>
-                </w:drawing>
-              </mc:Choice>
-              <mc:Fallback>
-                <w:pict>
-                  <v:rect w14:anchorId="0BCFE087" id="Rectángulo 81" o:spid="_x0000_s1027" style="position:absolute;margin-left:0;margin-top:0;width:226.45pt;height:237.6pt;z-index:251675648;visibility:visible;mso-wrap-style:square;mso-width-percent:370;mso-height-percent:300;mso-left-percent:455;mso-top-percent:25;mso-wrap-distance-left:9pt;mso-wrap-distance-top:0;mso-wrap-distance-right:9pt;mso-wrap-distance-bottom:0;mso-position-horizontal-relative:page;mso-position-vertical-relative:page;mso-width-percent:370;mso-height-percent:300;mso-left-percent:455;mso-top-percent:25;mso-width-relative:page;mso-height-relative:page;v-text-anchor:bottom" o:gfxdata="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" fillcolor="#44546a [3215]" stroked="f" strokeweight="1pt">
-                    <v:textbox inset="14.4pt,14.4pt,14.4pt,28.8pt">
-                      <w:txbxContent>
-                        <w:p>
-                          <w:pPr>
-                            <w:spacing w:before="240"/>
-                            <w:rPr>
-                              <w:color w:val="FFFFFF" w:themeColor="background1"/>
-                            </w:rPr>
-                          </w:pPr>
-                          <w:sdt>
-                            <w:sdtPr>
-                              <w:rPr>
-                                <w:color w:val="FFFFFF" w:themeColor="background1"/>
-                              </w:rPr>
-                              <w:alias w:val="Descripción breve"/>
-                              <w:id w:val="8276291"/>
-                              <w:showingPlcHdr/>
-                              <w:dataBinding w:prefixMappings="xmlns:ns0='http://schemas.microsoft.com/office/2006/coverPageProps'" w:xpath="/ns0:CoverPageProperties[1]/ns0:Abstract[1]" w:storeItemID="{55AF091B-3C7A-41E3-B477-F2FDAA23CFDA}"/>
-                              <w:text/>
-                            </w:sdtPr>
-                            <w:sdtContent>
-                              <w:r>
-                                <w:rPr>
-                                  <w:color w:val="FFFFFF" w:themeColor="background1"/>
-                                </w:rPr>
-                                <w:t xml:space="preserve">     </w:t>
-                              </w:r>
-                            </w:sdtContent>
-                          </w:sdt>
-                        </w:p>
-                      </w:txbxContent>
-                    </v:textbox>
-                    <w10:wrap anchorx="page" anchory="page"/>
-                  </v:rect>
-                </w:pict>
-              </mc:Fallback>
-            </mc:AlternateContent>
-          </w:r>
-          <w:r>
-            <w:rPr>
-              <w:noProof/>
-            </w:rPr>
-            <mc:AlternateContent>
-              <mc:Choice Requires="wps">
-                <w:drawing>
-                  <wp:anchor distT="0" distB="0" distL="114300" distR="114300" simplePos="0" relativeHeight="251677696" behindDoc="0" locked="0" layoutInCell="1" allowOverlap="1" wp14:anchorId="658C5E7B" wp14:editId="55118FCA">
-                    <wp:simplePos x="0" y="0"/>
-                    <mc:AlternateContent>
-                      <mc:Choice Requires="wp14">
-                        <wp:positionH relativeFrom="page">
-                          <wp14:pctPosHOffset>45500</wp14:pctPosHOffset>
-                        </wp:positionH>
-                      </mc:Choice>
-                      <mc:Fallback>
-                        <wp:positionH relativeFrom="page">
-                          <wp:posOffset>3536315</wp:posOffset>
-                        </wp:positionH>
-                      </mc:Fallback>
-                    </mc:AlternateContent>
-                    <mc:AlternateContent>
-                      <mc:Choice Requires="wp14">
-                        <wp:positionV relativeFrom="page">
-                          <wp14:pctPosVOffset>69000</wp14:pctPosVOffset>
-                        </wp:positionV>
-                      </mc:Choice>
-                      <mc:Fallback>
-                        <wp:positionV relativeFrom="page">
-                          <wp:posOffset>6939915</wp:posOffset>
-                        </wp:positionV>
-                      </mc:Fallback>
-                    </mc:AlternateContent>
-                    <wp:extent cx="2875915" cy="118745"/>
-                    <wp:effectExtent l="0" t="0" r="0" b="0"/>
-                    <wp:wrapNone/>
-                    <wp:docPr id="469" name="Rectángulo 83"/>
-                    <wp:cNvGraphicFramePr/>
-                    <a:graphic xmlns:a="http://schemas.openxmlformats.org/drawingml/2006/main">
-                      <a:graphicData uri="http://schemas.microsoft.com/office/word/2010/wordprocessingShape">
-                        <wps:wsp>
-                          <wps:cNvSpPr/>
-                          <wps:spPr>
-                            <a:xfrm>
-                              <a:off x="0" y="0"/>
-                              <a:ext cx="2875915" cy="118745"/>
-                            </a:xfrm>
-                            <a:prstGeom prst="rect">
-                              <a:avLst/>
-                            </a:prstGeom>
-                            <a:ln>
-                              <a:noFill/>
-                            </a:ln>
-                          </wps:spPr>
-                          <wps:style>
-                            <a:lnRef idx="2">
-                              <a:schemeClr val="accent1">
-                                <a:shade val="50000"/>
-                              </a:schemeClr>
-                            </a:lnRef>
-                            <a:fillRef idx="1">
-                              <a:schemeClr val="accent1"/>
-                            </a:fillRef>
-                            <a:effectRef idx="0">
-                              <a:schemeClr val="accent1"/>
-                            </a:effectRef>
-                            <a:fontRef idx="minor">
-                              <a:schemeClr val="lt1"/>
-                            </a:fontRef>
-                          </wps:style>
-                          <wps:bodyPr rot="0" spcFirstLastPara="0" vertOverflow="overflow" horzOverflow="overflow" vert="horz" wrap="square" lIns="91440" tIns="45720" rIns="91440" bIns="45720" numCol="1" spcCol="0" rtlCol="0" fromWordArt="0" anchor="ctr" anchorCtr="0" forceAA="0" compatLnSpc="1">
-                            <a:prstTxWarp prst="textNoShape">
-                              <a:avLst/>
-                            </a:prstTxWarp>
-                            <a:noAutofit/>
-                          </wps:bodyPr>
-                        </wps:wsp>
-                      </a:graphicData>
-                    </a:graphic>
-                    <wp14:sizeRelH relativeFrom="page">
-                      <wp14:pctWidth>37000</wp14:pctWidth>
-                    </wp14:sizeRelH>
-                    <wp14:sizeRelV relativeFrom="margin">
-                      <wp14:pctHeight>0</wp14:pctHeight>
-                    </wp14:sizeRelV>
-                  </wp:anchor>
-                </w:drawing>
-              </mc:Choice>
-              <mc:Fallback>
-                <w:pict>
-                  <v:rect w14:anchorId="3800AD23" id="Rectángulo 83" o:spid="_x0000_s1026" style="position:absolute;margin-left:0;margin-top:0;width:226.45pt;height:9.35pt;z-index:251677696;visibility:visible;mso-wrap-style:square;mso-width-percent:370;mso-height-percent:0;mso-left-percent:455;mso-top-percent:690;mso-wrap-distance-left:9pt;mso-wrap-distance-top:0;mso-wrap-distance-right:9pt;mso-wrap-distance-bottom:0;mso-position-horizontal-relative:page;mso-position-vertical-relative:page;mso-width-percent:370;mso-height-percent:0;mso-left-percent:455;mso-top-percent:690;mso-width-relative:page;mso-height-relative:margin;v-text-anchor:middle" o:gfxdata="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" fillcolor="#4472c4 [3204]" stroked="f" strokeweight="1pt">
-                    <w10:wrap anchorx="page" anchory="page"/>
-                  </v:rect>
-                </w:pict>
-              </mc:Fallback>
-            </mc:AlternateContent>
-          </w:r>
+          <w:pPr>
+            <w:pStyle w:val="Ttulo1"/>
+            <w:ind w:left="708"/>
+            <w:jc w:val="center"/>
+          </w:pPr>
         </w:p>
         <w:p>
           <w:pPr>
-            <w:spacing w:line="259" w:lineRule="auto"/>
+            <w:pStyle w:val="Ttulo1"/>
+            <w:ind w:left="2124" w:firstLine="708"/>
             <w:rPr>
+              <w:sz w:val="60"/>
+              <w:szCs w:val="60"/>
+            </w:rPr>
+          </w:pPr>
+        </w:p>
+        <w:p>
+          <w:pPr>
+            <w:pStyle w:val="Ttulo1"/>
+            <w:ind w:left="2124" w:firstLine="708"/>
+            <w:rPr>
+              <w:sz w:val="60"/>
+              <w:szCs w:val="60"/>
+            </w:rPr>
+          </w:pPr>
+        </w:p>
+        <w:p>
+          <w:pPr>
+            <w:pStyle w:val="Ttulo1"/>
+            <w:ind w:left="1416" w:firstLine="708"/>
+            <w:rPr>
+              <w:sz w:val="60"/>
+              <w:szCs w:val="60"/>
+            </w:rPr>
+          </w:pPr>
+          <w:r>
+            <w:rPr>
+              <w:sz w:val="60"/>
+              <w:szCs w:val="60"/>
+            </w:rPr>
+            <w:t xml:space="preserve">   INSERTE TITULO</w:t>
+          </w:r>
+        </w:p>
+        <w:p/>
+        <w:p/>
+        <w:p/>
+        <w:p>
+          <w:pPr>
+            <w:rPr>
+              <w:rFonts w:ascii="Amasis MT Pro" w:hAnsi="Amasis MT Pro"/>
+              <w:sz w:val="24"/>
+              <w:szCs w:val="24"/>
+            </w:rPr>
+          </w:pPr>
+        </w:p>
+        <w:p>
+          <w:pPr>
+            <w:ind w:left="2832" w:firstLine="708"/>
+            <w:rPr>
+              <w:rFonts w:ascii="Amasis MT Pro" w:hAnsi="Amasis MT Pro"/>
               <w:sz w:val="24"/>
               <w:szCs w:val="24"/>
             </w:rPr>
           </w:pPr>
           <w:r>
             <w:rPr>
-              <w:noProof/>
+              <w:rFonts w:ascii="Amasis MT Pro" w:hAnsi="Amasis MT Pro"/>
+              <w:sz w:val="24"/>
+              <w:szCs w:val="24"/>
             </w:rPr>
-            <mc:AlternateContent>
-              <mc:Choice Requires="wps">
-                <w:drawing>
-                  <wp:anchor distT="0" distB="0" distL="114300" distR="114300" simplePos="0" relativeHeight="251676672" behindDoc="0" locked="0" layoutInCell="1" allowOverlap="1" wp14:anchorId="1DC622EF" wp14:editId="13B8C4A5">
-                    <wp:simplePos x="0" y="0"/>
-                    <wp:positionH relativeFrom="margin">
-                      <wp:align>right</wp:align>
-                    </wp:positionH>
-                    <wp:positionV relativeFrom="page">
-                      <wp:posOffset>3933190</wp:posOffset>
-                    </wp:positionV>
-                    <wp:extent cx="3244850" cy="2475230"/>
-                    <wp:effectExtent l="0" t="0" r="0" b="0"/>
-                    <wp:wrapSquare wrapText="bothSides"/>
-                    <wp:docPr id="470" name="Cuadro de texto 84"/>
-                    <wp:cNvGraphicFramePr/>
-                    <a:graphic xmlns:a="http://schemas.openxmlformats.org/drawingml/2006/main">
-                      <a:graphicData uri="http://schemas.microsoft.com/office/word/2010/wordprocessingShape">
-                        <wps:wsp>
-                          <wps:cNvSpPr txBox="1"/>
-                          <wps:spPr>
-                            <a:xfrm>
-                              <a:off x="0" y="0"/>
-                              <a:ext cx="3244850" cy="2475230"/>
-                            </a:xfrm>
-                            <a:prstGeom prst="rect">
-                              <a:avLst/>
-                            </a:prstGeom>
-                            <a:noFill/>
-                            <a:ln w="6350">
-                              <a:noFill/>
-                            </a:ln>
-                            <a:effectLst/>
-                          </wps:spPr>
-                          <wps:txbx>
-                            <w:txbxContent>
-                              <w:sdt>
-                                <w:sdtPr>
-                                  <w:rPr>
-                                    <w:rFonts w:asciiTheme="majorHAnsi" w:eastAsiaTheme="majorEastAsia" w:hAnsiTheme="majorHAnsi" w:cstheme="majorBidi"/>
-                                    <w:color w:val="4472C4" w:themeColor="accent1"/>
-                                    <w:sz w:val="72"/>
-                                    <w:szCs w:val="72"/>
-                                  </w:rPr>
-                                  <w:alias w:val="Título"/>
-                                  <w:id w:val="-958338334"/>
-                                  <w:dataBinding w:prefixMappings="xmlns:ns0='http://schemas.openxmlformats.org/package/2006/metadata/core-properties' xmlns:ns1='http://purl.org/dc/elements/1.1/'" w:xpath="/ns0:coreProperties[1]/ns1:title[1]" w:storeItemID="{6C3C8BC8-F283-45AE-878A-BAB7291924A1}"/>
-                                  <w:text/>
-                                </w:sdtPr>
-                                <w:sdtContent>
-                                  <w:p>
-                                    <w:pPr>
-                                      <w:spacing w:line="240" w:lineRule="auto"/>
-                                      <w:rPr>
-                                        <w:rFonts w:asciiTheme="majorHAnsi" w:eastAsiaTheme="majorEastAsia" w:hAnsiTheme="majorHAnsi" w:cstheme="majorBidi"/>
-                                        <w:color w:val="4472C4" w:themeColor="accent1"/>
-                                        <w:sz w:val="72"/>
-                                        <w:szCs w:val="72"/>
-                                      </w:rPr>
-                                    </w:pPr>
-                                    <w:r>
-                                      <w:rPr>
-                                        <w:rFonts w:asciiTheme="majorHAnsi" w:eastAsiaTheme="majorEastAsia" w:hAnsiTheme="majorHAnsi" w:cstheme="majorBidi"/>
-                                        <w:color w:val="4472C4" w:themeColor="accent1"/>
-                                        <w:sz w:val="72"/>
-                                        <w:szCs w:val="72"/>
-                                      </w:rPr>
-                                      <w:t>INFORMATICA ll</w:t>
-                                    </w:r>
-                                  </w:p>
-                                </w:sdtContent>
-                              </w:sdt>
-                              <w:p>
-                                <w:pPr>
-                                  <w:rPr>
-                                    <w:rFonts w:asciiTheme="majorHAnsi" w:eastAsiaTheme="majorEastAsia" w:hAnsiTheme="majorHAnsi" w:cstheme="majorBidi"/>
-                                    <w:color w:val="44546A" w:themeColor="text2"/>
-                                    <w:sz w:val="32"/>
-                                    <w:szCs w:val="32"/>
-                                  </w:rPr>
-                                </w:pPr>
-                              </w:p>
-                            </w:txbxContent>
-                          </wps:txbx>
-                          <wps:bodyPr rot="0" spcFirstLastPara="0" vertOverflow="overflow" horzOverflow="overflow" vert="horz" wrap="square" lIns="91440" tIns="45720" rIns="91440" bIns="45720" numCol="1" spcCol="0" rtlCol="0" fromWordArt="0" anchor="t" anchorCtr="0" forceAA="0" compatLnSpc="1">
-                            <a:prstTxWarp prst="textNoShape">
-                              <a:avLst/>
-                            </a:prstTxWarp>
-                            <a:spAutoFit/>
-                          </wps:bodyPr>
-                        </wps:wsp>
-                      </a:graphicData>
-                    </a:graphic>
-                    <wp14:sizeRelH relativeFrom="page">
-                      <wp14:pctWidth>0</wp14:pctWidth>
-                    </wp14:sizeRelH>
-                    <wp14:sizeRelV relativeFrom="page">
-                      <wp14:pctHeight>28000</wp14:pctHeight>
-                    </wp14:sizeRelV>
-                  </wp:anchor>
-                </w:drawing>
-              </mc:Choice>
-              <mc:Fallback>
-                <w:pict>
-                  <v:shapetype w14:anchorId="1DC622EF" id="_x0000_t202" coordsize="21600,21600" o:spt="202" path="m,l,21600r21600,l21600,xe">
-                    <v:stroke joinstyle="miter"/>
-                    <v:path gradientshapeok="t" o:connecttype="rect"/>
-                  </v:shapetype>
-                  <v:shape id="Cuadro de texto 84" o:spid="_x0000_s1028" type="#_x0000_t202" style="position:absolute;margin-left:204.3pt;margin-top:309.7pt;width:255.5pt;height:194.9pt;z-index:251676672;visibility:visible;mso-wrap-style:square;mso-width-percent:0;mso-height-percent:280;mso-wrap-distance-left:9pt;mso-wrap-distance-top:0;mso-wrap-distance-right:9pt;mso-wrap-distance-bottom:0;mso-position-horizontal:right;mso-position-horizontal-relative:margin;mso-position-vertical:absolute;mso-position-vertical-relative:page;mso-width-percent:0;mso-height-percent:280;mso-width-relative:page;mso-height-relative:page;v-text-anchor:top" o:gfxdata="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" filled="f" stroked="f" strokeweight=".5pt">
-                    <v:textbox style="mso-fit-shape-to-text:t">
-                      <w:txbxContent>
-                        <w:sdt>
-                          <w:sdtPr>
-                            <w:rPr>
-                              <w:rFonts w:asciiTheme="majorHAnsi" w:eastAsiaTheme="majorEastAsia" w:hAnsiTheme="majorHAnsi" w:cstheme="majorBidi"/>
-                              <w:color w:val="4472C4" w:themeColor="accent1"/>
-                              <w:sz w:val="72"/>
-                              <w:szCs w:val="72"/>
-                            </w:rPr>
-                            <w:alias w:val="Título"/>
-                            <w:id w:val="-958338334"/>
-                            <w:dataBinding w:prefixMappings="xmlns:ns0='http://schemas.openxmlformats.org/package/2006/metadata/core-properties' xmlns:ns1='http://purl.org/dc/elements/1.1/'" w:xpath="/ns0:coreProperties[1]/ns1:title[1]" w:storeItemID="{6C3C8BC8-F283-45AE-878A-BAB7291924A1}"/>
-                            <w:text/>
-                          </w:sdtPr>
-                          <w:sdtContent>
-                            <w:p>
-                              <w:pPr>
-                                <w:spacing w:line="240" w:lineRule="auto"/>
-                                <w:rPr>
-                                  <w:rFonts w:asciiTheme="majorHAnsi" w:eastAsiaTheme="majorEastAsia" w:hAnsiTheme="majorHAnsi" w:cstheme="majorBidi"/>
-                                  <w:color w:val="4472C4" w:themeColor="accent1"/>
-                                  <w:sz w:val="72"/>
-                                  <w:szCs w:val="72"/>
-                                </w:rPr>
-                              </w:pPr>
-                              <w:r>
-                                <w:rPr>
-                                  <w:rFonts w:asciiTheme="majorHAnsi" w:eastAsiaTheme="majorEastAsia" w:hAnsiTheme="majorHAnsi" w:cstheme="majorBidi"/>
-                                  <w:color w:val="4472C4" w:themeColor="accent1"/>
-                                  <w:sz w:val="72"/>
-                                  <w:szCs w:val="72"/>
-                                </w:rPr>
-                                <w:t>INFORMATICA ll</w:t>
-                              </w:r>
-                            </w:p>
-                          </w:sdtContent>
-                        </w:sdt>
-                        <w:p>
-                          <w:pPr>
-                            <w:rPr>
-                              <w:rFonts w:asciiTheme="majorHAnsi" w:eastAsiaTheme="majorEastAsia" w:hAnsiTheme="majorHAnsi" w:cstheme="majorBidi"/>
-                              <w:color w:val="44546A" w:themeColor="text2"/>
-                              <w:sz w:val="32"/>
-                              <w:szCs w:val="32"/>
-                            </w:rPr>
-                          </w:pPr>
-                        </w:p>
-                      </w:txbxContent>
-                    </v:textbox>
-                    <w10:wrap type="square" anchorx="margin" anchory="page"/>
-                  </v:shape>
-                </w:pict>
-              </mc:Fallback>
-            </mc:AlternateContent>
+            <w:t>D</w:t>
           </w:r>
           <w:r>
             <w:rPr>
-              <w:noProof/>
+              <w:rFonts w:ascii="Amasis MT Pro" w:hAnsi="Amasis MT Pro"/>
+              <w:sz w:val="24"/>
+              <w:szCs w:val="24"/>
             </w:rPr>
-            <w:drawing>
-              <wp:inline distT="0" distB="0" distL="0" distR="0" wp14:anchorId="7848233B" wp14:editId="2A77CBB4">
-                <wp:extent cx="1327150" cy="1717413"/>
-                <wp:effectExtent l="0" t="0" r="0" b="0"/>
-                <wp:docPr id="1821698336" name="Imagen 1"/>
-                <wp:cNvGraphicFramePr>
-                  <a:graphicFrameLocks xmlns:a="http://schemas.openxmlformats.org/drawingml/2006/main" noChangeAspect="1"/>
-                </wp:cNvGraphicFramePr>
-                <a:graphic xmlns:a="http://schemas.openxmlformats.org/drawingml/2006/main">
-                  <a:graphicData uri="http://schemas.openxmlformats.org/drawingml/2006/picture">
-                    <pic:pic xmlns:pic="http://schemas.openxmlformats.org/drawingml/2006/picture">
-                      <pic:nvPicPr>
-                        <pic:cNvPr id="1821698336" name="Imagen 1"/>
-                        <pic:cNvPicPr/>
-                      </pic:nvPicPr>
-                      <pic:blipFill>
-                        <a:blip r:embed="rId8" cstate="print">
-                          <a:extLst>
-                            <a:ext uri="{28A0092B-C50C-407E-A947-70E740481C1C}">
-                              <a14:useLocalDpi xmlns:a14="http://schemas.microsoft.com/office/drawing/2010/main" val="0"/>
-                            </a:ext>
-                          </a:extLst>
-                        </a:blip>
-                        <a:stretch>
-                          <a:fillRect/>
-                        </a:stretch>
-                      </pic:blipFill>
-                      <pic:spPr>
-                        <a:xfrm>
-                          <a:off x="0" y="0"/>
-                          <a:ext cx="1345731" cy="1741458"/>
-                        </a:xfrm>
-                        <a:prstGeom prst="rect">
-                          <a:avLst/>
-                        </a:prstGeom>
-                      </pic:spPr>
-                    </pic:pic>
-                  </a:graphicData>
-                </a:graphic>
-              </wp:inline>
-            </w:drawing>
+            <w:t>ANIEL PINZON</w:t>
+          </w:r>
+        </w:p>
+        <w:p>
+          <w:pPr>
+            <w:ind w:left="2832"/>
+            <w:rPr>
+              <w:rFonts w:ascii="Amasis MT Pro" w:hAnsi="Amasis MT Pro"/>
+              <w:sz w:val="24"/>
+              <w:szCs w:val="24"/>
+            </w:rPr>
+          </w:pPr>
+          <w:r>
+            <w:rPr>
+              <w:rFonts w:ascii="Amasis MT Pro" w:hAnsi="Amasis MT Pro"/>
+              <w:sz w:val="24"/>
+              <w:szCs w:val="24"/>
+            </w:rPr>
+            <w:t xml:space="preserve">       NICOLAS VELASQUEZ</w:t>
+          </w:r>
+        </w:p>
+        <w:p>
+          <w:pPr>
+            <w:ind w:left="2832"/>
+            <w:rPr>
+              <w:rFonts w:ascii="Amasis MT Pro" w:hAnsi="Amasis MT Pro"/>
+              <w:sz w:val="24"/>
+              <w:szCs w:val="24"/>
+            </w:rPr>
+          </w:pPr>
+        </w:p>
+        <w:p>
+          <w:pPr>
+            <w:ind w:left="2832"/>
+            <w:rPr>
+              <w:rFonts w:ascii="Amasis MT Pro" w:hAnsi="Amasis MT Pro"/>
+              <w:sz w:val="24"/>
+              <w:szCs w:val="24"/>
+            </w:rPr>
+          </w:pPr>
+          <w:r>
+            <w:rPr>
+              <w:rFonts w:ascii="Amasis MT Pro" w:hAnsi="Amasis MT Pro"/>
+              <w:sz w:val="24"/>
+              <w:szCs w:val="24"/>
+            </w:rPr>
+            <w:t xml:space="preserve">    Universidad De Antioquia</w:t>
+          </w:r>
+        </w:p>
+        <w:p>
+          <w:pPr>
+            <w:ind w:left="2832"/>
+            <w:rPr>
+              <w:rFonts w:ascii="Amasis MT Pro" w:hAnsi="Amasis MT Pro"/>
+              <w:sz w:val="24"/>
+              <w:szCs w:val="24"/>
+            </w:rPr>
+          </w:pPr>
+        </w:p>
+        <w:p>
+          <w:pPr>
+            <w:ind w:left="2832" w:firstLine="708"/>
+            <w:rPr>
+              <w:rFonts w:ascii="Amasis MT Pro" w:hAnsi="Amasis MT Pro"/>
+              <w:sz w:val="24"/>
+              <w:szCs w:val="24"/>
+            </w:rPr>
+          </w:pPr>
+          <w:r>
+            <w:rPr>
+              <w:rFonts w:ascii="Amasis MT Pro" w:hAnsi="Amasis MT Pro"/>
+              <w:sz w:val="24"/>
+              <w:szCs w:val="24"/>
+            </w:rPr>
+            <w:t>INFORMATICA ll</w:t>
+          </w:r>
+        </w:p>
+        <w:p>
+          <w:pPr>
+            <w:spacing w:line="240" w:lineRule="auto"/>
+            <w:rPr>
+              <w:rFonts w:ascii="Amasis MT Pro" w:hAnsi="Amasis MT Pro"/>
+              <w:sz w:val="24"/>
+              <w:szCs w:val="24"/>
+            </w:rPr>
+          </w:pPr>
+          <w:r>
+            <w:rPr>
+              <w:rFonts w:ascii="Amasis MT Pro" w:hAnsi="Amasis MT Pro"/>
+              <w:sz w:val="24"/>
+              <w:szCs w:val="24"/>
+            </w:rPr>
+            <w:tab/>
           </w:r>
           <w:r>
             <w:rPr>
-              <w:noProof/>
+              <w:rFonts w:ascii="Amasis MT Pro" w:hAnsi="Amasis MT Pro"/>
+              <w:sz w:val="24"/>
+              <w:szCs w:val="24"/>
             </w:rPr>
-            <mc:AlternateContent>
-              <mc:Choice Requires="wps">
-                <w:drawing>
-                  <wp:anchor distT="0" distB="0" distL="114300" distR="114300" simplePos="0" relativeHeight="251679744" behindDoc="0" locked="0" layoutInCell="1" allowOverlap="1" wp14:anchorId="7E117C27" wp14:editId="47454F93">
-                    <wp:simplePos x="0" y="0"/>
-                    <wp:positionH relativeFrom="page">
-                      <wp:posOffset>3498215</wp:posOffset>
-                    </wp:positionH>
-                    <wp:positionV relativeFrom="page">
-                      <wp:posOffset>6003290</wp:posOffset>
-                    </wp:positionV>
-                    <wp:extent cx="2797810" cy="268605"/>
-                    <wp:effectExtent l="0" t="0" r="0" b="0"/>
-                    <wp:wrapSquare wrapText="bothSides"/>
-                    <wp:docPr id="465" name="Cuadro de texto 79"/>
-                    <wp:cNvGraphicFramePr/>
-                    <a:graphic xmlns:a="http://schemas.openxmlformats.org/drawingml/2006/main">
-                      <a:graphicData uri="http://schemas.microsoft.com/office/word/2010/wordprocessingShape">
-                        <wps:wsp>
-                          <wps:cNvSpPr txBox="1"/>
-                          <wps:spPr>
-                            <a:xfrm>
-                              <a:off x="0" y="0"/>
-                              <a:ext cx="2797810" cy="268605"/>
-                            </a:xfrm>
-                            <a:prstGeom prst="rect">
-                              <a:avLst/>
-                            </a:prstGeom>
-                            <a:noFill/>
-                            <a:ln w="6350">
-                              <a:noFill/>
-                            </a:ln>
-                            <a:effectLst/>
-                          </wps:spPr>
-                          <wps:txbx>
-                            <w:txbxContent>
-                              <w:p>
-                                <w:pPr>
-                                  <w:pStyle w:val="Sinespaciado"/>
-                                  <w:rPr>
-                                    <w:color w:val="44546A" w:themeColor="text2"/>
-                                  </w:rPr>
-                                </w:pPr>
-                                <w:sdt>
-                                  <w:sdtPr>
-                                    <w:rPr>
-                                      <w:color w:val="44546A" w:themeColor="text2"/>
-                                    </w:rPr>
-                                    <w:alias w:val="Autor"/>
-                                    <w:id w:val="15524260"/>
-                                    <w:dataBinding w:prefixMappings="xmlns:ns0='http://schemas.openxmlformats.org/package/2006/metadata/core-properties' xmlns:ns1='http://purl.org/dc/elements/1.1/'" w:xpath="/ns0:coreProperties[1]/ns1:creator[1]" w:storeItemID="{6C3C8BC8-F283-45AE-878A-BAB7291924A1}"/>
-                                    <w:text/>
-                                  </w:sdtPr>
-                                  <w:sdtContent>
-                                    <w:r>
-                                      <w:rPr>
-                                        <w:color w:val="44546A" w:themeColor="text2"/>
-                                      </w:rPr>
-                                      <w:t>Daniel Pinzón</w:t>
-                                    </w:r>
-                                  </w:sdtContent>
-                                </w:sdt>
-                              </w:p>
-                              <w:p>
-                                <w:pPr>
-                                  <w:pStyle w:val="Sinespaciado"/>
-                                  <w:rPr>
-                                    <w:color w:val="44546A" w:themeColor="text2"/>
-                                  </w:rPr>
-                                </w:pPr>
-                                <w:r>
-                                  <w:rPr>
-                                    <w:color w:val="44546A" w:themeColor="text2"/>
-                                  </w:rPr>
-                                  <w:t xml:space="preserve">Nicolas </w:t>
-                                </w:r>
-                                <w:proofErr w:type="spellStart"/>
-                                <w:r>
-                                  <w:rPr>
-                                    <w:color w:val="44546A" w:themeColor="text2"/>
-                                  </w:rPr>
-                                  <w:t>Velaquez</w:t>
-                                </w:r>
-                                <w:proofErr w:type="spellEnd"/>
-                              </w:p>
-                            </w:txbxContent>
-                          </wps:txbx>
-                          <wps:bodyPr rot="0" spcFirstLastPara="0" vertOverflow="overflow" horzOverflow="overflow" vert="horz" wrap="square" lIns="91440" tIns="45720" rIns="91440" bIns="45720" numCol="1" spcCol="0" rtlCol="0" fromWordArt="0" anchor="b" anchorCtr="0" forceAA="0" compatLnSpc="1">
-                            <a:prstTxWarp prst="textNoShape">
-                              <a:avLst/>
-                            </a:prstTxWarp>
-                            <a:spAutoFit/>
-                          </wps:bodyPr>
-                        </wps:wsp>
-                      </a:graphicData>
-                    </a:graphic>
-                    <wp14:sizeRelH relativeFrom="page">
-                      <wp14:pctWidth>36000</wp14:pctWidth>
-                    </wp14:sizeRelH>
-                    <wp14:sizeRelV relativeFrom="margin">
-                      <wp14:pctHeight>0</wp14:pctHeight>
-                    </wp14:sizeRelV>
-                  </wp:anchor>
-                </w:drawing>
-              </mc:Choice>
-              <mc:Fallback>
-                <w:pict>
-                  <v:shape w14:anchorId="7E117C27" id="Cuadro de texto 79" o:spid="_x0000_s1029" type="#_x0000_t202" style="position:absolute;margin-left:275.45pt;margin-top:472.7pt;width:220.3pt;height:21.15pt;z-index:251679744;visibility:visible;mso-wrap-style:square;mso-width-percent:360;mso-height-percent:0;mso-wrap-distance-left:9pt;mso-wrap-distance-top:0;mso-wrap-distance-right:9pt;mso-wrap-distance-bottom:0;mso-position-horizontal:absolute;mso-position-horizontal-relative:page;mso-position-vertical:absolute;mso-position-vertical-relative:page;mso-width-percent:360;mso-height-percent:0;mso-width-relative:page;mso-height-relative:margin;v-text-anchor:bottom" o:gfxdata="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" filled="f" stroked="f" strokeweight=".5pt">
-                    <v:textbox style="mso-fit-shape-to-text:t">
-                      <w:txbxContent>
-                        <w:p>
-                          <w:pPr>
-                            <w:pStyle w:val="Sinespaciado"/>
-                            <w:rPr>
-                              <w:color w:val="44546A" w:themeColor="text2"/>
-                            </w:rPr>
-                          </w:pPr>
-                          <w:sdt>
-                            <w:sdtPr>
-                              <w:rPr>
-                                <w:color w:val="44546A" w:themeColor="text2"/>
-                              </w:rPr>
-                              <w:alias w:val="Autor"/>
-                              <w:id w:val="15524260"/>
-                              <w:dataBinding w:prefixMappings="xmlns:ns0='http://schemas.openxmlformats.org/package/2006/metadata/core-properties' xmlns:ns1='http://purl.org/dc/elements/1.1/'" w:xpath="/ns0:coreProperties[1]/ns1:creator[1]" w:storeItemID="{6C3C8BC8-F283-45AE-878A-BAB7291924A1}"/>
-                              <w:text/>
-                            </w:sdtPr>
-                            <w:sdtContent>
-                              <w:r>
-                                <w:rPr>
-                                  <w:color w:val="44546A" w:themeColor="text2"/>
-                                </w:rPr>
-                                <w:t>Daniel Pinzón</w:t>
-                              </w:r>
-                            </w:sdtContent>
-                          </w:sdt>
-                        </w:p>
-                        <w:p>
-                          <w:pPr>
-                            <w:pStyle w:val="Sinespaciado"/>
-                            <w:rPr>
-                              <w:color w:val="44546A" w:themeColor="text2"/>
-                            </w:rPr>
-                          </w:pPr>
-                          <w:r>
-                            <w:rPr>
-                              <w:color w:val="44546A" w:themeColor="text2"/>
-                            </w:rPr>
-                            <w:t xml:space="preserve">Nicolas </w:t>
-                          </w:r>
-                          <w:proofErr w:type="spellStart"/>
-                          <w:r>
-                            <w:rPr>
-                              <w:color w:val="44546A" w:themeColor="text2"/>
-                            </w:rPr>
-                            <w:t>Velaquez</w:t>
-                          </w:r>
-                          <w:proofErr w:type="spellEnd"/>
-                        </w:p>
-                      </w:txbxContent>
-                    </v:textbox>
-                    <w10:wrap type="square" anchorx="page" anchory="page"/>
-                  </v:shape>
-                </w:pict>
-              </mc:Fallback>
-            </mc:AlternateContent>
+            <w:tab/>
           </w:r>
           <w:r>
             <w:rPr>
+              <w:rFonts w:ascii="Amasis MT Pro" w:hAnsi="Amasis MT Pro"/>
               <w:sz w:val="24"/>
               <w:szCs w:val="24"/>
             </w:rPr>
-            <w:br w:type="page"/>
+            <w:tab/>
           </w:r>
+          <w:r>
+            <w:rPr>
+              <w:rFonts w:ascii="Amasis MT Pro" w:hAnsi="Amasis MT Pro"/>
+              <w:sz w:val="24"/>
+              <w:szCs w:val="24"/>
+            </w:rPr>
+            <w:tab/>
+          </w:r>
+          <w:r>
+            <w:rPr>
+              <w:rFonts w:ascii="Amasis MT Pro" w:hAnsi="Amasis MT Pro"/>
+              <w:sz w:val="24"/>
+              <w:szCs w:val="24"/>
+            </w:rPr>
+            <w:t xml:space="preserve"> </w:t>
+          </w:r>
+          <w:r>
+            <w:rPr>
+              <w:rFonts w:ascii="Amasis MT Pro" w:hAnsi="Amasis MT Pro"/>
+              <w:color w:val="202124"/>
+              <w:sz w:val="24"/>
+              <w:szCs w:val="24"/>
+              <w:shd w:val="clear" w:color="auto" w:fill="FFFFFF"/>
+            </w:rPr>
+            <w:t>ANIBAL JOSE GUERRA SOLER</w:t>
+          </w:r>
+        </w:p>
+        <w:p>
+          <w:pPr>
+            <w:spacing w:line="240" w:lineRule="auto"/>
+            <w:ind w:left="2124"/>
+            <w:rPr>
+              <w:rFonts w:ascii="Amasis MT Pro" w:hAnsi="Amasis MT Pro"/>
+              <w:sz w:val="24"/>
+              <w:szCs w:val="24"/>
+            </w:rPr>
+          </w:pPr>
+          <w:r>
+            <w:rPr>
+              <w:rFonts w:ascii="Amasis MT Pro" w:hAnsi="Amasis MT Pro"/>
+              <w:sz w:val="24"/>
+              <w:szCs w:val="24"/>
+            </w:rPr>
+            <w:t xml:space="preserve">     </w:t>
+          </w:r>
+          <w:r>
+            <w:rPr>
+              <w:rFonts w:ascii="Amasis MT Pro" w:hAnsi="Amasis MT Pro"/>
+              <w:sz w:val="24"/>
+              <w:szCs w:val="24"/>
+            </w:rPr>
+            <w:t>AUGUSTO ENRIQUE SALAZAR JIMENEZ</w:t>
+          </w:r>
+        </w:p>
+        <w:p>
+          <w:pPr>
+            <w:spacing w:line="240" w:lineRule="auto"/>
+            <w:rPr>
+              <w:rFonts w:ascii="Amasis MT Pro" w:hAnsi="Amasis MT Pro"/>
+              <w:sz w:val="24"/>
+              <w:szCs w:val="24"/>
+            </w:rPr>
+          </w:pPr>
+          <w:r>
+            <w:rPr>
+              <w:rFonts w:ascii="Amasis MT Pro" w:hAnsi="Amasis MT Pro"/>
+              <w:sz w:val="24"/>
+              <w:szCs w:val="24"/>
+            </w:rPr>
+            <w:tab/>
+          </w:r>
+          <w:r>
+            <w:rPr>
+              <w:rFonts w:ascii="Amasis MT Pro" w:hAnsi="Amasis MT Pro"/>
+              <w:sz w:val="24"/>
+              <w:szCs w:val="24"/>
+            </w:rPr>
+            <w:tab/>
+          </w:r>
+          <w:r>
+            <w:rPr>
+              <w:rFonts w:ascii="Amasis MT Pro" w:hAnsi="Amasis MT Pro"/>
+              <w:sz w:val="24"/>
+              <w:szCs w:val="24"/>
+            </w:rPr>
+            <w:tab/>
+          </w:r>
+          <w:r>
+            <w:rPr>
+              <w:rFonts w:ascii="Amasis MT Pro" w:hAnsi="Amasis MT Pro"/>
+              <w:sz w:val="24"/>
+              <w:szCs w:val="24"/>
+            </w:rPr>
+            <w:tab/>
+          </w:r>
+        </w:p>
+        <w:p>
+          <w:pPr>
+            <w:spacing w:line="240" w:lineRule="auto"/>
+            <w:rPr>
+              <w:rFonts w:ascii="Amasis MT Pro" w:hAnsi="Amasis MT Pro"/>
+              <w:sz w:val="24"/>
+              <w:szCs w:val="24"/>
+            </w:rPr>
+          </w:pPr>
+        </w:p>
+        <w:p>
+          <w:pPr>
+            <w:spacing w:line="240" w:lineRule="auto"/>
+            <w:rPr>
+              <w:rFonts w:ascii="Amasis MT Pro" w:hAnsi="Amasis MT Pro"/>
+              <w:sz w:val="24"/>
+              <w:szCs w:val="24"/>
+            </w:rPr>
+          </w:pPr>
+        </w:p>
+        <w:p>
+          <w:pPr>
+            <w:spacing w:line="240" w:lineRule="auto"/>
+            <w:ind w:left="3540" w:firstLine="708"/>
+            <w:rPr>
+              <w:rFonts w:ascii="Amasis MT Pro" w:hAnsi="Amasis MT Pro"/>
+              <w:sz w:val="24"/>
+              <w:szCs w:val="24"/>
+            </w:rPr>
+          </w:pPr>
+          <w:r>
+            <w:rPr>
+              <w:rFonts w:ascii="Amasis MT Pro" w:hAnsi="Amasis MT Pro"/>
+              <w:sz w:val="24"/>
+              <w:szCs w:val="24"/>
+            </w:rPr>
+            <w:t>FECHA</w:t>
+          </w:r>
+        </w:p>
+        <w:p>
+          <w:pPr>
+            <w:spacing w:line="240" w:lineRule="auto"/>
+          </w:pPr>
+          <w:r>
+            <w:tab/>
+          </w:r>
+          <w:r>
+            <w:tab/>
+          </w:r>
+          <w:r>
+            <w:tab/>
+          </w:r>
+          <w:r>
+            <w:tab/>
+          </w:r>
+        </w:p>
+        <w:p>
+          <w:pPr>
+            <w:spacing w:line="240" w:lineRule="auto"/>
+          </w:pPr>
+        </w:p>
+        <w:p>
+          <w:pPr>
+            <w:spacing w:line="240" w:lineRule="auto"/>
+          </w:pPr>
         </w:p>
       </w:sdtContent>
     </w:sdt>
     <w:p>
       <w:pPr>
         <w:rPr>
-          <w:sz w:val="28"/>
-          <w:szCs w:val="28"/>
-        </w:rPr>
-      </w:pPr>
-      <w:r>
-        <w:rPr>
-          <w:sz w:val="24"/>
-          <w:szCs w:val="24"/>
-        </w:rPr>
-        <w:lastRenderedPageBreak/>
-        <w:t xml:space="preserve">La entrada del programa es una clave K (ejemplo: </w:t>
+          <w:sz w:val="24"/>
+          <w:szCs w:val="24"/>
+        </w:rPr>
+      </w:pPr>
+    </w:p>
+    <w:p>
+      <w:pPr>
+        <w:rPr>
+          <w:sz w:val="24"/>
+          <w:szCs w:val="24"/>
+        </w:rPr>
+      </w:pPr>
+    </w:p>
+    <w:p>
+      <w:pPr>
+        <w:rPr>
+          <w:sz w:val="24"/>
+          <w:szCs w:val="24"/>
+        </w:rPr>
+      </w:pPr>
+      <w:r>
+        <w:rPr>
+          <w:sz w:val="24"/>
+          <w:szCs w:val="24"/>
+        </w:rPr>
+        <w:t xml:space="preserve">Primero nos enfocamos en leer las descripciones del programa y sus </w:t>
       </w:r>
       <w:proofErr w:type="gramStart"/>
       <w:r>
@@ -903,7 +401,7 @@
           <w:sz w:val="24"/>
           <w:szCs w:val="24"/>
         </w:rPr>
-        <w:t>K(</w:t>
+        <w:t>características ,</w:t>
       </w:r>
       <w:proofErr w:type="gramEnd"/>
       <w:r>
@@ -911,14 +409,30 @@
           <w:sz w:val="24"/>
           <w:szCs w:val="24"/>
         </w:rPr>
-        <w:t>4,3,1,-1,1)</w:t>
-      </w:r>
-      <w:r>
-        <w:rPr>
-          <w:sz w:val="24"/>
-          <w:szCs w:val="24"/>
-        </w:rPr>
-        <w:t xml:space="preserve"> ), debemos dar una configuración de cerradura (X) que satisfaga esta clave. </w:t>
+        <w:t xml:space="preserve"> como las funciones que debe cumplir y los aspectos a tener en cuenta , después de tener una vista general, se abordo en problema en </w:t>
+      </w:r>
+      <w:r>
+        <w:rPr>
+          <w:sz w:val="24"/>
+          <w:szCs w:val="24"/>
+        </w:rPr>
+        <w:t xml:space="preserve">fracciones para que así sea </w:t>
+      </w:r>
+      <w:proofErr w:type="spellStart"/>
+      <w:r>
+        <w:rPr>
+          <w:sz w:val="24"/>
+          <w:szCs w:val="24"/>
+        </w:rPr>
+        <w:t>mas</w:t>
+      </w:r>
+      <w:proofErr w:type="spellEnd"/>
+      <w:r>
+        <w:rPr>
+          <w:sz w:val="24"/>
+          <w:szCs w:val="24"/>
+        </w:rPr>
+        <w:t xml:space="preserve"> fácil realizar el análisis y desarrollo del proyecto.</w:t>
       </w:r>
     </w:p>
     <w:p>
@@ -946,7 +460,97 @@
           <w:sz w:val="24"/>
           <w:szCs w:val="24"/>
         </w:rPr>
-        <w:t>Entender el problema. (Comprender el funcionamiento de los componentes de una clave K y como interactúa</w:t>
+        <w:t xml:space="preserve">Para comenzar a analizar el problema primero </w:t>
+      </w:r>
+      <w:proofErr w:type="gramStart"/>
+      <w:r>
+        <w:rPr>
+          <w:sz w:val="24"/>
+          <w:szCs w:val="24"/>
+        </w:rPr>
+        <w:t>tenemos que tener</w:t>
+      </w:r>
+      <w:proofErr w:type="gramEnd"/>
+      <w:r>
+        <w:rPr>
+          <w:sz w:val="24"/>
+          <w:szCs w:val="24"/>
+        </w:rPr>
+        <w:t xml:space="preserve"> una idea general de lo que debe hacer y debe cumplir este por esta razón tomamos de guía el siguiente ejemplo para saber </w:t>
+      </w:r>
+      <w:r>
+        <w:rPr>
+          <w:sz w:val="24"/>
+          <w:szCs w:val="24"/>
+        </w:rPr>
+        <w:t>cuál</w:t>
+      </w:r>
+      <w:r>
+        <w:rPr>
+          <w:sz w:val="24"/>
+          <w:szCs w:val="24"/>
+        </w:rPr>
+        <w:t xml:space="preserve"> es la funcionalidad que debe cumplir este programa. La entrada del programa es una clave K (ejemplo: </w:t>
+      </w:r>
+      <w:proofErr w:type="gramStart"/>
+      <w:r>
+        <w:rPr>
+          <w:sz w:val="24"/>
+          <w:szCs w:val="24"/>
+        </w:rPr>
+        <w:t>K(</w:t>
+      </w:r>
+      <w:proofErr w:type="gramEnd"/>
+      <w:r>
+        <w:rPr>
+          <w:sz w:val="24"/>
+          <w:szCs w:val="24"/>
+        </w:rPr>
+        <w:t>4,3,1,-1,1) ), debemos dar una configuración de cerradura (X) que satisfaga esta clave.</w:t>
+      </w:r>
+      <w:r>
+        <w:rPr>
+          <w:sz w:val="24"/>
+          <w:szCs w:val="24"/>
+        </w:rPr>
+        <w:t xml:space="preserve"> Esto nos dio a entender que debemos Analizar</w:t>
+      </w:r>
+      <w:r>
+        <w:rPr>
+          <w:sz w:val="24"/>
+          <w:szCs w:val="24"/>
+        </w:rPr>
+        <w:t xml:space="preserve"> el funcionamiento de los componentes de una clave K y </w:t>
+      </w:r>
+      <w:r>
+        <w:rPr>
+          <w:sz w:val="24"/>
+          <w:szCs w:val="24"/>
+        </w:rPr>
+        <w:t xml:space="preserve">de </w:t>
+      </w:r>
+      <w:proofErr w:type="spellStart"/>
+      <w:r>
+        <w:rPr>
+          <w:sz w:val="24"/>
+          <w:szCs w:val="24"/>
+        </w:rPr>
+        <w:t>como</w:t>
+      </w:r>
+      <w:proofErr w:type="spellEnd"/>
+      <w:r>
+        <w:rPr>
+          <w:sz w:val="24"/>
+          <w:szCs w:val="24"/>
+        </w:rPr>
+        <w:t xml:space="preserve"> estos </w:t>
+      </w:r>
+      <w:r>
+        <w:rPr>
+          <w:sz w:val="24"/>
+          <w:szCs w:val="24"/>
+        </w:rPr>
+        <w:t>interactúa</w:t>
       </w:r>
       <w:r>
         <w:rPr>
@@ -960,29 +564,125 @@
           <w:sz w:val="24"/>
           <w:szCs w:val="24"/>
         </w:rPr>
-        <w:t xml:space="preserve"> con una cerradura X. Además de comprender la estructura </w:t>
-      </w:r>
-      <w:r>
-        <w:rPr>
-          <w:sz w:val="24"/>
-          <w:szCs w:val="24"/>
-        </w:rPr>
-        <w:t xml:space="preserve">y los comportamientos </w:t>
-      </w:r>
-      <w:r>
-        <w:rPr>
-          <w:sz w:val="24"/>
-          <w:szCs w:val="24"/>
-        </w:rPr>
-        <w:t>de l</w:t>
-      </w:r>
-      <w:r>
-        <w:rPr>
-          <w:sz w:val="24"/>
-          <w:szCs w:val="24"/>
-        </w:rPr>
-        <w:t>as matrices que componen una cerradura.)</w:t>
-      </w:r>
+        <w:t xml:space="preserve"> con una cerradura X</w:t>
+      </w:r>
+      <w:r>
+        <w:rPr>
+          <w:sz w:val="24"/>
+          <w:szCs w:val="24"/>
+        </w:rPr>
+        <w:t>,</w:t>
+      </w:r>
+      <w:r>
+        <w:rPr>
+          <w:sz w:val="24"/>
+          <w:szCs w:val="24"/>
+        </w:rPr>
+        <w:t xml:space="preserve"> </w:t>
+      </w:r>
+      <w:r>
+        <w:rPr>
+          <w:sz w:val="24"/>
+          <w:szCs w:val="24"/>
+        </w:rPr>
+        <w:t>a</w:t>
+      </w:r>
+      <w:r>
+        <w:rPr>
+          <w:sz w:val="24"/>
+          <w:szCs w:val="24"/>
+        </w:rPr>
+        <w:t xml:space="preserve">demás </w:t>
+      </w:r>
+      <w:r>
+        <w:rPr>
+          <w:sz w:val="24"/>
+          <w:szCs w:val="24"/>
+        </w:rPr>
+        <w:t xml:space="preserve">también es necesario </w:t>
+      </w:r>
+      <w:r>
+        <w:rPr>
+          <w:sz w:val="24"/>
+          <w:szCs w:val="24"/>
+        </w:rPr>
+        <w:t>comprender</w:t>
+      </w:r>
+      <w:r>
+        <w:rPr>
+          <w:sz w:val="24"/>
+          <w:szCs w:val="24"/>
+        </w:rPr>
+        <w:t xml:space="preserve"> </w:t>
+      </w:r>
+      <w:r>
+        <w:rPr>
+          <w:sz w:val="24"/>
+          <w:szCs w:val="24"/>
+        </w:rPr>
+        <w:t>comportamientos de las matrices que componen una cerradura</w:t>
+      </w:r>
+      <w:r>
+        <w:rPr>
+          <w:sz w:val="24"/>
+          <w:szCs w:val="24"/>
+        </w:rPr>
+        <w:t xml:space="preserve"> para así interpretar en su </w:t>
+      </w:r>
+      <w:proofErr w:type="gramStart"/>
+      <w:r>
+        <w:rPr>
+          <w:sz w:val="24"/>
+          <w:szCs w:val="24"/>
+        </w:rPr>
+        <w:t xml:space="preserve">totalidad </w:t>
+      </w:r>
+      <w:r>
+        <w:rPr>
+          <w:sz w:val="24"/>
+          <w:szCs w:val="24"/>
+        </w:rPr>
+        <w:t xml:space="preserve"> la</w:t>
+      </w:r>
+      <w:proofErr w:type="gramEnd"/>
+      <w:r>
+        <w:rPr>
+          <w:sz w:val="24"/>
+          <w:szCs w:val="24"/>
+        </w:rPr>
+        <w:t xml:space="preserve"> estructura</w:t>
+      </w:r>
+      <w:r>
+        <w:rPr>
+          <w:sz w:val="24"/>
+          <w:szCs w:val="24"/>
+        </w:rPr>
+        <w:t>.</w:t>
+      </w:r>
+      <w:r>
+        <w:rPr>
+          <w:sz w:val="24"/>
+          <w:szCs w:val="24"/>
+        </w:rPr>
+        <w:t xml:space="preserve"> </w:t>
+      </w:r>
+      <w:r>
+        <w:rPr>
+          <w:sz w:val="24"/>
+          <w:szCs w:val="24"/>
+        </w:rPr>
+        <w:t xml:space="preserve"> </w:t>
+      </w:r>
+    </w:p>
+    <w:p>
+      <w:pPr>
+        <w:pStyle w:val="Prrafodelista"/>
+        <w:ind w:left="360"/>
+        <w:rPr>
+          <w:sz w:val="24"/>
+          <w:szCs w:val="24"/>
+        </w:rPr>
+      </w:pPr>
     </w:p>
     <w:p>
       <w:pPr>
@@ -1011,7 +711,30 @@
           <w:sz w:val="24"/>
           <w:szCs w:val="24"/>
         </w:rPr>
-        <w:t>A</w:t>
+        <w:t xml:space="preserve">Definimos los </w:t>
+      </w:r>
+      <w:proofErr w:type="gramStart"/>
+      <w:r>
+        <w:rPr>
+          <w:sz w:val="24"/>
+          <w:szCs w:val="24"/>
+        </w:rPr>
+        <w:t xml:space="preserve">aspectos </w:t>
+      </w:r>
+      <w:r>
+        <w:rPr>
+          <w:sz w:val="24"/>
+          <w:szCs w:val="24"/>
+        </w:rPr>
+        <w:t xml:space="preserve"> de</w:t>
+      </w:r>
+      <w:proofErr w:type="gramEnd"/>
+      <w:r>
+        <w:rPr>
+          <w:sz w:val="24"/>
+          <w:szCs w:val="24"/>
+        </w:rPr>
+        <w:t xml:space="preserve"> a</w:t>
       </w:r>
       <w:r>
         <w:rPr>
@@ -1281,11 +1004,122 @@
           <w:szCs w:val="24"/>
         </w:rPr>
       </w:pPr>
-      <w:r>
-        <w:rPr>
-          <w:sz w:val="24"/>
-          <w:szCs w:val="24"/>
-        </w:rPr>
+    </w:p>
+    <w:p>
+      <w:pPr>
+        <w:pStyle w:val="Prrafodelista"/>
+        <w:spacing w:line="254" w:lineRule="auto"/>
+        <w:ind w:left="792"/>
+        <w:rPr>
+          <w:sz w:val="24"/>
+          <w:szCs w:val="24"/>
+        </w:rPr>
+      </w:pPr>
+    </w:p>
+    <w:p>
+      <w:pPr>
+        <w:pStyle w:val="Prrafodelista"/>
+        <w:spacing w:line="254" w:lineRule="auto"/>
+        <w:ind w:left="792"/>
+        <w:rPr>
+          <w:sz w:val="24"/>
+          <w:szCs w:val="24"/>
+        </w:rPr>
+      </w:pPr>
+    </w:p>
+    <w:p>
+      <w:pPr>
+        <w:pStyle w:val="Prrafodelista"/>
+        <w:spacing w:line="254" w:lineRule="auto"/>
+        <w:ind w:left="792"/>
+        <w:rPr>
+          <w:sz w:val="24"/>
+          <w:szCs w:val="24"/>
+        </w:rPr>
+      </w:pPr>
+    </w:p>
+    <w:p>
+      <w:pPr>
+        <w:pStyle w:val="Prrafodelista"/>
+        <w:spacing w:line="254" w:lineRule="auto"/>
+        <w:ind w:left="792"/>
+        <w:rPr>
+          <w:sz w:val="24"/>
+          <w:szCs w:val="24"/>
+        </w:rPr>
+      </w:pPr>
+    </w:p>
+    <w:p>
+      <w:pPr>
+        <w:pStyle w:val="Prrafodelista"/>
+        <w:spacing w:line="254" w:lineRule="auto"/>
+        <w:ind w:left="792"/>
+        <w:rPr>
+          <w:sz w:val="24"/>
+          <w:szCs w:val="24"/>
+        </w:rPr>
+      </w:pPr>
+    </w:p>
+    <w:p>
+      <w:pPr>
+        <w:pStyle w:val="Prrafodelista"/>
+        <w:spacing w:line="254" w:lineRule="auto"/>
+        <w:ind w:left="792"/>
+        <w:rPr>
+          <w:sz w:val="24"/>
+          <w:szCs w:val="24"/>
+        </w:rPr>
+      </w:pPr>
+    </w:p>
+    <w:p>
+      <w:pPr>
+        <w:pStyle w:val="Prrafodelista"/>
+        <w:spacing w:line="254" w:lineRule="auto"/>
+        <w:ind w:left="792"/>
+        <w:rPr>
+          <w:sz w:val="24"/>
+          <w:szCs w:val="24"/>
+        </w:rPr>
+      </w:pPr>
+    </w:p>
+    <w:p>
+      <w:pPr>
+        <w:pStyle w:val="Prrafodelista"/>
+        <w:spacing w:line="254" w:lineRule="auto"/>
+        <w:ind w:left="792"/>
+        <w:rPr>
+          <w:sz w:val="24"/>
+          <w:szCs w:val="24"/>
+        </w:rPr>
+      </w:pPr>
+    </w:p>
+    <w:p>
+      <w:pPr>
+        <w:pStyle w:val="Prrafodelista"/>
+        <w:spacing w:line="254" w:lineRule="auto"/>
+        <w:ind w:left="792"/>
+        <w:rPr>
+          <w:sz w:val="24"/>
+          <w:szCs w:val="24"/>
+        </w:rPr>
+      </w:pPr>
+    </w:p>
+    <w:p>
+      <w:pPr>
+        <w:pStyle w:val="Prrafodelista"/>
+        <w:spacing w:line="254" w:lineRule="auto"/>
+        <w:ind w:left="792"/>
+        <w:rPr>
+          <w:sz w:val="24"/>
+          <w:szCs w:val="24"/>
+        </w:rPr>
+      </w:pPr>
+      <w:r>
+        <w:rPr>
+          <w:sz w:val="24"/>
+          <w:szCs w:val="24"/>
+        </w:rPr>
+        <w:lastRenderedPageBreak/>
         <w:t xml:space="preserve">F = </w:t>
       </w:r>
       <w:proofErr w:type="gramStart"/>
@@ -2369,7 +2203,11 @@
           </mc:Choice>
           <mc:Fallback>
             <w:pict>
-              <v:shape w14:anchorId="6B481634" id="Cuadro de texto 2" o:spid="_x0000_s1030" type="#_x0000_t202" style="position:absolute;left:0;text-align:left;margin-left:240pt;margin-top:7.5pt;width:332.25pt;height:120.75pt;z-index:251659264;visibility:visible;mso-wrap-style:square;mso-width-percent:0;mso-height-percent:0;mso-wrap-distance-left:9pt;mso-wrap-distance-top:3.6pt;mso-wrap-distance-right:9pt;mso-wrap-distance-bottom:3.6pt;mso-position-horizontal:absolute;mso-position-horizontal-relative:page;mso-position-vertical:absolute;mso-position-vertical-relative:text;mso-width-percent:0;mso-height-percent:0;mso-width-relative:margin;mso-height-relative:margin;v-text-anchor:top" o:gfxdata="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" filled="f" stroked="f" strokeweight="1pt">
+              <v:shapetype w14:anchorId="6B481634" id="_x0000_t202" coordsize="21600,21600" o:spt="202" path="m,l,21600r21600,l21600,xe">
+                <v:stroke joinstyle="miter"/>
+                <v:path gradientshapeok="t" o:connecttype="rect"/>
+              </v:shapetype>
+              <v:shape id="Cuadro de texto 2" o:spid="_x0000_s1026" type="#_x0000_t202" style="position:absolute;left:0;text-align:left;margin-left:240pt;margin-top:7.5pt;width:332.25pt;height:120.75pt;z-index:251659264;visibility:visible;mso-wrap-style:square;mso-width-percent:0;mso-height-percent:0;mso-wrap-distance-left:9pt;mso-wrap-distance-top:3.6pt;mso-wrap-distance-right:9pt;mso-wrap-distance-bottom:3.6pt;mso-position-horizontal:absolute;mso-position-horizontal-relative:page;mso-position-vertical:absolute;mso-position-vertical-relative:text;mso-width-percent:0;mso-height-percent:0;mso-width-relative:margin;mso-height-relative:margin;v-text-anchor:top" o:gfxdata="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" filled="f" stroked="f" strokeweight="1pt">
                 <v:textbox>
                   <w:txbxContent>
                     <w:p>
@@ -2665,7 +2503,35 @@
           <w:sz w:val="24"/>
           <w:szCs w:val="24"/>
         </w:rPr>
-        <w:t>cada casilla solo puede</w:t>
+        <w:t xml:space="preserve">cada </w:t>
+      </w:r>
+      <w:r>
+        <w:rPr>
+          <w:sz w:val="24"/>
+          <w:szCs w:val="24"/>
+        </w:rPr>
+        <w:t xml:space="preserve">una de sus </w:t>
+      </w:r>
+      <w:r>
+        <w:rPr>
+          <w:sz w:val="24"/>
+          <w:szCs w:val="24"/>
+        </w:rPr>
+        <w:t>casilla</w:t>
+      </w:r>
+      <w:r>
+        <w:rPr>
+          <w:sz w:val="24"/>
+          <w:szCs w:val="24"/>
+        </w:rPr>
+        <w:t>s</w:t>
+      </w:r>
+      <w:r>
+        <w:rPr>
+          <w:sz w:val="24"/>
+          <w:szCs w:val="24"/>
+        </w:rPr>
+        <w:t xml:space="preserve"> solo puede</w:t>
       </w:r>
       <w:r>
         <w:rPr>
@@ -2726,7 +2592,6 @@
         <w:rPr>
           <w:noProof/>
         </w:rPr>
-        <w:lastRenderedPageBreak/>
         <w:drawing>
           <wp:inline distT="0" distB="0" distL="0" distR="0" wp14:anchorId="73BF4426" wp14:editId="34560BC7">
             <wp:extent cx="1924050" cy="1269639"/>
@@ -2743,7 +2608,7 @@
                     <pic:cNvPicPr/>
                   </pic:nvPicPr>
                   <pic:blipFill>
-                    <a:blip r:embed="rId9"/>
+                    <a:blip r:embed="rId8"/>
                     <a:stretch>
                       <a:fillRect/>
                     </a:stretch>
@@ -2789,7 +2654,7 @@
                     <pic:cNvPicPr/>
                   </pic:nvPicPr>
                   <pic:blipFill>
-                    <a:blip r:embed="rId10"/>
+                    <a:blip r:embed="rId9"/>
                     <a:stretch>
                       <a:fillRect/>
                     </a:stretch>
@@ -2842,7 +2707,58 @@
           <w:sz w:val="24"/>
           <w:szCs w:val="24"/>
         </w:rPr>
-        <w:t>Por lo que, teniendo una formula para obtener el valor de una casilla cualquiera, se opta por encontrar una trasformación general que permita</w:t>
+        <w:t>T</w:t>
+      </w:r>
+      <w:r>
+        <w:rPr>
+          <w:sz w:val="24"/>
+          <w:szCs w:val="24"/>
+        </w:rPr>
+        <w:t>eniendo una formula para obtener el valor de una casilla cualquiera, se opt</w:t>
+      </w:r>
+      <w:r>
+        <w:rPr>
+          <w:sz w:val="24"/>
+          <w:szCs w:val="24"/>
+        </w:rPr>
+        <w:t>ó</w:t>
+      </w:r>
+      <w:r>
+        <w:rPr>
+          <w:sz w:val="24"/>
+          <w:szCs w:val="24"/>
+        </w:rPr>
+        <w:t xml:space="preserve"> por encontrar una trasformación </w:t>
+      </w:r>
+      <w:proofErr w:type="gramStart"/>
+      <w:r>
+        <w:rPr>
+          <w:sz w:val="24"/>
+          <w:szCs w:val="24"/>
+        </w:rPr>
+        <w:t>que</w:t>
+      </w:r>
+      <w:r>
+        <w:rPr>
+          <w:sz w:val="24"/>
+          <w:szCs w:val="24"/>
+        </w:rPr>
+        <w:t xml:space="preserve"> </w:t>
+      </w:r>
+      <w:r>
+        <w:rPr>
+          <w:sz w:val="24"/>
+          <w:szCs w:val="24"/>
+        </w:rPr>
+        <w:t xml:space="preserve"> permita</w:t>
+      </w:r>
+      <w:proofErr w:type="gramEnd"/>
+      <w:r>
+        <w:rPr>
+          <w:sz w:val="24"/>
+          <w:szCs w:val="24"/>
+        </w:rPr>
+        <w:t>,</w:t>
       </w:r>
       <w:r>
         <w:rPr>
@@ -2907,7 +2823,7 @@
           <w:sz w:val="24"/>
           <w:szCs w:val="24"/>
         </w:rPr>
-        <w:t>, esto debido a que, como fue mencionado anteriormente, existe un patrón entre las casillas asociadas entre sí por las rotaciones</w:t>
+        <w:t>, esto debido a que,  existe un patrón entre las casillas asociadas entre sí por las rotaciones</w:t>
       </w:r>
       <w:r>
         <w:rPr>
@@ -3118,7 +3034,7 @@
           </mc:Choice>
           <mc:Fallback>
             <w:pict>
-              <v:shape w14:anchorId="39BBB8B2" id="_x0000_s1031" type="#_x0000_t202" style="position:absolute;left:0;text-align:left;margin-left:276pt;margin-top:10.35pt;width:344.25pt;height:159pt;z-index:251662336;visibility:visible;mso-wrap-style:square;mso-width-percent:0;mso-height-percent:0;mso-wrap-distance-left:9pt;mso-wrap-distance-top:3.6pt;mso-wrap-distance-right:9pt;mso-wrap-distance-bottom:3.6pt;mso-position-horizontal:absolute;mso-position-horizontal-relative:page;mso-position-vertical:absolute;mso-position-vertical-relative:text;mso-width-percent:0;mso-height-percent:0;mso-width-relative:margin;mso-height-relative:margin;v-text-anchor:top" o:gfxdata="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" filled="f" stroked="f" strokeweight="1pt">
+              <v:shape w14:anchorId="39BBB8B2" id="_x0000_s1027" type="#_x0000_t202" style="position:absolute;left:0;text-align:left;margin-left:276pt;margin-top:10.35pt;width:344.25pt;height:159pt;z-index:251662336;visibility:visible;mso-wrap-style:square;mso-width-percent:0;mso-height-percent:0;mso-wrap-distance-left:9pt;mso-wrap-distance-top:3.6pt;mso-wrap-distance-right:9pt;mso-wrap-distance-bottom:3.6pt;mso-position-horizontal:absolute;mso-position-horizontal-relative:page;mso-position-vertical:absolute;mso-position-vertical-relative:text;mso-width-percent:0;mso-height-percent:0;mso-width-relative:margin;mso-height-relative:margin;v-text-anchor:top" o:gfxdata="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" filled="f" stroked="f" strokeweight="1pt">
                 <v:textbox>
                   <w:txbxContent>
                     <w:p>
@@ -3230,7 +3146,7 @@
           <w:noProof/>
         </w:rPr>
         <w:drawing>
-          <wp:anchor distT="0" distB="0" distL="114300" distR="114300" simplePos="0" relativeHeight="251660288" behindDoc="0" locked="0" layoutInCell="1" allowOverlap="1" wp14:anchorId="15331E70" wp14:editId="325CBAD2">
+          <wp:anchor distT="0" distB="0" distL="114300" distR="114300" simplePos="0" relativeHeight="251660288" behindDoc="0" locked="0" layoutInCell="1" allowOverlap="1" wp14:anchorId="15331E70" wp14:editId="293ECE9B">
             <wp:simplePos x="0" y="0"/>
             <wp:positionH relativeFrom="margin">
               <wp:posOffset>501015</wp:posOffset>
@@ -3253,7 +3169,7 @@
                     <pic:cNvPicPr/>
                   </pic:nvPicPr>
                   <pic:blipFill>
-                    <a:blip r:embed="rId10" cstate="print">
+                    <a:blip r:embed="rId9" cstate="print">
                       <a:extLst>
                         <a:ext uri="{28A0092B-C50C-407E-A947-70E740481C1C}">
                           <a14:useLocalDpi xmlns:a14="http://schemas.microsoft.com/office/drawing/2010/main" val="0"/>
@@ -3437,7 +3353,15 @@
           <w:sz w:val="24"/>
           <w:szCs w:val="24"/>
         </w:rPr>
-        <w:t xml:space="preserve">Si se quiere obtener el valor de la casilla después de una segunda o tercera rotación, es necesario volver a aplicar la transformación </w:t>
+        <w:lastRenderedPageBreak/>
+        <w:t>Entonces, s</w:t>
+      </w:r>
+      <w:r>
+        <w:rPr>
+          <w:sz w:val="24"/>
+          <w:szCs w:val="24"/>
+        </w:rPr>
+        <w:t xml:space="preserve">i se quiere obtener el valor de la casilla después de una segunda o tercera rotación, es necesario volver a aplicar la transformación </w:t>
       </w:r>
       <w:r>
         <w:rPr>
@@ -3458,7 +3382,21 @@
           <w:sz w:val="24"/>
           <w:szCs w:val="24"/>
         </w:rPr>
-        <w:t xml:space="preserve"> y aplicar la formula correspondiente para hallar </w:t>
+        <w:t xml:space="preserve"> </w:t>
+      </w:r>
+      <w:r>
+        <w:rPr>
+          <w:sz w:val="24"/>
+          <w:szCs w:val="24"/>
+        </w:rPr>
+        <w:t>para después,</w:t>
+      </w:r>
+      <w:r>
+        <w:rPr>
+          <w:sz w:val="24"/>
+          <w:szCs w:val="24"/>
+        </w:rPr>
+        <w:t xml:space="preserve"> aplicar la formula correspondiente para hallar </w:t>
       </w:r>
       <w:r>
         <w:rPr>
@@ -3609,7 +3547,7 @@
           </mc:Choice>
           <mc:Fallback>
             <w:pict>
-              <v:shape w14:anchorId="76C0AE75" id="_x0000_s1032" type="#_x0000_t202" style="position:absolute;left:0;text-align:left;margin-left:339.45pt;margin-top:9.7pt;width:69.75pt;height:36pt;z-index:251668480;visibility:visible;mso-wrap-style:square;mso-width-percent:0;mso-height-percent:0;mso-wrap-distance-left:9pt;mso-wrap-distance-top:3.6pt;mso-wrap-distance-right:9pt;mso-wrap-distance-bottom:3.6pt;mso-position-horizontal:absolute;mso-position-horizontal-relative:margin;mso-position-vertical:absolute;mso-position-vertical-relative:text;mso-width-percent:0;mso-height-percent:0;mso-width-relative:margin;mso-height-relative:margin;v-text-anchor:top" o:gfxdata="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" filled="f" stroked="f" strokeweight="1pt">
+              <v:shape w14:anchorId="76C0AE75" id="_x0000_s1028" type="#_x0000_t202" style="position:absolute;left:0;text-align:left;margin-left:339.45pt;margin-top:9.7pt;width:69.75pt;height:36pt;z-index:251668480;visibility:visible;mso-wrap-style:square;mso-width-percent:0;mso-height-percent:0;mso-wrap-distance-left:9pt;mso-wrap-distance-top:3.6pt;mso-wrap-distance-right:9pt;mso-wrap-distance-bottom:3.6pt;mso-position-horizontal:absolute;mso-position-horizontal-relative:margin;mso-position-vertical:absolute;mso-position-vertical-relative:text;mso-width-percent:0;mso-height-percent:0;mso-width-relative:margin;mso-height-relative:margin;v-text-anchor:top" o:gfxdata="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" filled="f" stroked="f" strokeweight="1pt">
                 <v:textbox>
                   <w:txbxContent>
                     <w:p>
@@ -3755,7 +3693,7 @@
           </mc:Choice>
           <mc:Fallback>
             <w:pict>
-              <v:shape w14:anchorId="5EB1EEFB" id="_x0000_s1033" type="#_x0000_t202" style="position:absolute;left:0;text-align:left;margin-left:313.95pt;margin-top:.65pt;width:39pt;height:19.5pt;z-index:251666432;visibility:visible;mso-wrap-style:square;mso-width-percent:0;mso-height-percent:0;mso-wrap-distance-left:9pt;mso-wrap-distance-top:3.6pt;mso-wrap-distance-right:9pt;mso-wrap-distance-bottom:3.6pt;mso-position-horizontal:absolute;mso-position-horizontal-relative:margin;mso-position-vertical:absolute;mso-position-vertical-relative:text;mso-width-percent:0;mso-height-percent:0;mso-width-relative:margin;mso-height-relative:margin;v-text-anchor:top" o:gfxdata="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" filled="f" stroked="f" strokeweight="1pt">
+              <v:shape w14:anchorId="5EB1EEFB" id="_x0000_s1029" type="#_x0000_t202" style="position:absolute;left:0;text-align:left;margin-left:313.95pt;margin-top:.65pt;width:39pt;height:19.5pt;z-index:251666432;visibility:visible;mso-wrap-style:square;mso-width-percent:0;mso-height-percent:0;mso-wrap-distance-left:9pt;mso-wrap-distance-top:3.6pt;mso-wrap-distance-right:9pt;mso-wrap-distance-bottom:3.6pt;mso-position-horizontal:absolute;mso-position-horizontal-relative:margin;mso-position-vertical:absolute;mso-position-vertical-relative:text;mso-width-percent:0;mso-height-percent:0;mso-width-relative:margin;mso-height-relative:margin;v-text-anchor:top" o:gfxdata="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" filled="f" stroked="f" strokeweight="1pt">
                 <v:textbox>
                   <w:txbxContent>
                     <w:p>
@@ -3932,7 +3870,7 @@
           </mc:Choice>
           <mc:Fallback>
             <w:pict>
-              <v:shape w14:anchorId="30482651" id="_x0000_s1034" type="#_x0000_t202" style="position:absolute;left:0;text-align:left;margin-left:144.75pt;margin-top:8.9pt;width:232.5pt;height:20.25pt;z-index:251664384;visibility:visible;mso-wrap-style:square;mso-width-percent:0;mso-height-percent:0;mso-wrap-distance-left:9pt;mso-wrap-distance-top:3.6pt;mso-wrap-distance-right:9pt;mso-wrap-distance-bottom:3.6pt;mso-position-horizontal:absolute;mso-position-horizontal-relative:page;mso-position-vertical:absolute;mso-position-vertical-relative:text;mso-width-percent:0;mso-height-percent:0;mso-width-relative:margin;mso-height-relative:margin;v-text-anchor:top" o:gfxdata="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" filled="f" stroked="f" strokeweight="1pt">
+              <v:shape w14:anchorId="30482651" id="_x0000_s1030" type="#_x0000_t202" style="position:absolute;left:0;text-align:left;margin-left:144.75pt;margin-top:8.9pt;width:232.5pt;height:20.25pt;z-index:251664384;visibility:visible;mso-wrap-style:square;mso-width-percent:0;mso-height-percent:0;mso-wrap-distance-left:9pt;mso-wrap-distance-top:3.6pt;mso-wrap-distance-right:9pt;mso-wrap-distance-bottom:3.6pt;mso-position-horizontal:absolute;mso-position-horizontal-relative:page;mso-position-vertical:absolute;mso-position-vertical-relative:text;mso-width-percent:0;mso-height-percent:0;mso-width-relative:margin;mso-height-relative:margin;v-text-anchor:top" o:gfxdata="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" filled="f" stroked="f" strokeweight="1pt">
                 <v:textbox>
                   <w:txbxContent>
                     <w:p>
@@ -4334,7 +4272,6 @@
           <w:sz w:val="24"/>
           <w:szCs w:val="24"/>
         </w:rPr>
-        <w:lastRenderedPageBreak/>
         <w:t>Es importante notar que</w:t>
       </w:r>
       <w:r>
@@ -4547,7 +4484,93 @@
           <w:sz w:val="24"/>
           <w:szCs w:val="24"/>
         </w:rPr>
-        <w:t xml:space="preserve">      Módulo Matriz</w:t>
+        <w:t xml:space="preserve">      </w:t>
+      </w:r>
+    </w:p>
+    <w:p>
+      <w:pPr>
+        <w:tabs>
+          <w:tab w:val="left" w:pos="2010"/>
+        </w:tabs>
+        <w:spacing w:before="240" w:line="252" w:lineRule="auto"/>
+        <w:ind w:left="1068"/>
+        <w:rPr>
+          <w:sz w:val="24"/>
+          <w:szCs w:val="24"/>
+        </w:rPr>
+      </w:pPr>
+    </w:p>
+    <w:p>
+      <w:pPr>
+        <w:tabs>
+          <w:tab w:val="left" w:pos="2010"/>
+        </w:tabs>
+        <w:spacing w:before="240" w:line="252" w:lineRule="auto"/>
+        <w:ind w:left="1068"/>
+        <w:rPr>
+          <w:sz w:val="24"/>
+          <w:szCs w:val="24"/>
+        </w:rPr>
+      </w:pPr>
+    </w:p>
+    <w:p>
+      <w:pPr>
+        <w:tabs>
+          <w:tab w:val="left" w:pos="2010"/>
+        </w:tabs>
+        <w:spacing w:before="240" w:line="252" w:lineRule="auto"/>
+        <w:ind w:left="1068"/>
+        <w:rPr>
+          <w:sz w:val="24"/>
+          <w:szCs w:val="24"/>
+        </w:rPr>
+      </w:pPr>
+    </w:p>
+    <w:p>
+      <w:pPr>
+        <w:tabs>
+          <w:tab w:val="left" w:pos="2010"/>
+        </w:tabs>
+        <w:spacing w:before="240" w:line="252" w:lineRule="auto"/>
+        <w:ind w:left="1068"/>
+        <w:rPr>
+          <w:sz w:val="24"/>
+          <w:szCs w:val="24"/>
+        </w:rPr>
+      </w:pPr>
+    </w:p>
+    <w:p>
+      <w:pPr>
+        <w:tabs>
+          <w:tab w:val="left" w:pos="2010"/>
+        </w:tabs>
+        <w:spacing w:before="240" w:line="252" w:lineRule="auto"/>
+        <w:ind w:left="1068"/>
+        <w:rPr>
+          <w:sz w:val="24"/>
+          <w:szCs w:val="24"/>
+        </w:rPr>
+      </w:pPr>
+    </w:p>
+    <w:p>
+      <w:pPr>
+        <w:tabs>
+          <w:tab w:val="left" w:pos="2010"/>
+        </w:tabs>
+        <w:spacing w:before="240" w:line="252" w:lineRule="auto"/>
+        <w:ind w:left="1068"/>
+        <w:rPr>
+          <w:sz w:val="24"/>
+          <w:szCs w:val="24"/>
+        </w:rPr>
+      </w:pPr>
+      <w:r>
+        <w:rPr>
+          <w:sz w:val="24"/>
+          <w:szCs w:val="24"/>
+        </w:rPr>
+        <w:lastRenderedPageBreak/>
+        <w:t>Módulo Matriz</w:t>
       </w:r>
     </w:p>
     <w:p>
@@ -4936,7 +4959,7 @@
           </mc:Choice>
           <mc:Fallback>
             <w:pict>
-              <v:shape w14:anchorId="107A0996" id="_x0000_s1035" type="#_x0000_t202" style="position:absolute;margin-left:56.7pt;margin-top:-49.2pt;width:369pt;height:305.1pt;z-index:251670528;visibility:visible;mso-wrap-style:square;mso-width-percent:0;mso-height-percent:200;mso-wrap-distance-left:9pt;mso-wrap-distance-top:3.6pt;mso-wrap-distance-right:9pt;mso-wrap-distance-bottom:3.6pt;mso-position-horizontal:absolute;mso-position-horizontal-relative:text;mso-position-vertical:absolute;mso-position-vertical-relative:text;mso-width-percent:0;mso-height-percent:200;mso-width-relative:margin;mso-height-relative:margin;v-text-anchor:top" o:gfxdata="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">
+              <v:shape w14:anchorId="107A0996" id="_x0000_s1031" type="#_x0000_t202" style="position:absolute;margin-left:56.7pt;margin-top:-49.2pt;width:369pt;height:305.1pt;z-index:251670528;visibility:visible;mso-wrap-style:square;mso-width-percent:0;mso-height-percent:200;mso-wrap-distance-left:9pt;mso-wrap-distance-top:3.6pt;mso-wrap-distance-right:9pt;mso-wrap-distance-bottom:3.6pt;mso-position-horizontal:absolute;mso-position-horizontal-relative:text;mso-position-vertical:absolute;mso-position-vertical-relative:text;mso-width-percent:0;mso-height-percent:200;mso-width-relative:margin;mso-height-relative:margin;v-text-anchor:top" o:gfxdata="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">
                 <v:textbox style="mso-fit-shape-to-text:t">
                   <w:txbxContent>
                     <w:p>
@@ -5236,7 +5259,6 @@
           <w:sz w:val="24"/>
           <w:szCs w:val="24"/>
         </w:rPr>
-        <w:lastRenderedPageBreak/>
         <w:t>[10%]</w:t>
       </w:r>
       <w:r>
@@ -5393,7 +5415,7 @@
           </mc:Choice>
           <mc:Fallback>
             <w:pict>
-              <v:shape w14:anchorId="41F8C8E9" id="_x0000_s1036" type="#_x0000_t202" style="position:absolute;left:0;text-align:left;margin-left:58.5pt;margin-top:25.95pt;width:369pt;height:110.6pt;z-index:251672576;visibility:visible;mso-wrap-style:square;mso-width-percent:0;mso-height-percent:200;mso-wrap-distance-left:9pt;mso-wrap-distance-top:3.6pt;mso-wrap-distance-right:9pt;mso-wrap-distance-bottom:3.6pt;mso-position-horizontal:absolute;mso-position-horizontal-relative:text;mso-position-vertical:absolute;mso-position-vertical-relative:text;mso-width-percent:0;mso-height-percent:200;mso-width-relative:margin;mso-height-relative:margin;v-text-anchor:top" o:gfxdata="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">
+              <v:shape w14:anchorId="41F8C8E9" id="_x0000_s1032" type="#_x0000_t202" style="position:absolute;left:0;text-align:left;margin-left:58.5pt;margin-top:25.95pt;width:369pt;height:110.6pt;z-index:251672576;visibility:visible;mso-wrap-style:square;mso-width-percent:0;mso-height-percent:200;mso-wrap-distance-left:9pt;mso-wrap-distance-top:3.6pt;mso-wrap-distance-right:9pt;mso-wrap-distance-bottom:3.6pt;mso-position-horizontal:absolute;mso-position-horizontal-relative:text;mso-position-vertical:absolute;mso-position-vertical-relative:text;mso-width-percent:0;mso-height-percent:200;mso-width-relative:margin;mso-height-relative:margin;v-text-anchor:top" o:gfxdata="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">
                 <v:textbox style="mso-fit-shape-to-text:t">
                   <w:txbxContent>
                     <w:p>
@@ -5658,7 +5680,7 @@
       </w:pPr>
     </w:p>
     <w:sectPr>
-      <w:headerReference w:type="default" r:id="rId11"/>
+      <w:headerReference w:type="default" r:id="rId10"/>
       <w:pgSz w:w="12240" w:h="15840"/>
       <w:pgMar w:top="1417" w:right="1701" w:bottom="1417" w:left="1701" w:header="708" w:footer="708" w:gutter="0"/>
       <w:pgNumType w:start="0"/>
@@ -8244,15 +8266,35 @@
   <w:style w:type="paragraph" w:default="1" w:styleId="Normal">
     <w:name w:val="Normal"/>
     <w:qFormat/>
-    <w:rsid w:val="00CD2897"/>
+    <w:rsid w:val="003C4773"/>
     <w:pPr>
       <w:spacing w:line="256" w:lineRule="auto"/>
     </w:pPr>
   </w:style>
+  <w:style w:type="paragraph" w:styleId="Ttulo1">
+    <w:name w:val="heading 1"/>
+    <w:basedOn w:val="Normal"/>
+    <w:next w:val="Normal"/>
+    <w:link w:val="Ttulo1Car"/>
+    <w:uiPriority w:val="9"/>
+    <w:qFormat/>
+    <w:rsid w:val="001E7B5B"/>
+    <w:pPr>
+      <w:keepNext/>
+      <w:keepLines/>
+      <w:spacing w:before="240" w:after="0"/>
+      <w:outlineLvl w:val="0"/>
+    </w:pPr>
+    <w:rPr>
+      <w:rFonts w:asciiTheme="majorHAnsi" w:eastAsiaTheme="majorEastAsia" w:hAnsiTheme="majorHAnsi" w:cstheme="majorBidi"/>
+      <w:color w:val="2F5496" w:themeColor="accent1" w:themeShade="BF"/>
+      <w:sz w:val="32"/>
+      <w:szCs w:val="32"/>
+    </w:rPr>
+  </w:style>
   <w:style w:type="character" w:default="1" w:styleId="Fuentedeprrafopredeter">
     <w:name w:val="Default Paragraph Font"/>
     <w:uiPriority w:val="1"/>
-    <w:semiHidden/>
     <w:unhideWhenUsed/>
   </w:style>
   <w:style w:type="table" w:default="1" w:styleId="Tablanormal">
@@ -8378,6 +8420,43 @@
       <w:kern w:val="0"/>
       <w:lang w:eastAsia="es-CO"/>
       <w14:ligatures w14:val="none"/>
+    </w:rPr>
+  </w:style>
+  <w:style w:type="character" w:customStyle="1" w:styleId="Ttulo1Car">
+    <w:name w:val="Título 1 Car"/>
+    <w:basedOn w:val="Fuentedeprrafopredeter"/>
+    <w:link w:val="Ttulo1"/>
+    <w:uiPriority w:val="9"/>
+    <w:rsid w:val="001E7B5B"/>
+    <w:rPr>
+      <w:rFonts w:asciiTheme="majorHAnsi" w:eastAsiaTheme="majorEastAsia" w:hAnsiTheme="majorHAnsi" w:cstheme="majorBidi"/>
+      <w:color w:val="2F5496" w:themeColor="accent1" w:themeShade="BF"/>
+      <w:sz w:val="32"/>
+      <w:szCs w:val="32"/>
+    </w:rPr>
+  </w:style>
+  <w:style w:type="character" w:styleId="Hipervnculo">
+    <w:name w:val="Hyperlink"/>
+    <w:basedOn w:val="Fuentedeprrafopredeter"/>
+    <w:uiPriority w:val="99"/>
+    <w:semiHidden/>
+    <w:unhideWhenUsed/>
+    <w:rsid w:val="0096336C"/>
+    <w:rPr>
+      <w:color w:val="0000FF"/>
+      <w:u w:val="single"/>
+    </w:rPr>
+  </w:style>
+  <w:style w:type="character" w:styleId="Hipervnculovisitado">
+    <w:name w:val="FollowedHyperlink"/>
+    <w:basedOn w:val="Fuentedeprrafopredeter"/>
+    <w:uiPriority w:val="99"/>
+    <w:semiHidden/>
+    <w:unhideWhenUsed/>
+    <w:rsid w:val="0096336C"/>
+    <w:rPr>
+      <w:color w:val="954F72" w:themeColor="followedHyperlink"/>
+      <w:u w:val="single"/>
     </w:rPr>
   </w:style>
 </w:styles>

</xml_diff>

<commit_message>
Se cambia el análisis preliminar de la clave, se crea un módulo para las funciones de comprobación y se hacen algunas correcciones
</commit_message>
<xml_diff>
--- a/Informe_Parcial1.docx
+++ b/Informe_Parcial1.docx
@@ -380,59 +380,125 @@
           <w:szCs w:val="24"/>
         </w:rPr>
       </w:pPr>
-    </w:p>
-    <w:p>
-      <w:pPr>
-        <w:rPr>
-          <w:sz w:val="24"/>
-          <w:szCs w:val="24"/>
-        </w:rPr>
-      </w:pPr>
-      <w:r>
-        <w:rPr>
-          <w:sz w:val="24"/>
-          <w:szCs w:val="24"/>
-        </w:rPr>
-        <w:t xml:space="preserve">Primero nos enfocamos en leer las descripciones del programa y sus </w:t>
-      </w:r>
-      <w:proofErr w:type="gramStart"/>
-      <w:r>
-        <w:rPr>
-          <w:sz w:val="24"/>
-          <w:szCs w:val="24"/>
-        </w:rPr>
-        <w:t>características ,</w:t>
-      </w:r>
-      <w:proofErr w:type="gramEnd"/>
-      <w:r>
-        <w:rPr>
-          <w:sz w:val="24"/>
-          <w:szCs w:val="24"/>
-        </w:rPr>
-        <w:t xml:space="preserve"> como las funciones que debe cumplir y los aspectos a tener en cuenta , después de tener una vista general, se abordo en problema en </w:t>
-      </w:r>
-      <w:r>
-        <w:rPr>
-          <w:sz w:val="24"/>
-          <w:szCs w:val="24"/>
-        </w:rPr>
-        <w:t xml:space="preserve">fracciones para que así sea </w:t>
-      </w:r>
-      <w:proofErr w:type="spellStart"/>
-      <w:r>
-        <w:rPr>
-          <w:sz w:val="24"/>
-          <w:szCs w:val="24"/>
-        </w:rPr>
-        <w:t>mas</w:t>
-      </w:r>
-      <w:proofErr w:type="spellEnd"/>
-      <w:r>
-        <w:rPr>
-          <w:sz w:val="24"/>
-          <w:szCs w:val="24"/>
-        </w:rPr>
-        <w:t xml:space="preserve"> fácil realizar el análisis y desarrollo del proyecto.</w:t>
+      <w:r>
+        <w:rPr>
+          <w:sz w:val="24"/>
+          <w:szCs w:val="24"/>
+        </w:rPr>
+        <w:lastRenderedPageBreak/>
+        <w:t xml:space="preserve">Primero </w:t>
+      </w:r>
+      <w:r>
+        <w:rPr>
+          <w:sz w:val="24"/>
+          <w:szCs w:val="24"/>
+        </w:rPr>
+        <w:t>se hizo énfasis</w:t>
+      </w:r>
+      <w:r>
+        <w:rPr>
+          <w:sz w:val="24"/>
+          <w:szCs w:val="24"/>
+        </w:rPr>
+        <w:t xml:space="preserve"> en leer las descripciones del programa y sus </w:t>
+      </w:r>
+      <w:r>
+        <w:rPr>
+          <w:sz w:val="24"/>
+          <w:szCs w:val="24"/>
+        </w:rPr>
+        <w:t>características,</w:t>
+      </w:r>
+      <w:r>
+        <w:rPr>
+          <w:sz w:val="24"/>
+          <w:szCs w:val="24"/>
+        </w:rPr>
+        <w:t xml:space="preserve"> </w:t>
+      </w:r>
+      <w:r>
+        <w:rPr>
+          <w:sz w:val="24"/>
+          <w:szCs w:val="24"/>
+        </w:rPr>
+        <w:t xml:space="preserve">así </w:t>
+      </w:r>
+      <w:r>
+        <w:rPr>
+          <w:sz w:val="24"/>
+          <w:szCs w:val="24"/>
+        </w:rPr>
+        <w:t xml:space="preserve">como las funciones que debe cumplir y los aspectos a tener en </w:t>
+      </w:r>
+      <w:r>
+        <w:rPr>
+          <w:sz w:val="24"/>
+          <w:szCs w:val="24"/>
+        </w:rPr>
+        <w:t>cuenta</w:t>
+      </w:r>
+      <w:r>
+        <w:rPr>
+          <w:sz w:val="24"/>
+          <w:szCs w:val="24"/>
+        </w:rPr>
+        <w:t>.</w:t>
+      </w:r>
+      <w:r>
+        <w:rPr>
+          <w:sz w:val="24"/>
+          <w:szCs w:val="24"/>
+        </w:rPr>
+        <w:t xml:space="preserve"> </w:t>
+      </w:r>
+      <w:r>
+        <w:rPr>
+          <w:sz w:val="24"/>
+          <w:szCs w:val="24"/>
+        </w:rPr>
+        <w:t>D</w:t>
+      </w:r>
+      <w:r>
+        <w:rPr>
+          <w:sz w:val="24"/>
+          <w:szCs w:val="24"/>
+        </w:rPr>
+        <w:t xml:space="preserve">espués de tener una vista general, se abordo en problema en </w:t>
+      </w:r>
+      <w:r>
+        <w:rPr>
+          <w:sz w:val="24"/>
+          <w:szCs w:val="24"/>
+        </w:rPr>
+        <w:t xml:space="preserve">fracciones para que sea </w:t>
+      </w:r>
+      <w:r>
+        <w:rPr>
+          <w:sz w:val="24"/>
+          <w:szCs w:val="24"/>
+        </w:rPr>
+        <w:t>más</w:t>
+      </w:r>
+      <w:r>
+        <w:rPr>
+          <w:sz w:val="24"/>
+          <w:szCs w:val="24"/>
+        </w:rPr>
+        <w:t xml:space="preserve"> fácil realizar el análisis y </w:t>
+      </w:r>
+      <w:r>
+        <w:rPr>
+          <w:sz w:val="24"/>
+          <w:szCs w:val="24"/>
+        </w:rPr>
+        <w:t>la posterior implementación</w:t>
+      </w:r>
+      <w:r>
+        <w:rPr>
+          <w:sz w:val="24"/>
+          <w:szCs w:val="24"/>
+        </w:rPr>
+        <w:t xml:space="preserve"> del proyecto.</w:t>
       </w:r>
     </w:p>
     <w:p>
@@ -460,7 +526,104 @@
           <w:sz w:val="24"/>
           <w:szCs w:val="24"/>
         </w:rPr>
-        <w:t xml:space="preserve">Para comenzar a analizar el problema primero </w:t>
+        <w:t xml:space="preserve">Antes de </w:t>
+      </w:r>
+      <w:r>
+        <w:rPr>
+          <w:sz w:val="24"/>
+          <w:szCs w:val="24"/>
+        </w:rPr>
+        <w:t>analizar el problema</w:t>
+      </w:r>
+      <w:r>
+        <w:rPr>
+          <w:sz w:val="24"/>
+          <w:szCs w:val="24"/>
+        </w:rPr>
+        <w:t xml:space="preserve"> es necesario</w:t>
+      </w:r>
+      <w:r>
+        <w:rPr>
+          <w:sz w:val="24"/>
+          <w:szCs w:val="24"/>
+        </w:rPr>
+        <w:t xml:space="preserve"> tener una idea general de lo que debe </w:t>
+      </w:r>
+      <w:r>
+        <w:rPr>
+          <w:sz w:val="24"/>
+          <w:szCs w:val="24"/>
+        </w:rPr>
+        <w:t>llevar a cabo,</w:t>
+      </w:r>
+      <w:r>
+        <w:rPr>
+          <w:sz w:val="24"/>
+          <w:szCs w:val="24"/>
+        </w:rPr>
+        <w:t xml:space="preserve"> por esta razón </w:t>
+      </w:r>
+      <w:r>
+        <w:rPr>
+          <w:sz w:val="24"/>
+          <w:szCs w:val="24"/>
+        </w:rPr>
+        <w:t xml:space="preserve">es importante entender </w:t>
+      </w:r>
+      <w:r>
+        <w:rPr>
+          <w:sz w:val="24"/>
+          <w:szCs w:val="24"/>
+        </w:rPr>
+        <w:t xml:space="preserve">la funcionalidad que debe cumplir </w:t>
+      </w:r>
+      <w:r>
+        <w:rPr>
+          <w:sz w:val="24"/>
+          <w:szCs w:val="24"/>
+        </w:rPr>
+        <w:t>el</w:t>
+      </w:r>
+      <w:r>
+        <w:rPr>
+          <w:sz w:val="24"/>
+          <w:szCs w:val="24"/>
+        </w:rPr>
+        <w:t xml:space="preserve"> programa</w:t>
+      </w:r>
+      <w:r>
+        <w:rPr>
+          <w:sz w:val="24"/>
+          <w:szCs w:val="24"/>
+        </w:rPr>
+        <w:t xml:space="preserve">: </w:t>
+      </w:r>
+    </w:p>
+    <w:p>
+      <w:pPr>
+        <w:pStyle w:val="Prrafodelista"/>
+        <w:ind w:left="360"/>
+        <w:rPr>
+          <w:sz w:val="24"/>
+          <w:szCs w:val="24"/>
+        </w:rPr>
+      </w:pPr>
+    </w:p>
+    <w:p>
+      <w:pPr>
+        <w:pStyle w:val="Prrafodelista"/>
+        <w:ind w:left="360"/>
+        <w:rPr>
+          <w:sz w:val="24"/>
+          <w:szCs w:val="24"/>
+        </w:rPr>
+      </w:pPr>
+      <w:r>
+        <w:rPr>
+          <w:sz w:val="24"/>
+          <w:szCs w:val="24"/>
+        </w:rPr>
+        <w:t xml:space="preserve">La entrada del programa es una clave K (ejemplo: </w:t>
       </w:r>
       <w:proofErr w:type="gramStart"/>
       <w:r>
@@ -468,7 +631,7 @@
           <w:sz w:val="24"/>
           <w:szCs w:val="24"/>
         </w:rPr>
-        <w:t>tenemos que tener</w:t>
+        <w:t>K(</w:t>
       </w:r>
       <w:proofErr w:type="gramEnd"/>
       <w:r>
@@ -476,36 +639,6 @@
           <w:sz w:val="24"/>
           <w:szCs w:val="24"/>
         </w:rPr>
-        <w:t xml:space="preserve"> una idea general de lo que debe hacer y debe cumplir este por esta razón tomamos de guía el siguiente ejemplo para saber </w:t>
-      </w:r>
-      <w:r>
-        <w:rPr>
-          <w:sz w:val="24"/>
-          <w:szCs w:val="24"/>
-        </w:rPr>
-        <w:t>cuál</w:t>
-      </w:r>
-      <w:r>
-        <w:rPr>
-          <w:sz w:val="24"/>
-          <w:szCs w:val="24"/>
-        </w:rPr>
-        <w:t xml:space="preserve"> es la funcionalidad que debe cumplir este programa. La entrada del programa es una clave K (ejemplo: </w:t>
-      </w:r>
-      <w:proofErr w:type="gramStart"/>
-      <w:r>
-        <w:rPr>
-          <w:sz w:val="24"/>
-          <w:szCs w:val="24"/>
-        </w:rPr>
-        <w:t>K(</w:t>
-      </w:r>
-      <w:proofErr w:type="gramEnd"/>
-      <w:r>
-        <w:rPr>
-          <w:sz w:val="24"/>
-          <w:szCs w:val="24"/>
-        </w:rPr>
         <w:t>4,3,1,-1,1) ), debemos dar una configuración de cerradura (X) que satisfaga esta clave.</w:t>
       </w:r>
       <w:r>
@@ -513,7 +646,62 @@
           <w:sz w:val="24"/>
           <w:szCs w:val="24"/>
         </w:rPr>
-        <w:t xml:space="preserve"> Esto nos dio a entender que debemos Analizar</w:t>
+        <w:t xml:space="preserve"> </w:t>
+      </w:r>
+    </w:p>
+    <w:p>
+      <w:pPr>
+        <w:pStyle w:val="Prrafodelista"/>
+        <w:ind w:left="360"/>
+        <w:rPr>
+          <w:sz w:val="24"/>
+          <w:szCs w:val="24"/>
+        </w:rPr>
+      </w:pPr>
+    </w:p>
+    <w:p>
+      <w:pPr>
+        <w:pStyle w:val="Prrafodelista"/>
+        <w:ind w:left="360"/>
+        <w:rPr>
+          <w:sz w:val="24"/>
+          <w:szCs w:val="24"/>
+        </w:rPr>
+      </w:pPr>
+      <w:r>
+        <w:rPr>
+          <w:sz w:val="24"/>
+          <w:szCs w:val="24"/>
+        </w:rPr>
+        <w:t xml:space="preserve">Esto </w:t>
+      </w:r>
+      <w:r>
+        <w:rPr>
+          <w:sz w:val="24"/>
+          <w:szCs w:val="24"/>
+        </w:rPr>
+        <w:t>da a</w:t>
+      </w:r>
+      <w:r>
+        <w:rPr>
+          <w:sz w:val="24"/>
+          <w:szCs w:val="24"/>
+        </w:rPr>
+        <w:t xml:space="preserve"> entender </w:t>
+      </w:r>
+      <w:r>
+        <w:rPr>
+          <w:sz w:val="24"/>
+          <w:szCs w:val="24"/>
+        </w:rPr>
+        <w:t>que es necesario a</w:t>
+      </w:r>
+      <w:r>
+        <w:rPr>
+          <w:sz w:val="24"/>
+          <w:szCs w:val="24"/>
+        </w:rPr>
+        <w:t>nalizar</w:t>
       </w:r>
       <w:r>
         <w:rPr>
@@ -527,17 +715,8 @@
           <w:sz w:val="24"/>
           <w:szCs w:val="24"/>
         </w:rPr>
-        <w:t xml:space="preserve">de </w:t>
-      </w:r>
-      <w:proofErr w:type="spellStart"/>
-      <w:r>
-        <w:rPr>
-          <w:sz w:val="24"/>
-          <w:szCs w:val="24"/>
-        </w:rPr>
-        <w:t>como</w:t>
-      </w:r>
-      <w:proofErr w:type="spellEnd"/>
+        <w:t>cómo</w:t>
+      </w:r>
       <w:r>
         <w:rPr>
           <w:sz w:val="24"/>
@@ -613,6 +792,13 @@
           <w:sz w:val="24"/>
           <w:szCs w:val="24"/>
         </w:rPr>
+        <w:t xml:space="preserve"> los</w:t>
+      </w:r>
+      <w:r>
+        <w:rPr>
+          <w:sz w:val="24"/>
+          <w:szCs w:val="24"/>
+        </w:rPr>
         <w:t xml:space="preserve"> </w:t>
       </w:r>
       <w:r>
@@ -629,7 +815,6 @@
         </w:rPr>
         <w:t xml:space="preserve"> para así interpretar en su </w:t>
       </w:r>
-      <w:proofErr w:type="gramStart"/>
       <w:r>
         <w:rPr>
           <w:sz w:val="24"/>
@@ -642,9 +827,8 @@
           <w:sz w:val="24"/>
           <w:szCs w:val="24"/>
         </w:rPr>
-        <w:t xml:space="preserve"> la</w:t>
-      </w:r>
-      <w:proofErr w:type="gramEnd"/>
+        <w:t>la</w:t>
+      </w:r>
       <w:r>
         <w:rPr>
           <w:sz w:val="24"/>
@@ -711,24 +895,36 @@
           <w:sz w:val="24"/>
           <w:szCs w:val="24"/>
         </w:rPr>
-        <w:t xml:space="preserve">Definimos los </w:t>
-      </w:r>
-      <w:proofErr w:type="gramStart"/>
-      <w:r>
-        <w:rPr>
-          <w:sz w:val="24"/>
-          <w:szCs w:val="24"/>
-        </w:rPr>
-        <w:t xml:space="preserve">aspectos </w:t>
-      </w:r>
-      <w:r>
-        <w:rPr>
-          <w:sz w:val="24"/>
-          <w:szCs w:val="24"/>
-        </w:rPr>
-        <w:t xml:space="preserve"> de</w:t>
-      </w:r>
-      <w:proofErr w:type="gramEnd"/>
+        <w:t>Defini</w:t>
+      </w:r>
+      <w:r>
+        <w:rPr>
+          <w:sz w:val="24"/>
+          <w:szCs w:val="24"/>
+        </w:rPr>
+        <w:t>ción de</w:t>
+      </w:r>
+      <w:r>
+        <w:rPr>
+          <w:sz w:val="24"/>
+          <w:szCs w:val="24"/>
+        </w:rPr>
+        <w:t xml:space="preserve"> los aspectos </w:t>
+      </w:r>
+      <w:r>
+        <w:rPr>
+          <w:sz w:val="24"/>
+          <w:szCs w:val="24"/>
+        </w:rPr>
+        <w:t>de</w:t>
+      </w:r>
+      <w:r>
+        <w:rPr>
+          <w:sz w:val="24"/>
+          <w:szCs w:val="24"/>
+        </w:rPr>
+        <w:t>l</w:t>
+      </w:r>
       <w:r>
         <w:rPr>
           <w:sz w:val="24"/>
@@ -805,79 +1001,542 @@
     <w:p>
       <w:pPr>
         <w:pStyle w:val="Prrafodelista"/>
-        <w:numPr>
-          <w:ilvl w:val="2"/>
-          <w:numId w:val="5"/>
-        </w:numPr>
-        <w:rPr>
-          <w:sz w:val="24"/>
-          <w:szCs w:val="24"/>
-        </w:rPr>
-      </w:pPr>
-      <w:r>
-        <w:rPr>
-          <w:sz w:val="24"/>
-          <w:szCs w:val="24"/>
-        </w:rPr>
-        <w:t>Obtener el tamaño mínimo de las matrices que compondrán la cerradura.</w:t>
-      </w:r>
+        <w:ind w:left="792"/>
+        <w:rPr>
+          <w:sz w:val="24"/>
+          <w:szCs w:val="24"/>
+        </w:rPr>
+      </w:pPr>
     </w:p>
     <w:p>
       <w:pPr>
         <w:pStyle w:val="Prrafodelista"/>
-        <w:numPr>
-          <w:ilvl w:val="0"/>
-          <w:numId w:val="7"/>
-        </w:numPr>
-        <w:spacing w:line="254" w:lineRule="auto"/>
-        <w:ind w:left="1872"/>
-        <w:rPr>
-          <w:sz w:val="24"/>
-          <w:szCs w:val="24"/>
-        </w:rPr>
-      </w:pPr>
-      <w:r>
-        <w:rPr>
-          <w:sz w:val="24"/>
-          <w:szCs w:val="24"/>
-        </w:rPr>
-        <w:t>Buscar el mayor entre la fila y la columna.</w:t>
+        <w:ind w:left="792"/>
+        <w:rPr>
+          <w:sz w:val="24"/>
+          <w:szCs w:val="24"/>
+        </w:rPr>
+      </w:pPr>
+      <w:r>
+        <w:rPr>
+          <w:sz w:val="24"/>
+          <w:szCs w:val="24"/>
+        </w:rPr>
+        <w:t xml:space="preserve">Al observar la clave </w:t>
+      </w:r>
+      <w:r>
+        <w:rPr>
+          <w:sz w:val="24"/>
+          <w:szCs w:val="24"/>
+        </w:rPr>
+        <w:t xml:space="preserve">de </w:t>
+      </w:r>
+      <w:r>
+        <w:rPr>
+          <w:sz w:val="24"/>
+          <w:szCs w:val="24"/>
+        </w:rPr>
+        <w:t xml:space="preserve">ejemplo, se sacó como conclusión que, aparte de ser una herramienta necesaria para realizar las comparaciones, </w:t>
+      </w:r>
+      <w:r>
+        <w:rPr>
+          <w:sz w:val="24"/>
+          <w:szCs w:val="24"/>
+        </w:rPr>
+        <w:t xml:space="preserve">es útil para determinar el tamaño mínimo de las matrices </w:t>
+      </w:r>
+      <w:r>
+        <w:rPr>
+          <w:sz w:val="24"/>
+          <w:szCs w:val="24"/>
+        </w:rPr>
+        <w:t xml:space="preserve">con ayuda del valor de la fila o </w:t>
+      </w:r>
+      <w:r>
+        <w:rPr>
+          <w:sz w:val="24"/>
+          <w:szCs w:val="24"/>
+        </w:rPr>
+        <w:t xml:space="preserve">el valor de la </w:t>
+      </w:r>
+      <w:r>
+        <w:rPr>
+          <w:sz w:val="24"/>
+          <w:szCs w:val="24"/>
+        </w:rPr>
+        <w:t>columna</w:t>
+      </w:r>
+      <w:r>
+        <w:rPr>
+          <w:sz w:val="24"/>
+          <w:szCs w:val="24"/>
+        </w:rPr>
+        <w:t>,</w:t>
+      </w:r>
+      <w:r>
+        <w:rPr>
+          <w:sz w:val="24"/>
+          <w:szCs w:val="24"/>
+        </w:rPr>
+        <w:t xml:space="preserve"> </w:t>
+      </w:r>
+      <w:r>
+        <w:rPr>
+          <w:sz w:val="24"/>
+          <w:szCs w:val="24"/>
+        </w:rPr>
+        <w:t>y la cantidad de matrices asociadas a una cerradura</w:t>
+      </w:r>
+      <w:r>
+        <w:rPr>
+          <w:sz w:val="24"/>
+          <w:szCs w:val="24"/>
+        </w:rPr>
+        <w:t xml:space="preserve"> con la cantidad de comparaciones</w:t>
+      </w:r>
+      <w:r>
+        <w:rPr>
+          <w:sz w:val="24"/>
+          <w:szCs w:val="24"/>
+        </w:rPr>
+        <w:t>:</w:t>
       </w:r>
     </w:p>
     <w:p>
       <w:pPr>
         <w:pStyle w:val="Prrafodelista"/>
-        <w:numPr>
-          <w:ilvl w:val="0"/>
-          <w:numId w:val="7"/>
-        </w:numPr>
-        <w:spacing w:line="254" w:lineRule="auto"/>
-        <w:ind w:left="1872"/>
-        <w:rPr>
-          <w:sz w:val="24"/>
-          <w:szCs w:val="24"/>
-        </w:rPr>
-      </w:pPr>
-      <w:r>
-        <w:rPr>
-          <w:sz w:val="24"/>
-          <w:szCs w:val="24"/>
-        </w:rPr>
-        <w:t>Si ese número es par, entones sumarle 1</w:t>
-      </w:r>
-      <w:r>
-        <w:rPr>
-          <w:sz w:val="24"/>
-          <w:szCs w:val="24"/>
-        </w:rPr>
-        <w:t>.</w:t>
-      </w:r>
+        <w:ind w:left="792"/>
+        <w:rPr>
+          <w:sz w:val="24"/>
+          <w:szCs w:val="24"/>
+        </w:rPr>
+      </w:pPr>
     </w:p>
     <w:p>
       <w:pPr>
         <w:pStyle w:val="Prrafodelista"/>
-        <w:spacing w:line="254" w:lineRule="auto"/>
-        <w:ind w:left="1872"/>
+        <w:ind w:left="792" w:firstLine="624"/>
+        <w:rPr>
+          <w:sz w:val="24"/>
+          <w:szCs w:val="24"/>
+        </w:rPr>
+      </w:pPr>
+      <w:r>
+        <w:rPr>
+          <w:noProof/>
+          <w:sz w:val="24"/>
+          <w:szCs w:val="24"/>
+        </w:rPr>
+        <mc:AlternateContent>
+          <mc:Choice Requires="wps">
+            <w:drawing>
+              <wp:anchor distT="45720" distB="45720" distL="114300" distR="114300" simplePos="0" relativeHeight="251678720" behindDoc="0" locked="0" layoutInCell="1" allowOverlap="1" wp14:anchorId="6493DE62" wp14:editId="3A233C93">
+                <wp:simplePos x="0" y="0"/>
+                <wp:positionH relativeFrom="margin">
+                  <wp:align>center</wp:align>
+                </wp:positionH>
+                <wp:positionV relativeFrom="paragraph">
+                  <wp:posOffset>812800</wp:posOffset>
+                </wp:positionV>
+                <wp:extent cx="2819400" cy="295275"/>
+                <wp:effectExtent l="0" t="0" r="0" b="0"/>
+                <wp:wrapNone/>
+                <wp:docPr id="1986556996" name="Cuadro de texto 2"/>
+                <wp:cNvGraphicFramePr>
+                  <a:graphicFrameLocks xmlns:a="http://schemas.openxmlformats.org/drawingml/2006/main"/>
+                </wp:cNvGraphicFramePr>
+                <a:graphic xmlns:a="http://schemas.openxmlformats.org/drawingml/2006/main">
+                  <a:graphicData uri="http://schemas.microsoft.com/office/word/2010/wordprocessingShape">
+                    <wps:wsp>
+                      <wps:cNvSpPr txBox="1">
+                        <a:spLocks noChangeArrowheads="1"/>
+                      </wps:cNvSpPr>
+                      <wps:spPr bwMode="auto">
+                        <a:xfrm>
+                          <a:off x="0" y="0"/>
+                          <a:ext cx="2819400" cy="295275"/>
+                        </a:xfrm>
+                        <a:prstGeom prst="rect">
+                          <a:avLst/>
+                        </a:prstGeom>
+                        <a:noFill/>
+                        <a:ln>
+                          <a:noFill/>
+                          <a:headEnd/>
+                          <a:tailEnd/>
+                        </a:ln>
+                      </wps:spPr>
+                      <wps:style>
+                        <a:lnRef idx="2">
+                          <a:schemeClr val="accent2"/>
+                        </a:lnRef>
+                        <a:fillRef idx="1">
+                          <a:schemeClr val="lt1"/>
+                        </a:fillRef>
+                        <a:effectRef idx="0">
+                          <a:schemeClr val="accent2"/>
+                        </a:effectRef>
+                        <a:fontRef idx="minor">
+                          <a:schemeClr val="dk1"/>
+                        </a:fontRef>
+                      </wps:style>
+                      <wps:txbx>
+                        <w:txbxContent>
+                          <w:p>
+                            <w:pPr>
+                              <w:spacing w:line="240" w:lineRule="auto"/>
+                              <w:rPr>
+                                <w:lang w:val="es-MX"/>
+                              </w:rPr>
+                            </w:pPr>
+                            <w:r>
+                              <w:rPr>
+                                <w:lang w:val="es-MX"/>
+                              </w:rPr>
+                              <w:t>Fila de la primera estructura.</w:t>
+                            </w:r>
+                          </w:p>
+                        </w:txbxContent>
+                      </wps:txbx>
+                      <wps:bodyPr rot="0" vert="horz" wrap="square" lIns="91440" tIns="45720" rIns="91440" bIns="45720" anchor="t" anchorCtr="0">
+                        <a:noAutofit/>
+                      </wps:bodyPr>
+                    </wps:wsp>
+                  </a:graphicData>
+                </a:graphic>
+                <wp14:sizeRelH relativeFrom="margin">
+                  <wp14:pctWidth>0</wp14:pctWidth>
+                </wp14:sizeRelH>
+                <wp14:sizeRelV relativeFrom="margin">
+                  <wp14:pctHeight>0</wp14:pctHeight>
+                </wp14:sizeRelV>
+              </wp:anchor>
+            </w:drawing>
+          </mc:Choice>
+          <mc:Fallback>
+            <w:pict>
+              <v:shapetype w14:anchorId="6493DE62" id="_x0000_t202" coordsize="21600,21600" o:spt="202" path="m,l,21600r21600,l21600,xe">
+                <v:stroke joinstyle="miter"/>
+                <v:path gradientshapeok="t" o:connecttype="rect"/>
+              </v:shapetype>
+              <v:shape id="Cuadro de texto 2" o:spid="_x0000_s1026" type="#_x0000_t202" style="position:absolute;left:0;text-align:left;margin-left:0;margin-top:64pt;width:222pt;height:23.25pt;z-index:251678720;visibility:visible;mso-wrap-style:square;mso-width-percent:0;mso-height-percent:0;mso-wrap-distance-left:9pt;mso-wrap-distance-top:3.6pt;mso-wrap-distance-right:9pt;mso-wrap-distance-bottom:3.6pt;mso-position-horizontal:center;mso-position-horizontal-relative:margin;mso-position-vertical:absolute;mso-position-vertical-relative:text;mso-width-percent:0;mso-height-percent:0;mso-width-relative:margin;mso-height-relative:margin;v-text-anchor:top" o:gfxdata="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" filled="f" stroked="f" strokeweight="1pt">
+                <v:textbox>
+                  <w:txbxContent>
+                    <w:p>
+                      <w:pPr>
+                        <w:spacing w:line="240" w:lineRule="auto"/>
+                        <w:rPr>
+                          <w:lang w:val="es-MX"/>
+                        </w:rPr>
+                      </w:pPr>
+                      <w:r>
+                        <w:rPr>
+                          <w:lang w:val="es-MX"/>
+                        </w:rPr>
+                        <w:t>Fila de la primera estructura.</w:t>
+                      </w:r>
+                    </w:p>
+                  </w:txbxContent>
+                </v:textbox>
+                <w10:wrap anchorx="margin"/>
+              </v:shape>
+            </w:pict>
+          </mc:Fallback>
+        </mc:AlternateContent>
+      </w:r>
+      <w:r>
+        <w:rPr>
+          <w:noProof/>
+          <w:sz w:val="24"/>
+          <w:szCs w:val="24"/>
+        </w:rPr>
+        <mc:AlternateContent>
+          <mc:Choice Requires="wps">
+            <w:drawing>
+              <wp:anchor distT="45720" distB="45720" distL="114300" distR="114300" simplePos="0" relativeHeight="251676672" behindDoc="0" locked="0" layoutInCell="1" allowOverlap="1" wp14:anchorId="0CEE07DB" wp14:editId="299FC99C">
+                <wp:simplePos x="0" y="0"/>
+                <wp:positionH relativeFrom="page">
+                  <wp:posOffset>2819400</wp:posOffset>
+                </wp:positionH>
+                <wp:positionV relativeFrom="paragraph">
+                  <wp:posOffset>517525</wp:posOffset>
+                </wp:positionV>
+                <wp:extent cx="2819400" cy="295275"/>
+                <wp:effectExtent l="0" t="0" r="0" b="0"/>
+                <wp:wrapNone/>
+                <wp:docPr id="910773452" name="Cuadro de texto 2"/>
+                <wp:cNvGraphicFramePr>
+                  <a:graphicFrameLocks xmlns:a="http://schemas.openxmlformats.org/drawingml/2006/main"/>
+                </wp:cNvGraphicFramePr>
+                <a:graphic xmlns:a="http://schemas.openxmlformats.org/drawingml/2006/main">
+                  <a:graphicData uri="http://schemas.microsoft.com/office/word/2010/wordprocessingShape">
+                    <wps:wsp>
+                      <wps:cNvSpPr txBox="1">
+                        <a:spLocks noChangeArrowheads="1"/>
+                      </wps:cNvSpPr>
+                      <wps:spPr bwMode="auto">
+                        <a:xfrm>
+                          <a:off x="0" y="0"/>
+                          <a:ext cx="2819400" cy="295275"/>
+                        </a:xfrm>
+                        <a:prstGeom prst="rect">
+                          <a:avLst/>
+                        </a:prstGeom>
+                        <a:noFill/>
+                        <a:ln>
+                          <a:noFill/>
+                          <a:headEnd/>
+                          <a:tailEnd/>
+                        </a:ln>
+                      </wps:spPr>
+                      <wps:style>
+                        <a:lnRef idx="2">
+                          <a:schemeClr val="accent2"/>
+                        </a:lnRef>
+                        <a:fillRef idx="1">
+                          <a:schemeClr val="lt1"/>
+                        </a:fillRef>
+                        <a:effectRef idx="0">
+                          <a:schemeClr val="accent2"/>
+                        </a:effectRef>
+                        <a:fontRef idx="minor">
+                          <a:schemeClr val="dk1"/>
+                        </a:fontRef>
+                      </wps:style>
+                      <wps:txbx>
+                        <w:txbxContent>
+                          <w:p>
+                            <w:pPr>
+                              <w:spacing w:line="240" w:lineRule="auto"/>
+                              <w:rPr>
+                                <w:lang w:val="es-MX"/>
+                              </w:rPr>
+                            </w:pPr>
+                            <w:r>
+                              <w:rPr>
+                                <w:lang w:val="es-MX"/>
+                              </w:rPr>
+                              <w:t>Columna de la primera estructura.</w:t>
+                            </w:r>
+                          </w:p>
+                        </w:txbxContent>
+                      </wps:txbx>
+                      <wps:bodyPr rot="0" vert="horz" wrap="square" lIns="91440" tIns="45720" rIns="91440" bIns="45720" anchor="t" anchorCtr="0">
+                        <a:noAutofit/>
+                      </wps:bodyPr>
+                    </wps:wsp>
+                  </a:graphicData>
+                </a:graphic>
+                <wp14:sizeRelH relativeFrom="margin">
+                  <wp14:pctWidth>0</wp14:pctWidth>
+                </wp14:sizeRelH>
+                <wp14:sizeRelV relativeFrom="margin">
+                  <wp14:pctHeight>0</wp14:pctHeight>
+                </wp14:sizeRelV>
+              </wp:anchor>
+            </w:drawing>
+          </mc:Choice>
+          <mc:Fallback>
+            <w:pict>
+              <v:shape w14:anchorId="0CEE07DB" id="_x0000_s1027" type="#_x0000_t202" style="position:absolute;left:0;text-align:left;margin-left:222pt;margin-top:40.75pt;width:222pt;height:23.25pt;z-index:251676672;visibility:visible;mso-wrap-style:square;mso-width-percent:0;mso-height-percent:0;mso-wrap-distance-left:9pt;mso-wrap-distance-top:3.6pt;mso-wrap-distance-right:9pt;mso-wrap-distance-bottom:3.6pt;mso-position-horizontal:absolute;mso-position-horizontal-relative:page;mso-position-vertical:absolute;mso-position-vertical-relative:text;mso-width-percent:0;mso-height-percent:0;mso-width-relative:margin;mso-height-relative:margin;v-text-anchor:top" o:gfxdata="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" filled="f" stroked="f" strokeweight="1pt">
+                <v:textbox>
+                  <w:txbxContent>
+                    <w:p>
+                      <w:pPr>
+                        <w:spacing w:line="240" w:lineRule="auto"/>
+                        <w:rPr>
+                          <w:lang w:val="es-MX"/>
+                        </w:rPr>
+                      </w:pPr>
+                      <w:r>
+                        <w:rPr>
+                          <w:lang w:val="es-MX"/>
+                        </w:rPr>
+                        <w:t>Columna de la primera estructura.</w:t>
+                      </w:r>
+                    </w:p>
+                  </w:txbxContent>
+                </v:textbox>
+                <w10:wrap anchorx="page"/>
+              </v:shape>
+            </w:pict>
+          </mc:Fallback>
+        </mc:AlternateContent>
+      </w:r>
+      <w:r>
+        <w:rPr>
+          <w:noProof/>
+          <w:sz w:val="24"/>
+          <w:szCs w:val="24"/>
+        </w:rPr>
+        <mc:AlternateContent>
+          <mc:Choice Requires="wps">
+            <w:drawing>
+              <wp:anchor distT="45720" distB="45720" distL="114300" distR="114300" simplePos="0" relativeHeight="251674624" behindDoc="0" locked="0" layoutInCell="1" allowOverlap="1" wp14:anchorId="33039756" wp14:editId="1AF9970D">
+                <wp:simplePos x="0" y="0"/>
+                <wp:positionH relativeFrom="page">
+                  <wp:posOffset>3086100</wp:posOffset>
+                </wp:positionH>
+                <wp:positionV relativeFrom="paragraph">
+                  <wp:posOffset>279400</wp:posOffset>
+                </wp:positionV>
+                <wp:extent cx="2819400" cy="295275"/>
+                <wp:effectExtent l="0" t="0" r="0" b="0"/>
+                <wp:wrapNone/>
+                <wp:docPr id="2004227033" name="Cuadro de texto 2"/>
+                <wp:cNvGraphicFramePr>
+                  <a:graphicFrameLocks xmlns:a="http://schemas.openxmlformats.org/drawingml/2006/main"/>
+                </wp:cNvGraphicFramePr>
+                <a:graphic xmlns:a="http://schemas.openxmlformats.org/drawingml/2006/main">
+                  <a:graphicData uri="http://schemas.microsoft.com/office/word/2010/wordprocessingShape">
+                    <wps:wsp>
+                      <wps:cNvSpPr txBox="1">
+                        <a:spLocks noChangeArrowheads="1"/>
+                      </wps:cNvSpPr>
+                      <wps:spPr bwMode="auto">
+                        <a:xfrm>
+                          <a:off x="0" y="0"/>
+                          <a:ext cx="2819400" cy="295275"/>
+                        </a:xfrm>
+                        <a:prstGeom prst="rect">
+                          <a:avLst/>
+                        </a:prstGeom>
+                        <a:noFill/>
+                        <a:ln>
+                          <a:noFill/>
+                          <a:headEnd/>
+                          <a:tailEnd/>
+                        </a:ln>
+                      </wps:spPr>
+                      <wps:style>
+                        <a:lnRef idx="2">
+                          <a:schemeClr val="accent2"/>
+                        </a:lnRef>
+                        <a:fillRef idx="1">
+                          <a:schemeClr val="lt1"/>
+                        </a:fillRef>
+                        <a:effectRef idx="0">
+                          <a:schemeClr val="accent2"/>
+                        </a:effectRef>
+                        <a:fontRef idx="minor">
+                          <a:schemeClr val="dk1"/>
+                        </a:fontRef>
+                      </wps:style>
+                      <wps:txbx>
+                        <w:txbxContent>
+                          <w:p>
+                            <w:pPr>
+                              <w:spacing w:line="240" w:lineRule="auto"/>
+                              <w:rPr>
+                                <w:lang w:val="es-MX"/>
+                              </w:rPr>
+                            </w:pPr>
+                            <w:r>
+                              <w:rPr>
+                                <w:lang w:val="es-MX"/>
+                              </w:rPr>
+                              <w:t>Comparaciones | Cantidad de comparaciones</w:t>
+                            </w:r>
+                          </w:p>
+                        </w:txbxContent>
+                      </wps:txbx>
+                      <wps:bodyPr rot="0" vert="horz" wrap="square" lIns="91440" tIns="45720" rIns="91440" bIns="45720" anchor="t" anchorCtr="0">
+                        <a:noAutofit/>
+                      </wps:bodyPr>
+                    </wps:wsp>
+                  </a:graphicData>
+                </a:graphic>
+                <wp14:sizeRelH relativeFrom="margin">
+                  <wp14:pctWidth>0</wp14:pctWidth>
+                </wp14:sizeRelH>
+                <wp14:sizeRelV relativeFrom="margin">
+                  <wp14:pctHeight>0</wp14:pctHeight>
+                </wp14:sizeRelV>
+              </wp:anchor>
+            </w:drawing>
+          </mc:Choice>
+          <mc:Fallback>
+            <w:pict>
+              <v:shape w14:anchorId="33039756" id="_x0000_s1028" type="#_x0000_t202" style="position:absolute;left:0;text-align:left;margin-left:243pt;margin-top:22pt;width:222pt;height:23.25pt;z-index:251674624;visibility:visible;mso-wrap-style:square;mso-width-percent:0;mso-height-percent:0;mso-wrap-distance-left:9pt;mso-wrap-distance-top:3.6pt;mso-wrap-distance-right:9pt;mso-wrap-distance-bottom:3.6pt;mso-position-horizontal:absolute;mso-position-horizontal-relative:page;mso-position-vertical:absolute;mso-position-vertical-relative:text;mso-width-percent:0;mso-height-percent:0;mso-width-relative:margin;mso-height-relative:margin;v-text-anchor:top" o:gfxdata="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" filled="f" stroked="f" strokeweight="1pt">
+                <v:textbox>
+                  <w:txbxContent>
+                    <w:p>
+                      <w:pPr>
+                        <w:spacing w:line="240" w:lineRule="auto"/>
+                        <w:rPr>
+                          <w:lang w:val="es-MX"/>
+                        </w:rPr>
+                      </w:pPr>
+                      <w:r>
+                        <w:rPr>
+                          <w:lang w:val="es-MX"/>
+                        </w:rPr>
+                        <w:t>Comparaciones | Cantidad de comparaciones</w:t>
+                      </w:r>
+                    </w:p>
+                  </w:txbxContent>
+                </v:textbox>
+                <w10:wrap anchorx="page"/>
+              </v:shape>
+            </w:pict>
+          </mc:Fallback>
+        </mc:AlternateContent>
+      </w:r>
+      <w:r>
+        <w:rPr>
+          <w:noProof/>
+        </w:rPr>
+        <w:drawing>
+          <wp:inline distT="0" distB="0" distL="0" distR="0" wp14:anchorId="1C6741FF" wp14:editId="35F8FB93">
+            <wp:extent cx="1342234" cy="1002783"/>
+            <wp:effectExtent l="0" t="0" r="0" b="6985"/>
+            <wp:docPr id="1669443311" name="Imagen 1"/>
+            <wp:cNvGraphicFramePr>
+              <a:graphicFrameLocks xmlns:a="http://schemas.openxmlformats.org/drawingml/2006/main" noChangeAspect="1"/>
+            </wp:cNvGraphicFramePr>
+            <a:graphic xmlns:a="http://schemas.openxmlformats.org/drawingml/2006/main">
+              <a:graphicData uri="http://schemas.openxmlformats.org/drawingml/2006/picture">
+                <pic:pic xmlns:pic="http://schemas.openxmlformats.org/drawingml/2006/picture">
+                  <pic:nvPicPr>
+                    <pic:cNvPr id="1669443311" name=""/>
+                    <pic:cNvPicPr/>
+                  </pic:nvPicPr>
+                  <pic:blipFill>
+                    <a:blip r:embed="rId8"/>
+                    <a:stretch>
+                      <a:fillRect/>
+                    </a:stretch>
+                  </pic:blipFill>
+                  <pic:spPr>
+                    <a:xfrm>
+                      <a:off x="0" y="0"/>
+                      <a:ext cx="1355525" cy="1012713"/>
+                    </a:xfrm>
+                    <a:prstGeom prst="rect">
+                      <a:avLst/>
+                    </a:prstGeom>
+                  </pic:spPr>
+                </pic:pic>
+              </a:graphicData>
+            </a:graphic>
+          </wp:inline>
+        </w:drawing>
+      </w:r>
+    </w:p>
+    <w:p>
+      <w:pPr>
+        <w:pStyle w:val="Prrafodelista"/>
+        <w:ind w:left="792"/>
+        <w:rPr>
+          <w:sz w:val="24"/>
+          <w:szCs w:val="24"/>
+        </w:rPr>
+      </w:pPr>
+    </w:p>
+    <w:p>
+      <w:pPr>
+        <w:pStyle w:val="Prrafodelista"/>
+        <w:ind w:left="792"/>
         <w:rPr>
           <w:sz w:val="24"/>
           <w:szCs w:val="24"/>
@@ -982,127 +1641,6 @@
         </w:rPr>
         <w:t>y fórmulas que se adapten al comportamiento general de las mismas.</w:t>
       </w:r>
-    </w:p>
-    <w:p>
-      <w:pPr>
-        <w:pStyle w:val="Prrafodelista"/>
-        <w:spacing w:line="254" w:lineRule="auto"/>
-        <w:ind w:left="792"/>
-        <w:rPr>
-          <w:sz w:val="24"/>
-          <w:szCs w:val="24"/>
-        </w:rPr>
-      </w:pPr>
-    </w:p>
-    <w:p>
-      <w:pPr>
-        <w:pStyle w:val="Prrafodelista"/>
-        <w:spacing w:line="254" w:lineRule="auto"/>
-        <w:ind w:left="792"/>
-        <w:rPr>
-          <w:sz w:val="24"/>
-          <w:szCs w:val="24"/>
-        </w:rPr>
-      </w:pPr>
-    </w:p>
-    <w:p>
-      <w:pPr>
-        <w:pStyle w:val="Prrafodelista"/>
-        <w:spacing w:line="254" w:lineRule="auto"/>
-        <w:ind w:left="792"/>
-        <w:rPr>
-          <w:sz w:val="24"/>
-          <w:szCs w:val="24"/>
-        </w:rPr>
-      </w:pPr>
-    </w:p>
-    <w:p>
-      <w:pPr>
-        <w:pStyle w:val="Prrafodelista"/>
-        <w:spacing w:line="254" w:lineRule="auto"/>
-        <w:ind w:left="792"/>
-        <w:rPr>
-          <w:sz w:val="24"/>
-          <w:szCs w:val="24"/>
-        </w:rPr>
-      </w:pPr>
-    </w:p>
-    <w:p>
-      <w:pPr>
-        <w:pStyle w:val="Prrafodelista"/>
-        <w:spacing w:line="254" w:lineRule="auto"/>
-        <w:ind w:left="792"/>
-        <w:rPr>
-          <w:sz w:val="24"/>
-          <w:szCs w:val="24"/>
-        </w:rPr>
-      </w:pPr>
-    </w:p>
-    <w:p>
-      <w:pPr>
-        <w:pStyle w:val="Prrafodelista"/>
-        <w:spacing w:line="254" w:lineRule="auto"/>
-        <w:ind w:left="792"/>
-        <w:rPr>
-          <w:sz w:val="24"/>
-          <w:szCs w:val="24"/>
-        </w:rPr>
-      </w:pPr>
-    </w:p>
-    <w:p>
-      <w:pPr>
-        <w:pStyle w:val="Prrafodelista"/>
-        <w:spacing w:line="254" w:lineRule="auto"/>
-        <w:ind w:left="792"/>
-        <w:rPr>
-          <w:sz w:val="24"/>
-          <w:szCs w:val="24"/>
-        </w:rPr>
-      </w:pPr>
-    </w:p>
-    <w:p>
-      <w:pPr>
-        <w:pStyle w:val="Prrafodelista"/>
-        <w:spacing w:line="254" w:lineRule="auto"/>
-        <w:ind w:left="792"/>
-        <w:rPr>
-          <w:sz w:val="24"/>
-          <w:szCs w:val="24"/>
-        </w:rPr>
-      </w:pPr>
-    </w:p>
-    <w:p>
-      <w:pPr>
-        <w:pStyle w:val="Prrafodelista"/>
-        <w:spacing w:line="254" w:lineRule="auto"/>
-        <w:ind w:left="792"/>
-        <w:rPr>
-          <w:sz w:val="24"/>
-          <w:szCs w:val="24"/>
-        </w:rPr>
-      </w:pPr>
-    </w:p>
-    <w:p>
-      <w:pPr>
-        <w:pStyle w:val="Prrafodelista"/>
-        <w:spacing w:line="254" w:lineRule="auto"/>
-        <w:ind w:left="792"/>
-        <w:rPr>
-          <w:sz w:val="24"/>
-          <w:szCs w:val="24"/>
-        </w:rPr>
-      </w:pPr>
-    </w:p>
-    <w:p>
-      <w:pPr>
-        <w:pStyle w:val="Prrafodelista"/>
-        <w:spacing w:line="254" w:lineRule="auto"/>
-        <w:ind w:left="792"/>
-        <w:rPr>
-          <w:sz w:val="24"/>
-          <w:szCs w:val="24"/>
-        </w:rPr>
-      </w:pPr>
     </w:p>
     <w:p>
       <w:pPr>
@@ -2203,11 +2741,7 @@
           </mc:Choice>
           <mc:Fallback>
             <w:pict>
-              <v:shapetype w14:anchorId="6B481634" id="_x0000_t202" coordsize="21600,21600" o:spt="202" path="m,l,21600r21600,l21600,xe">
-                <v:stroke joinstyle="miter"/>
-                <v:path gradientshapeok="t" o:connecttype="rect"/>
-              </v:shapetype>
-              <v:shape id="Cuadro de texto 2" o:spid="_x0000_s1026" type="#_x0000_t202" style="position:absolute;left:0;text-align:left;margin-left:240pt;margin-top:7.5pt;width:332.25pt;height:120.75pt;z-index:251659264;visibility:visible;mso-wrap-style:square;mso-width-percent:0;mso-height-percent:0;mso-wrap-distance-left:9pt;mso-wrap-distance-top:3.6pt;mso-wrap-distance-right:9pt;mso-wrap-distance-bottom:3.6pt;mso-position-horizontal:absolute;mso-position-horizontal-relative:page;mso-position-vertical:absolute;mso-position-vertical-relative:text;mso-width-percent:0;mso-height-percent:0;mso-width-relative:margin;mso-height-relative:margin;v-text-anchor:top" o:gfxdata="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" filled="f" stroked="f" strokeweight="1pt">
+              <v:shape w14:anchorId="6B481634" id="_x0000_s1029" type="#_x0000_t202" style="position:absolute;left:0;text-align:left;margin-left:240pt;margin-top:7.5pt;width:332.25pt;height:120.75pt;z-index:251659264;visibility:visible;mso-wrap-style:square;mso-width-percent:0;mso-height-percent:0;mso-wrap-distance-left:9pt;mso-wrap-distance-top:3.6pt;mso-wrap-distance-right:9pt;mso-wrap-distance-bottom:3.6pt;mso-position-horizontal:absolute;mso-position-horizontal-relative:page;mso-position-vertical:absolute;mso-position-vertical-relative:text;mso-width-percent:0;mso-height-percent:0;mso-width-relative:margin;mso-height-relative:margin;v-text-anchor:top" o:gfxdata="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" filled="f" stroked="f" strokeweight="1pt">
                 <v:textbox>
                   <w:txbxContent>
                     <w:p>
@@ -2559,7 +3093,30 @@
           <w:sz w:val="24"/>
           <w:szCs w:val="24"/>
         </w:rPr>
-        <w:t xml:space="preserve"> con respecto al borde se conserva:</w:t>
+        <w:t xml:space="preserve"> con respecto al borde se conserva</w:t>
+      </w:r>
+      <w:r>
+        <w:rPr>
+          <w:sz w:val="24"/>
+          <w:szCs w:val="24"/>
+        </w:rPr>
+        <w:t xml:space="preserve">. Al conjunto de casillas asociadas por la rotación se les nombró como </w:t>
+      </w:r>
+      <w:r>
+        <w:rPr>
+          <w:b/>
+          <w:bCs/>
+          <w:sz w:val="24"/>
+          <w:szCs w:val="24"/>
+        </w:rPr>
+        <w:t>familia de casillas</w:t>
+      </w:r>
+      <w:r>
+        <w:rPr>
+          <w:sz w:val="24"/>
+          <w:szCs w:val="24"/>
+        </w:rPr>
+        <w:t>:</w:t>
       </w:r>
     </w:p>
     <w:p>
@@ -2608,7 +3165,7 @@
                     <pic:cNvPicPr/>
                   </pic:nvPicPr>
                   <pic:blipFill>
-                    <a:blip r:embed="rId8"/>
+                    <a:blip r:embed="rId9"/>
                     <a:stretch>
                       <a:fillRect/>
                     </a:stretch>
@@ -2654,7 +3211,7 @@
                     <pic:cNvPicPr/>
                   </pic:nvPicPr>
                   <pic:blipFill>
-                    <a:blip r:embed="rId9"/>
+                    <a:blip r:embed="rId10"/>
                     <a:stretch>
                       <a:fillRect/>
                     </a:stretch>
@@ -2730,29 +3287,13 @@
         </w:rPr>
         <w:t xml:space="preserve"> por encontrar una trasformación </w:t>
       </w:r>
-      <w:proofErr w:type="gramStart"/>
-      <w:r>
-        <w:rPr>
-          <w:sz w:val="24"/>
-          <w:szCs w:val="24"/>
-        </w:rPr>
-        <w:t>que</w:t>
-      </w:r>
-      <w:r>
-        <w:rPr>
-          <w:sz w:val="24"/>
-          <w:szCs w:val="24"/>
-        </w:rPr>
-        <w:t xml:space="preserve"> </w:t>
-      </w:r>
-      <w:r>
-        <w:rPr>
-          <w:sz w:val="24"/>
-          <w:szCs w:val="24"/>
-        </w:rPr>
-        <w:t xml:space="preserve"> permita</w:t>
-      </w:r>
-      <w:proofErr w:type="gramEnd"/>
+      <w:r>
+        <w:rPr>
+          <w:sz w:val="24"/>
+          <w:szCs w:val="24"/>
+        </w:rPr>
+        <w:t>que permita</w:t>
+      </w:r>
       <w:r>
         <w:rPr>
           <w:sz w:val="24"/>
@@ -2823,7 +3364,28 @@
           <w:sz w:val="24"/>
           <w:szCs w:val="24"/>
         </w:rPr>
-        <w:t>, esto debido a que,  existe un patrón entre las casillas asociadas entre sí por las rotaciones</w:t>
+        <w:t xml:space="preserve">, esto debido a </w:t>
+      </w:r>
+      <w:r>
+        <w:rPr>
+          <w:sz w:val="24"/>
+          <w:szCs w:val="24"/>
+        </w:rPr>
+        <w:t>que, existe</w:t>
+      </w:r>
+      <w:r>
+        <w:rPr>
+          <w:sz w:val="24"/>
+          <w:szCs w:val="24"/>
+        </w:rPr>
+        <w:t xml:space="preserve"> un patrón </w:t>
+      </w:r>
+      <w:r>
+        <w:rPr>
+          <w:sz w:val="24"/>
+          <w:szCs w:val="24"/>
+        </w:rPr>
+        <w:t>de rotación entre las casillas pertenecientes a una familia de casillas</w:t>
       </w:r>
       <w:r>
         <w:rPr>
@@ -3034,7 +3596,7 @@
           </mc:Choice>
           <mc:Fallback>
             <w:pict>
-              <v:shape w14:anchorId="39BBB8B2" id="_x0000_s1027" type="#_x0000_t202" style="position:absolute;left:0;text-align:left;margin-left:276pt;margin-top:10.35pt;width:344.25pt;height:159pt;z-index:251662336;visibility:visible;mso-wrap-style:square;mso-width-percent:0;mso-height-percent:0;mso-wrap-distance-left:9pt;mso-wrap-distance-top:3.6pt;mso-wrap-distance-right:9pt;mso-wrap-distance-bottom:3.6pt;mso-position-horizontal:absolute;mso-position-horizontal-relative:page;mso-position-vertical:absolute;mso-position-vertical-relative:text;mso-width-percent:0;mso-height-percent:0;mso-width-relative:margin;mso-height-relative:margin;v-text-anchor:top" o:gfxdata="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" filled="f" stroked="f" strokeweight="1pt">
+              <v:shape w14:anchorId="39BBB8B2" id="_x0000_s1030" type="#_x0000_t202" style="position:absolute;left:0;text-align:left;margin-left:276pt;margin-top:10.35pt;width:344.25pt;height:159pt;z-index:251662336;visibility:visible;mso-wrap-style:square;mso-width-percent:0;mso-height-percent:0;mso-wrap-distance-left:9pt;mso-wrap-distance-top:3.6pt;mso-wrap-distance-right:9pt;mso-wrap-distance-bottom:3.6pt;mso-position-horizontal:absolute;mso-position-horizontal-relative:page;mso-position-vertical:absolute;mso-position-vertical-relative:text;mso-width-percent:0;mso-height-percent:0;mso-width-relative:margin;mso-height-relative:margin;v-text-anchor:top" o:gfxdata="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" filled="f" stroked="f" strokeweight="1pt">
                 <v:textbox>
                   <w:txbxContent>
                     <w:p>
@@ -3146,7 +3708,7 @@
           <w:noProof/>
         </w:rPr>
         <w:drawing>
-          <wp:anchor distT="0" distB="0" distL="114300" distR="114300" simplePos="0" relativeHeight="251660288" behindDoc="0" locked="0" layoutInCell="1" allowOverlap="1" wp14:anchorId="15331E70" wp14:editId="293ECE9B">
+          <wp:anchor distT="0" distB="0" distL="114300" distR="114300" simplePos="0" relativeHeight="251660288" behindDoc="0" locked="0" layoutInCell="1" allowOverlap="1" wp14:anchorId="15331E70" wp14:editId="7A8A86FE">
             <wp:simplePos x="0" y="0"/>
             <wp:positionH relativeFrom="margin">
               <wp:posOffset>501015</wp:posOffset>
@@ -3169,7 +3731,7 @@
                     <pic:cNvPicPr/>
                   </pic:nvPicPr>
                   <pic:blipFill>
-                    <a:blip r:embed="rId9" cstate="print">
+                    <a:blip r:embed="rId10" cstate="print">
                       <a:extLst>
                         <a:ext uri="{28A0092B-C50C-407E-A947-70E740481C1C}">
                           <a14:useLocalDpi xmlns:a14="http://schemas.microsoft.com/office/drawing/2010/main" val="0"/>
@@ -3331,7 +3893,6 @@
     <w:p>
       <w:pPr>
         <w:pStyle w:val="Prrafodelista"/>
-        <w:spacing w:line="254" w:lineRule="auto"/>
         <w:ind w:left="792"/>
         <w:rPr>
           <w:sz w:val="24"/>
@@ -3353,7 +3914,6 @@
           <w:sz w:val="24"/>
           <w:szCs w:val="24"/>
         </w:rPr>
-        <w:lastRenderedPageBreak/>
         <w:t>Entonces, s</w:t>
       </w:r>
       <w:r>
@@ -3440,6 +4000,16 @@
         </w:rPr>
         <w:t xml:space="preserve"> el resultado de realizar la transformación de forma consecutiva para hasta tres rotaciones:</w:t>
       </w:r>
+    </w:p>
+    <w:p>
+      <w:pPr>
+        <w:pStyle w:val="Prrafodelista"/>
+        <w:ind w:left="792"/>
+        <w:rPr>
+          <w:sz w:val="24"/>
+          <w:szCs w:val="24"/>
+        </w:rPr>
+      </w:pPr>
     </w:p>
     <w:p>
       <w:pPr>
@@ -3547,7 +4117,7 @@
           </mc:Choice>
           <mc:Fallback>
             <w:pict>
-              <v:shape w14:anchorId="76C0AE75" id="_x0000_s1028" type="#_x0000_t202" style="position:absolute;left:0;text-align:left;margin-left:339.45pt;margin-top:9.7pt;width:69.75pt;height:36pt;z-index:251668480;visibility:visible;mso-wrap-style:square;mso-width-percent:0;mso-height-percent:0;mso-wrap-distance-left:9pt;mso-wrap-distance-top:3.6pt;mso-wrap-distance-right:9pt;mso-wrap-distance-bottom:3.6pt;mso-position-horizontal:absolute;mso-position-horizontal-relative:margin;mso-position-vertical:absolute;mso-position-vertical-relative:text;mso-width-percent:0;mso-height-percent:0;mso-width-relative:margin;mso-height-relative:margin;v-text-anchor:top" o:gfxdata="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" filled="f" stroked="f" strokeweight="1pt">
+              <v:shape w14:anchorId="76C0AE75" id="_x0000_s1031" type="#_x0000_t202" style="position:absolute;left:0;text-align:left;margin-left:339.45pt;margin-top:9.7pt;width:69.75pt;height:36pt;z-index:251668480;visibility:visible;mso-wrap-style:square;mso-width-percent:0;mso-height-percent:0;mso-wrap-distance-left:9pt;mso-wrap-distance-top:3.6pt;mso-wrap-distance-right:9pt;mso-wrap-distance-bottom:3.6pt;mso-position-horizontal:absolute;mso-position-horizontal-relative:margin;mso-position-vertical:absolute;mso-position-vertical-relative:text;mso-width-percent:0;mso-height-percent:0;mso-width-relative:margin;mso-height-relative:margin;v-text-anchor:top" o:gfxdata="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" filled="f" stroked="f" strokeweight="1pt">
                 <v:textbox>
                   <w:txbxContent>
                     <w:p>
@@ -3693,7 +4263,7 @@
           </mc:Choice>
           <mc:Fallback>
             <w:pict>
-              <v:shape w14:anchorId="5EB1EEFB" id="_x0000_s1029" type="#_x0000_t202" style="position:absolute;left:0;text-align:left;margin-left:313.95pt;margin-top:.65pt;width:39pt;height:19.5pt;z-index:251666432;visibility:visible;mso-wrap-style:square;mso-width-percent:0;mso-height-percent:0;mso-wrap-distance-left:9pt;mso-wrap-distance-top:3.6pt;mso-wrap-distance-right:9pt;mso-wrap-distance-bottom:3.6pt;mso-position-horizontal:absolute;mso-position-horizontal-relative:margin;mso-position-vertical:absolute;mso-position-vertical-relative:text;mso-width-percent:0;mso-height-percent:0;mso-width-relative:margin;mso-height-relative:margin;v-text-anchor:top" o:gfxdata="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" filled="f" stroked="f" strokeweight="1pt">
+              <v:shape w14:anchorId="5EB1EEFB" id="_x0000_s1032" type="#_x0000_t202" style="position:absolute;left:0;text-align:left;margin-left:313.95pt;margin-top:.65pt;width:39pt;height:19.5pt;z-index:251666432;visibility:visible;mso-wrap-style:square;mso-width-percent:0;mso-height-percent:0;mso-wrap-distance-left:9pt;mso-wrap-distance-top:3.6pt;mso-wrap-distance-right:9pt;mso-wrap-distance-bottom:3.6pt;mso-position-horizontal:absolute;mso-position-horizontal-relative:margin;mso-position-vertical:absolute;mso-position-vertical-relative:text;mso-width-percent:0;mso-height-percent:0;mso-width-relative:margin;mso-height-relative:margin;v-text-anchor:top" o:gfxdata="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" filled="f" stroked="f" strokeweight="1pt">
                 <v:textbox>
                   <w:txbxContent>
                     <w:p>
@@ -3870,7 +4440,7 @@
           </mc:Choice>
           <mc:Fallback>
             <w:pict>
-              <v:shape w14:anchorId="30482651" id="_x0000_s1030" type="#_x0000_t202" style="position:absolute;left:0;text-align:left;margin-left:144.75pt;margin-top:8.9pt;width:232.5pt;height:20.25pt;z-index:251664384;visibility:visible;mso-wrap-style:square;mso-width-percent:0;mso-height-percent:0;mso-wrap-distance-left:9pt;mso-wrap-distance-top:3.6pt;mso-wrap-distance-right:9pt;mso-wrap-distance-bottom:3.6pt;mso-position-horizontal:absolute;mso-position-horizontal-relative:page;mso-position-vertical:absolute;mso-position-vertical-relative:text;mso-width-percent:0;mso-height-percent:0;mso-width-relative:margin;mso-height-relative:margin;v-text-anchor:top" o:gfxdata="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" filled="f" stroked="f" strokeweight="1pt">
+              <v:shape w14:anchorId="30482651" id="_x0000_s1033" type="#_x0000_t202" style="position:absolute;left:0;text-align:left;margin-left:144.75pt;margin-top:8.9pt;width:232.5pt;height:20.25pt;z-index:251664384;visibility:visible;mso-wrap-style:square;mso-width-percent:0;mso-height-percent:0;mso-wrap-distance-left:9pt;mso-wrap-distance-top:3.6pt;mso-wrap-distance-right:9pt;mso-wrap-distance-bottom:3.6pt;mso-position-horizontal:absolute;mso-position-horizontal-relative:page;mso-position-vertical:absolute;mso-position-vertical-relative:text;mso-width-percent:0;mso-height-percent:0;mso-width-relative:margin;mso-height-relative:margin;v-text-anchor:top" o:gfxdata="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" filled="f" stroked="f" strokeweight="1pt">
                 <v:textbox>
                   <w:txbxContent>
                     <w:p>
@@ -3946,7 +4516,6 @@
         <w:rPr>
           <w:sz w:val="24"/>
           <w:szCs w:val="24"/>
-          <w:lang w:val="en-GB"/>
         </w:rPr>
         <w:t xml:space="preserve">        </w:t>
       </w:r>
@@ -4473,19 +5042,11 @@
           <w:tab w:val="left" w:pos="2010"/>
         </w:tabs>
         <w:spacing w:before="240" w:line="252" w:lineRule="auto"/>
-        <w:ind w:left="1068"/>
-        <w:rPr>
-          <w:sz w:val="24"/>
-          <w:szCs w:val="24"/>
-        </w:rPr>
-      </w:pPr>
-      <w:r>
-        <w:rPr>
-          <w:sz w:val="24"/>
-          <w:szCs w:val="24"/>
-        </w:rPr>
-        <w:t xml:space="preserve">      </w:t>
-      </w:r>
+        <w:rPr>
+          <w:sz w:val="24"/>
+          <w:szCs w:val="24"/>
+        </w:rPr>
+      </w:pPr>
     </w:p>
     <w:p>
       <w:pPr>
@@ -4551,66 +5112,21 @@
           <w:szCs w:val="24"/>
         </w:rPr>
       </w:pPr>
-    </w:p>
-    <w:p>
-      <w:pPr>
-        <w:tabs>
-          <w:tab w:val="left" w:pos="2010"/>
-        </w:tabs>
-        <w:spacing w:before="240" w:line="252" w:lineRule="auto"/>
-        <w:ind w:left="1068"/>
-        <w:rPr>
-          <w:sz w:val="24"/>
-          <w:szCs w:val="24"/>
-        </w:rPr>
-      </w:pPr>
       <w:r>
         <w:rPr>
           <w:sz w:val="24"/>
           <w:szCs w:val="24"/>
         </w:rPr>
         <w:lastRenderedPageBreak/>
+        <w:t xml:space="preserve">     </w:t>
+      </w:r>
+      <w:r>
+        <w:rPr>
+          <w:sz w:val="24"/>
+          <w:szCs w:val="24"/>
+        </w:rPr>
         <w:t>Módulo Matriz</w:t>
       </w:r>
-    </w:p>
-    <w:p>
-      <w:pPr>
-        <w:tabs>
-          <w:tab w:val="left" w:pos="2010"/>
-        </w:tabs>
-        <w:spacing w:after="0" w:line="252" w:lineRule="auto"/>
-        <w:ind w:left="1066"/>
-        <w:rPr>
-          <w:sz w:val="24"/>
-          <w:szCs w:val="24"/>
-        </w:rPr>
-      </w:pPr>
-    </w:p>
-    <w:p>
-      <w:pPr>
-        <w:tabs>
-          <w:tab w:val="left" w:pos="2010"/>
-        </w:tabs>
-        <w:spacing w:after="0" w:line="252" w:lineRule="auto"/>
-        <w:ind w:left="1066"/>
-        <w:rPr>
-          <w:sz w:val="24"/>
-          <w:szCs w:val="24"/>
-        </w:rPr>
-      </w:pPr>
-    </w:p>
-    <w:p>
-      <w:pPr>
-        <w:tabs>
-          <w:tab w:val="left" w:pos="2010"/>
-        </w:tabs>
-        <w:spacing w:after="0" w:line="252" w:lineRule="auto"/>
-        <w:ind w:left="1066"/>
-        <w:rPr>
-          <w:sz w:val="24"/>
-          <w:szCs w:val="24"/>
-        </w:rPr>
-      </w:pPr>
     </w:p>
     <w:p>
       <w:pPr>
@@ -4632,16 +5148,16 @@
         <mc:AlternateContent>
           <mc:Choice Requires="wps">
             <w:drawing>
-              <wp:anchor distT="45720" distB="45720" distL="114300" distR="114300" simplePos="0" relativeHeight="251670528" behindDoc="0" locked="0" layoutInCell="1" allowOverlap="1" wp14:anchorId="107A0996" wp14:editId="17A4B6F9">
+              <wp:anchor distT="45720" distB="45720" distL="114300" distR="114300" simplePos="0" relativeHeight="251670528" behindDoc="0" locked="0" layoutInCell="1" allowOverlap="1" wp14:anchorId="107A0996" wp14:editId="3F45FAD0">
                 <wp:simplePos x="0" y="0"/>
                 <wp:positionH relativeFrom="column">
-                  <wp:posOffset>720090</wp:posOffset>
+                  <wp:posOffset>605790</wp:posOffset>
                 </wp:positionH>
                 <wp:positionV relativeFrom="paragraph">
-                  <wp:posOffset>-624840</wp:posOffset>
+                  <wp:posOffset>22225</wp:posOffset>
                 </wp:positionV>
-                <wp:extent cx="4686300" cy="3874770"/>
-                <wp:effectExtent l="0" t="0" r="19050" b="11430"/>
+                <wp:extent cx="4838700" cy="3874770"/>
+                <wp:effectExtent l="0" t="0" r="19050" b="20320"/>
                 <wp:wrapSquare wrapText="bothSides"/>
                 <wp:docPr id="1296999729" name="Cuadro de texto 2"/>
                 <wp:cNvGraphicFramePr>
@@ -4656,7 +5172,7 @@
                       <wps:spPr bwMode="auto">
                         <a:xfrm>
                           <a:off x="0" y="0"/>
-                          <a:ext cx="4686300" cy="3874770"/>
+                          <a:ext cx="4838700" cy="3874770"/>
                         </a:xfrm>
                         <a:prstGeom prst="rect">
                           <a:avLst/>
@@ -4682,9 +5198,15 @@
                                 <w:ilvl w:val="0"/>
                                 <w:numId w:val="16"/>
                               </w:numPr>
+                              <w:rPr>
+                                <w:sz w:val="24"/>
+                                <w:szCs w:val="24"/>
+                              </w:rPr>
                             </w:pPr>
                             <w:r>
                               <w:rPr>
+                                <w:sz w:val="24"/>
+                                <w:szCs w:val="24"/>
                                 <w:lang w:val="es-MX"/>
                               </w:rPr>
                               <w:t>Función para la creación de una matriz:</w:t>
@@ -4701,9 +5223,17 @@
                                 <w:tab w:val="left" w:pos="2010"/>
                               </w:tabs>
                               <w:spacing w:after="0" w:line="252" w:lineRule="auto"/>
+                              <w:rPr>
+                                <w:sz w:val="24"/>
+                                <w:szCs w:val="24"/>
+                              </w:rPr>
                             </w:pPr>
                             <w:bookmarkStart w:id="2" w:name="_Hlk162456445"/>
                             <w:r>
+                              <w:rPr>
+                                <w:sz w:val="24"/>
+                                <w:szCs w:val="24"/>
+                              </w:rPr>
                               <w:t>Tener un tamaño definido.</w:t>
                             </w:r>
                           </w:p>
@@ -4719,38 +5249,78 @@
                                 <w:tab w:val="left" w:pos="2010"/>
                               </w:tabs>
                               <w:spacing w:after="0" w:line="252" w:lineRule="auto"/>
+                              <w:rPr>
+                                <w:sz w:val="24"/>
+                                <w:szCs w:val="24"/>
+                              </w:rPr>
                             </w:pPr>
                             <w:r>
+                              <w:rPr>
+                                <w:sz w:val="24"/>
+                                <w:szCs w:val="24"/>
+                              </w:rPr>
                               <w:t xml:space="preserve">Declarar la matriz </w:t>
                             </w:r>
                             <w:r>
+                              <w:rPr>
+                                <w:sz w:val="24"/>
+                                <w:szCs w:val="24"/>
+                              </w:rPr>
                               <w:t xml:space="preserve">dinámica </w:t>
                             </w:r>
                             <w:r>
+                              <w:rPr>
+                                <w:sz w:val="24"/>
+                                <w:szCs w:val="24"/>
+                              </w:rPr>
                               <w:t>(</w:t>
                             </w:r>
                             <w:proofErr w:type="spellStart"/>
                             <w:r>
+                              <w:rPr>
+                                <w:sz w:val="24"/>
+                                <w:szCs w:val="24"/>
+                              </w:rPr>
                               <w:t>nxn</w:t>
                             </w:r>
                             <w:proofErr w:type="spellEnd"/>
                             <w:r>
+                              <w:rPr>
+                                <w:sz w:val="24"/>
+                                <w:szCs w:val="24"/>
+                              </w:rPr>
                               <w:t xml:space="preserve">) con tipo </w:t>
                             </w:r>
                             <w:proofErr w:type="spellStart"/>
                             <w:r>
+                              <w:rPr>
+                                <w:sz w:val="24"/>
+                                <w:szCs w:val="24"/>
+                              </w:rPr>
                               <w:t>Unsigned</w:t>
                             </w:r>
                             <w:proofErr w:type="spellEnd"/>
                             <w:r>
+                              <w:rPr>
+                                <w:sz w:val="24"/>
+                                <w:szCs w:val="24"/>
+                              </w:rPr>
                               <w:t xml:space="preserve"> Short </w:t>
                             </w:r>
                             <w:proofErr w:type="spellStart"/>
                             <w:r>
+                              <w:rPr>
+                                <w:sz w:val="24"/>
+                                <w:szCs w:val="24"/>
+                              </w:rPr>
                               <w:t>Int</w:t>
                             </w:r>
                             <w:proofErr w:type="spellEnd"/>
                             <w:r>
+                              <w:rPr>
+                                <w:sz w:val="24"/>
+                                <w:szCs w:val="24"/>
+                              </w:rPr>
                               <w:t>.</w:t>
                             </w:r>
                           </w:p>
@@ -4765,16 +5335,32 @@
                                 <w:tab w:val="left" w:pos="2010"/>
                               </w:tabs>
                               <w:spacing w:after="0" w:line="252" w:lineRule="auto"/>
+                              <w:rPr>
+                                <w:sz w:val="24"/>
+                                <w:szCs w:val="24"/>
+                              </w:rPr>
                             </w:pPr>
                             <w:r>
+                              <w:rPr>
+                                <w:sz w:val="24"/>
+                                <w:szCs w:val="24"/>
+                              </w:rPr>
                               <w:t xml:space="preserve">Rellenar la matriz utilizando ciclo </w:t>
                             </w:r>
                             <w:proofErr w:type="spellStart"/>
                             <w:r>
+                              <w:rPr>
+                                <w:sz w:val="24"/>
+                                <w:szCs w:val="24"/>
+                              </w:rPr>
                               <w:t>for</w:t>
                             </w:r>
                             <w:proofErr w:type="spellEnd"/>
                             <w:r>
+                              <w:rPr>
+                                <w:sz w:val="24"/>
+                                <w:szCs w:val="24"/>
+                              </w:rPr>
                               <w:t xml:space="preserve"> doble. Añadiendo valores con ayuda de la formula desde la primera y última casilla hacia la casilla centro para reducir los ciclos a la mitad.</w:t>
                             </w:r>
                           </w:p>
@@ -4789,14 +5375,26 @@
                                 <w:tab w:val="left" w:pos="2010"/>
                               </w:tabs>
                               <w:spacing w:after="0" w:line="252" w:lineRule="auto"/>
+                              <w:rPr>
+                                <w:sz w:val="24"/>
+                                <w:szCs w:val="24"/>
+                              </w:rPr>
                             </w:pPr>
                             <w:r>
+                              <w:rPr>
+                                <w:sz w:val="24"/>
+                                <w:szCs w:val="24"/>
+                              </w:rPr>
                               <w:t>Asignar a la casilla centro el valor de 0.</w:t>
                             </w:r>
                           </w:p>
                           <w:p>
                             <w:pPr>
                               <w:pStyle w:val="Prrafodelista"/>
+                              <w:rPr>
+                                <w:sz w:val="24"/>
+                                <w:szCs w:val="24"/>
+                              </w:rPr>
                             </w:pPr>
                           </w:p>
                           <w:p>
@@ -4806,9 +5404,15 @@
                                 <w:ilvl w:val="0"/>
                                 <w:numId w:val="16"/>
                               </w:numPr>
+                              <w:rPr>
+                                <w:sz w:val="24"/>
+                                <w:szCs w:val="24"/>
+                              </w:rPr>
                             </w:pPr>
                             <w:r>
                               <w:rPr>
+                                <w:sz w:val="24"/>
+                                <w:szCs w:val="24"/>
                                 <w:lang w:val="es-MX"/>
                               </w:rPr>
                               <w:t>Función para la rotación de una matriz existente:</w:t>
@@ -4821,24 +5425,45 @@
                                 <w:ilvl w:val="0"/>
                                 <w:numId w:val="18"/>
                               </w:numPr>
+                              <w:rPr>
+                                <w:sz w:val="24"/>
+                                <w:szCs w:val="24"/>
+                              </w:rPr>
                             </w:pPr>
                             <w:r>
+                              <w:rPr>
+                                <w:sz w:val="24"/>
+                                <w:szCs w:val="24"/>
+                              </w:rPr>
                               <w:t>Tener un</w:t>
                             </w:r>
                             <w:r>
+                              <w:rPr>
+                                <w:sz w:val="24"/>
+                                <w:szCs w:val="24"/>
+                              </w:rPr>
                               <w:t>a matriz y su</w:t>
                             </w:r>
                             <w:r>
+                              <w:rPr>
+                                <w:sz w:val="24"/>
+                                <w:szCs w:val="24"/>
+                              </w:rPr>
                               <w:t xml:space="preserve"> tamaño definido</w:t>
                             </w:r>
                             <w:r>
+                              <w:rPr>
+                                <w:sz w:val="24"/>
+                                <w:szCs w:val="24"/>
+                              </w:rPr>
                               <w:t>, además de</w:t>
                             </w:r>
                             <w:r>
-                              <w:t xml:space="preserve"> la cantidad de rotaciones a realizar</w:t>
-                            </w:r>
-                            <w:r>
-                              <w:t>.</w:t>
+                              <w:rPr>
+                                <w:sz w:val="24"/>
+                                <w:szCs w:val="24"/>
+                              </w:rPr>
+                              <w:t xml:space="preserve"> la cantidad de rotaciones a realizar.</w:t>
                             </w:r>
                           </w:p>
                           <w:p>
@@ -4848,22 +5473,42 @@
                                 <w:ilvl w:val="0"/>
                                 <w:numId w:val="18"/>
                               </w:numPr>
+                              <w:rPr>
+                                <w:sz w:val="24"/>
+                                <w:szCs w:val="24"/>
+                              </w:rPr>
                             </w:pPr>
                             <w:r>
+                              <w:rPr>
+                                <w:sz w:val="24"/>
+                                <w:szCs w:val="24"/>
+                              </w:rPr>
                               <w:t xml:space="preserve">Recorrer con un doble ciclo </w:t>
                             </w:r>
                             <w:proofErr w:type="spellStart"/>
                             <w:r>
+                              <w:rPr>
+                                <w:sz w:val="24"/>
+                                <w:szCs w:val="24"/>
+                              </w:rPr>
                               <w:t>for</w:t>
                             </w:r>
                             <w:proofErr w:type="spellEnd"/>
                             <w:r>
+                              <w:rPr>
+                                <w:sz w:val="24"/>
+                                <w:szCs w:val="24"/>
+                              </w:rPr>
                               <w:t xml:space="preserve"> la matriz siguiendo la misma idea de la función anterior. Se realiza la transformación de rotación a cada casilla, se obtiene el valor de la casilla rotada y se reemplaza.</w:t>
                             </w:r>
                           </w:p>
                           <w:p>
                             <w:pPr>
                               <w:pStyle w:val="Prrafodelista"/>
+                              <w:rPr>
+                                <w:sz w:val="24"/>
+                                <w:szCs w:val="24"/>
+                              </w:rPr>
                             </w:pPr>
                           </w:p>
                           <w:p>
@@ -4873,9 +5518,15 @@
                                 <w:ilvl w:val="0"/>
                                 <w:numId w:val="16"/>
                               </w:numPr>
+                              <w:rPr>
+                                <w:sz w:val="24"/>
+                                <w:szCs w:val="24"/>
+                              </w:rPr>
                             </w:pPr>
                             <w:r>
                               <w:rPr>
+                                <w:sz w:val="24"/>
+                                <w:szCs w:val="24"/>
                                 <w:lang w:val="es-MX"/>
                               </w:rPr>
                               <w:t>Función para borrar la matriz y liberar la memoria:</w:t>
@@ -4888,18 +5539,17 @@
                                 <w:ilvl w:val="0"/>
                                 <w:numId w:val="19"/>
                               </w:numPr>
+                              <w:rPr>
+                                <w:sz w:val="24"/>
+                                <w:szCs w:val="24"/>
+                              </w:rPr>
                             </w:pPr>
                             <w:r>
-                              <w:t>Tener un</w:t>
-                            </w:r>
-                            <w:r>
-                              <w:t>a matriz y su</w:t>
-                            </w:r>
-                            <w:r>
-                              <w:t xml:space="preserve"> tamaño definido</w:t>
-                            </w:r>
-                            <w:r>
-                              <w:t>.</w:t>
+                              <w:rPr>
+                                <w:sz w:val="24"/>
+                                <w:szCs w:val="24"/>
+                              </w:rPr>
+                              <w:t>Tener una matriz y su tamaño definido.</w:t>
                             </w:r>
                           </w:p>
                           <w:p>
@@ -4909,16 +5559,32 @@
                                 <w:ilvl w:val="0"/>
                                 <w:numId w:val="19"/>
                               </w:numPr>
+                              <w:rPr>
+                                <w:sz w:val="24"/>
+                                <w:szCs w:val="24"/>
+                              </w:rPr>
                             </w:pPr>
                             <w:r>
+                              <w:rPr>
+                                <w:sz w:val="24"/>
+                                <w:szCs w:val="24"/>
+                              </w:rPr>
                               <w:t xml:space="preserve">Recorrer con un </w:t>
                             </w:r>
                             <w:proofErr w:type="spellStart"/>
                             <w:r>
+                              <w:rPr>
+                                <w:sz w:val="24"/>
+                                <w:szCs w:val="24"/>
+                              </w:rPr>
                               <w:t>for</w:t>
                             </w:r>
                             <w:proofErr w:type="spellEnd"/>
                             <w:r>
+                              <w:rPr>
+                                <w:sz w:val="24"/>
+                                <w:szCs w:val="24"/>
+                              </w:rPr>
                               <w:t xml:space="preserve"> la cantidad de filas de la matriz, liberando la memoria correspondiente a cada una de ellas.</w:t>
                             </w:r>
                           </w:p>
@@ -4929,14 +5595,30 @@
                                 <w:ilvl w:val="0"/>
                                 <w:numId w:val="19"/>
                               </w:numPr>
+                              <w:rPr>
+                                <w:sz w:val="24"/>
+                                <w:szCs w:val="24"/>
+                              </w:rPr>
                             </w:pPr>
                             <w:r>
+                              <w:rPr>
+                                <w:sz w:val="24"/>
+                                <w:szCs w:val="24"/>
+                              </w:rPr>
                               <w:t>Liberar la memoria del arreglo</w:t>
                             </w:r>
                             <w:r>
+                              <w:rPr>
+                                <w:sz w:val="24"/>
+                                <w:szCs w:val="24"/>
+                              </w:rPr>
                               <w:t xml:space="preserve"> principal</w:t>
                             </w:r>
                             <w:r>
+                              <w:rPr>
+                                <w:sz w:val="24"/>
+                                <w:szCs w:val="24"/>
+                              </w:rPr>
                               <w:t>.</w:t>
                             </w:r>
                           </w:p>
@@ -4959,7 +5641,7 @@
           </mc:Choice>
           <mc:Fallback>
             <w:pict>
-              <v:shape w14:anchorId="107A0996" id="_x0000_s1031" type="#_x0000_t202" style="position:absolute;margin-left:56.7pt;margin-top:-49.2pt;width:369pt;height:305.1pt;z-index:251670528;visibility:visible;mso-wrap-style:square;mso-width-percent:0;mso-height-percent:200;mso-wrap-distance-left:9pt;mso-wrap-distance-top:3.6pt;mso-wrap-distance-right:9pt;mso-wrap-distance-bottom:3.6pt;mso-position-horizontal:absolute;mso-position-horizontal-relative:text;mso-position-vertical:absolute;mso-position-vertical-relative:text;mso-width-percent:0;mso-height-percent:200;mso-width-relative:margin;mso-height-relative:margin;v-text-anchor:top" o:gfxdata="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">
+              <v:shape w14:anchorId="107A0996" id="_x0000_s1034" type="#_x0000_t202" style="position:absolute;margin-left:47.7pt;margin-top:1.75pt;width:381pt;height:305.1pt;z-index:251670528;visibility:visible;mso-wrap-style:square;mso-width-percent:0;mso-height-percent:200;mso-wrap-distance-left:9pt;mso-wrap-distance-top:3.6pt;mso-wrap-distance-right:9pt;mso-wrap-distance-bottom:3.6pt;mso-position-horizontal:absolute;mso-position-horizontal-relative:text;mso-position-vertical:absolute;mso-position-vertical-relative:text;mso-width-percent:0;mso-height-percent:200;mso-width-relative:margin;mso-height-relative:margin;v-text-anchor:top" o:gfxdata="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">
                 <v:textbox style="mso-fit-shape-to-text:t">
                   <w:txbxContent>
                     <w:p>
@@ -4969,9 +5651,15 @@
                           <w:ilvl w:val="0"/>
                           <w:numId w:val="16"/>
                         </w:numPr>
+                        <w:rPr>
+                          <w:sz w:val="24"/>
+                          <w:szCs w:val="24"/>
+                        </w:rPr>
                       </w:pPr>
                       <w:r>
                         <w:rPr>
+                          <w:sz w:val="24"/>
+                          <w:szCs w:val="24"/>
                           <w:lang w:val="es-MX"/>
                         </w:rPr>
                         <w:t>Función para la creación de una matriz:</w:t>
@@ -4988,9 +5676,17 @@
                           <w:tab w:val="left" w:pos="2010"/>
                         </w:tabs>
                         <w:spacing w:after="0" w:line="252" w:lineRule="auto"/>
+                        <w:rPr>
+                          <w:sz w:val="24"/>
+                          <w:szCs w:val="24"/>
+                        </w:rPr>
                       </w:pPr>
                       <w:bookmarkStart w:id="3" w:name="_Hlk162456445"/>
                       <w:r>
+                        <w:rPr>
+                          <w:sz w:val="24"/>
+                          <w:szCs w:val="24"/>
+                        </w:rPr>
                         <w:t>Tener un tamaño definido.</w:t>
                       </w:r>
                     </w:p>
@@ -5006,38 +5702,78 @@
                           <w:tab w:val="left" w:pos="2010"/>
                         </w:tabs>
                         <w:spacing w:after="0" w:line="252" w:lineRule="auto"/>
+                        <w:rPr>
+                          <w:sz w:val="24"/>
+                          <w:szCs w:val="24"/>
+                        </w:rPr>
                       </w:pPr>
                       <w:r>
+                        <w:rPr>
+                          <w:sz w:val="24"/>
+                          <w:szCs w:val="24"/>
+                        </w:rPr>
                         <w:t xml:space="preserve">Declarar la matriz </w:t>
                       </w:r>
                       <w:r>
+                        <w:rPr>
+                          <w:sz w:val="24"/>
+                          <w:szCs w:val="24"/>
+                        </w:rPr>
                         <w:t xml:space="preserve">dinámica </w:t>
                       </w:r>
                       <w:r>
+                        <w:rPr>
+                          <w:sz w:val="24"/>
+                          <w:szCs w:val="24"/>
+                        </w:rPr>
                         <w:t>(</w:t>
                       </w:r>
                       <w:proofErr w:type="spellStart"/>
                       <w:r>
+                        <w:rPr>
+                          <w:sz w:val="24"/>
+                          <w:szCs w:val="24"/>
+                        </w:rPr>
                         <w:t>nxn</w:t>
                       </w:r>
                       <w:proofErr w:type="spellEnd"/>
                       <w:r>
+                        <w:rPr>
+                          <w:sz w:val="24"/>
+                          <w:szCs w:val="24"/>
+                        </w:rPr>
                         <w:t xml:space="preserve">) con tipo </w:t>
                       </w:r>
                       <w:proofErr w:type="spellStart"/>
                       <w:r>
+                        <w:rPr>
+                          <w:sz w:val="24"/>
+                          <w:szCs w:val="24"/>
+                        </w:rPr>
                         <w:t>Unsigned</w:t>
                       </w:r>
                       <w:proofErr w:type="spellEnd"/>
                       <w:r>
+                        <w:rPr>
+                          <w:sz w:val="24"/>
+                          <w:szCs w:val="24"/>
+                        </w:rPr>
                         <w:t xml:space="preserve"> Short </w:t>
                       </w:r>
                       <w:proofErr w:type="spellStart"/>
                       <w:r>
+                        <w:rPr>
+                          <w:sz w:val="24"/>
+                          <w:szCs w:val="24"/>
+                        </w:rPr>
                         <w:t>Int</w:t>
                       </w:r>
                       <w:proofErr w:type="spellEnd"/>
                       <w:r>
+                        <w:rPr>
+                          <w:sz w:val="24"/>
+                          <w:szCs w:val="24"/>
+                        </w:rPr>
                         <w:t>.</w:t>
                       </w:r>
                     </w:p>
@@ -5052,16 +5788,32 @@
                           <w:tab w:val="left" w:pos="2010"/>
                         </w:tabs>
                         <w:spacing w:after="0" w:line="252" w:lineRule="auto"/>
+                        <w:rPr>
+                          <w:sz w:val="24"/>
+                          <w:szCs w:val="24"/>
+                        </w:rPr>
                       </w:pPr>
                       <w:r>
+                        <w:rPr>
+                          <w:sz w:val="24"/>
+                          <w:szCs w:val="24"/>
+                        </w:rPr>
                         <w:t xml:space="preserve">Rellenar la matriz utilizando ciclo </w:t>
                       </w:r>
                       <w:proofErr w:type="spellStart"/>
                       <w:r>
+                        <w:rPr>
+                          <w:sz w:val="24"/>
+                          <w:szCs w:val="24"/>
+                        </w:rPr>
                         <w:t>for</w:t>
                       </w:r>
                       <w:proofErr w:type="spellEnd"/>
                       <w:r>
+                        <w:rPr>
+                          <w:sz w:val="24"/>
+                          <w:szCs w:val="24"/>
+                        </w:rPr>
                         <w:t xml:space="preserve"> doble. Añadiendo valores con ayuda de la formula desde la primera y última casilla hacia la casilla centro para reducir los ciclos a la mitad.</w:t>
                       </w:r>
                     </w:p>
@@ -5076,14 +5828,26 @@
                           <w:tab w:val="left" w:pos="2010"/>
                         </w:tabs>
                         <w:spacing w:after="0" w:line="252" w:lineRule="auto"/>
+                        <w:rPr>
+                          <w:sz w:val="24"/>
+                          <w:szCs w:val="24"/>
+                        </w:rPr>
                       </w:pPr>
                       <w:r>
+                        <w:rPr>
+                          <w:sz w:val="24"/>
+                          <w:szCs w:val="24"/>
+                        </w:rPr>
                         <w:t>Asignar a la casilla centro el valor de 0.</w:t>
                       </w:r>
                     </w:p>
                     <w:p>
                       <w:pPr>
                         <w:pStyle w:val="Prrafodelista"/>
+                        <w:rPr>
+                          <w:sz w:val="24"/>
+                          <w:szCs w:val="24"/>
+                        </w:rPr>
                       </w:pPr>
                     </w:p>
                     <w:p>
@@ -5093,9 +5857,15 @@
                           <w:ilvl w:val="0"/>
                           <w:numId w:val="16"/>
                         </w:numPr>
+                        <w:rPr>
+                          <w:sz w:val="24"/>
+                          <w:szCs w:val="24"/>
+                        </w:rPr>
                       </w:pPr>
                       <w:r>
                         <w:rPr>
+                          <w:sz w:val="24"/>
+                          <w:szCs w:val="24"/>
                           <w:lang w:val="es-MX"/>
                         </w:rPr>
                         <w:t>Función para la rotación de una matriz existente:</w:t>
@@ -5108,24 +5878,45 @@
                           <w:ilvl w:val="0"/>
                           <w:numId w:val="18"/>
                         </w:numPr>
+                        <w:rPr>
+                          <w:sz w:val="24"/>
+                          <w:szCs w:val="24"/>
+                        </w:rPr>
                       </w:pPr>
                       <w:r>
+                        <w:rPr>
+                          <w:sz w:val="24"/>
+                          <w:szCs w:val="24"/>
+                        </w:rPr>
                         <w:t>Tener un</w:t>
                       </w:r>
                       <w:r>
+                        <w:rPr>
+                          <w:sz w:val="24"/>
+                          <w:szCs w:val="24"/>
+                        </w:rPr>
                         <w:t>a matriz y su</w:t>
                       </w:r>
                       <w:r>
+                        <w:rPr>
+                          <w:sz w:val="24"/>
+                          <w:szCs w:val="24"/>
+                        </w:rPr>
                         <w:t xml:space="preserve"> tamaño definido</w:t>
                       </w:r>
                       <w:r>
+                        <w:rPr>
+                          <w:sz w:val="24"/>
+                          <w:szCs w:val="24"/>
+                        </w:rPr>
                         <w:t>, además de</w:t>
                       </w:r>
                       <w:r>
-                        <w:t xml:space="preserve"> la cantidad de rotaciones a realizar</w:t>
-                      </w:r>
-                      <w:r>
-                        <w:t>.</w:t>
+                        <w:rPr>
+                          <w:sz w:val="24"/>
+                          <w:szCs w:val="24"/>
+                        </w:rPr>
+                        <w:t xml:space="preserve"> la cantidad de rotaciones a realizar.</w:t>
                       </w:r>
                     </w:p>
                     <w:p>
@@ -5135,22 +5926,42 @@
                           <w:ilvl w:val="0"/>
                           <w:numId w:val="18"/>
                         </w:numPr>
+                        <w:rPr>
+                          <w:sz w:val="24"/>
+                          <w:szCs w:val="24"/>
+                        </w:rPr>
                       </w:pPr>
                       <w:r>
+                        <w:rPr>
+                          <w:sz w:val="24"/>
+                          <w:szCs w:val="24"/>
+                        </w:rPr>
                         <w:t xml:space="preserve">Recorrer con un doble ciclo </w:t>
                       </w:r>
                       <w:proofErr w:type="spellStart"/>
                       <w:r>
+                        <w:rPr>
+                          <w:sz w:val="24"/>
+                          <w:szCs w:val="24"/>
+                        </w:rPr>
                         <w:t>for</w:t>
                       </w:r>
                       <w:proofErr w:type="spellEnd"/>
                       <w:r>
+                        <w:rPr>
+                          <w:sz w:val="24"/>
+                          <w:szCs w:val="24"/>
+                        </w:rPr>
                         <w:t xml:space="preserve"> la matriz siguiendo la misma idea de la función anterior. Se realiza la transformación de rotación a cada casilla, se obtiene el valor de la casilla rotada y se reemplaza.</w:t>
                       </w:r>
                     </w:p>
                     <w:p>
                       <w:pPr>
                         <w:pStyle w:val="Prrafodelista"/>
+                        <w:rPr>
+                          <w:sz w:val="24"/>
+                          <w:szCs w:val="24"/>
+                        </w:rPr>
                       </w:pPr>
                     </w:p>
                     <w:p>
@@ -5160,9 +5971,15 @@
                           <w:ilvl w:val="0"/>
                           <w:numId w:val="16"/>
                         </w:numPr>
+                        <w:rPr>
+                          <w:sz w:val="24"/>
+                          <w:szCs w:val="24"/>
+                        </w:rPr>
                       </w:pPr>
                       <w:r>
                         <w:rPr>
+                          <w:sz w:val="24"/>
+                          <w:szCs w:val="24"/>
                           <w:lang w:val="es-MX"/>
                         </w:rPr>
                         <w:t>Función para borrar la matriz y liberar la memoria:</w:t>
@@ -5175,18 +5992,17 @@
                           <w:ilvl w:val="0"/>
                           <w:numId w:val="19"/>
                         </w:numPr>
+                        <w:rPr>
+                          <w:sz w:val="24"/>
+                          <w:szCs w:val="24"/>
+                        </w:rPr>
                       </w:pPr>
                       <w:r>
-                        <w:t>Tener un</w:t>
-                      </w:r>
-                      <w:r>
-                        <w:t>a matriz y su</w:t>
-                      </w:r>
-                      <w:r>
-                        <w:t xml:space="preserve"> tamaño definido</w:t>
-                      </w:r>
-                      <w:r>
-                        <w:t>.</w:t>
+                        <w:rPr>
+                          <w:sz w:val="24"/>
+                          <w:szCs w:val="24"/>
+                        </w:rPr>
+                        <w:t>Tener una matriz y su tamaño definido.</w:t>
                       </w:r>
                     </w:p>
                     <w:p>
@@ -5196,16 +6012,32 @@
                           <w:ilvl w:val="0"/>
                           <w:numId w:val="19"/>
                         </w:numPr>
+                        <w:rPr>
+                          <w:sz w:val="24"/>
+                          <w:szCs w:val="24"/>
+                        </w:rPr>
                       </w:pPr>
                       <w:r>
+                        <w:rPr>
+                          <w:sz w:val="24"/>
+                          <w:szCs w:val="24"/>
+                        </w:rPr>
                         <w:t xml:space="preserve">Recorrer con un </w:t>
                       </w:r>
                       <w:proofErr w:type="spellStart"/>
                       <w:r>
+                        <w:rPr>
+                          <w:sz w:val="24"/>
+                          <w:szCs w:val="24"/>
+                        </w:rPr>
                         <w:t>for</w:t>
                       </w:r>
                       <w:proofErr w:type="spellEnd"/>
                       <w:r>
+                        <w:rPr>
+                          <w:sz w:val="24"/>
+                          <w:szCs w:val="24"/>
+                        </w:rPr>
                         <w:t xml:space="preserve"> la cantidad de filas de la matriz, liberando la memoria correspondiente a cada una de ellas.</w:t>
                       </w:r>
                     </w:p>
@@ -5216,14 +6048,30 @@
                           <w:ilvl w:val="0"/>
                           <w:numId w:val="19"/>
                         </w:numPr>
+                        <w:rPr>
+                          <w:sz w:val="24"/>
+                          <w:szCs w:val="24"/>
+                        </w:rPr>
                       </w:pPr>
                       <w:r>
+                        <w:rPr>
+                          <w:sz w:val="24"/>
+                          <w:szCs w:val="24"/>
+                        </w:rPr>
                         <w:t>Liberar la memoria del arreglo</w:t>
                       </w:r>
                       <w:r>
+                        <w:rPr>
+                          <w:sz w:val="24"/>
+                          <w:szCs w:val="24"/>
+                        </w:rPr>
                         <w:t xml:space="preserve"> principal</w:t>
                       </w:r>
                       <w:r>
+                        <w:rPr>
+                          <w:sz w:val="24"/>
+                          <w:szCs w:val="24"/>
+                        </w:rPr>
                         <w:t>.</w:t>
                       </w:r>
                     </w:p>
@@ -5235,6 +6083,20 @@
           </mc:Fallback>
         </mc:AlternateContent>
       </w:r>
+    </w:p>
+    <w:p>
+      <w:pPr>
+        <w:pStyle w:val="Prrafodelista"/>
+        <w:tabs>
+          <w:tab w:val="left" w:pos="2010"/>
+        </w:tabs>
+        <w:spacing w:line="252" w:lineRule="auto"/>
+        <w:ind w:left="1068"/>
+        <w:rPr>
+          <w:sz w:val="24"/>
+          <w:szCs w:val="24"/>
+        </w:rPr>
+      </w:pPr>
     </w:p>
     <w:p>
       <w:pPr>
@@ -5290,16 +6152,16 @@
         <mc:AlternateContent>
           <mc:Choice Requires="wps">
             <w:drawing>
-              <wp:anchor distT="45720" distB="45720" distL="114300" distR="114300" simplePos="0" relativeHeight="251672576" behindDoc="0" locked="0" layoutInCell="1" allowOverlap="1" wp14:anchorId="41F8C8E9" wp14:editId="7AC151C4">
+              <wp:anchor distT="45720" distB="45720" distL="114300" distR="114300" simplePos="0" relativeHeight="251672576" behindDoc="0" locked="0" layoutInCell="1" allowOverlap="1" wp14:anchorId="41F8C8E9" wp14:editId="17834422">
                 <wp:simplePos x="0" y="0"/>
                 <wp:positionH relativeFrom="column">
-                  <wp:posOffset>742950</wp:posOffset>
+                  <wp:posOffset>577215</wp:posOffset>
                 </wp:positionH>
                 <wp:positionV relativeFrom="paragraph">
-                  <wp:posOffset>329565</wp:posOffset>
+                  <wp:posOffset>300990</wp:posOffset>
                 </wp:positionV>
-                <wp:extent cx="4686300" cy="1404620"/>
-                <wp:effectExtent l="0" t="0" r="19050" b="14605"/>
+                <wp:extent cx="4895850" cy="1404620"/>
+                <wp:effectExtent l="0" t="0" r="19050" b="10795"/>
                 <wp:wrapSquare wrapText="bothSides"/>
                 <wp:docPr id="227542619" name="Cuadro de texto 2"/>
                 <wp:cNvGraphicFramePr>
@@ -5314,7 +6176,7 @@
                       <wps:spPr bwMode="auto">
                         <a:xfrm>
                           <a:off x="0" y="0"/>
-                          <a:ext cx="4686300" cy="1404620"/>
+                          <a:ext cx="4895850" cy="1404620"/>
                         </a:xfrm>
                         <a:prstGeom prst="rect">
                           <a:avLst/>
@@ -5340,9 +6202,15 @@
                                 <w:ilvl w:val="0"/>
                                 <w:numId w:val="23"/>
                               </w:numPr>
+                              <w:rPr>
+                                <w:sz w:val="24"/>
+                                <w:szCs w:val="24"/>
+                              </w:rPr>
                             </w:pPr>
                             <w:r>
                               <w:rPr>
+                                <w:sz w:val="24"/>
+                                <w:szCs w:val="24"/>
                                 <w:lang w:val="es-MX"/>
                               </w:rPr>
                               <w:t>Función para crear cerradura.</w:t>
@@ -5355,14 +6223,30 @@
                                 <w:ilvl w:val="0"/>
                                 <w:numId w:val="21"/>
                               </w:numPr>
+                              <w:rPr>
+                                <w:sz w:val="24"/>
+                                <w:szCs w:val="24"/>
+                              </w:rPr>
                             </w:pPr>
                             <w:r>
+                              <w:rPr>
+                                <w:sz w:val="24"/>
+                                <w:szCs w:val="24"/>
+                              </w:rPr>
                               <w:t>Tener un tamaño definido</w:t>
                             </w:r>
                             <w:r>
+                              <w:rPr>
+                                <w:sz w:val="24"/>
+                                <w:szCs w:val="24"/>
+                              </w:rPr>
                               <w:t xml:space="preserve"> y la posibilidad de solucionar la clave</w:t>
                             </w:r>
                             <w:r>
+                              <w:rPr>
+                                <w:sz w:val="24"/>
+                                <w:szCs w:val="24"/>
+                              </w:rPr>
                               <w:t>.</w:t>
                             </w:r>
                           </w:p>
@@ -5373,8 +6257,16 @@
                                 <w:ilvl w:val="0"/>
                                 <w:numId w:val="21"/>
                               </w:numPr>
+                              <w:rPr>
+                                <w:sz w:val="24"/>
+                                <w:szCs w:val="24"/>
+                              </w:rPr>
                             </w:pPr>
                             <w:r>
+                              <w:rPr>
+                                <w:sz w:val="24"/>
+                                <w:szCs w:val="24"/>
+                              </w:rPr>
                               <w:t>Declarar la cerradura estática.</w:t>
                             </w:r>
                           </w:p>
@@ -5385,15 +6277,118 @@
                                 <w:ilvl w:val="0"/>
                                 <w:numId w:val="21"/>
                               </w:numPr>
+                              <w:rPr>
+                                <w:sz w:val="24"/>
+                                <w:szCs w:val="24"/>
+                              </w:rPr>
                             </w:pPr>
                             <w:r>
+                              <w:rPr>
+                                <w:sz w:val="24"/>
+                                <w:szCs w:val="24"/>
+                              </w:rPr>
                               <w:t>Crear las matrices (</w:t>
                             </w:r>
                             <w:r>
                               <w:rPr>
+                                <w:sz w:val="24"/>
+                                <w:szCs w:val="24"/>
                                 <w:lang w:val="es-MX"/>
                               </w:rPr>
                               <w:t>Función para crear matriz) y almacenarlas en el arreglo.</w:t>
+                            </w:r>
+                          </w:p>
+                          <w:p>
+                            <w:pPr>
+                              <w:pStyle w:val="Prrafodelista"/>
+                              <w:rPr>
+                                <w:sz w:val="24"/>
+                                <w:szCs w:val="24"/>
+                              </w:rPr>
+                            </w:pPr>
+                          </w:p>
+                          <w:p>
+                            <w:pPr>
+                              <w:pStyle w:val="Prrafodelista"/>
+                              <w:numPr>
+                                <w:ilvl w:val="0"/>
+                                <w:numId w:val="23"/>
+                              </w:numPr>
+                              <w:rPr>
+                                <w:sz w:val="24"/>
+                                <w:szCs w:val="24"/>
+                              </w:rPr>
+                            </w:pPr>
+                            <w:r>
+                              <w:rPr>
+                                <w:sz w:val="24"/>
+                                <w:szCs w:val="24"/>
+                                <w:lang w:val="es-MX"/>
+                              </w:rPr>
+                              <w:t>Función para obtener el tamaño mínimo de las matrices de la cerradura.</w:t>
+                            </w:r>
+                          </w:p>
+                          <w:p>
+                            <w:pPr>
+                              <w:pStyle w:val="Prrafodelista"/>
+                              <w:numPr>
+                                <w:ilvl w:val="0"/>
+                                <w:numId w:val="27"/>
+                              </w:numPr>
+                              <w:rPr>
+                                <w:sz w:val="24"/>
+                                <w:szCs w:val="24"/>
+                              </w:rPr>
+                            </w:pPr>
+                            <w:r>
+                              <w:rPr>
+                                <w:sz w:val="24"/>
+                                <w:szCs w:val="24"/>
+                                <w:lang w:val="es-MX"/>
+                              </w:rPr>
+                              <w:t>Tener una posición determinada (clave).</w:t>
+                            </w:r>
+                          </w:p>
+                          <w:p>
+                            <w:pPr>
+                              <w:pStyle w:val="Prrafodelista"/>
+                              <w:numPr>
+                                <w:ilvl w:val="0"/>
+                                <w:numId w:val="27"/>
+                              </w:numPr>
+                              <w:spacing w:line="254" w:lineRule="auto"/>
+                              <w:rPr>
+                                <w:sz w:val="24"/>
+                                <w:szCs w:val="24"/>
+                              </w:rPr>
+                            </w:pPr>
+                            <w:r>
+                              <w:rPr>
+                                <w:sz w:val="24"/>
+                                <w:szCs w:val="24"/>
+                              </w:rPr>
+                              <w:t>Buscar el mayor entre la fila y la columna.</w:t>
+                            </w:r>
+                          </w:p>
+                          <w:p>
+                            <w:pPr>
+                              <w:pStyle w:val="Prrafodelista"/>
+                              <w:numPr>
+                                <w:ilvl w:val="0"/>
+                                <w:numId w:val="27"/>
+                              </w:numPr>
+                              <w:spacing w:line="254" w:lineRule="auto"/>
+                              <w:rPr>
+                                <w:sz w:val="24"/>
+                                <w:szCs w:val="24"/>
+                              </w:rPr>
+                            </w:pPr>
+                            <w:r>
+                              <w:rPr>
+                                <w:sz w:val="24"/>
+                                <w:szCs w:val="24"/>
+                              </w:rPr>
+                              <w:t>Si ese número es par, entones sumarle 1.</w:t>
                             </w:r>
                           </w:p>
                         </w:txbxContent>
@@ -5415,7 +6410,7 @@
           </mc:Choice>
           <mc:Fallback>
             <w:pict>
-              <v:shape w14:anchorId="41F8C8E9" id="_x0000_s1032" type="#_x0000_t202" style="position:absolute;left:0;text-align:left;margin-left:58.5pt;margin-top:25.95pt;width:369pt;height:110.6pt;z-index:251672576;visibility:visible;mso-wrap-style:square;mso-width-percent:0;mso-height-percent:200;mso-wrap-distance-left:9pt;mso-wrap-distance-top:3.6pt;mso-wrap-distance-right:9pt;mso-wrap-distance-bottom:3.6pt;mso-position-horizontal:absolute;mso-position-horizontal-relative:text;mso-position-vertical:absolute;mso-position-vertical-relative:text;mso-width-percent:0;mso-height-percent:200;mso-width-relative:margin;mso-height-relative:margin;v-text-anchor:top" o:gfxdata="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">
+              <v:shape w14:anchorId="41F8C8E9" id="_x0000_s1035" type="#_x0000_t202" style="position:absolute;left:0;text-align:left;margin-left:45.45pt;margin-top:23.7pt;width:385.5pt;height:110.6pt;z-index:251672576;visibility:visible;mso-wrap-style:square;mso-width-percent:0;mso-height-percent:200;mso-wrap-distance-left:9pt;mso-wrap-distance-top:3.6pt;mso-wrap-distance-right:9pt;mso-wrap-distance-bottom:3.6pt;mso-position-horizontal:absolute;mso-position-horizontal-relative:text;mso-position-vertical:absolute;mso-position-vertical-relative:text;mso-width-percent:0;mso-height-percent:200;mso-width-relative:margin;mso-height-relative:margin;v-text-anchor:top" o:gfxdata="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">
                 <v:textbox style="mso-fit-shape-to-text:t">
                   <w:txbxContent>
                     <w:p>
@@ -5425,9 +6420,15 @@
                           <w:ilvl w:val="0"/>
                           <w:numId w:val="23"/>
                         </w:numPr>
+                        <w:rPr>
+                          <w:sz w:val="24"/>
+                          <w:szCs w:val="24"/>
+                        </w:rPr>
                       </w:pPr>
                       <w:r>
                         <w:rPr>
+                          <w:sz w:val="24"/>
+                          <w:szCs w:val="24"/>
                           <w:lang w:val="es-MX"/>
                         </w:rPr>
                         <w:t>Función para crear cerradura.</w:t>
@@ -5440,14 +6441,30 @@
                           <w:ilvl w:val="0"/>
                           <w:numId w:val="21"/>
                         </w:numPr>
+                        <w:rPr>
+                          <w:sz w:val="24"/>
+                          <w:szCs w:val="24"/>
+                        </w:rPr>
                       </w:pPr>
                       <w:r>
+                        <w:rPr>
+                          <w:sz w:val="24"/>
+                          <w:szCs w:val="24"/>
+                        </w:rPr>
                         <w:t>Tener un tamaño definido</w:t>
                       </w:r>
                       <w:r>
+                        <w:rPr>
+                          <w:sz w:val="24"/>
+                          <w:szCs w:val="24"/>
+                        </w:rPr>
                         <w:t xml:space="preserve"> y la posibilidad de solucionar la clave</w:t>
                       </w:r>
                       <w:r>
+                        <w:rPr>
+                          <w:sz w:val="24"/>
+                          <w:szCs w:val="24"/>
+                        </w:rPr>
                         <w:t>.</w:t>
                       </w:r>
                     </w:p>
@@ -5458,8 +6475,16 @@
                           <w:ilvl w:val="0"/>
                           <w:numId w:val="21"/>
                         </w:numPr>
+                        <w:rPr>
+                          <w:sz w:val="24"/>
+                          <w:szCs w:val="24"/>
+                        </w:rPr>
                       </w:pPr>
                       <w:r>
+                        <w:rPr>
+                          <w:sz w:val="24"/>
+                          <w:szCs w:val="24"/>
+                        </w:rPr>
                         <w:t>Declarar la cerradura estática.</w:t>
                       </w:r>
                     </w:p>
@@ -5470,15 +6495,118 @@
                           <w:ilvl w:val="0"/>
                           <w:numId w:val="21"/>
                         </w:numPr>
+                        <w:rPr>
+                          <w:sz w:val="24"/>
+                          <w:szCs w:val="24"/>
+                        </w:rPr>
                       </w:pPr>
                       <w:r>
+                        <w:rPr>
+                          <w:sz w:val="24"/>
+                          <w:szCs w:val="24"/>
+                        </w:rPr>
                         <w:t>Crear las matrices (</w:t>
                       </w:r>
                       <w:r>
                         <w:rPr>
+                          <w:sz w:val="24"/>
+                          <w:szCs w:val="24"/>
                           <w:lang w:val="es-MX"/>
                         </w:rPr>
                         <w:t>Función para crear matriz) y almacenarlas en el arreglo.</w:t>
+                      </w:r>
+                    </w:p>
+                    <w:p>
+                      <w:pPr>
+                        <w:pStyle w:val="Prrafodelista"/>
+                        <w:rPr>
+                          <w:sz w:val="24"/>
+                          <w:szCs w:val="24"/>
+                        </w:rPr>
+                      </w:pPr>
+                    </w:p>
+                    <w:p>
+                      <w:pPr>
+                        <w:pStyle w:val="Prrafodelista"/>
+                        <w:numPr>
+                          <w:ilvl w:val="0"/>
+                          <w:numId w:val="23"/>
+                        </w:numPr>
+                        <w:rPr>
+                          <w:sz w:val="24"/>
+                          <w:szCs w:val="24"/>
+                        </w:rPr>
+                      </w:pPr>
+                      <w:r>
+                        <w:rPr>
+                          <w:sz w:val="24"/>
+                          <w:szCs w:val="24"/>
+                          <w:lang w:val="es-MX"/>
+                        </w:rPr>
+                        <w:t>Función para obtener el tamaño mínimo de las matrices de la cerradura.</w:t>
+                      </w:r>
+                    </w:p>
+                    <w:p>
+                      <w:pPr>
+                        <w:pStyle w:val="Prrafodelista"/>
+                        <w:numPr>
+                          <w:ilvl w:val="0"/>
+                          <w:numId w:val="27"/>
+                        </w:numPr>
+                        <w:rPr>
+                          <w:sz w:val="24"/>
+                          <w:szCs w:val="24"/>
+                        </w:rPr>
+                      </w:pPr>
+                      <w:r>
+                        <w:rPr>
+                          <w:sz w:val="24"/>
+                          <w:szCs w:val="24"/>
+                          <w:lang w:val="es-MX"/>
+                        </w:rPr>
+                        <w:t>Tener una posición determinada (clave).</w:t>
+                      </w:r>
+                    </w:p>
+                    <w:p>
+                      <w:pPr>
+                        <w:pStyle w:val="Prrafodelista"/>
+                        <w:numPr>
+                          <w:ilvl w:val="0"/>
+                          <w:numId w:val="27"/>
+                        </w:numPr>
+                        <w:spacing w:line="254" w:lineRule="auto"/>
+                        <w:rPr>
+                          <w:sz w:val="24"/>
+                          <w:szCs w:val="24"/>
+                        </w:rPr>
+                      </w:pPr>
+                      <w:r>
+                        <w:rPr>
+                          <w:sz w:val="24"/>
+                          <w:szCs w:val="24"/>
+                        </w:rPr>
+                        <w:t>Buscar el mayor entre la fila y la columna.</w:t>
+                      </w:r>
+                    </w:p>
+                    <w:p>
+                      <w:pPr>
+                        <w:pStyle w:val="Prrafodelista"/>
+                        <w:numPr>
+                          <w:ilvl w:val="0"/>
+                          <w:numId w:val="27"/>
+                        </w:numPr>
+                        <w:spacing w:line="254" w:lineRule="auto"/>
+                        <w:rPr>
+                          <w:sz w:val="24"/>
+                          <w:szCs w:val="24"/>
+                        </w:rPr>
+                      </w:pPr>
+                      <w:r>
+                        <w:rPr>
+                          <w:sz w:val="24"/>
+                          <w:szCs w:val="24"/>
+                        </w:rPr>
+                        <w:t>Si ese número es par, entones sumarle 1.</w:t>
                       </w:r>
                     </w:p>
                   </w:txbxContent>
@@ -5496,6 +6624,18 @@
         </w:rPr>
         <w:t xml:space="preserve">      Módulo Cerradura</w:t>
       </w:r>
+    </w:p>
+    <w:p>
+      <w:pPr>
+        <w:tabs>
+          <w:tab w:val="left" w:pos="2010"/>
+        </w:tabs>
+        <w:spacing w:line="252" w:lineRule="auto"/>
+        <w:rPr>
+          <w:sz w:val="24"/>
+          <w:szCs w:val="24"/>
+        </w:rPr>
+      </w:pPr>
     </w:p>
     <w:p>
       <w:pPr>
@@ -5575,6 +6715,295 @@
       </w:pPr>
       <w:r>
         <w:rPr>
+          <w:noProof/>
+          <w:sz w:val="24"/>
+          <w:szCs w:val="24"/>
+        </w:rPr>
+        <w:lastRenderedPageBreak/>
+        <mc:AlternateContent>
+          <mc:Choice Requires="wps">
+            <w:drawing>
+              <wp:anchor distT="45720" distB="45720" distL="114300" distR="114300" simplePos="0" relativeHeight="251680768" behindDoc="0" locked="0" layoutInCell="1" allowOverlap="1" wp14:anchorId="3ADDA881" wp14:editId="14C1DD8A">
+                <wp:simplePos x="0" y="0"/>
+                <wp:positionH relativeFrom="column">
+                  <wp:posOffset>520065</wp:posOffset>
+                </wp:positionH>
+                <wp:positionV relativeFrom="paragraph">
+                  <wp:posOffset>567055</wp:posOffset>
+                </wp:positionV>
+                <wp:extent cx="4848225" cy="685800"/>
+                <wp:effectExtent l="0" t="0" r="28575" b="28575"/>
+                <wp:wrapSquare wrapText="bothSides"/>
+                <wp:docPr id="1917616188" name="Cuadro de texto 2"/>
+                <wp:cNvGraphicFramePr>
+                  <a:graphicFrameLocks xmlns:a="http://schemas.openxmlformats.org/drawingml/2006/main"/>
+                </wp:cNvGraphicFramePr>
+                <a:graphic xmlns:a="http://schemas.openxmlformats.org/drawingml/2006/main">
+                  <a:graphicData uri="http://schemas.microsoft.com/office/word/2010/wordprocessingShape">
+                    <wps:wsp>
+                      <wps:cNvSpPr txBox="1">
+                        <a:spLocks noChangeArrowheads="1"/>
+                      </wps:cNvSpPr>
+                      <wps:spPr bwMode="auto">
+                        <a:xfrm>
+                          <a:off x="0" y="0"/>
+                          <a:ext cx="4848225" cy="685800"/>
+                        </a:xfrm>
+                        <a:prstGeom prst="rect">
+                          <a:avLst/>
+                        </a:prstGeom>
+                        <a:solidFill>
+                          <a:srgbClr val="FFFFFF"/>
+                        </a:solidFill>
+                        <a:ln w="9525">
+                          <a:solidFill>
+                            <a:srgbClr val="000000"/>
+                          </a:solidFill>
+                          <a:miter lim="800000"/>
+                          <a:headEnd/>
+                          <a:tailEnd/>
+                        </a:ln>
+                      </wps:spPr>
+                      <wps:txbx>
+                        <w:txbxContent>
+                          <w:p>
+                            <w:pPr>
+                              <w:pStyle w:val="Prrafodelista"/>
+                              <w:numPr>
+                                <w:ilvl w:val="0"/>
+                                <w:numId w:val="28"/>
+                              </w:numPr>
+                              <w:spacing w:line="254" w:lineRule="auto"/>
+                              <w:rPr>
+                                <w:sz w:val="24"/>
+                                <w:szCs w:val="24"/>
+                              </w:rPr>
+                            </w:pPr>
+                            <w:r>
+                              <w:rPr>
+                                <w:sz w:val="24"/>
+                                <w:szCs w:val="24"/>
+                                <w:lang w:val="es-MX"/>
+                              </w:rPr>
+                              <w:t>Función que comprueb</w:t>
+                            </w:r>
+                            <w:r>
+                              <w:rPr>
+                                <w:sz w:val="24"/>
+                                <w:szCs w:val="24"/>
+                                <w:lang w:val="es-MX"/>
+                              </w:rPr>
+                              <w:t>a</w:t>
+                            </w:r>
+                            <w:r>
+                              <w:rPr>
+                                <w:sz w:val="24"/>
+                                <w:szCs w:val="24"/>
+                                <w:lang w:val="es-MX"/>
+                              </w:rPr>
+                              <w:t xml:space="preserve"> si una clave es directamente descartable.</w:t>
+                            </w:r>
+                          </w:p>
+                          <w:p>
+                            <w:pPr>
+                              <w:pStyle w:val="Prrafodelista"/>
+                              <w:numPr>
+                                <w:ilvl w:val="0"/>
+                                <w:numId w:val="29"/>
+                              </w:numPr>
+                              <w:spacing w:line="254" w:lineRule="auto"/>
+                              <w:rPr>
+                                <w:sz w:val="24"/>
+                                <w:szCs w:val="24"/>
+                              </w:rPr>
+                            </w:pPr>
+                            <w:r>
+                              <w:rPr>
+                                <w:sz w:val="24"/>
+                                <w:szCs w:val="24"/>
+                              </w:rPr>
+                              <w:t>Si F igual a 1</w:t>
+                            </w:r>
+                            <w:r>
+                              <w:rPr>
+                                <w:sz w:val="24"/>
+                                <w:szCs w:val="24"/>
+                              </w:rPr>
+                              <w:t>,</w:t>
+                            </w:r>
+                            <w:r>
+                              <w:rPr>
+                                <w:sz w:val="24"/>
+                                <w:szCs w:val="24"/>
+                              </w:rPr>
+                              <w:t xml:space="preserve"> C es menor que n-1</w:t>
+                            </w:r>
+                            <w:r>
+                              <w:rPr>
+                                <w:sz w:val="24"/>
+                                <w:szCs w:val="24"/>
+                              </w:rPr>
+                              <w:t xml:space="preserve"> y la comparación</w:t>
+                            </w:r>
+                            <w:r>
+                              <w:rPr>
+                                <w:sz w:val="24"/>
+                                <w:szCs w:val="24"/>
+                              </w:rPr>
+                              <w:t xml:space="preserve"> entre dos matrices</w:t>
+                            </w:r>
+                            <w:r>
+                              <w:rPr>
+                                <w:sz w:val="24"/>
+                                <w:szCs w:val="24"/>
+                              </w:rPr>
+                              <w:t xml:space="preserve"> es 1.</w:t>
+                            </w:r>
+                          </w:p>
+                          <w:p>
+                            <w:pPr>
+                              <w:spacing w:line="254" w:lineRule="auto"/>
+                              <w:rPr>
+                                <w:sz w:val="24"/>
+                                <w:szCs w:val="24"/>
+                              </w:rPr>
+                            </w:pPr>
+                          </w:p>
+                        </w:txbxContent>
+                      </wps:txbx>
+                      <wps:bodyPr rot="0" vert="horz" wrap="square" lIns="91440" tIns="45720" rIns="91440" bIns="45720" anchor="t" anchorCtr="0">
+                        <a:noAutofit/>
+                      </wps:bodyPr>
+                    </wps:wsp>
+                  </a:graphicData>
+                </a:graphic>
+                <wp14:sizeRelH relativeFrom="margin">
+                  <wp14:pctWidth>0</wp14:pctWidth>
+                </wp14:sizeRelH>
+                <wp14:sizeRelV relativeFrom="margin">
+                  <wp14:pctHeight>0</wp14:pctHeight>
+                </wp14:sizeRelV>
+              </wp:anchor>
+            </w:drawing>
+          </mc:Choice>
+          <mc:Fallback>
+            <w:pict>
+              <v:shape w14:anchorId="3ADDA881" id="_x0000_s1036" type="#_x0000_t202" style="position:absolute;left:0;text-align:left;margin-left:40.95pt;margin-top:44.65pt;width:381.75pt;height:54pt;z-index:251680768;visibility:visible;mso-wrap-style:square;mso-width-percent:0;mso-height-percent:0;mso-wrap-distance-left:9pt;mso-wrap-distance-top:3.6pt;mso-wrap-distance-right:9pt;mso-wrap-distance-bottom:3.6pt;mso-position-horizontal:absolute;mso-position-horizontal-relative:text;mso-position-vertical:absolute;mso-position-vertical-relative:text;mso-width-percent:0;mso-height-percent:0;mso-width-relative:margin;mso-height-relative:margin;v-text-anchor:top" o:gfxdata="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">
+                <v:textbox>
+                  <w:txbxContent>
+                    <w:p>
+                      <w:pPr>
+                        <w:pStyle w:val="Prrafodelista"/>
+                        <w:numPr>
+                          <w:ilvl w:val="0"/>
+                          <w:numId w:val="28"/>
+                        </w:numPr>
+                        <w:spacing w:line="254" w:lineRule="auto"/>
+                        <w:rPr>
+                          <w:sz w:val="24"/>
+                          <w:szCs w:val="24"/>
+                        </w:rPr>
+                      </w:pPr>
+                      <w:r>
+                        <w:rPr>
+                          <w:sz w:val="24"/>
+                          <w:szCs w:val="24"/>
+                          <w:lang w:val="es-MX"/>
+                        </w:rPr>
+                        <w:t>Función que comprueb</w:t>
+                      </w:r>
+                      <w:r>
+                        <w:rPr>
+                          <w:sz w:val="24"/>
+                          <w:szCs w:val="24"/>
+                          <w:lang w:val="es-MX"/>
+                        </w:rPr>
+                        <w:t>a</w:t>
+                      </w:r>
+                      <w:r>
+                        <w:rPr>
+                          <w:sz w:val="24"/>
+                          <w:szCs w:val="24"/>
+                          <w:lang w:val="es-MX"/>
+                        </w:rPr>
+                        <w:t xml:space="preserve"> si una clave es directamente descartable.</w:t>
+                      </w:r>
+                    </w:p>
+                    <w:p>
+                      <w:pPr>
+                        <w:pStyle w:val="Prrafodelista"/>
+                        <w:numPr>
+                          <w:ilvl w:val="0"/>
+                          <w:numId w:val="29"/>
+                        </w:numPr>
+                        <w:spacing w:line="254" w:lineRule="auto"/>
+                        <w:rPr>
+                          <w:sz w:val="24"/>
+                          <w:szCs w:val="24"/>
+                        </w:rPr>
+                      </w:pPr>
+                      <w:r>
+                        <w:rPr>
+                          <w:sz w:val="24"/>
+                          <w:szCs w:val="24"/>
+                        </w:rPr>
+                        <w:t>Si F igual a 1</w:t>
+                      </w:r>
+                      <w:r>
+                        <w:rPr>
+                          <w:sz w:val="24"/>
+                          <w:szCs w:val="24"/>
+                        </w:rPr>
+                        <w:t>,</w:t>
+                      </w:r>
+                      <w:r>
+                        <w:rPr>
+                          <w:sz w:val="24"/>
+                          <w:szCs w:val="24"/>
+                        </w:rPr>
+                        <w:t xml:space="preserve"> C es menor que n-1</w:t>
+                      </w:r>
+                      <w:r>
+                        <w:rPr>
+                          <w:sz w:val="24"/>
+                          <w:szCs w:val="24"/>
+                        </w:rPr>
+                        <w:t xml:space="preserve"> y la comparación</w:t>
+                      </w:r>
+                      <w:r>
+                        <w:rPr>
+                          <w:sz w:val="24"/>
+                          <w:szCs w:val="24"/>
+                        </w:rPr>
+                        <w:t xml:space="preserve"> entre dos matrices</w:t>
+                      </w:r>
+                      <w:r>
+                        <w:rPr>
+                          <w:sz w:val="24"/>
+                          <w:szCs w:val="24"/>
+                        </w:rPr>
+                        <w:t xml:space="preserve"> es 1.</w:t>
+                      </w:r>
+                    </w:p>
+                    <w:p>
+                      <w:pPr>
+                        <w:spacing w:line="254" w:lineRule="auto"/>
+                        <w:rPr>
+                          <w:sz w:val="24"/>
+                          <w:szCs w:val="24"/>
+                        </w:rPr>
+                      </w:pPr>
+                    </w:p>
+                  </w:txbxContent>
+                </v:textbox>
+                <w10:wrap type="square"/>
+              </v:shape>
+            </w:pict>
+          </mc:Fallback>
+        </mc:AlternateContent>
+      </w:r>
+      <w:r>
+        <w:rPr>
           <w:b/>
           <w:bCs/>
           <w:sz w:val="24"/>
@@ -5620,32 +7049,6 @@
     </w:p>
     <w:p>
       <w:pPr>
-        <w:tabs>
-          <w:tab w:val="left" w:pos="2010"/>
-        </w:tabs>
-        <w:spacing w:line="252" w:lineRule="auto"/>
-        <w:rPr>
-          <w:sz w:val="24"/>
-          <w:szCs w:val="24"/>
-        </w:rPr>
-      </w:pPr>
-    </w:p>
-    <w:p>
-      <w:pPr>
-        <w:tabs>
-          <w:tab w:val="left" w:pos="2010"/>
-        </w:tabs>
-        <w:spacing w:line="252" w:lineRule="auto"/>
-        <w:rPr>
-          <w:b/>
-          <w:bCs/>
-          <w:sz w:val="24"/>
-          <w:szCs w:val="24"/>
-        </w:rPr>
-      </w:pPr>
-    </w:p>
-    <w:p>
-      <w:pPr>
         <w:pStyle w:val="Prrafodelista"/>
         <w:tabs>
           <w:tab w:val="left" w:pos="2010"/>
@@ -5664,7 +7067,6 @@
           <w:tab w:val="left" w:pos="2010"/>
         </w:tabs>
         <w:spacing w:line="252" w:lineRule="auto"/>
-        <w:ind w:left="708"/>
         <w:rPr>
           <w:sz w:val="24"/>
           <w:szCs w:val="24"/>
@@ -5673,6 +7075,47 @@
     </w:p>
     <w:p>
       <w:pPr>
+        <w:tabs>
+          <w:tab w:val="left" w:pos="2010"/>
+        </w:tabs>
+        <w:spacing w:line="252" w:lineRule="auto"/>
+        <w:rPr>
+          <w:b/>
+          <w:bCs/>
+          <w:sz w:val="24"/>
+          <w:szCs w:val="24"/>
+        </w:rPr>
+      </w:pPr>
+    </w:p>
+    <w:p>
+      <w:pPr>
+        <w:pStyle w:val="Prrafodelista"/>
+        <w:tabs>
+          <w:tab w:val="left" w:pos="2010"/>
+        </w:tabs>
+        <w:spacing w:line="252" w:lineRule="auto"/>
+        <w:ind w:left="1068"/>
+        <w:rPr>
+          <w:sz w:val="24"/>
+          <w:szCs w:val="24"/>
+        </w:rPr>
+      </w:pPr>
+    </w:p>
+    <w:p>
+      <w:pPr>
+        <w:tabs>
+          <w:tab w:val="left" w:pos="2010"/>
+        </w:tabs>
+        <w:spacing w:line="252" w:lineRule="auto"/>
+        <w:ind w:left="708"/>
+        <w:rPr>
+          <w:sz w:val="24"/>
+          <w:szCs w:val="24"/>
+        </w:rPr>
+      </w:pPr>
+    </w:p>
+    <w:p>
+      <w:pPr>
         <w:rPr>
           <w:sz w:val="24"/>
           <w:szCs w:val="24"/>
@@ -5680,7 +7123,7 @@
       </w:pPr>
     </w:p>
     <w:sectPr>
-      <w:headerReference w:type="default" r:id="rId10"/>
+      <w:headerReference w:type="default" r:id="rId11"/>
       <w:pgSz w:w="12240" w:h="15840"/>
       <w:pgMar w:top="1417" w:right="1701" w:bottom="1417" w:left="1701" w:header="708" w:footer="708" w:gutter="0"/>
       <w:pgNumType w:start="0"/>
@@ -5790,6 +7233,208 @@
 <file path=word/numbering.xml><?xml version="1.0" encoding="utf-8"?>
 <w:numbering xmlns:wpc="http://schemas.microsoft.com/office/word/2010/wordprocessingCanvas" xmlns:cx="http://schemas.microsoft.com/office/drawing/2014/chartex" xmlns:cx1="http://schemas.microsoft.com/office/drawing/2015/9/8/chartex" xmlns:cx2="http://schemas.microsoft.com/office/drawing/2015/10/21/chartex" xmlns:cx3="http://schemas.microsoft.com/office/drawing/2016/5/9/chartex" xmlns:cx4="http://schemas.microsoft.com/office/drawing/2016/5/10/chartex" xmlns:cx5="http://schemas.microsoft.com/office/drawing/2016/5/11/chartex" xmlns:cx6="http://schemas.microsoft.com/office/drawing/2016/5/12/chartex" xmlns:cx7="http://schemas.microsoft.com/office/drawing/2016/5/13/chartex" xmlns:cx8="http://schemas.microsoft.com/office/drawing/2016/5/14/chartex" xmlns:mc="http://schemas.openxmlformats.org/markup-compatibility/2006" xmlns:aink="http://schemas.microsoft.com/office/drawing/2016/ink" xmlns:am3d="http://schemas.microsoft.com/office/drawing/2017/model3d" xmlns:o="urn:schemas-microsoft-com:office:office" xmlns:oel="http://schemas.microsoft.com/office/2019/extlst" xmlns:r="http://schemas.openxmlformats.org/officeDocument/2006/relationships" xmlns:m="http://schemas.openxmlformats.org/officeDocument/2006/math" xmlns:v="urn:schemas-microsoft-com:vml" xmlns:wp14="http://schemas.microsoft.com/office/word/2010/wordprocessingDrawing" xmlns:wp="http://schemas.openxmlformats.org/drawingml/2006/wordprocessingDrawing" xmlns:w10="urn:schemas-microsoft-com:office:word" xmlns:w="http://schemas.openxmlformats.org/wordprocessingml/2006/main" xmlns:w14="http://schemas.microsoft.com/office/word/2010/wordml" xmlns:w15="http://schemas.microsoft.com/office/word/2012/wordml" xmlns:w16cex="http://schemas.microsoft.com/office/word/2018/wordml/cex" xmlns:w16cid="http://schemas.microsoft.com/office/word/2016/wordml/cid" xmlns:w16="http://schemas.microsoft.com/office/word/2018/wordml" xmlns:w16du="http://schemas.microsoft.com/office/word/2023/wordml/word16du" xmlns:w16sdtdh="http://schemas.microsoft.com/office/word/2020/wordml/sdtdatahash" xmlns:w16se="http://schemas.microsoft.com/office/word/2015/wordml/symex" xmlns:wpg="http://schemas.microsoft.com/office/word/2010/wordprocessingGroup" xmlns:wpi="http://schemas.microsoft.com/office/word/2010/wordprocessingInk" xmlns:wne="http://schemas.microsoft.com/office/word/2006/wordml" xmlns:wps="http://schemas.microsoft.com/office/word/2010/wordprocessingShape" mc:Ignorable="w14 w15 w16se w16cid w16 w16cex w16sdtdh w16du wp14">
   <w:abstractNum w:abstractNumId="0" w15:restartNumberingAfterBreak="0">
+    <w:nsid w:val="0A5630A2"/>
+    <w:multiLevelType w:val="hybridMultilevel"/>
+    <w:tmpl w:val="C87A8270"/>
+    <w:lvl w:ilvl="0" w:tplc="240A0001">
+      <w:start w:val="1"/>
+      <w:numFmt w:val="bullet"/>
+      <w:lvlText w:val=""/>
+      <w:lvlJc w:val="left"/>
+      <w:pPr>
+        <w:ind w:left="1440" w:hanging="360"/>
+      </w:pPr>
+      <w:rPr>
+        <w:rFonts w:ascii="Symbol" w:hAnsi="Symbol" w:hint="default"/>
+      </w:rPr>
+    </w:lvl>
+    <w:lvl w:ilvl="1" w:tplc="240A0003" w:tentative="1">
+      <w:start w:val="1"/>
+      <w:numFmt w:val="bullet"/>
+      <w:lvlText w:val="o"/>
+      <w:lvlJc w:val="left"/>
+      <w:pPr>
+        <w:ind w:left="2160" w:hanging="360"/>
+      </w:pPr>
+      <w:rPr>
+        <w:rFonts w:ascii="Courier New" w:hAnsi="Courier New" w:cs="Courier New" w:hint="default"/>
+      </w:rPr>
+    </w:lvl>
+    <w:lvl w:ilvl="2" w:tplc="240A0005" w:tentative="1">
+      <w:start w:val="1"/>
+      <w:numFmt w:val="bullet"/>
+      <w:lvlText w:val=""/>
+      <w:lvlJc w:val="left"/>
+      <w:pPr>
+        <w:ind w:left="2880" w:hanging="360"/>
+      </w:pPr>
+      <w:rPr>
+        <w:rFonts w:ascii="Wingdings" w:hAnsi="Wingdings" w:hint="default"/>
+      </w:rPr>
+    </w:lvl>
+    <w:lvl w:ilvl="3" w:tplc="240A0001" w:tentative="1">
+      <w:start w:val="1"/>
+      <w:numFmt w:val="bullet"/>
+      <w:lvlText w:val=""/>
+      <w:lvlJc w:val="left"/>
+      <w:pPr>
+        <w:ind w:left="3600" w:hanging="360"/>
+      </w:pPr>
+      <w:rPr>
+        <w:rFonts w:ascii="Symbol" w:hAnsi="Symbol" w:hint="default"/>
+      </w:rPr>
+    </w:lvl>
+    <w:lvl w:ilvl="4" w:tplc="240A0003" w:tentative="1">
+      <w:start w:val="1"/>
+      <w:numFmt w:val="bullet"/>
+      <w:lvlText w:val="o"/>
+      <w:lvlJc w:val="left"/>
+      <w:pPr>
+        <w:ind w:left="4320" w:hanging="360"/>
+      </w:pPr>
+      <w:rPr>
+        <w:rFonts w:ascii="Courier New" w:hAnsi="Courier New" w:cs="Courier New" w:hint="default"/>
+      </w:rPr>
+    </w:lvl>
+    <w:lvl w:ilvl="5" w:tplc="240A0005" w:tentative="1">
+      <w:start w:val="1"/>
+      <w:numFmt w:val="bullet"/>
+      <w:lvlText w:val=""/>
+      <w:lvlJc w:val="left"/>
+      <w:pPr>
+        <w:ind w:left="5040" w:hanging="360"/>
+      </w:pPr>
+      <w:rPr>
+        <w:rFonts w:ascii="Wingdings" w:hAnsi="Wingdings" w:hint="default"/>
+      </w:rPr>
+    </w:lvl>
+    <w:lvl w:ilvl="6" w:tplc="240A0001" w:tentative="1">
+      <w:start w:val="1"/>
+      <w:numFmt w:val="bullet"/>
+      <w:lvlText w:val=""/>
+      <w:lvlJc w:val="left"/>
+      <w:pPr>
+        <w:ind w:left="5760" w:hanging="360"/>
+      </w:pPr>
+      <w:rPr>
+        <w:rFonts w:ascii="Symbol" w:hAnsi="Symbol" w:hint="default"/>
+      </w:rPr>
+    </w:lvl>
+    <w:lvl w:ilvl="7" w:tplc="240A0003" w:tentative="1">
+      <w:start w:val="1"/>
+      <w:numFmt w:val="bullet"/>
+      <w:lvlText w:val="o"/>
+      <w:lvlJc w:val="left"/>
+      <w:pPr>
+        <w:ind w:left="6480" w:hanging="360"/>
+      </w:pPr>
+      <w:rPr>
+        <w:rFonts w:ascii="Courier New" w:hAnsi="Courier New" w:cs="Courier New" w:hint="default"/>
+      </w:rPr>
+    </w:lvl>
+    <w:lvl w:ilvl="8" w:tplc="240A0005" w:tentative="1">
+      <w:start w:val="1"/>
+      <w:numFmt w:val="bullet"/>
+      <w:lvlText w:val=""/>
+      <w:lvlJc w:val="left"/>
+      <w:pPr>
+        <w:ind w:left="7200" w:hanging="360"/>
+      </w:pPr>
+      <w:rPr>
+        <w:rFonts w:ascii="Wingdings" w:hAnsi="Wingdings" w:hint="default"/>
+      </w:rPr>
+    </w:lvl>
+  </w:abstractNum>
+  <w:abstractNum w:abstractNumId="1" w15:restartNumberingAfterBreak="0">
+    <w:nsid w:val="0B8B16DD"/>
+    <w:multiLevelType w:val="hybridMultilevel"/>
+    <w:tmpl w:val="DC50A0C6"/>
+    <w:lvl w:ilvl="0" w:tplc="240A000F">
+      <w:start w:val="1"/>
+      <w:numFmt w:val="decimal"/>
+      <w:lvlText w:val="%1."/>
+      <w:lvlJc w:val="left"/>
+      <w:pPr>
+        <w:ind w:left="720" w:hanging="360"/>
+      </w:pPr>
+      <w:rPr>
+        <w:rFonts w:hint="default"/>
+      </w:rPr>
+    </w:lvl>
+    <w:lvl w:ilvl="1" w:tplc="240A0019" w:tentative="1">
+      <w:start w:val="1"/>
+      <w:numFmt w:val="lowerLetter"/>
+      <w:lvlText w:val="%2."/>
+      <w:lvlJc w:val="left"/>
+      <w:pPr>
+        <w:ind w:left="1440" w:hanging="360"/>
+      </w:pPr>
+    </w:lvl>
+    <w:lvl w:ilvl="2" w:tplc="240A001B" w:tentative="1">
+      <w:start w:val="1"/>
+      <w:numFmt w:val="lowerRoman"/>
+      <w:lvlText w:val="%3."/>
+      <w:lvlJc w:val="right"/>
+      <w:pPr>
+        <w:ind w:left="2160" w:hanging="180"/>
+      </w:pPr>
+    </w:lvl>
+    <w:lvl w:ilvl="3" w:tplc="240A000F" w:tentative="1">
+      <w:start w:val="1"/>
+      <w:numFmt w:val="decimal"/>
+      <w:lvlText w:val="%4."/>
+      <w:lvlJc w:val="left"/>
+      <w:pPr>
+        <w:ind w:left="2880" w:hanging="360"/>
+      </w:pPr>
+    </w:lvl>
+    <w:lvl w:ilvl="4" w:tplc="240A0019" w:tentative="1">
+      <w:start w:val="1"/>
+      <w:numFmt w:val="lowerLetter"/>
+      <w:lvlText w:val="%5."/>
+      <w:lvlJc w:val="left"/>
+      <w:pPr>
+        <w:ind w:left="3600" w:hanging="360"/>
+      </w:pPr>
+    </w:lvl>
+    <w:lvl w:ilvl="5" w:tplc="240A001B" w:tentative="1">
+      <w:start w:val="1"/>
+      <w:numFmt w:val="lowerRoman"/>
+      <w:lvlText w:val="%6."/>
+      <w:lvlJc w:val="right"/>
+      <w:pPr>
+        <w:ind w:left="4320" w:hanging="180"/>
+      </w:pPr>
+    </w:lvl>
+    <w:lvl w:ilvl="6" w:tplc="240A000F" w:tentative="1">
+      <w:start w:val="1"/>
+      <w:numFmt w:val="decimal"/>
+      <w:lvlText w:val="%7."/>
+      <w:lvlJc w:val="left"/>
+      <w:pPr>
+        <w:ind w:left="5040" w:hanging="360"/>
+      </w:pPr>
+    </w:lvl>
+    <w:lvl w:ilvl="7" w:tplc="240A0019" w:tentative="1">
+      <w:start w:val="1"/>
+      <w:numFmt w:val="lowerLetter"/>
+      <w:lvlText w:val="%8."/>
+      <w:lvlJc w:val="left"/>
+      <w:pPr>
+        <w:ind w:left="5760" w:hanging="360"/>
+      </w:pPr>
+    </w:lvl>
+    <w:lvl w:ilvl="8" w:tplc="240A001B" w:tentative="1">
+      <w:start w:val="1"/>
+      <w:numFmt w:val="lowerRoman"/>
+      <w:lvlText w:val="%9."/>
+      <w:lvlJc w:val="right"/>
+      <w:pPr>
+        <w:ind w:left="6480" w:hanging="180"/>
+      </w:pPr>
+    </w:lvl>
+  </w:abstractNum>
+  <w:abstractNum w:abstractNumId="2" w15:restartNumberingAfterBreak="0">
     <w:nsid w:val="10245789"/>
     <w:multiLevelType w:val="hybridMultilevel"/>
     <w:tmpl w:val="86E8EFF2"/>
@@ -5902,7 +7547,96 @@
       </w:rPr>
     </w:lvl>
   </w:abstractNum>
-  <w:abstractNum w:abstractNumId="1" w15:restartNumberingAfterBreak="0">
+  <w:abstractNum w:abstractNumId="3" w15:restartNumberingAfterBreak="0">
+    <w:nsid w:val="110C3438"/>
+    <w:multiLevelType w:val="hybridMultilevel"/>
+    <w:tmpl w:val="7A848596"/>
+    <w:lvl w:ilvl="0" w:tplc="016AC008">
+      <w:start w:val="1"/>
+      <w:numFmt w:val="decimal"/>
+      <w:lvlText w:val="%1."/>
+      <w:lvlJc w:val="left"/>
+      <w:pPr>
+        <w:ind w:left="1080" w:hanging="360"/>
+      </w:pPr>
+      <w:rPr>
+        <w:rFonts w:hint="default"/>
+      </w:rPr>
+    </w:lvl>
+    <w:lvl w:ilvl="1" w:tplc="240A0019" w:tentative="1">
+      <w:start w:val="1"/>
+      <w:numFmt w:val="lowerLetter"/>
+      <w:lvlText w:val="%2."/>
+      <w:lvlJc w:val="left"/>
+      <w:pPr>
+        <w:ind w:left="1800" w:hanging="360"/>
+      </w:pPr>
+    </w:lvl>
+    <w:lvl w:ilvl="2" w:tplc="240A001B" w:tentative="1">
+      <w:start w:val="1"/>
+      <w:numFmt w:val="lowerRoman"/>
+      <w:lvlText w:val="%3."/>
+      <w:lvlJc w:val="right"/>
+      <w:pPr>
+        <w:ind w:left="2520" w:hanging="180"/>
+      </w:pPr>
+    </w:lvl>
+    <w:lvl w:ilvl="3" w:tplc="240A000F" w:tentative="1">
+      <w:start w:val="1"/>
+      <w:numFmt w:val="decimal"/>
+      <w:lvlText w:val="%4."/>
+      <w:lvlJc w:val="left"/>
+      <w:pPr>
+        <w:ind w:left="3240" w:hanging="360"/>
+      </w:pPr>
+    </w:lvl>
+    <w:lvl w:ilvl="4" w:tplc="240A0019" w:tentative="1">
+      <w:start w:val="1"/>
+      <w:numFmt w:val="lowerLetter"/>
+      <w:lvlText w:val="%5."/>
+      <w:lvlJc w:val="left"/>
+      <w:pPr>
+        <w:ind w:left="3960" w:hanging="360"/>
+      </w:pPr>
+    </w:lvl>
+    <w:lvl w:ilvl="5" w:tplc="240A001B" w:tentative="1">
+      <w:start w:val="1"/>
+      <w:numFmt w:val="lowerRoman"/>
+      <w:lvlText w:val="%6."/>
+      <w:lvlJc w:val="right"/>
+      <w:pPr>
+        <w:ind w:left="4680" w:hanging="180"/>
+      </w:pPr>
+    </w:lvl>
+    <w:lvl w:ilvl="6" w:tplc="240A000F" w:tentative="1">
+      <w:start w:val="1"/>
+      <w:numFmt w:val="decimal"/>
+      <w:lvlText w:val="%7."/>
+      <w:lvlJc w:val="left"/>
+      <w:pPr>
+        <w:ind w:left="5400" w:hanging="360"/>
+      </w:pPr>
+    </w:lvl>
+    <w:lvl w:ilvl="7" w:tplc="240A0019" w:tentative="1">
+      <w:start w:val="1"/>
+      <w:numFmt w:val="lowerLetter"/>
+      <w:lvlText w:val="%8."/>
+      <w:lvlJc w:val="left"/>
+      <w:pPr>
+        <w:ind w:left="6120" w:hanging="360"/>
+      </w:pPr>
+    </w:lvl>
+    <w:lvl w:ilvl="8" w:tplc="240A001B" w:tentative="1">
+      <w:start w:val="1"/>
+      <w:numFmt w:val="lowerRoman"/>
+      <w:lvlText w:val="%9."/>
+      <w:lvlJc w:val="right"/>
+      <w:pPr>
+        <w:ind w:left="6840" w:hanging="180"/>
+      </w:pPr>
+    </w:lvl>
+  </w:abstractNum>
+  <w:abstractNum w:abstractNumId="4" w15:restartNumberingAfterBreak="0">
     <w:nsid w:val="14EE2F7C"/>
     <w:multiLevelType w:val="multilevel"/>
     <w:tmpl w:val="240A001F"/>
@@ -5988,10 +7722,123 @@
       </w:pPr>
     </w:lvl>
   </w:abstractNum>
-  <w:abstractNum w:abstractNumId="2" w15:restartNumberingAfterBreak="0">
+  <w:abstractNum w:abstractNumId="5" w15:restartNumberingAfterBreak="0">
+    <w:nsid w:val="21E87163"/>
+    <w:multiLevelType w:val="hybridMultilevel"/>
+    <w:tmpl w:val="634231C0"/>
+    <w:lvl w:ilvl="0" w:tplc="240A0001">
+      <w:start w:val="1"/>
+      <w:numFmt w:val="bullet"/>
+      <w:lvlText w:val=""/>
+      <w:lvlJc w:val="left"/>
+      <w:pPr>
+        <w:ind w:left="1440" w:hanging="360"/>
+      </w:pPr>
+      <w:rPr>
+        <w:rFonts w:ascii="Symbol" w:hAnsi="Symbol" w:hint="default"/>
+      </w:rPr>
+    </w:lvl>
+    <w:lvl w:ilvl="1" w:tplc="240A0003" w:tentative="1">
+      <w:start w:val="1"/>
+      <w:numFmt w:val="bullet"/>
+      <w:lvlText w:val="o"/>
+      <w:lvlJc w:val="left"/>
+      <w:pPr>
+        <w:ind w:left="2160" w:hanging="360"/>
+      </w:pPr>
+      <w:rPr>
+        <w:rFonts w:ascii="Courier New" w:hAnsi="Courier New" w:cs="Courier New" w:hint="default"/>
+      </w:rPr>
+    </w:lvl>
+    <w:lvl w:ilvl="2" w:tplc="240A0005" w:tentative="1">
+      <w:start w:val="1"/>
+      <w:numFmt w:val="bullet"/>
+      <w:lvlText w:val=""/>
+      <w:lvlJc w:val="left"/>
+      <w:pPr>
+        <w:ind w:left="2880" w:hanging="360"/>
+      </w:pPr>
+      <w:rPr>
+        <w:rFonts w:ascii="Wingdings" w:hAnsi="Wingdings" w:hint="default"/>
+      </w:rPr>
+    </w:lvl>
+    <w:lvl w:ilvl="3" w:tplc="240A0001" w:tentative="1">
+      <w:start w:val="1"/>
+      <w:numFmt w:val="bullet"/>
+      <w:lvlText w:val=""/>
+      <w:lvlJc w:val="left"/>
+      <w:pPr>
+        <w:ind w:left="3600" w:hanging="360"/>
+      </w:pPr>
+      <w:rPr>
+        <w:rFonts w:ascii="Symbol" w:hAnsi="Symbol" w:hint="default"/>
+      </w:rPr>
+    </w:lvl>
+    <w:lvl w:ilvl="4" w:tplc="240A0003" w:tentative="1">
+      <w:start w:val="1"/>
+      <w:numFmt w:val="bullet"/>
+      <w:lvlText w:val="o"/>
+      <w:lvlJc w:val="left"/>
+      <w:pPr>
+        <w:ind w:left="4320" w:hanging="360"/>
+      </w:pPr>
+      <w:rPr>
+        <w:rFonts w:ascii="Courier New" w:hAnsi="Courier New" w:cs="Courier New" w:hint="default"/>
+      </w:rPr>
+    </w:lvl>
+    <w:lvl w:ilvl="5" w:tplc="240A0005" w:tentative="1">
+      <w:start w:val="1"/>
+      <w:numFmt w:val="bullet"/>
+      <w:lvlText w:val=""/>
+      <w:lvlJc w:val="left"/>
+      <w:pPr>
+        <w:ind w:left="5040" w:hanging="360"/>
+      </w:pPr>
+      <w:rPr>
+        <w:rFonts w:ascii="Wingdings" w:hAnsi="Wingdings" w:hint="default"/>
+      </w:rPr>
+    </w:lvl>
+    <w:lvl w:ilvl="6" w:tplc="240A0001" w:tentative="1">
+      <w:start w:val="1"/>
+      <w:numFmt w:val="bullet"/>
+      <w:lvlText w:val=""/>
+      <w:lvlJc w:val="left"/>
+      <w:pPr>
+        <w:ind w:left="5760" w:hanging="360"/>
+      </w:pPr>
+      <w:rPr>
+        <w:rFonts w:ascii="Symbol" w:hAnsi="Symbol" w:hint="default"/>
+      </w:rPr>
+    </w:lvl>
+    <w:lvl w:ilvl="7" w:tplc="240A0003" w:tentative="1">
+      <w:start w:val="1"/>
+      <w:numFmt w:val="bullet"/>
+      <w:lvlText w:val="o"/>
+      <w:lvlJc w:val="left"/>
+      <w:pPr>
+        <w:ind w:left="6480" w:hanging="360"/>
+      </w:pPr>
+      <w:rPr>
+        <w:rFonts w:ascii="Courier New" w:hAnsi="Courier New" w:cs="Courier New" w:hint="default"/>
+      </w:rPr>
+    </w:lvl>
+    <w:lvl w:ilvl="8" w:tplc="240A0005" w:tentative="1">
+      <w:start w:val="1"/>
+      <w:numFmt w:val="bullet"/>
+      <w:lvlText w:val=""/>
+      <w:lvlJc w:val="left"/>
+      <w:pPr>
+        <w:ind w:left="7200" w:hanging="360"/>
+      </w:pPr>
+      <w:rPr>
+        <w:rFonts w:ascii="Wingdings" w:hAnsi="Wingdings" w:hint="default"/>
+      </w:rPr>
+    </w:lvl>
+  </w:abstractNum>
+  <w:abstractNum w:abstractNumId="6" w15:restartNumberingAfterBreak="0">
     <w:nsid w:val="231E7A0B"/>
     <w:multiLevelType w:val="hybridMultilevel"/>
-    <w:tmpl w:val="A992D700"/>
+    <w:tmpl w:val="6C428500"/>
     <w:lvl w:ilvl="0" w:tplc="240A0001">
       <w:start w:val="1"/>
       <w:numFmt w:val="bullet"/>
@@ -6101,7 +7948,7 @@
       </w:rPr>
     </w:lvl>
   </w:abstractNum>
-  <w:abstractNum w:abstractNumId="3" w15:restartNumberingAfterBreak="0">
+  <w:abstractNum w:abstractNumId="7" w15:restartNumberingAfterBreak="0">
     <w:nsid w:val="2B150F1A"/>
     <w:multiLevelType w:val="hybridMultilevel"/>
     <w:tmpl w:val="4D6ED492"/>
@@ -6190,7 +8037,7 @@
       </w:pPr>
     </w:lvl>
   </w:abstractNum>
-  <w:abstractNum w:abstractNumId="4" w15:restartNumberingAfterBreak="0">
+  <w:abstractNum w:abstractNumId="8" w15:restartNumberingAfterBreak="0">
     <w:nsid w:val="2CC23D13"/>
     <w:multiLevelType w:val="multilevel"/>
     <w:tmpl w:val="71B2278E"/>
@@ -6303,7 +8150,7 @@
       </w:rPr>
     </w:lvl>
   </w:abstractNum>
-  <w:abstractNum w:abstractNumId="5" w15:restartNumberingAfterBreak="0">
+  <w:abstractNum w:abstractNumId="9" w15:restartNumberingAfterBreak="0">
     <w:nsid w:val="32507550"/>
     <w:multiLevelType w:val="hybridMultilevel"/>
     <w:tmpl w:val="B0564ECC"/>
@@ -6416,7 +8263,146 @@
       </w:rPr>
     </w:lvl>
   </w:abstractNum>
-  <w:abstractNum w:abstractNumId="6" w15:restartNumberingAfterBreak="0">
+  <w:abstractNum w:abstractNumId="10" w15:restartNumberingAfterBreak="0">
+    <w:nsid w:val="44B05A17"/>
+    <w:multiLevelType w:val="hybridMultilevel"/>
+    <w:tmpl w:val="DE86569C"/>
+    <w:lvl w:ilvl="0" w:tplc="36DACE9A">
+      <w:start w:val="1"/>
+      <w:numFmt w:val="bullet"/>
+      <w:lvlText w:val="•"/>
+      <w:lvlJc w:val="left"/>
+      <w:pPr>
+        <w:tabs>
+          <w:tab w:val="num" w:pos="720"/>
+        </w:tabs>
+        <w:ind w:left="720" w:hanging="360"/>
+      </w:pPr>
+      <w:rPr>
+        <w:rFonts w:ascii="Arial" w:hAnsi="Arial" w:hint="default"/>
+      </w:rPr>
+    </w:lvl>
+    <w:lvl w:ilvl="1" w:tplc="8E06FA08">
+      <w:start w:val="1"/>
+      <w:numFmt w:val="bullet"/>
+      <w:lvlText w:val="•"/>
+      <w:lvlJc w:val="left"/>
+      <w:pPr>
+        <w:tabs>
+          <w:tab w:val="num" w:pos="1440"/>
+        </w:tabs>
+        <w:ind w:left="1440" w:hanging="360"/>
+      </w:pPr>
+      <w:rPr>
+        <w:rFonts w:ascii="Arial" w:hAnsi="Arial" w:hint="default"/>
+      </w:rPr>
+    </w:lvl>
+    <w:lvl w:ilvl="2" w:tplc="BA8E7588">
+      <w:numFmt w:val="bullet"/>
+      <w:lvlText w:val="•"/>
+      <w:lvlJc w:val="left"/>
+      <w:pPr>
+        <w:tabs>
+          <w:tab w:val="num" w:pos="2160"/>
+        </w:tabs>
+        <w:ind w:left="2160" w:hanging="360"/>
+      </w:pPr>
+      <w:rPr>
+        <w:rFonts w:ascii="Arial" w:hAnsi="Arial" w:hint="default"/>
+      </w:rPr>
+    </w:lvl>
+    <w:lvl w:ilvl="3" w:tplc="631EDAC0" w:tentative="1">
+      <w:start w:val="1"/>
+      <w:numFmt w:val="bullet"/>
+      <w:lvlText w:val="•"/>
+      <w:lvlJc w:val="left"/>
+      <w:pPr>
+        <w:tabs>
+          <w:tab w:val="num" w:pos="2880"/>
+        </w:tabs>
+        <w:ind w:left="2880" w:hanging="360"/>
+      </w:pPr>
+      <w:rPr>
+        <w:rFonts w:ascii="Arial" w:hAnsi="Arial" w:hint="default"/>
+      </w:rPr>
+    </w:lvl>
+    <w:lvl w:ilvl="4" w:tplc="AECC3FE4" w:tentative="1">
+      <w:start w:val="1"/>
+      <w:numFmt w:val="bullet"/>
+      <w:lvlText w:val="•"/>
+      <w:lvlJc w:val="left"/>
+      <w:pPr>
+        <w:tabs>
+          <w:tab w:val="num" w:pos="3600"/>
+        </w:tabs>
+        <w:ind w:left="3600" w:hanging="360"/>
+      </w:pPr>
+      <w:rPr>
+        <w:rFonts w:ascii="Arial" w:hAnsi="Arial" w:hint="default"/>
+      </w:rPr>
+    </w:lvl>
+    <w:lvl w:ilvl="5" w:tplc="7A42B4CE" w:tentative="1">
+      <w:start w:val="1"/>
+      <w:numFmt w:val="bullet"/>
+      <w:lvlText w:val="•"/>
+      <w:lvlJc w:val="left"/>
+      <w:pPr>
+        <w:tabs>
+          <w:tab w:val="num" w:pos="4320"/>
+        </w:tabs>
+        <w:ind w:left="4320" w:hanging="360"/>
+      </w:pPr>
+      <w:rPr>
+        <w:rFonts w:ascii="Arial" w:hAnsi="Arial" w:hint="default"/>
+      </w:rPr>
+    </w:lvl>
+    <w:lvl w:ilvl="6" w:tplc="C7FA5B38" w:tentative="1">
+      <w:start w:val="1"/>
+      <w:numFmt w:val="bullet"/>
+      <w:lvlText w:val="•"/>
+      <w:lvlJc w:val="left"/>
+      <w:pPr>
+        <w:tabs>
+          <w:tab w:val="num" w:pos="5040"/>
+        </w:tabs>
+        <w:ind w:left="5040" w:hanging="360"/>
+      </w:pPr>
+      <w:rPr>
+        <w:rFonts w:ascii="Arial" w:hAnsi="Arial" w:hint="default"/>
+      </w:rPr>
+    </w:lvl>
+    <w:lvl w:ilvl="7" w:tplc="EB605646" w:tentative="1">
+      <w:start w:val="1"/>
+      <w:numFmt w:val="bullet"/>
+      <w:lvlText w:val="•"/>
+      <w:lvlJc w:val="left"/>
+      <w:pPr>
+        <w:tabs>
+          <w:tab w:val="num" w:pos="5760"/>
+        </w:tabs>
+        <w:ind w:left="5760" w:hanging="360"/>
+      </w:pPr>
+      <w:rPr>
+        <w:rFonts w:ascii="Arial" w:hAnsi="Arial" w:hint="default"/>
+      </w:rPr>
+    </w:lvl>
+    <w:lvl w:ilvl="8" w:tplc="39CEEE48" w:tentative="1">
+      <w:start w:val="1"/>
+      <w:numFmt w:val="bullet"/>
+      <w:lvlText w:val="•"/>
+      <w:lvlJc w:val="left"/>
+      <w:pPr>
+        <w:tabs>
+          <w:tab w:val="num" w:pos="6480"/>
+        </w:tabs>
+        <w:ind w:left="6480" w:hanging="360"/>
+      </w:pPr>
+      <w:rPr>
+        <w:rFonts w:ascii="Arial" w:hAnsi="Arial" w:hint="default"/>
+      </w:rPr>
+    </w:lvl>
+  </w:abstractNum>
+  <w:abstractNum w:abstractNumId="11" w15:restartNumberingAfterBreak="0">
     <w:nsid w:val="45FA46BF"/>
     <w:multiLevelType w:val="hybridMultilevel"/>
     <w:tmpl w:val="BDACFBD6"/>
@@ -6529,7 +8515,7 @@
       </w:rPr>
     </w:lvl>
   </w:abstractNum>
-  <w:abstractNum w:abstractNumId="7" w15:restartNumberingAfterBreak="0">
+  <w:abstractNum w:abstractNumId="12" w15:restartNumberingAfterBreak="0">
     <w:nsid w:val="46C82460"/>
     <w:multiLevelType w:val="hybridMultilevel"/>
     <w:tmpl w:val="599AC894"/>
@@ -6618,7 +8604,7 @@
       </w:pPr>
     </w:lvl>
   </w:abstractNum>
-  <w:abstractNum w:abstractNumId="8" w15:restartNumberingAfterBreak="0">
+  <w:abstractNum w:abstractNumId="13" w15:restartNumberingAfterBreak="0">
     <w:nsid w:val="4B3319AB"/>
     <w:multiLevelType w:val="hybridMultilevel"/>
     <w:tmpl w:val="9B8E282E"/>
@@ -6707,7 +8693,7 @@
       </w:pPr>
     </w:lvl>
   </w:abstractNum>
-  <w:abstractNum w:abstractNumId="9" w15:restartNumberingAfterBreak="0">
+  <w:abstractNum w:abstractNumId="14" w15:restartNumberingAfterBreak="0">
     <w:nsid w:val="5AB47298"/>
     <w:multiLevelType w:val="hybridMultilevel"/>
     <w:tmpl w:val="12000966"/>
@@ -6820,7 +8806,120 @@
       </w:rPr>
     </w:lvl>
   </w:abstractNum>
-  <w:abstractNum w:abstractNumId="10" w15:restartNumberingAfterBreak="0">
+  <w:abstractNum w:abstractNumId="15" w15:restartNumberingAfterBreak="0">
+    <w:nsid w:val="61F23DF9"/>
+    <w:multiLevelType w:val="hybridMultilevel"/>
+    <w:tmpl w:val="735860E4"/>
+    <w:lvl w:ilvl="0" w:tplc="240A0001">
+      <w:start w:val="1"/>
+      <w:numFmt w:val="bullet"/>
+      <w:lvlText w:val=""/>
+      <w:lvlJc w:val="left"/>
+      <w:pPr>
+        <w:ind w:left="720" w:hanging="360"/>
+      </w:pPr>
+      <w:rPr>
+        <w:rFonts w:ascii="Symbol" w:hAnsi="Symbol" w:hint="default"/>
+      </w:rPr>
+    </w:lvl>
+    <w:lvl w:ilvl="1" w:tplc="240A0003" w:tentative="1">
+      <w:start w:val="1"/>
+      <w:numFmt w:val="bullet"/>
+      <w:lvlText w:val="o"/>
+      <w:lvlJc w:val="left"/>
+      <w:pPr>
+        <w:ind w:left="1440" w:hanging="360"/>
+      </w:pPr>
+      <w:rPr>
+        <w:rFonts w:ascii="Courier New" w:hAnsi="Courier New" w:cs="Courier New" w:hint="default"/>
+      </w:rPr>
+    </w:lvl>
+    <w:lvl w:ilvl="2" w:tplc="240A0005" w:tentative="1">
+      <w:start w:val="1"/>
+      <w:numFmt w:val="bullet"/>
+      <w:lvlText w:val=""/>
+      <w:lvlJc w:val="left"/>
+      <w:pPr>
+        <w:ind w:left="2160" w:hanging="360"/>
+      </w:pPr>
+      <w:rPr>
+        <w:rFonts w:ascii="Wingdings" w:hAnsi="Wingdings" w:hint="default"/>
+      </w:rPr>
+    </w:lvl>
+    <w:lvl w:ilvl="3" w:tplc="240A0001" w:tentative="1">
+      <w:start w:val="1"/>
+      <w:numFmt w:val="bullet"/>
+      <w:lvlText w:val=""/>
+      <w:lvlJc w:val="left"/>
+      <w:pPr>
+        <w:ind w:left="2880" w:hanging="360"/>
+      </w:pPr>
+      <w:rPr>
+        <w:rFonts w:ascii="Symbol" w:hAnsi="Symbol" w:hint="default"/>
+      </w:rPr>
+    </w:lvl>
+    <w:lvl w:ilvl="4" w:tplc="240A0003" w:tentative="1">
+      <w:start w:val="1"/>
+      <w:numFmt w:val="bullet"/>
+      <w:lvlText w:val="o"/>
+      <w:lvlJc w:val="left"/>
+      <w:pPr>
+        <w:ind w:left="3600" w:hanging="360"/>
+      </w:pPr>
+      <w:rPr>
+        <w:rFonts w:ascii="Courier New" w:hAnsi="Courier New" w:cs="Courier New" w:hint="default"/>
+      </w:rPr>
+    </w:lvl>
+    <w:lvl w:ilvl="5" w:tplc="240A0005" w:tentative="1">
+      <w:start w:val="1"/>
+      <w:numFmt w:val="bullet"/>
+      <w:lvlText w:val=""/>
+      <w:lvlJc w:val="left"/>
+      <w:pPr>
+        <w:ind w:left="4320" w:hanging="360"/>
+      </w:pPr>
+      <w:rPr>
+        <w:rFonts w:ascii="Wingdings" w:hAnsi="Wingdings" w:hint="default"/>
+      </w:rPr>
+    </w:lvl>
+    <w:lvl w:ilvl="6" w:tplc="240A0001" w:tentative="1">
+      <w:start w:val="1"/>
+      <w:numFmt w:val="bullet"/>
+      <w:lvlText w:val=""/>
+      <w:lvlJc w:val="left"/>
+      <w:pPr>
+        <w:ind w:left="5040" w:hanging="360"/>
+      </w:pPr>
+      <w:rPr>
+        <w:rFonts w:ascii="Symbol" w:hAnsi="Symbol" w:hint="default"/>
+      </w:rPr>
+    </w:lvl>
+    <w:lvl w:ilvl="7" w:tplc="240A0003" w:tentative="1">
+      <w:start w:val="1"/>
+      <w:numFmt w:val="bullet"/>
+      <w:lvlText w:val="o"/>
+      <w:lvlJc w:val="left"/>
+      <w:pPr>
+        <w:ind w:left="5760" w:hanging="360"/>
+      </w:pPr>
+      <w:rPr>
+        <w:rFonts w:ascii="Courier New" w:hAnsi="Courier New" w:cs="Courier New" w:hint="default"/>
+      </w:rPr>
+    </w:lvl>
+    <w:lvl w:ilvl="8" w:tplc="240A0005" w:tentative="1">
+      <w:start w:val="1"/>
+      <w:numFmt w:val="bullet"/>
+      <w:lvlText w:val=""/>
+      <w:lvlJc w:val="left"/>
+      <w:pPr>
+        <w:ind w:left="6480" w:hanging="360"/>
+      </w:pPr>
+      <w:rPr>
+        <w:rFonts w:ascii="Wingdings" w:hAnsi="Wingdings" w:hint="default"/>
+      </w:rPr>
+    </w:lvl>
+  </w:abstractNum>
+  <w:abstractNum w:abstractNumId="16" w15:restartNumberingAfterBreak="0">
     <w:nsid w:val="62B15B52"/>
     <w:multiLevelType w:val="hybridMultilevel"/>
     <w:tmpl w:val="238C2DD2"/>
@@ -6909,7 +9008,7 @@
       </w:pPr>
     </w:lvl>
   </w:abstractNum>
-  <w:abstractNum w:abstractNumId="11" w15:restartNumberingAfterBreak="0">
+  <w:abstractNum w:abstractNumId="17" w15:restartNumberingAfterBreak="0">
     <w:nsid w:val="659149C5"/>
     <w:multiLevelType w:val="hybridMultilevel"/>
     <w:tmpl w:val="A3522046"/>
@@ -7022,7 +9121,7 @@
       </w:rPr>
     </w:lvl>
   </w:abstractNum>
-  <w:abstractNum w:abstractNumId="12" w15:restartNumberingAfterBreak="0">
+  <w:abstractNum w:abstractNumId="18" w15:restartNumberingAfterBreak="0">
     <w:nsid w:val="6AF0371E"/>
     <w:multiLevelType w:val="hybridMultilevel"/>
     <w:tmpl w:val="797CF2D2"/>
@@ -7135,7 +9234,7 @@
       </w:rPr>
     </w:lvl>
   </w:abstractNum>
-  <w:abstractNum w:abstractNumId="13" w15:restartNumberingAfterBreak="0">
+  <w:abstractNum w:abstractNumId="19" w15:restartNumberingAfterBreak="0">
     <w:nsid w:val="6CFE1E87"/>
     <w:multiLevelType w:val="hybridMultilevel"/>
     <w:tmpl w:val="C0BA32EA"/>
@@ -7145,7 +9244,7 @@
       <w:lvlText w:val=""/>
       <w:lvlJc w:val="left"/>
       <w:pPr>
-        <w:ind w:left="1512" w:hanging="360"/>
+        <w:ind w:left="2160" w:hanging="360"/>
       </w:pPr>
       <w:rPr>
         <w:rFonts w:ascii="Symbol" w:hAnsi="Symbol" w:hint="default"/>
@@ -7157,7 +9256,7 @@
       <w:lvlText w:val="o"/>
       <w:lvlJc w:val="left"/>
       <w:pPr>
-        <w:ind w:left="2232" w:hanging="360"/>
+        <w:ind w:left="2880" w:hanging="360"/>
       </w:pPr>
       <w:rPr>
         <w:rFonts w:ascii="Courier New" w:hAnsi="Courier New" w:cs="Courier New" w:hint="default"/>
@@ -7169,7 +9268,7 @@
       <w:lvlText w:val=""/>
       <w:lvlJc w:val="left"/>
       <w:pPr>
-        <w:ind w:left="2952" w:hanging="360"/>
+        <w:ind w:left="3600" w:hanging="360"/>
       </w:pPr>
       <w:rPr>
         <w:rFonts w:ascii="Wingdings" w:hAnsi="Wingdings" w:hint="default"/>
@@ -7181,7 +9280,7 @@
       <w:lvlText w:val=""/>
       <w:lvlJc w:val="left"/>
       <w:pPr>
-        <w:ind w:left="3672" w:hanging="360"/>
+        <w:ind w:left="4320" w:hanging="360"/>
       </w:pPr>
       <w:rPr>
         <w:rFonts w:ascii="Symbol" w:hAnsi="Symbol" w:hint="default"/>
@@ -7193,7 +9292,7 @@
       <w:lvlText w:val="o"/>
       <w:lvlJc w:val="left"/>
       <w:pPr>
-        <w:ind w:left="4392" w:hanging="360"/>
+        <w:ind w:left="5040" w:hanging="360"/>
       </w:pPr>
       <w:rPr>
         <w:rFonts w:ascii="Courier New" w:hAnsi="Courier New" w:cs="Courier New" w:hint="default"/>
@@ -7205,7 +9304,7 @@
       <w:lvlText w:val=""/>
       <w:lvlJc w:val="left"/>
       <w:pPr>
-        <w:ind w:left="5112" w:hanging="360"/>
+        <w:ind w:left="5760" w:hanging="360"/>
       </w:pPr>
       <w:rPr>
         <w:rFonts w:ascii="Wingdings" w:hAnsi="Wingdings" w:hint="default"/>
@@ -7217,7 +9316,7 @@
       <w:lvlText w:val=""/>
       <w:lvlJc w:val="left"/>
       <w:pPr>
-        <w:ind w:left="5832" w:hanging="360"/>
+        <w:ind w:left="6480" w:hanging="360"/>
       </w:pPr>
       <w:rPr>
         <w:rFonts w:ascii="Symbol" w:hAnsi="Symbol" w:hint="default"/>
@@ -7229,7 +9328,7 @@
       <w:lvlText w:val="o"/>
       <w:lvlJc w:val="left"/>
       <w:pPr>
-        <w:ind w:left="6552" w:hanging="360"/>
+        <w:ind w:left="7200" w:hanging="360"/>
       </w:pPr>
       <w:rPr>
         <w:rFonts w:ascii="Courier New" w:hAnsi="Courier New" w:cs="Courier New" w:hint="default"/>
@@ -7241,14 +9340,14 @@
       <w:lvlText w:val=""/>
       <w:lvlJc w:val="left"/>
       <w:pPr>
-        <w:ind w:left="7272" w:hanging="360"/>
+        <w:ind w:left="7920" w:hanging="360"/>
       </w:pPr>
       <w:rPr>
         <w:rFonts w:ascii="Wingdings" w:hAnsi="Wingdings" w:hint="default"/>
       </w:rPr>
     </w:lvl>
   </w:abstractNum>
-  <w:abstractNum w:abstractNumId="14" w15:restartNumberingAfterBreak="0">
+  <w:abstractNum w:abstractNumId="20" w15:restartNumberingAfterBreak="0">
     <w:nsid w:val="718D7087"/>
     <w:multiLevelType w:val="hybridMultilevel"/>
     <w:tmpl w:val="06DC8A22"/>
@@ -7337,7 +9436,7 @@
       </w:pPr>
     </w:lvl>
   </w:abstractNum>
-  <w:abstractNum w:abstractNumId="15" w15:restartNumberingAfterBreak="0">
+  <w:abstractNum w:abstractNumId="21" w15:restartNumberingAfterBreak="0">
     <w:nsid w:val="73EB59E8"/>
     <w:multiLevelType w:val="hybridMultilevel"/>
     <w:tmpl w:val="DF5E990E"/>
@@ -7452,7 +9551,7 @@
       </w:pPr>
     </w:lvl>
   </w:abstractNum>
-  <w:abstractNum w:abstractNumId="16" w15:restartNumberingAfterBreak="0">
+  <w:abstractNum w:abstractNumId="22" w15:restartNumberingAfterBreak="0">
     <w:nsid w:val="798C4191"/>
     <w:multiLevelType w:val="hybridMultilevel"/>
     <w:tmpl w:val="2EA026B6"/>
@@ -7565,7 +9664,7 @@
       </w:rPr>
     </w:lvl>
   </w:abstractNum>
-  <w:abstractNum w:abstractNumId="17" w15:restartNumberingAfterBreak="0">
+  <w:abstractNum w:abstractNumId="23" w15:restartNumberingAfterBreak="0">
     <w:nsid w:val="7DA32280"/>
     <w:multiLevelType w:val="hybridMultilevel"/>
     <w:tmpl w:val="9A509BC8"/>
@@ -7678,7 +9777,7 @@
       </w:rPr>
     </w:lvl>
   </w:abstractNum>
-  <w:abstractNum w:abstractNumId="18" w15:restartNumberingAfterBreak="0">
+  <w:abstractNum w:abstractNumId="24" w15:restartNumberingAfterBreak="0">
     <w:nsid w:val="7E00226B"/>
     <w:multiLevelType w:val="hybridMultilevel"/>
     <w:tmpl w:val="CA7A1DD8"/>
@@ -7768,19 +9867,19 @@
     </w:lvl>
   </w:abstractNum>
   <w:num w:numId="1" w16cid:durableId="1846627066">
-    <w:abstractNumId w:val="10"/>
+    <w:abstractNumId w:val="16"/>
   </w:num>
   <w:num w:numId="2" w16cid:durableId="152373454">
-    <w:abstractNumId w:val="12"/>
+    <w:abstractNumId w:val="18"/>
   </w:num>
   <w:num w:numId="3" w16cid:durableId="1149663433">
-    <w:abstractNumId w:val="1"/>
+    <w:abstractNumId w:val="4"/>
   </w:num>
   <w:num w:numId="4" w16cid:durableId="682436309">
-    <w:abstractNumId w:val="13"/>
+    <w:abstractNumId w:val="19"/>
   </w:num>
   <w:num w:numId="5" w16cid:durableId="1711344221">
-    <w:abstractNumId w:val="1"/>
+    <w:abstractNumId w:val="4"/>
     <w:lvlOverride w:ilvl="0">
       <w:startOverride w:val="1"/>
     </w:lvlOverride>
@@ -7810,58 +9909,76 @@
     </w:lvlOverride>
   </w:num>
   <w:num w:numId="6" w16cid:durableId="2072002521">
+    <w:abstractNumId w:val="19"/>
+  </w:num>
+  <w:num w:numId="7" w16cid:durableId="434441478">
+    <w:abstractNumId w:val="19"/>
+  </w:num>
+  <w:num w:numId="8" w16cid:durableId="1994335820">
+    <w:abstractNumId w:val="8"/>
+  </w:num>
+  <w:num w:numId="9" w16cid:durableId="1442801613">
+    <w:abstractNumId w:val="17"/>
+  </w:num>
+  <w:num w:numId="10" w16cid:durableId="64454564">
+    <w:abstractNumId w:val="23"/>
+  </w:num>
+  <w:num w:numId="11" w16cid:durableId="431971914">
+    <w:abstractNumId w:val="17"/>
+  </w:num>
+  <w:num w:numId="12" w16cid:durableId="1976139030">
+    <w:abstractNumId w:val="22"/>
+  </w:num>
+  <w:num w:numId="13" w16cid:durableId="1165390563">
+    <w:abstractNumId w:val="11"/>
+  </w:num>
+  <w:num w:numId="14" w16cid:durableId="208884995">
+    <w:abstractNumId w:val="2"/>
+  </w:num>
+  <w:num w:numId="15" w16cid:durableId="743796388">
+    <w:abstractNumId w:val="7"/>
+  </w:num>
+  <w:num w:numId="16" w16cid:durableId="366023888">
+    <w:abstractNumId w:val="9"/>
+  </w:num>
+  <w:num w:numId="17" w16cid:durableId="271405319">
     <w:abstractNumId w:val="13"/>
   </w:num>
-  <w:num w:numId="7" w16cid:durableId="434441478">
-    <w:abstractNumId w:val="13"/>
+  <w:num w:numId="18" w16cid:durableId="1544371102">
+    <w:abstractNumId w:val="24"/>
   </w:num>
-  <w:num w:numId="8" w16cid:durableId="1994335820">
-    <w:abstractNumId w:val="4"/>
+  <w:num w:numId="19" w16cid:durableId="1757051115">
+    <w:abstractNumId w:val="12"/>
   </w:num>
-  <w:num w:numId="9" w16cid:durableId="1442801613">
-    <w:abstractNumId w:val="11"/>
+  <w:num w:numId="20" w16cid:durableId="1431004260">
+    <w:abstractNumId w:val="21"/>
   </w:num>
-  <w:num w:numId="10" w16cid:durableId="64454564">
-    <w:abstractNumId w:val="17"/>
+  <w:num w:numId="21" w16cid:durableId="83841800">
+    <w:abstractNumId w:val="20"/>
   </w:num>
-  <w:num w:numId="11" w16cid:durableId="431971914">
-    <w:abstractNumId w:val="11"/>
+  <w:num w:numId="22" w16cid:durableId="744451154">
+    <w:abstractNumId w:val="14"/>
   </w:num>
-  <w:num w:numId="12" w16cid:durableId="1976139030">
-    <w:abstractNumId w:val="16"/>
-  </w:num>
-  <w:num w:numId="13" w16cid:durableId="1165390563">
+  <w:num w:numId="23" w16cid:durableId="955481730">
     <w:abstractNumId w:val="6"/>
   </w:num>
-  <w:num w:numId="14" w16cid:durableId="208884995">
+  <w:num w:numId="24" w16cid:durableId="1868831868">
+    <w:abstractNumId w:val="10"/>
+  </w:num>
+  <w:num w:numId="25" w16cid:durableId="449520505">
+    <w:abstractNumId w:val="5"/>
+  </w:num>
+  <w:num w:numId="26" w16cid:durableId="201331292">
     <w:abstractNumId w:val="0"/>
   </w:num>
-  <w:num w:numId="15" w16cid:durableId="743796388">
-    <w:abstractNumId w:val="3"/>
+  <w:num w:numId="27" w16cid:durableId="1305352909">
+    <w:abstractNumId w:val="1"/>
   </w:num>
-  <w:num w:numId="16" w16cid:durableId="366023888">
-    <w:abstractNumId w:val="5"/>
-  </w:num>
-  <w:num w:numId="17" w16cid:durableId="271405319">
-    <w:abstractNumId w:val="8"/>
-  </w:num>
-  <w:num w:numId="18" w16cid:durableId="1544371102">
-    <w:abstractNumId w:val="18"/>
-  </w:num>
-  <w:num w:numId="19" w16cid:durableId="1757051115">
-    <w:abstractNumId w:val="7"/>
-  </w:num>
-  <w:num w:numId="20" w16cid:durableId="1431004260">
+  <w:num w:numId="28" w16cid:durableId="665133310">
     <w:abstractNumId w:val="15"/>
   </w:num>
-  <w:num w:numId="21" w16cid:durableId="83841800">
-    <w:abstractNumId w:val="14"/>
-  </w:num>
-  <w:num w:numId="22" w16cid:durableId="744451154">
-    <w:abstractNumId w:val="9"/>
-  </w:num>
-  <w:num w:numId="23" w16cid:durableId="955481730">
-    <w:abstractNumId w:val="2"/>
+  <w:num w:numId="29" w16cid:durableId="1569076333">
+    <w:abstractNumId w:val="3"/>
   </w:num>
 </w:numbering>
 </file>
@@ -8459,6 +10576,25 @@
       <w:u w:val="single"/>
     </w:rPr>
   </w:style>
+  <w:style w:type="paragraph" w:styleId="NormalWeb">
+    <w:name w:val="Normal (Web)"/>
+    <w:basedOn w:val="Normal"/>
+    <w:uiPriority w:val="99"/>
+    <w:semiHidden/>
+    <w:unhideWhenUsed/>
+    <w:rsid w:val="007774D1"/>
+    <w:pPr>
+      <w:spacing w:before="100" w:beforeAutospacing="1" w:after="100" w:afterAutospacing="1" w:line="240" w:lineRule="auto"/>
+    </w:pPr>
+    <w:rPr>
+      <w:rFonts w:ascii="Times New Roman" w:eastAsia="Times New Roman" w:hAnsi="Times New Roman" w:cs="Times New Roman"/>
+      <w:kern w:val="0"/>
+      <w:sz w:val="24"/>
+      <w:szCs w:val="24"/>
+      <w:lang w:eastAsia="es-CO"/>
+      <w14:ligatures w14:val="none"/>
+    </w:rPr>
+  </w:style>
 </w:styles>
 </file>
 

</xml_diff>

<commit_message>
Se crea la seccion de Deteccion de Problemas
</commit_message>
<xml_diff>
--- a/Informe_Parcial1.docx
+++ b/Informe_Parcial1.docx
@@ -3708,7 +3708,7 @@
           <w:noProof/>
         </w:rPr>
         <w:drawing>
-          <wp:anchor distT="0" distB="0" distL="114300" distR="114300" simplePos="0" relativeHeight="251660288" behindDoc="0" locked="0" layoutInCell="1" allowOverlap="1" wp14:anchorId="15331E70" wp14:editId="7A8A86FE">
+          <wp:anchor distT="0" distB="0" distL="114300" distR="114300" simplePos="0" relativeHeight="251660288" behindDoc="0" locked="0" layoutInCell="1" allowOverlap="1" wp14:anchorId="15331E70" wp14:editId="3B721ED8">
             <wp:simplePos x="0" y="0"/>
             <wp:positionH relativeFrom="margin">
               <wp:posOffset>501015</wp:posOffset>
@@ -6822,28 +6822,7 @@
                                 <w:sz w:val="24"/>
                                 <w:szCs w:val="24"/>
                               </w:rPr>
-                              <w:t>Si F igual a 1</w:t>
-                            </w:r>
-                            <w:r>
-                              <w:rPr>
-                                <w:sz w:val="24"/>
-                                <w:szCs w:val="24"/>
-                              </w:rPr>
-                              <w:t>,</w:t>
-                            </w:r>
-                            <w:r>
-                              <w:rPr>
-                                <w:sz w:val="24"/>
-                                <w:szCs w:val="24"/>
-                              </w:rPr>
-                              <w:t xml:space="preserve"> C es menor que n-1</w:t>
-                            </w:r>
-                            <w:r>
-                              <w:rPr>
-                                <w:sz w:val="24"/>
-                                <w:szCs w:val="24"/>
-                              </w:rPr>
-                              <w:t xml:space="preserve"> y la comparación</w:t>
+                              <w:t>Si F igual a 1, C es menor que n-1 y la comparación</w:t>
                             </w:r>
                             <w:r>
                               <w:rPr>
@@ -6947,28 +6926,7 @@
                           <w:sz w:val="24"/>
                           <w:szCs w:val="24"/>
                         </w:rPr>
-                        <w:t>Si F igual a 1</w:t>
-                      </w:r>
-                      <w:r>
-                        <w:rPr>
-                          <w:sz w:val="24"/>
-                          <w:szCs w:val="24"/>
-                        </w:rPr>
-                        <w:t>,</w:t>
-                      </w:r>
-                      <w:r>
-                        <w:rPr>
-                          <w:sz w:val="24"/>
-                          <w:szCs w:val="24"/>
-                        </w:rPr>
-                        <w:t xml:space="preserve"> C es menor que n-1</w:t>
-                      </w:r>
-                      <w:r>
-                        <w:rPr>
-                          <w:sz w:val="24"/>
-                          <w:szCs w:val="24"/>
-                        </w:rPr>
-                        <w:t xml:space="preserve"> y la comparación</w:t>
+                        <w:t>Si F igual a 1, C es menor que n-1 y la comparación</w:t>
                       </w:r>
                       <w:r>
                         <w:rPr>
@@ -7075,27 +7033,28 @@
     </w:p>
     <w:p>
       <w:pPr>
-        <w:tabs>
-          <w:tab w:val="left" w:pos="2010"/>
-        </w:tabs>
-        <w:spacing w:line="252" w:lineRule="auto"/>
         <w:rPr>
           <w:b/>
           <w:bCs/>
-          <w:sz w:val="24"/>
-          <w:szCs w:val="24"/>
-        </w:rPr>
-      </w:pPr>
+          <w:sz w:val="40"/>
+          <w:szCs w:val="40"/>
+        </w:rPr>
+      </w:pPr>
+      <w:r>
+        <w:rPr>
+          <w:b/>
+          <w:bCs/>
+          <w:sz w:val="40"/>
+          <w:szCs w:val="40"/>
+        </w:rPr>
+        <w:t>Detección de Problemas</w:t>
+      </w:r>
     </w:p>
     <w:p>
       <w:pPr>
-        <w:pStyle w:val="Prrafodelista"/>
-        <w:tabs>
-          <w:tab w:val="left" w:pos="2010"/>
-        </w:tabs>
-        <w:spacing w:line="252" w:lineRule="auto"/>
-        <w:ind w:left="1068"/>
-        <w:rPr>
+        <w:rPr>
+          <w:b/>
+          <w:bCs/>
           <w:sz w:val="24"/>
           <w:szCs w:val="24"/>
         </w:rPr>
@@ -7103,19 +7062,195 @@
     </w:p>
     <w:p>
       <w:pPr>
-        <w:tabs>
-          <w:tab w:val="left" w:pos="2010"/>
-        </w:tabs>
-        <w:spacing w:line="252" w:lineRule="auto"/>
-        <w:ind w:left="708"/>
-        <w:rPr>
-          <w:sz w:val="24"/>
-          <w:szCs w:val="24"/>
-        </w:rPr>
-      </w:pPr>
+        <w:pStyle w:val="Prrafodelista"/>
+        <w:rPr>
+          <w:sz w:val="24"/>
+          <w:szCs w:val="24"/>
+        </w:rPr>
+      </w:pPr>
+      <w:r>
+        <w:rPr>
+          <w:sz w:val="24"/>
+          <w:szCs w:val="24"/>
+        </w:rPr>
+        <w:t xml:space="preserve">En el análisis del programa nos encontramos con los </w:t>
+      </w:r>
+      <w:proofErr w:type="gramStart"/>
+      <w:r>
+        <w:rPr>
+          <w:sz w:val="24"/>
+          <w:szCs w:val="24"/>
+        </w:rPr>
+        <w:t>siguientes problema</w:t>
+      </w:r>
+      <w:proofErr w:type="gramEnd"/>
+      <w:r>
+        <w:rPr>
+          <w:sz w:val="24"/>
+          <w:szCs w:val="24"/>
+        </w:rPr>
+        <w:t>:</w:t>
+      </w:r>
     </w:p>
     <w:p>
       <w:pPr>
+        <w:pStyle w:val="Prrafodelista"/>
+        <w:rPr>
+          <w:sz w:val="24"/>
+          <w:szCs w:val="24"/>
+        </w:rPr>
+      </w:pPr>
+    </w:p>
+    <w:p>
+      <w:pPr>
+        <w:pStyle w:val="Prrafodelista"/>
+        <w:numPr>
+          <w:ilvl w:val="0"/>
+          <w:numId w:val="31"/>
+        </w:numPr>
+        <w:rPr>
+          <w:sz w:val="24"/>
+          <w:szCs w:val="24"/>
+        </w:rPr>
+      </w:pPr>
+      <w:r>
+        <w:rPr>
+          <w:sz w:val="24"/>
+          <w:szCs w:val="24"/>
+        </w:rPr>
+        <w:t xml:space="preserve">En el momento en el que se decidió realizar la creación de la cerradura, se decidió que esta se guardaría en un arreglo estático para tener </w:t>
+      </w:r>
+      <w:proofErr w:type="spellStart"/>
+      <w:r>
+        <w:rPr>
+          <w:sz w:val="24"/>
+          <w:szCs w:val="24"/>
+        </w:rPr>
+        <w:t>mas</w:t>
+      </w:r>
+      <w:proofErr w:type="spellEnd"/>
+      <w:r>
+        <w:rPr>
+          <w:sz w:val="24"/>
+          <w:szCs w:val="24"/>
+        </w:rPr>
+        <w:t xml:space="preserve"> facilidad de accesibilidad a sus datos entonces si se deseaba guardar el arreglo se necesitaba saber específicamente cuantos componentes tenia este arreglo (en este caso de la cerradura serian cuantas </w:t>
+      </w:r>
+      <w:proofErr w:type="gramStart"/>
+      <w:r>
+        <w:rPr>
+          <w:sz w:val="24"/>
+          <w:szCs w:val="24"/>
+        </w:rPr>
+        <w:t>matrices )</w:t>
+      </w:r>
+      <w:proofErr w:type="gramEnd"/>
+      <w:r>
+        <w:rPr>
+          <w:sz w:val="24"/>
+          <w:szCs w:val="24"/>
+        </w:rPr>
+        <w:t xml:space="preserve">. </w:t>
+      </w:r>
+    </w:p>
+    <w:p>
+      <w:pPr>
+        <w:pStyle w:val="Prrafodelista"/>
+        <w:rPr>
+          <w:sz w:val="24"/>
+          <w:szCs w:val="24"/>
+        </w:rPr>
+      </w:pPr>
+    </w:p>
+    <w:p>
+      <w:pPr>
+        <w:pStyle w:val="Prrafodelista"/>
+        <w:ind w:left="1416"/>
+        <w:rPr>
+          <w:sz w:val="24"/>
+          <w:szCs w:val="24"/>
+        </w:rPr>
+      </w:pPr>
+      <w:r>
+        <w:rPr>
+          <w:sz w:val="24"/>
+          <w:szCs w:val="24"/>
+        </w:rPr>
+        <w:t xml:space="preserve">Después se </w:t>
+      </w:r>
+      <w:proofErr w:type="spellStart"/>
+      <w:r>
+        <w:rPr>
+          <w:sz w:val="24"/>
+          <w:szCs w:val="24"/>
+        </w:rPr>
+        <w:t>opto</w:t>
+      </w:r>
+      <w:proofErr w:type="spellEnd"/>
+      <w:r>
+        <w:rPr>
+          <w:sz w:val="24"/>
+          <w:szCs w:val="24"/>
+        </w:rPr>
+        <w:t xml:space="preserve"> por la solución de dividir en partes la llave que ingresaba el usuario y preguntarle al usuario sobre las comparaciones a realizar, ya que, como se analizó anteriormente, el numero necesario de </w:t>
+      </w:r>
+      <w:proofErr w:type="gramStart"/>
+      <w:r>
+        <w:rPr>
+          <w:sz w:val="24"/>
+          <w:szCs w:val="24"/>
+        </w:rPr>
+        <w:t>matrices  para</w:t>
+      </w:r>
+      <w:proofErr w:type="gramEnd"/>
+      <w:r>
+        <w:rPr>
+          <w:sz w:val="24"/>
+          <w:szCs w:val="24"/>
+        </w:rPr>
+        <w:t xml:space="preserve"> la cerradura seria la cantidad de comparaciones </w:t>
+      </w:r>
+      <w:proofErr w:type="spellStart"/>
+      <w:r>
+        <w:rPr>
+          <w:sz w:val="24"/>
+          <w:szCs w:val="24"/>
+        </w:rPr>
+        <w:t>mas</w:t>
+      </w:r>
+      <w:proofErr w:type="spellEnd"/>
+      <w:r>
+        <w:rPr>
+          <w:sz w:val="24"/>
+          <w:szCs w:val="24"/>
+        </w:rPr>
+        <w:t xml:space="preserve"> </w:t>
+      </w:r>
+      <w:r>
+        <w:rPr>
+          <w:sz w:val="24"/>
+          <w:szCs w:val="24"/>
+        </w:rPr>
+        <w:t>uno.</w:t>
+      </w:r>
+    </w:p>
+    <w:p>
+      <w:pPr>
+        <w:pStyle w:val="Prrafodelista"/>
+        <w:ind w:left="1416"/>
+        <w:rPr>
+          <w:sz w:val="24"/>
+          <w:szCs w:val="24"/>
+        </w:rPr>
+      </w:pPr>
+    </w:p>
+    <w:p>
+      <w:pPr>
+        <w:pStyle w:val="Prrafodelista"/>
+        <w:numPr>
+          <w:ilvl w:val="0"/>
+          <w:numId w:val="31"/>
+        </w:numPr>
         <w:rPr>
           <w:sz w:val="24"/>
           <w:szCs w:val="24"/>
@@ -7723,6 +7858,92 @@
     </w:lvl>
   </w:abstractNum>
   <w:abstractNum w:abstractNumId="5" w15:restartNumberingAfterBreak="0">
+    <w:nsid w:val="1BF535D0"/>
+    <w:multiLevelType w:val="hybridMultilevel"/>
+    <w:tmpl w:val="6B26EBCA"/>
+    <w:lvl w:ilvl="0" w:tplc="240A000F">
+      <w:start w:val="1"/>
+      <w:numFmt w:val="decimal"/>
+      <w:lvlText w:val="%1."/>
+      <w:lvlJc w:val="left"/>
+      <w:pPr>
+        <w:ind w:left="720" w:hanging="360"/>
+      </w:pPr>
+    </w:lvl>
+    <w:lvl w:ilvl="1" w:tplc="240A0019" w:tentative="1">
+      <w:start w:val="1"/>
+      <w:numFmt w:val="lowerLetter"/>
+      <w:lvlText w:val="%2."/>
+      <w:lvlJc w:val="left"/>
+      <w:pPr>
+        <w:ind w:left="1440" w:hanging="360"/>
+      </w:pPr>
+    </w:lvl>
+    <w:lvl w:ilvl="2" w:tplc="240A001B" w:tentative="1">
+      <w:start w:val="1"/>
+      <w:numFmt w:val="lowerRoman"/>
+      <w:lvlText w:val="%3."/>
+      <w:lvlJc w:val="right"/>
+      <w:pPr>
+        <w:ind w:left="2160" w:hanging="180"/>
+      </w:pPr>
+    </w:lvl>
+    <w:lvl w:ilvl="3" w:tplc="240A000F" w:tentative="1">
+      <w:start w:val="1"/>
+      <w:numFmt w:val="decimal"/>
+      <w:lvlText w:val="%4."/>
+      <w:lvlJc w:val="left"/>
+      <w:pPr>
+        <w:ind w:left="2880" w:hanging="360"/>
+      </w:pPr>
+    </w:lvl>
+    <w:lvl w:ilvl="4" w:tplc="240A0019" w:tentative="1">
+      <w:start w:val="1"/>
+      <w:numFmt w:val="lowerLetter"/>
+      <w:lvlText w:val="%5."/>
+      <w:lvlJc w:val="left"/>
+      <w:pPr>
+        <w:ind w:left="3600" w:hanging="360"/>
+      </w:pPr>
+    </w:lvl>
+    <w:lvl w:ilvl="5" w:tplc="240A001B" w:tentative="1">
+      <w:start w:val="1"/>
+      <w:numFmt w:val="lowerRoman"/>
+      <w:lvlText w:val="%6."/>
+      <w:lvlJc w:val="right"/>
+      <w:pPr>
+        <w:ind w:left="4320" w:hanging="180"/>
+      </w:pPr>
+    </w:lvl>
+    <w:lvl w:ilvl="6" w:tplc="240A000F" w:tentative="1">
+      <w:start w:val="1"/>
+      <w:numFmt w:val="decimal"/>
+      <w:lvlText w:val="%7."/>
+      <w:lvlJc w:val="left"/>
+      <w:pPr>
+        <w:ind w:left="5040" w:hanging="360"/>
+      </w:pPr>
+    </w:lvl>
+    <w:lvl w:ilvl="7" w:tplc="240A0019" w:tentative="1">
+      <w:start w:val="1"/>
+      <w:numFmt w:val="lowerLetter"/>
+      <w:lvlText w:val="%8."/>
+      <w:lvlJc w:val="left"/>
+      <w:pPr>
+        <w:ind w:left="5760" w:hanging="360"/>
+      </w:pPr>
+    </w:lvl>
+    <w:lvl w:ilvl="8" w:tplc="240A001B" w:tentative="1">
+      <w:start w:val="1"/>
+      <w:numFmt w:val="lowerRoman"/>
+      <w:lvlText w:val="%9."/>
+      <w:lvlJc w:val="right"/>
+      <w:pPr>
+        <w:ind w:left="6480" w:hanging="180"/>
+      </w:pPr>
+    </w:lvl>
+  </w:abstractNum>
+  <w:abstractNum w:abstractNumId="6" w15:restartNumberingAfterBreak="0">
     <w:nsid w:val="21E87163"/>
     <w:multiLevelType w:val="hybridMultilevel"/>
     <w:tmpl w:val="634231C0"/>
@@ -7835,7 +8056,7 @@
       </w:rPr>
     </w:lvl>
   </w:abstractNum>
-  <w:abstractNum w:abstractNumId="6" w15:restartNumberingAfterBreak="0">
+  <w:abstractNum w:abstractNumId="7" w15:restartNumberingAfterBreak="0">
     <w:nsid w:val="231E7A0B"/>
     <w:multiLevelType w:val="hybridMultilevel"/>
     <w:tmpl w:val="6C428500"/>
@@ -7948,7 +8169,7 @@
       </w:rPr>
     </w:lvl>
   </w:abstractNum>
-  <w:abstractNum w:abstractNumId="7" w15:restartNumberingAfterBreak="0">
+  <w:abstractNum w:abstractNumId="8" w15:restartNumberingAfterBreak="0">
     <w:nsid w:val="2B150F1A"/>
     <w:multiLevelType w:val="hybridMultilevel"/>
     <w:tmpl w:val="4D6ED492"/>
@@ -8037,7 +8258,7 @@
       </w:pPr>
     </w:lvl>
   </w:abstractNum>
-  <w:abstractNum w:abstractNumId="8" w15:restartNumberingAfterBreak="0">
+  <w:abstractNum w:abstractNumId="9" w15:restartNumberingAfterBreak="0">
     <w:nsid w:val="2CC23D13"/>
     <w:multiLevelType w:val="multilevel"/>
     <w:tmpl w:val="71B2278E"/>
@@ -8150,7 +8371,7 @@
       </w:rPr>
     </w:lvl>
   </w:abstractNum>
-  <w:abstractNum w:abstractNumId="9" w15:restartNumberingAfterBreak="0">
+  <w:abstractNum w:abstractNumId="10" w15:restartNumberingAfterBreak="0">
     <w:nsid w:val="32507550"/>
     <w:multiLevelType w:val="hybridMultilevel"/>
     <w:tmpl w:val="B0564ECC"/>
@@ -8263,7 +8484,7 @@
       </w:rPr>
     </w:lvl>
   </w:abstractNum>
-  <w:abstractNum w:abstractNumId="10" w15:restartNumberingAfterBreak="0">
+  <w:abstractNum w:abstractNumId="11" w15:restartNumberingAfterBreak="0">
     <w:nsid w:val="44B05A17"/>
     <w:multiLevelType w:val="hybridMultilevel"/>
     <w:tmpl w:val="DE86569C"/>
@@ -8402,7 +8623,7 @@
       </w:rPr>
     </w:lvl>
   </w:abstractNum>
-  <w:abstractNum w:abstractNumId="11" w15:restartNumberingAfterBreak="0">
+  <w:abstractNum w:abstractNumId="12" w15:restartNumberingAfterBreak="0">
     <w:nsid w:val="45FA46BF"/>
     <w:multiLevelType w:val="hybridMultilevel"/>
     <w:tmpl w:val="BDACFBD6"/>
@@ -8515,7 +8736,7 @@
       </w:rPr>
     </w:lvl>
   </w:abstractNum>
-  <w:abstractNum w:abstractNumId="12" w15:restartNumberingAfterBreak="0">
+  <w:abstractNum w:abstractNumId="13" w15:restartNumberingAfterBreak="0">
     <w:nsid w:val="46C82460"/>
     <w:multiLevelType w:val="hybridMultilevel"/>
     <w:tmpl w:val="599AC894"/>
@@ -8604,7 +8825,93 @@
       </w:pPr>
     </w:lvl>
   </w:abstractNum>
-  <w:abstractNum w:abstractNumId="13" w15:restartNumberingAfterBreak="0">
+  <w:abstractNum w:abstractNumId="14" w15:restartNumberingAfterBreak="0">
+    <w:nsid w:val="47AB3407"/>
+    <w:multiLevelType w:val="hybridMultilevel"/>
+    <w:tmpl w:val="EFC858CE"/>
+    <w:lvl w:ilvl="0" w:tplc="240A000F">
+      <w:start w:val="1"/>
+      <w:numFmt w:val="decimal"/>
+      <w:lvlText w:val="%1."/>
+      <w:lvlJc w:val="left"/>
+      <w:pPr>
+        <w:ind w:left="1440" w:hanging="360"/>
+      </w:pPr>
+    </w:lvl>
+    <w:lvl w:ilvl="1" w:tplc="240A0019" w:tentative="1">
+      <w:start w:val="1"/>
+      <w:numFmt w:val="lowerLetter"/>
+      <w:lvlText w:val="%2."/>
+      <w:lvlJc w:val="left"/>
+      <w:pPr>
+        <w:ind w:left="2160" w:hanging="360"/>
+      </w:pPr>
+    </w:lvl>
+    <w:lvl w:ilvl="2" w:tplc="240A001B" w:tentative="1">
+      <w:start w:val="1"/>
+      <w:numFmt w:val="lowerRoman"/>
+      <w:lvlText w:val="%3."/>
+      <w:lvlJc w:val="right"/>
+      <w:pPr>
+        <w:ind w:left="2880" w:hanging="180"/>
+      </w:pPr>
+    </w:lvl>
+    <w:lvl w:ilvl="3" w:tplc="240A000F" w:tentative="1">
+      <w:start w:val="1"/>
+      <w:numFmt w:val="decimal"/>
+      <w:lvlText w:val="%4."/>
+      <w:lvlJc w:val="left"/>
+      <w:pPr>
+        <w:ind w:left="3600" w:hanging="360"/>
+      </w:pPr>
+    </w:lvl>
+    <w:lvl w:ilvl="4" w:tplc="240A0019" w:tentative="1">
+      <w:start w:val="1"/>
+      <w:numFmt w:val="lowerLetter"/>
+      <w:lvlText w:val="%5."/>
+      <w:lvlJc w:val="left"/>
+      <w:pPr>
+        <w:ind w:left="4320" w:hanging="360"/>
+      </w:pPr>
+    </w:lvl>
+    <w:lvl w:ilvl="5" w:tplc="240A001B" w:tentative="1">
+      <w:start w:val="1"/>
+      <w:numFmt w:val="lowerRoman"/>
+      <w:lvlText w:val="%6."/>
+      <w:lvlJc w:val="right"/>
+      <w:pPr>
+        <w:ind w:left="5040" w:hanging="180"/>
+      </w:pPr>
+    </w:lvl>
+    <w:lvl w:ilvl="6" w:tplc="240A000F" w:tentative="1">
+      <w:start w:val="1"/>
+      <w:numFmt w:val="decimal"/>
+      <w:lvlText w:val="%7."/>
+      <w:lvlJc w:val="left"/>
+      <w:pPr>
+        <w:ind w:left="5760" w:hanging="360"/>
+      </w:pPr>
+    </w:lvl>
+    <w:lvl w:ilvl="7" w:tplc="240A0019" w:tentative="1">
+      <w:start w:val="1"/>
+      <w:numFmt w:val="lowerLetter"/>
+      <w:lvlText w:val="%8."/>
+      <w:lvlJc w:val="left"/>
+      <w:pPr>
+        <w:ind w:left="6480" w:hanging="360"/>
+      </w:pPr>
+    </w:lvl>
+    <w:lvl w:ilvl="8" w:tplc="240A001B" w:tentative="1">
+      <w:start w:val="1"/>
+      <w:numFmt w:val="lowerRoman"/>
+      <w:lvlText w:val="%9."/>
+      <w:lvlJc w:val="right"/>
+      <w:pPr>
+        <w:ind w:left="7200" w:hanging="180"/>
+      </w:pPr>
+    </w:lvl>
+  </w:abstractNum>
+  <w:abstractNum w:abstractNumId="15" w15:restartNumberingAfterBreak="0">
     <w:nsid w:val="4B3319AB"/>
     <w:multiLevelType w:val="hybridMultilevel"/>
     <w:tmpl w:val="9B8E282E"/>
@@ -8693,7 +9000,7 @@
       </w:pPr>
     </w:lvl>
   </w:abstractNum>
-  <w:abstractNum w:abstractNumId="14" w15:restartNumberingAfterBreak="0">
+  <w:abstractNum w:abstractNumId="16" w15:restartNumberingAfterBreak="0">
     <w:nsid w:val="5AB47298"/>
     <w:multiLevelType w:val="hybridMultilevel"/>
     <w:tmpl w:val="12000966"/>
@@ -8806,7 +9113,7 @@
       </w:rPr>
     </w:lvl>
   </w:abstractNum>
-  <w:abstractNum w:abstractNumId="15" w15:restartNumberingAfterBreak="0">
+  <w:abstractNum w:abstractNumId="17" w15:restartNumberingAfterBreak="0">
     <w:nsid w:val="61F23DF9"/>
     <w:multiLevelType w:val="hybridMultilevel"/>
     <w:tmpl w:val="735860E4"/>
@@ -8919,7 +9226,7 @@
       </w:rPr>
     </w:lvl>
   </w:abstractNum>
-  <w:abstractNum w:abstractNumId="16" w15:restartNumberingAfterBreak="0">
+  <w:abstractNum w:abstractNumId="18" w15:restartNumberingAfterBreak="0">
     <w:nsid w:val="62B15B52"/>
     <w:multiLevelType w:val="hybridMultilevel"/>
     <w:tmpl w:val="238C2DD2"/>
@@ -9008,7 +9315,7 @@
       </w:pPr>
     </w:lvl>
   </w:abstractNum>
-  <w:abstractNum w:abstractNumId="17" w15:restartNumberingAfterBreak="0">
+  <w:abstractNum w:abstractNumId="19" w15:restartNumberingAfterBreak="0">
     <w:nsid w:val="659149C5"/>
     <w:multiLevelType w:val="hybridMultilevel"/>
     <w:tmpl w:val="A3522046"/>
@@ -9121,7 +9428,7 @@
       </w:rPr>
     </w:lvl>
   </w:abstractNum>
-  <w:abstractNum w:abstractNumId="18" w15:restartNumberingAfterBreak="0">
+  <w:abstractNum w:abstractNumId="20" w15:restartNumberingAfterBreak="0">
     <w:nsid w:val="6AF0371E"/>
     <w:multiLevelType w:val="hybridMultilevel"/>
     <w:tmpl w:val="797CF2D2"/>
@@ -9234,7 +9541,7 @@
       </w:rPr>
     </w:lvl>
   </w:abstractNum>
-  <w:abstractNum w:abstractNumId="19" w15:restartNumberingAfterBreak="0">
+  <w:abstractNum w:abstractNumId="21" w15:restartNumberingAfterBreak="0">
     <w:nsid w:val="6CFE1E87"/>
     <w:multiLevelType w:val="hybridMultilevel"/>
     <w:tmpl w:val="C0BA32EA"/>
@@ -9347,7 +9654,7 @@
       </w:rPr>
     </w:lvl>
   </w:abstractNum>
-  <w:abstractNum w:abstractNumId="20" w15:restartNumberingAfterBreak="0">
+  <w:abstractNum w:abstractNumId="22" w15:restartNumberingAfterBreak="0">
     <w:nsid w:val="718D7087"/>
     <w:multiLevelType w:val="hybridMultilevel"/>
     <w:tmpl w:val="06DC8A22"/>
@@ -9436,7 +9743,7 @@
       </w:pPr>
     </w:lvl>
   </w:abstractNum>
-  <w:abstractNum w:abstractNumId="21" w15:restartNumberingAfterBreak="0">
+  <w:abstractNum w:abstractNumId="23" w15:restartNumberingAfterBreak="0">
     <w:nsid w:val="73EB59E8"/>
     <w:multiLevelType w:val="hybridMultilevel"/>
     <w:tmpl w:val="DF5E990E"/>
@@ -9551,7 +9858,7 @@
       </w:pPr>
     </w:lvl>
   </w:abstractNum>
-  <w:abstractNum w:abstractNumId="22" w15:restartNumberingAfterBreak="0">
+  <w:abstractNum w:abstractNumId="24" w15:restartNumberingAfterBreak="0">
     <w:nsid w:val="798C4191"/>
     <w:multiLevelType w:val="hybridMultilevel"/>
     <w:tmpl w:val="2EA026B6"/>
@@ -9664,7 +9971,7 @@
       </w:rPr>
     </w:lvl>
   </w:abstractNum>
-  <w:abstractNum w:abstractNumId="23" w15:restartNumberingAfterBreak="0">
+  <w:abstractNum w:abstractNumId="25" w15:restartNumberingAfterBreak="0">
     <w:nsid w:val="7DA32280"/>
     <w:multiLevelType w:val="hybridMultilevel"/>
     <w:tmpl w:val="9A509BC8"/>
@@ -9777,7 +10084,7 @@
       </w:rPr>
     </w:lvl>
   </w:abstractNum>
-  <w:abstractNum w:abstractNumId="24" w15:restartNumberingAfterBreak="0">
+  <w:abstractNum w:abstractNumId="26" w15:restartNumberingAfterBreak="0">
     <w:nsid w:val="7E00226B"/>
     <w:multiLevelType w:val="hybridMultilevel"/>
     <w:tmpl w:val="CA7A1DD8"/>
@@ -9867,16 +10174,16 @@
     </w:lvl>
   </w:abstractNum>
   <w:num w:numId="1" w16cid:durableId="1846627066">
-    <w:abstractNumId w:val="16"/>
+    <w:abstractNumId w:val="18"/>
   </w:num>
   <w:num w:numId="2" w16cid:durableId="152373454">
-    <w:abstractNumId w:val="18"/>
+    <w:abstractNumId w:val="20"/>
   </w:num>
   <w:num w:numId="3" w16cid:durableId="1149663433">
     <w:abstractNumId w:val="4"/>
   </w:num>
   <w:num w:numId="4" w16cid:durableId="682436309">
-    <w:abstractNumId w:val="19"/>
+    <w:abstractNumId w:val="21"/>
   </w:num>
   <w:num w:numId="5" w16cid:durableId="1711344221">
     <w:abstractNumId w:val="4"/>
@@ -9909,64 +10216,64 @@
     </w:lvlOverride>
   </w:num>
   <w:num w:numId="6" w16cid:durableId="2072002521">
+    <w:abstractNumId w:val="21"/>
+  </w:num>
+  <w:num w:numId="7" w16cid:durableId="434441478">
+    <w:abstractNumId w:val="21"/>
+  </w:num>
+  <w:num w:numId="8" w16cid:durableId="1994335820">
+    <w:abstractNumId w:val="9"/>
+  </w:num>
+  <w:num w:numId="9" w16cid:durableId="1442801613">
     <w:abstractNumId w:val="19"/>
   </w:num>
-  <w:num w:numId="7" w16cid:durableId="434441478">
+  <w:num w:numId="10" w16cid:durableId="64454564">
+    <w:abstractNumId w:val="25"/>
+  </w:num>
+  <w:num w:numId="11" w16cid:durableId="431971914">
     <w:abstractNumId w:val="19"/>
   </w:num>
-  <w:num w:numId="8" w16cid:durableId="1994335820">
-    <w:abstractNumId w:val="8"/>
-  </w:num>
-  <w:num w:numId="9" w16cid:durableId="1442801613">
-    <w:abstractNumId w:val="17"/>
-  </w:num>
-  <w:num w:numId="10" w16cid:durableId="64454564">
-    <w:abstractNumId w:val="23"/>
-  </w:num>
-  <w:num w:numId="11" w16cid:durableId="431971914">
-    <w:abstractNumId w:val="17"/>
-  </w:num>
   <w:num w:numId="12" w16cid:durableId="1976139030">
-    <w:abstractNumId w:val="22"/>
+    <w:abstractNumId w:val="24"/>
   </w:num>
   <w:num w:numId="13" w16cid:durableId="1165390563">
-    <w:abstractNumId w:val="11"/>
+    <w:abstractNumId w:val="12"/>
   </w:num>
   <w:num w:numId="14" w16cid:durableId="208884995">
     <w:abstractNumId w:val="2"/>
   </w:num>
   <w:num w:numId="15" w16cid:durableId="743796388">
+    <w:abstractNumId w:val="8"/>
+  </w:num>
+  <w:num w:numId="16" w16cid:durableId="366023888">
+    <w:abstractNumId w:val="10"/>
+  </w:num>
+  <w:num w:numId="17" w16cid:durableId="271405319">
+    <w:abstractNumId w:val="15"/>
+  </w:num>
+  <w:num w:numId="18" w16cid:durableId="1544371102">
+    <w:abstractNumId w:val="26"/>
+  </w:num>
+  <w:num w:numId="19" w16cid:durableId="1757051115">
+    <w:abstractNumId w:val="13"/>
+  </w:num>
+  <w:num w:numId="20" w16cid:durableId="1431004260">
+    <w:abstractNumId w:val="23"/>
+  </w:num>
+  <w:num w:numId="21" w16cid:durableId="83841800">
+    <w:abstractNumId w:val="22"/>
+  </w:num>
+  <w:num w:numId="22" w16cid:durableId="744451154">
+    <w:abstractNumId w:val="16"/>
+  </w:num>
+  <w:num w:numId="23" w16cid:durableId="955481730">
     <w:abstractNumId w:val="7"/>
   </w:num>
-  <w:num w:numId="16" w16cid:durableId="366023888">
-    <w:abstractNumId w:val="9"/>
-  </w:num>
-  <w:num w:numId="17" w16cid:durableId="271405319">
-    <w:abstractNumId w:val="13"/>
-  </w:num>
-  <w:num w:numId="18" w16cid:durableId="1544371102">
-    <w:abstractNumId w:val="24"/>
-  </w:num>
-  <w:num w:numId="19" w16cid:durableId="1757051115">
-    <w:abstractNumId w:val="12"/>
-  </w:num>
-  <w:num w:numId="20" w16cid:durableId="1431004260">
-    <w:abstractNumId w:val="21"/>
-  </w:num>
-  <w:num w:numId="21" w16cid:durableId="83841800">
-    <w:abstractNumId w:val="20"/>
-  </w:num>
-  <w:num w:numId="22" w16cid:durableId="744451154">
-    <w:abstractNumId w:val="14"/>
-  </w:num>
-  <w:num w:numId="23" w16cid:durableId="955481730">
-    <w:abstractNumId w:val="6"/>
-  </w:num>
   <w:num w:numId="24" w16cid:durableId="1868831868">
-    <w:abstractNumId w:val="10"/>
+    <w:abstractNumId w:val="11"/>
   </w:num>
   <w:num w:numId="25" w16cid:durableId="449520505">
-    <w:abstractNumId w:val="5"/>
+    <w:abstractNumId w:val="6"/>
   </w:num>
   <w:num w:numId="26" w16cid:durableId="201331292">
     <w:abstractNumId w:val="0"/>
@@ -9975,10 +10282,16 @@
     <w:abstractNumId w:val="1"/>
   </w:num>
   <w:num w:numId="28" w16cid:durableId="665133310">
-    <w:abstractNumId w:val="15"/>
+    <w:abstractNumId w:val="17"/>
   </w:num>
   <w:num w:numId="29" w16cid:durableId="1569076333">
     <w:abstractNumId w:val="3"/>
+  </w:num>
+  <w:num w:numId="30" w16cid:durableId="2005089384">
+    <w:abstractNumId w:val="5"/>
+  </w:num>
+  <w:num w:numId="31" w16cid:durableId="496187710">
+    <w:abstractNumId w:val="14"/>
   </w:num>
 </w:numbering>
 </file>
@@ -10412,6 +10725,7 @@
   <w:style w:type="character" w:default="1" w:styleId="Fuentedeprrafopredeter">
     <w:name w:val="Default Paragraph Font"/>
     <w:uiPriority w:val="1"/>
+    <w:semiHidden/>
     <w:unhideWhenUsed/>
   </w:style>
   <w:style w:type="table" w:default="1" w:styleId="Tablanormal">

</xml_diff>

<commit_message>
Se añade funcion para el estado de rotación al módulo matriz y función para hacer cumplir una regla entre dos matrices en el modulo de funciones
</commit_message>
<xml_diff>
--- a/Informe_Parcial1.docx
+++ b/Informe_Parcial1.docx
@@ -612,7 +612,23 @@
           <w:sz w:val="24"/>
           <w:szCs w:val="24"/>
         </w:rPr>
-        <w:t>La entrada del programa es una clave K (ejemplo: K(4,3,1,-1,1) ), debemos dar una configuración de cerradura (X) que satisfaga esta clave.</w:t>
+        <w:t xml:space="preserve">La entrada del programa es una clave K (ejemplo: </w:t>
+      </w:r>
+      <w:proofErr w:type="gramStart"/>
+      <w:r>
+        <w:rPr>
+          <w:sz w:val="24"/>
+          <w:szCs w:val="24"/>
+        </w:rPr>
+        <w:t>K(</w:t>
+      </w:r>
+      <w:proofErr w:type="gramEnd"/>
+      <w:r>
+        <w:rPr>
+          <w:sz w:val="24"/>
+          <w:szCs w:val="24"/>
+        </w:rPr>
+        <w:t>4,3,1,-1,1) ), debemos dar una configuración de cerradura (X) que satisfaga esta clave.</w:t>
       </w:r>
       <w:r>
         <w:rPr>
@@ -1562,14 +1578,46 @@
           <w:szCs w:val="24"/>
         </w:rPr>
         <w:lastRenderedPageBreak/>
-        <w:t>F = Fila  |  C = Columna  |  n</w:t>
-      </w:r>
-      <w:r>
-        <w:rPr>
-          <w:sz w:val="24"/>
-          <w:szCs w:val="24"/>
-        </w:rPr>
-        <w:t xml:space="preserve"> = 5  | nxn </w:t>
+        <w:t xml:space="preserve">F = </w:t>
+      </w:r>
+      <w:proofErr w:type="gramStart"/>
+      <w:r>
+        <w:rPr>
+          <w:sz w:val="24"/>
+          <w:szCs w:val="24"/>
+        </w:rPr>
+        <w:t>Fila  |</w:t>
+      </w:r>
+      <w:proofErr w:type="gramEnd"/>
+      <w:r>
+        <w:rPr>
+          <w:sz w:val="24"/>
+          <w:szCs w:val="24"/>
+        </w:rPr>
+        <w:t xml:space="preserve">  C = Columna  |  n</w:t>
+      </w:r>
+      <w:r>
+        <w:rPr>
+          <w:sz w:val="24"/>
+          <w:szCs w:val="24"/>
+        </w:rPr>
+        <w:t xml:space="preserve"> = 5  | </w:t>
+      </w:r>
+      <w:proofErr w:type="spellStart"/>
+      <w:r>
+        <w:rPr>
+          <w:sz w:val="24"/>
+          <w:szCs w:val="24"/>
+        </w:rPr>
+        <w:t>nxn</w:t>
+      </w:r>
+      <w:proofErr w:type="spellEnd"/>
+      <w:r>
+        <w:rPr>
+          <w:sz w:val="24"/>
+          <w:szCs w:val="24"/>
+        </w:rPr>
+        <w:t xml:space="preserve"> </w:t>
       </w:r>
       <w:r>
         <w:rPr>
@@ -2502,7 +2550,15 @@
                               <w:t>d</w:t>
                             </w:r>
                             <w:r>
-                              <w:t>erecha = (nxn)-1</w:t>
+                              <w:t>erecha = (</w:t>
+                            </w:r>
+                            <w:proofErr w:type="spellStart"/>
+                            <w:r>
+                              <w:t>nxn</w:t>
+                            </w:r>
+                            <w:proofErr w:type="spellEnd"/>
+                            <w:r>
+                              <w:t>)-1</w:t>
                             </w:r>
                           </w:p>
                           <w:p>
@@ -2558,7 +2614,15 @@
                               <w:t>c</w:t>
                             </w:r>
                             <w:r>
-                              <w:t>entro = ((nxn)/2 +1)</w:t>
+                              <w:t>entro = ((</w:t>
+                            </w:r>
+                            <w:proofErr w:type="spellStart"/>
+                            <w:r>
+                              <w:t>nxn</w:t>
+                            </w:r>
+                            <w:proofErr w:type="spellEnd"/>
+                            <w:r>
+                              <w:t>)/2 +1)</w:t>
                             </w:r>
                           </w:p>
                           <w:p>
@@ -2571,7 +2635,20 @@
                               <w:spacing w:line="240" w:lineRule="auto"/>
                             </w:pPr>
                             <w:r>
-                              <w:t>Valor casilla antes del centro: C + ((F-1)xn)</w:t>
+                              <w:t>Valor casilla antes del centro: C + ((F-</w:t>
+                            </w:r>
+                            <w:proofErr w:type="gramStart"/>
+                            <w:r>
+                              <w:t>1)</w:t>
+                            </w:r>
+                            <w:proofErr w:type="spellStart"/>
+                            <w:r>
+                              <w:t>xn</w:t>
+                            </w:r>
+                            <w:proofErr w:type="spellEnd"/>
+                            <w:proofErr w:type="gramEnd"/>
+                            <w:r>
+                              <w:t>)</w:t>
                             </w:r>
                           </w:p>
                           <w:p>
@@ -2584,7 +2661,20 @@
                               <w:spacing w:line="240" w:lineRule="auto"/>
                             </w:pPr>
                             <w:r>
-                              <w:t>Valor casilla después del centro: (C + ((F-1)xn))-1</w:t>
+                              <w:t>Valor casilla después del centro: (C + ((F-</w:t>
+                            </w:r>
+                            <w:proofErr w:type="gramStart"/>
+                            <w:r>
+                              <w:t>1)</w:t>
+                            </w:r>
+                            <w:proofErr w:type="spellStart"/>
+                            <w:r>
+                              <w:t>xn</w:t>
+                            </w:r>
+                            <w:proofErr w:type="spellEnd"/>
+                            <w:proofErr w:type="gramEnd"/>
+                            <w:r>
+                              <w:t>))-1</w:t>
                             </w:r>
                           </w:p>
                         </w:txbxContent>
@@ -2690,7 +2780,15 @@
                         <w:t>d</w:t>
                       </w:r>
                       <w:r>
-                        <w:t>erecha = (nxn)-1</w:t>
+                        <w:t>erecha = (</w:t>
+                      </w:r>
+                      <w:proofErr w:type="spellStart"/>
+                      <w:r>
+                        <w:t>nxn</w:t>
+                      </w:r>
+                      <w:proofErr w:type="spellEnd"/>
+                      <w:r>
+                        <w:t>)-1</w:t>
                       </w:r>
                     </w:p>
                     <w:p>
@@ -2746,7 +2844,15 @@
                         <w:t>c</w:t>
                       </w:r>
                       <w:r>
-                        <w:t>entro = ((nxn)/2 +1)</w:t>
+                        <w:t>entro = ((</w:t>
+                      </w:r>
+                      <w:proofErr w:type="spellStart"/>
+                      <w:r>
+                        <w:t>nxn</w:t>
+                      </w:r>
+                      <w:proofErr w:type="spellEnd"/>
+                      <w:r>
+                        <w:t>)/2 +1)</w:t>
                       </w:r>
                     </w:p>
                     <w:p>
@@ -2759,7 +2865,20 @@
                         <w:spacing w:line="240" w:lineRule="auto"/>
                       </w:pPr>
                       <w:r>
-                        <w:t>Valor casilla antes del centro: C + ((F-1)xn)</w:t>
+                        <w:t>Valor casilla antes del centro: C + ((F-</w:t>
+                      </w:r>
+                      <w:proofErr w:type="gramStart"/>
+                      <w:r>
+                        <w:t>1)</w:t>
+                      </w:r>
+                      <w:proofErr w:type="spellStart"/>
+                      <w:r>
+                        <w:t>xn</w:t>
+                      </w:r>
+                      <w:proofErr w:type="spellEnd"/>
+                      <w:proofErr w:type="gramEnd"/>
+                      <w:r>
+                        <w:t>)</w:t>
                       </w:r>
                     </w:p>
                     <w:p>
@@ -2772,7 +2891,20 @@
                         <w:spacing w:line="240" w:lineRule="auto"/>
                       </w:pPr>
                       <w:r>
-                        <w:t>Valor casilla después del centro: (C + ((F-1)xn))-1</w:t>
+                        <w:t>Valor casilla después del centro: (C + ((F-</w:t>
+                      </w:r>
+                      <w:proofErr w:type="gramStart"/>
+                      <w:r>
+                        <w:t>1)</w:t>
+                      </w:r>
+                      <w:proofErr w:type="spellStart"/>
+                      <w:r>
+                        <w:t>xn</w:t>
+                      </w:r>
+                      <w:proofErr w:type="spellEnd"/>
+                      <w:proofErr w:type="gramEnd"/>
+                      <w:r>
+                        <w:t>))-1</w:t>
                       </w:r>
                     </w:p>
                   </w:txbxContent>
@@ -3341,7 +3473,15 @@
                             </w:r>
                             <w:bookmarkStart w:id="0" w:name="_Hlk162375655"/>
                             <w:r>
-                              <w:t>(F,C) -&gt; (C, n-F+1)</w:t>
+                              <w:t>(</w:t>
+                            </w:r>
+                            <w:proofErr w:type="gramStart"/>
+                            <w:r>
+                              <w:t>F,C</w:t>
+                            </w:r>
+                            <w:proofErr w:type="gramEnd"/>
+                            <w:r>
+                              <w:t>) -&gt; (C, n-F+1)</w:t>
                             </w:r>
                             <w:bookmarkEnd w:id="0"/>
                           </w:p>
@@ -3451,7 +3591,15 @@
                       </w:r>
                       <w:bookmarkStart w:id="1" w:name="_Hlk162375655"/>
                       <w:r>
-                        <w:t>(F,C) -&gt; (C, n-F+1)</w:t>
+                        <w:t>(</w:t>
+                      </w:r>
+                      <w:proofErr w:type="gramStart"/>
+                      <w:r>
+                        <w:t>F,C</w:t>
+                      </w:r>
+                      <w:proofErr w:type="gramEnd"/>
+                      <w:r>
+                        <w:t>) -&gt; (C, n-F+1)</w:t>
                       </w:r>
                       <w:bookmarkEnd w:id="1"/>
                     </w:p>
@@ -3529,7 +3677,7 @@
           <w:noProof/>
         </w:rPr>
         <w:drawing>
-          <wp:anchor distT="0" distB="0" distL="114300" distR="114300" simplePos="0" relativeHeight="251660288" behindDoc="0" locked="0" layoutInCell="1" allowOverlap="1" wp14:anchorId="15331E70" wp14:editId="760B9CE1">
+          <wp:anchor distT="0" distB="0" distL="114300" distR="114300" simplePos="0" relativeHeight="251660288" behindDoc="0" locked="0" layoutInCell="1" allowOverlap="1" wp14:anchorId="15331E70" wp14:editId="72570F09">
             <wp:simplePos x="0" y="0"/>
             <wp:positionH relativeFrom="margin">
               <wp:posOffset>501015</wp:posOffset>
@@ -4338,7 +4486,25 @@
           <w:szCs w:val="24"/>
           <w:lang w:val="en-GB"/>
         </w:rPr>
-        <w:t xml:space="preserve">(F,C) -&gt; (C, n-F+1) </w:t>
+        <w:t>(</w:t>
+      </w:r>
+      <w:proofErr w:type="gramStart"/>
+      <w:r>
+        <w:rPr>
+          <w:sz w:val="24"/>
+          <w:szCs w:val="24"/>
+          <w:lang w:val="en-GB"/>
+        </w:rPr>
+        <w:t>F,C</w:t>
+      </w:r>
+      <w:proofErr w:type="gramEnd"/>
+      <w:r>
+        <w:rPr>
+          <w:sz w:val="24"/>
+          <w:szCs w:val="24"/>
+          <w:lang w:val="en-GB"/>
+        </w:rPr>
+        <w:t xml:space="preserve">) -&gt; (C, n-F+1) </w:t>
       </w:r>
       <w:r>
         <w:rPr>
@@ -4466,7 +4632,23 @@
           <w:sz w:val="24"/>
           <w:szCs w:val="24"/>
         </w:rPr>
-        <w:t>(F,C) -&gt; (C, n-F+1)</w:t>
+        <w:t>(</w:t>
+      </w:r>
+      <w:proofErr w:type="gramStart"/>
+      <w:r>
+        <w:rPr>
+          <w:sz w:val="24"/>
+          <w:szCs w:val="24"/>
+        </w:rPr>
+        <w:t>F,C</w:t>
+      </w:r>
+      <w:proofErr w:type="gramEnd"/>
+      <w:r>
+        <w:rPr>
+          <w:sz w:val="24"/>
+          <w:szCs w:val="24"/>
+        </w:rPr>
+        <w:t>) -&gt; (C, n-F+1)</w:t>
       </w:r>
     </w:p>
     <w:p>
@@ -4512,7 +4694,23 @@
           <w:sz w:val="24"/>
           <w:szCs w:val="24"/>
         </w:rPr>
-        <w:t xml:space="preserve">(F,C) </w:t>
+        <w:t>(</w:t>
+      </w:r>
+      <w:proofErr w:type="gramStart"/>
+      <w:r>
+        <w:rPr>
+          <w:sz w:val="24"/>
+          <w:szCs w:val="24"/>
+        </w:rPr>
+        <w:t>F,C</w:t>
+      </w:r>
+      <w:proofErr w:type="gramEnd"/>
+      <w:r>
+        <w:rPr>
+          <w:sz w:val="24"/>
+          <w:szCs w:val="24"/>
+        </w:rPr>
+        <w:t xml:space="preserve">) </w:t>
       </w:r>
       <w:r>
         <w:rPr>
@@ -4565,7 +4763,23 @@
           <w:sz w:val="24"/>
           <w:szCs w:val="24"/>
         </w:rPr>
-        <w:t xml:space="preserve">(F,C) </w:t>
+        <w:t>(</w:t>
+      </w:r>
+      <w:proofErr w:type="gramStart"/>
+      <w:r>
+        <w:rPr>
+          <w:sz w:val="24"/>
+          <w:szCs w:val="24"/>
+        </w:rPr>
+        <w:t>F,C</w:t>
+      </w:r>
+      <w:proofErr w:type="gramEnd"/>
+      <w:r>
+        <w:rPr>
+          <w:sz w:val="24"/>
+          <w:szCs w:val="24"/>
+        </w:rPr>
+        <w:t xml:space="preserve">) </w:t>
       </w:r>
       <w:r>
         <w:rPr>
@@ -4613,7 +4827,23 @@
           <w:sz w:val="24"/>
           <w:szCs w:val="24"/>
         </w:rPr>
-        <w:t>casilla en su forma original (F,C)</w:t>
+        <w:t>casilla en su forma original (</w:t>
+      </w:r>
+      <w:proofErr w:type="gramStart"/>
+      <w:r>
+        <w:rPr>
+          <w:sz w:val="24"/>
+          <w:szCs w:val="24"/>
+        </w:rPr>
+        <w:t>F,C</w:t>
+      </w:r>
+      <w:proofErr w:type="gramEnd"/>
+      <w:r>
+        <w:rPr>
+          <w:sz w:val="24"/>
+          <w:szCs w:val="24"/>
+        </w:rPr>
+        <w:t>)</w:t>
       </w:r>
     </w:p>
     <w:p>
@@ -4999,11 +5229,16 @@
                               <w:t>y</w:t>
                             </w:r>
                             <w:r>
-                              <w:t xml:space="preserve"> C&lt;=</w:t>
+                              <w:t xml:space="preserve"> C&lt;</w:t>
+                            </w:r>
+                            <w:proofErr w:type="gramStart"/>
+                            <w:r>
+                              <w:t>=</w:t>
                             </w:r>
                             <w:r>
                               <w:t>(</w:t>
                             </w:r>
+                            <w:proofErr w:type="gramEnd"/>
                             <w:r>
                               <w:t>n/2 +1</w:t>
                             </w:r>
@@ -5068,12 +5303,14 @@
                               </w:tabs>
                               <w:spacing w:line="254" w:lineRule="auto"/>
                             </w:pPr>
+                            <w:proofErr w:type="gramStart"/>
                             <w:r>
                               <w:t>C&gt;</w:t>
                             </w:r>
                             <w:r>
                               <w:t>(</w:t>
                             </w:r>
+                            <w:proofErr w:type="gramEnd"/>
                             <w:r>
                               <w:t>n/2 +1</w:t>
                             </w:r>
@@ -5310,11 +5547,16 @@
                         <w:t>y</w:t>
                       </w:r>
                       <w:r>
-                        <w:t xml:space="preserve"> C&lt;=</w:t>
+                        <w:t xml:space="preserve"> C&lt;</w:t>
+                      </w:r>
+                      <w:proofErr w:type="gramStart"/>
+                      <w:r>
+                        <w:t>=</w:t>
                       </w:r>
                       <w:r>
                         <w:t>(</w:t>
                       </w:r>
+                      <w:proofErr w:type="gramEnd"/>
                       <w:r>
                         <w:t>n/2 +1</w:t>
                       </w:r>
@@ -5379,12 +5621,14 @@
                         </w:tabs>
                         <w:spacing w:line="254" w:lineRule="auto"/>
                       </w:pPr>
+                      <w:proofErr w:type="gramStart"/>
                       <w:r>
                         <w:t>C&gt;</w:t>
                       </w:r>
                       <w:r>
                         <w:t>(</w:t>
                       </w:r>
+                      <w:proofErr w:type="gramEnd"/>
                       <w:r>
                         <w:t>n/2 +1</w:t>
                       </w:r>
@@ -5427,6 +5671,9 @@
         </mc:AlternateContent>
       </w:r>
       <w:r>
+        <w:rPr>
+          <w:noProof/>
+        </w:rPr>
         <mc:AlternateContent>
           <mc:Choice Requires="wps">
             <w:drawing>
@@ -5442,7 +5689,7 @@
                 <wp:effectExtent l="0" t="0" r="23495" b="12065"/>
                 <wp:wrapNone/>
                 <wp:docPr id="2034091855" name="Rectángulo 8"/>
-                <wp:cNvGraphicFramePr xmlns:a="http://schemas.openxmlformats.org/drawingml/2006/main"/>
+                <wp:cNvGraphicFramePr/>
                 <a:graphic xmlns:a="http://schemas.openxmlformats.org/drawingml/2006/main">
                   <a:graphicData uri="http://schemas.microsoft.com/office/word/2010/wordprocessingShape">
                     <wps:wsp>
@@ -5500,7 +5747,7 @@
           </mc:Choice>
           <mc:Fallback>
             <w:pict>
-              <v:rect w14:anchorId="107C0E67" id="Rectángulo 8" o:spid="_x0000_s1026" style="position:absolute;margin-left:207.75pt;margin-top:88.2pt;width:16.15pt;height:9.55pt;z-index:251687936;visibility:visible;mso-wrap-style:square;mso-width-percent:0;mso-height-percent:0;mso-wrap-distance-left:9pt;mso-wrap-distance-top:0;mso-wrap-distance-right:9pt;mso-wrap-distance-bottom:0;mso-position-horizontal:absolute;mso-position-horizontal-relative:margin;mso-position-vertical:absolute;mso-position-vertical-relative:text;mso-width-percent:0;mso-height-percent:0;mso-width-relative:margin;mso-height-relative:margin;v-text-anchor:middle" o:gfxdata="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" fillcolor="#ffc000" strokecolor="#5a5a5a [2109]" strokeweight=".25pt">
+              <v:rect w14:anchorId="659E90BE" id="Rectángulo 8" o:spid="_x0000_s1026" style="position:absolute;margin-left:207.75pt;margin-top:88.2pt;width:16.15pt;height:9.55pt;z-index:251687936;visibility:visible;mso-wrap-style:square;mso-width-percent:0;mso-height-percent:0;mso-wrap-distance-left:9pt;mso-wrap-distance-top:0;mso-wrap-distance-right:9pt;mso-wrap-distance-bottom:0;mso-position-horizontal:absolute;mso-position-horizontal-relative:margin;mso-position-vertical:absolute;mso-position-vertical-relative:text;mso-width-percent:0;mso-height-percent:0;mso-width-relative:margin;mso-height-relative:margin;v-text-anchor:middle" o:gfxdata="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" fillcolor="#ffc000" strokecolor="#5a5a5a [2109]" strokeweight=".25pt">
                 <v:fill opacity="21074f"/>
                 <w10:wrap anchorx="margin"/>
               </v:rect>
@@ -5509,6 +5756,9 @@
         </mc:AlternateContent>
       </w:r>
       <w:r>
+        <w:rPr>
+          <w:noProof/>
+        </w:rPr>
         <mc:AlternateContent>
           <mc:Choice Requires="wps">
             <w:drawing>
@@ -5524,7 +5774,7 @@
                 <wp:effectExtent l="0" t="0" r="23495" b="12065"/>
                 <wp:wrapNone/>
                 <wp:docPr id="209235619" name="Rectángulo 8"/>
-                <wp:cNvGraphicFramePr xmlns:a="http://schemas.openxmlformats.org/drawingml/2006/main"/>
+                <wp:cNvGraphicFramePr/>
                 <a:graphic xmlns:a="http://schemas.openxmlformats.org/drawingml/2006/main">
                   <a:graphicData uri="http://schemas.microsoft.com/office/word/2010/wordprocessingShape">
                     <wps:wsp>
@@ -5582,7 +5832,7 @@
           </mc:Choice>
           <mc:Fallback>
             <w:pict>
-              <v:rect w14:anchorId="7E4E4A1A" id="Rectángulo 8" o:spid="_x0000_s1026" style="position:absolute;margin-left:207.45pt;margin-top:124.85pt;width:16.15pt;height:9.55pt;z-index:251689984;visibility:visible;mso-wrap-style:square;mso-width-percent:0;mso-height-percent:0;mso-wrap-distance-left:9pt;mso-wrap-distance-top:0;mso-wrap-distance-right:9pt;mso-wrap-distance-bottom:0;mso-position-horizontal:absolute;mso-position-horizontal-relative:margin;mso-position-vertical:absolute;mso-position-vertical-relative:text;mso-width-percent:0;mso-height-percent:0;mso-width-relative:margin;mso-height-relative:margin;v-text-anchor:middle" o:gfxdata="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" fillcolor="#002060" strokecolor="#5a5a5a [2109]" strokeweight=".25pt">
+              <v:rect w14:anchorId="6DC8CC66" id="Rectángulo 8" o:spid="_x0000_s1026" style="position:absolute;margin-left:207.45pt;margin-top:124.85pt;width:16.15pt;height:9.55pt;z-index:251689984;visibility:visible;mso-wrap-style:square;mso-width-percent:0;mso-height-percent:0;mso-wrap-distance-left:9pt;mso-wrap-distance-top:0;mso-wrap-distance-right:9pt;mso-wrap-distance-bottom:0;mso-position-horizontal:absolute;mso-position-horizontal-relative:margin;mso-position-vertical:absolute;mso-position-vertical-relative:text;mso-width-percent:0;mso-height-percent:0;mso-width-relative:margin;mso-height-relative:margin;v-text-anchor:middle" o:gfxdata="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" fillcolor="#002060" strokecolor="#5a5a5a [2109]" strokeweight=".25pt">
                 <v:fill opacity="21074f"/>
                 <w10:wrap anchorx="margin"/>
               </v:rect>
@@ -5591,6 +5841,9 @@
         </mc:AlternateContent>
       </w:r>
       <w:r>
+        <w:rPr>
+          <w:noProof/>
+        </w:rPr>
         <mc:AlternateContent>
           <mc:Choice Requires="wps">
             <w:drawing>
@@ -5606,7 +5859,7 @@
                 <wp:effectExtent l="0" t="0" r="23495" b="12065"/>
                 <wp:wrapNone/>
                 <wp:docPr id="81963045" name="Rectángulo 8"/>
-                <wp:cNvGraphicFramePr xmlns:a="http://schemas.openxmlformats.org/drawingml/2006/main"/>
+                <wp:cNvGraphicFramePr/>
                 <a:graphic xmlns:a="http://schemas.openxmlformats.org/drawingml/2006/main">
                   <a:graphicData uri="http://schemas.microsoft.com/office/word/2010/wordprocessingShape">
                     <wps:wsp>
@@ -5664,7 +5917,7 @@
           </mc:Choice>
           <mc:Fallback>
             <w:pict>
-              <v:rect w14:anchorId="5CFB6EB3" id="Rectángulo 8" o:spid="_x0000_s1026" style="position:absolute;margin-left:207.45pt;margin-top:162.15pt;width:16.15pt;height:9.55pt;z-index:251692032;visibility:visible;mso-wrap-style:square;mso-width-percent:0;mso-height-percent:0;mso-wrap-distance-left:9pt;mso-wrap-distance-top:0;mso-wrap-distance-right:9pt;mso-wrap-distance-bottom:0;mso-position-horizontal:absolute;mso-position-horizontal-relative:margin;mso-position-vertical:absolute;mso-position-vertical-relative:text;mso-width-percent:0;mso-height-percent:0;mso-width-relative:margin;mso-height-relative:margin;v-text-anchor:middle" o:gfxdata="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" fillcolor="#92d050" strokecolor="#5a5a5a [2109]" strokeweight=".25pt">
+              <v:rect w14:anchorId="05E4A34C" id="Rectángulo 8" o:spid="_x0000_s1026" style="position:absolute;margin-left:207.45pt;margin-top:162.15pt;width:16.15pt;height:9.55pt;z-index:251692032;visibility:visible;mso-wrap-style:square;mso-width-percent:0;mso-height-percent:0;mso-wrap-distance-left:9pt;mso-wrap-distance-top:0;mso-wrap-distance-right:9pt;mso-wrap-distance-bottom:0;mso-position-horizontal:absolute;mso-position-horizontal-relative:margin;mso-position-vertical:absolute;mso-position-vertical-relative:text;mso-width-percent:0;mso-height-percent:0;mso-width-relative:margin;mso-height-relative:margin;v-text-anchor:middle" o:gfxdata="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" fillcolor="#92d050" strokecolor="#5a5a5a [2109]" strokeweight=".25pt">
                 <v:fill opacity="21074f"/>
                 <w10:wrap anchorx="margin"/>
               </v:rect>
@@ -5673,6 +5926,9 @@
         </mc:AlternateContent>
       </w:r>
       <w:r>
+        <w:rPr>
+          <w:noProof/>
+        </w:rPr>
         <mc:AlternateContent>
           <mc:Choice Requires="wps">
             <w:drawing>
@@ -5752,7 +6008,7 @@
           </mc:Choice>
           <mc:Fallback>
             <w:pict>
-              <v:rect w14:anchorId="6C01BA2F" id="Rectángulo 8" o:spid="_x0000_s1026" style="position:absolute;margin-left:207.45pt;margin-top:37.55pt;width:16.2pt;height:9.55pt;z-index:251685888;visibility:visible;mso-wrap-style:square;mso-width-percent:0;mso-height-percent:0;mso-wrap-distance-left:9pt;mso-wrap-distance-top:0;mso-wrap-distance-right:9pt;mso-wrap-distance-bottom:0;mso-position-horizontal:absolute;mso-position-horizontal-relative:margin;mso-position-vertical:absolute;mso-position-vertical-relative:text;mso-width-percent:0;mso-height-percent:0;mso-width-relative:margin;mso-height-relative:margin;v-text-anchor:middle" o:gfxdata="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" fillcolor="red" strokecolor="#5a5a5a [2109]" strokeweight=".25pt">
+              <v:rect w14:anchorId="543F507F" id="Rectángulo 8" o:spid="_x0000_s1026" style="position:absolute;margin-left:207.45pt;margin-top:37.55pt;width:16.2pt;height:9.55pt;z-index:251685888;visibility:visible;mso-wrap-style:square;mso-width-percent:0;mso-height-percent:0;mso-wrap-distance-left:9pt;mso-wrap-distance-top:0;mso-wrap-distance-right:9pt;mso-wrap-distance-bottom:0;mso-position-horizontal:absolute;mso-position-horizontal-relative:margin;mso-position-vertical:absolute;mso-position-vertical-relative:text;mso-width-percent:0;mso-height-percent:0;mso-width-relative:margin;mso-height-relative:margin;v-text-anchor:middle" o:gfxdata="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" fillcolor="red" strokecolor="#5a5a5a [2109]" strokeweight=".25pt">
                 <v:fill opacity="21074f"/>
                 <w10:wrap anchorx="margin"/>
               </v:rect>
@@ -5782,6 +6038,9 @@
         </w:rPr>
       </w:pPr>
       <w:r>
+        <w:rPr>
+          <w:noProof/>
+        </w:rPr>
         <mc:AlternateContent>
           <mc:Choice Requires="wpg">
             <w:drawing>
@@ -6123,7 +6382,7 @@
           </mc:Choice>
           <mc:Fallback>
             <w:pict>
-              <v:group w14:anchorId="0D9739BE" id="Grupo 5" o:spid="_x0000_s1026" style="position:absolute;margin-left:37.2pt;margin-top:26.05pt;width:152.25pt;height:141pt;z-index:-251634688;mso-width-relative:margin;mso-height-relative:margin" coordsize="42145,39616" o:gfxdata="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">
+              <v:group w14:anchorId="02E93899" id="Grupo 5" o:spid="_x0000_s1026" style="position:absolute;margin-left:37.2pt;margin-top:26.05pt;width:152.25pt;height:141pt;z-index:-251634688;mso-width-relative:margin;mso-height-relative:margin" coordsize="42145,39616" o:gfxdata="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">
                 <v:shapetype id="_x0000_t75" coordsize="21600,21600" o:spt="75" o:preferrelative="t" path="m@4@5l@4@11@9@11@9@5xe" filled="f" stroked="f">
                   <v:stroke joinstyle="miter"/>
                   <v:formulas>
@@ -6205,6 +6464,7 @@
         <w:rPr>
           <w:b/>
           <w:bCs/>
+          <w:noProof/>
           <w:sz w:val="24"/>
           <w:szCs w:val="24"/>
         </w:rPr>
@@ -6224,7 +6484,7 @@
                 <wp:effectExtent l="0" t="0" r="23495" b="12065"/>
                 <wp:wrapNone/>
                 <wp:docPr id="258351496" name="Rectángulo 8"/>
-                <wp:cNvGraphicFramePr xmlns:a="http://schemas.openxmlformats.org/drawingml/2006/main"/>
+                <wp:cNvGraphicFramePr/>
                 <a:graphic xmlns:a="http://schemas.openxmlformats.org/drawingml/2006/main">
                   <a:graphicData uri="http://schemas.microsoft.com/office/word/2010/wordprocessingShape">
                     <wps:wsp>
@@ -6282,7 +6542,7 @@
           </mc:Choice>
           <mc:Fallback>
             <w:pict>
-              <v:rect w14:anchorId="29D2E555" id="Rectángulo 8" o:spid="_x0000_s1026" style="position:absolute;margin-left:223.8pt;margin-top:36.75pt;width:16.15pt;height:9.55pt;z-index:251698176;visibility:visible;mso-wrap-style:square;mso-width-percent:0;mso-height-percent:0;mso-wrap-distance-left:9pt;mso-wrap-distance-top:0;mso-wrap-distance-right:9pt;mso-wrap-distance-bottom:0;mso-position-horizontal:absolute;mso-position-horizontal-relative:margin;mso-position-vertical:absolute;mso-position-vertical-relative:text;mso-width-percent:0;mso-height-percent:0;mso-width-relative:margin;mso-height-relative:margin;v-text-anchor:middle" o:gfxdata="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" fillcolor="#ffc000" strokecolor="#5a5a5a [2109]" strokeweight=".25pt">
+              <v:rect w14:anchorId="4E8B4CA1" id="Rectángulo 8" o:spid="_x0000_s1026" style="position:absolute;margin-left:223.8pt;margin-top:36.75pt;width:16.15pt;height:9.55pt;z-index:251698176;visibility:visible;mso-wrap-style:square;mso-width-percent:0;mso-height-percent:0;mso-wrap-distance-left:9pt;mso-wrap-distance-top:0;mso-wrap-distance-right:9pt;mso-wrap-distance-bottom:0;mso-position-horizontal:absolute;mso-position-horizontal-relative:margin;mso-position-vertical:absolute;mso-position-vertical-relative:text;mso-width-percent:0;mso-height-percent:0;mso-width-relative:margin;mso-height-relative:margin;v-text-anchor:middle" o:gfxdata="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" fillcolor="#ffc000" strokecolor="#5a5a5a [2109]" strokeweight=".25pt">
                 <v:fill opacity="21074f"/>
                 <w10:wrap anchorx="margin"/>
               </v:rect>
@@ -6294,6 +6554,7 @@
         <w:rPr>
           <w:b/>
           <w:bCs/>
+          <w:noProof/>
           <w:sz w:val="24"/>
           <w:szCs w:val="24"/>
         </w:rPr>
@@ -6312,7 +6573,7 @@
                 <wp:effectExtent l="0" t="0" r="23495" b="12065"/>
                 <wp:wrapNone/>
                 <wp:docPr id="1931324596" name="Rectángulo 8"/>
-                <wp:cNvGraphicFramePr xmlns:a="http://schemas.openxmlformats.org/drawingml/2006/main"/>
+                <wp:cNvGraphicFramePr/>
                 <a:graphic xmlns:a="http://schemas.openxmlformats.org/drawingml/2006/main">
                   <a:graphicData uri="http://schemas.microsoft.com/office/word/2010/wordprocessingShape">
                     <wps:wsp>
@@ -6370,7 +6631,7 @@
           </mc:Choice>
           <mc:Fallback>
             <w:pict>
-              <v:rect w14:anchorId="2EF1C4AD" id="Rectángulo 8" o:spid="_x0000_s1026" style="position:absolute;margin-left:223.5pt;margin-top:73.4pt;width:16.15pt;height:9.55pt;z-index:251699200;visibility:visible;mso-wrap-style:square;mso-width-percent:0;mso-height-percent:0;mso-wrap-distance-left:9pt;mso-wrap-distance-top:0;mso-wrap-distance-right:9pt;mso-wrap-distance-bottom:0;mso-position-horizontal:absolute;mso-position-horizontal-relative:margin;mso-position-vertical:absolute;mso-position-vertical-relative:text;mso-width-percent:0;mso-height-percent:0;mso-width-relative:margin;mso-height-relative:margin;v-text-anchor:middle" o:gfxdata="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" fillcolor="#92d050" strokecolor="#5a5a5a [2109]" strokeweight=".25pt">
+              <v:rect w14:anchorId="002668BB" id="Rectángulo 8" o:spid="_x0000_s1026" style="position:absolute;margin-left:223.5pt;margin-top:73.4pt;width:16.15pt;height:9.55pt;z-index:251699200;visibility:visible;mso-wrap-style:square;mso-width-percent:0;mso-height-percent:0;mso-wrap-distance-left:9pt;mso-wrap-distance-top:0;mso-wrap-distance-right:9pt;mso-wrap-distance-bottom:0;mso-position-horizontal:absolute;mso-position-horizontal-relative:margin;mso-position-vertical:absolute;mso-position-vertical-relative:text;mso-width-percent:0;mso-height-percent:0;mso-width-relative:margin;mso-height-relative:margin;v-text-anchor:middle" o:gfxdata="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" fillcolor="#92d050" strokecolor="#5a5a5a [2109]" strokeweight=".25pt">
                 <v:fill opacity="21074f"/>
                 <w10:wrap anchorx="margin"/>
               </v:rect>
@@ -6382,6 +6643,7 @@
         <w:rPr>
           <w:b/>
           <w:bCs/>
+          <w:noProof/>
           <w:sz w:val="24"/>
           <w:szCs w:val="24"/>
         </w:rPr>
@@ -6400,7 +6662,7 @@
                 <wp:effectExtent l="0" t="0" r="23495" b="12065"/>
                 <wp:wrapNone/>
                 <wp:docPr id="511729984" name="Rectángulo 8"/>
-                <wp:cNvGraphicFramePr xmlns:a="http://schemas.openxmlformats.org/drawingml/2006/main"/>
+                <wp:cNvGraphicFramePr/>
                 <a:graphic xmlns:a="http://schemas.openxmlformats.org/drawingml/2006/main">
                   <a:graphicData uri="http://schemas.microsoft.com/office/word/2010/wordprocessingShape">
                     <wps:wsp>
@@ -6458,7 +6720,7 @@
           </mc:Choice>
           <mc:Fallback>
             <w:pict>
-              <v:rect w14:anchorId="5065CB35" id="Rectángulo 8" o:spid="_x0000_s1026" style="position:absolute;margin-left:223.5pt;margin-top:110.7pt;width:16.15pt;height:9.55pt;z-index:251700224;visibility:visible;mso-wrap-style:square;mso-width-percent:0;mso-height-percent:0;mso-wrap-distance-left:9pt;mso-wrap-distance-top:0;mso-wrap-distance-right:9pt;mso-wrap-distance-bottom:0;mso-position-horizontal:absolute;mso-position-horizontal-relative:margin;mso-position-vertical:absolute;mso-position-vertical-relative:text;mso-width-percent:0;mso-height-percent:0;mso-width-relative:margin;mso-height-relative:margin;v-text-anchor:middle" o:gfxdata="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" fillcolor="#002060" strokecolor="#5a5a5a [2109]" strokeweight=".25pt">
+              <v:rect w14:anchorId="4695E2B0" id="Rectángulo 8" o:spid="_x0000_s1026" style="position:absolute;margin-left:223.5pt;margin-top:110.7pt;width:16.15pt;height:9.55pt;z-index:251700224;visibility:visible;mso-wrap-style:square;mso-width-percent:0;mso-height-percent:0;mso-wrap-distance-left:9pt;mso-wrap-distance-top:0;mso-wrap-distance-right:9pt;mso-wrap-distance-bottom:0;mso-position-horizontal:absolute;mso-position-horizontal-relative:margin;mso-position-vertical:absolute;mso-position-vertical-relative:text;mso-width-percent:0;mso-height-percent:0;mso-width-relative:margin;mso-height-relative:margin;v-text-anchor:middle" o:gfxdata="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" fillcolor="#002060" strokecolor="#5a5a5a [2109]" strokeweight=".25pt">
                 <v:fill opacity="21074f"/>
                 <w10:wrap anchorx="margin"/>
               </v:rect>
@@ -6578,14 +6840,22 @@
                               <w:rPr>
                                 <w:lang w:val="es-MX"/>
                               </w:rPr>
-                              <w:t>F&gt;</w:t>
-                            </w:r>
+                              <w:t>F</w:t>
+                            </w:r>
+                            <w:proofErr w:type="gramStart"/>
                             <w:r>
                               <w:rPr>
                                 <w:lang w:val="es-MX"/>
                               </w:rPr>
+                              <w:t>&gt;</w:t>
+                            </w:r>
+                            <w:r>
+                              <w:rPr>
+                                <w:lang w:val="es-MX"/>
+                              </w:rPr>
                               <w:t>(</w:t>
                             </w:r>
+                            <w:proofErr w:type="gramEnd"/>
                             <w:r>
                               <w:rPr>
                                 <w:lang w:val="es-MX"/>
@@ -6646,9 +6916,11 @@
                             <w:r>
                               <w:t>F&lt;</w:t>
                             </w:r>
+                            <w:proofErr w:type="gramStart"/>
                             <w:r>
                               <w:t>=(</w:t>
                             </w:r>
+                            <w:proofErr w:type="gramEnd"/>
                             <w:r>
                               <w:t>n/2</w:t>
                             </w:r>
@@ -6707,7 +6979,15 @@
                               <w:t xml:space="preserve">Si </w:t>
                             </w:r>
                             <w:r>
-                              <w:t>C=1  F&gt;</w:t>
+                              <w:t>C=</w:t>
+                            </w:r>
+                            <w:proofErr w:type="gramStart"/>
+                            <w:r>
+                              <w:t>1  F</w:t>
+                            </w:r>
+                            <w:proofErr w:type="gramEnd"/>
+                            <w:r>
+                              <w:t>&gt;</w:t>
                             </w:r>
                             <w:r>
                               <w:t>(</w:t>
@@ -6738,11 +7018,16 @@
                               <w:t xml:space="preserve">Si </w:t>
                             </w:r>
                             <w:r>
-                              <w:t>F&lt;=</w:t>
+                              <w:t>F&lt;</w:t>
+                            </w:r>
+                            <w:proofErr w:type="gramStart"/>
+                            <w:r>
+                              <w:t>=</w:t>
                             </w:r>
                             <w:r>
                               <w:t>(</w:t>
                             </w:r>
+                            <w:proofErr w:type="gramEnd"/>
                             <w:r>
                               <w:t>n/2 +1</w:t>
                             </w:r>
@@ -6841,14 +7126,22 @@
                         <w:rPr>
                           <w:lang w:val="es-MX"/>
                         </w:rPr>
-                        <w:t>F&gt;</w:t>
-                      </w:r>
+                        <w:t>F</w:t>
+                      </w:r>
+                      <w:proofErr w:type="gramStart"/>
                       <w:r>
                         <w:rPr>
                           <w:lang w:val="es-MX"/>
                         </w:rPr>
+                        <w:t>&gt;</w:t>
+                      </w:r>
+                      <w:r>
+                        <w:rPr>
+                          <w:lang w:val="es-MX"/>
+                        </w:rPr>
                         <w:t>(</w:t>
                       </w:r>
+                      <w:proofErr w:type="gramEnd"/>
                       <w:r>
                         <w:rPr>
                           <w:lang w:val="es-MX"/>
@@ -6909,9 +7202,11 @@
                       <w:r>
                         <w:t>F&lt;</w:t>
                       </w:r>
+                      <w:proofErr w:type="gramStart"/>
                       <w:r>
                         <w:t>=(</w:t>
                       </w:r>
+                      <w:proofErr w:type="gramEnd"/>
                       <w:r>
                         <w:t>n/2</w:t>
                       </w:r>
@@ -6970,7 +7265,15 @@
                         <w:t xml:space="preserve">Si </w:t>
                       </w:r>
                       <w:r>
-                        <w:t>C=1  F&gt;</w:t>
+                        <w:t>C=</w:t>
+                      </w:r>
+                      <w:proofErr w:type="gramStart"/>
+                      <w:r>
+                        <w:t>1  F</w:t>
+                      </w:r>
+                      <w:proofErr w:type="gramEnd"/>
+                      <w:r>
+                        <w:t>&gt;</w:t>
                       </w:r>
                       <w:r>
                         <w:t>(</w:t>
@@ -7001,11 +7304,16 @@
                         <w:t xml:space="preserve">Si </w:t>
                       </w:r>
                       <w:r>
-                        <w:t>F&lt;=</w:t>
+                        <w:t>F&lt;</w:t>
+                      </w:r>
+                      <w:proofErr w:type="gramStart"/>
+                      <w:r>
+                        <w:t>=</w:t>
                       </w:r>
                       <w:r>
                         <w:t>(</w:t>
                       </w:r>
+                      <w:proofErr w:type="gramEnd"/>
                       <w:r>
                         <w:t>n/2 +1</w:t>
                       </w:r>
@@ -7043,6 +7351,7 @@
         <w:rPr>
           <w:b/>
           <w:bCs/>
+          <w:noProof/>
           <w:sz w:val="24"/>
           <w:szCs w:val="24"/>
         </w:rPr>
@@ -7299,7 +7608,7 @@
           </mc:Choice>
           <mc:Fallback>
             <w:pict>
-              <v:group w14:anchorId="6AB9E968" id="Grupo 2" o:spid="_x0000_s1026" style="position:absolute;margin-left:44.7pt;margin-top:25.15pt;width:154.5pt;height:144.75pt;z-index:251694080;mso-position-horizontal-relative:margin;mso-width-relative:margin;mso-height-relative:margin" coordsize="42145,39616" o:gfxdata="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">
+              <v:group w14:anchorId="76E3049F" id="Grupo 2" o:spid="_x0000_s1026" style="position:absolute;margin-left:44.7pt;margin-top:25.15pt;width:154.5pt;height:144.75pt;z-index:251694080;mso-position-horizontal-relative:margin;mso-width-relative:margin;mso-height-relative:margin" coordsize="42145,39616" o:gfxdata="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">
                 <v:shape id="Imagen 1825281433" o:spid="_x0000_s1027" type="#_x0000_t75" style="position:absolute;width:42145;height:39616;visibility:visible;mso-wrap-style:square" o:gfxdata="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">
                   <v:imagedata r:id="rId12" o:title=""/>
                 </v:shape>
@@ -7648,6 +7957,7 @@
         <w:rPr>
           <w:b/>
           <w:bCs/>
+          <w:noProof/>
           <w:sz w:val="24"/>
           <w:szCs w:val="24"/>
         </w:rPr>
@@ -7772,7 +8082,7 @@
           </mc:Choice>
           <mc:Fallback>
             <w:pict>
-              <v:group w14:anchorId="31458E60" id="Grupo 3" o:spid="_x0000_s1026" style="position:absolute;margin-left:43.95pt;margin-top:29.1pt;width:154.5pt;height:150pt;z-index:251702272;mso-position-horizontal-relative:margin;mso-width-relative:margin;mso-height-relative:margin" coordsize="42145,39616" o:gfxdata="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">
+              <v:group w14:anchorId="353AF40C" id="Grupo 3" o:spid="_x0000_s1026" style="position:absolute;margin-left:43.95pt;margin-top:29.1pt;width:154.5pt;height:150pt;z-index:251702272;mso-position-horizontal-relative:margin;mso-width-relative:margin;mso-height-relative:margin" coordsize="42145,39616" o:gfxdata="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">
                 <v:shape id="Imagen 1304061439" o:spid="_x0000_s1027" type="#_x0000_t75" style="position:absolute;width:42145;height:39616;visibility:visible;mso-wrap-style:square" o:gfxdata="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">
                   <v:imagedata r:id="rId12" o:title=""/>
                 </v:shape>
@@ -7813,25 +8123,10 @@
     </w:p>
     <w:p>
       <w:pPr>
-        <w:pStyle w:val="Prrafodelista"/>
         <w:tabs>
           <w:tab w:val="left" w:pos="2010"/>
         </w:tabs>
         <w:spacing w:line="252" w:lineRule="auto"/>
-        <w:ind w:left="1152"/>
-        <w:rPr>
-          <w:sz w:val="24"/>
-          <w:szCs w:val="24"/>
-        </w:rPr>
-      </w:pPr>
-    </w:p>
-    <w:p>
-      <w:pPr>
-        <w:tabs>
-          <w:tab w:val="left" w:pos="2010"/>
-        </w:tabs>
-        <w:spacing w:line="252" w:lineRule="auto"/>
-        <w:ind w:left="708"/>
         <w:rPr>
           <w:sz w:val="24"/>
           <w:szCs w:val="24"/>
@@ -8203,7 +8498,55 @@
                                 <w:sz w:val="24"/>
                                 <w:szCs w:val="24"/>
                               </w:rPr>
-                              <w:t>(nxn) con tipo Unsigned Short Int.</w:t>
+                              <w:t>(</w:t>
+                            </w:r>
+                            <w:proofErr w:type="spellStart"/>
+                            <w:r>
+                              <w:rPr>
+                                <w:sz w:val="24"/>
+                                <w:szCs w:val="24"/>
+                              </w:rPr>
+                              <w:t>nxn</w:t>
+                            </w:r>
+                            <w:proofErr w:type="spellEnd"/>
+                            <w:r>
+                              <w:rPr>
+                                <w:sz w:val="24"/>
+                                <w:szCs w:val="24"/>
+                              </w:rPr>
+                              <w:t xml:space="preserve">) con tipo </w:t>
+                            </w:r>
+                            <w:proofErr w:type="spellStart"/>
+                            <w:r>
+                              <w:rPr>
+                                <w:sz w:val="24"/>
+                                <w:szCs w:val="24"/>
+                              </w:rPr>
+                              <w:t>Unsigned</w:t>
+                            </w:r>
+                            <w:proofErr w:type="spellEnd"/>
+                            <w:r>
+                              <w:rPr>
+                                <w:sz w:val="24"/>
+                                <w:szCs w:val="24"/>
+                              </w:rPr>
+                              <w:t xml:space="preserve"> Short </w:t>
+                            </w:r>
+                            <w:proofErr w:type="spellStart"/>
+                            <w:r>
+                              <w:rPr>
+                                <w:sz w:val="24"/>
+                                <w:szCs w:val="24"/>
+                              </w:rPr>
+                              <w:t>Int</w:t>
+                            </w:r>
+                            <w:proofErr w:type="spellEnd"/>
+                            <w:r>
+                              <w:rPr>
+                                <w:sz w:val="24"/>
+                                <w:szCs w:val="24"/>
+                              </w:rPr>
+                              <w:t>.</w:t>
                             </w:r>
                           </w:p>
                           <w:p>
@@ -8227,7 +8570,23 @@
                                 <w:sz w:val="24"/>
                                 <w:szCs w:val="24"/>
                               </w:rPr>
-                              <w:t>Rellenar la matriz utilizando ciclo for doble. Añadiendo valores con ayuda de la formula desde la primera y última casilla hacia la casilla centro para reducir los ciclos a la mitad.</w:t>
+                              <w:t xml:space="preserve">Rellenar la matriz utilizando ciclo </w:t>
+                            </w:r>
+                            <w:proofErr w:type="spellStart"/>
+                            <w:r>
+                              <w:rPr>
+                                <w:sz w:val="24"/>
+                                <w:szCs w:val="24"/>
+                              </w:rPr>
+                              <w:t>for</w:t>
+                            </w:r>
+                            <w:proofErr w:type="spellEnd"/>
+                            <w:r>
+                              <w:rPr>
+                                <w:sz w:val="24"/>
+                                <w:szCs w:val="24"/>
+                              </w:rPr>
+                              <w:t xml:space="preserve"> doble. Añadiendo valores con ayuda de la formula desde la primera y última casilla hacia la casilla centro para reducir los ciclos a la mitad.</w:t>
                             </w:r>
                           </w:p>
                           <w:p>
@@ -8410,7 +8769,23 @@
                                 <w:sz w:val="24"/>
                                 <w:szCs w:val="24"/>
                               </w:rPr>
-                              <w:t>Recorrer con un doble ciclo for la matriz siguiendo la misma idea de la función anterior. Se realiza la transformación de rotación a cada casilla, se obtiene el valor de la casilla rotada y se reemplaza.</w:t>
+                              <w:t xml:space="preserve">Recorrer con un doble ciclo </w:t>
+                            </w:r>
+                            <w:proofErr w:type="spellStart"/>
+                            <w:r>
+                              <w:rPr>
+                                <w:sz w:val="24"/>
+                                <w:szCs w:val="24"/>
+                              </w:rPr>
+                              <w:t>for</w:t>
+                            </w:r>
+                            <w:proofErr w:type="spellEnd"/>
+                            <w:r>
+                              <w:rPr>
+                                <w:sz w:val="24"/>
+                                <w:szCs w:val="24"/>
+                              </w:rPr>
+                              <w:t xml:space="preserve"> la matriz siguiendo la misma idea de la función anterior. Se realiza la transformación de rotación a cada casilla, se obtiene el valor de la casilla rotada y se reemplaza.</w:t>
                             </w:r>
                           </w:p>
                           <w:p>
@@ -8440,6 +8815,140 @@
                                 <w:szCs w:val="24"/>
                                 <w:lang w:val="es-MX"/>
                               </w:rPr>
+                              <w:t xml:space="preserve">Función para </w:t>
+                            </w:r>
+                            <w:r>
+                              <w:rPr>
+                                <w:sz w:val="24"/>
+                                <w:szCs w:val="24"/>
+                                <w:lang w:val="es-MX"/>
+                              </w:rPr>
+                              <w:t>determinar el estado de rotación de una matriz</w:t>
+                            </w:r>
+                            <w:r>
+                              <w:rPr>
+                                <w:sz w:val="24"/>
+                                <w:szCs w:val="24"/>
+                                <w:lang w:val="es-MX"/>
+                              </w:rPr>
+                              <w:t>:</w:t>
+                            </w:r>
+                          </w:p>
+                          <w:p>
+                            <w:pPr>
+                              <w:pStyle w:val="Prrafodelista"/>
+                              <w:numPr>
+                                <w:ilvl w:val="0"/>
+                                <w:numId w:val="19"/>
+                              </w:numPr>
+                              <w:rPr>
+                                <w:sz w:val="24"/>
+                                <w:szCs w:val="24"/>
+                              </w:rPr>
+                            </w:pPr>
+                            <w:r>
+                              <w:rPr>
+                                <w:sz w:val="24"/>
+                                <w:szCs w:val="24"/>
+                              </w:rPr>
+                              <w:t>Tener una matriz y su</w:t>
+                            </w:r>
+                            <w:r>
+                              <w:rPr>
+                                <w:sz w:val="24"/>
+                                <w:szCs w:val="24"/>
+                              </w:rPr>
+                              <w:t xml:space="preserve"> dimensión</w:t>
+                            </w:r>
+                            <w:r>
+                              <w:rPr>
+                                <w:sz w:val="24"/>
+                                <w:szCs w:val="24"/>
+                              </w:rPr>
+                              <w:t xml:space="preserve"> definid</w:t>
+                            </w:r>
+                            <w:r>
+                              <w:rPr>
+                                <w:sz w:val="24"/>
+                                <w:szCs w:val="24"/>
+                              </w:rPr>
+                              <w:t>a</w:t>
+                            </w:r>
+                            <w:r>
+                              <w:rPr>
+                                <w:sz w:val="24"/>
+                                <w:szCs w:val="24"/>
+                              </w:rPr>
+                              <w:t>.</w:t>
+                            </w:r>
+                          </w:p>
+                          <w:p>
+                            <w:pPr>
+                              <w:pStyle w:val="Prrafodelista"/>
+                              <w:numPr>
+                                <w:ilvl w:val="0"/>
+                                <w:numId w:val="19"/>
+                              </w:numPr>
+                              <w:rPr>
+                                <w:sz w:val="24"/>
+                                <w:szCs w:val="24"/>
+                              </w:rPr>
+                            </w:pPr>
+                            <w:r>
+                              <w:rPr>
+                                <w:sz w:val="24"/>
+                                <w:szCs w:val="24"/>
+                              </w:rPr>
+                              <w:t>Comprobar a cuál de todas las fórmulas para las esquinas corresponde el valor de la casilla (1,1) y así determinar el estado de rotación.</w:t>
+                            </w:r>
+                          </w:p>
+                          <w:p>
+                            <w:pPr>
+                              <w:pStyle w:val="Prrafodelista"/>
+                              <w:numPr>
+                                <w:ilvl w:val="0"/>
+                                <w:numId w:val="19"/>
+                              </w:numPr>
+                              <w:rPr>
+                                <w:sz w:val="24"/>
+                                <w:szCs w:val="24"/>
+                              </w:rPr>
+                            </w:pPr>
+                            <w:r>
+                              <w:rPr>
+                                <w:sz w:val="24"/>
+                                <w:szCs w:val="24"/>
+                              </w:rPr>
+                              <w:t>Devolver el estado de la rotación.</w:t>
+                            </w:r>
+                          </w:p>
+                          <w:p>
+                            <w:pPr>
+                              <w:pStyle w:val="Prrafodelista"/>
+                              <w:rPr>
+                                <w:sz w:val="24"/>
+                                <w:szCs w:val="24"/>
+                              </w:rPr>
+                            </w:pPr>
+                          </w:p>
+                          <w:p>
+                            <w:pPr>
+                              <w:pStyle w:val="Prrafodelista"/>
+                              <w:numPr>
+                                <w:ilvl w:val="0"/>
+                                <w:numId w:val="16"/>
+                              </w:numPr>
+                              <w:rPr>
+                                <w:sz w:val="24"/>
+                                <w:szCs w:val="24"/>
+                              </w:rPr>
+                            </w:pPr>
+                            <w:r>
+                              <w:rPr>
+                                <w:sz w:val="24"/>
+                                <w:szCs w:val="24"/>
+                                <w:lang w:val="es-MX"/>
+                              </w:rPr>
                               <w:t>Función para borrar la matriz y liberar la memoria:</w:t>
                             </w:r>
                           </w:p>
@@ -8508,7 +9017,23 @@
                                 <w:sz w:val="24"/>
                                 <w:szCs w:val="24"/>
                               </w:rPr>
-                              <w:t>Recorrer con un for la cantidad de filas de la matriz, liberando la memoria correspondiente a cada una de ellas.</w:t>
+                              <w:t xml:space="preserve">Recorrer con un </w:t>
+                            </w:r>
+                            <w:proofErr w:type="spellStart"/>
+                            <w:r>
+                              <w:rPr>
+                                <w:sz w:val="24"/>
+                                <w:szCs w:val="24"/>
+                              </w:rPr>
+                              <w:t>for</w:t>
+                            </w:r>
+                            <w:proofErr w:type="spellEnd"/>
+                            <w:r>
+                              <w:rPr>
+                                <w:sz w:val="24"/>
+                                <w:szCs w:val="24"/>
+                              </w:rPr>
+                              <w:t xml:space="preserve"> la cantidad de filas de la matriz, liberando la memoria correspondiente a cada una de ellas.</w:t>
                             </w:r>
                           </w:p>
                           <w:p>
@@ -8677,7 +9202,55 @@
                           <w:sz w:val="24"/>
                           <w:szCs w:val="24"/>
                         </w:rPr>
-                        <w:t>(nxn) con tipo Unsigned Short Int.</w:t>
+                        <w:t>(</w:t>
+                      </w:r>
+                      <w:proofErr w:type="spellStart"/>
+                      <w:r>
+                        <w:rPr>
+                          <w:sz w:val="24"/>
+                          <w:szCs w:val="24"/>
+                        </w:rPr>
+                        <w:t>nxn</w:t>
+                      </w:r>
+                      <w:proofErr w:type="spellEnd"/>
+                      <w:r>
+                        <w:rPr>
+                          <w:sz w:val="24"/>
+                          <w:szCs w:val="24"/>
+                        </w:rPr>
+                        <w:t xml:space="preserve">) con tipo </w:t>
+                      </w:r>
+                      <w:proofErr w:type="spellStart"/>
+                      <w:r>
+                        <w:rPr>
+                          <w:sz w:val="24"/>
+                          <w:szCs w:val="24"/>
+                        </w:rPr>
+                        <w:t>Unsigned</w:t>
+                      </w:r>
+                      <w:proofErr w:type="spellEnd"/>
+                      <w:r>
+                        <w:rPr>
+                          <w:sz w:val="24"/>
+                          <w:szCs w:val="24"/>
+                        </w:rPr>
+                        <w:t xml:space="preserve"> Short </w:t>
+                      </w:r>
+                      <w:proofErr w:type="spellStart"/>
+                      <w:r>
+                        <w:rPr>
+                          <w:sz w:val="24"/>
+                          <w:szCs w:val="24"/>
+                        </w:rPr>
+                        <w:t>Int</w:t>
+                      </w:r>
+                      <w:proofErr w:type="spellEnd"/>
+                      <w:r>
+                        <w:rPr>
+                          <w:sz w:val="24"/>
+                          <w:szCs w:val="24"/>
+                        </w:rPr>
+                        <w:t>.</w:t>
                       </w:r>
                     </w:p>
                     <w:p>
@@ -8701,7 +9274,23 @@
                           <w:sz w:val="24"/>
                           <w:szCs w:val="24"/>
                         </w:rPr>
-                        <w:t>Rellenar la matriz utilizando ciclo for doble. Añadiendo valores con ayuda de la formula desde la primera y última casilla hacia la casilla centro para reducir los ciclos a la mitad.</w:t>
+                        <w:t xml:space="preserve">Rellenar la matriz utilizando ciclo </w:t>
+                      </w:r>
+                      <w:proofErr w:type="spellStart"/>
+                      <w:r>
+                        <w:rPr>
+                          <w:sz w:val="24"/>
+                          <w:szCs w:val="24"/>
+                        </w:rPr>
+                        <w:t>for</w:t>
+                      </w:r>
+                      <w:proofErr w:type="spellEnd"/>
+                      <w:r>
+                        <w:rPr>
+                          <w:sz w:val="24"/>
+                          <w:szCs w:val="24"/>
+                        </w:rPr>
+                        <w:t xml:space="preserve"> doble. Añadiendo valores con ayuda de la formula desde la primera y última casilla hacia la casilla centro para reducir los ciclos a la mitad.</w:t>
                       </w:r>
                     </w:p>
                     <w:p>
@@ -8884,7 +9473,23 @@
                           <w:sz w:val="24"/>
                           <w:szCs w:val="24"/>
                         </w:rPr>
-                        <w:t>Recorrer con un doble ciclo for la matriz siguiendo la misma idea de la función anterior. Se realiza la transformación de rotación a cada casilla, se obtiene el valor de la casilla rotada y se reemplaza.</w:t>
+                        <w:t xml:space="preserve">Recorrer con un doble ciclo </w:t>
+                      </w:r>
+                      <w:proofErr w:type="spellStart"/>
+                      <w:r>
+                        <w:rPr>
+                          <w:sz w:val="24"/>
+                          <w:szCs w:val="24"/>
+                        </w:rPr>
+                        <w:t>for</w:t>
+                      </w:r>
+                      <w:proofErr w:type="spellEnd"/>
+                      <w:r>
+                        <w:rPr>
+                          <w:sz w:val="24"/>
+                          <w:szCs w:val="24"/>
+                        </w:rPr>
+                        <w:t xml:space="preserve"> la matriz siguiendo la misma idea de la función anterior. Se realiza la transformación de rotación a cada casilla, se obtiene el valor de la casilla rotada y se reemplaza.</w:t>
                       </w:r>
                     </w:p>
                     <w:p>
@@ -8914,6 +9519,140 @@
                           <w:szCs w:val="24"/>
                           <w:lang w:val="es-MX"/>
                         </w:rPr>
+                        <w:t xml:space="preserve">Función para </w:t>
+                      </w:r>
+                      <w:r>
+                        <w:rPr>
+                          <w:sz w:val="24"/>
+                          <w:szCs w:val="24"/>
+                          <w:lang w:val="es-MX"/>
+                        </w:rPr>
+                        <w:t>determinar el estado de rotación de una matriz</w:t>
+                      </w:r>
+                      <w:r>
+                        <w:rPr>
+                          <w:sz w:val="24"/>
+                          <w:szCs w:val="24"/>
+                          <w:lang w:val="es-MX"/>
+                        </w:rPr>
+                        <w:t>:</w:t>
+                      </w:r>
+                    </w:p>
+                    <w:p>
+                      <w:pPr>
+                        <w:pStyle w:val="Prrafodelista"/>
+                        <w:numPr>
+                          <w:ilvl w:val="0"/>
+                          <w:numId w:val="19"/>
+                        </w:numPr>
+                        <w:rPr>
+                          <w:sz w:val="24"/>
+                          <w:szCs w:val="24"/>
+                        </w:rPr>
+                      </w:pPr>
+                      <w:r>
+                        <w:rPr>
+                          <w:sz w:val="24"/>
+                          <w:szCs w:val="24"/>
+                        </w:rPr>
+                        <w:t>Tener una matriz y su</w:t>
+                      </w:r>
+                      <w:r>
+                        <w:rPr>
+                          <w:sz w:val="24"/>
+                          <w:szCs w:val="24"/>
+                        </w:rPr>
+                        <w:t xml:space="preserve"> dimensión</w:t>
+                      </w:r>
+                      <w:r>
+                        <w:rPr>
+                          <w:sz w:val="24"/>
+                          <w:szCs w:val="24"/>
+                        </w:rPr>
+                        <w:t xml:space="preserve"> definid</w:t>
+                      </w:r>
+                      <w:r>
+                        <w:rPr>
+                          <w:sz w:val="24"/>
+                          <w:szCs w:val="24"/>
+                        </w:rPr>
+                        <w:t>a</w:t>
+                      </w:r>
+                      <w:r>
+                        <w:rPr>
+                          <w:sz w:val="24"/>
+                          <w:szCs w:val="24"/>
+                        </w:rPr>
+                        <w:t>.</w:t>
+                      </w:r>
+                    </w:p>
+                    <w:p>
+                      <w:pPr>
+                        <w:pStyle w:val="Prrafodelista"/>
+                        <w:numPr>
+                          <w:ilvl w:val="0"/>
+                          <w:numId w:val="19"/>
+                        </w:numPr>
+                        <w:rPr>
+                          <w:sz w:val="24"/>
+                          <w:szCs w:val="24"/>
+                        </w:rPr>
+                      </w:pPr>
+                      <w:r>
+                        <w:rPr>
+                          <w:sz w:val="24"/>
+                          <w:szCs w:val="24"/>
+                        </w:rPr>
+                        <w:t>Comprobar a cuál de todas las fórmulas para las esquinas corresponde el valor de la casilla (1,1) y así determinar el estado de rotación.</w:t>
+                      </w:r>
+                    </w:p>
+                    <w:p>
+                      <w:pPr>
+                        <w:pStyle w:val="Prrafodelista"/>
+                        <w:numPr>
+                          <w:ilvl w:val="0"/>
+                          <w:numId w:val="19"/>
+                        </w:numPr>
+                        <w:rPr>
+                          <w:sz w:val="24"/>
+                          <w:szCs w:val="24"/>
+                        </w:rPr>
+                      </w:pPr>
+                      <w:r>
+                        <w:rPr>
+                          <w:sz w:val="24"/>
+                          <w:szCs w:val="24"/>
+                        </w:rPr>
+                        <w:t>Devolver el estado de la rotación.</w:t>
+                      </w:r>
+                    </w:p>
+                    <w:p>
+                      <w:pPr>
+                        <w:pStyle w:val="Prrafodelista"/>
+                        <w:rPr>
+                          <w:sz w:val="24"/>
+                          <w:szCs w:val="24"/>
+                        </w:rPr>
+                      </w:pPr>
+                    </w:p>
+                    <w:p>
+                      <w:pPr>
+                        <w:pStyle w:val="Prrafodelista"/>
+                        <w:numPr>
+                          <w:ilvl w:val="0"/>
+                          <w:numId w:val="16"/>
+                        </w:numPr>
+                        <w:rPr>
+                          <w:sz w:val="24"/>
+                          <w:szCs w:val="24"/>
+                        </w:rPr>
+                      </w:pPr>
+                      <w:r>
+                        <w:rPr>
+                          <w:sz w:val="24"/>
+                          <w:szCs w:val="24"/>
+                          <w:lang w:val="es-MX"/>
+                        </w:rPr>
                         <w:t>Función para borrar la matriz y liberar la memoria:</w:t>
                       </w:r>
                     </w:p>
@@ -8982,7 +9721,23 @@
                           <w:sz w:val="24"/>
                           <w:szCs w:val="24"/>
                         </w:rPr>
-                        <w:t>Recorrer con un for la cantidad de filas de la matriz, liberando la memoria correspondiente a cada una de ellas.</w:t>
+                        <w:t xml:space="preserve">Recorrer con un </w:t>
+                      </w:r>
+                      <w:proofErr w:type="spellStart"/>
+                      <w:r>
+                        <w:rPr>
+                          <w:sz w:val="24"/>
+                          <w:szCs w:val="24"/>
+                        </w:rPr>
+                        <w:t>for</w:t>
+                      </w:r>
+                      <w:proofErr w:type="spellEnd"/>
+                      <w:r>
+                        <w:rPr>
+                          <w:sz w:val="24"/>
+                          <w:szCs w:val="24"/>
+                        </w:rPr>
+                        <w:t xml:space="preserve"> la cantidad de filas de la matriz, liberando la memoria correspondiente a cada una de ellas.</w:t>
                       </w:r>
                     </w:p>
                     <w:p>
@@ -9016,10 +9771,54 @@
     </w:p>
     <w:p>
       <w:pPr>
+        <w:pStyle w:val="Prrafodelista"/>
         <w:tabs>
           <w:tab w:val="left" w:pos="2010"/>
         </w:tabs>
         <w:spacing w:line="252" w:lineRule="auto"/>
+        <w:ind w:left="1068"/>
+        <w:rPr>
+          <w:sz w:val="24"/>
+          <w:szCs w:val="24"/>
+        </w:rPr>
+      </w:pPr>
+    </w:p>
+    <w:p>
+      <w:pPr>
+        <w:pStyle w:val="Prrafodelista"/>
+        <w:tabs>
+          <w:tab w:val="left" w:pos="2010"/>
+        </w:tabs>
+        <w:spacing w:line="252" w:lineRule="auto"/>
+        <w:ind w:left="1068"/>
+        <w:rPr>
+          <w:sz w:val="24"/>
+          <w:szCs w:val="24"/>
+        </w:rPr>
+      </w:pPr>
+    </w:p>
+    <w:p>
+      <w:pPr>
+        <w:pStyle w:val="Prrafodelista"/>
+        <w:tabs>
+          <w:tab w:val="left" w:pos="2010"/>
+        </w:tabs>
+        <w:spacing w:line="252" w:lineRule="auto"/>
+        <w:ind w:left="1068"/>
+        <w:rPr>
+          <w:sz w:val="24"/>
+          <w:szCs w:val="24"/>
+        </w:rPr>
+      </w:pPr>
+    </w:p>
+    <w:p>
+      <w:pPr>
+        <w:pStyle w:val="Prrafodelista"/>
+        <w:tabs>
+          <w:tab w:val="left" w:pos="2010"/>
+        </w:tabs>
+        <w:spacing w:line="252" w:lineRule="auto"/>
+        <w:ind w:left="1068"/>
         <w:rPr>
           <w:sz w:val="24"/>
           <w:szCs w:val="24"/>
@@ -9077,6 +9876,7 @@
           <w:sz w:val="24"/>
           <w:szCs w:val="24"/>
         </w:rPr>
+        <w:lastRenderedPageBreak/>
         <mc:AlternateContent>
           <mc:Choice Requires="wps">
             <w:drawing>
@@ -9195,7 +9995,21 @@
                                 <w:sz w:val="24"/>
                                 <w:szCs w:val="24"/>
                               </w:rPr>
-                              <w:t>Declarar la cerradura estática.</w:t>
+                              <w:t>Declarar la cerradura estática</w:t>
+                            </w:r>
+                            <w:r>
+                              <w:rPr>
+                                <w:sz w:val="24"/>
+                                <w:szCs w:val="24"/>
+                              </w:rPr>
+                              <w:t xml:space="preserve"> con tamaño definido por la función para obtener la cantidad de matrices</w:t>
+                            </w:r>
+                            <w:r>
+                              <w:rPr>
+                                <w:sz w:val="24"/>
+                                <w:szCs w:val="24"/>
+                              </w:rPr>
+                              <w:t>.</w:t>
                             </w:r>
                           </w:p>
                           <w:p>
@@ -9215,7 +10029,65 @@
                                 <w:sz w:val="24"/>
                                 <w:szCs w:val="24"/>
                               </w:rPr>
-                              <w:t>Crear las matrices (</w:t>
+                              <w:t>Crear la</w:t>
+                            </w:r>
+                            <w:r>
+                              <w:rPr>
+                                <w:sz w:val="24"/>
+                                <w:szCs w:val="24"/>
+                              </w:rPr>
+                              <w:t xml:space="preserve"> cantidad de</w:t>
+                            </w:r>
+                            <w:r>
+                              <w:rPr>
+                                <w:sz w:val="24"/>
+                                <w:szCs w:val="24"/>
+                              </w:rPr>
+                              <w:t xml:space="preserve"> matrices</w:t>
+                            </w:r>
+                            <w:r>
+                              <w:rPr>
+                                <w:sz w:val="24"/>
+                                <w:szCs w:val="24"/>
+                              </w:rPr>
+                              <w:t xml:space="preserve"> necesarias</w:t>
+                            </w:r>
+                            <w:r>
+                              <w:rPr>
+                                <w:sz w:val="24"/>
+                                <w:szCs w:val="24"/>
+                              </w:rPr>
+                              <w:t xml:space="preserve"> </w:t>
+                            </w:r>
+                            <w:r>
+                              <w:rPr>
+                                <w:sz w:val="24"/>
+                                <w:szCs w:val="24"/>
+                              </w:rPr>
+                              <w:t xml:space="preserve">con un ciclo </w:t>
+                            </w:r>
+                            <w:proofErr w:type="spellStart"/>
+                            <w:r>
+                              <w:rPr>
+                                <w:sz w:val="24"/>
+                                <w:szCs w:val="24"/>
+                              </w:rPr>
+                              <w:t>for</w:t>
+                            </w:r>
+                            <w:proofErr w:type="spellEnd"/>
+                            <w:r>
+                              <w:rPr>
+                                <w:sz w:val="24"/>
+                                <w:szCs w:val="24"/>
+                              </w:rPr>
+                              <w:t xml:space="preserve"> </w:t>
+                            </w:r>
+                            <w:r>
+                              <w:rPr>
+                                <w:sz w:val="24"/>
+                                <w:szCs w:val="24"/>
+                              </w:rPr>
+                              <w:t>(</w:t>
                             </w:r>
                             <w:r>
                               <w:rPr>
@@ -9224,6 +10096,42 @@
                                 <w:lang w:val="es-MX"/>
                               </w:rPr>
                               <w:t>Función para crear matriz) y almacenarlas en el arreglo.</w:t>
+                            </w:r>
+                          </w:p>
+                          <w:p>
+                            <w:pPr>
+                              <w:pStyle w:val="Prrafodelista"/>
+                              <w:numPr>
+                                <w:ilvl w:val="0"/>
+                                <w:numId w:val="21"/>
+                              </w:numPr>
+                              <w:rPr>
+                                <w:sz w:val="24"/>
+                                <w:szCs w:val="24"/>
+                              </w:rPr>
+                            </w:pPr>
+                            <w:r>
+                              <w:rPr>
+                                <w:sz w:val="24"/>
+                                <w:szCs w:val="24"/>
+                              </w:rPr>
+                              <w:t xml:space="preserve">Con ayuda del mismo </w:t>
+                            </w:r>
+                            <w:proofErr w:type="spellStart"/>
+                            <w:r>
+                              <w:rPr>
+                                <w:sz w:val="24"/>
+                                <w:szCs w:val="24"/>
+                              </w:rPr>
+                              <w:t>for</w:t>
+                            </w:r>
+                            <w:proofErr w:type="spellEnd"/>
+                            <w:r>
+                              <w:rPr>
+                                <w:sz w:val="24"/>
+                                <w:szCs w:val="24"/>
+                              </w:rPr>
+                              <w:t>, se almacenan las dimensiones de cada matriz en otro arreglo.</w:t>
                             </w:r>
                           </w:p>
                           <w:p>
@@ -9253,7 +10161,39 @@
                                 <w:szCs w:val="24"/>
                                 <w:lang w:val="es-MX"/>
                               </w:rPr>
-                              <w:t>Función para obtener el tamaño mínimo de las matrices de la cerradura.</w:t>
+                              <w:t xml:space="preserve">Función para obtener </w:t>
+                            </w:r>
+                            <w:r>
+                              <w:rPr>
+                                <w:sz w:val="24"/>
+                                <w:szCs w:val="24"/>
+                                <w:lang w:val="es-MX"/>
+                              </w:rPr>
+                              <w:t>la dimensión</w:t>
+                            </w:r>
+                            <w:r>
+                              <w:rPr>
+                                <w:sz w:val="24"/>
+                                <w:szCs w:val="24"/>
+                                <w:lang w:val="es-MX"/>
+                              </w:rPr>
+                              <w:t xml:space="preserve"> mínim</w:t>
+                            </w:r>
+                            <w:r>
+                              <w:rPr>
+                                <w:sz w:val="24"/>
+                                <w:szCs w:val="24"/>
+                                <w:lang w:val="es-MX"/>
+                              </w:rPr>
+                              <w:t>a</w:t>
+                            </w:r>
+                            <w:r>
+                              <w:rPr>
+                                <w:sz w:val="24"/>
+                                <w:szCs w:val="24"/>
+                                <w:lang w:val="es-MX"/>
+                              </w:rPr>
+                              <w:t xml:space="preserve"> de las matrices de la cerradura.</w:t>
                             </w:r>
                           </w:p>
                           <w:p>
@@ -9317,6 +10257,161 @@
                                 <w:szCs w:val="24"/>
                               </w:rPr>
                               <w:t>Si ese número es par, entones sumarle 1.</w:t>
+                            </w:r>
+                          </w:p>
+                          <w:p>
+                            <w:pPr>
+                              <w:pStyle w:val="Prrafodelista"/>
+                              <w:numPr>
+                                <w:ilvl w:val="0"/>
+                                <w:numId w:val="27"/>
+                              </w:numPr>
+                              <w:spacing w:line="254" w:lineRule="auto"/>
+                              <w:rPr>
+                                <w:sz w:val="24"/>
+                                <w:szCs w:val="24"/>
+                              </w:rPr>
+                            </w:pPr>
+                            <w:r>
+                              <w:rPr>
+                                <w:sz w:val="24"/>
+                                <w:szCs w:val="24"/>
+                              </w:rPr>
+                              <w:t>Devolver el valor.</w:t>
+                            </w:r>
+                          </w:p>
+                          <w:p>
+                            <w:pPr>
+                              <w:pStyle w:val="Prrafodelista"/>
+                              <w:spacing w:line="254" w:lineRule="auto"/>
+                              <w:rPr>
+                                <w:sz w:val="24"/>
+                                <w:szCs w:val="24"/>
+                              </w:rPr>
+                            </w:pPr>
+                          </w:p>
+                          <w:p>
+                            <w:pPr>
+                              <w:pStyle w:val="Prrafodelista"/>
+                              <w:numPr>
+                                <w:ilvl w:val="0"/>
+                                <w:numId w:val="23"/>
+                              </w:numPr>
+                              <w:rPr>
+                                <w:sz w:val="24"/>
+                                <w:szCs w:val="24"/>
+                              </w:rPr>
+                            </w:pPr>
+                            <w:r>
+                              <w:rPr>
+                                <w:sz w:val="24"/>
+                                <w:szCs w:val="24"/>
+                                <w:lang w:val="es-MX"/>
+                              </w:rPr>
+                              <w:t xml:space="preserve">Función para obtener </w:t>
+                            </w:r>
+                            <w:r>
+                              <w:rPr>
+                                <w:sz w:val="24"/>
+                                <w:szCs w:val="24"/>
+                                <w:lang w:val="es-MX"/>
+                              </w:rPr>
+                              <w:t>la cantidad de matrices necesarias de cerradura</w:t>
+                            </w:r>
+                            <w:r>
+                              <w:rPr>
+                                <w:sz w:val="24"/>
+                                <w:szCs w:val="24"/>
+                                <w:lang w:val="es-MX"/>
+                              </w:rPr>
+                              <w:t>.</w:t>
+                            </w:r>
+                          </w:p>
+                          <w:p>
+                            <w:pPr>
+                              <w:pStyle w:val="Prrafodelista"/>
+                              <w:numPr>
+                                <w:ilvl w:val="0"/>
+                                <w:numId w:val="39"/>
+                              </w:numPr>
+                              <w:rPr>
+                                <w:sz w:val="24"/>
+                                <w:szCs w:val="24"/>
+                              </w:rPr>
+                            </w:pPr>
+                            <w:r>
+                              <w:rPr>
+                                <w:sz w:val="24"/>
+                                <w:szCs w:val="24"/>
+                                <w:lang w:val="es-MX"/>
+                              </w:rPr>
+                              <w:t>T</w:t>
+                            </w:r>
+                            <w:r>
+                              <w:rPr>
+                                <w:sz w:val="24"/>
+                                <w:szCs w:val="24"/>
+                                <w:lang w:val="es-MX"/>
+                              </w:rPr>
+                              <w:t xml:space="preserve">ener </w:t>
+                            </w:r>
+                            <w:r>
+                              <w:rPr>
+                                <w:sz w:val="24"/>
+                                <w:szCs w:val="24"/>
+                                <w:lang w:val="es-MX"/>
+                              </w:rPr>
+                              <w:t>las comparaciones</w:t>
+                            </w:r>
+                            <w:r>
+                              <w:rPr>
+                                <w:sz w:val="24"/>
+                                <w:szCs w:val="24"/>
+                                <w:lang w:val="es-MX"/>
+                              </w:rPr>
+                              <w:t xml:space="preserve"> (clave).</w:t>
+                            </w:r>
+                          </w:p>
+                          <w:p>
+                            <w:pPr>
+                              <w:pStyle w:val="Prrafodelista"/>
+                              <w:numPr>
+                                <w:ilvl w:val="0"/>
+                                <w:numId w:val="39"/>
+                              </w:numPr>
+                              <w:spacing w:line="254" w:lineRule="auto"/>
+                              <w:rPr>
+                                <w:sz w:val="24"/>
+                                <w:szCs w:val="24"/>
+                              </w:rPr>
+                            </w:pPr>
+                            <w:r>
+                              <w:rPr>
+                                <w:sz w:val="24"/>
+                                <w:szCs w:val="24"/>
+                              </w:rPr>
+                              <w:t>Contar la cantidad de comparaciones y al valor resultante sumarle 1.</w:t>
+                            </w:r>
+                          </w:p>
+                          <w:p>
+                            <w:pPr>
+                              <w:pStyle w:val="Prrafodelista"/>
+                              <w:numPr>
+                                <w:ilvl w:val="0"/>
+                                <w:numId w:val="39"/>
+                              </w:numPr>
+                              <w:spacing w:line="254" w:lineRule="auto"/>
+                              <w:rPr>
+                                <w:sz w:val="24"/>
+                                <w:szCs w:val="24"/>
+                              </w:rPr>
+                            </w:pPr>
+                            <w:r>
+                              <w:rPr>
+                                <w:sz w:val="24"/>
+                                <w:szCs w:val="24"/>
+                              </w:rPr>
+                              <w:t>Devolver el valor.</w:t>
                             </w:r>
                           </w:p>
                         </w:txbxContent>
@@ -9413,7 +10508,21 @@
                           <w:sz w:val="24"/>
                           <w:szCs w:val="24"/>
                         </w:rPr>
-                        <w:t>Declarar la cerradura estática.</w:t>
+                        <w:t>Declarar la cerradura estática</w:t>
+                      </w:r>
+                      <w:r>
+                        <w:rPr>
+                          <w:sz w:val="24"/>
+                          <w:szCs w:val="24"/>
+                        </w:rPr>
+                        <w:t xml:space="preserve"> con tamaño definido por la función para obtener la cantidad de matrices</w:t>
+                      </w:r>
+                      <w:r>
+                        <w:rPr>
+                          <w:sz w:val="24"/>
+                          <w:szCs w:val="24"/>
+                        </w:rPr>
+                        <w:t>.</w:t>
                       </w:r>
                     </w:p>
                     <w:p>
@@ -9433,7 +10542,65 @@
                           <w:sz w:val="24"/>
                           <w:szCs w:val="24"/>
                         </w:rPr>
-                        <w:t>Crear las matrices (</w:t>
+                        <w:t>Crear la</w:t>
+                      </w:r>
+                      <w:r>
+                        <w:rPr>
+                          <w:sz w:val="24"/>
+                          <w:szCs w:val="24"/>
+                        </w:rPr>
+                        <w:t xml:space="preserve"> cantidad de</w:t>
+                      </w:r>
+                      <w:r>
+                        <w:rPr>
+                          <w:sz w:val="24"/>
+                          <w:szCs w:val="24"/>
+                        </w:rPr>
+                        <w:t xml:space="preserve"> matrices</w:t>
+                      </w:r>
+                      <w:r>
+                        <w:rPr>
+                          <w:sz w:val="24"/>
+                          <w:szCs w:val="24"/>
+                        </w:rPr>
+                        <w:t xml:space="preserve"> necesarias</w:t>
+                      </w:r>
+                      <w:r>
+                        <w:rPr>
+                          <w:sz w:val="24"/>
+                          <w:szCs w:val="24"/>
+                        </w:rPr>
+                        <w:t xml:space="preserve"> </w:t>
+                      </w:r>
+                      <w:r>
+                        <w:rPr>
+                          <w:sz w:val="24"/>
+                          <w:szCs w:val="24"/>
+                        </w:rPr>
+                        <w:t xml:space="preserve">con un ciclo </w:t>
+                      </w:r>
+                      <w:proofErr w:type="spellStart"/>
+                      <w:r>
+                        <w:rPr>
+                          <w:sz w:val="24"/>
+                          <w:szCs w:val="24"/>
+                        </w:rPr>
+                        <w:t>for</w:t>
+                      </w:r>
+                      <w:proofErr w:type="spellEnd"/>
+                      <w:r>
+                        <w:rPr>
+                          <w:sz w:val="24"/>
+                          <w:szCs w:val="24"/>
+                        </w:rPr>
+                        <w:t xml:space="preserve"> </w:t>
+                      </w:r>
+                      <w:r>
+                        <w:rPr>
+                          <w:sz w:val="24"/>
+                          <w:szCs w:val="24"/>
+                        </w:rPr>
+                        <w:t>(</w:t>
                       </w:r>
                       <w:r>
                         <w:rPr>
@@ -9442,6 +10609,42 @@
                           <w:lang w:val="es-MX"/>
                         </w:rPr>
                         <w:t>Función para crear matriz) y almacenarlas en el arreglo.</w:t>
+                      </w:r>
+                    </w:p>
+                    <w:p>
+                      <w:pPr>
+                        <w:pStyle w:val="Prrafodelista"/>
+                        <w:numPr>
+                          <w:ilvl w:val="0"/>
+                          <w:numId w:val="21"/>
+                        </w:numPr>
+                        <w:rPr>
+                          <w:sz w:val="24"/>
+                          <w:szCs w:val="24"/>
+                        </w:rPr>
+                      </w:pPr>
+                      <w:r>
+                        <w:rPr>
+                          <w:sz w:val="24"/>
+                          <w:szCs w:val="24"/>
+                        </w:rPr>
+                        <w:t xml:space="preserve">Con ayuda del mismo </w:t>
+                      </w:r>
+                      <w:proofErr w:type="spellStart"/>
+                      <w:r>
+                        <w:rPr>
+                          <w:sz w:val="24"/>
+                          <w:szCs w:val="24"/>
+                        </w:rPr>
+                        <w:t>for</w:t>
+                      </w:r>
+                      <w:proofErr w:type="spellEnd"/>
+                      <w:r>
+                        <w:rPr>
+                          <w:sz w:val="24"/>
+                          <w:szCs w:val="24"/>
+                        </w:rPr>
+                        <w:t>, se almacenan las dimensiones de cada matriz en otro arreglo.</w:t>
                       </w:r>
                     </w:p>
                     <w:p>
@@ -9471,7 +10674,39 @@
                           <w:szCs w:val="24"/>
                           <w:lang w:val="es-MX"/>
                         </w:rPr>
-                        <w:t>Función para obtener el tamaño mínimo de las matrices de la cerradura.</w:t>
+                        <w:t xml:space="preserve">Función para obtener </w:t>
+                      </w:r>
+                      <w:r>
+                        <w:rPr>
+                          <w:sz w:val="24"/>
+                          <w:szCs w:val="24"/>
+                          <w:lang w:val="es-MX"/>
+                        </w:rPr>
+                        <w:t>la dimensión</w:t>
+                      </w:r>
+                      <w:r>
+                        <w:rPr>
+                          <w:sz w:val="24"/>
+                          <w:szCs w:val="24"/>
+                          <w:lang w:val="es-MX"/>
+                        </w:rPr>
+                        <w:t xml:space="preserve"> mínim</w:t>
+                      </w:r>
+                      <w:r>
+                        <w:rPr>
+                          <w:sz w:val="24"/>
+                          <w:szCs w:val="24"/>
+                          <w:lang w:val="es-MX"/>
+                        </w:rPr>
+                        <w:t>a</w:t>
+                      </w:r>
+                      <w:r>
+                        <w:rPr>
+                          <w:sz w:val="24"/>
+                          <w:szCs w:val="24"/>
+                          <w:lang w:val="es-MX"/>
+                        </w:rPr>
+                        <w:t xml:space="preserve"> de las matrices de la cerradura.</w:t>
                       </w:r>
                     </w:p>
                     <w:p>
@@ -9537,6 +10772,161 @@
                         <w:t>Si ese número es par, entones sumarle 1.</w:t>
                       </w:r>
                     </w:p>
+                    <w:p>
+                      <w:pPr>
+                        <w:pStyle w:val="Prrafodelista"/>
+                        <w:numPr>
+                          <w:ilvl w:val="0"/>
+                          <w:numId w:val="27"/>
+                        </w:numPr>
+                        <w:spacing w:line="254" w:lineRule="auto"/>
+                        <w:rPr>
+                          <w:sz w:val="24"/>
+                          <w:szCs w:val="24"/>
+                        </w:rPr>
+                      </w:pPr>
+                      <w:r>
+                        <w:rPr>
+                          <w:sz w:val="24"/>
+                          <w:szCs w:val="24"/>
+                        </w:rPr>
+                        <w:t>Devolver el valor.</w:t>
+                      </w:r>
+                    </w:p>
+                    <w:p>
+                      <w:pPr>
+                        <w:pStyle w:val="Prrafodelista"/>
+                        <w:spacing w:line="254" w:lineRule="auto"/>
+                        <w:rPr>
+                          <w:sz w:val="24"/>
+                          <w:szCs w:val="24"/>
+                        </w:rPr>
+                      </w:pPr>
+                    </w:p>
+                    <w:p>
+                      <w:pPr>
+                        <w:pStyle w:val="Prrafodelista"/>
+                        <w:numPr>
+                          <w:ilvl w:val="0"/>
+                          <w:numId w:val="23"/>
+                        </w:numPr>
+                        <w:rPr>
+                          <w:sz w:val="24"/>
+                          <w:szCs w:val="24"/>
+                        </w:rPr>
+                      </w:pPr>
+                      <w:r>
+                        <w:rPr>
+                          <w:sz w:val="24"/>
+                          <w:szCs w:val="24"/>
+                          <w:lang w:val="es-MX"/>
+                        </w:rPr>
+                        <w:t xml:space="preserve">Función para obtener </w:t>
+                      </w:r>
+                      <w:r>
+                        <w:rPr>
+                          <w:sz w:val="24"/>
+                          <w:szCs w:val="24"/>
+                          <w:lang w:val="es-MX"/>
+                        </w:rPr>
+                        <w:t>la cantidad de matrices necesarias de cerradura</w:t>
+                      </w:r>
+                      <w:r>
+                        <w:rPr>
+                          <w:sz w:val="24"/>
+                          <w:szCs w:val="24"/>
+                          <w:lang w:val="es-MX"/>
+                        </w:rPr>
+                        <w:t>.</w:t>
+                      </w:r>
+                    </w:p>
+                    <w:p>
+                      <w:pPr>
+                        <w:pStyle w:val="Prrafodelista"/>
+                        <w:numPr>
+                          <w:ilvl w:val="0"/>
+                          <w:numId w:val="39"/>
+                        </w:numPr>
+                        <w:rPr>
+                          <w:sz w:val="24"/>
+                          <w:szCs w:val="24"/>
+                        </w:rPr>
+                      </w:pPr>
+                      <w:r>
+                        <w:rPr>
+                          <w:sz w:val="24"/>
+                          <w:szCs w:val="24"/>
+                          <w:lang w:val="es-MX"/>
+                        </w:rPr>
+                        <w:t>T</w:t>
+                      </w:r>
+                      <w:r>
+                        <w:rPr>
+                          <w:sz w:val="24"/>
+                          <w:szCs w:val="24"/>
+                          <w:lang w:val="es-MX"/>
+                        </w:rPr>
+                        <w:t xml:space="preserve">ener </w:t>
+                      </w:r>
+                      <w:r>
+                        <w:rPr>
+                          <w:sz w:val="24"/>
+                          <w:szCs w:val="24"/>
+                          <w:lang w:val="es-MX"/>
+                        </w:rPr>
+                        <w:t>las comparaciones</w:t>
+                      </w:r>
+                      <w:r>
+                        <w:rPr>
+                          <w:sz w:val="24"/>
+                          <w:szCs w:val="24"/>
+                          <w:lang w:val="es-MX"/>
+                        </w:rPr>
+                        <w:t xml:space="preserve"> (clave).</w:t>
+                      </w:r>
+                    </w:p>
+                    <w:p>
+                      <w:pPr>
+                        <w:pStyle w:val="Prrafodelista"/>
+                        <w:numPr>
+                          <w:ilvl w:val="0"/>
+                          <w:numId w:val="39"/>
+                        </w:numPr>
+                        <w:spacing w:line="254" w:lineRule="auto"/>
+                        <w:rPr>
+                          <w:sz w:val="24"/>
+                          <w:szCs w:val="24"/>
+                        </w:rPr>
+                      </w:pPr>
+                      <w:r>
+                        <w:rPr>
+                          <w:sz w:val="24"/>
+                          <w:szCs w:val="24"/>
+                        </w:rPr>
+                        <w:t>Contar la cantidad de comparaciones y al valor resultante sumarle 1.</w:t>
+                      </w:r>
+                    </w:p>
+                    <w:p>
+                      <w:pPr>
+                        <w:pStyle w:val="Prrafodelista"/>
+                        <w:numPr>
+                          <w:ilvl w:val="0"/>
+                          <w:numId w:val="39"/>
+                        </w:numPr>
+                        <w:spacing w:line="254" w:lineRule="auto"/>
+                        <w:rPr>
+                          <w:sz w:val="24"/>
+                          <w:szCs w:val="24"/>
+                        </w:rPr>
+                      </w:pPr>
+                      <w:r>
+                        <w:rPr>
+                          <w:sz w:val="24"/>
+                          <w:szCs w:val="24"/>
+                        </w:rPr>
+                        <w:t>Devolver el valor.</w:t>
+                      </w:r>
+                    </w:p>
                   </w:txbxContent>
                 </v:textbox>
                 <w10:wrap type="square"/>
@@ -9558,8 +10948,7 @@
         <w:tabs>
           <w:tab w:val="left" w:pos="2010"/>
         </w:tabs>
-        <w:spacing w:before="240" w:line="252" w:lineRule="auto"/>
-        <w:ind w:left="1068"/>
+        <w:spacing w:line="252" w:lineRule="auto"/>
         <w:rPr>
           <w:sz w:val="24"/>
           <w:szCs w:val="24"/>
@@ -9568,10 +10957,12 @@
     </w:p>
     <w:p>
       <w:pPr>
+        <w:pStyle w:val="Prrafodelista"/>
         <w:tabs>
           <w:tab w:val="left" w:pos="2010"/>
         </w:tabs>
         <w:spacing w:line="252" w:lineRule="auto"/>
+        <w:ind w:left="1068"/>
         <w:rPr>
           <w:sz w:val="24"/>
           <w:szCs w:val="24"/>
@@ -9601,7 +10992,16 @@
           <w:sz w:val="24"/>
           <w:szCs w:val="24"/>
         </w:rPr>
-        <w:t>[10%]</w:t>
+        <w:t>[</w:t>
+      </w:r>
+      <w:r>
+        <w:rPr>
+          <w:b/>
+          <w:bCs/>
+          <w:sz w:val="24"/>
+          <w:szCs w:val="24"/>
+        </w:rPr>
+        <w:t>10%]</w:t>
       </w:r>
       <w:r>
         <w:rPr>
@@ -9613,10 +11013,26 @@
     </w:p>
     <w:p>
       <w:pPr>
+        <w:pStyle w:val="Prrafodelista"/>
         <w:tabs>
           <w:tab w:val="left" w:pos="2010"/>
         </w:tabs>
         <w:spacing w:line="252" w:lineRule="auto"/>
+        <w:ind w:left="1068"/>
+        <w:rPr>
+          <w:sz w:val="24"/>
+          <w:szCs w:val="24"/>
+        </w:rPr>
+      </w:pPr>
+    </w:p>
+    <w:p>
+      <w:pPr>
+        <w:pStyle w:val="Prrafodelista"/>
+        <w:tabs>
+          <w:tab w:val="left" w:pos="2010"/>
+        </w:tabs>
+        <w:spacing w:before="240" w:line="252" w:lineRule="auto"/>
+        <w:ind w:left="1068"/>
         <w:rPr>
           <w:sz w:val="24"/>
           <w:szCs w:val="24"/>
@@ -9629,15 +11045,15 @@
         <mc:AlternateContent>
           <mc:Choice Requires="wps">
             <w:drawing>
-              <wp:anchor distT="45720" distB="45720" distL="114300" distR="114300" simplePos="0" relativeHeight="251680768" behindDoc="0" locked="0" layoutInCell="1" allowOverlap="1" wp14:anchorId="3ADDA881" wp14:editId="70534775">
+              <wp:anchor distT="45720" distB="45720" distL="114300" distR="114300" simplePos="0" relativeHeight="251680768" behindDoc="0" locked="0" layoutInCell="1" allowOverlap="1" wp14:anchorId="3ADDA881" wp14:editId="0C892DDC">
                 <wp:simplePos x="0" y="0"/>
                 <wp:positionH relativeFrom="column">
                   <wp:posOffset>586740</wp:posOffset>
                 </wp:positionH>
                 <wp:positionV relativeFrom="paragraph">
-                  <wp:posOffset>218440</wp:posOffset>
+                  <wp:posOffset>257175</wp:posOffset>
                 </wp:positionV>
-                <wp:extent cx="4848225" cy="895350"/>
+                <wp:extent cx="4848225" cy="2095500"/>
                 <wp:effectExtent l="0" t="0" r="28575" b="19050"/>
                 <wp:wrapSquare wrapText="bothSides"/>
                 <wp:docPr id="1917616188" name="Cuadro de texto 2"/>
@@ -9653,7 +11069,7 @@
                       <wps:spPr bwMode="auto">
                         <a:xfrm>
                           <a:off x="0" y="0"/>
-                          <a:ext cx="4848225" cy="895350"/>
+                          <a:ext cx="4848225" cy="2095500"/>
                         </a:xfrm>
                         <a:prstGeom prst="rect">
                           <a:avLst/>
@@ -9715,7 +11131,61 @@
                               <w:pStyle w:val="Prrafodelista"/>
                               <w:numPr>
                                 <w:ilvl w:val="0"/>
-                                <w:numId w:val="29"/>
+                                <w:numId w:val="41"/>
+                              </w:numPr>
+                              <w:tabs>
+                                <w:tab w:val="left" w:pos="2010"/>
+                              </w:tabs>
+                              <w:spacing w:line="254" w:lineRule="auto"/>
+                              <w:rPr>
+                                <w:lang w:val="es-MX"/>
+                              </w:rPr>
+                            </w:pPr>
+                            <w:r>
+                              <w:rPr>
+                                <w:lang w:val="es-MX"/>
+                              </w:rPr>
+                              <w:t>Si F=1 y C&lt;n</w:t>
+                            </w:r>
+                          </w:p>
+                          <w:p>
+                            <w:pPr>
+                              <w:pStyle w:val="Prrafodelista"/>
+                              <w:numPr>
+                                <w:ilvl w:val="0"/>
+                                <w:numId w:val="41"/>
+                              </w:numPr>
+                              <w:tabs>
+                                <w:tab w:val="left" w:pos="2010"/>
+                              </w:tabs>
+                              <w:spacing w:line="254" w:lineRule="auto"/>
+                              <w:rPr>
+                                <w:lang w:val="es-MX"/>
+                              </w:rPr>
+                            </w:pPr>
+                            <w:r>
+                              <w:rPr>
+                                <w:lang w:val="es-MX"/>
+                              </w:rPr>
+                              <w:t>Si C=1 y F&lt;=(n/2)</w:t>
+                            </w:r>
+                          </w:p>
+                          <w:p>
+                            <w:pPr>
+                              <w:pStyle w:val="Prrafodelista"/>
+                              <w:spacing w:line="254" w:lineRule="auto"/>
+                              <w:rPr>
+                                <w:sz w:val="24"/>
+                                <w:szCs w:val="24"/>
+                              </w:rPr>
+                            </w:pPr>
+                          </w:p>
+                          <w:p>
+                            <w:pPr>
+                              <w:pStyle w:val="Prrafodelista"/>
+                              <w:numPr>
+                                <w:ilvl w:val="0"/>
+                                <w:numId w:val="28"/>
                               </w:numPr>
                               <w:spacing w:line="254" w:lineRule="auto"/>
                               <w:rPr>
@@ -9728,21 +11198,86 @@
                                 <w:sz w:val="24"/>
                                 <w:szCs w:val="24"/>
                               </w:rPr>
-                              <w:t>Si F igual a 1, C es menor que n-1 y la comparación</w:t>
-                            </w:r>
+                              <w:t xml:space="preserve">Función que determina el camino a seguir dependiendo de la comparación entre dos matrices. (Esta va dentro de un </w:t>
+                            </w:r>
+                            <w:proofErr w:type="spellStart"/>
                             <w:r>
                               <w:rPr>
                                 <w:sz w:val="24"/>
                                 <w:szCs w:val="24"/>
                               </w:rPr>
-                              <w:t xml:space="preserve"> entre dos matrices</w:t>
-                            </w:r>
+                              <w:t>for</w:t>
+                            </w:r>
+                            <w:proofErr w:type="spellEnd"/>
                             <w:r>
                               <w:rPr>
                                 <w:sz w:val="24"/>
                                 <w:szCs w:val="24"/>
                               </w:rPr>
-                              <w:t xml:space="preserve"> es 1.</w:t>
+                              <w:t>).</w:t>
+                            </w:r>
+                          </w:p>
+                          <w:p>
+                            <w:pPr>
+                              <w:pStyle w:val="Prrafodelista"/>
+                              <w:numPr>
+                                <w:ilvl w:val="0"/>
+                                <w:numId w:val="40"/>
+                              </w:numPr>
+                              <w:spacing w:line="254" w:lineRule="auto"/>
+                              <w:rPr>
+                                <w:sz w:val="24"/>
+                                <w:szCs w:val="24"/>
+                              </w:rPr>
+                            </w:pPr>
+                            <w:r>
+                              <w:rPr>
+                                <w:sz w:val="24"/>
+                                <w:szCs w:val="24"/>
+                              </w:rPr>
+                              <w:t>Tener una cerradura definida, junto a sus matrices y respectivas dimensiones.</w:t>
+                            </w:r>
+                          </w:p>
+                          <w:p>
+                            <w:pPr>
+                              <w:pStyle w:val="Prrafodelista"/>
+                              <w:numPr>
+                                <w:ilvl w:val="0"/>
+                                <w:numId w:val="40"/>
+                              </w:numPr>
+                              <w:spacing w:line="254" w:lineRule="auto"/>
+                              <w:rPr>
+                                <w:sz w:val="24"/>
+                                <w:szCs w:val="24"/>
+                              </w:rPr>
+                            </w:pPr>
+                            <w:r>
+                              <w:rPr>
+                                <w:sz w:val="24"/>
+                                <w:szCs w:val="24"/>
+                              </w:rPr>
+                              <w:t>Separar los casos como en el análisis de las comparaciones.</w:t>
+                            </w:r>
+                          </w:p>
+                          <w:p>
+                            <w:pPr>
+                              <w:pStyle w:val="Prrafodelista"/>
+                              <w:numPr>
+                                <w:ilvl w:val="0"/>
+                                <w:numId w:val="40"/>
+                              </w:numPr>
+                              <w:spacing w:line="254" w:lineRule="auto"/>
+                              <w:rPr>
+                                <w:sz w:val="24"/>
+                                <w:szCs w:val="24"/>
+                              </w:rPr>
+                            </w:pPr>
+                            <w:r>
+                              <w:rPr>
+                                <w:sz w:val="24"/>
+                                <w:szCs w:val="24"/>
+                              </w:rPr>
+                              <w:t>Llevar a cabo el camino de acción para cada caso.</w:t>
                             </w:r>
                           </w:p>
                           <w:p>
@@ -9773,7 +11308,7 @@
           </mc:Choice>
           <mc:Fallback>
             <w:pict>
-              <v:shape w14:anchorId="3ADDA881" id="_x0000_s1039" type="#_x0000_t202" style="position:absolute;margin-left:46.2pt;margin-top:17.2pt;width:381.75pt;height:70.5pt;z-index:251680768;visibility:visible;mso-wrap-style:square;mso-width-percent:0;mso-height-percent:0;mso-wrap-distance-left:9pt;mso-wrap-distance-top:3.6pt;mso-wrap-distance-right:9pt;mso-wrap-distance-bottom:3.6pt;mso-position-horizontal:absolute;mso-position-horizontal-relative:text;mso-position-vertical:absolute;mso-position-vertical-relative:text;mso-width-percent:0;mso-height-percent:0;mso-width-relative:margin;mso-height-relative:margin;v-text-anchor:top" o:gfxdata="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">
+              <v:shape w14:anchorId="3ADDA881" id="_x0000_s1039" type="#_x0000_t202" style="position:absolute;left:0;text-align:left;margin-left:46.2pt;margin-top:20.25pt;width:381.75pt;height:165pt;z-index:251680768;visibility:visible;mso-wrap-style:square;mso-width-percent:0;mso-height-percent:0;mso-wrap-distance-left:9pt;mso-wrap-distance-top:3.6pt;mso-wrap-distance-right:9pt;mso-wrap-distance-bottom:3.6pt;mso-position-horizontal:absolute;mso-position-horizontal-relative:text;mso-position-vertical:absolute;mso-position-vertical-relative:text;mso-width-percent:0;mso-height-percent:0;mso-width-relative:margin;mso-height-relative:margin;v-text-anchor:top" o:gfxdata="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">
                 <v:textbox>
                   <w:txbxContent>
                     <w:p>
@@ -9819,7 +11354,61 @@
                         <w:pStyle w:val="Prrafodelista"/>
                         <w:numPr>
                           <w:ilvl w:val="0"/>
-                          <w:numId w:val="29"/>
+                          <w:numId w:val="41"/>
+                        </w:numPr>
+                        <w:tabs>
+                          <w:tab w:val="left" w:pos="2010"/>
+                        </w:tabs>
+                        <w:spacing w:line="254" w:lineRule="auto"/>
+                        <w:rPr>
+                          <w:lang w:val="es-MX"/>
+                        </w:rPr>
+                      </w:pPr>
+                      <w:r>
+                        <w:rPr>
+                          <w:lang w:val="es-MX"/>
+                        </w:rPr>
+                        <w:t>Si F=1 y C&lt;n</w:t>
+                      </w:r>
+                    </w:p>
+                    <w:p>
+                      <w:pPr>
+                        <w:pStyle w:val="Prrafodelista"/>
+                        <w:numPr>
+                          <w:ilvl w:val="0"/>
+                          <w:numId w:val="41"/>
+                        </w:numPr>
+                        <w:tabs>
+                          <w:tab w:val="left" w:pos="2010"/>
+                        </w:tabs>
+                        <w:spacing w:line="254" w:lineRule="auto"/>
+                        <w:rPr>
+                          <w:lang w:val="es-MX"/>
+                        </w:rPr>
+                      </w:pPr>
+                      <w:r>
+                        <w:rPr>
+                          <w:lang w:val="es-MX"/>
+                        </w:rPr>
+                        <w:t>Si C=1 y F&lt;=(n/2)</w:t>
+                      </w:r>
+                    </w:p>
+                    <w:p>
+                      <w:pPr>
+                        <w:pStyle w:val="Prrafodelista"/>
+                        <w:spacing w:line="254" w:lineRule="auto"/>
+                        <w:rPr>
+                          <w:sz w:val="24"/>
+                          <w:szCs w:val="24"/>
+                        </w:rPr>
+                      </w:pPr>
+                    </w:p>
+                    <w:p>
+                      <w:pPr>
+                        <w:pStyle w:val="Prrafodelista"/>
+                        <w:numPr>
+                          <w:ilvl w:val="0"/>
+                          <w:numId w:val="28"/>
                         </w:numPr>
                         <w:spacing w:line="254" w:lineRule="auto"/>
                         <w:rPr>
@@ -9832,21 +11421,86 @@
                           <w:sz w:val="24"/>
                           <w:szCs w:val="24"/>
                         </w:rPr>
-                        <w:t>Si F igual a 1, C es menor que n-1 y la comparación</w:t>
-                      </w:r>
+                        <w:t xml:space="preserve">Función que determina el camino a seguir dependiendo de la comparación entre dos matrices. (Esta va dentro de un </w:t>
+                      </w:r>
+                      <w:proofErr w:type="spellStart"/>
                       <w:r>
                         <w:rPr>
                           <w:sz w:val="24"/>
                           <w:szCs w:val="24"/>
                         </w:rPr>
-                        <w:t xml:space="preserve"> entre dos matrices</w:t>
-                      </w:r>
+                        <w:t>for</w:t>
+                      </w:r>
+                      <w:proofErr w:type="spellEnd"/>
                       <w:r>
                         <w:rPr>
                           <w:sz w:val="24"/>
                           <w:szCs w:val="24"/>
                         </w:rPr>
-                        <w:t xml:space="preserve"> es 1.</w:t>
+                        <w:t>).</w:t>
+                      </w:r>
+                    </w:p>
+                    <w:p>
+                      <w:pPr>
+                        <w:pStyle w:val="Prrafodelista"/>
+                        <w:numPr>
+                          <w:ilvl w:val="0"/>
+                          <w:numId w:val="40"/>
+                        </w:numPr>
+                        <w:spacing w:line="254" w:lineRule="auto"/>
+                        <w:rPr>
+                          <w:sz w:val="24"/>
+                          <w:szCs w:val="24"/>
+                        </w:rPr>
+                      </w:pPr>
+                      <w:r>
+                        <w:rPr>
+                          <w:sz w:val="24"/>
+                          <w:szCs w:val="24"/>
+                        </w:rPr>
+                        <w:t>Tener una cerradura definida, junto a sus matrices y respectivas dimensiones.</w:t>
+                      </w:r>
+                    </w:p>
+                    <w:p>
+                      <w:pPr>
+                        <w:pStyle w:val="Prrafodelista"/>
+                        <w:numPr>
+                          <w:ilvl w:val="0"/>
+                          <w:numId w:val="40"/>
+                        </w:numPr>
+                        <w:spacing w:line="254" w:lineRule="auto"/>
+                        <w:rPr>
+                          <w:sz w:val="24"/>
+                          <w:szCs w:val="24"/>
+                        </w:rPr>
+                      </w:pPr>
+                      <w:r>
+                        <w:rPr>
+                          <w:sz w:val="24"/>
+                          <w:szCs w:val="24"/>
+                        </w:rPr>
+                        <w:t>Separar los casos como en el análisis de las comparaciones.</w:t>
+                      </w:r>
+                    </w:p>
+                    <w:p>
+                      <w:pPr>
+                        <w:pStyle w:val="Prrafodelista"/>
+                        <w:numPr>
+                          <w:ilvl w:val="0"/>
+                          <w:numId w:val="40"/>
+                        </w:numPr>
+                        <w:spacing w:line="254" w:lineRule="auto"/>
+                        <w:rPr>
+                          <w:sz w:val="24"/>
+                          <w:szCs w:val="24"/>
+                        </w:rPr>
+                      </w:pPr>
+                      <w:r>
+                        <w:rPr>
+                          <w:sz w:val="24"/>
+                          <w:szCs w:val="24"/>
+                        </w:rPr>
+                        <w:t>Llevar a cabo el camino de acción para cada caso.</w:t>
                       </w:r>
                     </w:p>
                     <w:p>
@@ -9866,27 +11520,36 @@
           </mc:Fallback>
         </mc:AlternateContent>
       </w:r>
+      <w:r>
+        <w:rPr>
+          <w:sz w:val="24"/>
+          <w:szCs w:val="24"/>
+        </w:rPr>
+        <w:t xml:space="preserve">Módulo </w:t>
+      </w:r>
+      <w:proofErr w:type="spellStart"/>
+      <w:r>
+        <w:rPr>
+          <w:sz w:val="24"/>
+          <w:szCs w:val="24"/>
+        </w:rPr>
+        <w:t>FuncionesComprobación</w:t>
+      </w:r>
+      <w:proofErr w:type="spellEnd"/>
+      <w:r>
+        <w:rPr>
+          <w:sz w:val="24"/>
+          <w:szCs w:val="24"/>
+        </w:rPr>
+        <w:t>.</w:t>
+      </w:r>
     </w:p>
     <w:p>
       <w:pPr>
-        <w:pStyle w:val="Prrafodelista"/>
         <w:tabs>
           <w:tab w:val="left" w:pos="2010"/>
         </w:tabs>
         <w:spacing w:line="252" w:lineRule="auto"/>
-        <w:ind w:left="1068"/>
-        <w:rPr>
-          <w:sz w:val="24"/>
-          <w:szCs w:val="24"/>
-        </w:rPr>
-      </w:pPr>
-    </w:p>
-    <w:p>
-      <w:pPr>
-        <w:tabs>
-          <w:tab w:val="left" w:pos="2010"/>
-        </w:tabs>
-        <w:spacing w:line="252" w:lineRule="auto"/>
         <w:rPr>
           <w:sz w:val="24"/>
           <w:szCs w:val="24"/>
@@ -9902,23 +11565,65 @@
           <w:szCs w:val="40"/>
         </w:rPr>
       </w:pPr>
-      <w:r>
+    </w:p>
+    <w:p>
+      <w:pPr>
         <w:rPr>
           <w:b/>
           <w:bCs/>
           <w:sz w:val="40"/>
           <w:szCs w:val="40"/>
         </w:rPr>
-        <w:t>Problemas</w:t>
-      </w:r>
-      <w:r>
+      </w:pPr>
+    </w:p>
+    <w:p>
+      <w:pPr>
         <w:rPr>
           <w:b/>
           <w:bCs/>
           <w:sz w:val="40"/>
           <w:szCs w:val="40"/>
         </w:rPr>
-        <w:t xml:space="preserve"> Durante el Desarrollo</w:t>
+      </w:pPr>
+    </w:p>
+    <w:p>
+      <w:pPr>
+        <w:rPr>
+          <w:b/>
+          <w:bCs/>
+          <w:sz w:val="40"/>
+          <w:szCs w:val="40"/>
+        </w:rPr>
+      </w:pPr>
+    </w:p>
+    <w:p>
+      <w:pPr>
+        <w:rPr>
+          <w:b/>
+          <w:bCs/>
+          <w:sz w:val="40"/>
+          <w:szCs w:val="40"/>
+        </w:rPr>
+      </w:pPr>
+    </w:p>
+    <w:p>
+      <w:pPr>
+        <w:rPr>
+          <w:b/>
+          <w:bCs/>
+          <w:sz w:val="40"/>
+          <w:szCs w:val="40"/>
+        </w:rPr>
+      </w:pPr>
+      <w:r>
+        <w:rPr>
+          <w:b/>
+          <w:bCs/>
+          <w:sz w:val="40"/>
+          <w:szCs w:val="40"/>
+        </w:rPr>
+        <w:lastRenderedPageBreak/>
+        <w:t>Detección de Problemas</w:t>
       </w:r>
     </w:p>
     <w:p>
@@ -9968,7 +11673,6 @@
           <w:ilvl w:val="0"/>
           <w:numId w:val="31"/>
         </w:numPr>
-        <w:ind w:left="1068"/>
         <w:rPr>
           <w:sz w:val="24"/>
           <w:szCs w:val="24"/>
@@ -10014,7 +11718,14 @@
           <w:sz w:val="24"/>
           <w:szCs w:val="24"/>
         </w:rPr>
-        <w:t>por lo que</w:t>
+        <w:t xml:space="preserve">por lo </w:t>
+      </w:r>
+      <w:r>
+        <w:rPr>
+          <w:sz w:val="24"/>
+          <w:szCs w:val="24"/>
+        </w:rPr>
+        <w:t>que,</w:t>
       </w:r>
       <w:r>
         <w:rPr>
@@ -10055,7 +11766,6 @@
     <w:p>
       <w:pPr>
         <w:pStyle w:val="Prrafodelista"/>
-        <w:ind w:left="348"/>
         <w:rPr>
           <w:sz w:val="24"/>
           <w:szCs w:val="24"/>
@@ -10065,7 +11775,7 @@
     <w:p>
       <w:pPr>
         <w:pStyle w:val="Prrafodelista"/>
-        <w:ind w:left="1044"/>
+        <w:ind w:left="1080"/>
         <w:rPr>
           <w:sz w:val="24"/>
           <w:szCs w:val="24"/>
@@ -10127,6 +11837,29 @@
         </w:rPr>
         <w:t>uno.</w:t>
       </w:r>
+    </w:p>
+    <w:p>
+      <w:pPr>
+        <w:pStyle w:val="Prrafodelista"/>
+        <w:ind w:left="1416"/>
+        <w:rPr>
+          <w:sz w:val="24"/>
+          <w:szCs w:val="24"/>
+        </w:rPr>
+      </w:pPr>
+    </w:p>
+    <w:p>
+      <w:pPr>
+        <w:pStyle w:val="Prrafodelista"/>
+        <w:numPr>
+          <w:ilvl w:val="0"/>
+          <w:numId w:val="31"/>
+        </w:numPr>
+        <w:rPr>
+          <w:sz w:val="24"/>
+          <w:szCs w:val="24"/>
+        </w:rPr>
+      </w:pPr>
     </w:p>
     <w:sectPr>
       <w:headerReference w:type="default" r:id="rId13"/>
@@ -10955,6 +12688,119 @@
     </w:lvl>
   </w:abstractNum>
   <w:abstractNum w:abstractNumId="7" w15:restartNumberingAfterBreak="0">
+    <w:nsid w:val="1FC6161F"/>
+    <w:multiLevelType w:val="hybridMultilevel"/>
+    <w:tmpl w:val="FB605718"/>
+    <w:lvl w:ilvl="0" w:tplc="52C0DFD6">
+      <w:start w:val="1"/>
+      <w:numFmt w:val="decimal"/>
+      <w:lvlText w:val="%1."/>
+      <w:lvlJc w:val="left"/>
+      <w:pPr>
+        <w:ind w:left="1068" w:hanging="360"/>
+      </w:pPr>
+      <w:rPr>
+        <w:rFonts w:hint="default"/>
+      </w:rPr>
+    </w:lvl>
+    <w:lvl w:ilvl="1" w:tplc="FFFFFFFF" w:tentative="1">
+      <w:start w:val="1"/>
+      <w:numFmt w:val="bullet"/>
+      <w:lvlText w:val="o"/>
+      <w:lvlJc w:val="left"/>
+      <w:pPr>
+        <w:ind w:left="1788" w:hanging="360"/>
+      </w:pPr>
+      <w:rPr>
+        <w:rFonts w:ascii="Courier New" w:hAnsi="Courier New" w:cs="Courier New" w:hint="default"/>
+      </w:rPr>
+    </w:lvl>
+    <w:lvl w:ilvl="2" w:tplc="FFFFFFFF" w:tentative="1">
+      <w:start w:val="1"/>
+      <w:numFmt w:val="bullet"/>
+      <w:lvlText w:val=""/>
+      <w:lvlJc w:val="left"/>
+      <w:pPr>
+        <w:ind w:left="2508" w:hanging="360"/>
+      </w:pPr>
+      <w:rPr>
+        <w:rFonts w:ascii="Wingdings" w:hAnsi="Wingdings" w:hint="default"/>
+      </w:rPr>
+    </w:lvl>
+    <w:lvl w:ilvl="3" w:tplc="FFFFFFFF" w:tentative="1">
+      <w:start w:val="1"/>
+      <w:numFmt w:val="bullet"/>
+      <w:lvlText w:val=""/>
+      <w:lvlJc w:val="left"/>
+      <w:pPr>
+        <w:ind w:left="3228" w:hanging="360"/>
+      </w:pPr>
+      <w:rPr>
+        <w:rFonts w:ascii="Symbol" w:hAnsi="Symbol" w:hint="default"/>
+      </w:rPr>
+    </w:lvl>
+    <w:lvl w:ilvl="4" w:tplc="FFFFFFFF" w:tentative="1">
+      <w:start w:val="1"/>
+      <w:numFmt w:val="bullet"/>
+      <w:lvlText w:val="o"/>
+      <w:lvlJc w:val="left"/>
+      <w:pPr>
+        <w:ind w:left="3948" w:hanging="360"/>
+      </w:pPr>
+      <w:rPr>
+        <w:rFonts w:ascii="Courier New" w:hAnsi="Courier New" w:cs="Courier New" w:hint="default"/>
+      </w:rPr>
+    </w:lvl>
+    <w:lvl w:ilvl="5" w:tplc="FFFFFFFF" w:tentative="1">
+      <w:start w:val="1"/>
+      <w:numFmt w:val="bullet"/>
+      <w:lvlText w:val=""/>
+      <w:lvlJc w:val="left"/>
+      <w:pPr>
+        <w:ind w:left="4668" w:hanging="360"/>
+      </w:pPr>
+      <w:rPr>
+        <w:rFonts w:ascii="Wingdings" w:hAnsi="Wingdings" w:hint="default"/>
+      </w:rPr>
+    </w:lvl>
+    <w:lvl w:ilvl="6" w:tplc="FFFFFFFF" w:tentative="1">
+      <w:start w:val="1"/>
+      <w:numFmt w:val="bullet"/>
+      <w:lvlText w:val=""/>
+      <w:lvlJc w:val="left"/>
+      <w:pPr>
+        <w:ind w:left="5388" w:hanging="360"/>
+      </w:pPr>
+      <w:rPr>
+        <w:rFonts w:ascii="Symbol" w:hAnsi="Symbol" w:hint="default"/>
+      </w:rPr>
+    </w:lvl>
+    <w:lvl w:ilvl="7" w:tplc="FFFFFFFF" w:tentative="1">
+      <w:start w:val="1"/>
+      <w:numFmt w:val="bullet"/>
+      <w:lvlText w:val="o"/>
+      <w:lvlJc w:val="left"/>
+      <w:pPr>
+        <w:ind w:left="6108" w:hanging="360"/>
+      </w:pPr>
+      <w:rPr>
+        <w:rFonts w:ascii="Courier New" w:hAnsi="Courier New" w:cs="Courier New" w:hint="default"/>
+      </w:rPr>
+    </w:lvl>
+    <w:lvl w:ilvl="8" w:tplc="FFFFFFFF" w:tentative="1">
+      <w:start w:val="1"/>
+      <w:numFmt w:val="bullet"/>
+      <w:lvlText w:val=""/>
+      <w:lvlJc w:val="left"/>
+      <w:pPr>
+        <w:ind w:left="6828" w:hanging="360"/>
+      </w:pPr>
+      <w:rPr>
+        <w:rFonts w:ascii="Wingdings" w:hAnsi="Wingdings" w:hint="default"/>
+      </w:rPr>
+    </w:lvl>
+  </w:abstractNum>
+  <w:abstractNum w:abstractNumId="8" w15:restartNumberingAfterBreak="0">
     <w:nsid w:val="21E87163"/>
     <w:multiLevelType w:val="hybridMultilevel"/>
     <w:tmpl w:val="634231C0"/>
@@ -11067,7 +12913,7 @@
       </w:rPr>
     </w:lvl>
   </w:abstractNum>
-  <w:abstractNum w:abstractNumId="8" w15:restartNumberingAfterBreak="0">
+  <w:abstractNum w:abstractNumId="9" w15:restartNumberingAfterBreak="0">
     <w:nsid w:val="231E7A0B"/>
     <w:multiLevelType w:val="hybridMultilevel"/>
     <w:tmpl w:val="6C428500"/>
@@ -11180,7 +13026,7 @@
       </w:rPr>
     </w:lvl>
   </w:abstractNum>
-  <w:abstractNum w:abstractNumId="9" w15:restartNumberingAfterBreak="0">
+  <w:abstractNum w:abstractNumId="10" w15:restartNumberingAfterBreak="0">
     <w:nsid w:val="2B150F1A"/>
     <w:multiLevelType w:val="hybridMultilevel"/>
     <w:tmpl w:val="4D6ED492"/>
@@ -11269,7 +13115,7 @@
       </w:pPr>
     </w:lvl>
   </w:abstractNum>
-  <w:abstractNum w:abstractNumId="10" w15:restartNumberingAfterBreak="0">
+  <w:abstractNum w:abstractNumId="11" w15:restartNumberingAfterBreak="0">
     <w:nsid w:val="2CC23D13"/>
     <w:multiLevelType w:val="multilevel"/>
     <w:tmpl w:val="71B2278E"/>
@@ -11382,7 +13228,7 @@
       </w:rPr>
     </w:lvl>
   </w:abstractNum>
-  <w:abstractNum w:abstractNumId="11" w15:restartNumberingAfterBreak="0">
+  <w:abstractNum w:abstractNumId="12" w15:restartNumberingAfterBreak="0">
     <w:nsid w:val="32507550"/>
     <w:multiLevelType w:val="hybridMultilevel"/>
     <w:tmpl w:val="B0564ECC"/>
@@ -11495,7 +13341,7 @@
       </w:rPr>
     </w:lvl>
   </w:abstractNum>
-  <w:abstractNum w:abstractNumId="12" w15:restartNumberingAfterBreak="0">
+  <w:abstractNum w:abstractNumId="13" w15:restartNumberingAfterBreak="0">
     <w:nsid w:val="44B05A17"/>
     <w:multiLevelType w:val="hybridMultilevel"/>
     <w:tmpl w:val="DE86569C"/>
@@ -11634,7 +13480,7 @@
       </w:rPr>
     </w:lvl>
   </w:abstractNum>
-  <w:abstractNum w:abstractNumId="13" w15:restartNumberingAfterBreak="0">
+  <w:abstractNum w:abstractNumId="14" w15:restartNumberingAfterBreak="0">
     <w:nsid w:val="45FA46BF"/>
     <w:multiLevelType w:val="hybridMultilevel"/>
     <w:tmpl w:val="BDACFBD6"/>
@@ -11747,7 +13593,7 @@
       </w:rPr>
     </w:lvl>
   </w:abstractNum>
-  <w:abstractNum w:abstractNumId="14" w15:restartNumberingAfterBreak="0">
+  <w:abstractNum w:abstractNumId="15" w15:restartNumberingAfterBreak="0">
     <w:nsid w:val="46C82460"/>
     <w:multiLevelType w:val="hybridMultilevel"/>
     <w:tmpl w:val="599AC894"/>
@@ -11836,7 +13682,7 @@
       </w:pPr>
     </w:lvl>
   </w:abstractNum>
-  <w:abstractNum w:abstractNumId="15" w15:restartNumberingAfterBreak="0">
+  <w:abstractNum w:abstractNumId="16" w15:restartNumberingAfterBreak="0">
     <w:nsid w:val="47AB3407"/>
     <w:multiLevelType w:val="hybridMultilevel"/>
     <w:tmpl w:val="EFC858CE"/>
@@ -11846,7 +13692,7 @@
       <w:lvlText w:val="%1."/>
       <w:lvlJc w:val="left"/>
       <w:pPr>
-        <w:ind w:left="1440" w:hanging="360"/>
+        <w:ind w:left="1080" w:hanging="360"/>
       </w:pPr>
     </w:lvl>
     <w:lvl w:ilvl="1" w:tplc="240A0019" w:tentative="1">
@@ -11855,7 +13701,7 @@
       <w:lvlText w:val="%2."/>
       <w:lvlJc w:val="left"/>
       <w:pPr>
-        <w:ind w:left="2160" w:hanging="360"/>
+        <w:ind w:left="1800" w:hanging="360"/>
       </w:pPr>
     </w:lvl>
     <w:lvl w:ilvl="2" w:tplc="240A001B" w:tentative="1">
@@ -11864,7 +13710,7 @@
       <w:lvlText w:val="%3."/>
       <w:lvlJc w:val="right"/>
       <w:pPr>
-        <w:ind w:left="2880" w:hanging="180"/>
+        <w:ind w:left="2520" w:hanging="180"/>
       </w:pPr>
     </w:lvl>
     <w:lvl w:ilvl="3" w:tplc="240A000F" w:tentative="1">
@@ -11873,7 +13719,7 @@
       <w:lvlText w:val="%4."/>
       <w:lvlJc w:val="left"/>
       <w:pPr>
-        <w:ind w:left="3600" w:hanging="360"/>
+        <w:ind w:left="3240" w:hanging="360"/>
       </w:pPr>
     </w:lvl>
     <w:lvl w:ilvl="4" w:tplc="240A0019" w:tentative="1">
@@ -11882,7 +13728,7 @@
       <w:lvlText w:val="%5."/>
       <w:lvlJc w:val="left"/>
       <w:pPr>
-        <w:ind w:left="4320" w:hanging="360"/>
+        <w:ind w:left="3960" w:hanging="360"/>
       </w:pPr>
     </w:lvl>
     <w:lvl w:ilvl="5" w:tplc="240A001B" w:tentative="1">
@@ -11891,7 +13737,7 @@
       <w:lvlText w:val="%6."/>
       <w:lvlJc w:val="right"/>
       <w:pPr>
-        <w:ind w:left="5040" w:hanging="180"/>
+        <w:ind w:left="4680" w:hanging="180"/>
       </w:pPr>
     </w:lvl>
     <w:lvl w:ilvl="6" w:tplc="240A000F" w:tentative="1">
@@ -11900,7 +13746,7 @@
       <w:lvlText w:val="%7."/>
       <w:lvlJc w:val="left"/>
       <w:pPr>
-        <w:ind w:left="5760" w:hanging="360"/>
+        <w:ind w:left="5400" w:hanging="360"/>
       </w:pPr>
     </w:lvl>
     <w:lvl w:ilvl="7" w:tplc="240A0019" w:tentative="1">
@@ -11909,7 +13755,7 @@
       <w:lvlText w:val="%8."/>
       <w:lvlJc w:val="left"/>
       <w:pPr>
-        <w:ind w:left="6480" w:hanging="360"/>
+        <w:ind w:left="6120" w:hanging="360"/>
       </w:pPr>
     </w:lvl>
     <w:lvl w:ilvl="8" w:tplc="240A001B" w:tentative="1">
@@ -11918,11 +13764,11 @@
       <w:lvlText w:val="%9."/>
       <w:lvlJc w:val="right"/>
       <w:pPr>
-        <w:ind w:left="7200" w:hanging="180"/>
+        <w:ind w:left="6840" w:hanging="180"/>
       </w:pPr>
     </w:lvl>
   </w:abstractNum>
-  <w:abstractNum w:abstractNumId="16" w15:restartNumberingAfterBreak="0">
+  <w:abstractNum w:abstractNumId="17" w15:restartNumberingAfterBreak="0">
     <w:nsid w:val="4B3319AB"/>
     <w:multiLevelType w:val="hybridMultilevel"/>
     <w:tmpl w:val="9B8E282E"/>
@@ -12011,7 +13857,7 @@
       </w:pPr>
     </w:lvl>
   </w:abstractNum>
-  <w:abstractNum w:abstractNumId="17" w15:restartNumberingAfterBreak="0">
+  <w:abstractNum w:abstractNumId="18" w15:restartNumberingAfterBreak="0">
     <w:nsid w:val="4CE35290"/>
     <w:multiLevelType w:val="hybridMultilevel"/>
     <w:tmpl w:val="692655E6"/>
@@ -12151,7 +13997,7 @@
       </w:rPr>
     </w:lvl>
   </w:abstractNum>
-  <w:abstractNum w:abstractNumId="18" w15:restartNumberingAfterBreak="0">
+  <w:abstractNum w:abstractNumId="19" w15:restartNumberingAfterBreak="0">
     <w:nsid w:val="5AB47298"/>
     <w:multiLevelType w:val="hybridMultilevel"/>
     <w:tmpl w:val="12000966"/>
@@ -12264,10 +14110,188 @@
       </w:rPr>
     </w:lvl>
   </w:abstractNum>
-  <w:abstractNum w:abstractNumId="19" w15:restartNumberingAfterBreak="0">
+  <w:abstractNum w:abstractNumId="20" w15:restartNumberingAfterBreak="0">
+    <w:nsid w:val="5BA16729"/>
+    <w:multiLevelType w:val="hybridMultilevel"/>
+    <w:tmpl w:val="ACC47AC0"/>
+    <w:lvl w:ilvl="0" w:tplc="52C0DFD6">
+      <w:start w:val="1"/>
+      <w:numFmt w:val="decimal"/>
+      <w:lvlText w:val="%1."/>
+      <w:lvlJc w:val="left"/>
+      <w:pPr>
+        <w:ind w:left="1080" w:hanging="360"/>
+      </w:pPr>
+      <w:rPr>
+        <w:rFonts w:hint="default"/>
+      </w:rPr>
+    </w:lvl>
+    <w:lvl w:ilvl="1" w:tplc="240A0019" w:tentative="1">
+      <w:start w:val="1"/>
+      <w:numFmt w:val="lowerLetter"/>
+      <w:lvlText w:val="%2."/>
+      <w:lvlJc w:val="left"/>
+      <w:pPr>
+        <w:ind w:left="1800" w:hanging="360"/>
+      </w:pPr>
+    </w:lvl>
+    <w:lvl w:ilvl="2" w:tplc="240A001B" w:tentative="1">
+      <w:start w:val="1"/>
+      <w:numFmt w:val="lowerRoman"/>
+      <w:lvlText w:val="%3."/>
+      <w:lvlJc w:val="right"/>
+      <w:pPr>
+        <w:ind w:left="2520" w:hanging="180"/>
+      </w:pPr>
+    </w:lvl>
+    <w:lvl w:ilvl="3" w:tplc="240A000F" w:tentative="1">
+      <w:start w:val="1"/>
+      <w:numFmt w:val="decimal"/>
+      <w:lvlText w:val="%4."/>
+      <w:lvlJc w:val="left"/>
+      <w:pPr>
+        <w:ind w:left="3240" w:hanging="360"/>
+      </w:pPr>
+    </w:lvl>
+    <w:lvl w:ilvl="4" w:tplc="240A0019" w:tentative="1">
+      <w:start w:val="1"/>
+      <w:numFmt w:val="lowerLetter"/>
+      <w:lvlText w:val="%5."/>
+      <w:lvlJc w:val="left"/>
+      <w:pPr>
+        <w:ind w:left="3960" w:hanging="360"/>
+      </w:pPr>
+    </w:lvl>
+    <w:lvl w:ilvl="5" w:tplc="240A001B" w:tentative="1">
+      <w:start w:val="1"/>
+      <w:numFmt w:val="lowerRoman"/>
+      <w:lvlText w:val="%6."/>
+      <w:lvlJc w:val="right"/>
+      <w:pPr>
+        <w:ind w:left="4680" w:hanging="180"/>
+      </w:pPr>
+    </w:lvl>
+    <w:lvl w:ilvl="6" w:tplc="240A000F" w:tentative="1">
+      <w:start w:val="1"/>
+      <w:numFmt w:val="decimal"/>
+      <w:lvlText w:val="%7."/>
+      <w:lvlJc w:val="left"/>
+      <w:pPr>
+        <w:ind w:left="5400" w:hanging="360"/>
+      </w:pPr>
+    </w:lvl>
+    <w:lvl w:ilvl="7" w:tplc="240A0019" w:tentative="1">
+      <w:start w:val="1"/>
+      <w:numFmt w:val="lowerLetter"/>
+      <w:lvlText w:val="%8."/>
+      <w:lvlJc w:val="left"/>
+      <w:pPr>
+        <w:ind w:left="6120" w:hanging="360"/>
+      </w:pPr>
+    </w:lvl>
+    <w:lvl w:ilvl="8" w:tplc="240A001B" w:tentative="1">
+      <w:start w:val="1"/>
+      <w:numFmt w:val="lowerRoman"/>
+      <w:lvlText w:val="%9."/>
+      <w:lvlJc w:val="right"/>
+      <w:pPr>
+        <w:ind w:left="6840" w:hanging="180"/>
+      </w:pPr>
+    </w:lvl>
+  </w:abstractNum>
+  <w:abstractNum w:abstractNumId="21" w15:restartNumberingAfterBreak="0">
+    <w:nsid w:val="5EEF5024"/>
+    <w:multiLevelType w:val="hybridMultilevel"/>
+    <w:tmpl w:val="80745BE4"/>
+    <w:lvl w:ilvl="0" w:tplc="E11CAF1E">
+      <w:start w:val="1"/>
+      <w:numFmt w:val="decimal"/>
+      <w:lvlText w:val="%1."/>
+      <w:lvlJc w:val="left"/>
+      <w:pPr>
+        <w:ind w:left="720" w:hanging="360"/>
+      </w:pPr>
+      <w:rPr>
+        <w:rFonts w:hint="default"/>
+      </w:rPr>
+    </w:lvl>
+    <w:lvl w:ilvl="1" w:tplc="240A0019" w:tentative="1">
+      <w:start w:val="1"/>
+      <w:numFmt w:val="lowerLetter"/>
+      <w:lvlText w:val="%2."/>
+      <w:lvlJc w:val="left"/>
+      <w:pPr>
+        <w:ind w:left="1440" w:hanging="360"/>
+      </w:pPr>
+    </w:lvl>
+    <w:lvl w:ilvl="2" w:tplc="240A001B" w:tentative="1">
+      <w:start w:val="1"/>
+      <w:numFmt w:val="lowerRoman"/>
+      <w:lvlText w:val="%3."/>
+      <w:lvlJc w:val="right"/>
+      <w:pPr>
+        <w:ind w:left="2160" w:hanging="180"/>
+      </w:pPr>
+    </w:lvl>
+    <w:lvl w:ilvl="3" w:tplc="240A000F" w:tentative="1">
+      <w:start w:val="1"/>
+      <w:numFmt w:val="decimal"/>
+      <w:lvlText w:val="%4."/>
+      <w:lvlJc w:val="left"/>
+      <w:pPr>
+        <w:ind w:left="2880" w:hanging="360"/>
+      </w:pPr>
+    </w:lvl>
+    <w:lvl w:ilvl="4" w:tplc="240A0019" w:tentative="1">
+      <w:start w:val="1"/>
+      <w:numFmt w:val="lowerLetter"/>
+      <w:lvlText w:val="%5."/>
+      <w:lvlJc w:val="left"/>
+      <w:pPr>
+        <w:ind w:left="3600" w:hanging="360"/>
+      </w:pPr>
+    </w:lvl>
+    <w:lvl w:ilvl="5" w:tplc="240A001B" w:tentative="1">
+      <w:start w:val="1"/>
+      <w:numFmt w:val="lowerRoman"/>
+      <w:lvlText w:val="%6."/>
+      <w:lvlJc w:val="right"/>
+      <w:pPr>
+        <w:ind w:left="4320" w:hanging="180"/>
+      </w:pPr>
+    </w:lvl>
+    <w:lvl w:ilvl="6" w:tplc="240A000F" w:tentative="1">
+      <w:start w:val="1"/>
+      <w:numFmt w:val="decimal"/>
+      <w:lvlText w:val="%7."/>
+      <w:lvlJc w:val="left"/>
+      <w:pPr>
+        <w:ind w:left="5040" w:hanging="360"/>
+      </w:pPr>
+    </w:lvl>
+    <w:lvl w:ilvl="7" w:tplc="240A0019" w:tentative="1">
+      <w:start w:val="1"/>
+      <w:numFmt w:val="lowerLetter"/>
+      <w:lvlText w:val="%8."/>
+      <w:lvlJc w:val="left"/>
+      <w:pPr>
+        <w:ind w:left="5760" w:hanging="360"/>
+      </w:pPr>
+    </w:lvl>
+    <w:lvl w:ilvl="8" w:tplc="240A001B" w:tentative="1">
+      <w:start w:val="1"/>
+      <w:numFmt w:val="lowerRoman"/>
+      <w:lvlText w:val="%9."/>
+      <w:lvlJc w:val="right"/>
+      <w:pPr>
+        <w:ind w:left="6480" w:hanging="180"/>
+      </w:pPr>
+    </w:lvl>
+  </w:abstractNum>
+  <w:abstractNum w:abstractNumId="22" w15:restartNumberingAfterBreak="0">
     <w:nsid w:val="61F23DF9"/>
     <w:multiLevelType w:val="hybridMultilevel"/>
-    <w:tmpl w:val="735860E4"/>
+    <w:tmpl w:val="6538A810"/>
     <w:lvl w:ilvl="0" w:tplc="240A0001">
       <w:start w:val="1"/>
       <w:numFmt w:val="bullet"/>
@@ -12377,7 +14401,7 @@
       </w:rPr>
     </w:lvl>
   </w:abstractNum>
-  <w:abstractNum w:abstractNumId="20" w15:restartNumberingAfterBreak="0">
+  <w:abstractNum w:abstractNumId="23" w15:restartNumberingAfterBreak="0">
     <w:nsid w:val="62B15B52"/>
     <w:multiLevelType w:val="hybridMultilevel"/>
     <w:tmpl w:val="238C2DD2"/>
@@ -12466,7 +14490,7 @@
       </w:pPr>
     </w:lvl>
   </w:abstractNum>
-  <w:abstractNum w:abstractNumId="21" w15:restartNumberingAfterBreak="0">
+  <w:abstractNum w:abstractNumId="24" w15:restartNumberingAfterBreak="0">
     <w:nsid w:val="64C1121D"/>
     <w:multiLevelType w:val="hybridMultilevel"/>
     <w:tmpl w:val="0D945242"/>
@@ -12579,7 +14603,7 @@
       </w:rPr>
     </w:lvl>
   </w:abstractNum>
-  <w:abstractNum w:abstractNumId="22" w15:restartNumberingAfterBreak="0">
+  <w:abstractNum w:abstractNumId="25" w15:restartNumberingAfterBreak="0">
     <w:nsid w:val="659149C5"/>
     <w:multiLevelType w:val="hybridMultilevel"/>
     <w:tmpl w:val="A3522046"/>
@@ -12692,7 +14716,7 @@
       </w:rPr>
     </w:lvl>
   </w:abstractNum>
-  <w:abstractNum w:abstractNumId="23" w15:restartNumberingAfterBreak="0">
+  <w:abstractNum w:abstractNumId="26" w15:restartNumberingAfterBreak="0">
     <w:nsid w:val="6AF0371E"/>
     <w:multiLevelType w:val="hybridMultilevel"/>
     <w:tmpl w:val="797CF2D2"/>
@@ -12805,7 +14829,7 @@
       </w:rPr>
     </w:lvl>
   </w:abstractNum>
-  <w:abstractNum w:abstractNumId="24" w15:restartNumberingAfterBreak="0">
+  <w:abstractNum w:abstractNumId="27" w15:restartNumberingAfterBreak="0">
     <w:nsid w:val="6CFE1E87"/>
     <w:multiLevelType w:val="hybridMultilevel"/>
     <w:tmpl w:val="C0BA32EA"/>
@@ -12918,7 +14942,7 @@
       </w:rPr>
     </w:lvl>
   </w:abstractNum>
-  <w:abstractNum w:abstractNumId="25" w15:restartNumberingAfterBreak="0">
+  <w:abstractNum w:abstractNumId="28" w15:restartNumberingAfterBreak="0">
     <w:nsid w:val="718D7087"/>
     <w:multiLevelType w:val="hybridMultilevel"/>
     <w:tmpl w:val="06DC8A22"/>
@@ -13007,7 +15031,7 @@
       </w:pPr>
     </w:lvl>
   </w:abstractNum>
-  <w:abstractNum w:abstractNumId="26" w15:restartNumberingAfterBreak="0">
+  <w:abstractNum w:abstractNumId="29" w15:restartNumberingAfterBreak="0">
     <w:nsid w:val="73EB59E8"/>
     <w:multiLevelType w:val="hybridMultilevel"/>
     <w:tmpl w:val="DF5E990E"/>
@@ -13122,7 +15146,7 @@
       </w:pPr>
     </w:lvl>
   </w:abstractNum>
-  <w:abstractNum w:abstractNumId="27" w15:restartNumberingAfterBreak="0">
+  <w:abstractNum w:abstractNumId="30" w15:restartNumberingAfterBreak="0">
     <w:nsid w:val="73FF4151"/>
     <w:multiLevelType w:val="hybridMultilevel"/>
     <w:tmpl w:val="2D880BBA"/>
@@ -13235,7 +15259,7 @@
       </w:rPr>
     </w:lvl>
   </w:abstractNum>
-  <w:abstractNum w:abstractNumId="28" w15:restartNumberingAfterBreak="0">
+  <w:abstractNum w:abstractNumId="31" w15:restartNumberingAfterBreak="0">
     <w:nsid w:val="798C4191"/>
     <w:multiLevelType w:val="hybridMultilevel"/>
     <w:tmpl w:val="2EA026B6"/>
@@ -13348,7 +15372,7 @@
       </w:rPr>
     </w:lvl>
   </w:abstractNum>
-  <w:abstractNum w:abstractNumId="29" w15:restartNumberingAfterBreak="0">
+  <w:abstractNum w:abstractNumId="32" w15:restartNumberingAfterBreak="0">
     <w:nsid w:val="799067C3"/>
     <w:multiLevelType w:val="hybridMultilevel"/>
     <w:tmpl w:val="043CC5DC"/>
@@ -13461,7 +15485,7 @@
       </w:rPr>
     </w:lvl>
   </w:abstractNum>
-  <w:abstractNum w:abstractNumId="30" w15:restartNumberingAfterBreak="0">
+  <w:abstractNum w:abstractNumId="33" w15:restartNumberingAfterBreak="0">
     <w:nsid w:val="7BCF7916"/>
     <w:multiLevelType w:val="hybridMultilevel"/>
     <w:tmpl w:val="0B1A589C"/>
@@ -13550,7 +15574,7 @@
       </w:pPr>
     </w:lvl>
   </w:abstractNum>
-  <w:abstractNum w:abstractNumId="31" w15:restartNumberingAfterBreak="0">
+  <w:abstractNum w:abstractNumId="34" w15:restartNumberingAfterBreak="0">
     <w:nsid w:val="7C105610"/>
     <w:multiLevelType w:val="hybridMultilevel"/>
     <w:tmpl w:val="CF6E5FB8"/>
@@ -13663,7 +15687,7 @@
       </w:rPr>
     </w:lvl>
   </w:abstractNum>
-  <w:abstractNum w:abstractNumId="32" w15:restartNumberingAfterBreak="0">
+  <w:abstractNum w:abstractNumId="35" w15:restartNumberingAfterBreak="0">
     <w:nsid w:val="7DA32280"/>
     <w:multiLevelType w:val="hybridMultilevel"/>
     <w:tmpl w:val="9A509BC8"/>
@@ -13776,7 +15800,7 @@
       </w:rPr>
     </w:lvl>
   </w:abstractNum>
-  <w:abstractNum w:abstractNumId="33" w15:restartNumberingAfterBreak="0">
+  <w:abstractNum w:abstractNumId="36" w15:restartNumberingAfterBreak="0">
     <w:nsid w:val="7E00226B"/>
     <w:multiLevelType w:val="hybridMultilevel"/>
     <w:tmpl w:val="CA7A1DD8"/>
@@ -13866,16 +15890,16 @@
     </w:lvl>
   </w:abstractNum>
   <w:num w:numId="1" w16cid:durableId="1846627066">
-    <w:abstractNumId w:val="20"/>
+    <w:abstractNumId w:val="23"/>
   </w:num>
   <w:num w:numId="2" w16cid:durableId="152373454">
-    <w:abstractNumId w:val="23"/>
+    <w:abstractNumId w:val="26"/>
   </w:num>
   <w:num w:numId="3" w16cid:durableId="1149663433">
     <w:abstractNumId w:val="4"/>
   </w:num>
   <w:num w:numId="4" w16cid:durableId="682436309">
-    <w:abstractNumId w:val="24"/>
+    <w:abstractNumId w:val="27"/>
   </w:num>
   <w:num w:numId="5" w16cid:durableId="1711344221">
     <w:abstractNumId w:val="4"/>
@@ -13908,64 +15932,64 @@
     </w:lvlOverride>
   </w:num>
   <w:num w:numId="6" w16cid:durableId="2072002521">
-    <w:abstractNumId w:val="24"/>
+    <w:abstractNumId w:val="27"/>
   </w:num>
   <w:num w:numId="7" w16cid:durableId="434441478">
-    <w:abstractNumId w:val="24"/>
+    <w:abstractNumId w:val="27"/>
   </w:num>
   <w:num w:numId="8" w16cid:durableId="1994335820">
-    <w:abstractNumId w:val="10"/>
+    <w:abstractNumId w:val="11"/>
   </w:num>
   <w:num w:numId="9" w16cid:durableId="1442801613">
-    <w:abstractNumId w:val="22"/>
+    <w:abstractNumId w:val="25"/>
   </w:num>
   <w:num w:numId="10" w16cid:durableId="64454564">
-    <w:abstractNumId w:val="32"/>
+    <w:abstractNumId w:val="35"/>
   </w:num>
   <w:num w:numId="11" w16cid:durableId="431971914">
-    <w:abstractNumId w:val="22"/>
+    <w:abstractNumId w:val="25"/>
   </w:num>
   <w:num w:numId="12" w16cid:durableId="1976139030">
-    <w:abstractNumId w:val="28"/>
+    <w:abstractNumId w:val="31"/>
   </w:num>
   <w:num w:numId="13" w16cid:durableId="1165390563">
-    <w:abstractNumId w:val="13"/>
+    <w:abstractNumId w:val="14"/>
   </w:num>
   <w:num w:numId="14" w16cid:durableId="208884995">
     <w:abstractNumId w:val="2"/>
   </w:num>
   <w:num w:numId="15" w16cid:durableId="743796388">
+    <w:abstractNumId w:val="10"/>
+  </w:num>
+  <w:num w:numId="16" w16cid:durableId="366023888">
+    <w:abstractNumId w:val="12"/>
+  </w:num>
+  <w:num w:numId="17" w16cid:durableId="271405319">
+    <w:abstractNumId w:val="17"/>
+  </w:num>
+  <w:num w:numId="18" w16cid:durableId="1544371102">
+    <w:abstractNumId w:val="36"/>
+  </w:num>
+  <w:num w:numId="19" w16cid:durableId="1757051115">
+    <w:abstractNumId w:val="15"/>
+  </w:num>
+  <w:num w:numId="20" w16cid:durableId="1431004260">
+    <w:abstractNumId w:val="29"/>
+  </w:num>
+  <w:num w:numId="21" w16cid:durableId="83841800">
+    <w:abstractNumId w:val="28"/>
+  </w:num>
+  <w:num w:numId="22" w16cid:durableId="744451154">
+    <w:abstractNumId w:val="19"/>
+  </w:num>
+  <w:num w:numId="23" w16cid:durableId="955481730">
     <w:abstractNumId w:val="9"/>
   </w:num>
-  <w:num w:numId="16" w16cid:durableId="366023888">
-    <w:abstractNumId w:val="11"/>
-  </w:num>
-  <w:num w:numId="17" w16cid:durableId="271405319">
-    <w:abstractNumId w:val="16"/>
-  </w:num>
-  <w:num w:numId="18" w16cid:durableId="1544371102">
-    <w:abstractNumId w:val="33"/>
-  </w:num>
-  <w:num w:numId="19" w16cid:durableId="1757051115">
-    <w:abstractNumId w:val="14"/>
-  </w:num>
-  <w:num w:numId="20" w16cid:durableId="1431004260">
-    <w:abstractNumId w:val="26"/>
-  </w:num>
-  <w:num w:numId="21" w16cid:durableId="83841800">
-    <w:abstractNumId w:val="25"/>
-  </w:num>
-  <w:num w:numId="22" w16cid:durableId="744451154">
-    <w:abstractNumId w:val="18"/>
-  </w:num>
-  <w:num w:numId="23" w16cid:durableId="955481730">
-    <w:abstractNumId w:val="8"/>
-  </w:num>
   <w:num w:numId="24" w16cid:durableId="1868831868">
-    <w:abstractNumId w:val="12"/>
+    <w:abstractNumId w:val="13"/>
   </w:num>
   <w:num w:numId="25" w16cid:durableId="449520505">
-    <w:abstractNumId w:val="7"/>
+    <w:abstractNumId w:val="8"/>
   </w:num>
   <w:num w:numId="26" w16cid:durableId="201331292">
     <w:abstractNumId w:val="0"/>
@@ -13974,7 +15998,7 @@
     <w:abstractNumId w:val="1"/>
   </w:num>
   <w:num w:numId="28" w16cid:durableId="665133310">
-    <w:abstractNumId w:val="19"/>
+    <w:abstractNumId w:val="22"/>
   </w:num>
   <w:num w:numId="29" w16cid:durableId="1569076333">
     <w:abstractNumId w:val="3"/>
@@ -13983,28 +16007,37 @@
     <w:abstractNumId w:val="5"/>
   </w:num>
   <w:num w:numId="31" w16cid:durableId="496187710">
-    <w:abstractNumId w:val="15"/>
+    <w:abstractNumId w:val="16"/>
   </w:num>
   <w:num w:numId="32" w16cid:durableId="460463265">
-    <w:abstractNumId w:val="31"/>
+    <w:abstractNumId w:val="34"/>
   </w:num>
   <w:num w:numId="33" w16cid:durableId="1760713966">
     <w:abstractNumId w:val="6"/>
   </w:num>
   <w:num w:numId="34" w16cid:durableId="845481563">
-    <w:abstractNumId w:val="29"/>
+    <w:abstractNumId w:val="32"/>
   </w:num>
   <w:num w:numId="35" w16cid:durableId="1528059035">
-    <w:abstractNumId w:val="27"/>
+    <w:abstractNumId w:val="30"/>
   </w:num>
   <w:num w:numId="36" w16cid:durableId="1125462684">
-    <w:abstractNumId w:val="17"/>
+    <w:abstractNumId w:val="18"/>
   </w:num>
   <w:num w:numId="37" w16cid:durableId="1796828406">
+    <w:abstractNumId w:val="24"/>
+  </w:num>
+  <w:num w:numId="38" w16cid:durableId="433785726">
+    <w:abstractNumId w:val="33"/>
+  </w:num>
+  <w:num w:numId="39" w16cid:durableId="1122962978">
     <w:abstractNumId w:val="21"/>
   </w:num>
-  <w:num w:numId="38" w16cid:durableId="433785726">
-    <w:abstractNumId w:val="30"/>
+  <w:num w:numId="40" w16cid:durableId="2036536468">
+    <w:abstractNumId w:val="20"/>
+  </w:num>
+  <w:num w:numId="41" w16cid:durableId="1582983671">
+    <w:abstractNumId w:val="7"/>
   </w:num>
 </w:numbering>
 </file>
@@ -14409,7 +16442,7 @@
   <w:style w:type="paragraph" w:default="1" w:styleId="Normal">
     <w:name w:val="Normal"/>
     <w:qFormat/>
-    <w:rsid w:val="00B029A7"/>
+    <w:rsid w:val="00B2160D"/>
     <w:pPr>
       <w:spacing w:line="256" w:lineRule="auto"/>
     </w:pPr>
@@ -14438,6 +16471,7 @@
   <w:style w:type="character" w:default="1" w:styleId="Fuentedeprrafopredeter">
     <w:name w:val="Default Paragraph Font"/>
     <w:uiPriority w:val="1"/>
+    <w:semiHidden/>
     <w:unhideWhenUsed/>
   </w:style>
   <w:style w:type="table" w:default="1" w:styleId="Tablanormal">

</xml_diff>

<commit_message>
Se rellenan ideas faltantes y espacios en blanco
</commit_message>
<xml_diff>
--- a/Informe_Parcial1.docx
+++ b/Informe_Parcial1.docx
@@ -53,7 +53,7 @@
               <w:sz w:val="60"/>
               <w:szCs w:val="60"/>
             </w:rPr>
-            <w:t xml:space="preserve">   INSERTE TITULO</w:t>
+            <w:t>INFORME PARCIAL 1</w:t>
           </w:r>
         </w:p>
         <w:p/>
@@ -320,12 +320,6 @@
         <w:p>
           <w:pPr>
             <w:spacing w:line="240" w:lineRule="auto"/>
-            <w:ind w:left="3540" w:firstLine="708"/>
-            <w:rPr>
-              <w:rFonts w:ascii="Amasis MT Pro" w:hAnsi="Amasis MT Pro"/>
-              <w:sz w:val="24"/>
-              <w:szCs w:val="24"/>
-            </w:rPr>
           </w:pPr>
           <w:r>
             <w:rPr>
@@ -333,13 +327,41 @@
               <w:sz w:val="24"/>
               <w:szCs w:val="24"/>
             </w:rPr>
-            <w:t>FECHA</w:t>
+            <w:tab/>
           </w:r>
-        </w:p>
-        <w:p>
-          <w:pPr>
-            <w:spacing w:line="240" w:lineRule="auto"/>
-          </w:pPr>
+          <w:r>
+            <w:rPr>
+              <w:rFonts w:ascii="Amasis MT Pro" w:hAnsi="Amasis MT Pro"/>
+              <w:sz w:val="24"/>
+              <w:szCs w:val="24"/>
+            </w:rPr>
+            <w:tab/>
+          </w:r>
+          <w:r>
+            <w:rPr>
+              <w:rFonts w:ascii="Amasis MT Pro" w:hAnsi="Amasis MT Pro"/>
+              <w:sz w:val="24"/>
+              <w:szCs w:val="24"/>
+            </w:rPr>
+            <w:tab/>
+          </w:r>
+          <w:r>
+            <w:rPr>
+              <w:rFonts w:ascii="Amasis MT Pro" w:hAnsi="Amasis MT Pro"/>
+              <w:sz w:val="24"/>
+              <w:szCs w:val="24"/>
+            </w:rPr>
+            <w:tab/>
+          </w:r>
+          <w:r>
+            <w:rPr>
+              <w:rFonts w:ascii="Amasis MT Pro" w:hAnsi="Amasis MT Pro"/>
+              <w:sz w:val="24"/>
+              <w:szCs w:val="24"/>
+            </w:rPr>
+            <w:tab/>
+            <w:t xml:space="preserve">  31/03/2024</w:t>
+          </w:r>
           <w:r>
             <w:tab/>
           </w:r>
@@ -3677,7 +3699,7 @@
           <w:noProof/>
         </w:rPr>
         <w:drawing>
-          <wp:anchor distT="0" distB="0" distL="114300" distR="114300" simplePos="0" relativeHeight="251660288" behindDoc="0" locked="0" layoutInCell="1" allowOverlap="1" wp14:anchorId="15331E70" wp14:editId="72570F09">
+          <wp:anchor distT="0" distB="0" distL="114300" distR="114300" simplePos="0" relativeHeight="251660288" behindDoc="0" locked="0" layoutInCell="1" allowOverlap="1" wp14:anchorId="15331E70" wp14:editId="661345D3">
             <wp:simplePos x="0" y="0"/>
             <wp:positionH relativeFrom="margin">
               <wp:posOffset>501015</wp:posOffset>
@@ -11851,10 +11873,7 @@
     <w:p>
       <w:pPr>
         <w:pStyle w:val="Prrafodelista"/>
-        <w:numPr>
-          <w:ilvl w:val="0"/>
-          <w:numId w:val="31"/>
-        </w:numPr>
+        <w:ind w:left="1080"/>
         <w:rPr>
           <w:sz w:val="24"/>
           <w:szCs w:val="24"/>

</xml_diff>

<commit_message>
Se corrigen los casos de comparacion igual 1, se modifica el modulo de funciones de comprobacion
</commit_message>
<xml_diff>
--- a/Informe_Parcial1.docx
+++ b/Informe_Parcial1.docx
@@ -2439,15 +2439,15 @@
         <mc:AlternateContent>
           <mc:Choice Requires="wps">
             <w:drawing>
-              <wp:anchor distT="45720" distB="45720" distL="114300" distR="114300" simplePos="0" relativeHeight="251659264" behindDoc="0" locked="0" layoutInCell="1" allowOverlap="1" wp14:anchorId="6B481634" wp14:editId="1DFCFBF8">
+              <wp:anchor distT="45720" distB="45720" distL="114300" distR="114300" simplePos="0" relativeHeight="251659264" behindDoc="0" locked="0" layoutInCell="1" allowOverlap="1" wp14:anchorId="6B481634" wp14:editId="5AB6AB19">
                 <wp:simplePos x="0" y="0"/>
                 <wp:positionH relativeFrom="page">
-                  <wp:posOffset>3752850</wp:posOffset>
+                  <wp:posOffset>2998366</wp:posOffset>
                 </wp:positionH>
                 <wp:positionV relativeFrom="paragraph">
-                  <wp:posOffset>81280</wp:posOffset>
+                  <wp:posOffset>72242</wp:posOffset>
                 </wp:positionV>
-                <wp:extent cx="3171825" cy="1533525"/>
+                <wp:extent cx="4072270" cy="1533525"/>
                 <wp:effectExtent l="0" t="0" r="0" b="0"/>
                 <wp:wrapNone/>
                 <wp:docPr id="217" name="Cuadro de texto 2"/>
@@ -2463,7 +2463,7 @@
                       <wps:spPr bwMode="auto">
                         <a:xfrm>
                           <a:off x="0" y="0"/>
-                          <a:ext cx="3171825" cy="1533525"/>
+                          <a:ext cx="4072270" cy="1533525"/>
                         </a:xfrm>
                         <a:prstGeom prst="rect">
                           <a:avLst/>
@@ -2718,7 +2718,7 @@
           </mc:Choice>
           <mc:Fallback>
             <w:pict>
-              <v:shape w14:anchorId="6B481634" id="_x0000_s1029" type="#_x0000_t202" style="position:absolute;left:0;text-align:left;margin-left:295.5pt;margin-top:6.4pt;width:249.75pt;height:120.75pt;z-index:251659264;visibility:visible;mso-wrap-style:square;mso-width-percent:0;mso-height-percent:0;mso-wrap-distance-left:9pt;mso-wrap-distance-top:3.6pt;mso-wrap-distance-right:9pt;mso-wrap-distance-bottom:3.6pt;mso-position-horizontal:absolute;mso-position-horizontal-relative:page;mso-position-vertical:absolute;mso-position-vertical-relative:text;mso-width-percent:0;mso-height-percent:0;mso-width-relative:margin;mso-height-relative:margin;v-text-anchor:top" o:gfxdata="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" filled="f" stroked="f" strokeweight="1pt">
+              <v:shape w14:anchorId="6B481634" id="_x0000_s1029" type="#_x0000_t202" style="position:absolute;left:0;text-align:left;margin-left:236.1pt;margin-top:5.7pt;width:320.65pt;height:120.75pt;z-index:251659264;visibility:visible;mso-wrap-style:square;mso-width-percent:0;mso-height-percent:0;mso-wrap-distance-left:9pt;mso-wrap-distance-top:3.6pt;mso-wrap-distance-right:9pt;mso-wrap-distance-bottom:3.6pt;mso-position-horizontal:absolute;mso-position-horizontal-relative:page;mso-position-vertical:absolute;mso-position-vertical-relative:text;mso-width-percent:0;mso-height-percent:0;mso-width-relative:margin;mso-height-relative:margin;v-text-anchor:top" o:gfxdata="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" filled="f" stroked="f" strokeweight="1pt">
                 <v:textbox>
                   <w:txbxContent>
                     <w:p>
@@ -3699,7 +3699,7 @@
           <w:noProof/>
         </w:rPr>
         <w:drawing>
-          <wp:anchor distT="0" distB="0" distL="114300" distR="114300" simplePos="0" relativeHeight="251660288" behindDoc="0" locked="0" layoutInCell="1" allowOverlap="1" wp14:anchorId="15331E70" wp14:editId="661345D3">
+          <wp:anchor distT="0" distB="0" distL="114300" distR="114300" simplePos="0" relativeHeight="251660288" behindDoc="0" locked="0" layoutInCell="1" allowOverlap="1" wp14:anchorId="15331E70" wp14:editId="43743F47">
             <wp:simplePos x="0" y="0"/>
             <wp:positionH relativeFrom="margin">
               <wp:posOffset>501015</wp:posOffset>
@@ -4498,7 +4498,6 @@
         <w:rPr>
           <w:sz w:val="24"/>
           <w:szCs w:val="24"/>
-          <w:lang w:val="en-GB"/>
         </w:rPr>
         <w:t xml:space="preserve">        </w:t>
       </w:r>
@@ -4620,9 +4619,8 @@
         <w:pStyle w:val="Prrafodelista"/>
         <w:numPr>
           <w:ilvl w:val="0"/>
-          <w:numId w:val="12"/>
+          <w:numId w:val="11"/>
         </w:numPr>
-        <w:ind w:left="2136"/>
         <w:rPr>
           <w:sz w:val="24"/>
           <w:szCs w:val="24"/>
@@ -4684,7 +4682,6 @@
           <w:tab w:val="left" w:pos="2010"/>
         </w:tabs>
         <w:spacing w:line="252" w:lineRule="auto"/>
-        <w:ind w:left="1776"/>
         <w:rPr>
           <w:sz w:val="24"/>
           <w:szCs w:val="24"/>
@@ -4753,7 +4750,6 @@
           <w:tab w:val="left" w:pos="2010"/>
         </w:tabs>
         <w:spacing w:line="252" w:lineRule="auto"/>
-        <w:ind w:left="1776"/>
         <w:rPr>
           <w:sz w:val="24"/>
           <w:szCs w:val="24"/>
@@ -5013,364 +5009,88 @@
       </w:pPr>
       <w:r>
         <w:rPr>
+          <w:b/>
+          <w:bCs/>
+          <w:sz w:val="24"/>
+          <w:szCs w:val="24"/>
+        </w:rPr>
+        <w:t>Si la comparación es igual a 1.</w:t>
+      </w:r>
+    </w:p>
+    <w:p>
+      <w:pPr>
+        <w:tabs>
+          <w:tab w:val="left" w:pos="2010"/>
+        </w:tabs>
+        <w:spacing w:line="252" w:lineRule="auto"/>
+        <w:rPr>
+          <w:sz w:val="24"/>
+          <w:szCs w:val="24"/>
+        </w:rPr>
+      </w:pPr>
+      <w:r>
+        <w:rPr>
           <w:noProof/>
         </w:rPr>
         <mc:AlternateContent>
           <mc:Choice Requires="wps">
             <w:drawing>
-              <wp:anchor distT="45720" distB="45720" distL="114300" distR="114300" simplePos="0" relativeHeight="251683840" behindDoc="0" locked="0" layoutInCell="1" allowOverlap="1" wp14:anchorId="73B39BA0" wp14:editId="039FE141">
+              <wp:anchor distT="0" distB="0" distL="114300" distR="114300" simplePos="0" relativeHeight="251692032" behindDoc="0" locked="0" layoutInCell="1" allowOverlap="1" wp14:anchorId="439DA6A6" wp14:editId="13F4F57F">
                 <wp:simplePos x="0" y="0"/>
-                <wp:positionH relativeFrom="page">
-                  <wp:posOffset>3963670</wp:posOffset>
+                <wp:positionH relativeFrom="margin">
+                  <wp:posOffset>2689860</wp:posOffset>
                 </wp:positionH>
                 <wp:positionV relativeFrom="paragraph">
-                  <wp:posOffset>399415</wp:posOffset>
+                  <wp:posOffset>1364615</wp:posOffset>
                 </wp:positionV>
-                <wp:extent cx="3465561" cy="2447925"/>
-                <wp:effectExtent l="0" t="0" r="0" b="0"/>
+                <wp:extent cx="205105" cy="121285"/>
+                <wp:effectExtent l="0" t="0" r="23495" b="12065"/>
                 <wp:wrapNone/>
-                <wp:docPr id="1216993957" name="Cuadro de texto 2"/>
-                <wp:cNvGraphicFramePr>
-                  <a:graphicFrameLocks xmlns:a="http://schemas.openxmlformats.org/drawingml/2006/main"/>
-                </wp:cNvGraphicFramePr>
+                <wp:docPr id="81963045" name="Rectángulo 8"/>
+                <wp:cNvGraphicFramePr/>
                 <a:graphic xmlns:a="http://schemas.openxmlformats.org/drawingml/2006/main">
                   <a:graphicData uri="http://schemas.microsoft.com/office/word/2010/wordprocessingShape">
                     <wps:wsp>
-                      <wps:cNvSpPr txBox="1">
-                        <a:spLocks noChangeArrowheads="1"/>
-                      </wps:cNvSpPr>
-                      <wps:spPr bwMode="auto">
+                      <wps:cNvSpPr/>
+                      <wps:spPr>
                         <a:xfrm>
                           <a:off x="0" y="0"/>
-                          <a:ext cx="3465561" cy="2447925"/>
+                          <a:ext cx="205105" cy="121285"/>
                         </a:xfrm>
                         <a:prstGeom prst="rect">
                           <a:avLst/>
                         </a:prstGeom>
-                        <a:noFill/>
-                        <a:ln>
-                          <a:noFill/>
-                          <a:headEnd/>
-                          <a:tailEnd/>
+                        <a:solidFill>
+                          <a:srgbClr val="92D050">
+                            <a:alpha val="32000"/>
+                          </a:srgbClr>
+                        </a:solidFill>
+                        <a:ln w="3175">
+                          <a:solidFill>
+                            <a:schemeClr val="tx1">
+                              <a:lumMod val="65000"/>
+                              <a:lumOff val="35000"/>
+                            </a:schemeClr>
+                          </a:solidFill>
                         </a:ln>
                       </wps:spPr>
                       <wps:style>
                         <a:lnRef idx="2">
-                          <a:schemeClr val="accent2"/>
+                          <a:schemeClr val="accent1">
+                            <a:shade val="15000"/>
+                          </a:schemeClr>
                         </a:lnRef>
                         <a:fillRef idx="1">
-                          <a:schemeClr val="lt1"/>
+                          <a:schemeClr val="accent1"/>
                         </a:fillRef>
                         <a:effectRef idx="0">
-                          <a:schemeClr val="accent2"/>
+                          <a:schemeClr val="accent1"/>
                         </a:effectRef>
                         <a:fontRef idx="minor">
-                          <a:schemeClr val="dk1"/>
+                          <a:schemeClr val="lt1"/>
                         </a:fontRef>
                       </wps:style>
-                      <wps:txbx>
-                        <w:txbxContent>
-                          <w:p>
-                            <w:pPr>
-                              <w:tabs>
-                                <w:tab w:val="left" w:pos="2010"/>
-                              </w:tabs>
-                              <w:spacing w:after="0" w:line="254" w:lineRule="auto"/>
-                              <w:rPr>
-                                <w:lang w:val="es-MX"/>
-                              </w:rPr>
-                            </w:pPr>
-                            <w:r>
-                              <w:rPr>
-                                <w:lang w:val="es-MX"/>
-                              </w:rPr>
-                              <w:t>La cerradura no tiene solución:</w:t>
-                            </w:r>
-                          </w:p>
-                          <w:p>
-                            <w:pPr>
-                              <w:pStyle w:val="Prrafodelista"/>
-                              <w:numPr>
-                                <w:ilvl w:val="0"/>
-                                <w:numId w:val="34"/>
-                              </w:numPr>
-                              <w:tabs>
-                                <w:tab w:val="left" w:pos="2010"/>
-                              </w:tabs>
-                              <w:spacing w:line="254" w:lineRule="auto"/>
-                              <w:rPr>
-                                <w:lang w:val="es-MX"/>
-                              </w:rPr>
-                            </w:pPr>
-                            <w:r>
-                              <w:rPr>
-                                <w:lang w:val="es-MX"/>
-                              </w:rPr>
-                              <w:t>Si F=1 y C&lt;n</w:t>
-                            </w:r>
-                          </w:p>
-                          <w:p>
-                            <w:pPr>
-                              <w:pStyle w:val="Prrafodelista"/>
-                              <w:numPr>
-                                <w:ilvl w:val="0"/>
-                                <w:numId w:val="34"/>
-                              </w:numPr>
-                              <w:tabs>
-                                <w:tab w:val="left" w:pos="2010"/>
-                              </w:tabs>
-                              <w:spacing w:line="254" w:lineRule="auto"/>
-                              <w:rPr>
-                                <w:lang w:val="es-MX"/>
-                              </w:rPr>
-                            </w:pPr>
-                            <w:r>
-                              <w:rPr>
-                                <w:lang w:val="es-MX"/>
-                              </w:rPr>
-                              <w:t>Si C=1 y F&lt;=</w:t>
-                            </w:r>
-                            <w:r>
-                              <w:rPr>
-                                <w:lang w:val="es-MX"/>
-                              </w:rPr>
-                              <w:t>(</w:t>
-                            </w:r>
-                            <w:r>
-                              <w:rPr>
-                                <w:lang w:val="es-MX"/>
-                              </w:rPr>
-                              <w:t>n/2</w:t>
-                            </w:r>
-                            <w:r>
-                              <w:rPr>
-                                <w:lang w:val="es-MX"/>
-                              </w:rPr>
-                              <w:t>)</w:t>
-                            </w:r>
-                          </w:p>
-                          <w:p>
-                            <w:pPr>
-                              <w:tabs>
-                                <w:tab w:val="left" w:pos="2010"/>
-                              </w:tabs>
-                              <w:spacing w:after="0" w:line="254" w:lineRule="auto"/>
-                              <w:rPr>
-                                <w:lang w:val="es-MX"/>
-                              </w:rPr>
-                            </w:pPr>
-                            <w:r>
-                              <w:rPr>
-                                <w:lang w:val="es-MX"/>
-                              </w:rPr>
-                              <w:t xml:space="preserve">Reducir </w:t>
-                            </w:r>
-                            <w:r>
-                              <w:rPr>
-                                <w:lang w:val="es-MX"/>
-                              </w:rPr>
-                              <w:t>dimensión</w:t>
-                            </w:r>
-                            <w:r>
-                              <w:rPr>
-                                <w:lang w:val="es-MX"/>
-                              </w:rPr>
-                              <w:t xml:space="preserve"> de segunda matriz si es posible</w:t>
-                            </w:r>
-                            <w:r>
-                              <w:rPr>
-                                <w:lang w:val="es-MX"/>
-                              </w:rPr>
-                              <w:t xml:space="preserve"> (n&gt;3)</w:t>
-                            </w:r>
-                            <w:r>
-                              <w:rPr>
-                                <w:lang w:val="es-MX"/>
-                              </w:rPr>
-                              <w:t>.</w:t>
-                            </w:r>
-                          </w:p>
-                          <w:p>
-                            <w:pPr>
-                              <w:pStyle w:val="Prrafodelista"/>
-                              <w:numPr>
-                                <w:ilvl w:val="0"/>
-                                <w:numId w:val="35"/>
-                              </w:numPr>
-                              <w:tabs>
-                                <w:tab w:val="left" w:pos="2010"/>
-                              </w:tabs>
-                              <w:spacing w:line="254" w:lineRule="auto"/>
-                            </w:pPr>
-                            <w:r>
-                              <w:t>Si 1&lt;F&lt;=(n/2) y 1&lt;C</w:t>
-                            </w:r>
-                            <w:r>
-                              <w:t>&lt;n</w:t>
-                            </w:r>
-                          </w:p>
-                          <w:p>
-                            <w:pPr>
-                              <w:tabs>
-                                <w:tab w:val="left" w:pos="2010"/>
-                              </w:tabs>
-                              <w:spacing w:after="0" w:line="254" w:lineRule="auto"/>
-                            </w:pPr>
-                            <w:r>
-                              <w:t>Rotar la segunda matriz una vez.</w:t>
-                            </w:r>
-                          </w:p>
-                          <w:p>
-                            <w:pPr>
-                              <w:pStyle w:val="Prrafodelista"/>
-                              <w:numPr>
-                                <w:ilvl w:val="0"/>
-                                <w:numId w:val="35"/>
-                              </w:numPr>
-                              <w:tabs>
-                                <w:tab w:val="left" w:pos="2010"/>
-                              </w:tabs>
-                              <w:spacing w:line="254" w:lineRule="auto"/>
-                            </w:pPr>
-                            <w:r>
-                              <w:t>F&gt;</w:t>
-                            </w:r>
-                            <w:r>
-                              <w:t>(</w:t>
-                            </w:r>
-                            <w:r>
-                              <w:t>n/2</w:t>
-                            </w:r>
-                            <w:r>
-                              <w:t>)</w:t>
-                            </w:r>
-                            <w:r>
-                              <w:t xml:space="preserve"> </w:t>
-                            </w:r>
-                            <w:r>
-                              <w:t>y</w:t>
-                            </w:r>
-                            <w:r>
-                              <w:t xml:space="preserve"> C&lt;</w:t>
-                            </w:r>
-                            <w:proofErr w:type="gramStart"/>
-                            <w:r>
-                              <w:t>=</w:t>
-                            </w:r>
-                            <w:r>
-                              <w:t>(</w:t>
-                            </w:r>
-                            <w:proofErr w:type="gramEnd"/>
-                            <w:r>
-                              <w:t>n/2 +1</w:t>
-                            </w:r>
-                            <w:r>
-                              <w:t>)</w:t>
-                            </w:r>
-                          </w:p>
-                          <w:p>
-                            <w:pPr>
-                              <w:tabs>
-                                <w:tab w:val="left" w:pos="2010"/>
-                              </w:tabs>
-                              <w:spacing w:after="0" w:line="254" w:lineRule="auto"/>
-                            </w:pPr>
-                            <w:r>
-                              <w:t>Rotar la segunda matriz tres veces.</w:t>
-                            </w:r>
-                          </w:p>
-                          <w:p>
-                            <w:pPr>
-                              <w:pStyle w:val="Prrafodelista"/>
-                              <w:numPr>
-                                <w:ilvl w:val="0"/>
-                                <w:numId w:val="35"/>
-                              </w:numPr>
-                              <w:tabs>
-                                <w:tab w:val="left" w:pos="2010"/>
-                              </w:tabs>
-                              <w:spacing w:line="254" w:lineRule="auto"/>
-                            </w:pPr>
-                            <w:r>
-                              <w:t xml:space="preserve">C=n </w:t>
-                            </w:r>
-                            <w:r>
-                              <w:t>y</w:t>
-                            </w:r>
-                            <w:r>
-                              <w:t xml:space="preserve"> F&gt;</w:t>
-                            </w:r>
-                            <w:r>
-                              <w:t>(</w:t>
-                            </w:r>
-                            <w:r>
-                              <w:t>n/2</w:t>
-                            </w:r>
-                            <w:r>
-                              <w:t>)</w:t>
-                            </w:r>
-                            <w:r>
-                              <w:t xml:space="preserve"> </w:t>
-                            </w:r>
-                          </w:p>
-                          <w:p>
-                            <w:pPr>
-                              <w:pStyle w:val="Prrafodelista"/>
-                              <w:numPr>
-                                <w:ilvl w:val="0"/>
-                                <w:numId w:val="35"/>
-                              </w:numPr>
-                              <w:tabs>
-                                <w:tab w:val="left" w:pos="2010"/>
-                              </w:tabs>
-                              <w:spacing w:line="254" w:lineRule="auto"/>
-                            </w:pPr>
-                            <w:proofErr w:type="gramStart"/>
-                            <w:r>
-                              <w:t>C&gt;</w:t>
-                            </w:r>
-                            <w:r>
-                              <w:t>(</w:t>
-                            </w:r>
-                            <w:proofErr w:type="gramEnd"/>
-                            <w:r>
-                              <w:t>n/2 +1</w:t>
-                            </w:r>
-                            <w:r>
-                              <w:t>)</w:t>
-                            </w:r>
-                            <w:r>
-                              <w:t xml:space="preserve"> </w:t>
-                            </w:r>
-                            <w:r>
-                              <w:t>y</w:t>
-                            </w:r>
-                            <w:r>
-                              <w:t xml:space="preserve"> F&gt;</w:t>
-                            </w:r>
-                            <w:r>
-                              <w:t>(</w:t>
-                            </w:r>
-                            <w:r>
-                              <w:t>n/2</w:t>
-                            </w:r>
-                            <w:r>
-                              <w:t>)</w:t>
-                            </w:r>
-                          </w:p>
-                          <w:p>
-                            <w:pPr>
-                              <w:tabs>
-                                <w:tab w:val="left" w:pos="2010"/>
-                              </w:tabs>
-                              <w:spacing w:line="254" w:lineRule="auto"/>
-                            </w:pPr>
-                          </w:p>
-                        </w:txbxContent>
-                      </wps:txbx>
-                      <wps:bodyPr rot="0" vert="horz" wrap="square" lIns="91440" tIns="45720" rIns="91440" bIns="45720" anchor="t" anchorCtr="0">
-                        <a:noAutofit/>
-                      </wps:bodyPr>
+                      <wps:bodyPr rtlCol="0" anchor="ctr"/>
                     </wps:wsp>
                   </a:graphicData>
                 </a:graphic>
@@ -5385,309 +5105,10 @@
           </mc:Choice>
           <mc:Fallback>
             <w:pict>
-              <v:shape w14:anchorId="73B39BA0" id="_x0000_s1034" type="#_x0000_t202" style="position:absolute;left:0;text-align:left;margin-left:312.1pt;margin-top:31.45pt;width:272.9pt;height:192.75pt;z-index:251683840;visibility:visible;mso-wrap-style:square;mso-width-percent:0;mso-height-percent:0;mso-wrap-distance-left:9pt;mso-wrap-distance-top:3.6pt;mso-wrap-distance-right:9pt;mso-wrap-distance-bottom:3.6pt;mso-position-horizontal:absolute;mso-position-horizontal-relative:page;mso-position-vertical:absolute;mso-position-vertical-relative:text;mso-width-percent:0;mso-height-percent:0;mso-width-relative:margin;mso-height-relative:margin;v-text-anchor:top" o:gfxdata="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" filled="f" stroked="f" strokeweight="1pt">
-                <v:textbox>
-                  <w:txbxContent>
-                    <w:p>
-                      <w:pPr>
-                        <w:tabs>
-                          <w:tab w:val="left" w:pos="2010"/>
-                        </w:tabs>
-                        <w:spacing w:after="0" w:line="254" w:lineRule="auto"/>
-                        <w:rPr>
-                          <w:lang w:val="es-MX"/>
-                        </w:rPr>
-                      </w:pPr>
-                      <w:r>
-                        <w:rPr>
-                          <w:lang w:val="es-MX"/>
-                        </w:rPr>
-                        <w:t>La cerradura no tiene solución:</w:t>
-                      </w:r>
-                    </w:p>
-                    <w:p>
-                      <w:pPr>
-                        <w:pStyle w:val="Prrafodelista"/>
-                        <w:numPr>
-                          <w:ilvl w:val="0"/>
-                          <w:numId w:val="34"/>
-                        </w:numPr>
-                        <w:tabs>
-                          <w:tab w:val="left" w:pos="2010"/>
-                        </w:tabs>
-                        <w:spacing w:line="254" w:lineRule="auto"/>
-                        <w:rPr>
-                          <w:lang w:val="es-MX"/>
-                        </w:rPr>
-                      </w:pPr>
-                      <w:r>
-                        <w:rPr>
-                          <w:lang w:val="es-MX"/>
-                        </w:rPr>
-                        <w:t>Si F=1 y C&lt;n</w:t>
-                      </w:r>
-                    </w:p>
-                    <w:p>
-                      <w:pPr>
-                        <w:pStyle w:val="Prrafodelista"/>
-                        <w:numPr>
-                          <w:ilvl w:val="0"/>
-                          <w:numId w:val="34"/>
-                        </w:numPr>
-                        <w:tabs>
-                          <w:tab w:val="left" w:pos="2010"/>
-                        </w:tabs>
-                        <w:spacing w:line="254" w:lineRule="auto"/>
-                        <w:rPr>
-                          <w:lang w:val="es-MX"/>
-                        </w:rPr>
-                      </w:pPr>
-                      <w:r>
-                        <w:rPr>
-                          <w:lang w:val="es-MX"/>
-                        </w:rPr>
-                        <w:t>Si C=1 y F&lt;=</w:t>
-                      </w:r>
-                      <w:r>
-                        <w:rPr>
-                          <w:lang w:val="es-MX"/>
-                        </w:rPr>
-                        <w:t>(</w:t>
-                      </w:r>
-                      <w:r>
-                        <w:rPr>
-                          <w:lang w:val="es-MX"/>
-                        </w:rPr>
-                        <w:t>n/2</w:t>
-                      </w:r>
-                      <w:r>
-                        <w:rPr>
-                          <w:lang w:val="es-MX"/>
-                        </w:rPr>
-                        <w:t>)</w:t>
-                      </w:r>
-                    </w:p>
-                    <w:p>
-                      <w:pPr>
-                        <w:tabs>
-                          <w:tab w:val="left" w:pos="2010"/>
-                        </w:tabs>
-                        <w:spacing w:after="0" w:line="254" w:lineRule="auto"/>
-                        <w:rPr>
-                          <w:lang w:val="es-MX"/>
-                        </w:rPr>
-                      </w:pPr>
-                      <w:r>
-                        <w:rPr>
-                          <w:lang w:val="es-MX"/>
-                        </w:rPr>
-                        <w:t xml:space="preserve">Reducir </w:t>
-                      </w:r>
-                      <w:r>
-                        <w:rPr>
-                          <w:lang w:val="es-MX"/>
-                        </w:rPr>
-                        <w:t>dimensión</w:t>
-                      </w:r>
-                      <w:r>
-                        <w:rPr>
-                          <w:lang w:val="es-MX"/>
-                        </w:rPr>
-                        <w:t xml:space="preserve"> de segunda matriz si es posible</w:t>
-                      </w:r>
-                      <w:r>
-                        <w:rPr>
-                          <w:lang w:val="es-MX"/>
-                        </w:rPr>
-                        <w:t xml:space="preserve"> (n&gt;3)</w:t>
-                      </w:r>
-                      <w:r>
-                        <w:rPr>
-                          <w:lang w:val="es-MX"/>
-                        </w:rPr>
-                        <w:t>.</w:t>
-                      </w:r>
-                    </w:p>
-                    <w:p>
-                      <w:pPr>
-                        <w:pStyle w:val="Prrafodelista"/>
-                        <w:numPr>
-                          <w:ilvl w:val="0"/>
-                          <w:numId w:val="35"/>
-                        </w:numPr>
-                        <w:tabs>
-                          <w:tab w:val="left" w:pos="2010"/>
-                        </w:tabs>
-                        <w:spacing w:line="254" w:lineRule="auto"/>
-                      </w:pPr>
-                      <w:r>
-                        <w:t>Si 1&lt;F&lt;=(n/2) y 1&lt;C</w:t>
-                      </w:r>
-                      <w:r>
-                        <w:t>&lt;n</w:t>
-                      </w:r>
-                    </w:p>
-                    <w:p>
-                      <w:pPr>
-                        <w:tabs>
-                          <w:tab w:val="left" w:pos="2010"/>
-                        </w:tabs>
-                        <w:spacing w:after="0" w:line="254" w:lineRule="auto"/>
-                      </w:pPr>
-                      <w:r>
-                        <w:t>Rotar la segunda matriz una vez.</w:t>
-                      </w:r>
-                    </w:p>
-                    <w:p>
-                      <w:pPr>
-                        <w:pStyle w:val="Prrafodelista"/>
-                        <w:numPr>
-                          <w:ilvl w:val="0"/>
-                          <w:numId w:val="35"/>
-                        </w:numPr>
-                        <w:tabs>
-                          <w:tab w:val="left" w:pos="2010"/>
-                        </w:tabs>
-                        <w:spacing w:line="254" w:lineRule="auto"/>
-                      </w:pPr>
-                      <w:r>
-                        <w:t>F&gt;</w:t>
-                      </w:r>
-                      <w:r>
-                        <w:t>(</w:t>
-                      </w:r>
-                      <w:r>
-                        <w:t>n/2</w:t>
-                      </w:r>
-                      <w:r>
-                        <w:t>)</w:t>
-                      </w:r>
-                      <w:r>
-                        <w:t xml:space="preserve"> </w:t>
-                      </w:r>
-                      <w:r>
-                        <w:t>y</w:t>
-                      </w:r>
-                      <w:r>
-                        <w:t xml:space="preserve"> C&lt;</w:t>
-                      </w:r>
-                      <w:proofErr w:type="gramStart"/>
-                      <w:r>
-                        <w:t>=</w:t>
-                      </w:r>
-                      <w:r>
-                        <w:t>(</w:t>
-                      </w:r>
-                      <w:proofErr w:type="gramEnd"/>
-                      <w:r>
-                        <w:t>n/2 +1</w:t>
-                      </w:r>
-                      <w:r>
-                        <w:t>)</w:t>
-                      </w:r>
-                    </w:p>
-                    <w:p>
-                      <w:pPr>
-                        <w:tabs>
-                          <w:tab w:val="left" w:pos="2010"/>
-                        </w:tabs>
-                        <w:spacing w:after="0" w:line="254" w:lineRule="auto"/>
-                      </w:pPr>
-                      <w:r>
-                        <w:t>Rotar la segunda matriz tres veces.</w:t>
-                      </w:r>
-                    </w:p>
-                    <w:p>
-                      <w:pPr>
-                        <w:pStyle w:val="Prrafodelista"/>
-                        <w:numPr>
-                          <w:ilvl w:val="0"/>
-                          <w:numId w:val="35"/>
-                        </w:numPr>
-                        <w:tabs>
-                          <w:tab w:val="left" w:pos="2010"/>
-                        </w:tabs>
-                        <w:spacing w:line="254" w:lineRule="auto"/>
-                      </w:pPr>
-                      <w:r>
-                        <w:t xml:space="preserve">C=n </w:t>
-                      </w:r>
-                      <w:r>
-                        <w:t>y</w:t>
-                      </w:r>
-                      <w:r>
-                        <w:t xml:space="preserve"> F&gt;</w:t>
-                      </w:r>
-                      <w:r>
-                        <w:t>(</w:t>
-                      </w:r>
-                      <w:r>
-                        <w:t>n/2</w:t>
-                      </w:r>
-                      <w:r>
-                        <w:t>)</w:t>
-                      </w:r>
-                      <w:r>
-                        <w:t xml:space="preserve"> </w:t>
-                      </w:r>
-                    </w:p>
-                    <w:p>
-                      <w:pPr>
-                        <w:pStyle w:val="Prrafodelista"/>
-                        <w:numPr>
-                          <w:ilvl w:val="0"/>
-                          <w:numId w:val="35"/>
-                        </w:numPr>
-                        <w:tabs>
-                          <w:tab w:val="left" w:pos="2010"/>
-                        </w:tabs>
-                        <w:spacing w:line="254" w:lineRule="auto"/>
-                      </w:pPr>
-                      <w:proofErr w:type="gramStart"/>
-                      <w:r>
-                        <w:t>C&gt;</w:t>
-                      </w:r>
-                      <w:r>
-                        <w:t>(</w:t>
-                      </w:r>
-                      <w:proofErr w:type="gramEnd"/>
-                      <w:r>
-                        <w:t>n/2 +1</w:t>
-                      </w:r>
-                      <w:r>
-                        <w:t>)</w:t>
-                      </w:r>
-                      <w:r>
-                        <w:t xml:space="preserve"> </w:t>
-                      </w:r>
-                      <w:r>
-                        <w:t>y</w:t>
-                      </w:r>
-                      <w:r>
-                        <w:t xml:space="preserve"> F&gt;</w:t>
-                      </w:r>
-                      <w:r>
-                        <w:t>(</w:t>
-                      </w:r>
-                      <w:r>
-                        <w:t>n/2</w:t>
-                      </w:r>
-                      <w:r>
-                        <w:t>)</w:t>
-                      </w:r>
-                    </w:p>
-                    <w:p>
-                      <w:pPr>
-                        <w:tabs>
-                          <w:tab w:val="left" w:pos="2010"/>
-                        </w:tabs>
-                        <w:spacing w:line="254" w:lineRule="auto"/>
-                      </w:pPr>
-                    </w:p>
-                  </w:txbxContent>
-                </v:textbox>
-                <w10:wrap anchorx="page"/>
-              </v:shape>
+              <v:rect w14:anchorId="516F48F9" id="Rectángulo 8" o:spid="_x0000_s1026" style="position:absolute;margin-left:211.8pt;margin-top:107.45pt;width:16.15pt;height:9.55pt;z-index:251692032;visibility:visible;mso-wrap-style:square;mso-width-percent:0;mso-height-percent:0;mso-wrap-distance-left:9pt;mso-wrap-distance-top:0;mso-wrap-distance-right:9pt;mso-wrap-distance-bottom:0;mso-position-horizontal:absolute;mso-position-horizontal-relative:margin;mso-position-vertical:absolute;mso-position-vertical-relative:text;mso-width-percent:0;mso-height-percent:0;mso-width-relative:margin;mso-height-relative:margin;v-text-anchor:middle" o:gfxdata="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" fillcolor="#92d050" strokecolor="#5a5a5a [2109]" strokeweight=".25pt">
+                <v:fill opacity="21074f"/>
+                <w10:wrap anchorx="margin"/>
+              </v:rect>
             </w:pict>
           </mc:Fallback>
         </mc:AlternateContent>
@@ -5699,13 +5120,98 @@
         <mc:AlternateContent>
           <mc:Choice Requires="wps">
             <w:drawing>
-              <wp:anchor distT="0" distB="0" distL="114300" distR="114300" simplePos="0" relativeHeight="251687936" behindDoc="0" locked="0" layoutInCell="1" allowOverlap="1" wp14:anchorId="42413E39" wp14:editId="45E84C55">
+              <wp:anchor distT="0" distB="0" distL="114300" distR="114300" simplePos="0" relativeHeight="251689984" behindDoc="0" locked="0" layoutInCell="1" allowOverlap="1" wp14:anchorId="50C39D59" wp14:editId="13FE0AE7">
                 <wp:simplePos x="0" y="0"/>
                 <wp:positionH relativeFrom="margin">
-                  <wp:posOffset>2638425</wp:posOffset>
+                  <wp:posOffset>2689860</wp:posOffset>
                 </wp:positionH>
                 <wp:positionV relativeFrom="paragraph">
-                  <wp:posOffset>1120140</wp:posOffset>
+                  <wp:posOffset>890905</wp:posOffset>
+                </wp:positionV>
+                <wp:extent cx="205105" cy="121285"/>
+                <wp:effectExtent l="0" t="0" r="23495" b="12065"/>
+                <wp:wrapNone/>
+                <wp:docPr id="209235619" name="Rectángulo 8"/>
+                <wp:cNvGraphicFramePr/>
+                <a:graphic xmlns:a="http://schemas.openxmlformats.org/drawingml/2006/main">
+                  <a:graphicData uri="http://schemas.microsoft.com/office/word/2010/wordprocessingShape">
+                    <wps:wsp>
+                      <wps:cNvSpPr/>
+                      <wps:spPr>
+                        <a:xfrm>
+                          <a:off x="0" y="0"/>
+                          <a:ext cx="205105" cy="121285"/>
+                        </a:xfrm>
+                        <a:prstGeom prst="rect">
+                          <a:avLst/>
+                        </a:prstGeom>
+                        <a:solidFill>
+                          <a:srgbClr val="002060">
+                            <a:alpha val="32000"/>
+                          </a:srgbClr>
+                        </a:solidFill>
+                        <a:ln w="3175">
+                          <a:solidFill>
+                            <a:schemeClr val="tx1">
+                              <a:lumMod val="65000"/>
+                              <a:lumOff val="35000"/>
+                            </a:schemeClr>
+                          </a:solidFill>
+                        </a:ln>
+                      </wps:spPr>
+                      <wps:style>
+                        <a:lnRef idx="2">
+                          <a:schemeClr val="accent1">
+                            <a:shade val="15000"/>
+                          </a:schemeClr>
+                        </a:lnRef>
+                        <a:fillRef idx="1">
+                          <a:schemeClr val="accent1"/>
+                        </a:fillRef>
+                        <a:effectRef idx="0">
+                          <a:schemeClr val="accent1"/>
+                        </a:effectRef>
+                        <a:fontRef idx="minor">
+                          <a:schemeClr val="lt1"/>
+                        </a:fontRef>
+                      </wps:style>
+                      <wps:bodyPr rtlCol="0" anchor="ctr"/>
+                    </wps:wsp>
+                  </a:graphicData>
+                </a:graphic>
+                <wp14:sizeRelH relativeFrom="margin">
+                  <wp14:pctWidth>0</wp14:pctWidth>
+                </wp14:sizeRelH>
+                <wp14:sizeRelV relativeFrom="margin">
+                  <wp14:pctHeight>0</wp14:pctHeight>
+                </wp14:sizeRelV>
+              </wp:anchor>
+            </w:drawing>
+          </mc:Choice>
+          <mc:Fallback>
+            <w:pict>
+              <v:rect w14:anchorId="15CD01BB" id="Rectángulo 8" o:spid="_x0000_s1026" style="position:absolute;margin-left:211.8pt;margin-top:70.15pt;width:16.15pt;height:9.55pt;z-index:251689984;visibility:visible;mso-wrap-style:square;mso-width-percent:0;mso-height-percent:0;mso-wrap-distance-left:9pt;mso-wrap-distance-top:0;mso-wrap-distance-right:9pt;mso-wrap-distance-bottom:0;mso-position-horizontal:absolute;mso-position-horizontal-relative:margin;mso-position-vertical:absolute;mso-position-vertical-relative:text;mso-width-percent:0;mso-height-percent:0;mso-width-relative:margin;mso-height-relative:margin;v-text-anchor:middle" o:gfxdata="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" fillcolor="#002060" strokecolor="#5a5a5a [2109]" strokeweight=".25pt">
+                <v:fill opacity="21074f"/>
+                <w10:wrap anchorx="margin"/>
+              </v:rect>
+            </w:pict>
+          </mc:Fallback>
+        </mc:AlternateContent>
+      </w:r>
+      <w:r>
+        <w:rPr>
+          <w:noProof/>
+        </w:rPr>
+        <mc:AlternateContent>
+          <mc:Choice Requires="wps">
+            <w:drawing>
+              <wp:anchor distT="0" distB="0" distL="114300" distR="114300" simplePos="0" relativeHeight="251687936" behindDoc="0" locked="0" layoutInCell="1" allowOverlap="1" wp14:anchorId="42413E39" wp14:editId="7C7AF460">
+                <wp:simplePos x="0" y="0"/>
+                <wp:positionH relativeFrom="margin">
+                  <wp:posOffset>2694084</wp:posOffset>
+                </wp:positionH>
+                <wp:positionV relativeFrom="paragraph">
+                  <wp:posOffset>425726</wp:posOffset>
                 </wp:positionV>
                 <wp:extent cx="205105" cy="121285"/>
                 <wp:effectExtent l="0" t="0" r="23495" b="12065"/>
@@ -5769,7 +5275,7 @@
           </mc:Choice>
           <mc:Fallback>
             <w:pict>
-              <v:rect w14:anchorId="659E90BE" id="Rectángulo 8" o:spid="_x0000_s1026" style="position:absolute;margin-left:207.75pt;margin-top:88.2pt;width:16.15pt;height:9.55pt;z-index:251687936;visibility:visible;mso-wrap-style:square;mso-width-percent:0;mso-height-percent:0;mso-wrap-distance-left:9pt;mso-wrap-distance-top:0;mso-wrap-distance-right:9pt;mso-wrap-distance-bottom:0;mso-position-horizontal:absolute;mso-position-horizontal-relative:margin;mso-position-vertical:absolute;mso-position-vertical-relative:text;mso-width-percent:0;mso-height-percent:0;mso-width-relative:margin;mso-height-relative:margin;v-text-anchor:middle" o:gfxdata="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" fillcolor="#ffc000" strokecolor="#5a5a5a [2109]" strokeweight=".25pt">
+              <v:rect w14:anchorId="0FEA0DCF" id="Rectángulo 8" o:spid="_x0000_s1026" style="position:absolute;margin-left:212.15pt;margin-top:33.5pt;width:16.15pt;height:9.55pt;z-index:251687936;visibility:visible;mso-wrap-style:square;mso-width-percent:0;mso-height-percent:0;mso-wrap-distance-left:9pt;mso-wrap-distance-top:0;mso-wrap-distance-right:9pt;mso-wrap-distance-bottom:0;mso-position-horizontal:absolute;mso-position-horizontal-relative:margin;mso-position-vertical:absolute;mso-position-vertical-relative:text;mso-width-percent:0;mso-height-percent:0;mso-width-relative:margin;mso-height-relative:margin;v-text-anchor:middle" o:gfxdata="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" fillcolor="#ffc000" strokecolor="#5a5a5a [2109]" strokeweight=".25pt">
                 <v:fill opacity="21074f"/>
                 <w10:wrap anchorx="margin"/>
               </v:rect>
@@ -5784,62 +5290,256 @@
         <mc:AlternateContent>
           <mc:Choice Requires="wps">
             <w:drawing>
-              <wp:anchor distT="0" distB="0" distL="114300" distR="114300" simplePos="0" relativeHeight="251689984" behindDoc="0" locked="0" layoutInCell="1" allowOverlap="1" wp14:anchorId="50C39D59" wp14:editId="5180667B">
+              <wp:anchor distT="45720" distB="45720" distL="114300" distR="114300" simplePos="0" relativeHeight="251683840" behindDoc="0" locked="0" layoutInCell="1" allowOverlap="1" wp14:anchorId="73B39BA0" wp14:editId="4A6FBC0C">
                 <wp:simplePos x="0" y="0"/>
-                <wp:positionH relativeFrom="margin">
-                  <wp:posOffset>2634615</wp:posOffset>
+                <wp:positionH relativeFrom="page">
+                  <wp:posOffset>4020820</wp:posOffset>
                 </wp:positionH>
                 <wp:positionV relativeFrom="paragraph">
-                  <wp:posOffset>1585595</wp:posOffset>
+                  <wp:posOffset>323215</wp:posOffset>
                 </wp:positionV>
-                <wp:extent cx="205105" cy="121285"/>
-                <wp:effectExtent l="0" t="0" r="23495" b="12065"/>
+                <wp:extent cx="3465561" cy="2447925"/>
+                <wp:effectExtent l="0" t="0" r="0" b="0"/>
                 <wp:wrapNone/>
-                <wp:docPr id="209235619" name="Rectángulo 8"/>
-                <wp:cNvGraphicFramePr/>
+                <wp:docPr id="1216993957" name="Cuadro de texto 2"/>
+                <wp:cNvGraphicFramePr>
+                  <a:graphicFrameLocks xmlns:a="http://schemas.openxmlformats.org/drawingml/2006/main"/>
+                </wp:cNvGraphicFramePr>
                 <a:graphic xmlns:a="http://schemas.openxmlformats.org/drawingml/2006/main">
                   <a:graphicData uri="http://schemas.microsoft.com/office/word/2010/wordprocessingShape">
                     <wps:wsp>
-                      <wps:cNvSpPr/>
-                      <wps:spPr>
+                      <wps:cNvSpPr txBox="1">
+                        <a:spLocks noChangeArrowheads="1"/>
+                      </wps:cNvSpPr>
+                      <wps:spPr bwMode="auto">
                         <a:xfrm>
                           <a:off x="0" y="0"/>
-                          <a:ext cx="205105" cy="121285"/>
+                          <a:ext cx="3465561" cy="2447925"/>
                         </a:xfrm>
                         <a:prstGeom prst="rect">
                           <a:avLst/>
                         </a:prstGeom>
-                        <a:solidFill>
-                          <a:srgbClr val="002060">
-                            <a:alpha val="32000"/>
-                          </a:srgbClr>
-                        </a:solidFill>
-                        <a:ln w="3175">
-                          <a:solidFill>
-                            <a:schemeClr val="tx1">
-                              <a:lumMod val="65000"/>
-                              <a:lumOff val="35000"/>
-                            </a:schemeClr>
-                          </a:solidFill>
+                        <a:noFill/>
+                        <a:ln>
+                          <a:noFill/>
+                          <a:headEnd/>
+                          <a:tailEnd/>
                         </a:ln>
                       </wps:spPr>
                       <wps:style>
                         <a:lnRef idx="2">
-                          <a:schemeClr val="accent1">
-                            <a:shade val="15000"/>
-                          </a:schemeClr>
+                          <a:schemeClr val="accent2"/>
                         </a:lnRef>
                         <a:fillRef idx="1">
-                          <a:schemeClr val="accent1"/>
+                          <a:schemeClr val="lt1"/>
                         </a:fillRef>
                         <a:effectRef idx="0">
-                          <a:schemeClr val="accent1"/>
+                          <a:schemeClr val="accent2"/>
                         </a:effectRef>
                         <a:fontRef idx="minor">
-                          <a:schemeClr val="lt1"/>
+                          <a:schemeClr val="dk1"/>
                         </a:fontRef>
                       </wps:style>
-                      <wps:bodyPr rtlCol="0" anchor="ctr"/>
+                      <wps:txbx>
+                        <w:txbxContent>
+                          <w:p>
+                            <w:pPr>
+                              <w:tabs>
+                                <w:tab w:val="left" w:pos="2010"/>
+                              </w:tabs>
+                              <w:spacing w:after="0" w:line="254" w:lineRule="auto"/>
+                              <w:rPr>
+                                <w:lang w:val="es-MX"/>
+                              </w:rPr>
+                            </w:pPr>
+                            <w:r>
+                              <w:rPr>
+                                <w:lang w:val="es-MX"/>
+                              </w:rPr>
+                              <w:t>Aumentar el tamaño de la primera matriz</w:t>
+                            </w:r>
+                          </w:p>
+                          <w:p>
+                            <w:pPr>
+                              <w:pStyle w:val="Prrafodelista"/>
+                              <w:numPr>
+                                <w:ilvl w:val="0"/>
+                                <w:numId w:val="35"/>
+                              </w:numPr>
+                              <w:tabs>
+                                <w:tab w:val="left" w:pos="2010"/>
+                              </w:tabs>
+                              <w:spacing w:line="254" w:lineRule="auto"/>
+                            </w:pPr>
+                            <w:r>
+                              <w:t>Si</w:t>
+                            </w:r>
+                            <w:r>
+                              <w:t xml:space="preserve"> F&lt;=(n/2) y C&lt;n</w:t>
+                            </w:r>
+                          </w:p>
+                          <w:p>
+                            <w:pPr>
+                              <w:tabs>
+                                <w:tab w:val="left" w:pos="2010"/>
+                              </w:tabs>
+                              <w:spacing w:after="0" w:line="254" w:lineRule="auto"/>
+                            </w:pPr>
+                            <w:r>
+                              <w:t>Rotar la segunda matriz una vez.</w:t>
+                            </w:r>
+                          </w:p>
+                          <w:p>
+                            <w:pPr>
+                              <w:pStyle w:val="Prrafodelista"/>
+                              <w:numPr>
+                                <w:ilvl w:val="0"/>
+                                <w:numId w:val="35"/>
+                              </w:numPr>
+                              <w:tabs>
+                                <w:tab w:val="left" w:pos="2010"/>
+                              </w:tabs>
+                              <w:spacing w:line="254" w:lineRule="auto"/>
+                            </w:pPr>
+                            <w:r>
+                              <w:t>F&gt;</w:t>
+                            </w:r>
+                            <w:r>
+                              <w:t>(</w:t>
+                            </w:r>
+                            <w:r>
+                              <w:t>n/2</w:t>
+                            </w:r>
+                            <w:r>
+                              <w:t>)</w:t>
+                            </w:r>
+                            <w:r>
+                              <w:t xml:space="preserve"> </w:t>
+                            </w:r>
+                            <w:r>
+                              <w:t>y</w:t>
+                            </w:r>
+                            <w:r>
+                              <w:t xml:space="preserve"> C&lt;</w:t>
+                            </w:r>
+                            <w:proofErr w:type="gramStart"/>
+                            <w:r>
+                              <w:t>=</w:t>
+                            </w:r>
+                            <w:r>
+                              <w:t>(</w:t>
+                            </w:r>
+                            <w:proofErr w:type="gramEnd"/>
+                            <w:r>
+                              <w:t>n/2 +1</w:t>
+                            </w:r>
+                            <w:r>
+                              <w:t>)</w:t>
+                            </w:r>
+                          </w:p>
+                          <w:p>
+                            <w:pPr>
+                              <w:tabs>
+                                <w:tab w:val="left" w:pos="2010"/>
+                              </w:tabs>
+                              <w:spacing w:after="0" w:line="254" w:lineRule="auto"/>
+                            </w:pPr>
+                            <w:r>
+                              <w:t>Rotar la segunda matriz tres veces.</w:t>
+                            </w:r>
+                          </w:p>
+                          <w:p>
+                            <w:pPr>
+                              <w:pStyle w:val="Prrafodelista"/>
+                              <w:numPr>
+                                <w:ilvl w:val="0"/>
+                                <w:numId w:val="35"/>
+                              </w:numPr>
+                              <w:tabs>
+                                <w:tab w:val="left" w:pos="2010"/>
+                              </w:tabs>
+                              <w:spacing w:line="254" w:lineRule="auto"/>
+                            </w:pPr>
+                            <w:r>
+                              <w:t xml:space="preserve">C=n </w:t>
+                            </w:r>
+                            <w:r>
+                              <w:t>y</w:t>
+                            </w:r>
+                            <w:r>
+                              <w:t xml:space="preserve"> F&gt;</w:t>
+                            </w:r>
+                            <w:r>
+                              <w:t>(</w:t>
+                            </w:r>
+                            <w:r>
+                              <w:t>n/2</w:t>
+                            </w:r>
+                            <w:r>
+                              <w:t>)</w:t>
+                            </w:r>
+                            <w:r>
+                              <w:t xml:space="preserve"> </w:t>
+                            </w:r>
+                          </w:p>
+                          <w:p>
+                            <w:pPr>
+                              <w:pStyle w:val="Prrafodelista"/>
+                              <w:numPr>
+                                <w:ilvl w:val="0"/>
+                                <w:numId w:val="35"/>
+                              </w:numPr>
+                              <w:tabs>
+                                <w:tab w:val="left" w:pos="2010"/>
+                              </w:tabs>
+                              <w:spacing w:line="254" w:lineRule="auto"/>
+                            </w:pPr>
+                            <w:proofErr w:type="gramStart"/>
+                            <w:r>
+                              <w:t>C&gt;</w:t>
+                            </w:r>
+                            <w:r>
+                              <w:t>(</w:t>
+                            </w:r>
+                            <w:proofErr w:type="gramEnd"/>
+                            <w:r>
+                              <w:t>n/2 +1</w:t>
+                            </w:r>
+                            <w:r>
+                              <w:t>)</w:t>
+                            </w:r>
+                            <w:r>
+                              <w:t xml:space="preserve"> </w:t>
+                            </w:r>
+                            <w:r>
+                              <w:t>y</w:t>
+                            </w:r>
+                            <w:r>
+                              <w:t xml:space="preserve"> F&gt;</w:t>
+                            </w:r>
+                            <w:r>
+                              <w:t>(</w:t>
+                            </w:r>
+                            <w:r>
+                              <w:t>n/2</w:t>
+                            </w:r>
+                            <w:r>
+                              <w:t>)</w:t>
+                            </w:r>
+                          </w:p>
+                          <w:p>
+                            <w:pPr>
+                              <w:tabs>
+                                <w:tab w:val="left" w:pos="2010"/>
+                              </w:tabs>
+                              <w:spacing w:line="254" w:lineRule="auto"/>
+                            </w:pPr>
+                          </w:p>
+                        </w:txbxContent>
+                      </wps:txbx>
+                      <wps:bodyPr rot="0" vert="horz" wrap="square" lIns="91440" tIns="45720" rIns="91440" bIns="45720" anchor="t" anchorCtr="0">
+                        <a:noAutofit/>
+                      </wps:bodyPr>
                     </wps:wsp>
                   </a:graphicData>
                 </a:graphic>
@@ -5854,10 +5554,206 @@
           </mc:Choice>
           <mc:Fallback>
             <w:pict>
-              <v:rect w14:anchorId="6DC8CC66" id="Rectángulo 8" o:spid="_x0000_s1026" style="position:absolute;margin-left:207.45pt;margin-top:124.85pt;width:16.15pt;height:9.55pt;z-index:251689984;visibility:visible;mso-wrap-style:square;mso-width-percent:0;mso-height-percent:0;mso-wrap-distance-left:9pt;mso-wrap-distance-top:0;mso-wrap-distance-right:9pt;mso-wrap-distance-bottom:0;mso-position-horizontal:absolute;mso-position-horizontal-relative:margin;mso-position-vertical:absolute;mso-position-vertical-relative:text;mso-width-percent:0;mso-height-percent:0;mso-width-relative:margin;mso-height-relative:margin;v-text-anchor:middle" o:gfxdata="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" fillcolor="#002060" strokecolor="#5a5a5a [2109]" strokeweight=".25pt">
-                <v:fill opacity="21074f"/>
-                <w10:wrap anchorx="margin"/>
-              </v:rect>
+              <v:shape w14:anchorId="73B39BA0" id="_x0000_s1034" type="#_x0000_t202" style="position:absolute;margin-left:316.6pt;margin-top:25.45pt;width:272.9pt;height:192.75pt;z-index:251683840;visibility:visible;mso-wrap-style:square;mso-width-percent:0;mso-height-percent:0;mso-wrap-distance-left:9pt;mso-wrap-distance-top:3.6pt;mso-wrap-distance-right:9pt;mso-wrap-distance-bottom:3.6pt;mso-position-horizontal:absolute;mso-position-horizontal-relative:page;mso-position-vertical:absolute;mso-position-vertical-relative:text;mso-width-percent:0;mso-height-percent:0;mso-width-relative:margin;mso-height-relative:margin;v-text-anchor:top" o:gfxdata="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" filled="f" stroked="f" strokeweight="1pt">
+                <v:textbox>
+                  <w:txbxContent>
+                    <w:p>
+                      <w:pPr>
+                        <w:tabs>
+                          <w:tab w:val="left" w:pos="2010"/>
+                        </w:tabs>
+                        <w:spacing w:after="0" w:line="254" w:lineRule="auto"/>
+                        <w:rPr>
+                          <w:lang w:val="es-MX"/>
+                        </w:rPr>
+                      </w:pPr>
+                      <w:r>
+                        <w:rPr>
+                          <w:lang w:val="es-MX"/>
+                        </w:rPr>
+                        <w:t>Aumentar el tamaño de la primera matriz</w:t>
+                      </w:r>
+                    </w:p>
+                    <w:p>
+                      <w:pPr>
+                        <w:pStyle w:val="Prrafodelista"/>
+                        <w:numPr>
+                          <w:ilvl w:val="0"/>
+                          <w:numId w:val="35"/>
+                        </w:numPr>
+                        <w:tabs>
+                          <w:tab w:val="left" w:pos="2010"/>
+                        </w:tabs>
+                        <w:spacing w:line="254" w:lineRule="auto"/>
+                      </w:pPr>
+                      <w:r>
+                        <w:t>Si</w:t>
+                      </w:r>
+                      <w:r>
+                        <w:t xml:space="preserve"> F&lt;=(n/2) y C&lt;n</w:t>
+                      </w:r>
+                    </w:p>
+                    <w:p>
+                      <w:pPr>
+                        <w:tabs>
+                          <w:tab w:val="left" w:pos="2010"/>
+                        </w:tabs>
+                        <w:spacing w:after="0" w:line="254" w:lineRule="auto"/>
+                      </w:pPr>
+                      <w:r>
+                        <w:t>Rotar la segunda matriz una vez.</w:t>
+                      </w:r>
+                    </w:p>
+                    <w:p>
+                      <w:pPr>
+                        <w:pStyle w:val="Prrafodelista"/>
+                        <w:numPr>
+                          <w:ilvl w:val="0"/>
+                          <w:numId w:val="35"/>
+                        </w:numPr>
+                        <w:tabs>
+                          <w:tab w:val="left" w:pos="2010"/>
+                        </w:tabs>
+                        <w:spacing w:line="254" w:lineRule="auto"/>
+                      </w:pPr>
+                      <w:r>
+                        <w:t>F&gt;</w:t>
+                      </w:r>
+                      <w:r>
+                        <w:t>(</w:t>
+                      </w:r>
+                      <w:r>
+                        <w:t>n/2</w:t>
+                      </w:r>
+                      <w:r>
+                        <w:t>)</w:t>
+                      </w:r>
+                      <w:r>
+                        <w:t xml:space="preserve"> </w:t>
+                      </w:r>
+                      <w:r>
+                        <w:t>y</w:t>
+                      </w:r>
+                      <w:r>
+                        <w:t xml:space="preserve"> C&lt;</w:t>
+                      </w:r>
+                      <w:proofErr w:type="gramStart"/>
+                      <w:r>
+                        <w:t>=</w:t>
+                      </w:r>
+                      <w:r>
+                        <w:t>(</w:t>
+                      </w:r>
+                      <w:proofErr w:type="gramEnd"/>
+                      <w:r>
+                        <w:t>n/2 +1</w:t>
+                      </w:r>
+                      <w:r>
+                        <w:t>)</w:t>
+                      </w:r>
+                    </w:p>
+                    <w:p>
+                      <w:pPr>
+                        <w:tabs>
+                          <w:tab w:val="left" w:pos="2010"/>
+                        </w:tabs>
+                        <w:spacing w:after="0" w:line="254" w:lineRule="auto"/>
+                      </w:pPr>
+                      <w:r>
+                        <w:t>Rotar la segunda matriz tres veces.</w:t>
+                      </w:r>
+                    </w:p>
+                    <w:p>
+                      <w:pPr>
+                        <w:pStyle w:val="Prrafodelista"/>
+                        <w:numPr>
+                          <w:ilvl w:val="0"/>
+                          <w:numId w:val="35"/>
+                        </w:numPr>
+                        <w:tabs>
+                          <w:tab w:val="left" w:pos="2010"/>
+                        </w:tabs>
+                        <w:spacing w:line="254" w:lineRule="auto"/>
+                      </w:pPr>
+                      <w:r>
+                        <w:t xml:space="preserve">C=n </w:t>
+                      </w:r>
+                      <w:r>
+                        <w:t>y</w:t>
+                      </w:r>
+                      <w:r>
+                        <w:t xml:space="preserve"> F&gt;</w:t>
+                      </w:r>
+                      <w:r>
+                        <w:t>(</w:t>
+                      </w:r>
+                      <w:r>
+                        <w:t>n/2</w:t>
+                      </w:r>
+                      <w:r>
+                        <w:t>)</w:t>
+                      </w:r>
+                      <w:r>
+                        <w:t xml:space="preserve"> </w:t>
+                      </w:r>
+                    </w:p>
+                    <w:p>
+                      <w:pPr>
+                        <w:pStyle w:val="Prrafodelista"/>
+                        <w:numPr>
+                          <w:ilvl w:val="0"/>
+                          <w:numId w:val="35"/>
+                        </w:numPr>
+                        <w:tabs>
+                          <w:tab w:val="left" w:pos="2010"/>
+                        </w:tabs>
+                        <w:spacing w:line="254" w:lineRule="auto"/>
+                      </w:pPr>
+                      <w:proofErr w:type="gramStart"/>
+                      <w:r>
+                        <w:t>C&gt;</w:t>
+                      </w:r>
+                      <w:r>
+                        <w:t>(</w:t>
+                      </w:r>
+                      <w:proofErr w:type="gramEnd"/>
+                      <w:r>
+                        <w:t>n/2 +1</w:t>
+                      </w:r>
+                      <w:r>
+                        <w:t>)</w:t>
+                      </w:r>
+                      <w:r>
+                        <w:t xml:space="preserve"> </w:t>
+                      </w:r>
+                      <w:r>
+                        <w:t>y</w:t>
+                      </w:r>
+                      <w:r>
+                        <w:t xml:space="preserve"> F&gt;</w:t>
+                      </w:r>
+                      <w:r>
+                        <w:t>(</w:t>
+                      </w:r>
+                      <w:r>
+                        <w:t>n/2</w:t>
+                      </w:r>
+                      <w:r>
+                        <w:t>)</w:t>
+                      </w:r>
+                    </w:p>
+                    <w:p>
+                      <w:pPr>
+                        <w:tabs>
+                          <w:tab w:val="left" w:pos="2010"/>
+                        </w:tabs>
+                        <w:spacing w:line="254" w:lineRule="auto"/>
+                      </w:pPr>
+                    </w:p>
+                  </w:txbxContent>
+                </v:textbox>
+                <w10:wrap anchorx="page"/>
+              </v:shape>
             </w:pict>
           </mc:Fallback>
         </mc:AlternateContent>
@@ -5867,206 +5763,9 @@
           <w:noProof/>
         </w:rPr>
         <mc:AlternateContent>
-          <mc:Choice Requires="wps">
-            <w:drawing>
-              <wp:anchor distT="0" distB="0" distL="114300" distR="114300" simplePos="0" relativeHeight="251692032" behindDoc="0" locked="0" layoutInCell="1" allowOverlap="1" wp14:anchorId="439DA6A6" wp14:editId="6FB6C3BF">
-                <wp:simplePos x="0" y="0"/>
-                <wp:positionH relativeFrom="margin">
-                  <wp:posOffset>2634615</wp:posOffset>
-                </wp:positionH>
-                <wp:positionV relativeFrom="paragraph">
-                  <wp:posOffset>2059305</wp:posOffset>
-                </wp:positionV>
-                <wp:extent cx="205105" cy="121285"/>
-                <wp:effectExtent l="0" t="0" r="23495" b="12065"/>
-                <wp:wrapNone/>
-                <wp:docPr id="81963045" name="Rectángulo 8"/>
-                <wp:cNvGraphicFramePr/>
-                <a:graphic xmlns:a="http://schemas.openxmlformats.org/drawingml/2006/main">
-                  <a:graphicData uri="http://schemas.microsoft.com/office/word/2010/wordprocessingShape">
-                    <wps:wsp>
-                      <wps:cNvSpPr/>
-                      <wps:spPr>
-                        <a:xfrm>
-                          <a:off x="0" y="0"/>
-                          <a:ext cx="205105" cy="121285"/>
-                        </a:xfrm>
-                        <a:prstGeom prst="rect">
-                          <a:avLst/>
-                        </a:prstGeom>
-                        <a:solidFill>
-                          <a:srgbClr val="92D050">
-                            <a:alpha val="32000"/>
-                          </a:srgbClr>
-                        </a:solidFill>
-                        <a:ln w="3175">
-                          <a:solidFill>
-                            <a:schemeClr val="tx1">
-                              <a:lumMod val="65000"/>
-                              <a:lumOff val="35000"/>
-                            </a:schemeClr>
-                          </a:solidFill>
-                        </a:ln>
-                      </wps:spPr>
-                      <wps:style>
-                        <a:lnRef idx="2">
-                          <a:schemeClr val="accent1">
-                            <a:shade val="15000"/>
-                          </a:schemeClr>
-                        </a:lnRef>
-                        <a:fillRef idx="1">
-                          <a:schemeClr val="accent1"/>
-                        </a:fillRef>
-                        <a:effectRef idx="0">
-                          <a:schemeClr val="accent1"/>
-                        </a:effectRef>
-                        <a:fontRef idx="minor">
-                          <a:schemeClr val="lt1"/>
-                        </a:fontRef>
-                      </wps:style>
-                      <wps:bodyPr rtlCol="0" anchor="ctr"/>
-                    </wps:wsp>
-                  </a:graphicData>
-                </a:graphic>
-                <wp14:sizeRelH relativeFrom="margin">
-                  <wp14:pctWidth>0</wp14:pctWidth>
-                </wp14:sizeRelH>
-                <wp14:sizeRelV relativeFrom="margin">
-                  <wp14:pctHeight>0</wp14:pctHeight>
-                </wp14:sizeRelV>
-              </wp:anchor>
-            </w:drawing>
-          </mc:Choice>
-          <mc:Fallback>
-            <w:pict>
-              <v:rect w14:anchorId="05E4A34C" id="Rectángulo 8" o:spid="_x0000_s1026" style="position:absolute;margin-left:207.45pt;margin-top:162.15pt;width:16.15pt;height:9.55pt;z-index:251692032;visibility:visible;mso-wrap-style:square;mso-width-percent:0;mso-height-percent:0;mso-wrap-distance-left:9pt;mso-wrap-distance-top:0;mso-wrap-distance-right:9pt;mso-wrap-distance-bottom:0;mso-position-horizontal:absolute;mso-position-horizontal-relative:margin;mso-position-vertical:absolute;mso-position-vertical-relative:text;mso-width-percent:0;mso-height-percent:0;mso-width-relative:margin;mso-height-relative:margin;v-text-anchor:middle" o:gfxdata="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" fillcolor="#92d050" strokecolor="#5a5a5a [2109]" strokeweight=".25pt">
-                <v:fill opacity="21074f"/>
-                <w10:wrap anchorx="margin"/>
-              </v:rect>
-            </w:pict>
-          </mc:Fallback>
-        </mc:AlternateContent>
-      </w:r>
-      <w:r>
-        <w:rPr>
-          <w:noProof/>
-        </w:rPr>
-        <mc:AlternateContent>
-          <mc:Choice Requires="wps">
-            <w:drawing>
-              <wp:anchor distT="0" distB="0" distL="114300" distR="114300" simplePos="0" relativeHeight="251685888" behindDoc="0" locked="0" layoutInCell="1" allowOverlap="1" wp14:anchorId="0C48B1BD" wp14:editId="1E733759">
-                <wp:simplePos x="0" y="0"/>
-                <wp:positionH relativeFrom="margin">
-                  <wp:posOffset>2634615</wp:posOffset>
-                </wp:positionH>
-                <wp:positionV relativeFrom="paragraph">
-                  <wp:posOffset>476885</wp:posOffset>
-                </wp:positionV>
-                <wp:extent cx="205531" cy="121567"/>
-                <wp:effectExtent l="0" t="0" r="23495" b="12065"/>
-                <wp:wrapNone/>
-                <wp:docPr id="9" name="Rectángulo 8">
-                  <a:extLst xmlns:a="http://schemas.openxmlformats.org/drawingml/2006/main">
-                    <a:ext uri="{FF2B5EF4-FFF2-40B4-BE49-F238E27FC236}">
-                      <a16:creationId xmlns:a16="http://schemas.microsoft.com/office/drawing/2014/main" id="{012FDA0B-A39F-EFCE-6FAF-C8AB5945CE23}"/>
-                    </a:ext>
-                  </a:extLst>
-                </wp:docPr>
-                <wp:cNvGraphicFramePr/>
-                <a:graphic xmlns:a="http://schemas.openxmlformats.org/drawingml/2006/main">
-                  <a:graphicData uri="http://schemas.microsoft.com/office/word/2010/wordprocessingShape">
-                    <wps:wsp>
-                      <wps:cNvSpPr/>
-                      <wps:spPr>
-                        <a:xfrm>
-                          <a:off x="0" y="0"/>
-                          <a:ext cx="205531" cy="121567"/>
-                        </a:xfrm>
-                        <a:prstGeom prst="rect">
-                          <a:avLst/>
-                        </a:prstGeom>
-                        <a:solidFill>
-                          <a:srgbClr val="FF0000">
-                            <a:alpha val="32000"/>
-                          </a:srgbClr>
-                        </a:solidFill>
-                        <a:ln w="3175">
-                          <a:solidFill>
-                            <a:schemeClr val="tx1">
-                              <a:lumMod val="65000"/>
-                              <a:lumOff val="35000"/>
-                            </a:schemeClr>
-                          </a:solidFill>
-                        </a:ln>
-                      </wps:spPr>
-                      <wps:style>
-                        <a:lnRef idx="2">
-                          <a:schemeClr val="accent1">
-                            <a:shade val="15000"/>
-                          </a:schemeClr>
-                        </a:lnRef>
-                        <a:fillRef idx="1">
-                          <a:schemeClr val="accent1"/>
-                        </a:fillRef>
-                        <a:effectRef idx="0">
-                          <a:schemeClr val="accent1"/>
-                        </a:effectRef>
-                        <a:fontRef idx="minor">
-                          <a:schemeClr val="lt1"/>
-                        </a:fontRef>
-                      </wps:style>
-                      <wps:bodyPr rtlCol="0" anchor="ctr"/>
-                    </wps:wsp>
-                  </a:graphicData>
-                </a:graphic>
-                <wp14:sizeRelH relativeFrom="margin">
-                  <wp14:pctWidth>0</wp14:pctWidth>
-                </wp14:sizeRelH>
-                <wp14:sizeRelV relativeFrom="margin">
-                  <wp14:pctHeight>0</wp14:pctHeight>
-                </wp14:sizeRelV>
-              </wp:anchor>
-            </w:drawing>
-          </mc:Choice>
-          <mc:Fallback>
-            <w:pict>
-              <v:rect w14:anchorId="543F507F" id="Rectángulo 8" o:spid="_x0000_s1026" style="position:absolute;margin-left:207.45pt;margin-top:37.55pt;width:16.2pt;height:9.55pt;z-index:251685888;visibility:visible;mso-wrap-style:square;mso-width-percent:0;mso-height-percent:0;mso-wrap-distance-left:9pt;mso-wrap-distance-top:0;mso-wrap-distance-right:9pt;mso-wrap-distance-bottom:0;mso-position-horizontal:absolute;mso-position-horizontal-relative:margin;mso-position-vertical:absolute;mso-position-vertical-relative:text;mso-width-percent:0;mso-height-percent:0;mso-width-relative:margin;mso-height-relative:margin;v-text-anchor:middle" o:gfxdata="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" fillcolor="red" strokecolor="#5a5a5a [2109]" strokeweight=".25pt">
-                <v:fill opacity="21074f"/>
-                <w10:wrap anchorx="margin"/>
-              </v:rect>
-            </w:pict>
-          </mc:Fallback>
-        </mc:AlternateContent>
-      </w:r>
-      <w:r>
-        <w:rPr>
-          <w:b/>
-          <w:bCs/>
-          <w:sz w:val="24"/>
-          <w:szCs w:val="24"/>
-        </w:rPr>
-        <w:t>Si la comparación es igual a 1.</w:t>
-      </w:r>
-    </w:p>
-    <w:p>
-      <w:pPr>
-        <w:tabs>
-          <w:tab w:val="left" w:pos="2010"/>
-        </w:tabs>
-        <w:spacing w:line="252" w:lineRule="auto"/>
-        <w:rPr>
-          <w:sz w:val="24"/>
-          <w:szCs w:val="24"/>
-        </w:rPr>
-      </w:pPr>
-      <w:r>
-        <w:rPr>
-          <w:noProof/>
-        </w:rPr>
-        <mc:AlternateContent>
           <mc:Choice Requires="wpg">
             <w:drawing>
-              <wp:anchor distT="0" distB="0" distL="114300" distR="114300" simplePos="0" relativeHeight="251681792" behindDoc="1" locked="0" layoutInCell="1" allowOverlap="1" wp14:anchorId="3134E8AD" wp14:editId="13BE5E08">
+              <wp:anchor distT="0" distB="0" distL="114300" distR="114300" simplePos="0" relativeHeight="251681792" behindDoc="1" locked="0" layoutInCell="1" allowOverlap="1" wp14:anchorId="3134E8AD" wp14:editId="45185F20">
                 <wp:simplePos x="0" y="0"/>
                 <wp:positionH relativeFrom="column">
                   <wp:posOffset>472440</wp:posOffset>
@@ -6144,7 +5843,7 @@
                             <a:avLst/>
                           </a:prstGeom>
                           <a:solidFill>
-                            <a:srgbClr val="FF0000">
+                            <a:srgbClr val="FFFF00">
                               <a:alpha val="32000"/>
                             </a:srgbClr>
                           </a:solidFill>
@@ -6188,7 +5887,7 @@
                             <a:avLst/>
                           </a:prstGeom>
                           <a:solidFill>
-                            <a:srgbClr val="FF0000">
+                            <a:srgbClr val="FFFF00">
                               <a:alpha val="32000"/>
                             </a:srgbClr>
                           </a:solidFill>
@@ -6358,7 +6057,7 @@
                         <wps:spPr>
                           <a:xfrm>
                             <a:off x="2378929" y="1703901"/>
-                            <a:ext cx="1176534" cy="2162515"/>
+                            <a:ext cx="1176533" cy="2162516"/>
                           </a:xfrm>
                           <a:prstGeom prst="rect">
                             <a:avLst/>
@@ -6404,7 +6103,7 @@
           </mc:Choice>
           <mc:Fallback>
             <w:pict>
-              <v:group w14:anchorId="02E93899" id="Grupo 5" o:spid="_x0000_s1026" style="position:absolute;margin-left:37.2pt;margin-top:26.05pt;width:152.25pt;height:141pt;z-index:-251634688;mso-width-relative:margin;mso-height-relative:margin" coordsize="42145,39616" o:gfxdata="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">
+              <v:group w14:anchorId="4CA74B8B" id="Grupo 5" o:spid="_x0000_s1026" style="position:absolute;margin-left:37.2pt;margin-top:26.05pt;width:152.25pt;height:141pt;z-index:-251634688;mso-width-relative:margin;mso-height-relative:margin" coordsize="42145,39616" o:gfxdata="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">
                 <v:shapetype id="_x0000_t75" coordsize="21600,21600" o:spt="75" o:preferrelative="t" path="m@4@5l@4@11@9@11@9@5xe" filled="f" stroked="f">
                   <v:stroke joinstyle="miter"/>
                   <v:formulas>
@@ -6427,10 +6126,10 @@
                 <v:shape id="Imagen 539988483" o:spid="_x0000_s1027" type="#_x0000_t75" style="position:absolute;width:42145;height:39616;visibility:visible;mso-wrap-style:square" o:gfxdata="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">
                   <v:imagedata r:id="rId12" o:title=""/>
                 </v:shape>
-                <v:rect id="Rectángulo 164877720" o:spid="_x0000_s1028" style="position:absolute;left:420;top:6195;width:5843;height:10844;visibility:visible;mso-wrap-style:square;v-text-anchor:middle" o:gfxdata="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" fillcolor="red" stroked="f" strokeweight="1pt">
+                <v:rect id="Rectángulo 164877720" o:spid="_x0000_s1028" style="position:absolute;left:420;top:6195;width:5843;height:10844;visibility:visible;mso-wrap-style:square;v-text-anchor:middle" o:gfxdata="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" fillcolor="yellow" stroked="f" strokeweight="1pt">
                   <v:fill opacity="21074f"/>
                 </v:rect>
-                <v:rect id="Rectángulo 315810437" o:spid="_x0000_s1029" style="position:absolute;left:446;top:861;width:35194;height:5334;visibility:visible;mso-wrap-style:square;v-text-anchor:middle" o:gfxdata="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" fillcolor="red" stroked="f" strokeweight="1pt">
+                <v:rect id="Rectángulo 315810437" o:spid="_x0000_s1029" style="position:absolute;left:446;top:861;width:35194;height:5334;visibility:visible;mso-wrap-style:square;v-text-anchor:middle" o:gfxdata="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" fillcolor="yellow" stroked="f" strokeweight="1pt">
                   <v:fill opacity="21074f"/>
                 </v:rect>
                 <v:rect id="Rectángulo 1783064225" o:spid="_x0000_s1030" style="position:absolute;left:6435;top:6195;width:29119;height:10844;visibility:visible;mso-wrap-style:square;v-text-anchor:middle" o:gfxdata="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" fillcolor="yellow" stroked="f" strokeweight="1pt">
@@ -7632,7 +7331,7 @@
             <w:pict>
               <v:group w14:anchorId="76E3049F" id="Grupo 2" o:spid="_x0000_s1026" style="position:absolute;margin-left:44.7pt;margin-top:25.15pt;width:154.5pt;height:144.75pt;z-index:251694080;mso-position-horizontal-relative:margin;mso-width-relative:margin;mso-height-relative:margin" coordsize="42145,39616" o:gfxdata="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">
                 <v:shape id="Imagen 1825281433" o:spid="_x0000_s1027" type="#_x0000_t75" style="position:absolute;width:42145;height:39616;visibility:visible;mso-wrap-style:square" o:gfxdata="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">
-                  <v:imagedata r:id="rId12" o:title=""/>
+                  <v:imagedata r:id="rId13" o:title=""/>
                 </v:shape>
                 <v:rect id="Rectángulo 507578996" o:spid="_x0000_s1028" style="position:absolute;left:17898;top:766;width:23391;height:21758;visibility:visible;mso-wrap-style:square;v-text-anchor:middle" o:gfxdata="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" fillcolor="#92d050" stroked="f" strokeweight="1pt">
                   <v:fill opacity="21074f"/>
@@ -8106,7 +7805,7 @@
             <w:pict>
               <v:group w14:anchorId="353AF40C" id="Grupo 3" o:spid="_x0000_s1026" style="position:absolute;margin-left:43.95pt;margin-top:29.1pt;width:154.5pt;height:150pt;z-index:251702272;mso-position-horizontal-relative:margin;mso-width-relative:margin;mso-height-relative:margin" coordsize="42145,39616" o:gfxdata="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">
                 <v:shape id="Imagen 1304061439" o:spid="_x0000_s1027" type="#_x0000_t75" style="position:absolute;width:42145;height:39616;visibility:visible;mso-wrap-style:square" o:gfxdata="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">
-                  <v:imagedata r:id="rId12" o:title=""/>
+                  <v:imagedata r:id="rId13" o:title=""/>
                 </v:shape>
                 <v:rect id="Rectángulo 1932147291" o:spid="_x0000_s1028" style="position:absolute;left:515;top:695;width:40815;height:38100;visibility:visible;mso-wrap-style:square;v-text-anchor:middle" o:gfxdata="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" fillcolor="yellow" stroked="f" strokeweight="1pt">
                   <v:fill opacity="21074f"/>
@@ -10994,6 +10693,188 @@
     <w:p>
       <w:pPr>
         <w:pStyle w:val="Prrafodelista"/>
+        <w:tabs>
+          <w:tab w:val="left" w:pos="2010"/>
+        </w:tabs>
+        <w:spacing w:line="252" w:lineRule="auto"/>
+        <w:ind w:left="1068"/>
+        <w:rPr>
+          <w:sz w:val="24"/>
+          <w:szCs w:val="24"/>
+        </w:rPr>
+      </w:pPr>
+    </w:p>
+    <w:p>
+      <w:pPr>
+        <w:pStyle w:val="Prrafodelista"/>
+        <w:tabs>
+          <w:tab w:val="left" w:pos="2010"/>
+        </w:tabs>
+        <w:spacing w:line="252" w:lineRule="auto"/>
+        <w:ind w:left="1068"/>
+        <w:rPr>
+          <w:sz w:val="24"/>
+          <w:szCs w:val="24"/>
+        </w:rPr>
+      </w:pPr>
+    </w:p>
+    <w:p>
+      <w:pPr>
+        <w:pStyle w:val="Prrafodelista"/>
+        <w:tabs>
+          <w:tab w:val="left" w:pos="2010"/>
+        </w:tabs>
+        <w:spacing w:line="252" w:lineRule="auto"/>
+        <w:ind w:left="1068"/>
+        <w:rPr>
+          <w:sz w:val="24"/>
+          <w:szCs w:val="24"/>
+        </w:rPr>
+      </w:pPr>
+    </w:p>
+    <w:p>
+      <w:pPr>
+        <w:pStyle w:val="Prrafodelista"/>
+        <w:tabs>
+          <w:tab w:val="left" w:pos="2010"/>
+        </w:tabs>
+        <w:spacing w:line="252" w:lineRule="auto"/>
+        <w:ind w:left="1068"/>
+        <w:rPr>
+          <w:sz w:val="24"/>
+          <w:szCs w:val="24"/>
+        </w:rPr>
+      </w:pPr>
+    </w:p>
+    <w:p>
+      <w:pPr>
+        <w:pStyle w:val="Prrafodelista"/>
+        <w:tabs>
+          <w:tab w:val="left" w:pos="2010"/>
+        </w:tabs>
+        <w:spacing w:line="252" w:lineRule="auto"/>
+        <w:ind w:left="1068"/>
+        <w:rPr>
+          <w:sz w:val="24"/>
+          <w:szCs w:val="24"/>
+        </w:rPr>
+      </w:pPr>
+    </w:p>
+    <w:p>
+      <w:pPr>
+        <w:pStyle w:val="Prrafodelista"/>
+        <w:tabs>
+          <w:tab w:val="left" w:pos="2010"/>
+        </w:tabs>
+        <w:spacing w:line="252" w:lineRule="auto"/>
+        <w:ind w:left="1068"/>
+        <w:rPr>
+          <w:sz w:val="24"/>
+          <w:szCs w:val="24"/>
+        </w:rPr>
+      </w:pPr>
+    </w:p>
+    <w:p>
+      <w:pPr>
+        <w:pStyle w:val="Prrafodelista"/>
+        <w:tabs>
+          <w:tab w:val="left" w:pos="2010"/>
+        </w:tabs>
+        <w:spacing w:line="252" w:lineRule="auto"/>
+        <w:ind w:left="1068"/>
+        <w:rPr>
+          <w:sz w:val="24"/>
+          <w:szCs w:val="24"/>
+        </w:rPr>
+      </w:pPr>
+    </w:p>
+    <w:p>
+      <w:pPr>
+        <w:pStyle w:val="Prrafodelista"/>
+        <w:tabs>
+          <w:tab w:val="left" w:pos="2010"/>
+        </w:tabs>
+        <w:spacing w:line="252" w:lineRule="auto"/>
+        <w:ind w:left="1068"/>
+        <w:rPr>
+          <w:sz w:val="24"/>
+          <w:szCs w:val="24"/>
+        </w:rPr>
+      </w:pPr>
+    </w:p>
+    <w:p>
+      <w:pPr>
+        <w:pStyle w:val="Prrafodelista"/>
+        <w:tabs>
+          <w:tab w:val="left" w:pos="2010"/>
+        </w:tabs>
+        <w:spacing w:line="252" w:lineRule="auto"/>
+        <w:ind w:left="1068"/>
+        <w:rPr>
+          <w:sz w:val="24"/>
+          <w:szCs w:val="24"/>
+        </w:rPr>
+      </w:pPr>
+    </w:p>
+    <w:p>
+      <w:pPr>
+        <w:pStyle w:val="Prrafodelista"/>
+        <w:tabs>
+          <w:tab w:val="left" w:pos="2010"/>
+        </w:tabs>
+        <w:spacing w:line="252" w:lineRule="auto"/>
+        <w:ind w:left="1068"/>
+        <w:rPr>
+          <w:sz w:val="24"/>
+          <w:szCs w:val="24"/>
+        </w:rPr>
+      </w:pPr>
+    </w:p>
+    <w:p>
+      <w:pPr>
+        <w:pStyle w:val="Prrafodelista"/>
+        <w:tabs>
+          <w:tab w:val="left" w:pos="2010"/>
+        </w:tabs>
+        <w:spacing w:line="252" w:lineRule="auto"/>
+        <w:ind w:left="1068"/>
+        <w:rPr>
+          <w:sz w:val="24"/>
+          <w:szCs w:val="24"/>
+        </w:rPr>
+      </w:pPr>
+    </w:p>
+    <w:p>
+      <w:pPr>
+        <w:pStyle w:val="Prrafodelista"/>
+        <w:tabs>
+          <w:tab w:val="left" w:pos="2010"/>
+        </w:tabs>
+        <w:spacing w:line="252" w:lineRule="auto"/>
+        <w:ind w:left="1068"/>
+        <w:rPr>
+          <w:sz w:val="24"/>
+          <w:szCs w:val="24"/>
+        </w:rPr>
+      </w:pPr>
+    </w:p>
+    <w:p>
+      <w:pPr>
+        <w:pStyle w:val="Prrafodelista"/>
+        <w:tabs>
+          <w:tab w:val="left" w:pos="2010"/>
+        </w:tabs>
+        <w:spacing w:line="252" w:lineRule="auto"/>
+        <w:ind w:left="1068"/>
+        <w:rPr>
+          <w:sz w:val="24"/>
+          <w:szCs w:val="24"/>
+        </w:rPr>
+      </w:pPr>
+    </w:p>
+    <w:p>
+      <w:pPr>
+        <w:pStyle w:val="Prrafodelista"/>
         <w:numPr>
           <w:ilvl w:val="0"/>
           <w:numId w:val="14"/>
@@ -11062,21 +10943,57 @@
       </w:pPr>
       <w:r>
         <w:rPr>
+          <w:sz w:val="24"/>
+          <w:szCs w:val="24"/>
+        </w:rPr>
+        <w:t xml:space="preserve">Módulo </w:t>
+      </w:r>
+      <w:proofErr w:type="spellStart"/>
+      <w:r>
+        <w:rPr>
+          <w:sz w:val="24"/>
+          <w:szCs w:val="24"/>
+        </w:rPr>
+        <w:t>FuncionesComprobación</w:t>
+      </w:r>
+      <w:proofErr w:type="spellEnd"/>
+      <w:r>
+        <w:rPr>
+          <w:sz w:val="24"/>
+          <w:szCs w:val="24"/>
+        </w:rPr>
+        <w:t>.</w:t>
+      </w:r>
+    </w:p>
+    <w:p>
+      <w:pPr>
+        <w:tabs>
+          <w:tab w:val="left" w:pos="2010"/>
+        </w:tabs>
+        <w:spacing w:line="252" w:lineRule="auto"/>
+        <w:rPr>
+          <w:sz w:val="24"/>
+          <w:szCs w:val="24"/>
+        </w:rPr>
+      </w:pPr>
+      <w:r>
+        <w:rPr>
           <w:noProof/>
         </w:rPr>
+        <w:lastRenderedPageBreak/>
         <mc:AlternateContent>
           <mc:Choice Requires="wps">
             <w:drawing>
-              <wp:anchor distT="45720" distB="45720" distL="114300" distR="114300" simplePos="0" relativeHeight="251680768" behindDoc="0" locked="0" layoutInCell="1" allowOverlap="1" wp14:anchorId="3ADDA881" wp14:editId="0C892DDC">
+              <wp:anchor distT="45720" distB="45720" distL="114300" distR="114300" simplePos="0" relativeHeight="251680768" behindDoc="0" locked="0" layoutInCell="1" allowOverlap="1" wp14:anchorId="3ADDA881" wp14:editId="32B9B2D8">
                 <wp:simplePos x="0" y="0"/>
-                <wp:positionH relativeFrom="column">
-                  <wp:posOffset>586740</wp:posOffset>
+                <wp:positionH relativeFrom="margin">
+                  <wp:align>center</wp:align>
                 </wp:positionH>
                 <wp:positionV relativeFrom="paragraph">
-                  <wp:posOffset>257175</wp:posOffset>
+                  <wp:posOffset>32518</wp:posOffset>
                 </wp:positionV>
-                <wp:extent cx="4848225" cy="2095500"/>
-                <wp:effectExtent l="0" t="0" r="28575" b="19050"/>
+                <wp:extent cx="4848225" cy="3263900"/>
+                <wp:effectExtent l="0" t="0" r="28575" b="12700"/>
                 <wp:wrapSquare wrapText="bothSides"/>
                 <wp:docPr id="1917616188" name="Cuadro de texto 2"/>
                 <wp:cNvGraphicFramePr>
@@ -11091,7 +11008,7 @@
                       <wps:spPr bwMode="auto">
                         <a:xfrm>
                           <a:off x="0" y="0"/>
-                          <a:ext cx="4848225" cy="2095500"/>
+                          <a:ext cx="4848225" cy="3263900"/>
                         </a:xfrm>
                         <a:prstGeom prst="rect">
                           <a:avLst/>
@@ -11127,25 +11044,8 @@
                               <w:rPr>
                                 <w:sz w:val="24"/>
                                 <w:szCs w:val="24"/>
-                                <w:lang w:val="es-MX"/>
-                              </w:rPr>
-                              <w:t>Función que comprueb</w:t>
-                            </w:r>
-                            <w:r>
-                              <w:rPr>
-                                <w:sz w:val="24"/>
-                                <w:szCs w:val="24"/>
-                                <w:lang w:val="es-MX"/>
-                              </w:rPr>
-                              <w:t>a</w:t>
-                            </w:r>
-                            <w:r>
-                              <w:rPr>
-                                <w:sz w:val="24"/>
-                                <w:szCs w:val="24"/>
-                                <w:lang w:val="es-MX"/>
-                              </w:rPr>
-                              <w:t xml:space="preserve"> si una clave es directamente descartable.</w:t>
+                              </w:rPr>
+                              <w:t>Función que verifica si una cerradura se abre con una clave dada.</w:t>
                             </w:r>
                           </w:p>
                           <w:p>
@@ -11153,21 +11053,34 @@
                               <w:pStyle w:val="Prrafodelista"/>
                               <w:numPr>
                                 <w:ilvl w:val="0"/>
-                                <w:numId w:val="41"/>
+                                <w:numId w:val="42"/>
                               </w:numPr>
-                              <w:tabs>
-                                <w:tab w:val="left" w:pos="2010"/>
-                              </w:tabs>
                               <w:spacing w:line="254" w:lineRule="auto"/>
                               <w:rPr>
-                                <w:lang w:val="es-MX"/>
+                                <w:sz w:val="24"/>
+                                <w:szCs w:val="24"/>
                               </w:rPr>
                             </w:pPr>
                             <w:r>
                               <w:rPr>
-                                <w:lang w:val="es-MX"/>
-                              </w:rPr>
-                              <w:t>Si F=1 y C&lt;n</w:t>
+                                <w:sz w:val="24"/>
+                                <w:szCs w:val="24"/>
+                              </w:rPr>
+                              <w:t>T</w:t>
+                            </w:r>
+                            <w:r>
+                              <w:rPr>
+                                <w:sz w:val="24"/>
+                                <w:szCs w:val="24"/>
+                              </w:rPr>
+                              <w:t>ener una cerradura definida, junto a sus matrices y respectivas dimensiones</w:t>
+                            </w:r>
+                            <w:r>
+                              <w:rPr>
+                                <w:sz w:val="24"/>
+                                <w:szCs w:val="24"/>
+                              </w:rPr>
+                              <w:t>. Una llave.</w:t>
                             </w:r>
                           </w:p>
                           <w:p>
@@ -11175,27 +11088,48 @@
                               <w:pStyle w:val="Prrafodelista"/>
                               <w:numPr>
                                 <w:ilvl w:val="0"/>
-                                <w:numId w:val="41"/>
+                                <w:numId w:val="42"/>
                               </w:numPr>
-                              <w:tabs>
-                                <w:tab w:val="left" w:pos="2010"/>
-                              </w:tabs>
                               <w:spacing w:line="254" w:lineRule="auto"/>
                               <w:rPr>
-                                <w:lang w:val="es-MX"/>
+                                <w:sz w:val="24"/>
+                                <w:szCs w:val="24"/>
                               </w:rPr>
                             </w:pPr>
                             <w:r>
                               <w:rPr>
-                                <w:lang w:val="es-MX"/>
-                              </w:rPr>
-                              <w:t>Si C=1 y F&lt;=(n/2)</w:t>
+                                <w:sz w:val="24"/>
+                                <w:szCs w:val="24"/>
+                              </w:rPr>
+                              <w:t>Con un ciclo se compara una casilla específica de un par de matrices, empezando desde las dos últimas, tomando como primera la penúltima y así sucesivamente.</w:t>
+                            </w:r>
+                          </w:p>
+                          <w:p>
+                            <w:pPr>
+                              <w:pStyle w:val="Prrafodelista"/>
+                              <w:numPr>
+                                <w:ilvl w:val="0"/>
+                                <w:numId w:val="42"/>
+                              </w:numPr>
+                              <w:spacing w:line="254" w:lineRule="auto"/>
+                              <w:rPr>
+                                <w:sz w:val="24"/>
+                                <w:szCs w:val="24"/>
+                              </w:rPr>
+                            </w:pPr>
+                            <w:r>
+                              <w:rPr>
+                                <w:sz w:val="24"/>
+                                <w:szCs w:val="24"/>
+                              </w:rPr>
+                              <w:t>Si se cumple la condición se pasa al siguiente par de matrices, si no, se devuelve un valor de falso.</w:t>
                             </w:r>
                           </w:p>
                           <w:p>
                             <w:pPr>
                               <w:pStyle w:val="Prrafodelista"/>
                               <w:spacing w:line="254" w:lineRule="auto"/>
+                              <w:ind w:left="1080"/>
                               <w:rPr>
                                 <w:sz w:val="24"/>
                                 <w:szCs w:val="24"/>
@@ -11330,7 +11264,7 @@
           </mc:Choice>
           <mc:Fallback>
             <w:pict>
-              <v:shape w14:anchorId="3ADDA881" id="_x0000_s1039" type="#_x0000_t202" style="position:absolute;left:0;text-align:left;margin-left:46.2pt;margin-top:20.25pt;width:381.75pt;height:165pt;z-index:251680768;visibility:visible;mso-wrap-style:square;mso-width-percent:0;mso-height-percent:0;mso-wrap-distance-left:9pt;mso-wrap-distance-top:3.6pt;mso-wrap-distance-right:9pt;mso-wrap-distance-bottom:3.6pt;mso-position-horizontal:absolute;mso-position-horizontal-relative:text;mso-position-vertical:absolute;mso-position-vertical-relative:text;mso-width-percent:0;mso-height-percent:0;mso-width-relative:margin;mso-height-relative:margin;v-text-anchor:top" o:gfxdata="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">
+              <v:shape w14:anchorId="3ADDA881" id="_x0000_s1039" type="#_x0000_t202" style="position:absolute;margin-left:0;margin-top:2.55pt;width:381.75pt;height:257pt;z-index:251680768;visibility:visible;mso-wrap-style:square;mso-width-percent:0;mso-height-percent:0;mso-wrap-distance-left:9pt;mso-wrap-distance-top:3.6pt;mso-wrap-distance-right:9pt;mso-wrap-distance-bottom:3.6pt;mso-position-horizontal:center;mso-position-horizontal-relative:margin;mso-position-vertical:absolute;mso-position-vertical-relative:text;mso-width-percent:0;mso-height-percent:0;mso-width-relative:margin;mso-height-relative:margin;v-text-anchor:top" o:gfxdata="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">
                 <v:textbox>
                   <w:txbxContent>
                     <w:p>
@@ -11350,25 +11284,8 @@
                         <w:rPr>
                           <w:sz w:val="24"/>
                           <w:szCs w:val="24"/>
-                          <w:lang w:val="es-MX"/>
-                        </w:rPr>
-                        <w:t>Función que comprueb</w:t>
-                      </w:r>
-                      <w:r>
-                        <w:rPr>
-                          <w:sz w:val="24"/>
-                          <w:szCs w:val="24"/>
-                          <w:lang w:val="es-MX"/>
-                        </w:rPr>
-                        <w:t>a</w:t>
-                      </w:r>
-                      <w:r>
-                        <w:rPr>
-                          <w:sz w:val="24"/>
-                          <w:szCs w:val="24"/>
-                          <w:lang w:val="es-MX"/>
-                        </w:rPr>
-                        <w:t xml:space="preserve"> si una clave es directamente descartable.</w:t>
+                        </w:rPr>
+                        <w:t>Función que verifica si una cerradura se abre con una clave dada.</w:t>
                       </w:r>
                     </w:p>
                     <w:p>
@@ -11376,21 +11293,34 @@
                         <w:pStyle w:val="Prrafodelista"/>
                         <w:numPr>
                           <w:ilvl w:val="0"/>
-                          <w:numId w:val="41"/>
+                          <w:numId w:val="42"/>
                         </w:numPr>
-                        <w:tabs>
-                          <w:tab w:val="left" w:pos="2010"/>
-                        </w:tabs>
                         <w:spacing w:line="254" w:lineRule="auto"/>
                         <w:rPr>
-                          <w:lang w:val="es-MX"/>
+                          <w:sz w:val="24"/>
+                          <w:szCs w:val="24"/>
                         </w:rPr>
                       </w:pPr>
                       <w:r>
                         <w:rPr>
-                          <w:lang w:val="es-MX"/>
-                        </w:rPr>
-                        <w:t>Si F=1 y C&lt;n</w:t>
+                          <w:sz w:val="24"/>
+                          <w:szCs w:val="24"/>
+                        </w:rPr>
+                        <w:t>T</w:t>
+                      </w:r>
+                      <w:r>
+                        <w:rPr>
+                          <w:sz w:val="24"/>
+                          <w:szCs w:val="24"/>
+                        </w:rPr>
+                        <w:t>ener una cerradura definida, junto a sus matrices y respectivas dimensiones</w:t>
+                      </w:r>
+                      <w:r>
+                        <w:rPr>
+                          <w:sz w:val="24"/>
+                          <w:szCs w:val="24"/>
+                        </w:rPr>
+                        <w:t>. Una llave.</w:t>
                       </w:r>
                     </w:p>
                     <w:p>
@@ -11398,27 +11328,48 @@
                         <w:pStyle w:val="Prrafodelista"/>
                         <w:numPr>
                           <w:ilvl w:val="0"/>
-                          <w:numId w:val="41"/>
+                          <w:numId w:val="42"/>
                         </w:numPr>
-                        <w:tabs>
-                          <w:tab w:val="left" w:pos="2010"/>
-                        </w:tabs>
                         <w:spacing w:line="254" w:lineRule="auto"/>
                         <w:rPr>
-                          <w:lang w:val="es-MX"/>
+                          <w:sz w:val="24"/>
+                          <w:szCs w:val="24"/>
                         </w:rPr>
                       </w:pPr>
                       <w:r>
                         <w:rPr>
-                          <w:lang w:val="es-MX"/>
-                        </w:rPr>
-                        <w:t>Si C=1 y F&lt;=(n/2)</w:t>
+                          <w:sz w:val="24"/>
+                          <w:szCs w:val="24"/>
+                        </w:rPr>
+                        <w:t>Con un ciclo se compara una casilla específica de un par de matrices, empezando desde las dos últimas, tomando como primera la penúltima y así sucesivamente.</w:t>
+                      </w:r>
+                    </w:p>
+                    <w:p>
+                      <w:pPr>
+                        <w:pStyle w:val="Prrafodelista"/>
+                        <w:numPr>
+                          <w:ilvl w:val="0"/>
+                          <w:numId w:val="42"/>
+                        </w:numPr>
+                        <w:spacing w:line="254" w:lineRule="auto"/>
+                        <w:rPr>
+                          <w:sz w:val="24"/>
+                          <w:szCs w:val="24"/>
+                        </w:rPr>
+                      </w:pPr>
+                      <w:r>
+                        <w:rPr>
+                          <w:sz w:val="24"/>
+                          <w:szCs w:val="24"/>
+                        </w:rPr>
+                        <w:t>Si se cumple la condición se pasa al siguiente par de matrices, si no, se devuelve un valor de falso.</w:t>
                       </w:r>
                     </w:p>
                     <w:p>
                       <w:pPr>
                         <w:pStyle w:val="Prrafodelista"/>
                         <w:spacing w:line="254" w:lineRule="auto"/>
+                        <w:ind w:left="1080"/>
                         <w:rPr>
                           <w:sz w:val="24"/>
                           <w:szCs w:val="24"/>
@@ -11536,47 +11487,12 @@
                     </w:p>
                   </w:txbxContent>
                 </v:textbox>
-                <w10:wrap type="square"/>
+                <w10:wrap type="square" anchorx="margin"/>
               </v:shape>
             </w:pict>
           </mc:Fallback>
         </mc:AlternateContent>
       </w:r>
-      <w:r>
-        <w:rPr>
-          <w:sz w:val="24"/>
-          <w:szCs w:val="24"/>
-        </w:rPr>
-        <w:t xml:space="preserve">Módulo </w:t>
-      </w:r>
-      <w:proofErr w:type="spellStart"/>
-      <w:r>
-        <w:rPr>
-          <w:sz w:val="24"/>
-          <w:szCs w:val="24"/>
-        </w:rPr>
-        <w:t>FuncionesComprobación</w:t>
-      </w:r>
-      <w:proofErr w:type="spellEnd"/>
-      <w:r>
-        <w:rPr>
-          <w:sz w:val="24"/>
-          <w:szCs w:val="24"/>
-        </w:rPr>
-        <w:t>.</w:t>
-      </w:r>
-    </w:p>
-    <w:p>
-      <w:pPr>
-        <w:tabs>
-          <w:tab w:val="left" w:pos="2010"/>
-        </w:tabs>
-        <w:spacing w:line="252" w:lineRule="auto"/>
-        <w:rPr>
-          <w:sz w:val="24"/>
-          <w:szCs w:val="24"/>
-        </w:rPr>
-      </w:pPr>
     </w:p>
     <w:p>
       <w:pPr>
@@ -11637,14 +11553,43 @@
           <w:szCs w:val="40"/>
         </w:rPr>
       </w:pPr>
-      <w:r>
+    </w:p>
+    <w:p>
+      <w:pPr>
         <w:rPr>
           <w:b/>
           <w:bCs/>
           <w:sz w:val="40"/>
           <w:szCs w:val="40"/>
         </w:rPr>
-        <w:lastRenderedPageBreak/>
+      </w:pPr>
+    </w:p>
+    <w:p>
+      <w:pPr>
+        <w:rPr>
+          <w:b/>
+          <w:bCs/>
+          <w:sz w:val="40"/>
+          <w:szCs w:val="40"/>
+        </w:rPr>
+      </w:pPr>
+    </w:p>
+    <w:p>
+      <w:pPr>
+        <w:rPr>
+          <w:b/>
+          <w:bCs/>
+          <w:sz w:val="40"/>
+          <w:szCs w:val="40"/>
+        </w:rPr>
+      </w:pPr>
+      <w:r>
+        <w:rPr>
+          <w:b/>
+          <w:bCs/>
+          <w:sz w:val="40"/>
+          <w:szCs w:val="40"/>
+        </w:rPr>
         <w:t>Detección de Problemas</w:t>
       </w:r>
     </w:p>
@@ -11863,7 +11808,7 @@
     <w:p>
       <w:pPr>
         <w:pStyle w:val="Prrafodelista"/>
-        <w:ind w:left="1416"/>
+        <w:ind w:left="1080"/>
         <w:rPr>
           <w:sz w:val="24"/>
           <w:szCs w:val="24"/>
@@ -11880,8 +11825,28 @@
         </w:rPr>
       </w:pPr>
     </w:p>
+    <w:p>
+      <w:pPr>
+        <w:pStyle w:val="Prrafodelista"/>
+        <w:ind w:left="1416"/>
+        <w:rPr>
+          <w:sz w:val="24"/>
+          <w:szCs w:val="24"/>
+        </w:rPr>
+      </w:pPr>
+    </w:p>
+    <w:p>
+      <w:pPr>
+        <w:pStyle w:val="Prrafodelista"/>
+        <w:ind w:left="1080"/>
+        <w:rPr>
+          <w:sz w:val="24"/>
+          <w:szCs w:val="24"/>
+        </w:rPr>
+      </w:pPr>
+    </w:p>
     <w:sectPr>
-      <w:headerReference w:type="default" r:id="rId13"/>
+      <w:headerReference w:type="default" r:id="rId14"/>
       <w:pgSz w:w="12240" w:h="15840"/>
       <w:pgMar w:top="1417" w:right="1701" w:bottom="1417" w:left="1701" w:header="708" w:footer="708" w:gutter="0"/>
       <w:pgNumType w:start="0"/>
@@ -14130,6 +14095,92 @@
     </w:lvl>
   </w:abstractNum>
   <w:abstractNum w:abstractNumId="20" w15:restartNumberingAfterBreak="0">
+    <w:nsid w:val="5B620920"/>
+    <w:multiLevelType w:val="hybridMultilevel"/>
+    <w:tmpl w:val="F35CC632"/>
+    <w:lvl w:ilvl="0" w:tplc="240A000F">
+      <w:start w:val="1"/>
+      <w:numFmt w:val="decimal"/>
+      <w:lvlText w:val="%1."/>
+      <w:lvlJc w:val="left"/>
+      <w:pPr>
+        <w:ind w:left="1080" w:hanging="360"/>
+      </w:pPr>
+    </w:lvl>
+    <w:lvl w:ilvl="1" w:tplc="240A0019" w:tentative="1">
+      <w:start w:val="1"/>
+      <w:numFmt w:val="lowerLetter"/>
+      <w:lvlText w:val="%2."/>
+      <w:lvlJc w:val="left"/>
+      <w:pPr>
+        <w:ind w:left="1800" w:hanging="360"/>
+      </w:pPr>
+    </w:lvl>
+    <w:lvl w:ilvl="2" w:tplc="240A001B" w:tentative="1">
+      <w:start w:val="1"/>
+      <w:numFmt w:val="lowerRoman"/>
+      <w:lvlText w:val="%3."/>
+      <w:lvlJc w:val="right"/>
+      <w:pPr>
+        <w:ind w:left="2520" w:hanging="180"/>
+      </w:pPr>
+    </w:lvl>
+    <w:lvl w:ilvl="3" w:tplc="240A000F" w:tentative="1">
+      <w:start w:val="1"/>
+      <w:numFmt w:val="decimal"/>
+      <w:lvlText w:val="%4."/>
+      <w:lvlJc w:val="left"/>
+      <w:pPr>
+        <w:ind w:left="3240" w:hanging="360"/>
+      </w:pPr>
+    </w:lvl>
+    <w:lvl w:ilvl="4" w:tplc="240A0019" w:tentative="1">
+      <w:start w:val="1"/>
+      <w:numFmt w:val="lowerLetter"/>
+      <w:lvlText w:val="%5."/>
+      <w:lvlJc w:val="left"/>
+      <w:pPr>
+        <w:ind w:left="3960" w:hanging="360"/>
+      </w:pPr>
+    </w:lvl>
+    <w:lvl w:ilvl="5" w:tplc="240A001B" w:tentative="1">
+      <w:start w:val="1"/>
+      <w:numFmt w:val="lowerRoman"/>
+      <w:lvlText w:val="%6."/>
+      <w:lvlJc w:val="right"/>
+      <w:pPr>
+        <w:ind w:left="4680" w:hanging="180"/>
+      </w:pPr>
+    </w:lvl>
+    <w:lvl w:ilvl="6" w:tplc="240A000F" w:tentative="1">
+      <w:start w:val="1"/>
+      <w:numFmt w:val="decimal"/>
+      <w:lvlText w:val="%7."/>
+      <w:lvlJc w:val="left"/>
+      <w:pPr>
+        <w:ind w:left="5400" w:hanging="360"/>
+      </w:pPr>
+    </w:lvl>
+    <w:lvl w:ilvl="7" w:tplc="240A0019" w:tentative="1">
+      <w:start w:val="1"/>
+      <w:numFmt w:val="lowerLetter"/>
+      <w:lvlText w:val="%8."/>
+      <w:lvlJc w:val="left"/>
+      <w:pPr>
+        <w:ind w:left="6120" w:hanging="360"/>
+      </w:pPr>
+    </w:lvl>
+    <w:lvl w:ilvl="8" w:tplc="240A001B" w:tentative="1">
+      <w:start w:val="1"/>
+      <w:numFmt w:val="lowerRoman"/>
+      <w:lvlText w:val="%9."/>
+      <w:lvlJc w:val="right"/>
+      <w:pPr>
+        <w:ind w:left="6840" w:hanging="180"/>
+      </w:pPr>
+    </w:lvl>
+  </w:abstractNum>
+  <w:abstractNum w:abstractNumId="21" w15:restartNumberingAfterBreak="0">
     <w:nsid w:val="5BA16729"/>
     <w:multiLevelType w:val="hybridMultilevel"/>
     <w:tmpl w:val="ACC47AC0"/>
@@ -14218,7 +14269,7 @@
       </w:pPr>
     </w:lvl>
   </w:abstractNum>
-  <w:abstractNum w:abstractNumId="21" w15:restartNumberingAfterBreak="0">
+  <w:abstractNum w:abstractNumId="22" w15:restartNumberingAfterBreak="0">
     <w:nsid w:val="5EEF5024"/>
     <w:multiLevelType w:val="hybridMultilevel"/>
     <w:tmpl w:val="80745BE4"/>
@@ -14307,10 +14358,10 @@
       </w:pPr>
     </w:lvl>
   </w:abstractNum>
-  <w:abstractNum w:abstractNumId="22" w15:restartNumberingAfterBreak="0">
+  <w:abstractNum w:abstractNumId="23" w15:restartNumberingAfterBreak="0">
     <w:nsid w:val="61F23DF9"/>
     <w:multiLevelType w:val="hybridMultilevel"/>
-    <w:tmpl w:val="6538A810"/>
+    <w:tmpl w:val="99805C40"/>
     <w:lvl w:ilvl="0" w:tplc="240A0001">
       <w:start w:val="1"/>
       <w:numFmt w:val="bullet"/>
@@ -14420,7 +14471,7 @@
       </w:rPr>
     </w:lvl>
   </w:abstractNum>
-  <w:abstractNum w:abstractNumId="23" w15:restartNumberingAfterBreak="0">
+  <w:abstractNum w:abstractNumId="24" w15:restartNumberingAfterBreak="0">
     <w:nsid w:val="62B15B52"/>
     <w:multiLevelType w:val="hybridMultilevel"/>
     <w:tmpl w:val="238C2DD2"/>
@@ -14509,7 +14560,7 @@
       </w:pPr>
     </w:lvl>
   </w:abstractNum>
-  <w:abstractNum w:abstractNumId="24" w15:restartNumberingAfterBreak="0">
+  <w:abstractNum w:abstractNumId="25" w15:restartNumberingAfterBreak="0">
     <w:nsid w:val="64C1121D"/>
     <w:multiLevelType w:val="hybridMultilevel"/>
     <w:tmpl w:val="0D945242"/>
@@ -14622,17 +14673,17 @@
       </w:rPr>
     </w:lvl>
   </w:abstractNum>
-  <w:abstractNum w:abstractNumId="25" w15:restartNumberingAfterBreak="0">
+  <w:abstractNum w:abstractNumId="26" w15:restartNumberingAfterBreak="0">
     <w:nsid w:val="659149C5"/>
     <w:multiLevelType w:val="hybridMultilevel"/>
-    <w:tmpl w:val="A3522046"/>
+    <w:tmpl w:val="061C9E14"/>
     <w:lvl w:ilvl="0" w:tplc="240A0001">
       <w:start w:val="1"/>
       <w:numFmt w:val="bullet"/>
       <w:lvlText w:val=""/>
       <w:lvlJc w:val="left"/>
       <w:pPr>
-        <w:ind w:left="360" w:hanging="360"/>
+        <w:ind w:left="1776" w:hanging="360"/>
       </w:pPr>
       <w:rPr>
         <w:rFonts w:ascii="Symbol" w:hAnsi="Symbol" w:hint="default"/>
@@ -14644,7 +14695,7 @@
       <w:lvlText w:val="o"/>
       <w:lvlJc w:val="left"/>
       <w:pPr>
-        <w:ind w:left="1080" w:hanging="360"/>
+        <w:ind w:left="2496" w:hanging="360"/>
       </w:pPr>
       <w:rPr>
         <w:rFonts w:ascii="Courier New" w:hAnsi="Courier New" w:cs="Courier New" w:hint="default"/>
@@ -14656,7 +14707,7 @@
       <w:lvlText w:val=""/>
       <w:lvlJc w:val="left"/>
       <w:pPr>
-        <w:ind w:left="1800" w:hanging="360"/>
+        <w:ind w:left="3216" w:hanging="360"/>
       </w:pPr>
       <w:rPr>
         <w:rFonts w:ascii="Wingdings" w:hAnsi="Wingdings" w:hint="default"/>
@@ -14668,7 +14719,7 @@
       <w:lvlText w:val=""/>
       <w:lvlJc w:val="left"/>
       <w:pPr>
-        <w:ind w:left="2520" w:hanging="360"/>
+        <w:ind w:left="3936" w:hanging="360"/>
       </w:pPr>
       <w:rPr>
         <w:rFonts w:ascii="Symbol" w:hAnsi="Symbol" w:hint="default"/>
@@ -14680,7 +14731,7 @@
       <w:lvlText w:val="o"/>
       <w:lvlJc w:val="left"/>
       <w:pPr>
-        <w:ind w:left="3240" w:hanging="360"/>
+        <w:ind w:left="4656" w:hanging="360"/>
       </w:pPr>
       <w:rPr>
         <w:rFonts w:ascii="Courier New" w:hAnsi="Courier New" w:cs="Courier New" w:hint="default"/>
@@ -14692,7 +14743,7 @@
       <w:lvlText w:val=""/>
       <w:lvlJc w:val="left"/>
       <w:pPr>
-        <w:ind w:left="3960" w:hanging="360"/>
+        <w:ind w:left="5376" w:hanging="360"/>
       </w:pPr>
       <w:rPr>
         <w:rFonts w:ascii="Wingdings" w:hAnsi="Wingdings" w:hint="default"/>
@@ -14704,7 +14755,7 @@
       <w:lvlText w:val=""/>
       <w:lvlJc w:val="left"/>
       <w:pPr>
-        <w:ind w:left="4680" w:hanging="360"/>
+        <w:ind w:left="6096" w:hanging="360"/>
       </w:pPr>
       <w:rPr>
         <w:rFonts w:ascii="Symbol" w:hAnsi="Symbol" w:hint="default"/>
@@ -14716,7 +14767,7 @@
       <w:lvlText w:val="o"/>
       <w:lvlJc w:val="left"/>
       <w:pPr>
-        <w:ind w:left="5400" w:hanging="360"/>
+        <w:ind w:left="6816" w:hanging="360"/>
       </w:pPr>
       <w:rPr>
         <w:rFonts w:ascii="Courier New" w:hAnsi="Courier New" w:cs="Courier New" w:hint="default"/>
@@ -14728,14 +14779,14 @@
       <w:lvlText w:val=""/>
       <w:lvlJc w:val="left"/>
       <w:pPr>
-        <w:ind w:left="6120" w:hanging="360"/>
+        <w:ind w:left="7536" w:hanging="360"/>
       </w:pPr>
       <w:rPr>
         <w:rFonts w:ascii="Wingdings" w:hAnsi="Wingdings" w:hint="default"/>
       </w:rPr>
     </w:lvl>
   </w:abstractNum>
-  <w:abstractNum w:abstractNumId="26" w15:restartNumberingAfterBreak="0">
+  <w:abstractNum w:abstractNumId="27" w15:restartNumberingAfterBreak="0">
     <w:nsid w:val="6AF0371E"/>
     <w:multiLevelType w:val="hybridMultilevel"/>
     <w:tmpl w:val="797CF2D2"/>
@@ -14848,7 +14899,7 @@
       </w:rPr>
     </w:lvl>
   </w:abstractNum>
-  <w:abstractNum w:abstractNumId="27" w15:restartNumberingAfterBreak="0">
+  <w:abstractNum w:abstractNumId="28" w15:restartNumberingAfterBreak="0">
     <w:nsid w:val="6CFE1E87"/>
     <w:multiLevelType w:val="hybridMultilevel"/>
     <w:tmpl w:val="C0BA32EA"/>
@@ -14961,7 +15012,7 @@
       </w:rPr>
     </w:lvl>
   </w:abstractNum>
-  <w:abstractNum w:abstractNumId="28" w15:restartNumberingAfterBreak="0">
+  <w:abstractNum w:abstractNumId="29" w15:restartNumberingAfterBreak="0">
     <w:nsid w:val="718D7087"/>
     <w:multiLevelType w:val="hybridMultilevel"/>
     <w:tmpl w:val="06DC8A22"/>
@@ -15050,7 +15101,7 @@
       </w:pPr>
     </w:lvl>
   </w:abstractNum>
-  <w:abstractNum w:abstractNumId="29" w15:restartNumberingAfterBreak="0">
+  <w:abstractNum w:abstractNumId="30" w15:restartNumberingAfterBreak="0">
     <w:nsid w:val="73EB59E8"/>
     <w:multiLevelType w:val="hybridMultilevel"/>
     <w:tmpl w:val="DF5E990E"/>
@@ -15165,7 +15216,7 @@
       </w:pPr>
     </w:lvl>
   </w:abstractNum>
-  <w:abstractNum w:abstractNumId="30" w15:restartNumberingAfterBreak="0">
+  <w:abstractNum w:abstractNumId="31" w15:restartNumberingAfterBreak="0">
     <w:nsid w:val="73FF4151"/>
     <w:multiLevelType w:val="hybridMultilevel"/>
     <w:tmpl w:val="2D880BBA"/>
@@ -15278,7 +15329,7 @@
       </w:rPr>
     </w:lvl>
   </w:abstractNum>
-  <w:abstractNum w:abstractNumId="31" w15:restartNumberingAfterBreak="0">
+  <w:abstractNum w:abstractNumId="32" w15:restartNumberingAfterBreak="0">
     <w:nsid w:val="798C4191"/>
     <w:multiLevelType w:val="hybridMultilevel"/>
     <w:tmpl w:val="2EA026B6"/>
@@ -15288,7 +15339,7 @@
       <w:lvlText w:val=""/>
       <w:lvlJc w:val="left"/>
       <w:pPr>
-        <w:ind w:left="720" w:hanging="360"/>
+        <w:ind w:left="-360" w:hanging="360"/>
       </w:pPr>
       <w:rPr>
         <w:rFonts w:ascii="Symbol" w:hAnsi="Symbol" w:hint="default"/>
@@ -15300,7 +15351,7 @@
       <w:lvlText w:val="o"/>
       <w:lvlJc w:val="left"/>
       <w:pPr>
-        <w:ind w:left="1440" w:hanging="360"/>
+        <w:ind w:left="360" w:hanging="360"/>
       </w:pPr>
       <w:rPr>
         <w:rFonts w:ascii="Courier New" w:hAnsi="Courier New" w:cs="Courier New" w:hint="default"/>
@@ -15312,7 +15363,7 @@
       <w:lvlText w:val=""/>
       <w:lvlJc w:val="left"/>
       <w:pPr>
-        <w:ind w:left="2160" w:hanging="360"/>
+        <w:ind w:left="1080" w:hanging="360"/>
       </w:pPr>
       <w:rPr>
         <w:rFonts w:ascii="Wingdings" w:hAnsi="Wingdings" w:hint="default"/>
@@ -15324,7 +15375,7 @@
       <w:lvlText w:val=""/>
       <w:lvlJc w:val="left"/>
       <w:pPr>
-        <w:ind w:left="2880" w:hanging="360"/>
+        <w:ind w:left="1800" w:hanging="360"/>
       </w:pPr>
       <w:rPr>
         <w:rFonts w:ascii="Symbol" w:hAnsi="Symbol" w:hint="default"/>
@@ -15336,7 +15387,7 @@
       <w:lvlText w:val="o"/>
       <w:lvlJc w:val="left"/>
       <w:pPr>
-        <w:ind w:left="3600" w:hanging="360"/>
+        <w:ind w:left="2520" w:hanging="360"/>
       </w:pPr>
       <w:rPr>
         <w:rFonts w:ascii="Courier New" w:hAnsi="Courier New" w:cs="Courier New" w:hint="default"/>
@@ -15348,7 +15399,7 @@
       <w:lvlText w:val=""/>
       <w:lvlJc w:val="left"/>
       <w:pPr>
-        <w:ind w:left="4320" w:hanging="360"/>
+        <w:ind w:left="3240" w:hanging="360"/>
       </w:pPr>
       <w:rPr>
         <w:rFonts w:ascii="Wingdings" w:hAnsi="Wingdings" w:hint="default"/>
@@ -15360,7 +15411,7 @@
       <w:lvlText w:val=""/>
       <w:lvlJc w:val="left"/>
       <w:pPr>
-        <w:ind w:left="5040" w:hanging="360"/>
+        <w:ind w:left="3960" w:hanging="360"/>
       </w:pPr>
       <w:rPr>
         <w:rFonts w:ascii="Symbol" w:hAnsi="Symbol" w:hint="default"/>
@@ -15372,7 +15423,7 @@
       <w:lvlText w:val="o"/>
       <w:lvlJc w:val="left"/>
       <w:pPr>
-        <w:ind w:left="5760" w:hanging="360"/>
+        <w:ind w:left="4680" w:hanging="360"/>
       </w:pPr>
       <w:rPr>
         <w:rFonts w:ascii="Courier New" w:hAnsi="Courier New" w:cs="Courier New" w:hint="default"/>
@@ -15384,14 +15435,14 @@
       <w:lvlText w:val=""/>
       <w:lvlJc w:val="left"/>
       <w:pPr>
-        <w:ind w:left="6480" w:hanging="360"/>
+        <w:ind w:left="5400" w:hanging="360"/>
       </w:pPr>
       <w:rPr>
         <w:rFonts w:ascii="Wingdings" w:hAnsi="Wingdings" w:hint="default"/>
       </w:rPr>
     </w:lvl>
   </w:abstractNum>
-  <w:abstractNum w:abstractNumId="32" w15:restartNumberingAfterBreak="0">
+  <w:abstractNum w:abstractNumId="33" w15:restartNumberingAfterBreak="0">
     <w:nsid w:val="799067C3"/>
     <w:multiLevelType w:val="hybridMultilevel"/>
     <w:tmpl w:val="043CC5DC"/>
@@ -15504,7 +15555,7 @@
       </w:rPr>
     </w:lvl>
   </w:abstractNum>
-  <w:abstractNum w:abstractNumId="33" w15:restartNumberingAfterBreak="0">
+  <w:abstractNum w:abstractNumId="34" w15:restartNumberingAfterBreak="0">
     <w:nsid w:val="7BCF7916"/>
     <w:multiLevelType w:val="hybridMultilevel"/>
     <w:tmpl w:val="0B1A589C"/>
@@ -15593,7 +15644,7 @@
       </w:pPr>
     </w:lvl>
   </w:abstractNum>
-  <w:abstractNum w:abstractNumId="34" w15:restartNumberingAfterBreak="0">
+  <w:abstractNum w:abstractNumId="35" w15:restartNumberingAfterBreak="0">
     <w:nsid w:val="7C105610"/>
     <w:multiLevelType w:val="hybridMultilevel"/>
     <w:tmpl w:val="CF6E5FB8"/>
@@ -15706,7 +15757,7 @@
       </w:rPr>
     </w:lvl>
   </w:abstractNum>
-  <w:abstractNum w:abstractNumId="35" w15:restartNumberingAfterBreak="0">
+  <w:abstractNum w:abstractNumId="36" w15:restartNumberingAfterBreak="0">
     <w:nsid w:val="7DA32280"/>
     <w:multiLevelType w:val="hybridMultilevel"/>
     <w:tmpl w:val="9A509BC8"/>
@@ -15819,7 +15870,7 @@
       </w:rPr>
     </w:lvl>
   </w:abstractNum>
-  <w:abstractNum w:abstractNumId="36" w15:restartNumberingAfterBreak="0">
+  <w:abstractNum w:abstractNumId="37" w15:restartNumberingAfterBreak="0">
     <w:nsid w:val="7E00226B"/>
     <w:multiLevelType w:val="hybridMultilevel"/>
     <w:tmpl w:val="CA7A1DD8"/>
@@ -15909,16 +15960,16 @@
     </w:lvl>
   </w:abstractNum>
   <w:num w:numId="1" w16cid:durableId="1846627066">
-    <w:abstractNumId w:val="23"/>
+    <w:abstractNumId w:val="24"/>
   </w:num>
   <w:num w:numId="2" w16cid:durableId="152373454">
-    <w:abstractNumId w:val="26"/>
+    <w:abstractNumId w:val="27"/>
   </w:num>
   <w:num w:numId="3" w16cid:durableId="1149663433">
     <w:abstractNumId w:val="4"/>
   </w:num>
   <w:num w:numId="4" w16cid:durableId="682436309">
-    <w:abstractNumId w:val="27"/>
+    <w:abstractNumId w:val="28"/>
   </w:num>
   <w:num w:numId="5" w16cid:durableId="1711344221">
     <w:abstractNumId w:val="4"/>
@@ -15951,25 +16002,25 @@
     </w:lvlOverride>
   </w:num>
   <w:num w:numId="6" w16cid:durableId="2072002521">
-    <w:abstractNumId w:val="27"/>
+    <w:abstractNumId w:val="28"/>
   </w:num>
   <w:num w:numId="7" w16cid:durableId="434441478">
-    <w:abstractNumId w:val="27"/>
+    <w:abstractNumId w:val="28"/>
   </w:num>
   <w:num w:numId="8" w16cid:durableId="1994335820">
     <w:abstractNumId w:val="11"/>
   </w:num>
   <w:num w:numId="9" w16cid:durableId="1442801613">
-    <w:abstractNumId w:val="25"/>
+    <w:abstractNumId w:val="26"/>
   </w:num>
   <w:num w:numId="10" w16cid:durableId="64454564">
-    <w:abstractNumId w:val="35"/>
+    <w:abstractNumId w:val="36"/>
   </w:num>
   <w:num w:numId="11" w16cid:durableId="431971914">
-    <w:abstractNumId w:val="25"/>
+    <w:abstractNumId w:val="26"/>
   </w:num>
   <w:num w:numId="12" w16cid:durableId="1976139030">
-    <w:abstractNumId w:val="31"/>
+    <w:abstractNumId w:val="32"/>
   </w:num>
   <w:num w:numId="13" w16cid:durableId="1165390563">
     <w:abstractNumId w:val="14"/>
@@ -15987,16 +16038,16 @@
     <w:abstractNumId w:val="17"/>
   </w:num>
   <w:num w:numId="18" w16cid:durableId="1544371102">
-    <w:abstractNumId w:val="36"/>
+    <w:abstractNumId w:val="37"/>
   </w:num>
   <w:num w:numId="19" w16cid:durableId="1757051115">
     <w:abstractNumId w:val="15"/>
   </w:num>
   <w:num w:numId="20" w16cid:durableId="1431004260">
-    <w:abstractNumId w:val="29"/>
+    <w:abstractNumId w:val="30"/>
   </w:num>
   <w:num w:numId="21" w16cid:durableId="83841800">
-    <w:abstractNumId w:val="28"/>
+    <w:abstractNumId w:val="29"/>
   </w:num>
   <w:num w:numId="22" w16cid:durableId="744451154">
     <w:abstractNumId w:val="19"/>
@@ -16017,7 +16068,7 @@
     <w:abstractNumId w:val="1"/>
   </w:num>
   <w:num w:numId="28" w16cid:durableId="665133310">
-    <w:abstractNumId w:val="22"/>
+    <w:abstractNumId w:val="23"/>
   </w:num>
   <w:num w:numId="29" w16cid:durableId="1569076333">
     <w:abstractNumId w:val="3"/>
@@ -16029,34 +16080,37 @@
     <w:abstractNumId w:val="16"/>
   </w:num>
   <w:num w:numId="32" w16cid:durableId="460463265">
-    <w:abstractNumId w:val="34"/>
+    <w:abstractNumId w:val="35"/>
   </w:num>
   <w:num w:numId="33" w16cid:durableId="1760713966">
     <w:abstractNumId w:val="6"/>
   </w:num>
   <w:num w:numId="34" w16cid:durableId="845481563">
-    <w:abstractNumId w:val="32"/>
+    <w:abstractNumId w:val="33"/>
   </w:num>
   <w:num w:numId="35" w16cid:durableId="1528059035">
-    <w:abstractNumId w:val="30"/>
+    <w:abstractNumId w:val="31"/>
   </w:num>
   <w:num w:numId="36" w16cid:durableId="1125462684">
     <w:abstractNumId w:val="18"/>
   </w:num>
   <w:num w:numId="37" w16cid:durableId="1796828406">
-    <w:abstractNumId w:val="24"/>
+    <w:abstractNumId w:val="25"/>
   </w:num>
   <w:num w:numId="38" w16cid:durableId="433785726">
-    <w:abstractNumId w:val="33"/>
+    <w:abstractNumId w:val="34"/>
   </w:num>
   <w:num w:numId="39" w16cid:durableId="1122962978">
-    <w:abstractNumId w:val="21"/>
+    <w:abstractNumId w:val="22"/>
   </w:num>
   <w:num w:numId="40" w16cid:durableId="2036536468">
-    <w:abstractNumId w:val="20"/>
+    <w:abstractNumId w:val="21"/>
   </w:num>
   <w:num w:numId="41" w16cid:durableId="1582983671">
     <w:abstractNumId w:val="7"/>
+  </w:num>
+  <w:num w:numId="42" w16cid:durableId="2138445870">
+    <w:abstractNumId w:val="20"/>
   </w:num>
 </w:numbering>
 </file>

</xml_diff>

<commit_message>
Se quita el paso a paso de las funciones de los modulos, se añaden las nuevas funciones al modulo matriz y se agregan formulas para obtener la casilla asociada a un valor
</commit_message>
<xml_diff>
--- a/Informe_Parcial1.docx
+++ b/Informe_Parcial1.docx
@@ -2439,15 +2439,15 @@
         <mc:AlternateContent>
           <mc:Choice Requires="wps">
             <w:drawing>
-              <wp:anchor distT="45720" distB="45720" distL="114300" distR="114300" simplePos="0" relativeHeight="251659264" behindDoc="0" locked="0" layoutInCell="1" allowOverlap="1" wp14:anchorId="6B481634" wp14:editId="5AB6AB19">
+              <wp:anchor distT="45720" distB="45720" distL="114300" distR="114300" simplePos="0" relativeHeight="251659264" behindDoc="0" locked="0" layoutInCell="1" allowOverlap="1" wp14:anchorId="6B481634" wp14:editId="21865253">
                 <wp:simplePos x="0" y="0"/>
                 <wp:positionH relativeFrom="page">
-                  <wp:posOffset>2998366</wp:posOffset>
+                  <wp:posOffset>2891643</wp:posOffset>
                 </wp:positionH>
                 <wp:positionV relativeFrom="paragraph">
-                  <wp:posOffset>72242</wp:posOffset>
+                  <wp:posOffset>125509</wp:posOffset>
                 </wp:positionV>
-                <wp:extent cx="4072270" cy="1533525"/>
+                <wp:extent cx="4199861" cy="1765005"/>
                 <wp:effectExtent l="0" t="0" r="0" b="0"/>
                 <wp:wrapNone/>
                 <wp:docPr id="217" name="Cuadro de texto 2"/>
@@ -2463,7 +2463,7 @@
                       <wps:spPr bwMode="auto">
                         <a:xfrm>
                           <a:off x="0" y="0"/>
-                          <a:ext cx="4072270" cy="1533525"/>
+                          <a:ext cx="4199861" cy="1765005"/>
                         </a:xfrm>
                         <a:prstGeom prst="rect">
                           <a:avLst/>
@@ -2718,7 +2718,7 @@
           </mc:Choice>
           <mc:Fallback>
             <w:pict>
-              <v:shape w14:anchorId="6B481634" id="_x0000_s1029" type="#_x0000_t202" style="position:absolute;left:0;text-align:left;margin-left:236.1pt;margin-top:5.7pt;width:320.65pt;height:120.75pt;z-index:251659264;visibility:visible;mso-wrap-style:square;mso-width-percent:0;mso-height-percent:0;mso-wrap-distance-left:9pt;mso-wrap-distance-top:3.6pt;mso-wrap-distance-right:9pt;mso-wrap-distance-bottom:3.6pt;mso-position-horizontal:absolute;mso-position-horizontal-relative:page;mso-position-vertical:absolute;mso-position-vertical-relative:text;mso-width-percent:0;mso-height-percent:0;mso-width-relative:margin;mso-height-relative:margin;v-text-anchor:top" o:gfxdata="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" filled="f" stroked="f" strokeweight="1pt">
+              <v:shape w14:anchorId="6B481634" id="_x0000_s1029" type="#_x0000_t202" style="position:absolute;left:0;text-align:left;margin-left:227.7pt;margin-top:9.9pt;width:330.7pt;height:139pt;z-index:251659264;visibility:visible;mso-wrap-style:square;mso-width-percent:0;mso-height-percent:0;mso-wrap-distance-left:9pt;mso-wrap-distance-top:3.6pt;mso-wrap-distance-right:9pt;mso-wrap-distance-bottom:3.6pt;mso-position-horizontal:absolute;mso-position-horizontal-relative:page;mso-position-vertical:absolute;mso-position-vertical-relative:text;mso-width-percent:0;mso-height-percent:0;mso-width-relative:margin;mso-height-relative:margin;v-text-anchor:top" o:gfxdata="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" filled="f" stroked="f" strokeweight="1pt">
                 <v:textbox>
                   <w:txbxContent>
                     <w:p>
@@ -3699,7 +3699,7 @@
           <w:noProof/>
         </w:rPr>
         <w:drawing>
-          <wp:anchor distT="0" distB="0" distL="114300" distR="114300" simplePos="0" relativeHeight="251660288" behindDoc="0" locked="0" layoutInCell="1" allowOverlap="1" wp14:anchorId="15331E70" wp14:editId="43743F47">
+          <wp:anchor distT="0" distB="0" distL="114300" distR="114300" simplePos="0" relativeHeight="251660288" behindDoc="0" locked="0" layoutInCell="1" allowOverlap="1" wp14:anchorId="15331E70" wp14:editId="183225AA">
             <wp:simplePos x="0" y="0"/>
             <wp:positionH relativeFrom="margin">
               <wp:posOffset>501015</wp:posOffset>
@@ -3873,14 +3873,6 @@
           <w:szCs w:val="24"/>
         </w:rPr>
       </w:pPr>
-      <w:r>
-        <w:rPr>
-          <w:sz w:val="24"/>
-          <w:szCs w:val="24"/>
-        </w:rPr>
-        <w:lastRenderedPageBreak/>
-        <w:br w:type="textWrapping" w:clear="all"/>
-      </w:r>
     </w:p>
     <w:p>
       <w:pPr>
@@ -3896,6 +3888,7 @@
           <w:sz w:val="24"/>
           <w:szCs w:val="24"/>
         </w:rPr>
+        <w:lastRenderedPageBreak/>
         <w:t>Entonces, s</w:t>
       </w:r>
       <w:r>
@@ -4498,6 +4491,7 @@
         <w:rPr>
           <w:sz w:val="24"/>
           <w:szCs w:val="24"/>
+          <w:lang w:val="en-GB"/>
         </w:rPr>
         <w:t xml:space="preserve">        </w:t>
       </w:r>
@@ -4863,14 +4857,120 @@
         </w:rPr>
         <w:t>)</w:t>
       </w:r>
+      <w:r>
+        <w:rPr>
+          <w:sz w:val="24"/>
+          <w:szCs w:val="24"/>
+        </w:rPr>
+        <w:t>. Por otro lado, es posible obtener la casilla a la que pertenece un valor siempre y cuando el valor no sea divisible por la dimensión:</w:t>
+      </w:r>
     </w:p>
     <w:p>
       <w:pPr>
-        <w:tabs>
-          <w:tab w:val="left" w:pos="2010"/>
-        </w:tabs>
-        <w:spacing w:line="252" w:lineRule="auto"/>
-        <w:ind w:left="708"/>
+        <w:pStyle w:val="Prrafodelista"/>
+        <w:numPr>
+          <w:ilvl w:val="0"/>
+          <w:numId w:val="43"/>
+        </w:numPr>
+        <w:spacing w:line="240" w:lineRule="auto"/>
+        <w:rPr>
+          <w:sz w:val="24"/>
+          <w:szCs w:val="24"/>
+        </w:rPr>
+      </w:pPr>
+      <w:r>
+        <w:rPr>
+          <w:sz w:val="24"/>
+          <w:szCs w:val="24"/>
+        </w:rPr>
+        <w:t>Fila asociada a un valor: ((V-</w:t>
+      </w:r>
+      <w:proofErr w:type="gramStart"/>
+      <w:r>
+        <w:rPr>
+          <w:sz w:val="24"/>
+          <w:szCs w:val="24"/>
+        </w:rPr>
+        <w:t>1)/</w:t>
+      </w:r>
+      <w:proofErr w:type="gramEnd"/>
+      <w:r>
+        <w:rPr>
+          <w:sz w:val="24"/>
+          <w:szCs w:val="24"/>
+        </w:rPr>
+        <w:t>/n)+1  |  (V//n)+1</w:t>
+      </w:r>
+    </w:p>
+    <w:p>
+      <w:pPr>
+        <w:pStyle w:val="Prrafodelista"/>
+        <w:numPr>
+          <w:ilvl w:val="0"/>
+          <w:numId w:val="43"/>
+        </w:numPr>
+        <w:spacing w:line="240" w:lineRule="auto"/>
+        <w:rPr>
+          <w:sz w:val="24"/>
+          <w:szCs w:val="24"/>
+        </w:rPr>
+      </w:pPr>
+      <w:r>
+        <w:rPr>
+          <w:sz w:val="24"/>
+          <w:szCs w:val="24"/>
+        </w:rPr>
+        <w:t xml:space="preserve">Columna asociada a un valor: </w:t>
+      </w:r>
+      <w:proofErr w:type="spellStart"/>
+      <w:r>
+        <w:rPr>
+          <w:sz w:val="24"/>
+          <w:szCs w:val="24"/>
+        </w:rPr>
+        <w:t>V%</w:t>
+      </w:r>
+      <w:proofErr w:type="gramStart"/>
+      <w:r>
+        <w:rPr>
+          <w:sz w:val="24"/>
+          <w:szCs w:val="24"/>
+        </w:rPr>
+        <w:t>n</w:t>
+      </w:r>
+      <w:proofErr w:type="spellEnd"/>
+      <w:r>
+        <w:rPr>
+          <w:sz w:val="24"/>
+          <w:szCs w:val="24"/>
+        </w:rPr>
+        <w:t xml:space="preserve">  |</w:t>
+      </w:r>
+      <w:proofErr w:type="gramEnd"/>
+      <w:r>
+        <w:rPr>
+          <w:sz w:val="24"/>
+          <w:szCs w:val="24"/>
+        </w:rPr>
+        <w:t xml:space="preserve">  (V+1)%n</w:t>
+      </w:r>
+    </w:p>
+    <w:p>
+      <w:pPr>
+        <w:pStyle w:val="Prrafodelista"/>
+        <w:spacing w:line="240" w:lineRule="auto"/>
+        <w:ind w:left="1776"/>
+        <w:rPr>
+          <w:sz w:val="24"/>
+          <w:szCs w:val="24"/>
+        </w:rPr>
+      </w:pPr>
+    </w:p>
+    <w:p>
+      <w:pPr>
+        <w:pStyle w:val="Prrafodelista"/>
+        <w:spacing w:line="240" w:lineRule="auto"/>
+        <w:ind w:left="1776"/>
         <w:rPr>
           <w:sz w:val="24"/>
           <w:szCs w:val="24"/>
@@ -5035,13 +5135,658 @@
         <mc:AlternateContent>
           <mc:Choice Requires="wps">
             <w:drawing>
-              <wp:anchor distT="0" distB="0" distL="114300" distR="114300" simplePos="0" relativeHeight="251692032" behindDoc="0" locked="0" layoutInCell="1" allowOverlap="1" wp14:anchorId="439DA6A6" wp14:editId="13F4F57F">
+              <wp:anchor distT="45720" distB="45720" distL="114300" distR="114300" simplePos="0" relativeHeight="251683840" behindDoc="0" locked="0" layoutInCell="1" allowOverlap="1" wp14:anchorId="73B39BA0" wp14:editId="527F8B57">
+                <wp:simplePos x="0" y="0"/>
+                <wp:positionH relativeFrom="margin">
+                  <wp:align>right</wp:align>
+                </wp:positionH>
+                <wp:positionV relativeFrom="paragraph">
+                  <wp:posOffset>228393</wp:posOffset>
+                </wp:positionV>
+                <wp:extent cx="2647507" cy="1700855"/>
+                <wp:effectExtent l="0" t="0" r="0" b="0"/>
+                <wp:wrapNone/>
+                <wp:docPr id="1216993957" name="Cuadro de texto 2"/>
+                <wp:cNvGraphicFramePr>
+                  <a:graphicFrameLocks xmlns:a="http://schemas.openxmlformats.org/drawingml/2006/main"/>
+                </wp:cNvGraphicFramePr>
+                <a:graphic xmlns:a="http://schemas.openxmlformats.org/drawingml/2006/main">
+                  <a:graphicData uri="http://schemas.microsoft.com/office/word/2010/wordprocessingShape">
+                    <wps:wsp>
+                      <wps:cNvSpPr txBox="1">
+                        <a:spLocks noChangeArrowheads="1"/>
+                      </wps:cNvSpPr>
+                      <wps:spPr bwMode="auto">
+                        <a:xfrm>
+                          <a:off x="0" y="0"/>
+                          <a:ext cx="2647507" cy="1700855"/>
+                        </a:xfrm>
+                        <a:prstGeom prst="rect">
+                          <a:avLst/>
+                        </a:prstGeom>
+                        <a:noFill/>
+                        <a:ln>
+                          <a:noFill/>
+                          <a:headEnd/>
+                          <a:tailEnd/>
+                        </a:ln>
+                      </wps:spPr>
+                      <wps:style>
+                        <a:lnRef idx="2">
+                          <a:schemeClr val="accent2"/>
+                        </a:lnRef>
+                        <a:fillRef idx="1">
+                          <a:schemeClr val="lt1"/>
+                        </a:fillRef>
+                        <a:effectRef idx="0">
+                          <a:schemeClr val="accent2"/>
+                        </a:effectRef>
+                        <a:fontRef idx="minor">
+                          <a:schemeClr val="dk1"/>
+                        </a:fontRef>
+                      </wps:style>
+                      <wps:txbx>
+                        <w:txbxContent>
+                          <w:p>
+                            <w:pPr>
+                              <w:tabs>
+                                <w:tab w:val="left" w:pos="2010"/>
+                              </w:tabs>
+                              <w:spacing w:after="0" w:line="254" w:lineRule="auto"/>
+                              <w:rPr>
+                                <w:lang w:val="es-MX"/>
+                              </w:rPr>
+                            </w:pPr>
+                            <w:r>
+                              <w:rPr>
+                                <w:lang w:val="es-MX"/>
+                              </w:rPr>
+                              <w:t>Aumentar el tamaño de la primera matriz</w:t>
+                            </w:r>
+                          </w:p>
+                          <w:p>
+                            <w:pPr>
+                              <w:pStyle w:val="Prrafodelista"/>
+                              <w:numPr>
+                                <w:ilvl w:val="0"/>
+                                <w:numId w:val="35"/>
+                              </w:numPr>
+                              <w:tabs>
+                                <w:tab w:val="left" w:pos="2010"/>
+                              </w:tabs>
+                              <w:spacing w:line="254" w:lineRule="auto"/>
+                            </w:pPr>
+                            <w:r>
+                              <w:t>Si</w:t>
+                            </w:r>
+                            <w:r>
+                              <w:t xml:space="preserve"> F&lt;=(n/2) y C&lt;n</w:t>
+                            </w:r>
+                          </w:p>
+                          <w:p>
+                            <w:pPr>
+                              <w:tabs>
+                                <w:tab w:val="left" w:pos="2010"/>
+                              </w:tabs>
+                              <w:spacing w:after="0" w:line="254" w:lineRule="auto"/>
+                            </w:pPr>
+                            <w:r>
+                              <w:t>Rotar la segunda matriz una vez.</w:t>
+                            </w:r>
+                          </w:p>
+                          <w:p>
+                            <w:pPr>
+                              <w:pStyle w:val="Prrafodelista"/>
+                              <w:numPr>
+                                <w:ilvl w:val="0"/>
+                                <w:numId w:val="35"/>
+                              </w:numPr>
+                              <w:tabs>
+                                <w:tab w:val="left" w:pos="2010"/>
+                              </w:tabs>
+                              <w:spacing w:line="254" w:lineRule="auto"/>
+                            </w:pPr>
+                            <w:r>
+                              <w:t>F&gt;</w:t>
+                            </w:r>
+                            <w:r>
+                              <w:t>(</w:t>
+                            </w:r>
+                            <w:r>
+                              <w:t>n/2</w:t>
+                            </w:r>
+                            <w:r>
+                              <w:t>)</w:t>
+                            </w:r>
+                            <w:r>
+                              <w:t xml:space="preserve"> </w:t>
+                            </w:r>
+                            <w:r>
+                              <w:t>y</w:t>
+                            </w:r>
+                            <w:r>
+                              <w:t xml:space="preserve"> C&lt;</w:t>
+                            </w:r>
+                            <w:proofErr w:type="gramStart"/>
+                            <w:r>
+                              <w:t>=</w:t>
+                            </w:r>
+                            <w:r>
+                              <w:t>(</w:t>
+                            </w:r>
+                            <w:proofErr w:type="gramEnd"/>
+                            <w:r>
+                              <w:t>n/2 +1</w:t>
+                            </w:r>
+                            <w:r>
+                              <w:t>)</w:t>
+                            </w:r>
+                          </w:p>
+                          <w:p>
+                            <w:pPr>
+                              <w:tabs>
+                                <w:tab w:val="left" w:pos="2010"/>
+                              </w:tabs>
+                              <w:spacing w:after="0" w:line="254" w:lineRule="auto"/>
+                            </w:pPr>
+                            <w:r>
+                              <w:t>Rotar la segunda matriz tres veces.</w:t>
+                            </w:r>
+                          </w:p>
+                          <w:p>
+                            <w:pPr>
+                              <w:pStyle w:val="Prrafodelista"/>
+                              <w:numPr>
+                                <w:ilvl w:val="0"/>
+                                <w:numId w:val="35"/>
+                              </w:numPr>
+                              <w:tabs>
+                                <w:tab w:val="left" w:pos="2010"/>
+                              </w:tabs>
+                              <w:spacing w:line="254" w:lineRule="auto"/>
+                            </w:pPr>
+                            <w:r>
+                              <w:t xml:space="preserve">C=n </w:t>
+                            </w:r>
+                            <w:r>
+                              <w:t>y</w:t>
+                            </w:r>
+                            <w:r>
+                              <w:t xml:space="preserve"> F&gt;</w:t>
+                            </w:r>
+                            <w:r>
+                              <w:t>(</w:t>
+                            </w:r>
+                            <w:r>
+                              <w:t>n/2</w:t>
+                            </w:r>
+                            <w:r>
+                              <w:t>)</w:t>
+                            </w:r>
+                            <w:r>
+                              <w:t xml:space="preserve"> </w:t>
+                            </w:r>
+                          </w:p>
+                          <w:p>
+                            <w:pPr>
+                              <w:pStyle w:val="Prrafodelista"/>
+                              <w:numPr>
+                                <w:ilvl w:val="0"/>
+                                <w:numId w:val="35"/>
+                              </w:numPr>
+                              <w:tabs>
+                                <w:tab w:val="left" w:pos="2010"/>
+                              </w:tabs>
+                              <w:spacing w:line="254" w:lineRule="auto"/>
+                            </w:pPr>
+                            <w:proofErr w:type="gramStart"/>
+                            <w:r>
+                              <w:t>C&gt;</w:t>
+                            </w:r>
+                            <w:r>
+                              <w:t>(</w:t>
+                            </w:r>
+                            <w:proofErr w:type="gramEnd"/>
+                            <w:r>
+                              <w:t>n/2 +1</w:t>
+                            </w:r>
+                            <w:r>
+                              <w:t>)</w:t>
+                            </w:r>
+                            <w:r>
+                              <w:t xml:space="preserve"> </w:t>
+                            </w:r>
+                            <w:r>
+                              <w:t>y</w:t>
+                            </w:r>
+                            <w:r>
+                              <w:t xml:space="preserve"> F&gt;</w:t>
+                            </w:r>
+                            <w:r>
+                              <w:t>(</w:t>
+                            </w:r>
+                            <w:r>
+                              <w:t>n/2</w:t>
+                            </w:r>
+                            <w:r>
+                              <w:t>)</w:t>
+                            </w:r>
+                          </w:p>
+                          <w:p>
+                            <w:pPr>
+                              <w:tabs>
+                                <w:tab w:val="left" w:pos="2010"/>
+                              </w:tabs>
+                              <w:spacing w:line="254" w:lineRule="auto"/>
+                            </w:pPr>
+                          </w:p>
+                        </w:txbxContent>
+                      </wps:txbx>
+                      <wps:bodyPr rot="0" vert="horz" wrap="square" lIns="91440" tIns="45720" rIns="91440" bIns="45720" anchor="t" anchorCtr="0">
+                        <a:noAutofit/>
+                      </wps:bodyPr>
+                    </wps:wsp>
+                  </a:graphicData>
+                </a:graphic>
+                <wp14:sizeRelH relativeFrom="margin">
+                  <wp14:pctWidth>0</wp14:pctWidth>
+                </wp14:sizeRelH>
+                <wp14:sizeRelV relativeFrom="margin">
+                  <wp14:pctHeight>0</wp14:pctHeight>
+                </wp14:sizeRelV>
+              </wp:anchor>
+            </w:drawing>
+          </mc:Choice>
+          <mc:Fallback>
+            <w:pict>
+              <v:shape w14:anchorId="73B39BA0" id="_x0000_s1034" type="#_x0000_t202" style="position:absolute;margin-left:157.25pt;margin-top:18pt;width:208.45pt;height:133.95pt;z-index:251683840;visibility:visible;mso-wrap-style:square;mso-width-percent:0;mso-height-percent:0;mso-wrap-distance-left:9pt;mso-wrap-distance-top:3.6pt;mso-wrap-distance-right:9pt;mso-wrap-distance-bottom:3.6pt;mso-position-horizontal:right;mso-position-horizontal-relative:margin;mso-position-vertical:absolute;mso-position-vertical-relative:text;mso-width-percent:0;mso-height-percent:0;mso-width-relative:margin;mso-height-relative:margin;v-text-anchor:top" o:gfxdata="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" filled="f" stroked="f" strokeweight="1pt">
+                <v:textbox>
+                  <w:txbxContent>
+                    <w:p>
+                      <w:pPr>
+                        <w:tabs>
+                          <w:tab w:val="left" w:pos="2010"/>
+                        </w:tabs>
+                        <w:spacing w:after="0" w:line="254" w:lineRule="auto"/>
+                        <w:rPr>
+                          <w:lang w:val="es-MX"/>
+                        </w:rPr>
+                      </w:pPr>
+                      <w:r>
+                        <w:rPr>
+                          <w:lang w:val="es-MX"/>
+                        </w:rPr>
+                        <w:t>Aumentar el tamaño de la primera matriz</w:t>
+                      </w:r>
+                    </w:p>
+                    <w:p>
+                      <w:pPr>
+                        <w:pStyle w:val="Prrafodelista"/>
+                        <w:numPr>
+                          <w:ilvl w:val="0"/>
+                          <w:numId w:val="35"/>
+                        </w:numPr>
+                        <w:tabs>
+                          <w:tab w:val="left" w:pos="2010"/>
+                        </w:tabs>
+                        <w:spacing w:line="254" w:lineRule="auto"/>
+                      </w:pPr>
+                      <w:r>
+                        <w:t>Si</w:t>
+                      </w:r>
+                      <w:r>
+                        <w:t xml:space="preserve"> F&lt;=(n/2) y C&lt;n</w:t>
+                      </w:r>
+                    </w:p>
+                    <w:p>
+                      <w:pPr>
+                        <w:tabs>
+                          <w:tab w:val="left" w:pos="2010"/>
+                        </w:tabs>
+                        <w:spacing w:after="0" w:line="254" w:lineRule="auto"/>
+                      </w:pPr>
+                      <w:r>
+                        <w:t>Rotar la segunda matriz una vez.</w:t>
+                      </w:r>
+                    </w:p>
+                    <w:p>
+                      <w:pPr>
+                        <w:pStyle w:val="Prrafodelista"/>
+                        <w:numPr>
+                          <w:ilvl w:val="0"/>
+                          <w:numId w:val="35"/>
+                        </w:numPr>
+                        <w:tabs>
+                          <w:tab w:val="left" w:pos="2010"/>
+                        </w:tabs>
+                        <w:spacing w:line="254" w:lineRule="auto"/>
+                      </w:pPr>
+                      <w:r>
+                        <w:t>F&gt;</w:t>
+                      </w:r>
+                      <w:r>
+                        <w:t>(</w:t>
+                      </w:r>
+                      <w:r>
+                        <w:t>n/2</w:t>
+                      </w:r>
+                      <w:r>
+                        <w:t>)</w:t>
+                      </w:r>
+                      <w:r>
+                        <w:t xml:space="preserve"> </w:t>
+                      </w:r>
+                      <w:r>
+                        <w:t>y</w:t>
+                      </w:r>
+                      <w:r>
+                        <w:t xml:space="preserve"> C&lt;</w:t>
+                      </w:r>
+                      <w:proofErr w:type="gramStart"/>
+                      <w:r>
+                        <w:t>=</w:t>
+                      </w:r>
+                      <w:r>
+                        <w:t>(</w:t>
+                      </w:r>
+                      <w:proofErr w:type="gramEnd"/>
+                      <w:r>
+                        <w:t>n/2 +1</w:t>
+                      </w:r>
+                      <w:r>
+                        <w:t>)</w:t>
+                      </w:r>
+                    </w:p>
+                    <w:p>
+                      <w:pPr>
+                        <w:tabs>
+                          <w:tab w:val="left" w:pos="2010"/>
+                        </w:tabs>
+                        <w:spacing w:after="0" w:line="254" w:lineRule="auto"/>
+                      </w:pPr>
+                      <w:r>
+                        <w:t>Rotar la segunda matriz tres veces.</w:t>
+                      </w:r>
+                    </w:p>
+                    <w:p>
+                      <w:pPr>
+                        <w:pStyle w:val="Prrafodelista"/>
+                        <w:numPr>
+                          <w:ilvl w:val="0"/>
+                          <w:numId w:val="35"/>
+                        </w:numPr>
+                        <w:tabs>
+                          <w:tab w:val="left" w:pos="2010"/>
+                        </w:tabs>
+                        <w:spacing w:line="254" w:lineRule="auto"/>
+                      </w:pPr>
+                      <w:r>
+                        <w:t xml:space="preserve">C=n </w:t>
+                      </w:r>
+                      <w:r>
+                        <w:t>y</w:t>
+                      </w:r>
+                      <w:r>
+                        <w:t xml:space="preserve"> F&gt;</w:t>
+                      </w:r>
+                      <w:r>
+                        <w:t>(</w:t>
+                      </w:r>
+                      <w:r>
+                        <w:t>n/2</w:t>
+                      </w:r>
+                      <w:r>
+                        <w:t>)</w:t>
+                      </w:r>
+                      <w:r>
+                        <w:t xml:space="preserve"> </w:t>
+                      </w:r>
+                    </w:p>
+                    <w:p>
+                      <w:pPr>
+                        <w:pStyle w:val="Prrafodelista"/>
+                        <w:numPr>
+                          <w:ilvl w:val="0"/>
+                          <w:numId w:val="35"/>
+                        </w:numPr>
+                        <w:tabs>
+                          <w:tab w:val="left" w:pos="2010"/>
+                        </w:tabs>
+                        <w:spacing w:line="254" w:lineRule="auto"/>
+                      </w:pPr>
+                      <w:proofErr w:type="gramStart"/>
+                      <w:r>
+                        <w:t>C&gt;</w:t>
+                      </w:r>
+                      <w:r>
+                        <w:t>(</w:t>
+                      </w:r>
+                      <w:proofErr w:type="gramEnd"/>
+                      <w:r>
+                        <w:t>n/2 +1</w:t>
+                      </w:r>
+                      <w:r>
+                        <w:t>)</w:t>
+                      </w:r>
+                      <w:r>
+                        <w:t xml:space="preserve"> </w:t>
+                      </w:r>
+                      <w:r>
+                        <w:t>y</w:t>
+                      </w:r>
+                      <w:r>
+                        <w:t xml:space="preserve"> F&gt;</w:t>
+                      </w:r>
+                      <w:r>
+                        <w:t>(</w:t>
+                      </w:r>
+                      <w:r>
+                        <w:t>n/2</w:t>
+                      </w:r>
+                      <w:r>
+                        <w:t>)</w:t>
+                      </w:r>
+                    </w:p>
+                    <w:p>
+                      <w:pPr>
+                        <w:tabs>
+                          <w:tab w:val="left" w:pos="2010"/>
+                        </w:tabs>
+                        <w:spacing w:line="254" w:lineRule="auto"/>
+                      </w:pPr>
+                    </w:p>
+                  </w:txbxContent>
+                </v:textbox>
+                <w10:wrap anchorx="margin"/>
+              </v:shape>
+            </w:pict>
+          </mc:Fallback>
+        </mc:AlternateContent>
+      </w:r>
+      <w:r>
+        <w:rPr>
+          <w:noProof/>
+        </w:rPr>
+        <mc:AlternateContent>
+          <mc:Choice Requires="wps">
+            <w:drawing>
+              <wp:anchor distT="0" distB="0" distL="114300" distR="114300" simplePos="0" relativeHeight="251687936" behindDoc="0" locked="0" layoutInCell="1" allowOverlap="1" wp14:anchorId="42413E39" wp14:editId="2A58D7AF">
+                <wp:simplePos x="0" y="0"/>
+                <wp:positionH relativeFrom="margin">
+                  <wp:posOffset>2693670</wp:posOffset>
+                </wp:positionH>
+                <wp:positionV relativeFrom="paragraph">
+                  <wp:posOffset>343535</wp:posOffset>
+                </wp:positionV>
+                <wp:extent cx="205105" cy="121285"/>
+                <wp:effectExtent l="0" t="0" r="23495" b="12065"/>
+                <wp:wrapNone/>
+                <wp:docPr id="2034091855" name="Rectángulo 8"/>
+                <wp:cNvGraphicFramePr/>
+                <a:graphic xmlns:a="http://schemas.openxmlformats.org/drawingml/2006/main">
+                  <a:graphicData uri="http://schemas.microsoft.com/office/word/2010/wordprocessingShape">
+                    <wps:wsp>
+                      <wps:cNvSpPr/>
+                      <wps:spPr>
+                        <a:xfrm>
+                          <a:off x="0" y="0"/>
+                          <a:ext cx="205105" cy="121285"/>
+                        </a:xfrm>
+                        <a:prstGeom prst="rect">
+                          <a:avLst/>
+                        </a:prstGeom>
+                        <a:solidFill>
+                          <a:srgbClr val="FFC000">
+                            <a:alpha val="32000"/>
+                          </a:srgbClr>
+                        </a:solidFill>
+                        <a:ln w="3175">
+                          <a:solidFill>
+                            <a:schemeClr val="tx1">
+                              <a:lumMod val="65000"/>
+                              <a:lumOff val="35000"/>
+                            </a:schemeClr>
+                          </a:solidFill>
+                        </a:ln>
+                      </wps:spPr>
+                      <wps:style>
+                        <a:lnRef idx="2">
+                          <a:schemeClr val="accent1">
+                            <a:shade val="15000"/>
+                          </a:schemeClr>
+                        </a:lnRef>
+                        <a:fillRef idx="1">
+                          <a:schemeClr val="accent1"/>
+                        </a:fillRef>
+                        <a:effectRef idx="0">
+                          <a:schemeClr val="accent1"/>
+                        </a:effectRef>
+                        <a:fontRef idx="minor">
+                          <a:schemeClr val="lt1"/>
+                        </a:fontRef>
+                      </wps:style>
+                      <wps:bodyPr rtlCol="0" anchor="ctr"/>
+                    </wps:wsp>
+                  </a:graphicData>
+                </a:graphic>
+                <wp14:sizeRelH relativeFrom="margin">
+                  <wp14:pctWidth>0</wp14:pctWidth>
+                </wp14:sizeRelH>
+                <wp14:sizeRelV relativeFrom="margin">
+                  <wp14:pctHeight>0</wp14:pctHeight>
+                </wp14:sizeRelV>
+              </wp:anchor>
+            </w:drawing>
+          </mc:Choice>
+          <mc:Fallback>
+            <w:pict>
+              <v:rect w14:anchorId="6F80F0BD" id="Rectángulo 8" o:spid="_x0000_s1026" style="position:absolute;margin-left:212.1pt;margin-top:27.05pt;width:16.15pt;height:9.55pt;z-index:251687936;visibility:visible;mso-wrap-style:square;mso-width-percent:0;mso-height-percent:0;mso-wrap-distance-left:9pt;mso-wrap-distance-top:0;mso-wrap-distance-right:9pt;mso-wrap-distance-bottom:0;mso-position-horizontal:absolute;mso-position-horizontal-relative:margin;mso-position-vertical:absolute;mso-position-vertical-relative:text;mso-width-percent:0;mso-height-percent:0;mso-width-relative:margin;mso-height-relative:margin;v-text-anchor:middle" o:gfxdata="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" fillcolor="#ffc000" strokecolor="#5a5a5a [2109]" strokeweight=".25pt">
+                <v:fill opacity="21074f"/>
+                <w10:wrap anchorx="margin"/>
+              </v:rect>
+            </w:pict>
+          </mc:Fallback>
+        </mc:AlternateContent>
+      </w:r>
+      <w:r>
+        <w:rPr>
+          <w:noProof/>
+        </w:rPr>
+        <mc:AlternateContent>
+          <mc:Choice Requires="wps">
+            <w:drawing>
+              <wp:anchor distT="0" distB="0" distL="114300" distR="114300" simplePos="0" relativeHeight="251689984" behindDoc="0" locked="0" layoutInCell="1" allowOverlap="1" wp14:anchorId="50C39D59" wp14:editId="2D016A54">
                 <wp:simplePos x="0" y="0"/>
                 <wp:positionH relativeFrom="margin">
                   <wp:posOffset>2689860</wp:posOffset>
                 </wp:positionH>
                 <wp:positionV relativeFrom="paragraph">
-                  <wp:posOffset>1364615</wp:posOffset>
+                  <wp:posOffset>808990</wp:posOffset>
+                </wp:positionV>
+                <wp:extent cx="205105" cy="121285"/>
+                <wp:effectExtent l="0" t="0" r="23495" b="12065"/>
+                <wp:wrapNone/>
+                <wp:docPr id="209235619" name="Rectángulo 8"/>
+                <wp:cNvGraphicFramePr/>
+                <a:graphic xmlns:a="http://schemas.openxmlformats.org/drawingml/2006/main">
+                  <a:graphicData uri="http://schemas.microsoft.com/office/word/2010/wordprocessingShape">
+                    <wps:wsp>
+                      <wps:cNvSpPr/>
+                      <wps:spPr>
+                        <a:xfrm>
+                          <a:off x="0" y="0"/>
+                          <a:ext cx="205105" cy="121285"/>
+                        </a:xfrm>
+                        <a:prstGeom prst="rect">
+                          <a:avLst/>
+                        </a:prstGeom>
+                        <a:solidFill>
+                          <a:srgbClr val="002060">
+                            <a:alpha val="32000"/>
+                          </a:srgbClr>
+                        </a:solidFill>
+                        <a:ln w="3175">
+                          <a:solidFill>
+                            <a:schemeClr val="tx1">
+                              <a:lumMod val="65000"/>
+                              <a:lumOff val="35000"/>
+                            </a:schemeClr>
+                          </a:solidFill>
+                        </a:ln>
+                      </wps:spPr>
+                      <wps:style>
+                        <a:lnRef idx="2">
+                          <a:schemeClr val="accent1">
+                            <a:shade val="15000"/>
+                          </a:schemeClr>
+                        </a:lnRef>
+                        <a:fillRef idx="1">
+                          <a:schemeClr val="accent1"/>
+                        </a:fillRef>
+                        <a:effectRef idx="0">
+                          <a:schemeClr val="accent1"/>
+                        </a:effectRef>
+                        <a:fontRef idx="minor">
+                          <a:schemeClr val="lt1"/>
+                        </a:fontRef>
+                      </wps:style>
+                      <wps:bodyPr rtlCol="0" anchor="ctr"/>
+                    </wps:wsp>
+                  </a:graphicData>
+                </a:graphic>
+                <wp14:sizeRelH relativeFrom="margin">
+                  <wp14:pctWidth>0</wp14:pctWidth>
+                </wp14:sizeRelH>
+                <wp14:sizeRelV relativeFrom="margin">
+                  <wp14:pctHeight>0</wp14:pctHeight>
+                </wp14:sizeRelV>
+              </wp:anchor>
+            </w:drawing>
+          </mc:Choice>
+          <mc:Fallback>
+            <w:pict>
+              <v:rect w14:anchorId="23053E7A" id="Rectángulo 8" o:spid="_x0000_s1026" style="position:absolute;margin-left:211.8pt;margin-top:63.7pt;width:16.15pt;height:9.55pt;z-index:251689984;visibility:visible;mso-wrap-style:square;mso-width-percent:0;mso-height-percent:0;mso-wrap-distance-left:9pt;mso-wrap-distance-top:0;mso-wrap-distance-right:9pt;mso-wrap-distance-bottom:0;mso-position-horizontal:absolute;mso-position-horizontal-relative:margin;mso-position-vertical:absolute;mso-position-vertical-relative:text;mso-width-percent:0;mso-height-percent:0;mso-width-relative:margin;mso-height-relative:margin;v-text-anchor:middle" o:gfxdata="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" fillcolor="#002060" strokecolor="#5a5a5a [2109]" strokeweight=".25pt">
+                <v:fill opacity="21074f"/>
+                <w10:wrap anchorx="margin"/>
+              </v:rect>
+            </w:pict>
+          </mc:Fallback>
+        </mc:AlternateContent>
+      </w:r>
+      <w:r>
+        <w:rPr>
+          <w:noProof/>
+        </w:rPr>
+        <mc:AlternateContent>
+          <mc:Choice Requires="wps">
+            <w:drawing>
+              <wp:anchor distT="0" distB="0" distL="114300" distR="114300" simplePos="0" relativeHeight="251692032" behindDoc="0" locked="0" layoutInCell="1" allowOverlap="1" wp14:anchorId="439DA6A6" wp14:editId="3EF359DD">
+                <wp:simplePos x="0" y="0"/>
+                <wp:positionH relativeFrom="margin">
+                  <wp:posOffset>2689860</wp:posOffset>
+                </wp:positionH>
+                <wp:positionV relativeFrom="paragraph">
+                  <wp:posOffset>1282728</wp:posOffset>
                 </wp:positionV>
                 <wp:extent cx="205105" cy="121285"/>
                 <wp:effectExtent l="0" t="0" r="23495" b="12065"/>
@@ -5105,7 +5850,7 @@
           </mc:Choice>
           <mc:Fallback>
             <w:pict>
-              <v:rect w14:anchorId="516F48F9" id="Rectángulo 8" o:spid="_x0000_s1026" style="position:absolute;margin-left:211.8pt;margin-top:107.45pt;width:16.15pt;height:9.55pt;z-index:251692032;visibility:visible;mso-wrap-style:square;mso-width-percent:0;mso-height-percent:0;mso-wrap-distance-left:9pt;mso-wrap-distance-top:0;mso-wrap-distance-right:9pt;mso-wrap-distance-bottom:0;mso-position-horizontal:absolute;mso-position-horizontal-relative:margin;mso-position-vertical:absolute;mso-position-vertical-relative:text;mso-width-percent:0;mso-height-percent:0;mso-width-relative:margin;mso-height-relative:margin;v-text-anchor:middle" o:gfxdata="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" fillcolor="#92d050" strokecolor="#5a5a5a [2109]" strokeweight=".25pt">
+              <v:rect w14:anchorId="64D64645" id="Rectángulo 8" o:spid="_x0000_s1026" style="position:absolute;margin-left:211.8pt;margin-top:101pt;width:16.15pt;height:9.55pt;z-index:251692032;visibility:visible;mso-wrap-style:square;mso-width-percent:0;mso-height-percent:0;mso-wrap-distance-left:9pt;mso-wrap-distance-top:0;mso-wrap-distance-right:9pt;mso-wrap-distance-bottom:0;mso-position-horizontal:absolute;mso-position-horizontal-relative:margin;mso-position-vertical:absolute;mso-position-vertical-relative:text;mso-width-percent:0;mso-height-percent:0;mso-width-relative:margin;mso-height-relative:margin;v-text-anchor:middle" o:gfxdata="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" fillcolor="#92d050" strokecolor="#5a5a5a [2109]" strokeweight=".25pt">
                 <v:fill opacity="21074f"/>
                 <w10:wrap anchorx="margin"/>
               </v:rect>
@@ -5118,663 +5863,18 @@
           <w:noProof/>
         </w:rPr>
         <mc:AlternateContent>
-          <mc:Choice Requires="wps">
+          <mc:Choice Requires="wpg">
             <w:drawing>
-              <wp:anchor distT="0" distB="0" distL="114300" distR="114300" simplePos="0" relativeHeight="251689984" behindDoc="0" locked="0" layoutInCell="1" allowOverlap="1" wp14:anchorId="50C39D59" wp14:editId="13FE0AE7">
+              <wp:anchor distT="0" distB="0" distL="114300" distR="114300" simplePos="0" relativeHeight="251681792" behindDoc="1" locked="0" layoutInCell="1" allowOverlap="1" wp14:anchorId="3134E8AD" wp14:editId="621ED6B1">
                 <wp:simplePos x="0" y="0"/>
-                <wp:positionH relativeFrom="margin">
-                  <wp:posOffset>2689860</wp:posOffset>
+                <wp:positionH relativeFrom="column">
+                  <wp:posOffset>641793</wp:posOffset>
                 </wp:positionH>
                 <wp:positionV relativeFrom="paragraph">
-                  <wp:posOffset>890905</wp:posOffset>
+                  <wp:posOffset>208284</wp:posOffset>
                 </wp:positionV>
-                <wp:extent cx="205105" cy="121285"/>
-                <wp:effectExtent l="0" t="0" r="23495" b="12065"/>
-                <wp:wrapNone/>
-                <wp:docPr id="209235619" name="Rectángulo 8"/>
-                <wp:cNvGraphicFramePr/>
-                <a:graphic xmlns:a="http://schemas.openxmlformats.org/drawingml/2006/main">
-                  <a:graphicData uri="http://schemas.microsoft.com/office/word/2010/wordprocessingShape">
-                    <wps:wsp>
-                      <wps:cNvSpPr/>
-                      <wps:spPr>
-                        <a:xfrm>
-                          <a:off x="0" y="0"/>
-                          <a:ext cx="205105" cy="121285"/>
-                        </a:xfrm>
-                        <a:prstGeom prst="rect">
-                          <a:avLst/>
-                        </a:prstGeom>
-                        <a:solidFill>
-                          <a:srgbClr val="002060">
-                            <a:alpha val="32000"/>
-                          </a:srgbClr>
-                        </a:solidFill>
-                        <a:ln w="3175">
-                          <a:solidFill>
-                            <a:schemeClr val="tx1">
-                              <a:lumMod val="65000"/>
-                              <a:lumOff val="35000"/>
-                            </a:schemeClr>
-                          </a:solidFill>
-                        </a:ln>
-                      </wps:spPr>
-                      <wps:style>
-                        <a:lnRef idx="2">
-                          <a:schemeClr val="accent1">
-                            <a:shade val="15000"/>
-                          </a:schemeClr>
-                        </a:lnRef>
-                        <a:fillRef idx="1">
-                          <a:schemeClr val="accent1"/>
-                        </a:fillRef>
-                        <a:effectRef idx="0">
-                          <a:schemeClr val="accent1"/>
-                        </a:effectRef>
-                        <a:fontRef idx="minor">
-                          <a:schemeClr val="lt1"/>
-                        </a:fontRef>
-                      </wps:style>
-                      <wps:bodyPr rtlCol="0" anchor="ctr"/>
-                    </wps:wsp>
-                  </a:graphicData>
-                </a:graphic>
-                <wp14:sizeRelH relativeFrom="margin">
-                  <wp14:pctWidth>0</wp14:pctWidth>
-                </wp14:sizeRelH>
-                <wp14:sizeRelV relativeFrom="margin">
-                  <wp14:pctHeight>0</wp14:pctHeight>
-                </wp14:sizeRelV>
-              </wp:anchor>
-            </w:drawing>
-          </mc:Choice>
-          <mc:Fallback>
-            <w:pict>
-              <v:rect w14:anchorId="15CD01BB" id="Rectángulo 8" o:spid="_x0000_s1026" style="position:absolute;margin-left:211.8pt;margin-top:70.15pt;width:16.15pt;height:9.55pt;z-index:251689984;visibility:visible;mso-wrap-style:square;mso-width-percent:0;mso-height-percent:0;mso-wrap-distance-left:9pt;mso-wrap-distance-top:0;mso-wrap-distance-right:9pt;mso-wrap-distance-bottom:0;mso-position-horizontal:absolute;mso-position-horizontal-relative:margin;mso-position-vertical:absolute;mso-position-vertical-relative:text;mso-width-percent:0;mso-height-percent:0;mso-width-relative:margin;mso-height-relative:margin;v-text-anchor:middle" o:gfxdata="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" fillcolor="#002060" strokecolor="#5a5a5a [2109]" strokeweight=".25pt">
-                <v:fill opacity="21074f"/>
-                <w10:wrap anchorx="margin"/>
-              </v:rect>
-            </w:pict>
-          </mc:Fallback>
-        </mc:AlternateContent>
-      </w:r>
-      <w:r>
-        <w:rPr>
-          <w:noProof/>
-        </w:rPr>
-        <mc:AlternateContent>
-          <mc:Choice Requires="wps">
-            <w:drawing>
-              <wp:anchor distT="0" distB="0" distL="114300" distR="114300" simplePos="0" relativeHeight="251687936" behindDoc="0" locked="0" layoutInCell="1" allowOverlap="1" wp14:anchorId="42413E39" wp14:editId="7C7AF460">
-                <wp:simplePos x="0" y="0"/>
-                <wp:positionH relativeFrom="margin">
-                  <wp:posOffset>2694084</wp:posOffset>
-                </wp:positionH>
-                <wp:positionV relativeFrom="paragraph">
-                  <wp:posOffset>425726</wp:posOffset>
-                </wp:positionV>
-                <wp:extent cx="205105" cy="121285"/>
-                <wp:effectExtent l="0" t="0" r="23495" b="12065"/>
-                <wp:wrapNone/>
-                <wp:docPr id="2034091855" name="Rectángulo 8"/>
-                <wp:cNvGraphicFramePr/>
-                <a:graphic xmlns:a="http://schemas.openxmlformats.org/drawingml/2006/main">
-                  <a:graphicData uri="http://schemas.microsoft.com/office/word/2010/wordprocessingShape">
-                    <wps:wsp>
-                      <wps:cNvSpPr/>
-                      <wps:spPr>
-                        <a:xfrm>
-                          <a:off x="0" y="0"/>
-                          <a:ext cx="205105" cy="121285"/>
-                        </a:xfrm>
-                        <a:prstGeom prst="rect">
-                          <a:avLst/>
-                        </a:prstGeom>
-                        <a:solidFill>
-                          <a:srgbClr val="FFC000">
-                            <a:alpha val="32000"/>
-                          </a:srgbClr>
-                        </a:solidFill>
-                        <a:ln w="3175">
-                          <a:solidFill>
-                            <a:schemeClr val="tx1">
-                              <a:lumMod val="65000"/>
-                              <a:lumOff val="35000"/>
-                            </a:schemeClr>
-                          </a:solidFill>
-                        </a:ln>
-                      </wps:spPr>
-                      <wps:style>
-                        <a:lnRef idx="2">
-                          <a:schemeClr val="accent1">
-                            <a:shade val="15000"/>
-                          </a:schemeClr>
-                        </a:lnRef>
-                        <a:fillRef idx="1">
-                          <a:schemeClr val="accent1"/>
-                        </a:fillRef>
-                        <a:effectRef idx="0">
-                          <a:schemeClr val="accent1"/>
-                        </a:effectRef>
-                        <a:fontRef idx="minor">
-                          <a:schemeClr val="lt1"/>
-                        </a:fontRef>
-                      </wps:style>
-                      <wps:bodyPr rtlCol="0" anchor="ctr"/>
-                    </wps:wsp>
-                  </a:graphicData>
-                </a:graphic>
-                <wp14:sizeRelH relativeFrom="margin">
-                  <wp14:pctWidth>0</wp14:pctWidth>
-                </wp14:sizeRelH>
-                <wp14:sizeRelV relativeFrom="margin">
-                  <wp14:pctHeight>0</wp14:pctHeight>
-                </wp14:sizeRelV>
-              </wp:anchor>
-            </w:drawing>
-          </mc:Choice>
-          <mc:Fallback>
-            <w:pict>
-              <v:rect w14:anchorId="0FEA0DCF" id="Rectángulo 8" o:spid="_x0000_s1026" style="position:absolute;margin-left:212.15pt;margin-top:33.5pt;width:16.15pt;height:9.55pt;z-index:251687936;visibility:visible;mso-wrap-style:square;mso-width-percent:0;mso-height-percent:0;mso-wrap-distance-left:9pt;mso-wrap-distance-top:0;mso-wrap-distance-right:9pt;mso-wrap-distance-bottom:0;mso-position-horizontal:absolute;mso-position-horizontal-relative:margin;mso-position-vertical:absolute;mso-position-vertical-relative:text;mso-width-percent:0;mso-height-percent:0;mso-width-relative:margin;mso-height-relative:margin;v-text-anchor:middle" o:gfxdata="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" fillcolor="#ffc000" strokecolor="#5a5a5a [2109]" strokeweight=".25pt">
-                <v:fill opacity="21074f"/>
-                <w10:wrap anchorx="margin"/>
-              </v:rect>
-            </w:pict>
-          </mc:Fallback>
-        </mc:AlternateContent>
-      </w:r>
-      <w:r>
-        <w:rPr>
-          <w:noProof/>
-        </w:rPr>
-        <mc:AlternateContent>
-          <mc:Choice Requires="wps">
-            <w:drawing>
-              <wp:anchor distT="45720" distB="45720" distL="114300" distR="114300" simplePos="0" relativeHeight="251683840" behindDoc="0" locked="0" layoutInCell="1" allowOverlap="1" wp14:anchorId="73B39BA0" wp14:editId="4A6FBC0C">
-                <wp:simplePos x="0" y="0"/>
-                <wp:positionH relativeFrom="page">
-                  <wp:posOffset>4020820</wp:posOffset>
-                </wp:positionH>
-                <wp:positionV relativeFrom="paragraph">
-                  <wp:posOffset>323215</wp:posOffset>
-                </wp:positionV>
-                <wp:extent cx="3465561" cy="2447925"/>
+                <wp:extent cx="1849755" cy="1722120"/>
                 <wp:effectExtent l="0" t="0" r="0" b="0"/>
-                <wp:wrapNone/>
-                <wp:docPr id="1216993957" name="Cuadro de texto 2"/>
-                <wp:cNvGraphicFramePr>
-                  <a:graphicFrameLocks xmlns:a="http://schemas.openxmlformats.org/drawingml/2006/main"/>
-                </wp:cNvGraphicFramePr>
-                <a:graphic xmlns:a="http://schemas.openxmlformats.org/drawingml/2006/main">
-                  <a:graphicData uri="http://schemas.microsoft.com/office/word/2010/wordprocessingShape">
-                    <wps:wsp>
-                      <wps:cNvSpPr txBox="1">
-                        <a:spLocks noChangeArrowheads="1"/>
-                      </wps:cNvSpPr>
-                      <wps:spPr bwMode="auto">
-                        <a:xfrm>
-                          <a:off x="0" y="0"/>
-                          <a:ext cx="3465561" cy="2447925"/>
-                        </a:xfrm>
-                        <a:prstGeom prst="rect">
-                          <a:avLst/>
-                        </a:prstGeom>
-                        <a:noFill/>
-                        <a:ln>
-                          <a:noFill/>
-                          <a:headEnd/>
-                          <a:tailEnd/>
-                        </a:ln>
-                      </wps:spPr>
-                      <wps:style>
-                        <a:lnRef idx="2">
-                          <a:schemeClr val="accent2"/>
-                        </a:lnRef>
-                        <a:fillRef idx="1">
-                          <a:schemeClr val="lt1"/>
-                        </a:fillRef>
-                        <a:effectRef idx="0">
-                          <a:schemeClr val="accent2"/>
-                        </a:effectRef>
-                        <a:fontRef idx="minor">
-                          <a:schemeClr val="dk1"/>
-                        </a:fontRef>
-                      </wps:style>
-                      <wps:txbx>
-                        <w:txbxContent>
-                          <w:p>
-                            <w:pPr>
-                              <w:tabs>
-                                <w:tab w:val="left" w:pos="2010"/>
-                              </w:tabs>
-                              <w:spacing w:after="0" w:line="254" w:lineRule="auto"/>
-                              <w:rPr>
-                                <w:lang w:val="es-MX"/>
-                              </w:rPr>
-                            </w:pPr>
-                            <w:r>
-                              <w:rPr>
-                                <w:lang w:val="es-MX"/>
-                              </w:rPr>
-                              <w:t>Aumentar el tamaño de la primera matriz</w:t>
-                            </w:r>
-                          </w:p>
-                          <w:p>
-                            <w:pPr>
-                              <w:pStyle w:val="Prrafodelista"/>
-                              <w:numPr>
-                                <w:ilvl w:val="0"/>
-                                <w:numId w:val="35"/>
-                              </w:numPr>
-                              <w:tabs>
-                                <w:tab w:val="left" w:pos="2010"/>
-                              </w:tabs>
-                              <w:spacing w:line="254" w:lineRule="auto"/>
-                            </w:pPr>
-                            <w:r>
-                              <w:t>Si</w:t>
-                            </w:r>
-                            <w:r>
-                              <w:t xml:space="preserve"> F&lt;=(n/2) y C&lt;n</w:t>
-                            </w:r>
-                          </w:p>
-                          <w:p>
-                            <w:pPr>
-                              <w:tabs>
-                                <w:tab w:val="left" w:pos="2010"/>
-                              </w:tabs>
-                              <w:spacing w:after="0" w:line="254" w:lineRule="auto"/>
-                            </w:pPr>
-                            <w:r>
-                              <w:t>Rotar la segunda matriz una vez.</w:t>
-                            </w:r>
-                          </w:p>
-                          <w:p>
-                            <w:pPr>
-                              <w:pStyle w:val="Prrafodelista"/>
-                              <w:numPr>
-                                <w:ilvl w:val="0"/>
-                                <w:numId w:val="35"/>
-                              </w:numPr>
-                              <w:tabs>
-                                <w:tab w:val="left" w:pos="2010"/>
-                              </w:tabs>
-                              <w:spacing w:line="254" w:lineRule="auto"/>
-                            </w:pPr>
-                            <w:r>
-                              <w:t>F&gt;</w:t>
-                            </w:r>
-                            <w:r>
-                              <w:t>(</w:t>
-                            </w:r>
-                            <w:r>
-                              <w:t>n/2</w:t>
-                            </w:r>
-                            <w:r>
-                              <w:t>)</w:t>
-                            </w:r>
-                            <w:r>
-                              <w:t xml:space="preserve"> </w:t>
-                            </w:r>
-                            <w:r>
-                              <w:t>y</w:t>
-                            </w:r>
-                            <w:r>
-                              <w:t xml:space="preserve"> C&lt;</w:t>
-                            </w:r>
-                            <w:proofErr w:type="gramStart"/>
-                            <w:r>
-                              <w:t>=</w:t>
-                            </w:r>
-                            <w:r>
-                              <w:t>(</w:t>
-                            </w:r>
-                            <w:proofErr w:type="gramEnd"/>
-                            <w:r>
-                              <w:t>n/2 +1</w:t>
-                            </w:r>
-                            <w:r>
-                              <w:t>)</w:t>
-                            </w:r>
-                          </w:p>
-                          <w:p>
-                            <w:pPr>
-                              <w:tabs>
-                                <w:tab w:val="left" w:pos="2010"/>
-                              </w:tabs>
-                              <w:spacing w:after="0" w:line="254" w:lineRule="auto"/>
-                            </w:pPr>
-                            <w:r>
-                              <w:t>Rotar la segunda matriz tres veces.</w:t>
-                            </w:r>
-                          </w:p>
-                          <w:p>
-                            <w:pPr>
-                              <w:pStyle w:val="Prrafodelista"/>
-                              <w:numPr>
-                                <w:ilvl w:val="0"/>
-                                <w:numId w:val="35"/>
-                              </w:numPr>
-                              <w:tabs>
-                                <w:tab w:val="left" w:pos="2010"/>
-                              </w:tabs>
-                              <w:spacing w:line="254" w:lineRule="auto"/>
-                            </w:pPr>
-                            <w:r>
-                              <w:t xml:space="preserve">C=n </w:t>
-                            </w:r>
-                            <w:r>
-                              <w:t>y</w:t>
-                            </w:r>
-                            <w:r>
-                              <w:t xml:space="preserve"> F&gt;</w:t>
-                            </w:r>
-                            <w:r>
-                              <w:t>(</w:t>
-                            </w:r>
-                            <w:r>
-                              <w:t>n/2</w:t>
-                            </w:r>
-                            <w:r>
-                              <w:t>)</w:t>
-                            </w:r>
-                            <w:r>
-                              <w:t xml:space="preserve"> </w:t>
-                            </w:r>
-                          </w:p>
-                          <w:p>
-                            <w:pPr>
-                              <w:pStyle w:val="Prrafodelista"/>
-                              <w:numPr>
-                                <w:ilvl w:val="0"/>
-                                <w:numId w:val="35"/>
-                              </w:numPr>
-                              <w:tabs>
-                                <w:tab w:val="left" w:pos="2010"/>
-                              </w:tabs>
-                              <w:spacing w:line="254" w:lineRule="auto"/>
-                            </w:pPr>
-                            <w:proofErr w:type="gramStart"/>
-                            <w:r>
-                              <w:t>C&gt;</w:t>
-                            </w:r>
-                            <w:r>
-                              <w:t>(</w:t>
-                            </w:r>
-                            <w:proofErr w:type="gramEnd"/>
-                            <w:r>
-                              <w:t>n/2 +1</w:t>
-                            </w:r>
-                            <w:r>
-                              <w:t>)</w:t>
-                            </w:r>
-                            <w:r>
-                              <w:t xml:space="preserve"> </w:t>
-                            </w:r>
-                            <w:r>
-                              <w:t>y</w:t>
-                            </w:r>
-                            <w:r>
-                              <w:t xml:space="preserve"> F&gt;</w:t>
-                            </w:r>
-                            <w:r>
-                              <w:t>(</w:t>
-                            </w:r>
-                            <w:r>
-                              <w:t>n/2</w:t>
-                            </w:r>
-                            <w:r>
-                              <w:t>)</w:t>
-                            </w:r>
-                          </w:p>
-                          <w:p>
-                            <w:pPr>
-                              <w:tabs>
-                                <w:tab w:val="left" w:pos="2010"/>
-                              </w:tabs>
-                              <w:spacing w:line="254" w:lineRule="auto"/>
-                            </w:pPr>
-                          </w:p>
-                        </w:txbxContent>
-                      </wps:txbx>
-                      <wps:bodyPr rot="0" vert="horz" wrap="square" lIns="91440" tIns="45720" rIns="91440" bIns="45720" anchor="t" anchorCtr="0">
-                        <a:noAutofit/>
-                      </wps:bodyPr>
-                    </wps:wsp>
-                  </a:graphicData>
-                </a:graphic>
-                <wp14:sizeRelH relativeFrom="margin">
-                  <wp14:pctWidth>0</wp14:pctWidth>
-                </wp14:sizeRelH>
-                <wp14:sizeRelV relativeFrom="margin">
-                  <wp14:pctHeight>0</wp14:pctHeight>
-                </wp14:sizeRelV>
-              </wp:anchor>
-            </w:drawing>
-          </mc:Choice>
-          <mc:Fallback>
-            <w:pict>
-              <v:shape w14:anchorId="73B39BA0" id="_x0000_s1034" type="#_x0000_t202" style="position:absolute;margin-left:316.6pt;margin-top:25.45pt;width:272.9pt;height:192.75pt;z-index:251683840;visibility:visible;mso-wrap-style:square;mso-width-percent:0;mso-height-percent:0;mso-wrap-distance-left:9pt;mso-wrap-distance-top:3.6pt;mso-wrap-distance-right:9pt;mso-wrap-distance-bottom:3.6pt;mso-position-horizontal:absolute;mso-position-horizontal-relative:page;mso-position-vertical:absolute;mso-position-vertical-relative:text;mso-width-percent:0;mso-height-percent:0;mso-width-relative:margin;mso-height-relative:margin;v-text-anchor:top" o:gfxdata="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" filled="f" stroked="f" strokeweight="1pt">
-                <v:textbox>
-                  <w:txbxContent>
-                    <w:p>
-                      <w:pPr>
-                        <w:tabs>
-                          <w:tab w:val="left" w:pos="2010"/>
-                        </w:tabs>
-                        <w:spacing w:after="0" w:line="254" w:lineRule="auto"/>
-                        <w:rPr>
-                          <w:lang w:val="es-MX"/>
-                        </w:rPr>
-                      </w:pPr>
-                      <w:r>
-                        <w:rPr>
-                          <w:lang w:val="es-MX"/>
-                        </w:rPr>
-                        <w:t>Aumentar el tamaño de la primera matriz</w:t>
-                      </w:r>
-                    </w:p>
-                    <w:p>
-                      <w:pPr>
-                        <w:pStyle w:val="Prrafodelista"/>
-                        <w:numPr>
-                          <w:ilvl w:val="0"/>
-                          <w:numId w:val="35"/>
-                        </w:numPr>
-                        <w:tabs>
-                          <w:tab w:val="left" w:pos="2010"/>
-                        </w:tabs>
-                        <w:spacing w:line="254" w:lineRule="auto"/>
-                      </w:pPr>
-                      <w:r>
-                        <w:t>Si</w:t>
-                      </w:r>
-                      <w:r>
-                        <w:t xml:space="preserve"> F&lt;=(n/2) y C&lt;n</w:t>
-                      </w:r>
-                    </w:p>
-                    <w:p>
-                      <w:pPr>
-                        <w:tabs>
-                          <w:tab w:val="left" w:pos="2010"/>
-                        </w:tabs>
-                        <w:spacing w:after="0" w:line="254" w:lineRule="auto"/>
-                      </w:pPr>
-                      <w:r>
-                        <w:t>Rotar la segunda matriz una vez.</w:t>
-                      </w:r>
-                    </w:p>
-                    <w:p>
-                      <w:pPr>
-                        <w:pStyle w:val="Prrafodelista"/>
-                        <w:numPr>
-                          <w:ilvl w:val="0"/>
-                          <w:numId w:val="35"/>
-                        </w:numPr>
-                        <w:tabs>
-                          <w:tab w:val="left" w:pos="2010"/>
-                        </w:tabs>
-                        <w:spacing w:line="254" w:lineRule="auto"/>
-                      </w:pPr>
-                      <w:r>
-                        <w:t>F&gt;</w:t>
-                      </w:r>
-                      <w:r>
-                        <w:t>(</w:t>
-                      </w:r>
-                      <w:r>
-                        <w:t>n/2</w:t>
-                      </w:r>
-                      <w:r>
-                        <w:t>)</w:t>
-                      </w:r>
-                      <w:r>
-                        <w:t xml:space="preserve"> </w:t>
-                      </w:r>
-                      <w:r>
-                        <w:t>y</w:t>
-                      </w:r>
-                      <w:r>
-                        <w:t xml:space="preserve"> C&lt;</w:t>
-                      </w:r>
-                      <w:proofErr w:type="gramStart"/>
-                      <w:r>
-                        <w:t>=</w:t>
-                      </w:r>
-                      <w:r>
-                        <w:t>(</w:t>
-                      </w:r>
-                      <w:proofErr w:type="gramEnd"/>
-                      <w:r>
-                        <w:t>n/2 +1</w:t>
-                      </w:r>
-                      <w:r>
-                        <w:t>)</w:t>
-                      </w:r>
-                    </w:p>
-                    <w:p>
-                      <w:pPr>
-                        <w:tabs>
-                          <w:tab w:val="left" w:pos="2010"/>
-                        </w:tabs>
-                        <w:spacing w:after="0" w:line="254" w:lineRule="auto"/>
-                      </w:pPr>
-                      <w:r>
-                        <w:t>Rotar la segunda matriz tres veces.</w:t>
-                      </w:r>
-                    </w:p>
-                    <w:p>
-                      <w:pPr>
-                        <w:pStyle w:val="Prrafodelista"/>
-                        <w:numPr>
-                          <w:ilvl w:val="0"/>
-                          <w:numId w:val="35"/>
-                        </w:numPr>
-                        <w:tabs>
-                          <w:tab w:val="left" w:pos="2010"/>
-                        </w:tabs>
-                        <w:spacing w:line="254" w:lineRule="auto"/>
-                      </w:pPr>
-                      <w:r>
-                        <w:t xml:space="preserve">C=n </w:t>
-                      </w:r>
-                      <w:r>
-                        <w:t>y</w:t>
-                      </w:r>
-                      <w:r>
-                        <w:t xml:space="preserve"> F&gt;</w:t>
-                      </w:r>
-                      <w:r>
-                        <w:t>(</w:t>
-                      </w:r>
-                      <w:r>
-                        <w:t>n/2</w:t>
-                      </w:r>
-                      <w:r>
-                        <w:t>)</w:t>
-                      </w:r>
-                      <w:r>
-                        <w:t xml:space="preserve"> </w:t>
-                      </w:r>
-                    </w:p>
-                    <w:p>
-                      <w:pPr>
-                        <w:pStyle w:val="Prrafodelista"/>
-                        <w:numPr>
-                          <w:ilvl w:val="0"/>
-                          <w:numId w:val="35"/>
-                        </w:numPr>
-                        <w:tabs>
-                          <w:tab w:val="left" w:pos="2010"/>
-                        </w:tabs>
-                        <w:spacing w:line="254" w:lineRule="auto"/>
-                      </w:pPr>
-                      <w:proofErr w:type="gramStart"/>
-                      <w:r>
-                        <w:t>C&gt;</w:t>
-                      </w:r>
-                      <w:r>
-                        <w:t>(</w:t>
-                      </w:r>
-                      <w:proofErr w:type="gramEnd"/>
-                      <w:r>
-                        <w:t>n/2 +1</w:t>
-                      </w:r>
-                      <w:r>
-                        <w:t>)</w:t>
-                      </w:r>
-                      <w:r>
-                        <w:t xml:space="preserve"> </w:t>
-                      </w:r>
-                      <w:r>
-                        <w:t>y</w:t>
-                      </w:r>
-                      <w:r>
-                        <w:t xml:space="preserve"> F&gt;</w:t>
-                      </w:r>
-                      <w:r>
-                        <w:t>(</w:t>
-                      </w:r>
-                      <w:r>
-                        <w:t>n/2</w:t>
-                      </w:r>
-                      <w:r>
-                        <w:t>)</w:t>
-                      </w:r>
-                    </w:p>
-                    <w:p>
-                      <w:pPr>
-                        <w:tabs>
-                          <w:tab w:val="left" w:pos="2010"/>
-                        </w:tabs>
-                        <w:spacing w:line="254" w:lineRule="auto"/>
-                      </w:pPr>
-                    </w:p>
-                  </w:txbxContent>
-                </v:textbox>
-                <w10:wrap anchorx="page"/>
-              </v:shape>
-            </w:pict>
-          </mc:Fallback>
-        </mc:AlternateContent>
-      </w:r>
-      <w:r>
-        <w:rPr>
-          <w:noProof/>
-        </w:rPr>
-        <mc:AlternateContent>
-          <mc:Choice Requires="wpg">
-            <w:drawing>
-              <wp:anchor distT="0" distB="0" distL="114300" distR="114300" simplePos="0" relativeHeight="251681792" behindDoc="1" locked="0" layoutInCell="1" allowOverlap="1" wp14:anchorId="3134E8AD" wp14:editId="45185F20">
-                <wp:simplePos x="0" y="0"/>
-                <wp:positionH relativeFrom="column">
-                  <wp:posOffset>472440</wp:posOffset>
-                </wp:positionH>
-                <wp:positionV relativeFrom="paragraph">
-                  <wp:posOffset>330835</wp:posOffset>
-                </wp:positionV>
-                <wp:extent cx="1933575" cy="1790700"/>
-                <wp:effectExtent l="0" t="0" r="9525" b="0"/>
                 <wp:wrapTopAndBottom/>
                 <wp:docPr id="6" name="Grupo 5">
                   <a:extLst xmlns:a="http://schemas.openxmlformats.org/drawingml/2006/main">
@@ -5791,7 +5891,7 @@
                       <wpg:grpSpPr>
                         <a:xfrm>
                           <a:off x="0" y="0"/>
-                          <a:ext cx="1933575" cy="1790700"/>
+                          <a:ext cx="1849755" cy="1722120"/>
                           <a:chOff x="0" y="0"/>
                           <a:chExt cx="4214563" cy="3961690"/>
                         </a:xfrm>
@@ -6103,7 +6203,7 @@
           </mc:Choice>
           <mc:Fallback>
             <w:pict>
-              <v:group w14:anchorId="4CA74B8B" id="Grupo 5" o:spid="_x0000_s1026" style="position:absolute;margin-left:37.2pt;margin-top:26.05pt;width:152.25pt;height:141pt;z-index:-251634688;mso-width-relative:margin;mso-height-relative:margin" coordsize="42145,39616" o:gfxdata="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">
+              <v:group w14:anchorId="6230AB72" id="Grupo 5" o:spid="_x0000_s1026" style="position:absolute;margin-left:50.55pt;margin-top:16.4pt;width:145.65pt;height:135.6pt;z-index:-251634688;mso-width-relative:margin;mso-height-relative:margin" coordsize="42145,39616" o:gfxdata="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">
                 <v:shapetype id="_x0000_t75" coordsize="21600,21600" o:spt="75" o:preferrelative="t" path="m@4@5l@4@11@9@11@9@5xe" filled="f" stroked="f">
                   <v:stroke joinstyle="miter"/>
                   <v:formulas>
@@ -6189,7 +6289,6 @@
           <w:sz w:val="24"/>
           <w:szCs w:val="24"/>
         </w:rPr>
-        <w:lastRenderedPageBreak/>
         <mc:AlternateContent>
           <mc:Choice Requires="wps">
             <w:drawing>
@@ -8113,259 +8212,16 @@
                                 <w:szCs w:val="24"/>
                                 <w:lang w:val="es-MX"/>
                               </w:rPr>
-                              <w:t>Función para la creación de una matriz:</w:t>
-                            </w:r>
-                          </w:p>
-                          <w:p>
-                            <w:pPr>
-                              <w:pStyle w:val="Prrafodelista"/>
-                              <w:numPr>
-                                <w:ilvl w:val="0"/>
-                                <w:numId w:val="17"/>
-                              </w:numPr>
-                              <w:tabs>
-                                <w:tab w:val="left" w:pos="2010"/>
-                              </w:tabs>
-                              <w:spacing w:after="0" w:line="252" w:lineRule="auto"/>
+                              <w:t>Función para la crea</w:t>
+                            </w:r>
+                            <w:r>
                               <w:rPr>
                                 <w:sz w:val="24"/>
                                 <w:szCs w:val="24"/>
+                                <w:lang w:val="es-MX"/>
                               </w:rPr>
-                            </w:pPr>
-                            <w:bookmarkStart w:id="2" w:name="_Hlk162456445"/>
-                            <w:r>
-                              <w:rPr>
-                                <w:sz w:val="24"/>
-                                <w:szCs w:val="24"/>
-                              </w:rPr>
-                              <w:t>Tener un</w:t>
-                            </w:r>
-                            <w:r>
-                              <w:rPr>
-                                <w:sz w:val="24"/>
-                                <w:szCs w:val="24"/>
-                              </w:rPr>
-                              <w:t>a</w:t>
-                            </w:r>
-                            <w:r>
-                              <w:rPr>
-                                <w:sz w:val="24"/>
-                                <w:szCs w:val="24"/>
-                              </w:rPr>
-                              <w:t xml:space="preserve"> </w:t>
-                            </w:r>
-                            <w:r>
-                              <w:rPr>
-                                <w:sz w:val="24"/>
-                                <w:szCs w:val="24"/>
-                              </w:rPr>
-                              <w:t>dimensión</w:t>
-                            </w:r>
-                            <w:r>
-                              <w:rPr>
-                                <w:sz w:val="24"/>
-                                <w:szCs w:val="24"/>
-                              </w:rPr>
-                              <w:t xml:space="preserve"> definid</w:t>
-                            </w:r>
-                            <w:r>
-                              <w:rPr>
-                                <w:sz w:val="24"/>
-                                <w:szCs w:val="24"/>
-                              </w:rPr>
-                              <w:t>a</w:t>
-                            </w:r>
-                            <w:r>
-                              <w:rPr>
-                                <w:sz w:val="24"/>
-                                <w:szCs w:val="24"/>
-                              </w:rPr>
-                              <w:t>.</w:t>
-                            </w:r>
-                          </w:p>
-                          <w:bookmarkEnd w:id="2"/>
-                          <w:p>
-                            <w:pPr>
-                              <w:pStyle w:val="Prrafodelista"/>
-                              <w:numPr>
-                                <w:ilvl w:val="0"/>
-                                <w:numId w:val="17"/>
-                              </w:numPr>
-                              <w:tabs>
-                                <w:tab w:val="left" w:pos="2010"/>
-                              </w:tabs>
-                              <w:spacing w:after="0" w:line="252" w:lineRule="auto"/>
-                              <w:rPr>
-                                <w:sz w:val="24"/>
-                                <w:szCs w:val="24"/>
-                              </w:rPr>
-                            </w:pPr>
-                            <w:r>
-                              <w:rPr>
-                                <w:sz w:val="24"/>
-                                <w:szCs w:val="24"/>
-                              </w:rPr>
-                              <w:t xml:space="preserve">Declarar la matriz </w:t>
-                            </w:r>
-                            <w:r>
-                              <w:rPr>
-                                <w:sz w:val="24"/>
-                                <w:szCs w:val="24"/>
-                              </w:rPr>
-                              <w:t xml:space="preserve">dinámica </w:t>
-                            </w:r>
-                            <w:r>
-                              <w:rPr>
-                                <w:sz w:val="24"/>
-                                <w:szCs w:val="24"/>
-                              </w:rPr>
-                              <w:t>(</w:t>
-                            </w:r>
-                            <w:proofErr w:type="spellStart"/>
-                            <w:r>
-                              <w:rPr>
-                                <w:sz w:val="24"/>
-                                <w:szCs w:val="24"/>
-                              </w:rPr>
-                              <w:t>nxn</w:t>
-                            </w:r>
-                            <w:proofErr w:type="spellEnd"/>
-                            <w:r>
-                              <w:rPr>
-                                <w:sz w:val="24"/>
-                                <w:szCs w:val="24"/>
-                              </w:rPr>
-                              <w:t xml:space="preserve">) con tipo </w:t>
-                            </w:r>
-                            <w:proofErr w:type="spellStart"/>
-                            <w:r>
-                              <w:rPr>
-                                <w:sz w:val="24"/>
-                                <w:szCs w:val="24"/>
-                              </w:rPr>
-                              <w:t>Unsigned</w:t>
-                            </w:r>
-                            <w:proofErr w:type="spellEnd"/>
-                            <w:r>
-                              <w:rPr>
-                                <w:sz w:val="24"/>
-                                <w:szCs w:val="24"/>
-                              </w:rPr>
-                              <w:t xml:space="preserve"> Short </w:t>
-                            </w:r>
-                            <w:proofErr w:type="spellStart"/>
-                            <w:r>
-                              <w:rPr>
-                                <w:sz w:val="24"/>
-                                <w:szCs w:val="24"/>
-                              </w:rPr>
-                              <w:t>Int</w:t>
-                            </w:r>
-                            <w:proofErr w:type="spellEnd"/>
-                            <w:r>
-                              <w:rPr>
-                                <w:sz w:val="24"/>
-                                <w:szCs w:val="24"/>
-                              </w:rPr>
-                              <w:t>.</w:t>
-                            </w:r>
-                          </w:p>
-                          <w:p>
-                            <w:pPr>
-                              <w:pStyle w:val="Prrafodelista"/>
-                              <w:numPr>
-                                <w:ilvl w:val="0"/>
-                                <w:numId w:val="17"/>
-                              </w:numPr>
-                              <w:tabs>
-                                <w:tab w:val="left" w:pos="2010"/>
-                              </w:tabs>
-                              <w:spacing w:after="0" w:line="252" w:lineRule="auto"/>
-                              <w:rPr>
-                                <w:sz w:val="24"/>
-                                <w:szCs w:val="24"/>
-                              </w:rPr>
-                            </w:pPr>
-                            <w:r>
-                              <w:rPr>
-                                <w:sz w:val="24"/>
-                                <w:szCs w:val="24"/>
-                              </w:rPr>
-                              <w:t xml:space="preserve">Rellenar la matriz utilizando ciclo </w:t>
-                            </w:r>
-                            <w:proofErr w:type="spellStart"/>
-                            <w:r>
-                              <w:rPr>
-                                <w:sz w:val="24"/>
-                                <w:szCs w:val="24"/>
-                              </w:rPr>
-                              <w:t>for</w:t>
-                            </w:r>
-                            <w:proofErr w:type="spellEnd"/>
-                            <w:r>
-                              <w:rPr>
-                                <w:sz w:val="24"/>
-                                <w:szCs w:val="24"/>
-                              </w:rPr>
-                              <w:t xml:space="preserve"> doble. Añadiendo valores con ayuda de la formula desde la primera y última casilla hacia la casilla centro para reducir los ciclos a la mitad.</w:t>
-                            </w:r>
-                          </w:p>
-                          <w:p>
-                            <w:pPr>
-                              <w:pStyle w:val="Prrafodelista"/>
-                              <w:numPr>
-                                <w:ilvl w:val="0"/>
-                                <w:numId w:val="17"/>
-                              </w:numPr>
-                              <w:tabs>
-                                <w:tab w:val="left" w:pos="2010"/>
-                              </w:tabs>
-                              <w:spacing w:after="0" w:line="252" w:lineRule="auto"/>
-                              <w:rPr>
-                                <w:sz w:val="24"/>
-                                <w:szCs w:val="24"/>
-                              </w:rPr>
-                            </w:pPr>
-                            <w:r>
-                              <w:rPr>
-                                <w:sz w:val="24"/>
-                                <w:szCs w:val="24"/>
-                              </w:rPr>
-                              <w:t>Asignar a la casilla centro el valor de 0.</w:t>
-                            </w:r>
-                          </w:p>
-                          <w:p>
-                            <w:pPr>
-                              <w:pStyle w:val="Prrafodelista"/>
-                              <w:numPr>
-                                <w:ilvl w:val="0"/>
-                                <w:numId w:val="17"/>
-                              </w:numPr>
-                              <w:tabs>
-                                <w:tab w:val="left" w:pos="2010"/>
-                              </w:tabs>
-                              <w:spacing w:after="0" w:line="252" w:lineRule="auto"/>
-                              <w:rPr>
-                                <w:sz w:val="24"/>
-                                <w:szCs w:val="24"/>
-                              </w:rPr>
-                            </w:pPr>
-                            <w:r>
-                              <w:rPr>
-                                <w:sz w:val="24"/>
-                                <w:szCs w:val="24"/>
-                              </w:rPr>
-                              <w:t>Devolver el apuntador a la matriz</w:t>
-                            </w:r>
-                          </w:p>
-                          <w:p>
-                            <w:pPr>
-                              <w:pStyle w:val="Prrafodelista"/>
-                              <w:rPr>
-                                <w:sz w:val="24"/>
-                                <w:szCs w:val="24"/>
-                              </w:rPr>
-                            </w:pPr>
+                              <w:t>r una matriz.</w:t>
+                            </w:r>
                           </w:p>
                           <w:p>
                             <w:pPr>
@@ -8401,122 +8257,16 @@
                                 <w:szCs w:val="24"/>
                                 <w:lang w:val="es-MX"/>
                               </w:rPr>
-                              <w:t xml:space="preserve"> una matriz existente:</w:t>
-                            </w:r>
-                          </w:p>
-                          <w:p>
-                            <w:pPr>
-                              <w:pStyle w:val="Prrafodelista"/>
-                              <w:numPr>
-                                <w:ilvl w:val="0"/>
-                                <w:numId w:val="18"/>
-                              </w:numPr>
+                              <w:t xml:space="preserve"> una matriz existente</w:t>
+                            </w:r>
+                            <w:r>
                               <w:rPr>
                                 <w:sz w:val="24"/>
                                 <w:szCs w:val="24"/>
+                                <w:lang w:val="es-MX"/>
                               </w:rPr>
-                            </w:pPr>
-                            <w:r>
-                              <w:rPr>
-                                <w:sz w:val="24"/>
-                                <w:szCs w:val="24"/>
-                              </w:rPr>
-                              <w:t>Tener un</w:t>
-                            </w:r>
-                            <w:r>
-                              <w:rPr>
-                                <w:sz w:val="24"/>
-                                <w:szCs w:val="24"/>
-                              </w:rPr>
-                              <w:t>a matriz y su</w:t>
-                            </w:r>
-                            <w:r>
-                              <w:rPr>
-                                <w:sz w:val="24"/>
-                                <w:szCs w:val="24"/>
-                              </w:rPr>
-                              <w:t xml:space="preserve"> </w:t>
-                            </w:r>
-                            <w:r>
-                              <w:rPr>
-                                <w:sz w:val="24"/>
-                                <w:szCs w:val="24"/>
-                              </w:rPr>
-                              <w:t>dimensión</w:t>
-                            </w:r>
-                            <w:r>
-                              <w:rPr>
-                                <w:sz w:val="24"/>
-                                <w:szCs w:val="24"/>
-                              </w:rPr>
-                              <w:t xml:space="preserve"> definid</w:t>
-                            </w:r>
-                            <w:r>
-                              <w:rPr>
-                                <w:sz w:val="24"/>
-                                <w:szCs w:val="24"/>
-                              </w:rPr>
-                              <w:t>a</w:t>
-                            </w:r>
-                            <w:r>
-                              <w:rPr>
-                                <w:sz w:val="24"/>
-                                <w:szCs w:val="24"/>
-                              </w:rPr>
-                              <w:t>, además de</w:t>
-                            </w:r>
-                            <w:r>
-                              <w:rPr>
-                                <w:sz w:val="24"/>
-                                <w:szCs w:val="24"/>
-                              </w:rPr>
-                              <w:t xml:space="preserve"> la cantidad de rotaciones a realizar.</w:t>
-                            </w:r>
-                          </w:p>
-                          <w:p>
-                            <w:pPr>
-                              <w:pStyle w:val="Prrafodelista"/>
-                              <w:numPr>
-                                <w:ilvl w:val="0"/>
-                                <w:numId w:val="18"/>
-                              </w:numPr>
-                              <w:rPr>
-                                <w:sz w:val="24"/>
-                                <w:szCs w:val="24"/>
-                              </w:rPr>
-                            </w:pPr>
-                            <w:r>
-                              <w:rPr>
-                                <w:sz w:val="24"/>
-                                <w:szCs w:val="24"/>
-                              </w:rPr>
-                              <w:t xml:space="preserve">Recorrer con un doble ciclo </w:t>
-                            </w:r>
-                            <w:proofErr w:type="spellStart"/>
-                            <w:r>
-                              <w:rPr>
-                                <w:sz w:val="24"/>
-                                <w:szCs w:val="24"/>
-                              </w:rPr>
-                              <w:t>for</w:t>
-                            </w:r>
-                            <w:proofErr w:type="spellEnd"/>
-                            <w:r>
-                              <w:rPr>
-                                <w:sz w:val="24"/>
-                                <w:szCs w:val="24"/>
-                              </w:rPr>
-                              <w:t xml:space="preserve"> la matriz siguiendo la misma idea de la función anterior. Se realiza la transformación de rotación a cada casilla, se obtiene el valor de la casilla rotada y se reemplaza.</w:t>
-                            </w:r>
-                          </w:p>
-                          <w:p>
-                            <w:pPr>
-                              <w:pStyle w:val="Prrafodelista"/>
-                              <w:rPr>
-                                <w:sz w:val="24"/>
-                                <w:szCs w:val="24"/>
-                              </w:rPr>
-                            </w:pPr>
+                              <w:t>.</w:t>
+                            </w:r>
                           </w:p>
                           <w:p>
                             <w:pPr>
@@ -8552,105 +8302,8 @@
                                 <w:szCs w:val="24"/>
                                 <w:lang w:val="es-MX"/>
                               </w:rPr>
-                              <w:t>:</w:t>
-                            </w:r>
-                          </w:p>
-                          <w:p>
-                            <w:pPr>
-                              <w:pStyle w:val="Prrafodelista"/>
-                              <w:numPr>
-                                <w:ilvl w:val="0"/>
-                                <w:numId w:val="19"/>
-                              </w:numPr>
-                              <w:rPr>
-                                <w:sz w:val="24"/>
-                                <w:szCs w:val="24"/>
-                              </w:rPr>
-                            </w:pPr>
-                            <w:r>
-                              <w:rPr>
-                                <w:sz w:val="24"/>
-                                <w:szCs w:val="24"/>
-                              </w:rPr>
-                              <w:t>Tener una matriz y su</w:t>
-                            </w:r>
-                            <w:r>
-                              <w:rPr>
-                                <w:sz w:val="24"/>
-                                <w:szCs w:val="24"/>
-                              </w:rPr>
-                              <w:t xml:space="preserve"> dimensión</w:t>
-                            </w:r>
-                            <w:r>
-                              <w:rPr>
-                                <w:sz w:val="24"/>
-                                <w:szCs w:val="24"/>
-                              </w:rPr>
-                              <w:t xml:space="preserve"> definid</w:t>
-                            </w:r>
-                            <w:r>
-                              <w:rPr>
-                                <w:sz w:val="24"/>
-                                <w:szCs w:val="24"/>
-                              </w:rPr>
-                              <w:t>a</w:t>
-                            </w:r>
-                            <w:r>
-                              <w:rPr>
-                                <w:sz w:val="24"/>
-                                <w:szCs w:val="24"/>
-                              </w:rPr>
                               <w:t>.</w:t>
                             </w:r>
-                          </w:p>
-                          <w:p>
-                            <w:pPr>
-                              <w:pStyle w:val="Prrafodelista"/>
-                              <w:numPr>
-                                <w:ilvl w:val="0"/>
-                                <w:numId w:val="19"/>
-                              </w:numPr>
-                              <w:rPr>
-                                <w:sz w:val="24"/>
-                                <w:szCs w:val="24"/>
-                              </w:rPr>
-                            </w:pPr>
-                            <w:r>
-                              <w:rPr>
-                                <w:sz w:val="24"/>
-                                <w:szCs w:val="24"/>
-                              </w:rPr>
-                              <w:t>Comprobar a cuál de todas las fórmulas para las esquinas corresponde el valor de la casilla (1,1) y así determinar el estado de rotación.</w:t>
-                            </w:r>
-                          </w:p>
-                          <w:p>
-                            <w:pPr>
-                              <w:pStyle w:val="Prrafodelista"/>
-                              <w:numPr>
-                                <w:ilvl w:val="0"/>
-                                <w:numId w:val="19"/>
-                              </w:numPr>
-                              <w:rPr>
-                                <w:sz w:val="24"/>
-                                <w:szCs w:val="24"/>
-                              </w:rPr>
-                            </w:pPr>
-                            <w:r>
-                              <w:rPr>
-                                <w:sz w:val="24"/>
-                                <w:szCs w:val="24"/>
-                              </w:rPr>
-                              <w:t>Devolver el estado de la rotación.</w:t>
-                            </w:r>
-                          </w:p>
-                          <w:p>
-                            <w:pPr>
-                              <w:pStyle w:val="Prrafodelista"/>
-                              <w:rPr>
-                                <w:sz w:val="24"/>
-                                <w:szCs w:val="24"/>
-                              </w:rPr>
-                            </w:pPr>
                           </w:p>
                           <w:p>
                             <w:pPr>
@@ -8670,7 +8323,15 @@
                                 <w:szCs w:val="24"/>
                                 <w:lang w:val="es-MX"/>
                               </w:rPr>
-                              <w:t>Función para borrar la matriz y liberar la memoria:</w:t>
+                              <w:t>Función para borrar la matriz y liberar la memoria</w:t>
+                            </w:r>
+                            <w:r>
+                              <w:rPr>
+                                <w:sz w:val="24"/>
+                                <w:szCs w:val="24"/>
+                                <w:lang w:val="es-MX"/>
+                              </w:rPr>
+                              <w:t>.</w:t>
                             </w:r>
                           </w:p>
                           <w:p>
@@ -8678,7 +8339,7 @@
                               <w:pStyle w:val="Prrafodelista"/>
                               <w:numPr>
                                 <w:ilvl w:val="0"/>
-                                <w:numId w:val="38"/>
+                                <w:numId w:val="16"/>
                               </w:numPr>
                               <w:rPr>
                                 <w:sz w:val="24"/>
@@ -8689,36 +8350,9 @@
                               <w:rPr>
                                 <w:sz w:val="24"/>
                                 <w:szCs w:val="24"/>
+                                <w:lang w:val="es-MX"/>
                               </w:rPr>
-                              <w:t xml:space="preserve">Tener una matriz y su </w:t>
-                            </w:r>
-                            <w:r>
-                              <w:rPr>
-                                <w:sz w:val="24"/>
-                                <w:szCs w:val="24"/>
-                              </w:rPr>
-                              <w:t>dimensión</w:t>
-                            </w:r>
-                            <w:r>
-                              <w:rPr>
-                                <w:sz w:val="24"/>
-                                <w:szCs w:val="24"/>
-                              </w:rPr>
-                              <w:t xml:space="preserve"> definid</w:t>
-                            </w:r>
-                            <w:r>
-                              <w:rPr>
-                                <w:sz w:val="24"/>
-                                <w:szCs w:val="24"/>
-                              </w:rPr>
-                              <w:t>a</w:t>
-                            </w:r>
-                            <w:r>
-                              <w:rPr>
-                                <w:sz w:val="24"/>
-                                <w:szCs w:val="24"/>
-                              </w:rPr>
-                              <w:t>.</w:t>
+                              <w:t>Función para transformar la fila a una determinada rotación.</w:t>
                             </w:r>
                           </w:p>
                           <w:p>
@@ -8726,7 +8360,7 @@
                               <w:pStyle w:val="Prrafodelista"/>
                               <w:numPr>
                                 <w:ilvl w:val="0"/>
-                                <w:numId w:val="38"/>
+                                <w:numId w:val="16"/>
                               </w:numPr>
                               <w:rPr>
                                 <w:sz w:val="24"/>
@@ -8737,24 +8371,9 @@
                               <w:rPr>
                                 <w:sz w:val="24"/>
                                 <w:szCs w:val="24"/>
+                                <w:lang w:val="es-MX"/>
                               </w:rPr>
-                              <w:t xml:space="preserve">Recorrer con un </w:t>
-                            </w:r>
-                            <w:proofErr w:type="spellStart"/>
-                            <w:r>
-                              <w:rPr>
-                                <w:sz w:val="24"/>
-                                <w:szCs w:val="24"/>
-                              </w:rPr>
-                              <w:t>for</w:t>
-                            </w:r>
-                            <w:proofErr w:type="spellEnd"/>
-                            <w:r>
-                              <w:rPr>
-                                <w:sz w:val="24"/>
-                                <w:szCs w:val="24"/>
-                              </w:rPr>
-                              <w:t xml:space="preserve"> la cantidad de filas de la matriz, liberando la memoria correspondiente a cada una de ellas.</w:t>
+                              <w:t>Función para transformar la columna a una determinada rotación.</w:t>
                             </w:r>
                           </w:p>
                           <w:p>
@@ -8762,7 +8381,7 @@
                               <w:pStyle w:val="Prrafodelista"/>
                               <w:numPr>
                                 <w:ilvl w:val="0"/>
-                                <w:numId w:val="38"/>
+                                <w:numId w:val="16"/>
                               </w:numPr>
                               <w:rPr>
                                 <w:sz w:val="24"/>
@@ -8774,7 +8393,47 @@
                                 <w:sz w:val="24"/>
                                 <w:szCs w:val="24"/>
                               </w:rPr>
-                              <w:t>Liberar la memoria del arreglo principal.</w:t>
+                              <w:t>Función para obtener el valor asociado a una fila y columna.</w:t>
+                            </w:r>
+                          </w:p>
+                          <w:p>
+                            <w:pPr>
+                              <w:pStyle w:val="Prrafodelista"/>
+                              <w:numPr>
+                                <w:ilvl w:val="0"/>
+                                <w:numId w:val="16"/>
+                              </w:numPr>
+                              <w:rPr>
+                                <w:sz w:val="24"/>
+                                <w:szCs w:val="24"/>
+                              </w:rPr>
+                            </w:pPr>
+                            <w:r>
+                              <w:rPr>
+                                <w:sz w:val="24"/>
+                                <w:szCs w:val="24"/>
+                              </w:rPr>
+                              <w:t>Función que determina si una casilla esta detrás o delante del centro.</w:t>
+                            </w:r>
+                          </w:p>
+                          <w:p>
+                            <w:pPr>
+                              <w:pStyle w:val="Prrafodelista"/>
+                              <w:numPr>
+                                <w:ilvl w:val="0"/>
+                                <w:numId w:val="16"/>
+                              </w:numPr>
+                              <w:rPr>
+                                <w:sz w:val="24"/>
+                                <w:szCs w:val="24"/>
+                              </w:rPr>
+                            </w:pPr>
+                            <w:r>
+                              <w:rPr>
+                                <w:sz w:val="24"/>
+                                <w:szCs w:val="24"/>
+                              </w:rPr>
+                              <w:t>Función que imprime la matriz.</w:t>
                             </w:r>
                           </w:p>
                         </w:txbxContent>
@@ -8817,259 +8476,16 @@
                           <w:szCs w:val="24"/>
                           <w:lang w:val="es-MX"/>
                         </w:rPr>
-                        <w:t>Función para la creación de una matriz:</w:t>
-                      </w:r>
-                    </w:p>
-                    <w:p>
-                      <w:pPr>
-                        <w:pStyle w:val="Prrafodelista"/>
-                        <w:numPr>
-                          <w:ilvl w:val="0"/>
-                          <w:numId w:val="17"/>
-                        </w:numPr>
-                        <w:tabs>
-                          <w:tab w:val="left" w:pos="2010"/>
-                        </w:tabs>
-                        <w:spacing w:after="0" w:line="252" w:lineRule="auto"/>
+                        <w:t>Función para la crea</w:t>
+                      </w:r>
+                      <w:r>
                         <w:rPr>
                           <w:sz w:val="24"/>
                           <w:szCs w:val="24"/>
+                          <w:lang w:val="es-MX"/>
                         </w:rPr>
-                      </w:pPr>
-                      <w:bookmarkStart w:id="3" w:name="_Hlk162456445"/>
-                      <w:r>
-                        <w:rPr>
-                          <w:sz w:val="24"/>
-                          <w:szCs w:val="24"/>
-                        </w:rPr>
-                        <w:t>Tener un</w:t>
-                      </w:r>
-                      <w:r>
-                        <w:rPr>
-                          <w:sz w:val="24"/>
-                          <w:szCs w:val="24"/>
-                        </w:rPr>
-                        <w:t>a</w:t>
-                      </w:r>
-                      <w:r>
-                        <w:rPr>
-                          <w:sz w:val="24"/>
-                          <w:szCs w:val="24"/>
-                        </w:rPr>
-                        <w:t xml:space="preserve"> </w:t>
-                      </w:r>
-                      <w:r>
-                        <w:rPr>
-                          <w:sz w:val="24"/>
-                          <w:szCs w:val="24"/>
-                        </w:rPr>
-                        <w:t>dimensión</w:t>
-                      </w:r>
-                      <w:r>
-                        <w:rPr>
-                          <w:sz w:val="24"/>
-                          <w:szCs w:val="24"/>
-                        </w:rPr>
-                        <w:t xml:space="preserve"> definid</w:t>
-                      </w:r>
-                      <w:r>
-                        <w:rPr>
-                          <w:sz w:val="24"/>
-                          <w:szCs w:val="24"/>
-                        </w:rPr>
-                        <w:t>a</w:t>
-                      </w:r>
-                      <w:r>
-                        <w:rPr>
-                          <w:sz w:val="24"/>
-                          <w:szCs w:val="24"/>
-                        </w:rPr>
-                        <w:t>.</w:t>
-                      </w:r>
-                    </w:p>
-                    <w:bookmarkEnd w:id="3"/>
-                    <w:p>
-                      <w:pPr>
-                        <w:pStyle w:val="Prrafodelista"/>
-                        <w:numPr>
-                          <w:ilvl w:val="0"/>
-                          <w:numId w:val="17"/>
-                        </w:numPr>
-                        <w:tabs>
-                          <w:tab w:val="left" w:pos="2010"/>
-                        </w:tabs>
-                        <w:spacing w:after="0" w:line="252" w:lineRule="auto"/>
-                        <w:rPr>
-                          <w:sz w:val="24"/>
-                          <w:szCs w:val="24"/>
-                        </w:rPr>
-                      </w:pPr>
-                      <w:r>
-                        <w:rPr>
-                          <w:sz w:val="24"/>
-                          <w:szCs w:val="24"/>
-                        </w:rPr>
-                        <w:t xml:space="preserve">Declarar la matriz </w:t>
-                      </w:r>
-                      <w:r>
-                        <w:rPr>
-                          <w:sz w:val="24"/>
-                          <w:szCs w:val="24"/>
-                        </w:rPr>
-                        <w:t xml:space="preserve">dinámica </w:t>
-                      </w:r>
-                      <w:r>
-                        <w:rPr>
-                          <w:sz w:val="24"/>
-                          <w:szCs w:val="24"/>
-                        </w:rPr>
-                        <w:t>(</w:t>
-                      </w:r>
-                      <w:proofErr w:type="spellStart"/>
-                      <w:r>
-                        <w:rPr>
-                          <w:sz w:val="24"/>
-                          <w:szCs w:val="24"/>
-                        </w:rPr>
-                        <w:t>nxn</w:t>
-                      </w:r>
-                      <w:proofErr w:type="spellEnd"/>
-                      <w:r>
-                        <w:rPr>
-                          <w:sz w:val="24"/>
-                          <w:szCs w:val="24"/>
-                        </w:rPr>
-                        <w:t xml:space="preserve">) con tipo </w:t>
-                      </w:r>
-                      <w:proofErr w:type="spellStart"/>
-                      <w:r>
-                        <w:rPr>
-                          <w:sz w:val="24"/>
-                          <w:szCs w:val="24"/>
-                        </w:rPr>
-                        <w:t>Unsigned</w:t>
-                      </w:r>
-                      <w:proofErr w:type="spellEnd"/>
-                      <w:r>
-                        <w:rPr>
-                          <w:sz w:val="24"/>
-                          <w:szCs w:val="24"/>
-                        </w:rPr>
-                        <w:t xml:space="preserve"> Short </w:t>
-                      </w:r>
-                      <w:proofErr w:type="spellStart"/>
-                      <w:r>
-                        <w:rPr>
-                          <w:sz w:val="24"/>
-                          <w:szCs w:val="24"/>
-                        </w:rPr>
-                        <w:t>Int</w:t>
-                      </w:r>
-                      <w:proofErr w:type="spellEnd"/>
-                      <w:r>
-                        <w:rPr>
-                          <w:sz w:val="24"/>
-                          <w:szCs w:val="24"/>
-                        </w:rPr>
-                        <w:t>.</w:t>
-                      </w:r>
-                    </w:p>
-                    <w:p>
-                      <w:pPr>
-                        <w:pStyle w:val="Prrafodelista"/>
-                        <w:numPr>
-                          <w:ilvl w:val="0"/>
-                          <w:numId w:val="17"/>
-                        </w:numPr>
-                        <w:tabs>
-                          <w:tab w:val="left" w:pos="2010"/>
-                        </w:tabs>
-                        <w:spacing w:after="0" w:line="252" w:lineRule="auto"/>
-                        <w:rPr>
-                          <w:sz w:val="24"/>
-                          <w:szCs w:val="24"/>
-                        </w:rPr>
-                      </w:pPr>
-                      <w:r>
-                        <w:rPr>
-                          <w:sz w:val="24"/>
-                          <w:szCs w:val="24"/>
-                        </w:rPr>
-                        <w:t xml:space="preserve">Rellenar la matriz utilizando ciclo </w:t>
-                      </w:r>
-                      <w:proofErr w:type="spellStart"/>
-                      <w:r>
-                        <w:rPr>
-                          <w:sz w:val="24"/>
-                          <w:szCs w:val="24"/>
-                        </w:rPr>
-                        <w:t>for</w:t>
-                      </w:r>
-                      <w:proofErr w:type="spellEnd"/>
-                      <w:r>
-                        <w:rPr>
-                          <w:sz w:val="24"/>
-                          <w:szCs w:val="24"/>
-                        </w:rPr>
-                        <w:t xml:space="preserve"> doble. Añadiendo valores con ayuda de la formula desde la primera y última casilla hacia la casilla centro para reducir los ciclos a la mitad.</w:t>
-                      </w:r>
-                    </w:p>
-                    <w:p>
-                      <w:pPr>
-                        <w:pStyle w:val="Prrafodelista"/>
-                        <w:numPr>
-                          <w:ilvl w:val="0"/>
-                          <w:numId w:val="17"/>
-                        </w:numPr>
-                        <w:tabs>
-                          <w:tab w:val="left" w:pos="2010"/>
-                        </w:tabs>
-                        <w:spacing w:after="0" w:line="252" w:lineRule="auto"/>
-                        <w:rPr>
-                          <w:sz w:val="24"/>
-                          <w:szCs w:val="24"/>
-                        </w:rPr>
-                      </w:pPr>
-                      <w:r>
-                        <w:rPr>
-                          <w:sz w:val="24"/>
-                          <w:szCs w:val="24"/>
-                        </w:rPr>
-                        <w:t>Asignar a la casilla centro el valor de 0.</w:t>
-                      </w:r>
-                    </w:p>
-                    <w:p>
-                      <w:pPr>
-                        <w:pStyle w:val="Prrafodelista"/>
-                        <w:numPr>
-                          <w:ilvl w:val="0"/>
-                          <w:numId w:val="17"/>
-                        </w:numPr>
-                        <w:tabs>
-                          <w:tab w:val="left" w:pos="2010"/>
-                        </w:tabs>
-                        <w:spacing w:after="0" w:line="252" w:lineRule="auto"/>
-                        <w:rPr>
-                          <w:sz w:val="24"/>
-                          <w:szCs w:val="24"/>
-                        </w:rPr>
-                      </w:pPr>
-                      <w:r>
-                        <w:rPr>
-                          <w:sz w:val="24"/>
-                          <w:szCs w:val="24"/>
-                        </w:rPr>
-                        <w:t>Devolver el apuntador a la matriz</w:t>
-                      </w:r>
-                    </w:p>
-                    <w:p>
-                      <w:pPr>
-                        <w:pStyle w:val="Prrafodelista"/>
-                        <w:rPr>
-                          <w:sz w:val="24"/>
-                          <w:szCs w:val="24"/>
-                        </w:rPr>
-                      </w:pPr>
+                        <w:t>r una matriz.</w:t>
+                      </w:r>
                     </w:p>
                     <w:p>
                       <w:pPr>
@@ -9105,122 +8521,16 @@
                           <w:szCs w:val="24"/>
                           <w:lang w:val="es-MX"/>
                         </w:rPr>
-                        <w:t xml:space="preserve"> una matriz existente:</w:t>
-                      </w:r>
-                    </w:p>
-                    <w:p>
-                      <w:pPr>
-                        <w:pStyle w:val="Prrafodelista"/>
-                        <w:numPr>
-                          <w:ilvl w:val="0"/>
-                          <w:numId w:val="18"/>
-                        </w:numPr>
+                        <w:t xml:space="preserve"> una matriz existente</w:t>
+                      </w:r>
+                      <w:r>
                         <w:rPr>
                           <w:sz w:val="24"/>
                           <w:szCs w:val="24"/>
+                          <w:lang w:val="es-MX"/>
                         </w:rPr>
-                      </w:pPr>
-                      <w:r>
-                        <w:rPr>
-                          <w:sz w:val="24"/>
-                          <w:szCs w:val="24"/>
-                        </w:rPr>
-                        <w:t>Tener un</w:t>
-                      </w:r>
-                      <w:r>
-                        <w:rPr>
-                          <w:sz w:val="24"/>
-                          <w:szCs w:val="24"/>
-                        </w:rPr>
-                        <w:t>a matriz y su</w:t>
-                      </w:r>
-                      <w:r>
-                        <w:rPr>
-                          <w:sz w:val="24"/>
-                          <w:szCs w:val="24"/>
-                        </w:rPr>
-                        <w:t xml:space="preserve"> </w:t>
-                      </w:r>
-                      <w:r>
-                        <w:rPr>
-                          <w:sz w:val="24"/>
-                          <w:szCs w:val="24"/>
-                        </w:rPr>
-                        <w:t>dimensión</w:t>
-                      </w:r>
-                      <w:r>
-                        <w:rPr>
-                          <w:sz w:val="24"/>
-                          <w:szCs w:val="24"/>
-                        </w:rPr>
-                        <w:t xml:space="preserve"> definid</w:t>
-                      </w:r>
-                      <w:r>
-                        <w:rPr>
-                          <w:sz w:val="24"/>
-                          <w:szCs w:val="24"/>
-                        </w:rPr>
-                        <w:t>a</w:t>
-                      </w:r>
-                      <w:r>
-                        <w:rPr>
-                          <w:sz w:val="24"/>
-                          <w:szCs w:val="24"/>
-                        </w:rPr>
-                        <w:t>, además de</w:t>
-                      </w:r>
-                      <w:r>
-                        <w:rPr>
-                          <w:sz w:val="24"/>
-                          <w:szCs w:val="24"/>
-                        </w:rPr>
-                        <w:t xml:space="preserve"> la cantidad de rotaciones a realizar.</w:t>
-                      </w:r>
-                    </w:p>
-                    <w:p>
-                      <w:pPr>
-                        <w:pStyle w:val="Prrafodelista"/>
-                        <w:numPr>
-                          <w:ilvl w:val="0"/>
-                          <w:numId w:val="18"/>
-                        </w:numPr>
-                        <w:rPr>
-                          <w:sz w:val="24"/>
-                          <w:szCs w:val="24"/>
-                        </w:rPr>
-                      </w:pPr>
-                      <w:r>
-                        <w:rPr>
-                          <w:sz w:val="24"/>
-                          <w:szCs w:val="24"/>
-                        </w:rPr>
-                        <w:t xml:space="preserve">Recorrer con un doble ciclo </w:t>
-                      </w:r>
-                      <w:proofErr w:type="spellStart"/>
-                      <w:r>
-                        <w:rPr>
-                          <w:sz w:val="24"/>
-                          <w:szCs w:val="24"/>
-                        </w:rPr>
-                        <w:t>for</w:t>
-                      </w:r>
-                      <w:proofErr w:type="spellEnd"/>
-                      <w:r>
-                        <w:rPr>
-                          <w:sz w:val="24"/>
-                          <w:szCs w:val="24"/>
-                        </w:rPr>
-                        <w:t xml:space="preserve"> la matriz siguiendo la misma idea de la función anterior. Se realiza la transformación de rotación a cada casilla, se obtiene el valor de la casilla rotada y se reemplaza.</w:t>
-                      </w:r>
-                    </w:p>
-                    <w:p>
-                      <w:pPr>
-                        <w:pStyle w:val="Prrafodelista"/>
-                        <w:rPr>
-                          <w:sz w:val="24"/>
-                          <w:szCs w:val="24"/>
-                        </w:rPr>
-                      </w:pPr>
+                        <w:t>.</w:t>
+                      </w:r>
                     </w:p>
                     <w:p>
                       <w:pPr>
@@ -9256,105 +8566,8 @@
                           <w:szCs w:val="24"/>
                           <w:lang w:val="es-MX"/>
                         </w:rPr>
-                        <w:t>:</w:t>
-                      </w:r>
-                    </w:p>
-                    <w:p>
-                      <w:pPr>
-                        <w:pStyle w:val="Prrafodelista"/>
-                        <w:numPr>
-                          <w:ilvl w:val="0"/>
-                          <w:numId w:val="19"/>
-                        </w:numPr>
-                        <w:rPr>
-                          <w:sz w:val="24"/>
-                          <w:szCs w:val="24"/>
-                        </w:rPr>
-                      </w:pPr>
-                      <w:r>
-                        <w:rPr>
-                          <w:sz w:val="24"/>
-                          <w:szCs w:val="24"/>
-                        </w:rPr>
-                        <w:t>Tener una matriz y su</w:t>
-                      </w:r>
-                      <w:r>
-                        <w:rPr>
-                          <w:sz w:val="24"/>
-                          <w:szCs w:val="24"/>
-                        </w:rPr>
-                        <w:t xml:space="preserve"> dimensión</w:t>
-                      </w:r>
-                      <w:r>
-                        <w:rPr>
-                          <w:sz w:val="24"/>
-                          <w:szCs w:val="24"/>
-                        </w:rPr>
-                        <w:t xml:space="preserve"> definid</w:t>
-                      </w:r>
-                      <w:r>
-                        <w:rPr>
-                          <w:sz w:val="24"/>
-                          <w:szCs w:val="24"/>
-                        </w:rPr>
-                        <w:t>a</w:t>
-                      </w:r>
-                      <w:r>
-                        <w:rPr>
-                          <w:sz w:val="24"/>
-                          <w:szCs w:val="24"/>
-                        </w:rPr>
                         <w:t>.</w:t>
                       </w:r>
-                    </w:p>
-                    <w:p>
-                      <w:pPr>
-                        <w:pStyle w:val="Prrafodelista"/>
-                        <w:numPr>
-                          <w:ilvl w:val="0"/>
-                          <w:numId w:val="19"/>
-                        </w:numPr>
-                        <w:rPr>
-                          <w:sz w:val="24"/>
-                          <w:szCs w:val="24"/>
-                        </w:rPr>
-                      </w:pPr>
-                      <w:r>
-                        <w:rPr>
-                          <w:sz w:val="24"/>
-                          <w:szCs w:val="24"/>
-                        </w:rPr>
-                        <w:t>Comprobar a cuál de todas las fórmulas para las esquinas corresponde el valor de la casilla (1,1) y así determinar el estado de rotación.</w:t>
-                      </w:r>
-                    </w:p>
-                    <w:p>
-                      <w:pPr>
-                        <w:pStyle w:val="Prrafodelista"/>
-                        <w:numPr>
-                          <w:ilvl w:val="0"/>
-                          <w:numId w:val="19"/>
-                        </w:numPr>
-                        <w:rPr>
-                          <w:sz w:val="24"/>
-                          <w:szCs w:val="24"/>
-                        </w:rPr>
-                      </w:pPr>
-                      <w:r>
-                        <w:rPr>
-                          <w:sz w:val="24"/>
-                          <w:szCs w:val="24"/>
-                        </w:rPr>
-                        <w:t>Devolver el estado de la rotación.</w:t>
-                      </w:r>
-                    </w:p>
-                    <w:p>
-                      <w:pPr>
-                        <w:pStyle w:val="Prrafodelista"/>
-                        <w:rPr>
-                          <w:sz w:val="24"/>
-                          <w:szCs w:val="24"/>
-                        </w:rPr>
-                      </w:pPr>
                     </w:p>
                     <w:p>
                       <w:pPr>
@@ -9374,7 +8587,15 @@
                           <w:szCs w:val="24"/>
                           <w:lang w:val="es-MX"/>
                         </w:rPr>
-                        <w:t>Función para borrar la matriz y liberar la memoria:</w:t>
+                        <w:t>Función para borrar la matriz y liberar la memoria</w:t>
+                      </w:r>
+                      <w:r>
+                        <w:rPr>
+                          <w:sz w:val="24"/>
+                          <w:szCs w:val="24"/>
+                          <w:lang w:val="es-MX"/>
+                        </w:rPr>
+                        <w:t>.</w:t>
                       </w:r>
                     </w:p>
                     <w:p>
@@ -9382,7 +8603,7 @@
                         <w:pStyle w:val="Prrafodelista"/>
                         <w:numPr>
                           <w:ilvl w:val="0"/>
-                          <w:numId w:val="38"/>
+                          <w:numId w:val="16"/>
                         </w:numPr>
                         <w:rPr>
                           <w:sz w:val="24"/>
@@ -9393,36 +8614,9 @@
                         <w:rPr>
                           <w:sz w:val="24"/>
                           <w:szCs w:val="24"/>
+                          <w:lang w:val="es-MX"/>
                         </w:rPr>
-                        <w:t xml:space="preserve">Tener una matriz y su </w:t>
-                      </w:r>
-                      <w:r>
-                        <w:rPr>
-                          <w:sz w:val="24"/>
-                          <w:szCs w:val="24"/>
-                        </w:rPr>
-                        <w:t>dimensión</w:t>
-                      </w:r>
-                      <w:r>
-                        <w:rPr>
-                          <w:sz w:val="24"/>
-                          <w:szCs w:val="24"/>
-                        </w:rPr>
-                        <w:t xml:space="preserve"> definid</w:t>
-                      </w:r>
-                      <w:r>
-                        <w:rPr>
-                          <w:sz w:val="24"/>
-                          <w:szCs w:val="24"/>
-                        </w:rPr>
-                        <w:t>a</w:t>
-                      </w:r>
-                      <w:r>
-                        <w:rPr>
-                          <w:sz w:val="24"/>
-                          <w:szCs w:val="24"/>
-                        </w:rPr>
-                        <w:t>.</w:t>
+                        <w:t>Función para transformar la fila a una determinada rotación.</w:t>
                       </w:r>
                     </w:p>
                     <w:p>
@@ -9430,7 +8624,7 @@
                         <w:pStyle w:val="Prrafodelista"/>
                         <w:numPr>
                           <w:ilvl w:val="0"/>
-                          <w:numId w:val="38"/>
+                          <w:numId w:val="16"/>
                         </w:numPr>
                         <w:rPr>
                           <w:sz w:val="24"/>
@@ -9441,24 +8635,9 @@
                         <w:rPr>
                           <w:sz w:val="24"/>
                           <w:szCs w:val="24"/>
+                          <w:lang w:val="es-MX"/>
                         </w:rPr>
-                        <w:t xml:space="preserve">Recorrer con un </w:t>
-                      </w:r>
-                      <w:proofErr w:type="spellStart"/>
-                      <w:r>
-                        <w:rPr>
-                          <w:sz w:val="24"/>
-                          <w:szCs w:val="24"/>
-                        </w:rPr>
-                        <w:t>for</w:t>
-                      </w:r>
-                      <w:proofErr w:type="spellEnd"/>
-                      <w:r>
-                        <w:rPr>
-                          <w:sz w:val="24"/>
-                          <w:szCs w:val="24"/>
-                        </w:rPr>
-                        <w:t xml:space="preserve"> la cantidad de filas de la matriz, liberando la memoria correspondiente a cada una de ellas.</w:t>
+                        <w:t>Función para transformar la columna a una determinada rotación.</w:t>
                       </w:r>
                     </w:p>
                     <w:p>
@@ -9466,7 +8645,7 @@
                         <w:pStyle w:val="Prrafodelista"/>
                         <w:numPr>
                           <w:ilvl w:val="0"/>
-                          <w:numId w:val="38"/>
+                          <w:numId w:val="16"/>
                         </w:numPr>
                         <w:rPr>
                           <w:sz w:val="24"/>
@@ -9478,7 +8657,47 @@
                           <w:sz w:val="24"/>
                           <w:szCs w:val="24"/>
                         </w:rPr>
-                        <w:t>Liberar la memoria del arreglo principal.</w:t>
+                        <w:t>Función para obtener el valor asociado a una fila y columna.</w:t>
+                      </w:r>
+                    </w:p>
+                    <w:p>
+                      <w:pPr>
+                        <w:pStyle w:val="Prrafodelista"/>
+                        <w:numPr>
+                          <w:ilvl w:val="0"/>
+                          <w:numId w:val="16"/>
+                        </w:numPr>
+                        <w:rPr>
+                          <w:sz w:val="24"/>
+                          <w:szCs w:val="24"/>
+                        </w:rPr>
+                      </w:pPr>
+                      <w:r>
+                        <w:rPr>
+                          <w:sz w:val="24"/>
+                          <w:szCs w:val="24"/>
+                        </w:rPr>
+                        <w:t>Función que determina si una casilla esta detrás o delante del centro.</w:t>
+                      </w:r>
+                    </w:p>
+                    <w:p>
+                      <w:pPr>
+                        <w:pStyle w:val="Prrafodelista"/>
+                        <w:numPr>
+                          <w:ilvl w:val="0"/>
+                          <w:numId w:val="16"/>
+                        </w:numPr>
+                        <w:rPr>
+                          <w:sz w:val="24"/>
+                          <w:szCs w:val="24"/>
+                        </w:rPr>
+                      </w:pPr>
+                      <w:r>
+                        <w:rPr>
+                          <w:sz w:val="24"/>
+                          <w:szCs w:val="24"/>
+                        </w:rPr>
+                        <w:t>Función que imprime la matriz.</w:t>
                       </w:r>
                     </w:p>
                   </w:txbxContent>
@@ -9492,12 +8711,10 @@
     </w:p>
     <w:p>
       <w:pPr>
-        <w:pStyle w:val="Prrafodelista"/>
         <w:tabs>
           <w:tab w:val="left" w:pos="2010"/>
         </w:tabs>
         <w:spacing w:line="252" w:lineRule="auto"/>
-        <w:ind w:left="1068"/>
         <w:rPr>
           <w:sz w:val="24"/>
           <w:szCs w:val="24"/>
@@ -9506,26 +8723,10 @@
     </w:p>
     <w:p>
       <w:pPr>
-        <w:pStyle w:val="Prrafodelista"/>
         <w:tabs>
           <w:tab w:val="left" w:pos="2010"/>
         </w:tabs>
         <w:spacing w:line="252" w:lineRule="auto"/>
-        <w:ind w:left="1068"/>
-        <w:rPr>
-          <w:sz w:val="24"/>
-          <w:szCs w:val="24"/>
-        </w:rPr>
-      </w:pPr>
-    </w:p>
-    <w:p>
-      <w:pPr>
-        <w:pStyle w:val="Prrafodelista"/>
-        <w:tabs>
-          <w:tab w:val="left" w:pos="2010"/>
-        </w:tabs>
-        <w:spacing w:line="252" w:lineRule="auto"/>
-        <w:ind w:left="1068"/>
         <w:rPr>
           <w:sz w:val="24"/>
           <w:szCs w:val="24"/>
@@ -9597,7 +8798,6 @@
           <w:sz w:val="24"/>
           <w:szCs w:val="24"/>
         </w:rPr>
-        <w:lastRenderedPageBreak/>
         <mc:AlternateContent>
           <mc:Choice Requires="wps">
             <w:drawing>
@@ -9670,7 +8870,7 @@
                               <w:pStyle w:val="Prrafodelista"/>
                               <w:numPr>
                                 <w:ilvl w:val="0"/>
-                                <w:numId w:val="21"/>
+                                <w:numId w:val="23"/>
                               </w:numPr>
                               <w:rPr>
                                 <w:sz w:val="24"/>
@@ -9681,134 +8881,9 @@
                               <w:rPr>
                                 <w:sz w:val="24"/>
                                 <w:szCs w:val="24"/>
+                                <w:lang w:val="es-MX"/>
                               </w:rPr>
-                              <w:t>Tener un tamaño definido</w:t>
-                            </w:r>
-                            <w:r>
-                              <w:rPr>
-                                <w:sz w:val="24"/>
-                                <w:szCs w:val="24"/>
-                              </w:rPr>
-                              <w:t xml:space="preserve"> y la posibilidad de solucionar la clave</w:t>
-                            </w:r>
-                            <w:r>
-                              <w:rPr>
-                                <w:sz w:val="24"/>
-                                <w:szCs w:val="24"/>
-                              </w:rPr>
-                              <w:t>.</w:t>
-                            </w:r>
-                          </w:p>
-                          <w:p>
-                            <w:pPr>
-                              <w:pStyle w:val="Prrafodelista"/>
-                              <w:numPr>
-                                <w:ilvl w:val="0"/>
-                                <w:numId w:val="21"/>
-                              </w:numPr>
-                              <w:rPr>
-                                <w:sz w:val="24"/>
-                                <w:szCs w:val="24"/>
-                              </w:rPr>
-                            </w:pPr>
-                            <w:r>
-                              <w:rPr>
-                                <w:sz w:val="24"/>
-                                <w:szCs w:val="24"/>
-                              </w:rPr>
-                              <w:t>Declarar la cerradura estática</w:t>
-                            </w:r>
-                            <w:r>
-                              <w:rPr>
-                                <w:sz w:val="24"/>
-                                <w:szCs w:val="24"/>
-                              </w:rPr>
-                              <w:t xml:space="preserve"> con tamaño definido por la función para obtener la cantidad de matrices</w:t>
-                            </w:r>
-                            <w:r>
-                              <w:rPr>
-                                <w:sz w:val="24"/>
-                                <w:szCs w:val="24"/>
-                              </w:rPr>
-                              <w:t>.</w:t>
-                            </w:r>
-                          </w:p>
-                          <w:p>
-                            <w:pPr>
-                              <w:pStyle w:val="Prrafodelista"/>
-                              <w:numPr>
-                                <w:ilvl w:val="0"/>
-                                <w:numId w:val="21"/>
-                              </w:numPr>
-                              <w:rPr>
-                                <w:sz w:val="24"/>
-                                <w:szCs w:val="24"/>
-                              </w:rPr>
-                            </w:pPr>
-                            <w:r>
-                              <w:rPr>
-                                <w:sz w:val="24"/>
-                                <w:szCs w:val="24"/>
-                              </w:rPr>
-                              <w:t>Crear la</w:t>
-                            </w:r>
-                            <w:r>
-                              <w:rPr>
-                                <w:sz w:val="24"/>
-                                <w:szCs w:val="24"/>
-                              </w:rPr>
-                              <w:t xml:space="preserve"> cantidad de</w:t>
-                            </w:r>
-                            <w:r>
-                              <w:rPr>
-                                <w:sz w:val="24"/>
-                                <w:szCs w:val="24"/>
-                              </w:rPr>
-                              <w:t xml:space="preserve"> matrices</w:t>
-                            </w:r>
-                            <w:r>
-                              <w:rPr>
-                                <w:sz w:val="24"/>
-                                <w:szCs w:val="24"/>
-                              </w:rPr>
-                              <w:t xml:space="preserve"> necesarias</w:t>
-                            </w:r>
-                            <w:r>
-                              <w:rPr>
-                                <w:sz w:val="24"/>
-                                <w:szCs w:val="24"/>
-                              </w:rPr>
-                              <w:t xml:space="preserve"> </w:t>
-                            </w:r>
-                            <w:r>
-                              <w:rPr>
-                                <w:sz w:val="24"/>
-                                <w:szCs w:val="24"/>
-                              </w:rPr>
-                              <w:t xml:space="preserve">con un ciclo </w:t>
-                            </w:r>
-                            <w:proofErr w:type="spellStart"/>
-                            <w:r>
-                              <w:rPr>
-                                <w:sz w:val="24"/>
-                                <w:szCs w:val="24"/>
-                              </w:rPr>
-                              <w:t>for</w:t>
-                            </w:r>
-                            <w:proofErr w:type="spellEnd"/>
-                            <w:r>
-                              <w:rPr>
-                                <w:sz w:val="24"/>
-                                <w:szCs w:val="24"/>
-                              </w:rPr>
-                              <w:t xml:space="preserve"> </w:t>
-                            </w:r>
-                            <w:r>
-                              <w:rPr>
-                                <w:sz w:val="24"/>
-                                <w:szCs w:val="24"/>
-                              </w:rPr>
-                              <w:t>(</w:t>
+                              <w:t xml:space="preserve">Función para obtener </w:t>
                             </w:r>
                             <w:r>
                               <w:rPr>
@@ -9816,53 +8891,32 @@
                                 <w:szCs w:val="24"/>
                                 <w:lang w:val="es-MX"/>
                               </w:rPr>
-                              <w:t>Función para crear matriz) y almacenarlas en el arreglo.</w:t>
-                            </w:r>
-                          </w:p>
-                          <w:p>
-                            <w:pPr>
-                              <w:pStyle w:val="Prrafodelista"/>
-                              <w:numPr>
-                                <w:ilvl w:val="0"/>
-                                <w:numId w:val="21"/>
-                              </w:numPr>
+                              <w:t>la dimensión</w:t>
+                            </w:r>
+                            <w:r>
                               <w:rPr>
                                 <w:sz w:val="24"/>
                                 <w:szCs w:val="24"/>
+                                <w:lang w:val="es-MX"/>
                               </w:rPr>
-                            </w:pPr>
+                              <w:t xml:space="preserve"> mínim</w:t>
+                            </w:r>
                             <w:r>
                               <w:rPr>
                                 <w:sz w:val="24"/>
                                 <w:szCs w:val="24"/>
+                                <w:lang w:val="es-MX"/>
                               </w:rPr>
-                              <w:t xml:space="preserve">Con ayuda del mismo </w:t>
-                            </w:r>
-                            <w:proofErr w:type="spellStart"/>
+                              <w:t>a</w:t>
+                            </w:r>
                             <w:r>
                               <w:rPr>
                                 <w:sz w:val="24"/>
                                 <w:szCs w:val="24"/>
+                                <w:lang w:val="es-MX"/>
                               </w:rPr>
-                              <w:t>for</w:t>
-                            </w:r>
-                            <w:proofErr w:type="spellEnd"/>
-                            <w:r>
-                              <w:rPr>
-                                <w:sz w:val="24"/>
-                                <w:szCs w:val="24"/>
-                              </w:rPr>
-                              <w:t>, se almacenan las dimensiones de cada matriz en otro arreglo.</w:t>
-                            </w:r>
-                          </w:p>
-                          <w:p>
-                            <w:pPr>
-                              <w:pStyle w:val="Prrafodelista"/>
-                              <w:rPr>
-                                <w:sz w:val="24"/>
-                                <w:szCs w:val="24"/>
-                              </w:rPr>
-                            </w:pPr>
+                              <w:t xml:space="preserve"> de las matrices de la cerradura.</w:t>
+                            </w:r>
                           </w:p>
                           <w:p>
                             <w:pPr>
@@ -9890,153 +8944,6 @@
                                 <w:szCs w:val="24"/>
                                 <w:lang w:val="es-MX"/>
                               </w:rPr>
-                              <w:t>la dimensión</w:t>
-                            </w:r>
-                            <w:r>
-                              <w:rPr>
-                                <w:sz w:val="24"/>
-                                <w:szCs w:val="24"/>
-                                <w:lang w:val="es-MX"/>
-                              </w:rPr>
-                              <w:t xml:space="preserve"> mínim</w:t>
-                            </w:r>
-                            <w:r>
-                              <w:rPr>
-                                <w:sz w:val="24"/>
-                                <w:szCs w:val="24"/>
-                                <w:lang w:val="es-MX"/>
-                              </w:rPr>
-                              <w:t>a</w:t>
-                            </w:r>
-                            <w:r>
-                              <w:rPr>
-                                <w:sz w:val="24"/>
-                                <w:szCs w:val="24"/>
-                                <w:lang w:val="es-MX"/>
-                              </w:rPr>
-                              <w:t xml:space="preserve"> de las matrices de la cerradura.</w:t>
-                            </w:r>
-                          </w:p>
-                          <w:p>
-                            <w:pPr>
-                              <w:pStyle w:val="Prrafodelista"/>
-                              <w:numPr>
-                                <w:ilvl w:val="0"/>
-                                <w:numId w:val="27"/>
-                              </w:numPr>
-                              <w:rPr>
-                                <w:sz w:val="24"/>
-                                <w:szCs w:val="24"/>
-                              </w:rPr>
-                            </w:pPr>
-                            <w:r>
-                              <w:rPr>
-                                <w:sz w:val="24"/>
-                                <w:szCs w:val="24"/>
-                                <w:lang w:val="es-MX"/>
-                              </w:rPr>
-                              <w:t>Tener una posición determinada (clave).</w:t>
-                            </w:r>
-                          </w:p>
-                          <w:p>
-                            <w:pPr>
-                              <w:pStyle w:val="Prrafodelista"/>
-                              <w:numPr>
-                                <w:ilvl w:val="0"/>
-                                <w:numId w:val="27"/>
-                              </w:numPr>
-                              <w:spacing w:line="254" w:lineRule="auto"/>
-                              <w:rPr>
-                                <w:sz w:val="24"/>
-                                <w:szCs w:val="24"/>
-                              </w:rPr>
-                            </w:pPr>
-                            <w:r>
-                              <w:rPr>
-                                <w:sz w:val="24"/>
-                                <w:szCs w:val="24"/>
-                              </w:rPr>
-                              <w:t>Buscar el mayor entre la fila y la columna.</w:t>
-                            </w:r>
-                          </w:p>
-                          <w:p>
-                            <w:pPr>
-                              <w:pStyle w:val="Prrafodelista"/>
-                              <w:numPr>
-                                <w:ilvl w:val="0"/>
-                                <w:numId w:val="27"/>
-                              </w:numPr>
-                              <w:spacing w:line="254" w:lineRule="auto"/>
-                              <w:rPr>
-                                <w:sz w:val="24"/>
-                                <w:szCs w:val="24"/>
-                              </w:rPr>
-                            </w:pPr>
-                            <w:r>
-                              <w:rPr>
-                                <w:sz w:val="24"/>
-                                <w:szCs w:val="24"/>
-                              </w:rPr>
-                              <w:t>Si ese número es par, entones sumarle 1.</w:t>
-                            </w:r>
-                          </w:p>
-                          <w:p>
-                            <w:pPr>
-                              <w:pStyle w:val="Prrafodelista"/>
-                              <w:numPr>
-                                <w:ilvl w:val="0"/>
-                                <w:numId w:val="27"/>
-                              </w:numPr>
-                              <w:spacing w:line="254" w:lineRule="auto"/>
-                              <w:rPr>
-                                <w:sz w:val="24"/>
-                                <w:szCs w:val="24"/>
-                              </w:rPr>
-                            </w:pPr>
-                            <w:r>
-                              <w:rPr>
-                                <w:sz w:val="24"/>
-                                <w:szCs w:val="24"/>
-                              </w:rPr>
-                              <w:t>Devolver el valor.</w:t>
-                            </w:r>
-                          </w:p>
-                          <w:p>
-                            <w:pPr>
-                              <w:pStyle w:val="Prrafodelista"/>
-                              <w:spacing w:line="254" w:lineRule="auto"/>
-                              <w:rPr>
-                                <w:sz w:val="24"/>
-                                <w:szCs w:val="24"/>
-                              </w:rPr>
-                            </w:pPr>
-                          </w:p>
-                          <w:p>
-                            <w:pPr>
-                              <w:pStyle w:val="Prrafodelista"/>
-                              <w:numPr>
-                                <w:ilvl w:val="0"/>
-                                <w:numId w:val="23"/>
-                              </w:numPr>
-                              <w:rPr>
-                                <w:sz w:val="24"/>
-                                <w:szCs w:val="24"/>
-                              </w:rPr>
-                            </w:pPr>
-                            <w:r>
-                              <w:rPr>
-                                <w:sz w:val="24"/>
-                                <w:szCs w:val="24"/>
-                                <w:lang w:val="es-MX"/>
-                              </w:rPr>
-                              <w:t xml:space="preserve">Función para obtener </w:t>
-                            </w:r>
-                            <w:r>
-                              <w:rPr>
-                                <w:sz w:val="24"/>
-                                <w:szCs w:val="24"/>
-                                <w:lang w:val="es-MX"/>
-                              </w:rPr>
                               <w:t>la cantidad de matrices necesarias de cerradura</w:t>
                             </w:r>
                             <w:r>
@@ -10046,93 +8953,6 @@
                                 <w:lang w:val="es-MX"/>
                               </w:rPr>
                               <w:t>.</w:t>
-                            </w:r>
-                          </w:p>
-                          <w:p>
-                            <w:pPr>
-                              <w:pStyle w:val="Prrafodelista"/>
-                              <w:numPr>
-                                <w:ilvl w:val="0"/>
-                                <w:numId w:val="39"/>
-                              </w:numPr>
-                              <w:rPr>
-                                <w:sz w:val="24"/>
-                                <w:szCs w:val="24"/>
-                              </w:rPr>
-                            </w:pPr>
-                            <w:r>
-                              <w:rPr>
-                                <w:sz w:val="24"/>
-                                <w:szCs w:val="24"/>
-                                <w:lang w:val="es-MX"/>
-                              </w:rPr>
-                              <w:t>T</w:t>
-                            </w:r>
-                            <w:r>
-                              <w:rPr>
-                                <w:sz w:val="24"/>
-                                <w:szCs w:val="24"/>
-                                <w:lang w:val="es-MX"/>
-                              </w:rPr>
-                              <w:t xml:space="preserve">ener </w:t>
-                            </w:r>
-                            <w:r>
-                              <w:rPr>
-                                <w:sz w:val="24"/>
-                                <w:szCs w:val="24"/>
-                                <w:lang w:val="es-MX"/>
-                              </w:rPr>
-                              <w:t>las comparaciones</w:t>
-                            </w:r>
-                            <w:r>
-                              <w:rPr>
-                                <w:sz w:val="24"/>
-                                <w:szCs w:val="24"/>
-                                <w:lang w:val="es-MX"/>
-                              </w:rPr>
-                              <w:t xml:space="preserve"> (clave).</w:t>
-                            </w:r>
-                          </w:p>
-                          <w:p>
-                            <w:pPr>
-                              <w:pStyle w:val="Prrafodelista"/>
-                              <w:numPr>
-                                <w:ilvl w:val="0"/>
-                                <w:numId w:val="39"/>
-                              </w:numPr>
-                              <w:spacing w:line="254" w:lineRule="auto"/>
-                              <w:rPr>
-                                <w:sz w:val="24"/>
-                                <w:szCs w:val="24"/>
-                              </w:rPr>
-                            </w:pPr>
-                            <w:r>
-                              <w:rPr>
-                                <w:sz w:val="24"/>
-                                <w:szCs w:val="24"/>
-                              </w:rPr>
-                              <w:t>Contar la cantidad de comparaciones y al valor resultante sumarle 1.</w:t>
-                            </w:r>
-                          </w:p>
-                          <w:p>
-                            <w:pPr>
-                              <w:pStyle w:val="Prrafodelista"/>
-                              <w:numPr>
-                                <w:ilvl w:val="0"/>
-                                <w:numId w:val="39"/>
-                              </w:numPr>
-                              <w:spacing w:line="254" w:lineRule="auto"/>
-                              <w:rPr>
-                                <w:sz w:val="24"/>
-                                <w:szCs w:val="24"/>
-                              </w:rPr>
-                            </w:pPr>
-                            <w:r>
-                              <w:rPr>
-                                <w:sz w:val="24"/>
-                                <w:szCs w:val="24"/>
-                              </w:rPr>
-                              <w:t>Devolver el valor.</w:t>
                             </w:r>
                           </w:p>
                         </w:txbxContent>
@@ -10183,7 +9003,7 @@
                         <w:pStyle w:val="Prrafodelista"/>
                         <w:numPr>
                           <w:ilvl w:val="0"/>
-                          <w:numId w:val="21"/>
+                          <w:numId w:val="23"/>
                         </w:numPr>
                         <w:rPr>
                           <w:sz w:val="24"/>
@@ -10194,134 +9014,9 @@
                         <w:rPr>
                           <w:sz w:val="24"/>
                           <w:szCs w:val="24"/>
+                          <w:lang w:val="es-MX"/>
                         </w:rPr>
-                        <w:t>Tener un tamaño definido</w:t>
-                      </w:r>
-                      <w:r>
-                        <w:rPr>
-                          <w:sz w:val="24"/>
-                          <w:szCs w:val="24"/>
-                        </w:rPr>
-                        <w:t xml:space="preserve"> y la posibilidad de solucionar la clave</w:t>
-                      </w:r>
-                      <w:r>
-                        <w:rPr>
-                          <w:sz w:val="24"/>
-                          <w:szCs w:val="24"/>
-                        </w:rPr>
-                        <w:t>.</w:t>
-                      </w:r>
-                    </w:p>
-                    <w:p>
-                      <w:pPr>
-                        <w:pStyle w:val="Prrafodelista"/>
-                        <w:numPr>
-                          <w:ilvl w:val="0"/>
-                          <w:numId w:val="21"/>
-                        </w:numPr>
-                        <w:rPr>
-                          <w:sz w:val="24"/>
-                          <w:szCs w:val="24"/>
-                        </w:rPr>
-                      </w:pPr>
-                      <w:r>
-                        <w:rPr>
-                          <w:sz w:val="24"/>
-                          <w:szCs w:val="24"/>
-                        </w:rPr>
-                        <w:t>Declarar la cerradura estática</w:t>
-                      </w:r>
-                      <w:r>
-                        <w:rPr>
-                          <w:sz w:val="24"/>
-                          <w:szCs w:val="24"/>
-                        </w:rPr>
-                        <w:t xml:space="preserve"> con tamaño definido por la función para obtener la cantidad de matrices</w:t>
-                      </w:r>
-                      <w:r>
-                        <w:rPr>
-                          <w:sz w:val="24"/>
-                          <w:szCs w:val="24"/>
-                        </w:rPr>
-                        <w:t>.</w:t>
-                      </w:r>
-                    </w:p>
-                    <w:p>
-                      <w:pPr>
-                        <w:pStyle w:val="Prrafodelista"/>
-                        <w:numPr>
-                          <w:ilvl w:val="0"/>
-                          <w:numId w:val="21"/>
-                        </w:numPr>
-                        <w:rPr>
-                          <w:sz w:val="24"/>
-                          <w:szCs w:val="24"/>
-                        </w:rPr>
-                      </w:pPr>
-                      <w:r>
-                        <w:rPr>
-                          <w:sz w:val="24"/>
-                          <w:szCs w:val="24"/>
-                        </w:rPr>
-                        <w:t>Crear la</w:t>
-                      </w:r>
-                      <w:r>
-                        <w:rPr>
-                          <w:sz w:val="24"/>
-                          <w:szCs w:val="24"/>
-                        </w:rPr>
-                        <w:t xml:space="preserve"> cantidad de</w:t>
-                      </w:r>
-                      <w:r>
-                        <w:rPr>
-                          <w:sz w:val="24"/>
-                          <w:szCs w:val="24"/>
-                        </w:rPr>
-                        <w:t xml:space="preserve"> matrices</w:t>
-                      </w:r>
-                      <w:r>
-                        <w:rPr>
-                          <w:sz w:val="24"/>
-                          <w:szCs w:val="24"/>
-                        </w:rPr>
-                        <w:t xml:space="preserve"> necesarias</w:t>
-                      </w:r>
-                      <w:r>
-                        <w:rPr>
-                          <w:sz w:val="24"/>
-                          <w:szCs w:val="24"/>
-                        </w:rPr>
-                        <w:t xml:space="preserve"> </w:t>
-                      </w:r>
-                      <w:r>
-                        <w:rPr>
-                          <w:sz w:val="24"/>
-                          <w:szCs w:val="24"/>
-                        </w:rPr>
-                        <w:t xml:space="preserve">con un ciclo </w:t>
-                      </w:r>
-                      <w:proofErr w:type="spellStart"/>
-                      <w:r>
-                        <w:rPr>
-                          <w:sz w:val="24"/>
-                          <w:szCs w:val="24"/>
-                        </w:rPr>
-                        <w:t>for</w:t>
-                      </w:r>
-                      <w:proofErr w:type="spellEnd"/>
-                      <w:r>
-                        <w:rPr>
-                          <w:sz w:val="24"/>
-                          <w:szCs w:val="24"/>
-                        </w:rPr>
-                        <w:t xml:space="preserve"> </w:t>
-                      </w:r>
-                      <w:r>
-                        <w:rPr>
-                          <w:sz w:val="24"/>
-                          <w:szCs w:val="24"/>
-                        </w:rPr>
-                        <w:t>(</w:t>
+                        <w:t xml:space="preserve">Función para obtener </w:t>
                       </w:r>
                       <w:r>
                         <w:rPr>
@@ -10329,53 +9024,32 @@
                           <w:szCs w:val="24"/>
                           <w:lang w:val="es-MX"/>
                         </w:rPr>
-                        <w:t>Función para crear matriz) y almacenarlas en el arreglo.</w:t>
-                      </w:r>
-                    </w:p>
-                    <w:p>
-                      <w:pPr>
-                        <w:pStyle w:val="Prrafodelista"/>
-                        <w:numPr>
-                          <w:ilvl w:val="0"/>
-                          <w:numId w:val="21"/>
-                        </w:numPr>
+                        <w:t>la dimensión</w:t>
+                      </w:r>
+                      <w:r>
                         <w:rPr>
                           <w:sz w:val="24"/>
                           <w:szCs w:val="24"/>
+                          <w:lang w:val="es-MX"/>
                         </w:rPr>
-                      </w:pPr>
+                        <w:t xml:space="preserve"> mínim</w:t>
+                      </w:r>
                       <w:r>
                         <w:rPr>
                           <w:sz w:val="24"/>
                           <w:szCs w:val="24"/>
+                          <w:lang w:val="es-MX"/>
                         </w:rPr>
-                        <w:t xml:space="preserve">Con ayuda del mismo </w:t>
-                      </w:r>
-                      <w:proofErr w:type="spellStart"/>
+                        <w:t>a</w:t>
+                      </w:r>
                       <w:r>
                         <w:rPr>
                           <w:sz w:val="24"/>
                           <w:szCs w:val="24"/>
+                          <w:lang w:val="es-MX"/>
                         </w:rPr>
-                        <w:t>for</w:t>
-                      </w:r>
-                      <w:proofErr w:type="spellEnd"/>
-                      <w:r>
-                        <w:rPr>
-                          <w:sz w:val="24"/>
-                          <w:szCs w:val="24"/>
-                        </w:rPr>
-                        <w:t>, se almacenan las dimensiones de cada matriz en otro arreglo.</w:t>
-                      </w:r>
-                    </w:p>
-                    <w:p>
-                      <w:pPr>
-                        <w:pStyle w:val="Prrafodelista"/>
-                        <w:rPr>
-                          <w:sz w:val="24"/>
-                          <w:szCs w:val="24"/>
-                        </w:rPr>
-                      </w:pPr>
+                        <w:t xml:space="preserve"> de las matrices de la cerradura.</w:t>
+                      </w:r>
                     </w:p>
                     <w:p>
                       <w:pPr>
@@ -10403,153 +9077,6 @@
                           <w:szCs w:val="24"/>
                           <w:lang w:val="es-MX"/>
                         </w:rPr>
-                        <w:t>la dimensión</w:t>
-                      </w:r>
-                      <w:r>
-                        <w:rPr>
-                          <w:sz w:val="24"/>
-                          <w:szCs w:val="24"/>
-                          <w:lang w:val="es-MX"/>
-                        </w:rPr>
-                        <w:t xml:space="preserve"> mínim</w:t>
-                      </w:r>
-                      <w:r>
-                        <w:rPr>
-                          <w:sz w:val="24"/>
-                          <w:szCs w:val="24"/>
-                          <w:lang w:val="es-MX"/>
-                        </w:rPr>
-                        <w:t>a</w:t>
-                      </w:r>
-                      <w:r>
-                        <w:rPr>
-                          <w:sz w:val="24"/>
-                          <w:szCs w:val="24"/>
-                          <w:lang w:val="es-MX"/>
-                        </w:rPr>
-                        <w:t xml:space="preserve"> de las matrices de la cerradura.</w:t>
-                      </w:r>
-                    </w:p>
-                    <w:p>
-                      <w:pPr>
-                        <w:pStyle w:val="Prrafodelista"/>
-                        <w:numPr>
-                          <w:ilvl w:val="0"/>
-                          <w:numId w:val="27"/>
-                        </w:numPr>
-                        <w:rPr>
-                          <w:sz w:val="24"/>
-                          <w:szCs w:val="24"/>
-                        </w:rPr>
-                      </w:pPr>
-                      <w:r>
-                        <w:rPr>
-                          <w:sz w:val="24"/>
-                          <w:szCs w:val="24"/>
-                          <w:lang w:val="es-MX"/>
-                        </w:rPr>
-                        <w:t>Tener una posición determinada (clave).</w:t>
-                      </w:r>
-                    </w:p>
-                    <w:p>
-                      <w:pPr>
-                        <w:pStyle w:val="Prrafodelista"/>
-                        <w:numPr>
-                          <w:ilvl w:val="0"/>
-                          <w:numId w:val="27"/>
-                        </w:numPr>
-                        <w:spacing w:line="254" w:lineRule="auto"/>
-                        <w:rPr>
-                          <w:sz w:val="24"/>
-                          <w:szCs w:val="24"/>
-                        </w:rPr>
-                      </w:pPr>
-                      <w:r>
-                        <w:rPr>
-                          <w:sz w:val="24"/>
-                          <w:szCs w:val="24"/>
-                        </w:rPr>
-                        <w:t>Buscar el mayor entre la fila y la columna.</w:t>
-                      </w:r>
-                    </w:p>
-                    <w:p>
-                      <w:pPr>
-                        <w:pStyle w:val="Prrafodelista"/>
-                        <w:numPr>
-                          <w:ilvl w:val="0"/>
-                          <w:numId w:val="27"/>
-                        </w:numPr>
-                        <w:spacing w:line="254" w:lineRule="auto"/>
-                        <w:rPr>
-                          <w:sz w:val="24"/>
-                          <w:szCs w:val="24"/>
-                        </w:rPr>
-                      </w:pPr>
-                      <w:r>
-                        <w:rPr>
-                          <w:sz w:val="24"/>
-                          <w:szCs w:val="24"/>
-                        </w:rPr>
-                        <w:t>Si ese número es par, entones sumarle 1.</w:t>
-                      </w:r>
-                    </w:p>
-                    <w:p>
-                      <w:pPr>
-                        <w:pStyle w:val="Prrafodelista"/>
-                        <w:numPr>
-                          <w:ilvl w:val="0"/>
-                          <w:numId w:val="27"/>
-                        </w:numPr>
-                        <w:spacing w:line="254" w:lineRule="auto"/>
-                        <w:rPr>
-                          <w:sz w:val="24"/>
-                          <w:szCs w:val="24"/>
-                        </w:rPr>
-                      </w:pPr>
-                      <w:r>
-                        <w:rPr>
-                          <w:sz w:val="24"/>
-                          <w:szCs w:val="24"/>
-                        </w:rPr>
-                        <w:t>Devolver el valor.</w:t>
-                      </w:r>
-                    </w:p>
-                    <w:p>
-                      <w:pPr>
-                        <w:pStyle w:val="Prrafodelista"/>
-                        <w:spacing w:line="254" w:lineRule="auto"/>
-                        <w:rPr>
-                          <w:sz w:val="24"/>
-                          <w:szCs w:val="24"/>
-                        </w:rPr>
-                      </w:pPr>
-                    </w:p>
-                    <w:p>
-                      <w:pPr>
-                        <w:pStyle w:val="Prrafodelista"/>
-                        <w:numPr>
-                          <w:ilvl w:val="0"/>
-                          <w:numId w:val="23"/>
-                        </w:numPr>
-                        <w:rPr>
-                          <w:sz w:val="24"/>
-                          <w:szCs w:val="24"/>
-                        </w:rPr>
-                      </w:pPr>
-                      <w:r>
-                        <w:rPr>
-                          <w:sz w:val="24"/>
-                          <w:szCs w:val="24"/>
-                          <w:lang w:val="es-MX"/>
-                        </w:rPr>
-                        <w:t xml:space="preserve">Función para obtener </w:t>
-                      </w:r>
-                      <w:r>
-                        <w:rPr>
-                          <w:sz w:val="24"/>
-                          <w:szCs w:val="24"/>
-                          <w:lang w:val="es-MX"/>
-                        </w:rPr>
                         <w:t>la cantidad de matrices necesarias de cerradura</w:t>
                       </w:r>
                       <w:r>
@@ -10559,93 +9086,6 @@
                           <w:lang w:val="es-MX"/>
                         </w:rPr>
                         <w:t>.</w:t>
-                      </w:r>
-                    </w:p>
-                    <w:p>
-                      <w:pPr>
-                        <w:pStyle w:val="Prrafodelista"/>
-                        <w:numPr>
-                          <w:ilvl w:val="0"/>
-                          <w:numId w:val="39"/>
-                        </w:numPr>
-                        <w:rPr>
-                          <w:sz w:val="24"/>
-                          <w:szCs w:val="24"/>
-                        </w:rPr>
-                      </w:pPr>
-                      <w:r>
-                        <w:rPr>
-                          <w:sz w:val="24"/>
-                          <w:szCs w:val="24"/>
-                          <w:lang w:val="es-MX"/>
-                        </w:rPr>
-                        <w:t>T</w:t>
-                      </w:r>
-                      <w:r>
-                        <w:rPr>
-                          <w:sz w:val="24"/>
-                          <w:szCs w:val="24"/>
-                          <w:lang w:val="es-MX"/>
-                        </w:rPr>
-                        <w:t xml:space="preserve">ener </w:t>
-                      </w:r>
-                      <w:r>
-                        <w:rPr>
-                          <w:sz w:val="24"/>
-                          <w:szCs w:val="24"/>
-                          <w:lang w:val="es-MX"/>
-                        </w:rPr>
-                        <w:t>las comparaciones</w:t>
-                      </w:r>
-                      <w:r>
-                        <w:rPr>
-                          <w:sz w:val="24"/>
-                          <w:szCs w:val="24"/>
-                          <w:lang w:val="es-MX"/>
-                        </w:rPr>
-                        <w:t xml:space="preserve"> (clave).</w:t>
-                      </w:r>
-                    </w:p>
-                    <w:p>
-                      <w:pPr>
-                        <w:pStyle w:val="Prrafodelista"/>
-                        <w:numPr>
-                          <w:ilvl w:val="0"/>
-                          <w:numId w:val="39"/>
-                        </w:numPr>
-                        <w:spacing w:line="254" w:lineRule="auto"/>
-                        <w:rPr>
-                          <w:sz w:val="24"/>
-                          <w:szCs w:val="24"/>
-                        </w:rPr>
-                      </w:pPr>
-                      <w:r>
-                        <w:rPr>
-                          <w:sz w:val="24"/>
-                          <w:szCs w:val="24"/>
-                        </w:rPr>
-                        <w:t>Contar la cantidad de comparaciones y al valor resultante sumarle 1.</w:t>
-                      </w:r>
-                    </w:p>
-                    <w:p>
-                      <w:pPr>
-                        <w:pStyle w:val="Prrafodelista"/>
-                        <w:numPr>
-                          <w:ilvl w:val="0"/>
-                          <w:numId w:val="39"/>
-                        </w:numPr>
-                        <w:spacing w:line="254" w:lineRule="auto"/>
-                        <w:rPr>
-                          <w:sz w:val="24"/>
-                          <w:szCs w:val="24"/>
-                        </w:rPr>
-                      </w:pPr>
-                      <w:r>
-                        <w:rPr>
-                          <w:sz w:val="24"/>
-                          <w:szCs w:val="24"/>
-                        </w:rPr>
-                        <w:t>Devolver el valor.</w:t>
                       </w:r>
                     </w:p>
                   </w:txbxContent>
@@ -10678,180 +9118,10 @@
     </w:p>
     <w:p>
       <w:pPr>
-        <w:pStyle w:val="Prrafodelista"/>
         <w:tabs>
           <w:tab w:val="left" w:pos="2010"/>
         </w:tabs>
         <w:spacing w:line="252" w:lineRule="auto"/>
-        <w:ind w:left="1068"/>
-        <w:rPr>
-          <w:sz w:val="24"/>
-          <w:szCs w:val="24"/>
-        </w:rPr>
-      </w:pPr>
-    </w:p>
-    <w:p>
-      <w:pPr>
-        <w:pStyle w:val="Prrafodelista"/>
-        <w:tabs>
-          <w:tab w:val="left" w:pos="2010"/>
-        </w:tabs>
-        <w:spacing w:line="252" w:lineRule="auto"/>
-        <w:ind w:left="1068"/>
-        <w:rPr>
-          <w:sz w:val="24"/>
-          <w:szCs w:val="24"/>
-        </w:rPr>
-      </w:pPr>
-    </w:p>
-    <w:p>
-      <w:pPr>
-        <w:pStyle w:val="Prrafodelista"/>
-        <w:tabs>
-          <w:tab w:val="left" w:pos="2010"/>
-        </w:tabs>
-        <w:spacing w:line="252" w:lineRule="auto"/>
-        <w:ind w:left="1068"/>
-        <w:rPr>
-          <w:sz w:val="24"/>
-          <w:szCs w:val="24"/>
-        </w:rPr>
-      </w:pPr>
-    </w:p>
-    <w:p>
-      <w:pPr>
-        <w:pStyle w:val="Prrafodelista"/>
-        <w:tabs>
-          <w:tab w:val="left" w:pos="2010"/>
-        </w:tabs>
-        <w:spacing w:line="252" w:lineRule="auto"/>
-        <w:ind w:left="1068"/>
-        <w:rPr>
-          <w:sz w:val="24"/>
-          <w:szCs w:val="24"/>
-        </w:rPr>
-      </w:pPr>
-    </w:p>
-    <w:p>
-      <w:pPr>
-        <w:pStyle w:val="Prrafodelista"/>
-        <w:tabs>
-          <w:tab w:val="left" w:pos="2010"/>
-        </w:tabs>
-        <w:spacing w:line="252" w:lineRule="auto"/>
-        <w:ind w:left="1068"/>
-        <w:rPr>
-          <w:sz w:val="24"/>
-          <w:szCs w:val="24"/>
-        </w:rPr>
-      </w:pPr>
-    </w:p>
-    <w:p>
-      <w:pPr>
-        <w:pStyle w:val="Prrafodelista"/>
-        <w:tabs>
-          <w:tab w:val="left" w:pos="2010"/>
-        </w:tabs>
-        <w:spacing w:line="252" w:lineRule="auto"/>
-        <w:ind w:left="1068"/>
-        <w:rPr>
-          <w:sz w:val="24"/>
-          <w:szCs w:val="24"/>
-        </w:rPr>
-      </w:pPr>
-    </w:p>
-    <w:p>
-      <w:pPr>
-        <w:pStyle w:val="Prrafodelista"/>
-        <w:tabs>
-          <w:tab w:val="left" w:pos="2010"/>
-        </w:tabs>
-        <w:spacing w:line="252" w:lineRule="auto"/>
-        <w:ind w:left="1068"/>
-        <w:rPr>
-          <w:sz w:val="24"/>
-          <w:szCs w:val="24"/>
-        </w:rPr>
-      </w:pPr>
-    </w:p>
-    <w:p>
-      <w:pPr>
-        <w:pStyle w:val="Prrafodelista"/>
-        <w:tabs>
-          <w:tab w:val="left" w:pos="2010"/>
-        </w:tabs>
-        <w:spacing w:line="252" w:lineRule="auto"/>
-        <w:ind w:left="1068"/>
-        <w:rPr>
-          <w:sz w:val="24"/>
-          <w:szCs w:val="24"/>
-        </w:rPr>
-      </w:pPr>
-    </w:p>
-    <w:p>
-      <w:pPr>
-        <w:pStyle w:val="Prrafodelista"/>
-        <w:tabs>
-          <w:tab w:val="left" w:pos="2010"/>
-        </w:tabs>
-        <w:spacing w:line="252" w:lineRule="auto"/>
-        <w:ind w:left="1068"/>
-        <w:rPr>
-          <w:sz w:val="24"/>
-          <w:szCs w:val="24"/>
-        </w:rPr>
-      </w:pPr>
-    </w:p>
-    <w:p>
-      <w:pPr>
-        <w:pStyle w:val="Prrafodelista"/>
-        <w:tabs>
-          <w:tab w:val="left" w:pos="2010"/>
-        </w:tabs>
-        <w:spacing w:line="252" w:lineRule="auto"/>
-        <w:ind w:left="1068"/>
-        <w:rPr>
-          <w:sz w:val="24"/>
-          <w:szCs w:val="24"/>
-        </w:rPr>
-      </w:pPr>
-    </w:p>
-    <w:p>
-      <w:pPr>
-        <w:pStyle w:val="Prrafodelista"/>
-        <w:tabs>
-          <w:tab w:val="left" w:pos="2010"/>
-        </w:tabs>
-        <w:spacing w:line="252" w:lineRule="auto"/>
-        <w:ind w:left="1068"/>
-        <w:rPr>
-          <w:sz w:val="24"/>
-          <w:szCs w:val="24"/>
-        </w:rPr>
-      </w:pPr>
-    </w:p>
-    <w:p>
-      <w:pPr>
-        <w:pStyle w:val="Prrafodelista"/>
-        <w:tabs>
-          <w:tab w:val="left" w:pos="2010"/>
-        </w:tabs>
-        <w:spacing w:line="252" w:lineRule="auto"/>
-        <w:ind w:left="1068"/>
-        <w:rPr>
-          <w:sz w:val="24"/>
-          <w:szCs w:val="24"/>
-        </w:rPr>
-      </w:pPr>
-    </w:p>
-    <w:p>
-      <w:pPr>
-        <w:pStyle w:val="Prrafodelista"/>
-        <w:tabs>
-          <w:tab w:val="left" w:pos="2010"/>
-        </w:tabs>
-        <w:spacing w:line="252" w:lineRule="auto"/>
-        <w:ind w:left="1068"/>
         <w:rPr>
           <w:sz w:val="24"/>
           <w:szCs w:val="24"/>
@@ -10980,20 +9250,19 @@
         <w:rPr>
           <w:noProof/>
         </w:rPr>
-        <w:lastRenderedPageBreak/>
         <mc:AlternateContent>
           <mc:Choice Requires="wps">
             <w:drawing>
-              <wp:anchor distT="45720" distB="45720" distL="114300" distR="114300" simplePos="0" relativeHeight="251680768" behindDoc="0" locked="0" layoutInCell="1" allowOverlap="1" wp14:anchorId="3ADDA881" wp14:editId="32B9B2D8">
+              <wp:anchor distT="45720" distB="45720" distL="114300" distR="114300" simplePos="0" relativeHeight="251680768" behindDoc="0" locked="0" layoutInCell="1" allowOverlap="1" wp14:anchorId="3ADDA881" wp14:editId="785AA979">
                 <wp:simplePos x="0" y="0"/>
                 <wp:positionH relativeFrom="margin">
-                  <wp:align>center</wp:align>
+                  <wp:posOffset>602689</wp:posOffset>
                 </wp:positionH>
                 <wp:positionV relativeFrom="paragraph">
-                  <wp:posOffset>32518</wp:posOffset>
+                  <wp:posOffset>32385</wp:posOffset>
                 </wp:positionV>
-                <wp:extent cx="4848225" cy="3263900"/>
-                <wp:effectExtent l="0" t="0" r="28575" b="12700"/>
+                <wp:extent cx="4848225" cy="733425"/>
+                <wp:effectExtent l="0" t="0" r="28575" b="28575"/>
                 <wp:wrapSquare wrapText="bothSides"/>
                 <wp:docPr id="1917616188" name="Cuadro de texto 2"/>
                 <wp:cNvGraphicFramePr>
@@ -11008,7 +9277,7 @@
                       <wps:spPr bwMode="auto">
                         <a:xfrm>
                           <a:off x="0" y="0"/>
-                          <a:ext cx="4848225" cy="3263900"/>
+                          <a:ext cx="4848225" cy="733425"/>
                         </a:xfrm>
                         <a:prstGeom prst="rect">
                           <a:avLst/>
@@ -11053,94 +9322,6 @@
                               <w:pStyle w:val="Prrafodelista"/>
                               <w:numPr>
                                 <w:ilvl w:val="0"/>
-                                <w:numId w:val="42"/>
-                              </w:numPr>
-                              <w:spacing w:line="254" w:lineRule="auto"/>
-                              <w:rPr>
-                                <w:sz w:val="24"/>
-                                <w:szCs w:val="24"/>
-                              </w:rPr>
-                            </w:pPr>
-                            <w:r>
-                              <w:rPr>
-                                <w:sz w:val="24"/>
-                                <w:szCs w:val="24"/>
-                              </w:rPr>
-                              <w:t>T</w:t>
-                            </w:r>
-                            <w:r>
-                              <w:rPr>
-                                <w:sz w:val="24"/>
-                                <w:szCs w:val="24"/>
-                              </w:rPr>
-                              <w:t>ener una cerradura definida, junto a sus matrices y respectivas dimensiones</w:t>
-                            </w:r>
-                            <w:r>
-                              <w:rPr>
-                                <w:sz w:val="24"/>
-                                <w:szCs w:val="24"/>
-                              </w:rPr>
-                              <w:t>. Una llave.</w:t>
-                            </w:r>
-                          </w:p>
-                          <w:p>
-                            <w:pPr>
-                              <w:pStyle w:val="Prrafodelista"/>
-                              <w:numPr>
-                                <w:ilvl w:val="0"/>
-                                <w:numId w:val="42"/>
-                              </w:numPr>
-                              <w:spacing w:line="254" w:lineRule="auto"/>
-                              <w:rPr>
-                                <w:sz w:val="24"/>
-                                <w:szCs w:val="24"/>
-                              </w:rPr>
-                            </w:pPr>
-                            <w:r>
-                              <w:rPr>
-                                <w:sz w:val="24"/>
-                                <w:szCs w:val="24"/>
-                              </w:rPr>
-                              <w:t>Con un ciclo se compara una casilla específica de un par de matrices, empezando desde las dos últimas, tomando como primera la penúltima y así sucesivamente.</w:t>
-                            </w:r>
-                          </w:p>
-                          <w:p>
-                            <w:pPr>
-                              <w:pStyle w:val="Prrafodelista"/>
-                              <w:numPr>
-                                <w:ilvl w:val="0"/>
-                                <w:numId w:val="42"/>
-                              </w:numPr>
-                              <w:spacing w:line="254" w:lineRule="auto"/>
-                              <w:rPr>
-                                <w:sz w:val="24"/>
-                                <w:szCs w:val="24"/>
-                              </w:rPr>
-                            </w:pPr>
-                            <w:r>
-                              <w:rPr>
-                                <w:sz w:val="24"/>
-                                <w:szCs w:val="24"/>
-                              </w:rPr>
-                              <w:t>Si se cumple la condición se pasa al siguiente par de matrices, si no, se devuelve un valor de falso.</w:t>
-                            </w:r>
-                          </w:p>
-                          <w:p>
-                            <w:pPr>
-                              <w:pStyle w:val="Prrafodelista"/>
-                              <w:spacing w:line="254" w:lineRule="auto"/>
-                              <w:ind w:left="1080"/>
-                              <w:rPr>
-                                <w:sz w:val="24"/>
-                                <w:szCs w:val="24"/>
-                              </w:rPr>
-                            </w:pPr>
-                          </w:p>
-                          <w:p>
-                            <w:pPr>
-                              <w:pStyle w:val="Prrafodelista"/>
-                              <w:numPr>
-                                <w:ilvl w:val="0"/>
                                 <w:numId w:val="28"/>
                               </w:numPr>
                               <w:spacing w:line="254" w:lineRule="auto"/>
@@ -11170,80 +9351,8 @@
                                 <w:sz w:val="24"/>
                                 <w:szCs w:val="24"/>
                               </w:rPr>
-                              <w:t>).</w:t>
-                            </w:r>
-                          </w:p>
-                          <w:p>
-                            <w:pPr>
-                              <w:pStyle w:val="Prrafodelista"/>
-                              <w:numPr>
-                                <w:ilvl w:val="0"/>
-                                <w:numId w:val="40"/>
-                              </w:numPr>
-                              <w:spacing w:line="254" w:lineRule="auto"/>
-                              <w:rPr>
-                                <w:sz w:val="24"/>
-                                <w:szCs w:val="24"/>
-                              </w:rPr>
-                            </w:pPr>
-                            <w:r>
-                              <w:rPr>
-                                <w:sz w:val="24"/>
-                                <w:szCs w:val="24"/>
-                              </w:rPr>
-                              <w:t>Tener una cerradura definida, junto a sus matrices y respectivas dimensiones.</w:t>
-                            </w:r>
-                          </w:p>
-                          <w:p>
-                            <w:pPr>
-                              <w:pStyle w:val="Prrafodelista"/>
-                              <w:numPr>
-                                <w:ilvl w:val="0"/>
-                                <w:numId w:val="40"/>
-                              </w:numPr>
-                              <w:spacing w:line="254" w:lineRule="auto"/>
-                              <w:rPr>
-                                <w:sz w:val="24"/>
-                                <w:szCs w:val="24"/>
-                              </w:rPr>
-                            </w:pPr>
-                            <w:r>
-                              <w:rPr>
-                                <w:sz w:val="24"/>
-                                <w:szCs w:val="24"/>
-                              </w:rPr>
-                              <w:t>Separar los casos como en el análisis de las comparaciones.</w:t>
-                            </w:r>
-                          </w:p>
-                          <w:p>
-                            <w:pPr>
-                              <w:pStyle w:val="Prrafodelista"/>
-                              <w:numPr>
-                                <w:ilvl w:val="0"/>
-                                <w:numId w:val="40"/>
-                              </w:numPr>
-                              <w:spacing w:line="254" w:lineRule="auto"/>
-                              <w:rPr>
-                                <w:sz w:val="24"/>
-                                <w:szCs w:val="24"/>
-                              </w:rPr>
-                            </w:pPr>
-                            <w:r>
-                              <w:rPr>
-                                <w:sz w:val="24"/>
-                                <w:szCs w:val="24"/>
-                              </w:rPr>
-                              <w:t>Llevar a cabo el camino de acción para cada caso.</w:t>
-                            </w:r>
-                          </w:p>
-                          <w:p>
-                            <w:pPr>
-                              <w:spacing w:line="254" w:lineRule="auto"/>
-                              <w:rPr>
-                                <w:sz w:val="24"/>
-                                <w:szCs w:val="24"/>
-                              </w:rPr>
-                            </w:pPr>
+                              <w:t>)</w:t>
+                            </w:r>
                           </w:p>
                         </w:txbxContent>
                       </wps:txbx>
@@ -11264,7 +9373,7 @@
           </mc:Choice>
           <mc:Fallback>
             <w:pict>
-              <v:shape w14:anchorId="3ADDA881" id="_x0000_s1039" type="#_x0000_t202" style="position:absolute;margin-left:0;margin-top:2.55pt;width:381.75pt;height:257pt;z-index:251680768;visibility:visible;mso-wrap-style:square;mso-width-percent:0;mso-height-percent:0;mso-wrap-distance-left:9pt;mso-wrap-distance-top:3.6pt;mso-wrap-distance-right:9pt;mso-wrap-distance-bottom:3.6pt;mso-position-horizontal:center;mso-position-horizontal-relative:margin;mso-position-vertical:absolute;mso-position-vertical-relative:text;mso-width-percent:0;mso-height-percent:0;mso-width-relative:margin;mso-height-relative:margin;v-text-anchor:top" o:gfxdata="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">
+              <v:shape w14:anchorId="3ADDA881" id="_x0000_s1039" type="#_x0000_t202" style="position:absolute;margin-left:47.45pt;margin-top:2.55pt;width:381.75pt;height:57.75pt;z-index:251680768;visibility:visible;mso-wrap-style:square;mso-width-percent:0;mso-height-percent:0;mso-wrap-distance-left:9pt;mso-wrap-distance-top:3.6pt;mso-wrap-distance-right:9pt;mso-wrap-distance-bottom:3.6pt;mso-position-horizontal:absolute;mso-position-horizontal-relative:margin;mso-position-vertical:absolute;mso-position-vertical-relative:text;mso-width-percent:0;mso-height-percent:0;mso-width-relative:margin;mso-height-relative:margin;v-text-anchor:top" o:gfxdata="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">
                 <v:textbox>
                   <w:txbxContent>
                     <w:p>
@@ -11293,94 +9402,6 @@
                         <w:pStyle w:val="Prrafodelista"/>
                         <w:numPr>
                           <w:ilvl w:val="0"/>
-                          <w:numId w:val="42"/>
-                        </w:numPr>
-                        <w:spacing w:line="254" w:lineRule="auto"/>
-                        <w:rPr>
-                          <w:sz w:val="24"/>
-                          <w:szCs w:val="24"/>
-                        </w:rPr>
-                      </w:pPr>
-                      <w:r>
-                        <w:rPr>
-                          <w:sz w:val="24"/>
-                          <w:szCs w:val="24"/>
-                        </w:rPr>
-                        <w:t>T</w:t>
-                      </w:r>
-                      <w:r>
-                        <w:rPr>
-                          <w:sz w:val="24"/>
-                          <w:szCs w:val="24"/>
-                        </w:rPr>
-                        <w:t>ener una cerradura definida, junto a sus matrices y respectivas dimensiones</w:t>
-                      </w:r>
-                      <w:r>
-                        <w:rPr>
-                          <w:sz w:val="24"/>
-                          <w:szCs w:val="24"/>
-                        </w:rPr>
-                        <w:t>. Una llave.</w:t>
-                      </w:r>
-                    </w:p>
-                    <w:p>
-                      <w:pPr>
-                        <w:pStyle w:val="Prrafodelista"/>
-                        <w:numPr>
-                          <w:ilvl w:val="0"/>
-                          <w:numId w:val="42"/>
-                        </w:numPr>
-                        <w:spacing w:line="254" w:lineRule="auto"/>
-                        <w:rPr>
-                          <w:sz w:val="24"/>
-                          <w:szCs w:val="24"/>
-                        </w:rPr>
-                      </w:pPr>
-                      <w:r>
-                        <w:rPr>
-                          <w:sz w:val="24"/>
-                          <w:szCs w:val="24"/>
-                        </w:rPr>
-                        <w:t>Con un ciclo se compara una casilla específica de un par de matrices, empezando desde las dos últimas, tomando como primera la penúltima y así sucesivamente.</w:t>
-                      </w:r>
-                    </w:p>
-                    <w:p>
-                      <w:pPr>
-                        <w:pStyle w:val="Prrafodelista"/>
-                        <w:numPr>
-                          <w:ilvl w:val="0"/>
-                          <w:numId w:val="42"/>
-                        </w:numPr>
-                        <w:spacing w:line="254" w:lineRule="auto"/>
-                        <w:rPr>
-                          <w:sz w:val="24"/>
-                          <w:szCs w:val="24"/>
-                        </w:rPr>
-                      </w:pPr>
-                      <w:r>
-                        <w:rPr>
-                          <w:sz w:val="24"/>
-                          <w:szCs w:val="24"/>
-                        </w:rPr>
-                        <w:t>Si se cumple la condición se pasa al siguiente par de matrices, si no, se devuelve un valor de falso.</w:t>
-                      </w:r>
-                    </w:p>
-                    <w:p>
-                      <w:pPr>
-                        <w:pStyle w:val="Prrafodelista"/>
-                        <w:spacing w:line="254" w:lineRule="auto"/>
-                        <w:ind w:left="1080"/>
-                        <w:rPr>
-                          <w:sz w:val="24"/>
-                          <w:szCs w:val="24"/>
-                        </w:rPr>
-                      </w:pPr>
-                    </w:p>
-                    <w:p>
-                      <w:pPr>
-                        <w:pStyle w:val="Prrafodelista"/>
-                        <w:numPr>
-                          <w:ilvl w:val="0"/>
                           <w:numId w:val="28"/>
                         </w:numPr>
                         <w:spacing w:line="254" w:lineRule="auto"/>
@@ -11410,80 +9431,8 @@
                           <w:sz w:val="24"/>
                           <w:szCs w:val="24"/>
                         </w:rPr>
-                        <w:t>).</w:t>
-                      </w:r>
-                    </w:p>
-                    <w:p>
-                      <w:pPr>
-                        <w:pStyle w:val="Prrafodelista"/>
-                        <w:numPr>
-                          <w:ilvl w:val="0"/>
-                          <w:numId w:val="40"/>
-                        </w:numPr>
-                        <w:spacing w:line="254" w:lineRule="auto"/>
-                        <w:rPr>
-                          <w:sz w:val="24"/>
-                          <w:szCs w:val="24"/>
-                        </w:rPr>
-                      </w:pPr>
-                      <w:r>
-                        <w:rPr>
-                          <w:sz w:val="24"/>
-                          <w:szCs w:val="24"/>
-                        </w:rPr>
-                        <w:t>Tener una cerradura definida, junto a sus matrices y respectivas dimensiones.</w:t>
-                      </w:r>
-                    </w:p>
-                    <w:p>
-                      <w:pPr>
-                        <w:pStyle w:val="Prrafodelista"/>
-                        <w:numPr>
-                          <w:ilvl w:val="0"/>
-                          <w:numId w:val="40"/>
-                        </w:numPr>
-                        <w:spacing w:line="254" w:lineRule="auto"/>
-                        <w:rPr>
-                          <w:sz w:val="24"/>
-                          <w:szCs w:val="24"/>
-                        </w:rPr>
-                      </w:pPr>
-                      <w:r>
-                        <w:rPr>
-                          <w:sz w:val="24"/>
-                          <w:szCs w:val="24"/>
-                        </w:rPr>
-                        <w:t>Separar los casos como en el análisis de las comparaciones.</w:t>
-                      </w:r>
-                    </w:p>
-                    <w:p>
-                      <w:pPr>
-                        <w:pStyle w:val="Prrafodelista"/>
-                        <w:numPr>
-                          <w:ilvl w:val="0"/>
-                          <w:numId w:val="40"/>
-                        </w:numPr>
-                        <w:spacing w:line="254" w:lineRule="auto"/>
-                        <w:rPr>
-                          <w:sz w:val="24"/>
-                          <w:szCs w:val="24"/>
-                        </w:rPr>
-                      </w:pPr>
-                      <w:r>
-                        <w:rPr>
-                          <w:sz w:val="24"/>
-                          <w:szCs w:val="24"/>
-                        </w:rPr>
-                        <w:t>Llevar a cabo el camino de acción para cada caso.</w:t>
-                      </w:r>
-                    </w:p>
-                    <w:p>
-                      <w:pPr>
-                        <w:spacing w:line="254" w:lineRule="auto"/>
-                        <w:rPr>
-                          <w:sz w:val="24"/>
-                          <w:szCs w:val="24"/>
-                        </w:rPr>
-                      </w:pPr>
+                        <w:t>)</w:t>
+                      </w:r>
                     </w:p>
                   </w:txbxContent>
                 </v:textbox>
@@ -11553,43 +9502,14 @@
           <w:szCs w:val="40"/>
         </w:rPr>
       </w:pPr>
-    </w:p>
-    <w:p>
-      <w:pPr>
+      <w:r>
         <w:rPr>
           <w:b/>
           <w:bCs/>
           <w:sz w:val="40"/>
           <w:szCs w:val="40"/>
         </w:rPr>
-      </w:pPr>
-    </w:p>
-    <w:p>
-      <w:pPr>
-        <w:rPr>
-          <w:b/>
-          <w:bCs/>
-          <w:sz w:val="40"/>
-          <w:szCs w:val="40"/>
-        </w:rPr>
-      </w:pPr>
-    </w:p>
-    <w:p>
-      <w:pPr>
-        <w:rPr>
-          <w:b/>
-          <w:bCs/>
-          <w:sz w:val="40"/>
-          <w:szCs w:val="40"/>
-        </w:rPr>
-      </w:pPr>
-      <w:r>
-        <w:rPr>
-          <w:b/>
-          <w:bCs/>
-          <w:sz w:val="40"/>
-          <w:szCs w:val="40"/>
-        </w:rPr>
+        <w:lastRenderedPageBreak/>
         <w:t>Detección de Problemas</w:t>
       </w:r>
     </w:p>
@@ -11802,48 +9722,15 @@
           <w:sz w:val="24"/>
           <w:szCs w:val="24"/>
         </w:rPr>
-        <w:t>uno.</w:t>
-      </w:r>
-    </w:p>
-    <w:p>
-      <w:pPr>
-        <w:pStyle w:val="Prrafodelista"/>
-        <w:ind w:left="1080"/>
-        <w:rPr>
-          <w:sz w:val="24"/>
-          <w:szCs w:val="24"/>
-        </w:rPr>
-      </w:pPr>
-    </w:p>
-    <w:p>
-      <w:pPr>
-        <w:pStyle w:val="Prrafodelista"/>
-        <w:ind w:left="1080"/>
-        <w:rPr>
-          <w:sz w:val="24"/>
-          <w:szCs w:val="24"/>
-        </w:rPr>
-      </w:pPr>
-    </w:p>
-    <w:p>
-      <w:pPr>
-        <w:pStyle w:val="Prrafodelista"/>
-        <w:ind w:left="1416"/>
-        <w:rPr>
-          <w:sz w:val="24"/>
-          <w:szCs w:val="24"/>
-        </w:rPr>
-      </w:pPr>
-    </w:p>
-    <w:p>
-      <w:pPr>
-        <w:pStyle w:val="Prrafodelista"/>
-        <w:ind w:left="1080"/>
-        <w:rPr>
-          <w:sz w:val="24"/>
-          <w:szCs w:val="24"/>
-        </w:rPr>
-      </w:pPr>
+        <w:t>uno</w:t>
+      </w:r>
+      <w:r>
+        <w:rPr>
+          <w:sz w:val="24"/>
+          <w:szCs w:val="24"/>
+        </w:rPr>
+        <w:t>.</w:t>
+      </w:r>
     </w:p>
     <w:sectPr>
       <w:headerReference w:type="default" r:id="rId14"/>
@@ -14270,6 +12157,119 @@
     </w:lvl>
   </w:abstractNum>
   <w:abstractNum w:abstractNumId="22" w15:restartNumberingAfterBreak="0">
+    <w:nsid w:val="5DBA729A"/>
+    <w:multiLevelType w:val="hybridMultilevel"/>
+    <w:tmpl w:val="AB021296"/>
+    <w:lvl w:ilvl="0" w:tplc="240A0001">
+      <w:start w:val="1"/>
+      <w:numFmt w:val="bullet"/>
+      <w:lvlText w:val=""/>
+      <w:lvlJc w:val="left"/>
+      <w:pPr>
+        <w:ind w:left="1776" w:hanging="360"/>
+      </w:pPr>
+      <w:rPr>
+        <w:rFonts w:ascii="Symbol" w:hAnsi="Symbol" w:hint="default"/>
+      </w:rPr>
+    </w:lvl>
+    <w:lvl w:ilvl="1" w:tplc="240A0003" w:tentative="1">
+      <w:start w:val="1"/>
+      <w:numFmt w:val="bullet"/>
+      <w:lvlText w:val="o"/>
+      <w:lvlJc w:val="left"/>
+      <w:pPr>
+        <w:ind w:left="2496" w:hanging="360"/>
+      </w:pPr>
+      <w:rPr>
+        <w:rFonts w:ascii="Courier New" w:hAnsi="Courier New" w:cs="Courier New" w:hint="default"/>
+      </w:rPr>
+    </w:lvl>
+    <w:lvl w:ilvl="2" w:tplc="240A0005" w:tentative="1">
+      <w:start w:val="1"/>
+      <w:numFmt w:val="bullet"/>
+      <w:lvlText w:val=""/>
+      <w:lvlJc w:val="left"/>
+      <w:pPr>
+        <w:ind w:left="3216" w:hanging="360"/>
+      </w:pPr>
+      <w:rPr>
+        <w:rFonts w:ascii="Wingdings" w:hAnsi="Wingdings" w:hint="default"/>
+      </w:rPr>
+    </w:lvl>
+    <w:lvl w:ilvl="3" w:tplc="240A0001" w:tentative="1">
+      <w:start w:val="1"/>
+      <w:numFmt w:val="bullet"/>
+      <w:lvlText w:val=""/>
+      <w:lvlJc w:val="left"/>
+      <w:pPr>
+        <w:ind w:left="3936" w:hanging="360"/>
+      </w:pPr>
+      <w:rPr>
+        <w:rFonts w:ascii="Symbol" w:hAnsi="Symbol" w:hint="default"/>
+      </w:rPr>
+    </w:lvl>
+    <w:lvl w:ilvl="4" w:tplc="240A0003" w:tentative="1">
+      <w:start w:val="1"/>
+      <w:numFmt w:val="bullet"/>
+      <w:lvlText w:val="o"/>
+      <w:lvlJc w:val="left"/>
+      <w:pPr>
+        <w:ind w:left="4656" w:hanging="360"/>
+      </w:pPr>
+      <w:rPr>
+        <w:rFonts w:ascii="Courier New" w:hAnsi="Courier New" w:cs="Courier New" w:hint="default"/>
+      </w:rPr>
+    </w:lvl>
+    <w:lvl w:ilvl="5" w:tplc="240A0005" w:tentative="1">
+      <w:start w:val="1"/>
+      <w:numFmt w:val="bullet"/>
+      <w:lvlText w:val=""/>
+      <w:lvlJc w:val="left"/>
+      <w:pPr>
+        <w:ind w:left="5376" w:hanging="360"/>
+      </w:pPr>
+      <w:rPr>
+        <w:rFonts w:ascii="Wingdings" w:hAnsi="Wingdings" w:hint="default"/>
+      </w:rPr>
+    </w:lvl>
+    <w:lvl w:ilvl="6" w:tplc="240A0001" w:tentative="1">
+      <w:start w:val="1"/>
+      <w:numFmt w:val="bullet"/>
+      <w:lvlText w:val=""/>
+      <w:lvlJc w:val="left"/>
+      <w:pPr>
+        <w:ind w:left="6096" w:hanging="360"/>
+      </w:pPr>
+      <w:rPr>
+        <w:rFonts w:ascii="Symbol" w:hAnsi="Symbol" w:hint="default"/>
+      </w:rPr>
+    </w:lvl>
+    <w:lvl w:ilvl="7" w:tplc="240A0003" w:tentative="1">
+      <w:start w:val="1"/>
+      <w:numFmt w:val="bullet"/>
+      <w:lvlText w:val="o"/>
+      <w:lvlJc w:val="left"/>
+      <w:pPr>
+        <w:ind w:left="6816" w:hanging="360"/>
+      </w:pPr>
+      <w:rPr>
+        <w:rFonts w:ascii="Courier New" w:hAnsi="Courier New" w:cs="Courier New" w:hint="default"/>
+      </w:rPr>
+    </w:lvl>
+    <w:lvl w:ilvl="8" w:tplc="240A0005" w:tentative="1">
+      <w:start w:val="1"/>
+      <w:numFmt w:val="bullet"/>
+      <w:lvlText w:val=""/>
+      <w:lvlJc w:val="left"/>
+      <w:pPr>
+        <w:ind w:left="7536" w:hanging="360"/>
+      </w:pPr>
+      <w:rPr>
+        <w:rFonts w:ascii="Wingdings" w:hAnsi="Wingdings" w:hint="default"/>
+      </w:rPr>
+    </w:lvl>
+  </w:abstractNum>
+  <w:abstractNum w:abstractNumId="23" w15:restartNumberingAfterBreak="0">
     <w:nsid w:val="5EEF5024"/>
     <w:multiLevelType w:val="hybridMultilevel"/>
     <w:tmpl w:val="80745BE4"/>
@@ -14358,7 +12358,7 @@
       </w:pPr>
     </w:lvl>
   </w:abstractNum>
-  <w:abstractNum w:abstractNumId="23" w15:restartNumberingAfterBreak="0">
+  <w:abstractNum w:abstractNumId="24" w15:restartNumberingAfterBreak="0">
     <w:nsid w:val="61F23DF9"/>
     <w:multiLevelType w:val="hybridMultilevel"/>
     <w:tmpl w:val="99805C40"/>
@@ -14471,7 +12471,7 @@
       </w:rPr>
     </w:lvl>
   </w:abstractNum>
-  <w:abstractNum w:abstractNumId="24" w15:restartNumberingAfterBreak="0">
+  <w:abstractNum w:abstractNumId="25" w15:restartNumberingAfterBreak="0">
     <w:nsid w:val="62B15B52"/>
     <w:multiLevelType w:val="hybridMultilevel"/>
     <w:tmpl w:val="238C2DD2"/>
@@ -14560,7 +12560,7 @@
       </w:pPr>
     </w:lvl>
   </w:abstractNum>
-  <w:abstractNum w:abstractNumId="25" w15:restartNumberingAfterBreak="0">
+  <w:abstractNum w:abstractNumId="26" w15:restartNumberingAfterBreak="0">
     <w:nsid w:val="64C1121D"/>
     <w:multiLevelType w:val="hybridMultilevel"/>
     <w:tmpl w:val="0D945242"/>
@@ -14673,7 +12673,7 @@
       </w:rPr>
     </w:lvl>
   </w:abstractNum>
-  <w:abstractNum w:abstractNumId="26" w15:restartNumberingAfterBreak="0">
+  <w:abstractNum w:abstractNumId="27" w15:restartNumberingAfterBreak="0">
     <w:nsid w:val="659149C5"/>
     <w:multiLevelType w:val="hybridMultilevel"/>
     <w:tmpl w:val="061C9E14"/>
@@ -14786,7 +12786,7 @@
       </w:rPr>
     </w:lvl>
   </w:abstractNum>
-  <w:abstractNum w:abstractNumId="27" w15:restartNumberingAfterBreak="0">
+  <w:abstractNum w:abstractNumId="28" w15:restartNumberingAfterBreak="0">
     <w:nsid w:val="6AF0371E"/>
     <w:multiLevelType w:val="hybridMultilevel"/>
     <w:tmpl w:val="797CF2D2"/>
@@ -14899,7 +12899,7 @@
       </w:rPr>
     </w:lvl>
   </w:abstractNum>
-  <w:abstractNum w:abstractNumId="28" w15:restartNumberingAfterBreak="0">
+  <w:abstractNum w:abstractNumId="29" w15:restartNumberingAfterBreak="0">
     <w:nsid w:val="6CFE1E87"/>
     <w:multiLevelType w:val="hybridMultilevel"/>
     <w:tmpl w:val="C0BA32EA"/>
@@ -15012,7 +13012,7 @@
       </w:rPr>
     </w:lvl>
   </w:abstractNum>
-  <w:abstractNum w:abstractNumId="29" w15:restartNumberingAfterBreak="0">
+  <w:abstractNum w:abstractNumId="30" w15:restartNumberingAfterBreak="0">
     <w:nsid w:val="718D7087"/>
     <w:multiLevelType w:val="hybridMultilevel"/>
     <w:tmpl w:val="06DC8A22"/>
@@ -15101,7 +13101,7 @@
       </w:pPr>
     </w:lvl>
   </w:abstractNum>
-  <w:abstractNum w:abstractNumId="30" w15:restartNumberingAfterBreak="0">
+  <w:abstractNum w:abstractNumId="31" w15:restartNumberingAfterBreak="0">
     <w:nsid w:val="73EB59E8"/>
     <w:multiLevelType w:val="hybridMultilevel"/>
     <w:tmpl w:val="DF5E990E"/>
@@ -15216,7 +13216,7 @@
       </w:pPr>
     </w:lvl>
   </w:abstractNum>
-  <w:abstractNum w:abstractNumId="31" w15:restartNumberingAfterBreak="0">
+  <w:abstractNum w:abstractNumId="32" w15:restartNumberingAfterBreak="0">
     <w:nsid w:val="73FF4151"/>
     <w:multiLevelType w:val="hybridMultilevel"/>
     <w:tmpl w:val="2D880BBA"/>
@@ -15329,7 +13329,7 @@
       </w:rPr>
     </w:lvl>
   </w:abstractNum>
-  <w:abstractNum w:abstractNumId="32" w15:restartNumberingAfterBreak="0">
+  <w:abstractNum w:abstractNumId="33" w15:restartNumberingAfterBreak="0">
     <w:nsid w:val="798C4191"/>
     <w:multiLevelType w:val="hybridMultilevel"/>
     <w:tmpl w:val="2EA026B6"/>
@@ -15442,7 +13442,7 @@
       </w:rPr>
     </w:lvl>
   </w:abstractNum>
-  <w:abstractNum w:abstractNumId="33" w15:restartNumberingAfterBreak="0">
+  <w:abstractNum w:abstractNumId="34" w15:restartNumberingAfterBreak="0">
     <w:nsid w:val="799067C3"/>
     <w:multiLevelType w:val="hybridMultilevel"/>
     <w:tmpl w:val="043CC5DC"/>
@@ -15555,7 +13555,7 @@
       </w:rPr>
     </w:lvl>
   </w:abstractNum>
-  <w:abstractNum w:abstractNumId="34" w15:restartNumberingAfterBreak="0">
+  <w:abstractNum w:abstractNumId="35" w15:restartNumberingAfterBreak="0">
     <w:nsid w:val="7BCF7916"/>
     <w:multiLevelType w:val="hybridMultilevel"/>
     <w:tmpl w:val="0B1A589C"/>
@@ -15644,7 +13644,7 @@
       </w:pPr>
     </w:lvl>
   </w:abstractNum>
-  <w:abstractNum w:abstractNumId="35" w15:restartNumberingAfterBreak="0">
+  <w:abstractNum w:abstractNumId="36" w15:restartNumberingAfterBreak="0">
     <w:nsid w:val="7C105610"/>
     <w:multiLevelType w:val="hybridMultilevel"/>
     <w:tmpl w:val="CF6E5FB8"/>
@@ -15757,7 +13757,7 @@
       </w:rPr>
     </w:lvl>
   </w:abstractNum>
-  <w:abstractNum w:abstractNumId="36" w15:restartNumberingAfterBreak="0">
+  <w:abstractNum w:abstractNumId="37" w15:restartNumberingAfterBreak="0">
     <w:nsid w:val="7DA32280"/>
     <w:multiLevelType w:val="hybridMultilevel"/>
     <w:tmpl w:val="9A509BC8"/>
@@ -15870,7 +13870,7 @@
       </w:rPr>
     </w:lvl>
   </w:abstractNum>
-  <w:abstractNum w:abstractNumId="37" w15:restartNumberingAfterBreak="0">
+  <w:abstractNum w:abstractNumId="38" w15:restartNumberingAfterBreak="0">
     <w:nsid w:val="7E00226B"/>
     <w:multiLevelType w:val="hybridMultilevel"/>
     <w:tmpl w:val="CA7A1DD8"/>
@@ -15960,16 +13960,16 @@
     </w:lvl>
   </w:abstractNum>
   <w:num w:numId="1" w16cid:durableId="1846627066">
-    <w:abstractNumId w:val="24"/>
+    <w:abstractNumId w:val="25"/>
   </w:num>
   <w:num w:numId="2" w16cid:durableId="152373454">
-    <w:abstractNumId w:val="27"/>
+    <w:abstractNumId w:val="28"/>
   </w:num>
   <w:num w:numId="3" w16cid:durableId="1149663433">
     <w:abstractNumId w:val="4"/>
   </w:num>
   <w:num w:numId="4" w16cid:durableId="682436309">
-    <w:abstractNumId w:val="28"/>
+    <w:abstractNumId w:val="29"/>
   </w:num>
   <w:num w:numId="5" w16cid:durableId="1711344221">
     <w:abstractNumId w:val="4"/>
@@ -16002,25 +14002,25 @@
     </w:lvlOverride>
   </w:num>
   <w:num w:numId="6" w16cid:durableId="2072002521">
-    <w:abstractNumId w:val="28"/>
+    <w:abstractNumId w:val="29"/>
   </w:num>
   <w:num w:numId="7" w16cid:durableId="434441478">
-    <w:abstractNumId w:val="28"/>
+    <w:abstractNumId w:val="29"/>
   </w:num>
   <w:num w:numId="8" w16cid:durableId="1994335820">
     <w:abstractNumId w:val="11"/>
   </w:num>
   <w:num w:numId="9" w16cid:durableId="1442801613">
-    <w:abstractNumId w:val="26"/>
+    <w:abstractNumId w:val="27"/>
   </w:num>
   <w:num w:numId="10" w16cid:durableId="64454564">
-    <w:abstractNumId w:val="36"/>
+    <w:abstractNumId w:val="37"/>
   </w:num>
   <w:num w:numId="11" w16cid:durableId="431971914">
-    <w:abstractNumId w:val="26"/>
+    <w:abstractNumId w:val="27"/>
   </w:num>
   <w:num w:numId="12" w16cid:durableId="1976139030">
-    <w:abstractNumId w:val="32"/>
+    <w:abstractNumId w:val="33"/>
   </w:num>
   <w:num w:numId="13" w16cid:durableId="1165390563">
     <w:abstractNumId w:val="14"/>
@@ -16038,16 +14038,16 @@
     <w:abstractNumId w:val="17"/>
   </w:num>
   <w:num w:numId="18" w16cid:durableId="1544371102">
-    <w:abstractNumId w:val="37"/>
+    <w:abstractNumId w:val="38"/>
   </w:num>
   <w:num w:numId="19" w16cid:durableId="1757051115">
     <w:abstractNumId w:val="15"/>
   </w:num>
   <w:num w:numId="20" w16cid:durableId="1431004260">
-    <w:abstractNumId w:val="30"/>
+    <w:abstractNumId w:val="31"/>
   </w:num>
   <w:num w:numId="21" w16cid:durableId="83841800">
-    <w:abstractNumId w:val="29"/>
+    <w:abstractNumId w:val="30"/>
   </w:num>
   <w:num w:numId="22" w16cid:durableId="744451154">
     <w:abstractNumId w:val="19"/>
@@ -16068,7 +14068,7 @@
     <w:abstractNumId w:val="1"/>
   </w:num>
   <w:num w:numId="28" w16cid:durableId="665133310">
-    <w:abstractNumId w:val="23"/>
+    <w:abstractNumId w:val="24"/>
   </w:num>
   <w:num w:numId="29" w16cid:durableId="1569076333">
     <w:abstractNumId w:val="3"/>
@@ -16080,28 +14080,28 @@
     <w:abstractNumId w:val="16"/>
   </w:num>
   <w:num w:numId="32" w16cid:durableId="460463265">
-    <w:abstractNumId w:val="35"/>
+    <w:abstractNumId w:val="36"/>
   </w:num>
   <w:num w:numId="33" w16cid:durableId="1760713966">
     <w:abstractNumId w:val="6"/>
   </w:num>
   <w:num w:numId="34" w16cid:durableId="845481563">
-    <w:abstractNumId w:val="33"/>
+    <w:abstractNumId w:val="34"/>
   </w:num>
   <w:num w:numId="35" w16cid:durableId="1528059035">
-    <w:abstractNumId w:val="31"/>
+    <w:abstractNumId w:val="32"/>
   </w:num>
   <w:num w:numId="36" w16cid:durableId="1125462684">
     <w:abstractNumId w:val="18"/>
   </w:num>
   <w:num w:numId="37" w16cid:durableId="1796828406">
-    <w:abstractNumId w:val="25"/>
+    <w:abstractNumId w:val="26"/>
   </w:num>
   <w:num w:numId="38" w16cid:durableId="433785726">
-    <w:abstractNumId w:val="34"/>
+    <w:abstractNumId w:val="35"/>
   </w:num>
   <w:num w:numId="39" w16cid:durableId="1122962978">
-    <w:abstractNumId w:val="22"/>
+    <w:abstractNumId w:val="23"/>
   </w:num>
   <w:num w:numId="40" w16cid:durableId="2036536468">
     <w:abstractNumId w:val="21"/>
@@ -16111,6 +14111,9 @@
   </w:num>
   <w:num w:numId="42" w16cid:durableId="2138445870">
     <w:abstractNumId w:val="20"/>
+  </w:num>
+  <w:num w:numId="43" w16cid:durableId="2065640079">
+    <w:abstractNumId w:val="22"/>
   </w:num>
 </w:numbering>
 </file>

</xml_diff>

<commit_message>
Se actualiza la fecha y se modifica el problema 1 de la sección de problemas
</commit_message>
<xml_diff>
--- a/Informe_Parcial1.docx
+++ b/Informe_Parcial1.docx
@@ -11,19 +11,33 @@
         </w:docPartObj>
       </w:sdtPr>
       <w:sdtContent>
-        <w:p/>
         <w:p>
           <w:pPr>
-            <w:pStyle w:val="Ttulo1"/>
-            <w:ind w:left="708"/>
+            <w:spacing w:after="0"/>
             <w:jc w:val="center"/>
+            <w:rPr>
+              <w:rFonts w:cstheme="minorHAnsi"/>
+            </w:rPr>
           </w:pPr>
         </w:p>
         <w:p>
           <w:pPr>
             <w:pStyle w:val="Ttulo1"/>
-            <w:ind w:left="2124" w:firstLine="708"/>
+            <w:spacing w:before="0"/>
+            <w:jc w:val="center"/>
             <w:rPr>
+              <w:rFonts w:asciiTheme="minorHAnsi" w:hAnsiTheme="minorHAnsi" w:cstheme="minorHAnsi"/>
+            </w:rPr>
+          </w:pPr>
+        </w:p>
+        <w:p>
+          <w:pPr>
+            <w:pStyle w:val="Ttulo1"/>
+            <w:spacing w:before="0"/>
+            <w:ind w:firstLine="708"/>
+            <w:jc w:val="center"/>
+            <w:rPr>
+              <w:rFonts w:asciiTheme="minorHAnsi" w:hAnsiTheme="minorHAnsi" w:cstheme="minorHAnsi"/>
               <w:sz w:val="60"/>
               <w:szCs w:val="60"/>
             </w:rPr>
@@ -31,349 +45,389 @@
         </w:p>
         <w:p>
           <w:pPr>
-            <w:pStyle w:val="Ttulo1"/>
-            <w:ind w:left="2124" w:firstLine="708"/>
             <w:rPr>
-              <w:sz w:val="60"/>
-              <w:szCs w:val="60"/>
+              <w:rFonts w:cstheme="minorHAnsi"/>
             </w:rPr>
           </w:pPr>
         </w:p>
         <w:p>
           <w:pPr>
             <w:pStyle w:val="Ttulo1"/>
-            <w:ind w:left="1416" w:firstLine="708"/>
+            <w:spacing w:before="0"/>
+            <w:jc w:val="center"/>
             <w:rPr>
-              <w:sz w:val="60"/>
-              <w:szCs w:val="60"/>
+              <w:rFonts w:asciiTheme="minorHAnsi" w:hAnsiTheme="minorHAnsi" w:cstheme="minorHAnsi"/>
+              <w:color w:val="auto"/>
+              <w:sz w:val="56"/>
+              <w:szCs w:val="56"/>
             </w:rPr>
           </w:pPr>
           <w:r>
             <w:rPr>
-              <w:sz w:val="60"/>
-              <w:szCs w:val="60"/>
+              <w:rFonts w:asciiTheme="minorHAnsi" w:hAnsiTheme="minorHAnsi" w:cstheme="minorHAnsi"/>
+              <w:color w:val="auto"/>
+              <w:sz w:val="56"/>
+              <w:szCs w:val="56"/>
             </w:rPr>
             <w:t>INFORME PARCIAL 1</w:t>
           </w:r>
         </w:p>
-        <w:p/>
-        <w:p/>
-        <w:p/>
         <w:p>
           <w:pPr>
+            <w:spacing w:after="0"/>
+            <w:jc w:val="center"/>
             <w:rPr>
-              <w:rFonts w:ascii="Amasis MT Pro" w:hAnsi="Amasis MT Pro"/>
-              <w:sz w:val="24"/>
-              <w:szCs w:val="24"/>
+              <w:rFonts w:cstheme="minorHAnsi"/>
             </w:rPr>
           </w:pPr>
         </w:p>
         <w:p>
           <w:pPr>
-            <w:ind w:left="2832" w:firstLine="708"/>
+            <w:spacing w:after="0"/>
+            <w:jc w:val="center"/>
             <w:rPr>
-              <w:rFonts w:ascii="Amasis MT Pro" w:hAnsi="Amasis MT Pro"/>
+              <w:rFonts w:cstheme="minorHAnsi"/>
+            </w:rPr>
+          </w:pPr>
+        </w:p>
+        <w:p>
+          <w:pPr>
+            <w:spacing w:after="0"/>
+            <w:jc w:val="center"/>
+            <w:rPr>
+              <w:rFonts w:cstheme="minorHAnsi"/>
+            </w:rPr>
+          </w:pPr>
+        </w:p>
+        <w:p>
+          <w:pPr>
+            <w:spacing w:after="0"/>
+            <w:jc w:val="center"/>
+            <w:rPr>
+              <w:rFonts w:cstheme="minorHAnsi"/>
+              <w:sz w:val="28"/>
+              <w:szCs w:val="28"/>
+            </w:rPr>
+          </w:pPr>
+          <w:r>
+            <w:rPr>
+              <w:rFonts w:cstheme="minorHAnsi"/>
+              <w:sz w:val="28"/>
+              <w:szCs w:val="28"/>
+            </w:rPr>
+            <w:t>D</w:t>
+          </w:r>
+          <w:r>
+            <w:rPr>
+              <w:rFonts w:cstheme="minorHAnsi"/>
+              <w:sz w:val="28"/>
+              <w:szCs w:val="28"/>
+            </w:rPr>
+            <w:t>aniel</w:t>
+          </w:r>
+          <w:r>
+            <w:rPr>
+              <w:rFonts w:cstheme="minorHAnsi"/>
+              <w:sz w:val="28"/>
+              <w:szCs w:val="28"/>
+            </w:rPr>
+            <w:t xml:space="preserve"> </w:t>
+          </w:r>
+          <w:r>
+            <w:rPr>
+              <w:rFonts w:cstheme="minorHAnsi"/>
+              <w:sz w:val="28"/>
+              <w:szCs w:val="28"/>
+            </w:rPr>
+            <w:t xml:space="preserve">Esteban </w:t>
+          </w:r>
+          <w:r>
+            <w:rPr>
+              <w:rFonts w:cstheme="minorHAnsi"/>
+              <w:sz w:val="28"/>
+              <w:szCs w:val="28"/>
+            </w:rPr>
+            <w:t>P</w:t>
+          </w:r>
+          <w:r>
+            <w:rPr>
+              <w:rFonts w:cstheme="minorHAnsi"/>
+              <w:sz w:val="28"/>
+              <w:szCs w:val="28"/>
+            </w:rPr>
+            <w:t>inzón Martínez</w:t>
+          </w:r>
+        </w:p>
+        <w:p>
+          <w:pPr>
+            <w:spacing w:after="0"/>
+            <w:jc w:val="center"/>
+            <w:rPr>
+              <w:rFonts w:cstheme="minorHAnsi"/>
+              <w:sz w:val="28"/>
+              <w:szCs w:val="28"/>
+            </w:rPr>
+          </w:pPr>
+          <w:r>
+            <w:rPr>
+              <w:rFonts w:cstheme="minorHAnsi"/>
+              <w:sz w:val="28"/>
+              <w:szCs w:val="28"/>
+            </w:rPr>
+            <w:t>N</w:t>
+          </w:r>
+          <w:r>
+            <w:rPr>
+              <w:rFonts w:cstheme="minorHAnsi"/>
+              <w:sz w:val="28"/>
+              <w:szCs w:val="28"/>
+            </w:rPr>
+            <w:t>icolás Velásquez</w:t>
+          </w:r>
+        </w:p>
+        <w:p>
+          <w:pPr>
+            <w:spacing w:after="0"/>
+            <w:jc w:val="center"/>
+            <w:rPr>
+              <w:rFonts w:cstheme="minorHAnsi"/>
+              <w:sz w:val="28"/>
+              <w:szCs w:val="28"/>
+            </w:rPr>
+          </w:pPr>
+        </w:p>
+        <w:p>
+          <w:pPr>
+            <w:spacing w:after="0"/>
+            <w:jc w:val="center"/>
+            <w:rPr>
+              <w:rFonts w:cstheme="minorHAnsi"/>
+              <w:sz w:val="28"/>
+              <w:szCs w:val="28"/>
+            </w:rPr>
+          </w:pPr>
+        </w:p>
+        <w:p>
+          <w:pPr>
+            <w:spacing w:after="0"/>
+            <w:jc w:val="center"/>
+            <w:rPr>
+              <w:rFonts w:cstheme="minorHAnsi"/>
+              <w:sz w:val="28"/>
+              <w:szCs w:val="28"/>
+            </w:rPr>
+          </w:pPr>
+          <w:r>
+            <w:rPr>
+              <w:rFonts w:cstheme="minorHAnsi"/>
+              <w:sz w:val="28"/>
+              <w:szCs w:val="28"/>
+            </w:rPr>
+            <w:t>Universidad De Antioquia</w:t>
+          </w:r>
+        </w:p>
+        <w:p>
+          <w:pPr>
+            <w:spacing w:after="0"/>
+            <w:jc w:val="center"/>
+            <w:rPr>
+              <w:rFonts w:cstheme="minorHAnsi"/>
+              <w:sz w:val="28"/>
+              <w:szCs w:val="28"/>
+            </w:rPr>
+          </w:pPr>
+        </w:p>
+        <w:p>
+          <w:pPr>
+            <w:spacing w:after="0"/>
+            <w:jc w:val="center"/>
+            <w:rPr>
+              <w:rFonts w:cstheme="minorHAnsi"/>
+              <w:sz w:val="28"/>
+              <w:szCs w:val="28"/>
+            </w:rPr>
+          </w:pPr>
+        </w:p>
+        <w:p>
+          <w:pPr>
+            <w:spacing w:after="0"/>
+            <w:jc w:val="center"/>
+            <w:rPr>
+              <w:rFonts w:cstheme="minorHAnsi"/>
+              <w:sz w:val="28"/>
+              <w:szCs w:val="28"/>
+            </w:rPr>
+          </w:pPr>
+          <w:r>
+            <w:rPr>
+              <w:rFonts w:cstheme="minorHAnsi"/>
+              <w:sz w:val="28"/>
+              <w:szCs w:val="28"/>
+            </w:rPr>
+            <w:t>Informática II</w:t>
+          </w:r>
+        </w:p>
+        <w:p>
+          <w:pPr>
+            <w:spacing w:after="0"/>
+            <w:jc w:val="center"/>
+            <w:rPr>
+              <w:rFonts w:cstheme="minorHAnsi"/>
+              <w:sz w:val="28"/>
+              <w:szCs w:val="28"/>
+            </w:rPr>
+          </w:pPr>
+        </w:p>
+        <w:p>
+          <w:pPr>
+            <w:spacing w:after="0" w:line="240" w:lineRule="auto"/>
+            <w:jc w:val="center"/>
+            <w:rPr>
+              <w:rFonts w:cstheme="minorHAnsi"/>
+              <w:sz w:val="28"/>
+              <w:szCs w:val="28"/>
+            </w:rPr>
+          </w:pPr>
+          <w:r>
+            <w:rPr>
+              <w:rFonts w:cstheme="minorHAnsi"/>
+              <w:color w:val="202124"/>
+              <w:sz w:val="28"/>
+              <w:szCs w:val="28"/>
+              <w:shd w:val="clear" w:color="auto" w:fill="FFFFFF"/>
+            </w:rPr>
+            <w:t>Aníbal José Guerra Soler</w:t>
+          </w:r>
+        </w:p>
+        <w:p>
+          <w:pPr>
+            <w:spacing w:after="0" w:line="240" w:lineRule="auto"/>
+            <w:jc w:val="center"/>
+            <w:rPr>
+              <w:rFonts w:cstheme="minorHAnsi"/>
+              <w:sz w:val="28"/>
+              <w:szCs w:val="28"/>
+            </w:rPr>
+          </w:pPr>
+          <w:r>
+            <w:rPr>
+              <w:rFonts w:cstheme="minorHAnsi"/>
+              <w:sz w:val="28"/>
+              <w:szCs w:val="28"/>
+            </w:rPr>
+            <w:t>Augusto Enrique Salazar Jiménez</w:t>
+          </w:r>
+        </w:p>
+        <w:p>
+          <w:pPr>
+            <w:spacing w:after="0" w:line="240" w:lineRule="auto"/>
+            <w:jc w:val="center"/>
+            <w:rPr>
+              <w:rFonts w:cstheme="minorHAnsi"/>
+              <w:sz w:val="28"/>
+              <w:szCs w:val="28"/>
+            </w:rPr>
+          </w:pPr>
+        </w:p>
+        <w:p>
+          <w:pPr>
+            <w:spacing w:after="0" w:line="240" w:lineRule="auto"/>
+            <w:jc w:val="center"/>
+            <w:rPr>
+              <w:rFonts w:cstheme="minorHAnsi"/>
+              <w:sz w:val="28"/>
+              <w:szCs w:val="28"/>
+            </w:rPr>
+          </w:pPr>
+        </w:p>
+        <w:p>
+          <w:pPr>
+            <w:spacing w:after="0" w:line="240" w:lineRule="auto"/>
+            <w:jc w:val="center"/>
+            <w:rPr>
+              <w:rFonts w:cstheme="minorHAnsi"/>
+              <w:sz w:val="28"/>
+              <w:szCs w:val="28"/>
+            </w:rPr>
+          </w:pPr>
+        </w:p>
+        <w:p>
+          <w:pPr>
+            <w:spacing w:after="0" w:line="240" w:lineRule="auto"/>
+            <w:rPr>
+              <w:rFonts w:cstheme="minorHAnsi"/>
+              <w:sz w:val="28"/>
+              <w:szCs w:val="28"/>
+            </w:rPr>
+          </w:pPr>
+        </w:p>
+        <w:p>
+          <w:pPr>
+            <w:spacing w:after="0" w:line="240" w:lineRule="auto"/>
+            <w:jc w:val="center"/>
+            <w:rPr>
+              <w:rFonts w:cstheme="minorHAnsi"/>
               <w:sz w:val="24"/>
               <w:szCs w:val="24"/>
             </w:rPr>
           </w:pPr>
           <w:r>
             <w:rPr>
-              <w:rFonts w:ascii="Amasis MT Pro" w:hAnsi="Amasis MT Pro"/>
-              <w:sz w:val="24"/>
-              <w:szCs w:val="24"/>
+              <w:rFonts w:cstheme="minorHAnsi"/>
+              <w:sz w:val="28"/>
+              <w:szCs w:val="28"/>
             </w:rPr>
-            <w:t>D</w:t>
+            <w:t>7</w:t>
           </w:r>
           <w:r>
             <w:rPr>
-              <w:rFonts w:ascii="Amasis MT Pro" w:hAnsi="Amasis MT Pro"/>
-              <w:sz w:val="24"/>
-              <w:szCs w:val="24"/>
+              <w:rFonts w:cstheme="minorHAnsi"/>
+              <w:sz w:val="28"/>
+              <w:szCs w:val="28"/>
             </w:rPr>
-            <w:t>ANIEL PINZON</w:t>
+            <w:t>/0</w:t>
           </w:r>
-        </w:p>
-        <w:p>
-          <w:pPr>
-            <w:ind w:left="2832"/>
-            <w:rPr>
-              <w:rFonts w:ascii="Amasis MT Pro" w:hAnsi="Amasis MT Pro"/>
-              <w:sz w:val="24"/>
-              <w:szCs w:val="24"/>
-            </w:rPr>
-          </w:pPr>
           <w:r>
             <w:rPr>
-              <w:rFonts w:ascii="Amasis MT Pro" w:hAnsi="Amasis MT Pro"/>
-              <w:sz w:val="24"/>
-              <w:szCs w:val="24"/>
+              <w:rFonts w:cstheme="minorHAnsi"/>
+              <w:sz w:val="28"/>
+              <w:szCs w:val="28"/>
             </w:rPr>
-            <w:t xml:space="preserve">       NICOLAS VELASQUEZ</w:t>
+            <w:t>4</w:t>
           </w:r>
-        </w:p>
-        <w:p>
-          <w:pPr>
-            <w:ind w:left="2832"/>
-            <w:rPr>
-              <w:rFonts w:ascii="Amasis MT Pro" w:hAnsi="Amasis MT Pro"/>
-              <w:sz w:val="24"/>
-              <w:szCs w:val="24"/>
-            </w:rPr>
-          </w:pPr>
-        </w:p>
-        <w:p>
-          <w:pPr>
-            <w:ind w:left="2832"/>
-            <w:rPr>
-              <w:rFonts w:ascii="Amasis MT Pro" w:hAnsi="Amasis MT Pro"/>
-              <w:sz w:val="24"/>
-              <w:szCs w:val="24"/>
-            </w:rPr>
-          </w:pPr>
           <w:r>
             <w:rPr>
-              <w:rFonts w:ascii="Amasis MT Pro" w:hAnsi="Amasis MT Pro"/>
-              <w:sz w:val="24"/>
-              <w:szCs w:val="24"/>
+              <w:rFonts w:cstheme="minorHAnsi"/>
+              <w:sz w:val="28"/>
+              <w:szCs w:val="28"/>
             </w:rPr>
-            <w:t xml:space="preserve">    Universidad De Antioquia</w:t>
-          </w:r>
-        </w:p>
-        <w:p>
-          <w:pPr>
-            <w:ind w:left="2832"/>
-            <w:rPr>
-              <w:rFonts w:ascii="Amasis MT Pro" w:hAnsi="Amasis MT Pro"/>
-              <w:sz w:val="24"/>
-              <w:szCs w:val="24"/>
-            </w:rPr>
-          </w:pPr>
-        </w:p>
-        <w:p>
-          <w:pPr>
-            <w:ind w:left="2832" w:firstLine="708"/>
-            <w:rPr>
-              <w:rFonts w:ascii="Amasis MT Pro" w:hAnsi="Amasis MT Pro"/>
-              <w:sz w:val="24"/>
-              <w:szCs w:val="24"/>
-            </w:rPr>
-          </w:pPr>
-          <w:r>
-            <w:rPr>
-              <w:rFonts w:ascii="Amasis MT Pro" w:hAnsi="Amasis MT Pro"/>
-              <w:sz w:val="24"/>
-              <w:szCs w:val="24"/>
-            </w:rPr>
-            <w:t>INFORMATICA ll</w:t>
+            <w:t>/2024</w:t>
           </w:r>
         </w:p>
         <w:p>
           <w:pPr>
             <w:spacing w:line="240" w:lineRule="auto"/>
-            <w:rPr>
-              <w:rFonts w:ascii="Amasis MT Pro" w:hAnsi="Amasis MT Pro"/>
-              <w:sz w:val="24"/>
-              <w:szCs w:val="24"/>
-            </w:rPr>
-          </w:pPr>
-          <w:r>
-            <w:rPr>
-              <w:rFonts w:ascii="Amasis MT Pro" w:hAnsi="Amasis MT Pro"/>
-              <w:sz w:val="24"/>
-              <w:szCs w:val="24"/>
-            </w:rPr>
-            <w:tab/>
-          </w:r>
-          <w:r>
-            <w:rPr>
-              <w:rFonts w:ascii="Amasis MT Pro" w:hAnsi="Amasis MT Pro"/>
-              <w:sz w:val="24"/>
-              <w:szCs w:val="24"/>
-            </w:rPr>
-            <w:tab/>
-          </w:r>
-          <w:r>
-            <w:rPr>
-              <w:rFonts w:ascii="Amasis MT Pro" w:hAnsi="Amasis MT Pro"/>
-              <w:sz w:val="24"/>
-              <w:szCs w:val="24"/>
-            </w:rPr>
-            <w:tab/>
-          </w:r>
-          <w:r>
-            <w:rPr>
-              <w:rFonts w:ascii="Amasis MT Pro" w:hAnsi="Amasis MT Pro"/>
-              <w:sz w:val="24"/>
-              <w:szCs w:val="24"/>
-            </w:rPr>
-            <w:tab/>
-          </w:r>
-          <w:r>
-            <w:rPr>
-              <w:rFonts w:ascii="Amasis MT Pro" w:hAnsi="Amasis MT Pro"/>
-              <w:sz w:val="24"/>
-              <w:szCs w:val="24"/>
-            </w:rPr>
-            <w:t xml:space="preserve"> </w:t>
-          </w:r>
-          <w:r>
-            <w:rPr>
-              <w:rFonts w:ascii="Amasis MT Pro" w:hAnsi="Amasis MT Pro"/>
-              <w:color w:val="202124"/>
-              <w:sz w:val="24"/>
-              <w:szCs w:val="24"/>
-              <w:shd w:val="clear" w:color="auto" w:fill="FFFFFF"/>
-            </w:rPr>
-            <w:t>ANIBAL JOSE GUERRA SOLER</w:t>
-          </w:r>
-        </w:p>
-        <w:p>
-          <w:pPr>
-            <w:spacing w:line="240" w:lineRule="auto"/>
-            <w:ind w:left="2124"/>
-            <w:rPr>
-              <w:rFonts w:ascii="Amasis MT Pro" w:hAnsi="Amasis MT Pro"/>
-              <w:sz w:val="24"/>
-              <w:szCs w:val="24"/>
-            </w:rPr>
-          </w:pPr>
-          <w:r>
-            <w:rPr>
-              <w:rFonts w:ascii="Amasis MT Pro" w:hAnsi="Amasis MT Pro"/>
-              <w:sz w:val="24"/>
-              <w:szCs w:val="24"/>
-            </w:rPr>
-            <w:t xml:space="preserve">     </w:t>
-          </w:r>
-          <w:r>
-            <w:rPr>
-              <w:rFonts w:ascii="Amasis MT Pro" w:hAnsi="Amasis MT Pro"/>
-              <w:sz w:val="24"/>
-              <w:szCs w:val="24"/>
-            </w:rPr>
-            <w:t>AUGUSTO ENRIQUE SALAZAR JIMENEZ</w:t>
-          </w:r>
-        </w:p>
-        <w:p>
-          <w:pPr>
-            <w:spacing w:line="240" w:lineRule="auto"/>
-            <w:rPr>
-              <w:rFonts w:ascii="Amasis MT Pro" w:hAnsi="Amasis MT Pro"/>
-              <w:sz w:val="24"/>
-              <w:szCs w:val="24"/>
-            </w:rPr>
-          </w:pPr>
-          <w:r>
-            <w:rPr>
-              <w:rFonts w:ascii="Amasis MT Pro" w:hAnsi="Amasis MT Pro"/>
-              <w:sz w:val="24"/>
-              <w:szCs w:val="24"/>
-            </w:rPr>
-            <w:tab/>
-          </w:r>
-          <w:r>
-            <w:rPr>
-              <w:rFonts w:ascii="Amasis MT Pro" w:hAnsi="Amasis MT Pro"/>
-              <w:sz w:val="24"/>
-              <w:szCs w:val="24"/>
-            </w:rPr>
-            <w:tab/>
-          </w:r>
-          <w:r>
-            <w:rPr>
-              <w:rFonts w:ascii="Amasis MT Pro" w:hAnsi="Amasis MT Pro"/>
-              <w:sz w:val="24"/>
-              <w:szCs w:val="24"/>
-            </w:rPr>
-            <w:tab/>
-          </w:r>
-          <w:r>
-            <w:rPr>
-              <w:rFonts w:ascii="Amasis MT Pro" w:hAnsi="Amasis MT Pro"/>
-              <w:sz w:val="24"/>
-              <w:szCs w:val="24"/>
-            </w:rPr>
-            <w:tab/>
-          </w:r>
-        </w:p>
-        <w:p>
-          <w:pPr>
-            <w:spacing w:line="240" w:lineRule="auto"/>
-            <w:rPr>
-              <w:rFonts w:ascii="Amasis MT Pro" w:hAnsi="Amasis MT Pro"/>
-              <w:sz w:val="24"/>
-              <w:szCs w:val="24"/>
-            </w:rPr>
-          </w:pPr>
-        </w:p>
-        <w:p>
-          <w:pPr>
-            <w:spacing w:line="240" w:lineRule="auto"/>
-            <w:rPr>
-              <w:rFonts w:ascii="Amasis MT Pro" w:hAnsi="Amasis MT Pro"/>
-              <w:sz w:val="24"/>
-              <w:szCs w:val="24"/>
-            </w:rPr>
           </w:pPr>
         </w:p>
         <w:p>
           <w:pPr>
             <w:spacing w:line="240" w:lineRule="auto"/>
           </w:pPr>
-          <w:r>
-            <w:rPr>
-              <w:rFonts w:ascii="Amasis MT Pro" w:hAnsi="Amasis MT Pro"/>
-              <w:sz w:val="24"/>
-              <w:szCs w:val="24"/>
-            </w:rPr>
-            <w:tab/>
-          </w:r>
-          <w:r>
-            <w:rPr>
-              <w:rFonts w:ascii="Amasis MT Pro" w:hAnsi="Amasis MT Pro"/>
-              <w:sz w:val="24"/>
-              <w:szCs w:val="24"/>
-            </w:rPr>
-            <w:tab/>
-          </w:r>
-          <w:r>
-            <w:rPr>
-              <w:rFonts w:ascii="Amasis MT Pro" w:hAnsi="Amasis MT Pro"/>
-              <w:sz w:val="24"/>
-              <w:szCs w:val="24"/>
-            </w:rPr>
-            <w:tab/>
-          </w:r>
-          <w:r>
-            <w:rPr>
-              <w:rFonts w:ascii="Amasis MT Pro" w:hAnsi="Amasis MT Pro"/>
-              <w:sz w:val="24"/>
-              <w:szCs w:val="24"/>
-            </w:rPr>
-            <w:tab/>
-          </w:r>
-          <w:r>
-            <w:rPr>
-              <w:rFonts w:ascii="Amasis MT Pro" w:hAnsi="Amasis MT Pro"/>
-              <w:sz w:val="24"/>
-              <w:szCs w:val="24"/>
-            </w:rPr>
-            <w:tab/>
-            <w:t xml:space="preserve">  31/03/2024</w:t>
-          </w:r>
-          <w:r>
-            <w:tab/>
-          </w:r>
-          <w:r>
-            <w:tab/>
-          </w:r>
-          <w:r>
-            <w:tab/>
-          </w:r>
-          <w:r>
-            <w:tab/>
-          </w:r>
+        </w:p>
+        <w:p>
+          <w:pPr>
+            <w:spacing w:line="240" w:lineRule="auto"/>
+          </w:pPr>
+        </w:p>
+        <w:p>
+          <w:pPr>
+            <w:spacing w:line="240" w:lineRule="auto"/>
+          </w:pPr>
+        </w:p>
+        <w:p>
+          <w:pPr>
+            <w:spacing w:line="240" w:lineRule="auto"/>
+          </w:pPr>
         </w:p>
         <w:p>
           <w:pPr>
@@ -634,23 +688,7 @@
           <w:sz w:val="24"/>
           <w:szCs w:val="24"/>
         </w:rPr>
-        <w:t xml:space="preserve">La entrada del programa es una clave K (ejemplo: </w:t>
-      </w:r>
-      <w:proofErr w:type="gramStart"/>
-      <w:r>
-        <w:rPr>
-          <w:sz w:val="24"/>
-          <w:szCs w:val="24"/>
-        </w:rPr>
-        <w:t>K(</w:t>
-      </w:r>
-      <w:proofErr w:type="gramEnd"/>
-      <w:r>
-        <w:rPr>
-          <w:sz w:val="24"/>
-          <w:szCs w:val="24"/>
-        </w:rPr>
-        <w:t>4,3,1,-1,1) ), debemos dar una configuración de cerradura (X) que satisfaga esta clave.</w:t>
+        <w:t>La entrada del programa es una clave K (ejemplo: K(4,3,1,-1,1) ), debemos dar una configuración de cerradura (X) que satisfaga esta clave.</w:t>
       </w:r>
       <w:r>
         <w:rPr>
@@ -1600,46 +1638,14 @@
           <w:szCs w:val="24"/>
         </w:rPr>
         <w:lastRenderedPageBreak/>
-        <w:t xml:space="preserve">F = </w:t>
-      </w:r>
-      <w:proofErr w:type="gramStart"/>
-      <w:r>
-        <w:rPr>
-          <w:sz w:val="24"/>
-          <w:szCs w:val="24"/>
-        </w:rPr>
-        <w:t>Fila  |</w:t>
-      </w:r>
-      <w:proofErr w:type="gramEnd"/>
-      <w:r>
-        <w:rPr>
-          <w:sz w:val="24"/>
-          <w:szCs w:val="24"/>
-        </w:rPr>
-        <w:t xml:space="preserve">  C = Columna  |  n</w:t>
-      </w:r>
-      <w:r>
-        <w:rPr>
-          <w:sz w:val="24"/>
-          <w:szCs w:val="24"/>
-        </w:rPr>
-        <w:t xml:space="preserve"> = 5  | </w:t>
-      </w:r>
-      <w:proofErr w:type="spellStart"/>
-      <w:r>
-        <w:rPr>
-          <w:sz w:val="24"/>
-          <w:szCs w:val="24"/>
-        </w:rPr>
-        <w:t>nxn</w:t>
-      </w:r>
-      <w:proofErr w:type="spellEnd"/>
-      <w:r>
-        <w:rPr>
-          <w:sz w:val="24"/>
-          <w:szCs w:val="24"/>
-        </w:rPr>
-        <w:t xml:space="preserve"> </w:t>
+        <w:t>F = Fila  |  C = Columna  |  n</w:t>
+      </w:r>
+      <w:r>
+        <w:rPr>
+          <w:sz w:val="24"/>
+          <w:szCs w:val="24"/>
+        </w:rPr>
+        <w:t xml:space="preserve"> = 5  | nxn </w:t>
       </w:r>
       <w:r>
         <w:rPr>
@@ -2572,15 +2578,7 @@
                               <w:t>d</w:t>
                             </w:r>
                             <w:r>
-                              <w:t>erecha = (</w:t>
-                            </w:r>
-                            <w:proofErr w:type="spellStart"/>
-                            <w:r>
-                              <w:t>nxn</w:t>
-                            </w:r>
-                            <w:proofErr w:type="spellEnd"/>
-                            <w:r>
-                              <w:t>)-1</w:t>
+                              <w:t>erecha = (nxn)-1</w:t>
                             </w:r>
                           </w:p>
                           <w:p>
@@ -2636,15 +2634,7 @@
                               <w:t>c</w:t>
                             </w:r>
                             <w:r>
-                              <w:t>entro = ((</w:t>
-                            </w:r>
-                            <w:proofErr w:type="spellStart"/>
-                            <w:r>
-                              <w:t>nxn</w:t>
-                            </w:r>
-                            <w:proofErr w:type="spellEnd"/>
-                            <w:r>
-                              <w:t>)/2 +1)</w:t>
+                              <w:t>entro = ((nxn)/2 +1)</w:t>
                             </w:r>
                           </w:p>
                           <w:p>
@@ -2657,20 +2647,7 @@
                               <w:spacing w:line="240" w:lineRule="auto"/>
                             </w:pPr>
                             <w:r>
-                              <w:t>Valor casilla antes del centro: C + ((F-</w:t>
-                            </w:r>
-                            <w:proofErr w:type="gramStart"/>
-                            <w:r>
-                              <w:t>1)</w:t>
-                            </w:r>
-                            <w:proofErr w:type="spellStart"/>
-                            <w:r>
-                              <w:t>xn</w:t>
-                            </w:r>
-                            <w:proofErr w:type="spellEnd"/>
-                            <w:proofErr w:type="gramEnd"/>
-                            <w:r>
-                              <w:t>)</w:t>
+                              <w:t>Valor casilla antes del centro: C + ((F-1)xn)</w:t>
                             </w:r>
                           </w:p>
                           <w:p>
@@ -2683,20 +2660,7 @@
                               <w:spacing w:line="240" w:lineRule="auto"/>
                             </w:pPr>
                             <w:r>
-                              <w:t>Valor casilla después del centro: (C + ((F-</w:t>
-                            </w:r>
-                            <w:proofErr w:type="gramStart"/>
-                            <w:r>
-                              <w:t>1)</w:t>
-                            </w:r>
-                            <w:proofErr w:type="spellStart"/>
-                            <w:r>
-                              <w:t>xn</w:t>
-                            </w:r>
-                            <w:proofErr w:type="spellEnd"/>
-                            <w:proofErr w:type="gramEnd"/>
-                            <w:r>
-                              <w:t>))-1</w:t>
+                              <w:t>Valor casilla después del centro: (C + ((F-1)xn))-1</w:t>
                             </w:r>
                           </w:p>
                         </w:txbxContent>
@@ -2802,15 +2766,7 @@
                         <w:t>d</w:t>
                       </w:r>
                       <w:r>
-                        <w:t>erecha = (</w:t>
-                      </w:r>
-                      <w:proofErr w:type="spellStart"/>
-                      <w:r>
-                        <w:t>nxn</w:t>
-                      </w:r>
-                      <w:proofErr w:type="spellEnd"/>
-                      <w:r>
-                        <w:t>)-1</w:t>
+                        <w:t>erecha = (nxn)-1</w:t>
                       </w:r>
                     </w:p>
                     <w:p>
@@ -2866,15 +2822,7 @@
                         <w:t>c</w:t>
                       </w:r>
                       <w:r>
-                        <w:t>entro = ((</w:t>
-                      </w:r>
-                      <w:proofErr w:type="spellStart"/>
-                      <w:r>
-                        <w:t>nxn</w:t>
-                      </w:r>
-                      <w:proofErr w:type="spellEnd"/>
-                      <w:r>
-                        <w:t>)/2 +1)</w:t>
+                        <w:t>entro = ((nxn)/2 +1)</w:t>
                       </w:r>
                     </w:p>
                     <w:p>
@@ -2887,20 +2835,7 @@
                         <w:spacing w:line="240" w:lineRule="auto"/>
                       </w:pPr>
                       <w:r>
-                        <w:t>Valor casilla antes del centro: C + ((F-</w:t>
-                      </w:r>
-                      <w:proofErr w:type="gramStart"/>
-                      <w:r>
-                        <w:t>1)</w:t>
-                      </w:r>
-                      <w:proofErr w:type="spellStart"/>
-                      <w:r>
-                        <w:t>xn</w:t>
-                      </w:r>
-                      <w:proofErr w:type="spellEnd"/>
-                      <w:proofErr w:type="gramEnd"/>
-                      <w:r>
-                        <w:t>)</w:t>
+                        <w:t>Valor casilla antes del centro: C + ((F-1)xn)</w:t>
                       </w:r>
                     </w:p>
                     <w:p>
@@ -2913,20 +2848,7 @@
                         <w:spacing w:line="240" w:lineRule="auto"/>
                       </w:pPr>
                       <w:r>
-                        <w:t>Valor casilla después del centro: (C + ((F-</w:t>
-                      </w:r>
-                      <w:proofErr w:type="gramStart"/>
-                      <w:r>
-                        <w:t>1)</w:t>
-                      </w:r>
-                      <w:proofErr w:type="spellStart"/>
-                      <w:r>
-                        <w:t>xn</w:t>
-                      </w:r>
-                      <w:proofErr w:type="spellEnd"/>
-                      <w:proofErr w:type="gramEnd"/>
-                      <w:r>
-                        <w:t>))-1</w:t>
+                        <w:t>Valor casilla después del centro: (C + ((F-1)xn))-1</w:t>
                       </w:r>
                     </w:p>
                   </w:txbxContent>
@@ -3495,15 +3417,7 @@
                             </w:r>
                             <w:bookmarkStart w:id="0" w:name="_Hlk162375655"/>
                             <w:r>
-                              <w:t>(</w:t>
-                            </w:r>
-                            <w:proofErr w:type="gramStart"/>
-                            <w:r>
-                              <w:t>F,C</w:t>
-                            </w:r>
-                            <w:proofErr w:type="gramEnd"/>
-                            <w:r>
-                              <w:t>) -&gt; (C, n-F+1)</w:t>
+                              <w:t>(F,C) -&gt; (C, n-F+1)</w:t>
                             </w:r>
                             <w:bookmarkEnd w:id="0"/>
                           </w:p>
@@ -3613,15 +3527,7 @@
                       </w:r>
                       <w:bookmarkStart w:id="1" w:name="_Hlk162375655"/>
                       <w:r>
-                        <w:t>(</w:t>
-                      </w:r>
-                      <w:proofErr w:type="gramStart"/>
-                      <w:r>
-                        <w:t>F,C</w:t>
-                      </w:r>
-                      <w:proofErr w:type="gramEnd"/>
-                      <w:r>
-                        <w:t>) -&gt; (C, n-F+1)</w:t>
+                        <w:t>(F,C) -&gt; (C, n-F+1)</w:t>
                       </w:r>
                       <w:bookmarkEnd w:id="1"/>
                     </w:p>
@@ -3699,7 +3605,7 @@
           <w:noProof/>
         </w:rPr>
         <w:drawing>
-          <wp:anchor distT="0" distB="0" distL="114300" distR="114300" simplePos="0" relativeHeight="251660288" behindDoc="0" locked="0" layoutInCell="1" allowOverlap="1" wp14:anchorId="15331E70" wp14:editId="183225AA">
+          <wp:anchor distT="0" distB="0" distL="114300" distR="114300" simplePos="0" relativeHeight="251660288" behindDoc="0" locked="0" layoutInCell="1" allowOverlap="1" wp14:anchorId="15331E70" wp14:editId="210AFC3F">
             <wp:simplePos x="0" y="0"/>
             <wp:positionH relativeFrom="margin">
               <wp:posOffset>501015</wp:posOffset>
@@ -4491,35 +4397,16 @@
         <w:rPr>
           <w:sz w:val="24"/>
           <w:szCs w:val="24"/>
+        </w:rPr>
+        <w:t xml:space="preserve">        </w:t>
+      </w:r>
+      <w:r>
+        <w:rPr>
+          <w:sz w:val="24"/>
+          <w:szCs w:val="24"/>
           <w:lang w:val="en-GB"/>
         </w:rPr>
-        <w:t xml:space="preserve">        </w:t>
-      </w:r>
-      <w:r>
-        <w:rPr>
-          <w:sz w:val="24"/>
-          <w:szCs w:val="24"/>
-          <w:lang w:val="en-GB"/>
-        </w:rPr>
-        <w:t>(</w:t>
-      </w:r>
-      <w:proofErr w:type="gramStart"/>
-      <w:r>
-        <w:rPr>
-          <w:sz w:val="24"/>
-          <w:szCs w:val="24"/>
-          <w:lang w:val="en-GB"/>
-        </w:rPr>
-        <w:t>F,C</w:t>
-      </w:r>
-      <w:proofErr w:type="gramEnd"/>
-      <w:r>
-        <w:rPr>
-          <w:sz w:val="24"/>
-          <w:szCs w:val="24"/>
-          <w:lang w:val="en-GB"/>
-        </w:rPr>
-        <w:t xml:space="preserve">) -&gt; (C, n-F+1) </w:t>
+        <w:t xml:space="preserve">(F,C) -&gt; (C, n-F+1) </w:t>
       </w:r>
       <w:r>
         <w:rPr>
@@ -4646,23 +4533,7 @@
           <w:sz w:val="24"/>
           <w:szCs w:val="24"/>
         </w:rPr>
-        <w:t>(</w:t>
-      </w:r>
-      <w:proofErr w:type="gramStart"/>
-      <w:r>
-        <w:rPr>
-          <w:sz w:val="24"/>
-          <w:szCs w:val="24"/>
-        </w:rPr>
-        <w:t>F,C</w:t>
-      </w:r>
-      <w:proofErr w:type="gramEnd"/>
-      <w:r>
-        <w:rPr>
-          <w:sz w:val="24"/>
-          <w:szCs w:val="24"/>
-        </w:rPr>
-        <w:t>) -&gt; (C, n-F+1)</w:t>
+        <w:t>(F,C) -&gt; (C, n-F+1)</w:t>
       </w:r>
     </w:p>
     <w:p>
@@ -4707,23 +4578,7 @@
           <w:sz w:val="24"/>
           <w:szCs w:val="24"/>
         </w:rPr>
-        <w:t>(</w:t>
-      </w:r>
-      <w:proofErr w:type="gramStart"/>
-      <w:r>
-        <w:rPr>
-          <w:sz w:val="24"/>
-          <w:szCs w:val="24"/>
-        </w:rPr>
-        <w:t>F,C</w:t>
-      </w:r>
-      <w:proofErr w:type="gramEnd"/>
-      <w:r>
-        <w:rPr>
-          <w:sz w:val="24"/>
-          <w:szCs w:val="24"/>
-        </w:rPr>
-        <w:t xml:space="preserve">) </w:t>
+        <w:t xml:space="preserve">(F,C) </w:t>
       </w:r>
       <w:r>
         <w:rPr>
@@ -4775,23 +4630,7 @@
           <w:sz w:val="24"/>
           <w:szCs w:val="24"/>
         </w:rPr>
-        <w:t>(</w:t>
-      </w:r>
-      <w:proofErr w:type="gramStart"/>
-      <w:r>
-        <w:rPr>
-          <w:sz w:val="24"/>
-          <w:szCs w:val="24"/>
-        </w:rPr>
-        <w:t>F,C</w:t>
-      </w:r>
-      <w:proofErr w:type="gramEnd"/>
-      <w:r>
-        <w:rPr>
-          <w:sz w:val="24"/>
-          <w:szCs w:val="24"/>
-        </w:rPr>
-        <w:t xml:space="preserve">) </w:t>
+        <w:t xml:space="preserve">(F,C) </w:t>
       </w:r>
       <w:r>
         <w:rPr>
@@ -4839,23 +4678,7 @@
           <w:sz w:val="24"/>
           <w:szCs w:val="24"/>
         </w:rPr>
-        <w:t>casilla en su forma original (</w:t>
-      </w:r>
-      <w:proofErr w:type="gramStart"/>
-      <w:r>
-        <w:rPr>
-          <w:sz w:val="24"/>
-          <w:szCs w:val="24"/>
-        </w:rPr>
-        <w:t>F,C</w:t>
-      </w:r>
-      <w:proofErr w:type="gramEnd"/>
-      <w:r>
-        <w:rPr>
-          <w:sz w:val="24"/>
-          <w:szCs w:val="24"/>
-        </w:rPr>
-        <w:t>)</w:t>
+        <w:t>casilla en su forma original (F,C)</w:t>
       </w:r>
       <w:r>
         <w:rPr>
@@ -4883,23 +4706,7 @@
           <w:sz w:val="24"/>
           <w:szCs w:val="24"/>
         </w:rPr>
-        <w:t>Fila asociada a un valor: ((V-</w:t>
-      </w:r>
-      <w:proofErr w:type="gramStart"/>
-      <w:r>
-        <w:rPr>
-          <w:sz w:val="24"/>
-          <w:szCs w:val="24"/>
-        </w:rPr>
-        <w:t>1)/</w:t>
-      </w:r>
-      <w:proofErr w:type="gramEnd"/>
-      <w:r>
-        <w:rPr>
-          <w:sz w:val="24"/>
-          <w:szCs w:val="24"/>
-        </w:rPr>
-        <w:t>/n)+1  |  (V//n)+1</w:t>
+        <w:t>Fila asociada a un valor: ((V-1)//n)+1  |  (V//n)+1</w:t>
       </w:r>
     </w:p>
     <w:p>
@@ -4920,39 +4727,7 @@
           <w:sz w:val="24"/>
           <w:szCs w:val="24"/>
         </w:rPr>
-        <w:t xml:space="preserve">Columna asociada a un valor: </w:t>
-      </w:r>
-      <w:proofErr w:type="spellStart"/>
-      <w:r>
-        <w:rPr>
-          <w:sz w:val="24"/>
-          <w:szCs w:val="24"/>
-        </w:rPr>
-        <w:t>V%</w:t>
-      </w:r>
-      <w:proofErr w:type="gramStart"/>
-      <w:r>
-        <w:rPr>
-          <w:sz w:val="24"/>
-          <w:szCs w:val="24"/>
-        </w:rPr>
-        <w:t>n</w:t>
-      </w:r>
-      <w:proofErr w:type="spellEnd"/>
-      <w:r>
-        <w:rPr>
-          <w:sz w:val="24"/>
-          <w:szCs w:val="24"/>
-        </w:rPr>
-        <w:t xml:space="preserve">  |</w:t>
-      </w:r>
-      <w:proofErr w:type="gramEnd"/>
-      <w:r>
-        <w:rPr>
-          <w:sz w:val="24"/>
-          <w:szCs w:val="24"/>
-        </w:rPr>
-        <w:t xml:space="preserve">  (V+1)%n</w:t>
+        <w:t>Columna asociada a un valor: V%n  |  (V+1)%n</w:t>
       </w:r>
     </w:p>
     <w:p>
@@ -5037,7 +4812,21 @@
           <w:sz w:val="24"/>
           <w:szCs w:val="24"/>
         </w:rPr>
-        <w:t>Para dar solución al problema planteado es importante entender que significa cada comparación y cómo</w:t>
+        <w:t>Para dar solución al problem</w:t>
+      </w:r>
+      <w:r>
+        <w:rPr>
+          <w:sz w:val="24"/>
+          <w:szCs w:val="24"/>
+        </w:rPr>
+        <w:t>a</w:t>
+      </w:r>
+      <w:r>
+        <w:rPr>
+          <w:sz w:val="24"/>
+          <w:szCs w:val="24"/>
+        </w:rPr>
+        <w:t xml:space="preserve"> es importante entender que significa cada comparación y cómo</w:t>
       </w:r>
       <w:r>
         <w:rPr>
@@ -5072,7 +4861,21 @@
           <w:sz w:val="24"/>
           <w:szCs w:val="24"/>
         </w:rPr>
-        <w:t>y generan un conjunto de acciones a considerar:</w:t>
+        <w:t>y generan un conjunto de acciones</w:t>
+      </w:r>
+      <w:r>
+        <w:rPr>
+          <w:sz w:val="24"/>
+          <w:szCs w:val="24"/>
+        </w:rPr>
+        <w:t xml:space="preserve"> para resolver un par de matrices</w:t>
+      </w:r>
+      <w:r>
+        <w:rPr>
+          <w:sz w:val="24"/>
+          <w:szCs w:val="24"/>
+        </w:rPr>
+        <w:t>:</w:t>
       </w:r>
     </w:p>
     <w:p>
@@ -5265,16 +5068,11 @@
                               <w:t>y</w:t>
                             </w:r>
                             <w:r>
-                              <w:t xml:space="preserve"> C&lt;</w:t>
-                            </w:r>
-                            <w:proofErr w:type="gramStart"/>
-                            <w:r>
-                              <w:t>=</w:t>
+                              <w:t xml:space="preserve"> C&lt;=</w:t>
                             </w:r>
                             <w:r>
                               <w:t>(</w:t>
                             </w:r>
-                            <w:proofErr w:type="gramEnd"/>
                             <w:r>
                               <w:t>n/2 +1</w:t>
                             </w:r>
@@ -5339,14 +5137,12 @@
                               </w:tabs>
                               <w:spacing w:line="254" w:lineRule="auto"/>
                             </w:pPr>
-                            <w:proofErr w:type="gramStart"/>
                             <w:r>
                               <w:t>C&gt;</w:t>
                             </w:r>
                             <w:r>
                               <w:t>(</w:t>
                             </w:r>
-                            <w:proofErr w:type="gramEnd"/>
                             <w:r>
                               <w:t>n/2 +1</w:t>
                             </w:r>
@@ -5480,16 +5276,11 @@
                         <w:t>y</w:t>
                       </w:r>
                       <w:r>
-                        <w:t xml:space="preserve"> C&lt;</w:t>
-                      </w:r>
-                      <w:proofErr w:type="gramStart"/>
-                      <w:r>
-                        <w:t>=</w:t>
+                        <w:t xml:space="preserve"> C&lt;=</w:t>
                       </w:r>
                       <w:r>
                         <w:t>(</w:t>
                       </w:r>
-                      <w:proofErr w:type="gramEnd"/>
                       <w:r>
                         <w:t>n/2 +1</w:t>
                       </w:r>
@@ -5554,14 +5345,12 @@
                         </w:tabs>
                         <w:spacing w:line="254" w:lineRule="auto"/>
                       </w:pPr>
-                      <w:proofErr w:type="gramStart"/>
                       <w:r>
                         <w:t>C&gt;</w:t>
                       </w:r>
                       <w:r>
                         <w:t>(</w:t>
                       </w:r>
-                      <w:proofErr w:type="gramEnd"/>
                       <w:r>
                         <w:t>n/2 +1</w:t>
                       </w:r>
@@ -6660,14 +6449,7 @@
                               <w:rPr>
                                 <w:lang w:val="es-MX"/>
                               </w:rPr>
-                              <w:t>F</w:t>
-                            </w:r>
-                            <w:proofErr w:type="gramStart"/>
-                            <w:r>
-                              <w:rPr>
-                                <w:lang w:val="es-MX"/>
-                              </w:rPr>
-                              <w:t>&gt;</w:t>
+                              <w:t>F&gt;</w:t>
                             </w:r>
                             <w:r>
                               <w:rPr>
@@ -6675,7 +6457,6 @@
                               </w:rPr>
                               <w:t>(</w:t>
                             </w:r>
-                            <w:proofErr w:type="gramEnd"/>
                             <w:r>
                               <w:rPr>
                                 <w:lang w:val="es-MX"/>
@@ -6736,11 +6517,9 @@
                             <w:r>
                               <w:t>F&lt;</w:t>
                             </w:r>
-                            <w:proofErr w:type="gramStart"/>
                             <w:r>
                               <w:t>=(</w:t>
                             </w:r>
-                            <w:proofErr w:type="gramEnd"/>
                             <w:r>
                               <w:t>n/2</w:t>
                             </w:r>
@@ -6799,15 +6578,7 @@
                               <w:t xml:space="preserve">Si </w:t>
                             </w:r>
                             <w:r>
-                              <w:t>C=</w:t>
-                            </w:r>
-                            <w:proofErr w:type="gramStart"/>
-                            <w:r>
-                              <w:t>1  F</w:t>
-                            </w:r>
-                            <w:proofErr w:type="gramEnd"/>
-                            <w:r>
-                              <w:t>&gt;</w:t>
+                              <w:t>C=1  F&gt;</w:t>
                             </w:r>
                             <w:r>
                               <w:t>(</w:t>
@@ -6838,16 +6609,11 @@
                               <w:t xml:space="preserve">Si </w:t>
                             </w:r>
                             <w:r>
-                              <w:t>F&lt;</w:t>
-                            </w:r>
-                            <w:proofErr w:type="gramStart"/>
-                            <w:r>
-                              <w:t>=</w:t>
+                              <w:t>F&lt;=</w:t>
                             </w:r>
                             <w:r>
                               <w:t>(</w:t>
                             </w:r>
-                            <w:proofErr w:type="gramEnd"/>
                             <w:r>
                               <w:t>n/2 +1</w:t>
                             </w:r>
@@ -6946,14 +6712,7 @@
                         <w:rPr>
                           <w:lang w:val="es-MX"/>
                         </w:rPr>
-                        <w:t>F</w:t>
-                      </w:r>
-                      <w:proofErr w:type="gramStart"/>
-                      <w:r>
-                        <w:rPr>
-                          <w:lang w:val="es-MX"/>
-                        </w:rPr>
-                        <w:t>&gt;</w:t>
+                        <w:t>F&gt;</w:t>
                       </w:r>
                       <w:r>
                         <w:rPr>
@@ -6961,7 +6720,6 @@
                         </w:rPr>
                         <w:t>(</w:t>
                       </w:r>
-                      <w:proofErr w:type="gramEnd"/>
                       <w:r>
                         <w:rPr>
                           <w:lang w:val="es-MX"/>
@@ -7022,11 +6780,9 @@
                       <w:r>
                         <w:t>F&lt;</w:t>
                       </w:r>
-                      <w:proofErr w:type="gramStart"/>
                       <w:r>
                         <w:t>=(</w:t>
                       </w:r>
-                      <w:proofErr w:type="gramEnd"/>
                       <w:r>
                         <w:t>n/2</w:t>
                       </w:r>
@@ -7085,15 +6841,7 @@
                         <w:t xml:space="preserve">Si </w:t>
                       </w:r>
                       <w:r>
-                        <w:t>C=</w:t>
-                      </w:r>
-                      <w:proofErr w:type="gramStart"/>
-                      <w:r>
-                        <w:t>1  F</w:t>
-                      </w:r>
-                      <w:proofErr w:type="gramEnd"/>
-                      <w:r>
-                        <w:t>&gt;</w:t>
+                        <w:t>C=1  F&gt;</w:t>
                       </w:r>
                       <w:r>
                         <w:t>(</w:t>
@@ -7124,16 +6872,11 @@
                         <w:t xml:space="preserve">Si </w:t>
                       </w:r>
                       <w:r>
-                        <w:t>F&lt;</w:t>
-                      </w:r>
-                      <w:proofErr w:type="gramStart"/>
-                      <w:r>
-                        <w:t>=</w:t>
+                        <w:t>F&lt;=</w:t>
                       </w:r>
                       <w:r>
                         <w:t>(</w:t>
                       </w:r>
-                      <w:proofErr w:type="gramEnd"/>
                       <w:r>
                         <w:t>n/2 +1</w:t>
                       </w:r>
@@ -7588,7 +7331,7 @@
                               <w:rPr>
                                 <w:lang w:val="es-MX"/>
                               </w:rPr>
-                              <w:t>Verificar la dimensión de la primera matriz y cambiar la segunda matriz por una de igual dimensión que la primera.</w:t>
+                              <w:t>Aumentar la dimensión de la matriz de menor dimensión a la de mayor dimensión</w:t>
                             </w:r>
                           </w:p>
                           <w:p>
@@ -7707,7 +7450,7 @@
                         <w:rPr>
                           <w:lang w:val="es-MX"/>
                         </w:rPr>
-                        <w:t>Verificar la dimensión de la primera matriz y cambiar la segunda matriz por una de igual dimensión que la primera.</w:t>
+                        <w:t>Aumentar la dimensión de la matriz de menor dimensión a la de mayor dimensión</w:t>
                       </w:r>
                     </w:p>
                     <w:p>
@@ -8108,7 +7851,7 @@
         <w:tabs>
           <w:tab w:val="left" w:pos="2010"/>
         </w:tabs>
-        <w:spacing w:before="240" w:line="252" w:lineRule="auto"/>
+        <w:spacing w:line="252" w:lineRule="auto"/>
         <w:ind w:left="1068"/>
         <w:rPr>
           <w:sz w:val="24"/>
@@ -8121,13 +7864,6 @@
           <w:szCs w:val="24"/>
         </w:rPr>
         <w:lastRenderedPageBreak/>
-        <w:t xml:space="preserve">     </w:t>
-      </w:r>
-      <w:r>
-        <w:rPr>
-          <w:sz w:val="24"/>
-          <w:szCs w:val="24"/>
-        </w:rPr>
         <w:t>Módulo Matriz</w:t>
       </w:r>
     </w:p>
@@ -8151,16 +7887,16 @@
         <mc:AlternateContent>
           <mc:Choice Requires="wps">
             <w:drawing>
-              <wp:anchor distT="45720" distB="45720" distL="114300" distR="114300" simplePos="0" relativeHeight="251670528" behindDoc="0" locked="0" layoutInCell="1" allowOverlap="1" wp14:anchorId="107A0996" wp14:editId="3F45FAD0">
+              <wp:anchor distT="45720" distB="45720" distL="114300" distR="114300" simplePos="0" relativeHeight="251670528" behindDoc="0" locked="0" layoutInCell="1" allowOverlap="1" wp14:anchorId="107A0996" wp14:editId="7E430913">
                 <wp:simplePos x="0" y="0"/>
                 <wp:positionH relativeFrom="column">
-                  <wp:posOffset>605790</wp:posOffset>
+                  <wp:posOffset>610235</wp:posOffset>
                 </wp:positionH>
                 <wp:positionV relativeFrom="paragraph">
-                  <wp:posOffset>22225</wp:posOffset>
+                  <wp:posOffset>25400</wp:posOffset>
                 </wp:positionV>
-                <wp:extent cx="4838700" cy="3874770"/>
-                <wp:effectExtent l="0" t="0" r="19050" b="20320"/>
+                <wp:extent cx="4838700" cy="1977390"/>
+                <wp:effectExtent l="0" t="0" r="19050" b="22860"/>
                 <wp:wrapSquare wrapText="bothSides"/>
                 <wp:docPr id="1296999729" name="Cuadro de texto 2"/>
                 <wp:cNvGraphicFramePr>
@@ -8175,7 +7911,7 @@
                       <wps:spPr bwMode="auto">
                         <a:xfrm>
                           <a:off x="0" y="0"/>
-                          <a:ext cx="4838700" cy="3874770"/>
+                          <a:ext cx="4838700" cy="1977390"/>
                         </a:xfrm>
                         <a:prstGeom prst="rect">
                           <a:avLst/>
@@ -8439,7 +8175,7 @@
                         </w:txbxContent>
                       </wps:txbx>
                       <wps:bodyPr rot="0" vert="horz" wrap="square" lIns="91440" tIns="45720" rIns="91440" bIns="45720" anchor="t" anchorCtr="0">
-                        <a:spAutoFit/>
+                        <a:noAutofit/>
                       </wps:bodyPr>
                     </wps:wsp>
                   </a:graphicData>
@@ -8448,15 +8184,15 @@
                   <wp14:pctWidth>0</wp14:pctWidth>
                 </wp14:sizeRelH>
                 <wp14:sizeRelV relativeFrom="margin">
-                  <wp14:pctHeight>20000</wp14:pctHeight>
+                  <wp14:pctHeight>0</wp14:pctHeight>
                 </wp14:sizeRelV>
               </wp:anchor>
             </w:drawing>
           </mc:Choice>
           <mc:Fallback>
             <w:pict>
-              <v:shape w14:anchorId="107A0996" id="_x0000_s1037" type="#_x0000_t202" style="position:absolute;margin-left:47.7pt;margin-top:1.75pt;width:381pt;height:305.1pt;z-index:251670528;visibility:visible;mso-wrap-style:square;mso-width-percent:0;mso-height-percent:200;mso-wrap-distance-left:9pt;mso-wrap-distance-top:3.6pt;mso-wrap-distance-right:9pt;mso-wrap-distance-bottom:3.6pt;mso-position-horizontal:absolute;mso-position-horizontal-relative:text;mso-position-vertical:absolute;mso-position-vertical-relative:text;mso-width-percent:0;mso-height-percent:200;mso-width-relative:margin;mso-height-relative:margin;v-text-anchor:top" o:gfxdata="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">
-                <v:textbox style="mso-fit-shape-to-text:t">
+              <v:shape w14:anchorId="107A0996" id="_x0000_s1037" type="#_x0000_t202" style="position:absolute;margin-left:48.05pt;margin-top:2pt;width:381pt;height:155.7pt;z-index:251670528;visibility:visible;mso-wrap-style:square;mso-width-percent:0;mso-height-percent:0;mso-wrap-distance-left:9pt;mso-wrap-distance-top:3.6pt;mso-wrap-distance-right:9pt;mso-wrap-distance-bottom:3.6pt;mso-position-horizontal:absolute;mso-position-horizontal-relative:text;mso-position-vertical:absolute;mso-position-vertical-relative:text;mso-width-percent:0;mso-height-percent:0;mso-width-relative:margin;mso-height-relative:margin;v-text-anchor:top" o:gfxdata="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">
+                <v:textbox>
                   <w:txbxContent>
                     <w:p>
                       <w:pPr>
@@ -8782,12 +8518,48 @@
     </w:p>
     <w:p>
       <w:pPr>
+        <w:pStyle w:val="Prrafodelista"/>
         <w:tabs>
           <w:tab w:val="left" w:pos="2010"/>
         </w:tabs>
-        <w:spacing w:before="240" w:line="252" w:lineRule="auto"/>
+        <w:spacing w:line="252" w:lineRule="auto"/>
         <w:ind w:left="1068"/>
         <w:rPr>
+          <w:b/>
+          <w:bCs/>
+          <w:sz w:val="24"/>
+          <w:szCs w:val="24"/>
+        </w:rPr>
+      </w:pPr>
+    </w:p>
+    <w:p>
+      <w:pPr>
+        <w:pStyle w:val="Prrafodelista"/>
+        <w:tabs>
+          <w:tab w:val="left" w:pos="2010"/>
+        </w:tabs>
+        <w:spacing w:line="252" w:lineRule="auto"/>
+        <w:ind w:left="1068"/>
+        <w:rPr>
+          <w:sz w:val="24"/>
+          <w:szCs w:val="24"/>
+        </w:rPr>
+      </w:pPr>
+      <w:r>
+        <w:rPr>
+          <w:sz w:val="24"/>
+          <w:szCs w:val="24"/>
+        </w:rPr>
+        <w:t>Módulo Cerradura</w:t>
+      </w:r>
+    </w:p>
+    <w:p>
+      <w:pPr>
+        <w:tabs>
+          <w:tab w:val="left" w:pos="2010"/>
+        </w:tabs>
+        <w:spacing w:line="252" w:lineRule="auto"/>
+        <w:rPr>
           <w:sz w:val="24"/>
           <w:szCs w:val="24"/>
         </w:rPr>
@@ -8795,22 +8567,20 @@
       <w:r>
         <w:rPr>
           <w:noProof/>
-          <w:sz w:val="24"/>
-          <w:szCs w:val="24"/>
         </w:rPr>
         <mc:AlternateContent>
           <mc:Choice Requires="wps">
             <w:drawing>
-              <wp:anchor distT="45720" distB="45720" distL="114300" distR="114300" simplePos="0" relativeHeight="251672576" behindDoc="0" locked="0" layoutInCell="1" allowOverlap="1" wp14:anchorId="41F8C8E9" wp14:editId="17834422">
+              <wp:anchor distT="45720" distB="45720" distL="114300" distR="114300" simplePos="0" relativeHeight="251672576" behindDoc="0" locked="0" layoutInCell="1" allowOverlap="1" wp14:anchorId="41F8C8E9" wp14:editId="0AD42973">
                 <wp:simplePos x="0" y="0"/>
                 <wp:positionH relativeFrom="column">
-                  <wp:posOffset>577215</wp:posOffset>
+                  <wp:posOffset>535955</wp:posOffset>
                 </wp:positionH>
                 <wp:positionV relativeFrom="paragraph">
-                  <wp:posOffset>300990</wp:posOffset>
+                  <wp:posOffset>17706</wp:posOffset>
                 </wp:positionV>
-                <wp:extent cx="4895850" cy="1404620"/>
-                <wp:effectExtent l="0" t="0" r="19050" b="10795"/>
+                <wp:extent cx="4895850" cy="1551940"/>
+                <wp:effectExtent l="0" t="0" r="19050" b="10160"/>
                 <wp:wrapSquare wrapText="bothSides"/>
                 <wp:docPr id="227542619" name="Cuadro de texto 2"/>
                 <wp:cNvGraphicFramePr>
@@ -8825,7 +8595,7 @@
                       <wps:spPr bwMode="auto">
                         <a:xfrm>
                           <a:off x="0" y="0"/>
-                          <a:ext cx="4895850" cy="1404620"/>
+                          <a:ext cx="4895850" cy="1551940"/>
                         </a:xfrm>
                         <a:prstGeom prst="rect">
                           <a:avLst/>
@@ -8915,7 +8685,15 @@
                                 <w:szCs w:val="24"/>
                                 <w:lang w:val="es-MX"/>
                               </w:rPr>
-                              <w:t xml:space="preserve"> de las matrices de la cerradura.</w:t>
+                              <w:t xml:space="preserve"> de las matrices</w:t>
+                            </w:r>
+                            <w:r>
+                              <w:rPr>
+                                <w:sz w:val="24"/>
+                                <w:szCs w:val="24"/>
+                                <w:lang w:val="es-MX"/>
+                              </w:rPr>
+                              <w:t>.</w:t>
                             </w:r>
                           </w:p>
                           <w:p>
@@ -8936,29 +8714,76 @@
                                 <w:szCs w:val="24"/>
                                 <w:lang w:val="es-MX"/>
                               </w:rPr>
-                              <w:t xml:space="preserve">Función para obtener </w:t>
-                            </w:r>
+                              <w:t>Función para obtener la diferencia entre la fila y columna de dos matrices de dimensiones diferentes</w:t>
+                            </w:r>
+                          </w:p>
+                          <w:p>
+                            <w:pPr>
+                              <w:pStyle w:val="Prrafodelista"/>
+                              <w:numPr>
+                                <w:ilvl w:val="0"/>
+                                <w:numId w:val="23"/>
+                              </w:numPr>
+                              <w:rPr>
+                                <w:sz w:val="24"/>
+                                <w:szCs w:val="24"/>
+                              </w:rPr>
+                            </w:pPr>
                             <w:r>
                               <w:rPr>
                                 <w:sz w:val="24"/>
                                 <w:szCs w:val="24"/>
                                 <w:lang w:val="es-MX"/>
                               </w:rPr>
-                              <w:t>la cantidad de matrices necesarias de cerradura</w:t>
-                            </w:r>
+                              <w:t>Función para igualar la rotación de la segunda matriz al de la primera.</w:t>
+                            </w:r>
+                          </w:p>
+                          <w:p>
+                            <w:pPr>
+                              <w:pStyle w:val="Prrafodelista"/>
+                              <w:numPr>
+                                <w:ilvl w:val="0"/>
+                                <w:numId w:val="23"/>
+                              </w:numPr>
+                              <w:rPr>
+                                <w:sz w:val="24"/>
+                                <w:szCs w:val="24"/>
+                              </w:rPr>
+                            </w:pPr>
                             <w:r>
                               <w:rPr>
                                 <w:sz w:val="24"/>
                                 <w:szCs w:val="24"/>
                                 <w:lang w:val="es-MX"/>
                               </w:rPr>
-                              <w:t>.</w:t>
+                              <w:t>Función para reemplazar una matriz por otra de dimensión ajustable.</w:t>
+                            </w:r>
+                          </w:p>
+                          <w:p>
+                            <w:pPr>
+                              <w:pStyle w:val="Prrafodelista"/>
+                              <w:numPr>
+                                <w:ilvl w:val="0"/>
+                                <w:numId w:val="23"/>
+                              </w:numPr>
+                              <w:rPr>
+                                <w:sz w:val="24"/>
+                                <w:szCs w:val="24"/>
+                              </w:rPr>
+                            </w:pPr>
+                            <w:r>
+                              <w:rPr>
+                                <w:sz w:val="24"/>
+                                <w:szCs w:val="24"/>
+                                <w:lang w:val="es-MX"/>
+                              </w:rPr>
+                              <w:t>Función para eliminar la cerradura.</w:t>
                             </w:r>
                           </w:p>
                         </w:txbxContent>
                       </wps:txbx>
                       <wps:bodyPr rot="0" vert="horz" wrap="square" lIns="91440" tIns="45720" rIns="91440" bIns="45720" anchor="t" anchorCtr="0">
-                        <a:spAutoFit/>
+                        <a:noAutofit/>
                       </wps:bodyPr>
                     </wps:wsp>
                   </a:graphicData>
@@ -8967,15 +8792,15 @@
                   <wp14:pctWidth>0</wp14:pctWidth>
                 </wp14:sizeRelH>
                 <wp14:sizeRelV relativeFrom="margin">
-                  <wp14:pctHeight>20000</wp14:pctHeight>
+                  <wp14:pctHeight>0</wp14:pctHeight>
                 </wp14:sizeRelV>
               </wp:anchor>
             </w:drawing>
           </mc:Choice>
           <mc:Fallback>
             <w:pict>
-              <v:shape w14:anchorId="41F8C8E9" id="_x0000_s1038" type="#_x0000_t202" style="position:absolute;left:0;text-align:left;margin-left:45.45pt;margin-top:23.7pt;width:385.5pt;height:110.6pt;z-index:251672576;visibility:visible;mso-wrap-style:square;mso-width-percent:0;mso-height-percent:200;mso-wrap-distance-left:9pt;mso-wrap-distance-top:3.6pt;mso-wrap-distance-right:9pt;mso-wrap-distance-bottom:3.6pt;mso-position-horizontal:absolute;mso-position-horizontal-relative:text;mso-position-vertical:absolute;mso-position-vertical-relative:text;mso-width-percent:0;mso-height-percent:200;mso-width-relative:margin;mso-height-relative:margin;v-text-anchor:top" o:gfxdata="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">
-                <v:textbox style="mso-fit-shape-to-text:t">
+              <v:shape w14:anchorId="41F8C8E9" id="_x0000_s1038" type="#_x0000_t202" style="position:absolute;margin-left:42.2pt;margin-top:1.4pt;width:385.5pt;height:122.2pt;z-index:251672576;visibility:visible;mso-wrap-style:square;mso-width-percent:0;mso-height-percent:0;mso-wrap-distance-left:9pt;mso-wrap-distance-top:3.6pt;mso-wrap-distance-right:9pt;mso-wrap-distance-bottom:3.6pt;mso-position-horizontal:absolute;mso-position-horizontal-relative:text;mso-position-vertical:absolute;mso-position-vertical-relative:text;mso-width-percent:0;mso-height-percent:0;mso-width-relative:margin;mso-height-relative:margin;v-text-anchor:top" o:gfxdata="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">
+                <v:textbox>
                   <w:txbxContent>
                     <w:p>
                       <w:pPr>
@@ -9048,7 +8873,15 @@
                           <w:szCs w:val="24"/>
                           <w:lang w:val="es-MX"/>
                         </w:rPr>
-                        <w:t xml:space="preserve"> de las matrices de la cerradura.</w:t>
+                        <w:t xml:space="preserve"> de las matrices</w:t>
+                      </w:r>
+                      <w:r>
+                        <w:rPr>
+                          <w:sz w:val="24"/>
+                          <w:szCs w:val="24"/>
+                          <w:lang w:val="es-MX"/>
+                        </w:rPr>
+                        <w:t>.</w:t>
                       </w:r>
                     </w:p>
                     <w:p>
@@ -9069,23 +8902,70 @@
                           <w:szCs w:val="24"/>
                           <w:lang w:val="es-MX"/>
                         </w:rPr>
-                        <w:t xml:space="preserve">Función para obtener </w:t>
-                      </w:r>
+                        <w:t>Función para obtener la diferencia entre la fila y columna de dos matrices de dimensiones diferentes</w:t>
+                      </w:r>
+                    </w:p>
+                    <w:p>
+                      <w:pPr>
+                        <w:pStyle w:val="Prrafodelista"/>
+                        <w:numPr>
+                          <w:ilvl w:val="0"/>
+                          <w:numId w:val="23"/>
+                        </w:numPr>
+                        <w:rPr>
+                          <w:sz w:val="24"/>
+                          <w:szCs w:val="24"/>
+                        </w:rPr>
+                      </w:pPr>
                       <w:r>
                         <w:rPr>
                           <w:sz w:val="24"/>
                           <w:szCs w:val="24"/>
                           <w:lang w:val="es-MX"/>
                         </w:rPr>
-                        <w:t>la cantidad de matrices necesarias de cerradura</w:t>
-                      </w:r>
+                        <w:t>Función para igualar la rotación de la segunda matriz al de la primera.</w:t>
+                      </w:r>
+                    </w:p>
+                    <w:p>
+                      <w:pPr>
+                        <w:pStyle w:val="Prrafodelista"/>
+                        <w:numPr>
+                          <w:ilvl w:val="0"/>
+                          <w:numId w:val="23"/>
+                        </w:numPr>
+                        <w:rPr>
+                          <w:sz w:val="24"/>
+                          <w:szCs w:val="24"/>
+                        </w:rPr>
+                      </w:pPr>
                       <w:r>
                         <w:rPr>
                           <w:sz w:val="24"/>
                           <w:szCs w:val="24"/>
                           <w:lang w:val="es-MX"/>
                         </w:rPr>
-                        <w:t>.</w:t>
+                        <w:t>Función para reemplazar una matriz por otra de dimensión ajustable.</w:t>
+                      </w:r>
+                    </w:p>
+                    <w:p>
+                      <w:pPr>
+                        <w:pStyle w:val="Prrafodelista"/>
+                        <w:numPr>
+                          <w:ilvl w:val="0"/>
+                          <w:numId w:val="23"/>
+                        </w:numPr>
+                        <w:rPr>
+                          <w:sz w:val="24"/>
+                          <w:szCs w:val="24"/>
+                        </w:rPr>
+                      </w:pPr>
+                      <w:r>
+                        <w:rPr>
+                          <w:sz w:val="24"/>
+                          <w:szCs w:val="24"/>
+                          <w:lang w:val="es-MX"/>
+                        </w:rPr>
+                        <w:t>Función para eliminar la cerradura.</w:t>
                       </w:r>
                     </w:p>
                   </w:txbxContent>
@@ -9096,25 +8976,6 @@
           </mc:Fallback>
         </mc:AlternateContent>
       </w:r>
-      <w:r>
-        <w:rPr>
-          <w:sz w:val="24"/>
-          <w:szCs w:val="24"/>
-        </w:rPr>
-        <w:t xml:space="preserve">      Módulo Cerradura</w:t>
-      </w:r>
-    </w:p>
-    <w:p>
-      <w:pPr>
-        <w:tabs>
-          <w:tab w:val="left" w:pos="2010"/>
-        </w:tabs>
-        <w:spacing w:line="252" w:lineRule="auto"/>
-        <w:rPr>
-          <w:sz w:val="24"/>
-          <w:szCs w:val="24"/>
-        </w:rPr>
-      </w:pPr>
     </w:p>
     <w:p>
       <w:pPr>
@@ -9183,6 +9044,50 @@
         </w:rPr>
         <w:t xml:space="preserve"> Implementar funciones para validar una regla de apertura sobre una cerradura</w:t>
       </w:r>
+      <w:r>
+        <w:rPr>
+          <w:sz w:val="24"/>
+          <w:szCs w:val="24"/>
+        </w:rPr>
+        <w:t xml:space="preserve"> | </w:t>
+      </w:r>
+      <w:r>
+        <w:rPr>
+          <w:b/>
+          <w:bCs/>
+          <w:sz w:val="24"/>
+          <w:szCs w:val="24"/>
+        </w:rPr>
+        <w:t>[60%]</w:t>
+      </w:r>
+      <w:r>
+        <w:rPr>
+          <w:sz w:val="24"/>
+          <w:szCs w:val="24"/>
+        </w:rPr>
+        <w:t xml:space="preserve"> Desarrollar un módulo para que, a partir de una regla, se genere al menos una</w:t>
+      </w:r>
+      <w:r>
+        <w:rPr>
+          <w:sz w:val="24"/>
+          <w:szCs w:val="24"/>
+        </w:rPr>
+        <w:t xml:space="preserve"> </w:t>
+      </w:r>
+      <w:r>
+        <w:rPr>
+          <w:sz w:val="24"/>
+          <w:szCs w:val="24"/>
+        </w:rPr>
+        <w:t>configuración de cerradura que se pueda abrir con dicha regla.</w:t>
+      </w:r>
+      <w:r>
+        <w:rPr>
+          <w:sz w:val="24"/>
+          <w:szCs w:val="24"/>
+        </w:rPr>
+        <w:cr/>
+      </w:r>
     </w:p>
     <w:p>
       <w:pPr>
@@ -9197,42 +9102,12 @@
           <w:szCs w:val="24"/>
         </w:rPr>
       </w:pPr>
-    </w:p>
-    <w:p>
-      <w:pPr>
-        <w:pStyle w:val="Prrafodelista"/>
-        <w:tabs>
-          <w:tab w:val="left" w:pos="2010"/>
-        </w:tabs>
-        <w:spacing w:before="240" w:line="252" w:lineRule="auto"/>
-        <w:ind w:left="1068"/>
-        <w:rPr>
-          <w:sz w:val="24"/>
-          <w:szCs w:val="24"/>
-        </w:rPr>
-      </w:pPr>
-      <w:r>
-        <w:rPr>
-          <w:sz w:val="24"/>
-          <w:szCs w:val="24"/>
-        </w:rPr>
-        <w:t xml:space="preserve">Módulo </w:t>
-      </w:r>
-      <w:proofErr w:type="spellStart"/>
-      <w:r>
-        <w:rPr>
-          <w:sz w:val="24"/>
-          <w:szCs w:val="24"/>
-        </w:rPr>
-        <w:t>FuncionesComprobación</w:t>
-      </w:r>
-      <w:proofErr w:type="spellEnd"/>
-      <w:r>
-        <w:rPr>
-          <w:sz w:val="24"/>
-          <w:szCs w:val="24"/>
-        </w:rPr>
-        <w:t>.</w:t>
+      <w:r>
+        <w:rPr>
+          <w:sz w:val="24"/>
+          <w:szCs w:val="24"/>
+        </w:rPr>
+        <w:t>Módulo FuncionesComprobación.</w:t>
       </w:r>
     </w:p>
     <w:p>
@@ -9253,16 +9128,16 @@
         <mc:AlternateContent>
           <mc:Choice Requires="wps">
             <w:drawing>
-              <wp:anchor distT="45720" distB="45720" distL="114300" distR="114300" simplePos="0" relativeHeight="251680768" behindDoc="0" locked="0" layoutInCell="1" allowOverlap="1" wp14:anchorId="3ADDA881" wp14:editId="785AA979">
+              <wp:anchor distT="45720" distB="45720" distL="114300" distR="114300" simplePos="0" relativeHeight="251680768" behindDoc="0" locked="0" layoutInCell="1" allowOverlap="1" wp14:anchorId="3ADDA881" wp14:editId="5435B81F">
                 <wp:simplePos x="0" y="0"/>
                 <wp:positionH relativeFrom="margin">
-                  <wp:posOffset>602689</wp:posOffset>
+                  <wp:posOffset>599440</wp:posOffset>
                 </wp:positionH>
                 <wp:positionV relativeFrom="paragraph">
-                  <wp:posOffset>32385</wp:posOffset>
+                  <wp:posOffset>35560</wp:posOffset>
                 </wp:positionV>
-                <wp:extent cx="4848225" cy="733425"/>
-                <wp:effectExtent l="0" t="0" r="28575" b="28575"/>
+                <wp:extent cx="4848225" cy="520700"/>
+                <wp:effectExtent l="0" t="0" r="28575" b="12700"/>
                 <wp:wrapSquare wrapText="bothSides"/>
                 <wp:docPr id="1917616188" name="Cuadro de texto 2"/>
                 <wp:cNvGraphicFramePr>
@@ -9277,7 +9152,7 @@
                       <wps:spPr bwMode="auto">
                         <a:xfrm>
                           <a:off x="0" y="0"/>
-                          <a:ext cx="4848225" cy="733425"/>
+                          <a:ext cx="4848225" cy="520700"/>
                         </a:xfrm>
                         <a:prstGeom prst="rect">
                           <a:avLst/>
@@ -9335,23 +9210,14 @@
                                 <w:sz w:val="24"/>
                                 <w:szCs w:val="24"/>
                               </w:rPr>
-                              <w:t xml:space="preserve">Función que determina el camino a seguir dependiendo de la comparación entre dos matrices. (Esta va dentro de un </w:t>
-                            </w:r>
-                            <w:proofErr w:type="spellStart"/>
+                              <w:t xml:space="preserve">Función que </w:t>
+                            </w:r>
                             <w:r>
                               <w:rPr>
                                 <w:sz w:val="24"/>
                                 <w:szCs w:val="24"/>
                               </w:rPr>
-                              <w:t>for</w:t>
-                            </w:r>
-                            <w:proofErr w:type="spellEnd"/>
-                            <w:r>
-                              <w:rPr>
-                                <w:sz w:val="24"/>
-                                <w:szCs w:val="24"/>
-                              </w:rPr>
-                              <w:t>)</w:t>
+                              <w:t>realiza los cambios a la cerradura.</w:t>
                             </w:r>
                           </w:p>
                         </w:txbxContent>
@@ -9373,7 +9239,7 @@
           </mc:Choice>
           <mc:Fallback>
             <w:pict>
-              <v:shape w14:anchorId="3ADDA881" id="_x0000_s1039" type="#_x0000_t202" style="position:absolute;margin-left:47.45pt;margin-top:2.55pt;width:381.75pt;height:57.75pt;z-index:251680768;visibility:visible;mso-wrap-style:square;mso-width-percent:0;mso-height-percent:0;mso-wrap-distance-left:9pt;mso-wrap-distance-top:3.6pt;mso-wrap-distance-right:9pt;mso-wrap-distance-bottom:3.6pt;mso-position-horizontal:absolute;mso-position-horizontal-relative:margin;mso-position-vertical:absolute;mso-position-vertical-relative:text;mso-width-percent:0;mso-height-percent:0;mso-width-relative:margin;mso-height-relative:margin;v-text-anchor:top" o:gfxdata="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">
+              <v:shape w14:anchorId="3ADDA881" id="_x0000_s1039" type="#_x0000_t202" style="position:absolute;margin-left:47.2pt;margin-top:2.8pt;width:381.75pt;height:41pt;z-index:251680768;visibility:visible;mso-wrap-style:square;mso-width-percent:0;mso-height-percent:0;mso-wrap-distance-left:9pt;mso-wrap-distance-top:3.6pt;mso-wrap-distance-right:9pt;mso-wrap-distance-bottom:3.6pt;mso-position-horizontal:absolute;mso-position-horizontal-relative:margin;mso-position-vertical:absolute;mso-position-vertical-relative:text;mso-width-percent:0;mso-height-percent:0;mso-width-relative:margin;mso-height-relative:margin;v-text-anchor:top" o:gfxdata="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">
                 <v:textbox>
                   <w:txbxContent>
                     <w:p>
@@ -9415,23 +9281,14 @@
                           <w:sz w:val="24"/>
                           <w:szCs w:val="24"/>
                         </w:rPr>
-                        <w:t xml:space="preserve">Función que determina el camino a seguir dependiendo de la comparación entre dos matrices. (Esta va dentro de un </w:t>
-                      </w:r>
-                      <w:proofErr w:type="spellStart"/>
+                        <w:t xml:space="preserve">Función que </w:t>
+                      </w:r>
                       <w:r>
                         <w:rPr>
                           <w:sz w:val="24"/>
                           <w:szCs w:val="24"/>
                         </w:rPr>
-                        <w:t>for</w:t>
-                      </w:r>
-                      <w:proofErr w:type="spellEnd"/>
-                      <w:r>
-                        <w:rPr>
-                          <w:sz w:val="24"/>
-                          <w:szCs w:val="24"/>
-                        </w:rPr>
-                        <w:t>)</w:t>
+                        <w:t>realiza los cambios a la cerradura.</w:t>
                       </w:r>
                     </w:p>
                   </w:txbxContent>
@@ -9482,39 +9339,19 @@
           <w:szCs w:val="40"/>
         </w:rPr>
       </w:pPr>
-    </w:p>
-    <w:p>
-      <w:pPr>
+      <w:r>
         <w:rPr>
           <w:b/>
           <w:bCs/>
           <w:sz w:val="40"/>
           <w:szCs w:val="40"/>
         </w:rPr>
-      </w:pPr>
+        <w:lastRenderedPageBreak/>
+        <w:t>Detección de Problemas</w:t>
+      </w:r>
     </w:p>
     <w:p>
       <w:pPr>
-        <w:rPr>
-          <w:b/>
-          <w:bCs/>
-          <w:sz w:val="40"/>
-          <w:szCs w:val="40"/>
-        </w:rPr>
-      </w:pPr>
-      <w:r>
-        <w:rPr>
-          <w:b/>
-          <w:bCs/>
-          <w:sz w:val="40"/>
-          <w:szCs w:val="40"/>
-        </w:rPr>
-        <w:lastRenderedPageBreak/>
-        <w:t>Detección de Problemas</w:t>
-      </w:r>
-    </w:p>
-    <w:p>
-      <w:pPr>
         <w:pStyle w:val="Prrafodelista"/>
         <w:ind w:left="708"/>
         <w:rPr>
@@ -9527,21 +9364,7 @@
           <w:sz w:val="24"/>
           <w:szCs w:val="24"/>
         </w:rPr>
-        <w:t xml:space="preserve">En el análisis del programa nos encontramos con los </w:t>
-      </w:r>
-      <w:r>
-        <w:rPr>
-          <w:sz w:val="24"/>
-          <w:szCs w:val="24"/>
-        </w:rPr>
-        <w:t>siguientes problemas</w:t>
-      </w:r>
-      <w:r>
-        <w:rPr>
-          <w:sz w:val="24"/>
-          <w:szCs w:val="24"/>
-        </w:rPr>
-        <w:t>:</w:t>
+        <w:t>Durante el desarrollo del parcial se afrontaron los siguientes problemas:</w:t>
       </w:r>
     </w:p>
     <w:p>
@@ -9570,89 +9393,62 @@
           <w:sz w:val="24"/>
           <w:szCs w:val="24"/>
         </w:rPr>
-        <w:t xml:space="preserve">En el momento en el que se decidió realizar la creación de la cerradura, se decidió que esta se guardaría en un arreglo estático para tener </w:t>
-      </w:r>
-      <w:r>
-        <w:rPr>
-          <w:sz w:val="24"/>
-          <w:szCs w:val="24"/>
-        </w:rPr>
-        <w:t>más</w:t>
-      </w:r>
-      <w:r>
-        <w:rPr>
-          <w:sz w:val="24"/>
-          <w:szCs w:val="24"/>
-        </w:rPr>
-        <w:t xml:space="preserve"> facilidad de accesibilidad a sus datos</w:t>
-      </w:r>
-      <w:r>
-        <w:rPr>
-          <w:sz w:val="24"/>
-          <w:szCs w:val="24"/>
-        </w:rPr>
-        <w:t>,</w:t>
-      </w:r>
-      <w:r>
-        <w:rPr>
-          <w:sz w:val="24"/>
-          <w:szCs w:val="24"/>
-        </w:rPr>
-        <w:t xml:space="preserve"> </w:t>
-      </w:r>
-      <w:r>
-        <w:rPr>
-          <w:sz w:val="24"/>
-          <w:szCs w:val="24"/>
-        </w:rPr>
-        <w:t xml:space="preserve">por lo </w:t>
-      </w:r>
-      <w:r>
-        <w:rPr>
-          <w:sz w:val="24"/>
-          <w:szCs w:val="24"/>
-        </w:rPr>
-        <w:t>que,</w:t>
-      </w:r>
-      <w:r>
-        <w:rPr>
-          <w:sz w:val="24"/>
-          <w:szCs w:val="24"/>
-        </w:rPr>
-        <w:t xml:space="preserve"> si se deseaba guardar el arreglo</w:t>
-      </w:r>
-      <w:r>
-        <w:rPr>
-          <w:sz w:val="24"/>
-          <w:szCs w:val="24"/>
-        </w:rPr>
-        <w:t>,</w:t>
-      </w:r>
-      <w:r>
-        <w:rPr>
-          <w:sz w:val="24"/>
-          <w:szCs w:val="24"/>
-        </w:rPr>
-        <w:t xml:space="preserve"> se necesitaba saber específicamente cuantos componentes tenia este arreglo (en este caso de la cerradura serian cuantas </w:t>
-      </w:r>
-      <w:r>
-        <w:rPr>
-          <w:sz w:val="24"/>
-          <w:szCs w:val="24"/>
-        </w:rPr>
-        <w:t>matrices)</w:t>
-      </w:r>
-      <w:r>
-        <w:rPr>
-          <w:sz w:val="24"/>
-          <w:szCs w:val="24"/>
-        </w:rPr>
-        <w:t xml:space="preserve">. </w:t>
+        <w:t>Al momento de</w:t>
+      </w:r>
+      <w:r>
+        <w:rPr>
+          <w:sz w:val="24"/>
+          <w:szCs w:val="24"/>
+        </w:rPr>
+        <w:t xml:space="preserve"> crea</w:t>
+      </w:r>
+      <w:r>
+        <w:rPr>
+          <w:sz w:val="24"/>
+          <w:szCs w:val="24"/>
+        </w:rPr>
+        <w:t>r</w:t>
+      </w:r>
+      <w:r>
+        <w:rPr>
+          <w:sz w:val="24"/>
+          <w:szCs w:val="24"/>
+        </w:rPr>
+        <w:t xml:space="preserve"> la cerradura </w:t>
+      </w:r>
+      <w:r>
+        <w:rPr>
+          <w:sz w:val="24"/>
+          <w:szCs w:val="24"/>
+        </w:rPr>
+        <w:t xml:space="preserve">es necesario conocer cuantas comparaciones se van a realizar, </w:t>
+      </w:r>
+      <w:r>
+        <w:rPr>
+          <w:sz w:val="24"/>
+          <w:szCs w:val="24"/>
+        </w:rPr>
+        <w:t>e</w:t>
+      </w:r>
+      <w:r>
+        <w:rPr>
+          <w:sz w:val="24"/>
+          <w:szCs w:val="24"/>
+        </w:rPr>
+        <w:t>stas últimas se almacenarán en un arreglo estático cuya cantidad de elementos se debe definir previamente. El obtener la cantidad de elementos de este arreglo estático representa un problema debido a que</w:t>
+      </w:r>
+      <w:r>
+        <w:rPr>
+          <w:sz w:val="24"/>
+          <w:szCs w:val="24"/>
+        </w:rPr>
+        <w:t xml:space="preserve"> encontrar una forma de saber cuántas comparaciones se llevarán a cabo sin preguntarle directamente al usuario y al mismo tiempo utilizar la cantidad de memoria justa es complicado. </w:t>
       </w:r>
     </w:p>
     <w:p>
       <w:pPr>
         <w:pStyle w:val="Prrafodelista"/>
+        <w:ind w:left="1080"/>
         <w:rPr>
           <w:sz w:val="24"/>
           <w:szCs w:val="24"/>
@@ -9673,56 +9469,7 @@
           <w:sz w:val="24"/>
           <w:szCs w:val="24"/>
         </w:rPr>
-        <w:t xml:space="preserve">Después se </w:t>
-      </w:r>
-      <w:r>
-        <w:rPr>
-          <w:sz w:val="24"/>
-          <w:szCs w:val="24"/>
-        </w:rPr>
-        <w:t>optó</w:t>
-      </w:r>
-      <w:r>
-        <w:rPr>
-          <w:sz w:val="24"/>
-          <w:szCs w:val="24"/>
-        </w:rPr>
-        <w:t xml:space="preserve"> por la solución de dividir en partes la llave que ingresaba el usuario y preguntarle al usuario sobre las comparaciones a realizar, ya que, como se analizó anteriormente, el numero necesario de </w:t>
-      </w:r>
-      <w:r>
-        <w:rPr>
-          <w:sz w:val="24"/>
-          <w:szCs w:val="24"/>
-        </w:rPr>
-        <w:t>matrices para</w:t>
-      </w:r>
-      <w:r>
-        <w:rPr>
-          <w:sz w:val="24"/>
-          <w:szCs w:val="24"/>
-        </w:rPr>
-        <w:t xml:space="preserve"> la cerradura seria la cantidad de comparaciones </w:t>
-      </w:r>
-      <w:r>
-        <w:rPr>
-          <w:sz w:val="24"/>
-          <w:szCs w:val="24"/>
-        </w:rPr>
-        <w:t>más</w:t>
-      </w:r>
-      <w:r>
-        <w:rPr>
-          <w:sz w:val="24"/>
-          <w:szCs w:val="24"/>
-        </w:rPr>
-        <w:t xml:space="preserve"> </w:t>
-      </w:r>
-      <w:r>
-        <w:rPr>
-          <w:sz w:val="24"/>
-          <w:szCs w:val="24"/>
-        </w:rPr>
-        <w:t>uno</w:t>
+        <w:t>Una posible solución es crear un arreglo dinámico previamente definido con un numero considerable de espacios disponibles, pedirle al usuario las comparaciones (hasta que se ingrese un número diferente de 1, -1 y 0) y al mismo tiempo contarlas, después se crea un nuevo arreglo dinámico con la cantidad exacta</w:t>
       </w:r>
       <w:r>
         <w:rPr>
@@ -9731,6 +9478,25 @@
         </w:rPr>
         <w:t>.</w:t>
       </w:r>
+    </w:p>
+    <w:p>
+      <w:pPr>
+        <w:pStyle w:val="Prrafodelista"/>
+        <w:rPr>
+          <w:sz w:val="24"/>
+          <w:szCs w:val="24"/>
+        </w:rPr>
+      </w:pPr>
+    </w:p>
+    <w:p>
+      <w:pPr>
+        <w:pStyle w:val="Prrafodelista"/>
+        <w:ind w:left="1080"/>
+        <w:rPr>
+          <w:sz w:val="24"/>
+          <w:szCs w:val="24"/>
+        </w:rPr>
+      </w:pPr>
     </w:p>
     <w:sectPr>
       <w:headerReference w:type="default" r:id="rId14"/>
@@ -10060,7 +9826,7 @@
         <w:rFonts w:ascii="Symbol" w:hAnsi="Symbol" w:hint="default"/>
       </w:rPr>
     </w:lvl>
-    <w:lvl w:ilvl="1" w:tplc="240A0003" w:tentative="1">
+    <w:lvl w:ilvl="1" w:tplc="240A0003">
       <w:start w:val="1"/>
       <w:numFmt w:val="bullet"/>
       <w:lvlText w:val="o"/>

</xml_diff>

<commit_message>
Se añaden problemas y se realizan ajustes finales
</commit_message>
<xml_diff>
--- a/Informe_Parcial1.docx
+++ b/Informe_Parcial1.docx
@@ -688,7 +688,23 @@
           <w:sz w:val="24"/>
           <w:szCs w:val="24"/>
         </w:rPr>
-        <w:t>La entrada del programa es una clave K (ejemplo: K(4,3,1,-1,1) ), debemos dar una configuración de cerradura (X) que satisfaga esta clave.</w:t>
+        <w:t xml:space="preserve">La entrada del programa es una clave K (ejemplo: </w:t>
+      </w:r>
+      <w:proofErr w:type="gramStart"/>
+      <w:r>
+        <w:rPr>
+          <w:sz w:val="24"/>
+          <w:szCs w:val="24"/>
+        </w:rPr>
+        <w:t>K(</w:t>
+      </w:r>
+      <w:proofErr w:type="gramEnd"/>
+      <w:r>
+        <w:rPr>
+          <w:sz w:val="24"/>
+          <w:szCs w:val="24"/>
+        </w:rPr>
+        <w:t>4,3,1,-1,1) ), debemos dar una configuración de cerradura (X) que satisfaga esta clave.</w:t>
       </w:r>
       <w:r>
         <w:rPr>
@@ -1638,14 +1654,46 @@
           <w:szCs w:val="24"/>
         </w:rPr>
         <w:lastRenderedPageBreak/>
-        <w:t>F = Fila  |  C = Columna  |  n</w:t>
-      </w:r>
-      <w:r>
-        <w:rPr>
-          <w:sz w:val="24"/>
-          <w:szCs w:val="24"/>
-        </w:rPr>
-        <w:t xml:space="preserve"> = 5  | nxn </w:t>
+        <w:t xml:space="preserve">F = </w:t>
+      </w:r>
+      <w:proofErr w:type="gramStart"/>
+      <w:r>
+        <w:rPr>
+          <w:sz w:val="24"/>
+          <w:szCs w:val="24"/>
+        </w:rPr>
+        <w:t>Fila  |</w:t>
+      </w:r>
+      <w:proofErr w:type="gramEnd"/>
+      <w:r>
+        <w:rPr>
+          <w:sz w:val="24"/>
+          <w:szCs w:val="24"/>
+        </w:rPr>
+        <w:t xml:space="preserve">  C = Columna  |  n</w:t>
+      </w:r>
+      <w:r>
+        <w:rPr>
+          <w:sz w:val="24"/>
+          <w:szCs w:val="24"/>
+        </w:rPr>
+        <w:t xml:space="preserve"> = 5  | </w:t>
+      </w:r>
+      <w:proofErr w:type="spellStart"/>
+      <w:r>
+        <w:rPr>
+          <w:sz w:val="24"/>
+          <w:szCs w:val="24"/>
+        </w:rPr>
+        <w:t>nxn</w:t>
+      </w:r>
+      <w:proofErr w:type="spellEnd"/>
+      <w:r>
+        <w:rPr>
+          <w:sz w:val="24"/>
+          <w:szCs w:val="24"/>
+        </w:rPr>
+        <w:t xml:space="preserve"> </w:t>
       </w:r>
       <w:r>
         <w:rPr>
@@ -2578,7 +2626,15 @@
                               <w:t>d</w:t>
                             </w:r>
                             <w:r>
-                              <w:t>erecha = (nxn)-1</w:t>
+                              <w:t>erecha = (</w:t>
+                            </w:r>
+                            <w:proofErr w:type="spellStart"/>
+                            <w:r>
+                              <w:t>nxn</w:t>
+                            </w:r>
+                            <w:proofErr w:type="spellEnd"/>
+                            <w:r>
+                              <w:t>)-1</w:t>
                             </w:r>
                           </w:p>
                           <w:p>
@@ -2634,7 +2690,15 @@
                               <w:t>c</w:t>
                             </w:r>
                             <w:r>
-                              <w:t>entro = ((nxn)/2 +1)</w:t>
+                              <w:t>entro = ((</w:t>
+                            </w:r>
+                            <w:proofErr w:type="spellStart"/>
+                            <w:r>
+                              <w:t>nxn</w:t>
+                            </w:r>
+                            <w:proofErr w:type="spellEnd"/>
+                            <w:r>
+                              <w:t>)/2 +1)</w:t>
                             </w:r>
                           </w:p>
                           <w:p>
@@ -2647,7 +2711,20 @@
                               <w:spacing w:line="240" w:lineRule="auto"/>
                             </w:pPr>
                             <w:r>
-                              <w:t>Valor casilla antes del centro: C + ((F-1)xn)</w:t>
+                              <w:t>Valor casilla antes del centro: C + ((F-</w:t>
+                            </w:r>
+                            <w:proofErr w:type="gramStart"/>
+                            <w:r>
+                              <w:t>1)</w:t>
+                            </w:r>
+                            <w:proofErr w:type="spellStart"/>
+                            <w:r>
+                              <w:t>xn</w:t>
+                            </w:r>
+                            <w:proofErr w:type="spellEnd"/>
+                            <w:proofErr w:type="gramEnd"/>
+                            <w:r>
+                              <w:t>)</w:t>
                             </w:r>
                           </w:p>
                           <w:p>
@@ -2660,7 +2737,20 @@
                               <w:spacing w:line="240" w:lineRule="auto"/>
                             </w:pPr>
                             <w:r>
-                              <w:t>Valor casilla después del centro: (C + ((F-1)xn))-1</w:t>
+                              <w:t>Valor casilla después del centro: (C + ((F-</w:t>
+                            </w:r>
+                            <w:proofErr w:type="gramStart"/>
+                            <w:r>
+                              <w:t>1)</w:t>
+                            </w:r>
+                            <w:proofErr w:type="spellStart"/>
+                            <w:r>
+                              <w:t>xn</w:t>
+                            </w:r>
+                            <w:proofErr w:type="spellEnd"/>
+                            <w:proofErr w:type="gramEnd"/>
+                            <w:r>
+                              <w:t>))-1</w:t>
                             </w:r>
                           </w:p>
                         </w:txbxContent>
@@ -2766,7 +2856,15 @@
                         <w:t>d</w:t>
                       </w:r>
                       <w:r>
-                        <w:t>erecha = (nxn)-1</w:t>
+                        <w:t>erecha = (</w:t>
+                      </w:r>
+                      <w:proofErr w:type="spellStart"/>
+                      <w:r>
+                        <w:t>nxn</w:t>
+                      </w:r>
+                      <w:proofErr w:type="spellEnd"/>
+                      <w:r>
+                        <w:t>)-1</w:t>
                       </w:r>
                     </w:p>
                     <w:p>
@@ -2822,7 +2920,15 @@
                         <w:t>c</w:t>
                       </w:r>
                       <w:r>
-                        <w:t>entro = ((nxn)/2 +1)</w:t>
+                        <w:t>entro = ((</w:t>
+                      </w:r>
+                      <w:proofErr w:type="spellStart"/>
+                      <w:r>
+                        <w:t>nxn</w:t>
+                      </w:r>
+                      <w:proofErr w:type="spellEnd"/>
+                      <w:r>
+                        <w:t>)/2 +1)</w:t>
                       </w:r>
                     </w:p>
                     <w:p>
@@ -2835,7 +2941,20 @@
                         <w:spacing w:line="240" w:lineRule="auto"/>
                       </w:pPr>
                       <w:r>
-                        <w:t>Valor casilla antes del centro: C + ((F-1)xn)</w:t>
+                        <w:t>Valor casilla antes del centro: C + ((F-</w:t>
+                      </w:r>
+                      <w:proofErr w:type="gramStart"/>
+                      <w:r>
+                        <w:t>1)</w:t>
+                      </w:r>
+                      <w:proofErr w:type="spellStart"/>
+                      <w:r>
+                        <w:t>xn</w:t>
+                      </w:r>
+                      <w:proofErr w:type="spellEnd"/>
+                      <w:proofErr w:type="gramEnd"/>
+                      <w:r>
+                        <w:t>)</w:t>
                       </w:r>
                     </w:p>
                     <w:p>
@@ -2848,7 +2967,20 @@
                         <w:spacing w:line="240" w:lineRule="auto"/>
                       </w:pPr>
                       <w:r>
-                        <w:t>Valor casilla después del centro: (C + ((F-1)xn))-1</w:t>
+                        <w:t>Valor casilla después del centro: (C + ((F-</w:t>
+                      </w:r>
+                      <w:proofErr w:type="gramStart"/>
+                      <w:r>
+                        <w:t>1)</w:t>
+                      </w:r>
+                      <w:proofErr w:type="spellStart"/>
+                      <w:r>
+                        <w:t>xn</w:t>
+                      </w:r>
+                      <w:proofErr w:type="spellEnd"/>
+                      <w:proofErr w:type="gramEnd"/>
+                      <w:r>
+                        <w:t>))-1</w:t>
                       </w:r>
                     </w:p>
                   </w:txbxContent>
@@ -3417,7 +3549,15 @@
                             </w:r>
                             <w:bookmarkStart w:id="0" w:name="_Hlk162375655"/>
                             <w:r>
-                              <w:t>(F,C) -&gt; (C, n-F+1)</w:t>
+                              <w:t>(</w:t>
+                            </w:r>
+                            <w:proofErr w:type="gramStart"/>
+                            <w:r>
+                              <w:t>F,C</w:t>
+                            </w:r>
+                            <w:proofErr w:type="gramEnd"/>
+                            <w:r>
+                              <w:t>) -&gt; (C, n-F+1)</w:t>
                             </w:r>
                             <w:bookmarkEnd w:id="0"/>
                           </w:p>
@@ -3527,7 +3667,15 @@
                       </w:r>
                       <w:bookmarkStart w:id="1" w:name="_Hlk162375655"/>
                       <w:r>
-                        <w:t>(F,C) -&gt; (C, n-F+1)</w:t>
+                        <w:t>(</w:t>
+                      </w:r>
+                      <w:proofErr w:type="gramStart"/>
+                      <w:r>
+                        <w:t>F,C</w:t>
+                      </w:r>
+                      <w:proofErr w:type="gramEnd"/>
+                      <w:r>
+                        <w:t>) -&gt; (C, n-F+1)</w:t>
                       </w:r>
                       <w:bookmarkEnd w:id="1"/>
                     </w:p>
@@ -3605,7 +3753,7 @@
           <w:noProof/>
         </w:rPr>
         <w:drawing>
-          <wp:anchor distT="0" distB="0" distL="114300" distR="114300" simplePos="0" relativeHeight="251660288" behindDoc="0" locked="0" layoutInCell="1" allowOverlap="1" wp14:anchorId="15331E70" wp14:editId="210AFC3F">
+          <wp:anchor distT="0" distB="0" distL="114300" distR="114300" simplePos="0" relativeHeight="251660288" behindDoc="0" locked="0" layoutInCell="1" allowOverlap="1" wp14:anchorId="15331E70" wp14:editId="16A4746A">
             <wp:simplePos x="0" y="0"/>
             <wp:positionH relativeFrom="margin">
               <wp:posOffset>501015</wp:posOffset>
@@ -4397,6 +4545,7 @@
         <w:rPr>
           <w:sz w:val="24"/>
           <w:szCs w:val="24"/>
+          <w:lang w:val="en-GB"/>
         </w:rPr>
         <w:t xml:space="preserve">        </w:t>
       </w:r>
@@ -4406,7 +4555,25 @@
           <w:szCs w:val="24"/>
           <w:lang w:val="en-GB"/>
         </w:rPr>
-        <w:t xml:space="preserve">(F,C) -&gt; (C, n-F+1) </w:t>
+        <w:t>(</w:t>
+      </w:r>
+      <w:proofErr w:type="gramStart"/>
+      <w:r>
+        <w:rPr>
+          <w:sz w:val="24"/>
+          <w:szCs w:val="24"/>
+          <w:lang w:val="en-GB"/>
+        </w:rPr>
+        <w:t>F,C</w:t>
+      </w:r>
+      <w:proofErr w:type="gramEnd"/>
+      <w:r>
+        <w:rPr>
+          <w:sz w:val="24"/>
+          <w:szCs w:val="24"/>
+          <w:lang w:val="en-GB"/>
+        </w:rPr>
+        <w:t xml:space="preserve">) -&gt; (C, n-F+1) </w:t>
       </w:r>
       <w:r>
         <w:rPr>
@@ -4533,7 +4700,23 @@
           <w:sz w:val="24"/>
           <w:szCs w:val="24"/>
         </w:rPr>
-        <w:t>(F,C) -&gt; (C, n-F+1)</w:t>
+        <w:t>(</w:t>
+      </w:r>
+      <w:proofErr w:type="gramStart"/>
+      <w:r>
+        <w:rPr>
+          <w:sz w:val="24"/>
+          <w:szCs w:val="24"/>
+        </w:rPr>
+        <w:t>F,C</w:t>
+      </w:r>
+      <w:proofErr w:type="gramEnd"/>
+      <w:r>
+        <w:rPr>
+          <w:sz w:val="24"/>
+          <w:szCs w:val="24"/>
+        </w:rPr>
+        <w:t>) -&gt; (C, n-F+1)</w:t>
       </w:r>
     </w:p>
     <w:p>
@@ -4578,7 +4761,23 @@
           <w:sz w:val="24"/>
           <w:szCs w:val="24"/>
         </w:rPr>
-        <w:t xml:space="preserve">(F,C) </w:t>
+        <w:t>(</w:t>
+      </w:r>
+      <w:proofErr w:type="gramStart"/>
+      <w:r>
+        <w:rPr>
+          <w:sz w:val="24"/>
+          <w:szCs w:val="24"/>
+        </w:rPr>
+        <w:t>F,C</w:t>
+      </w:r>
+      <w:proofErr w:type="gramEnd"/>
+      <w:r>
+        <w:rPr>
+          <w:sz w:val="24"/>
+          <w:szCs w:val="24"/>
+        </w:rPr>
+        <w:t xml:space="preserve">) </w:t>
       </w:r>
       <w:r>
         <w:rPr>
@@ -4630,7 +4829,23 @@
           <w:sz w:val="24"/>
           <w:szCs w:val="24"/>
         </w:rPr>
-        <w:t xml:space="preserve">(F,C) </w:t>
+        <w:t>(</w:t>
+      </w:r>
+      <w:proofErr w:type="gramStart"/>
+      <w:r>
+        <w:rPr>
+          <w:sz w:val="24"/>
+          <w:szCs w:val="24"/>
+        </w:rPr>
+        <w:t>F,C</w:t>
+      </w:r>
+      <w:proofErr w:type="gramEnd"/>
+      <w:r>
+        <w:rPr>
+          <w:sz w:val="24"/>
+          <w:szCs w:val="24"/>
+        </w:rPr>
+        <w:t xml:space="preserve">) </w:t>
       </w:r>
       <w:r>
         <w:rPr>
@@ -4678,7 +4893,23 @@
           <w:sz w:val="24"/>
           <w:szCs w:val="24"/>
         </w:rPr>
-        <w:t>casilla en su forma original (F,C)</w:t>
+        <w:t>casilla en su forma original (</w:t>
+      </w:r>
+      <w:proofErr w:type="gramStart"/>
+      <w:r>
+        <w:rPr>
+          <w:sz w:val="24"/>
+          <w:szCs w:val="24"/>
+        </w:rPr>
+        <w:t>F,C</w:t>
+      </w:r>
+      <w:proofErr w:type="gramEnd"/>
+      <w:r>
+        <w:rPr>
+          <w:sz w:val="24"/>
+          <w:szCs w:val="24"/>
+        </w:rPr>
+        <w:t>)</w:t>
       </w:r>
       <w:r>
         <w:rPr>
@@ -4706,7 +4937,23 @@
           <w:sz w:val="24"/>
           <w:szCs w:val="24"/>
         </w:rPr>
-        <w:t>Fila asociada a un valor: ((V-1)//n)+1  |  (V//n)+1</w:t>
+        <w:t>Fila asociada a un valor: ((V-</w:t>
+      </w:r>
+      <w:proofErr w:type="gramStart"/>
+      <w:r>
+        <w:rPr>
+          <w:sz w:val="24"/>
+          <w:szCs w:val="24"/>
+        </w:rPr>
+        <w:t>1)/</w:t>
+      </w:r>
+      <w:proofErr w:type="gramEnd"/>
+      <w:r>
+        <w:rPr>
+          <w:sz w:val="24"/>
+          <w:szCs w:val="24"/>
+        </w:rPr>
+        <w:t>/n)+1  |  (V//n)+1</w:t>
       </w:r>
     </w:p>
     <w:p>
@@ -4727,7 +4974,39 @@
           <w:sz w:val="24"/>
           <w:szCs w:val="24"/>
         </w:rPr>
-        <w:t>Columna asociada a un valor: V%n  |  (V+1)%n</w:t>
+        <w:t xml:space="preserve">Columna asociada a un valor: </w:t>
+      </w:r>
+      <w:proofErr w:type="spellStart"/>
+      <w:r>
+        <w:rPr>
+          <w:sz w:val="24"/>
+          <w:szCs w:val="24"/>
+        </w:rPr>
+        <w:t>V%</w:t>
+      </w:r>
+      <w:proofErr w:type="gramStart"/>
+      <w:r>
+        <w:rPr>
+          <w:sz w:val="24"/>
+          <w:szCs w:val="24"/>
+        </w:rPr>
+        <w:t>n</w:t>
+      </w:r>
+      <w:proofErr w:type="spellEnd"/>
+      <w:r>
+        <w:rPr>
+          <w:sz w:val="24"/>
+          <w:szCs w:val="24"/>
+        </w:rPr>
+        <w:t xml:space="preserve">  |</w:t>
+      </w:r>
+      <w:proofErr w:type="gramEnd"/>
+      <w:r>
+        <w:rPr>
+          <w:sz w:val="24"/>
+          <w:szCs w:val="24"/>
+        </w:rPr>
+        <w:t xml:space="preserve">  (V+1)%n</w:t>
       </w:r>
     </w:p>
     <w:p>
@@ -5068,11 +5347,16 @@
                               <w:t>y</w:t>
                             </w:r>
                             <w:r>
-                              <w:t xml:space="preserve"> C&lt;=</w:t>
+                              <w:t xml:space="preserve"> C&lt;</w:t>
+                            </w:r>
+                            <w:proofErr w:type="gramStart"/>
+                            <w:r>
+                              <w:t>=</w:t>
                             </w:r>
                             <w:r>
                               <w:t>(</w:t>
                             </w:r>
+                            <w:proofErr w:type="gramEnd"/>
                             <w:r>
                               <w:t>n/2 +1</w:t>
                             </w:r>
@@ -5137,12 +5421,14 @@
                               </w:tabs>
                               <w:spacing w:line="254" w:lineRule="auto"/>
                             </w:pPr>
+                            <w:proofErr w:type="gramStart"/>
                             <w:r>
                               <w:t>C&gt;</w:t>
                             </w:r>
                             <w:r>
                               <w:t>(</w:t>
                             </w:r>
+                            <w:proofErr w:type="gramEnd"/>
                             <w:r>
                               <w:t>n/2 +1</w:t>
                             </w:r>
@@ -5276,11 +5562,16 @@
                         <w:t>y</w:t>
                       </w:r>
                       <w:r>
-                        <w:t xml:space="preserve"> C&lt;=</w:t>
+                        <w:t xml:space="preserve"> C&lt;</w:t>
+                      </w:r>
+                      <w:proofErr w:type="gramStart"/>
+                      <w:r>
+                        <w:t>=</w:t>
                       </w:r>
                       <w:r>
                         <w:t>(</w:t>
                       </w:r>
+                      <w:proofErr w:type="gramEnd"/>
                       <w:r>
                         <w:t>n/2 +1</w:t>
                       </w:r>
@@ -5345,12 +5636,14 @@
                         </w:tabs>
                         <w:spacing w:line="254" w:lineRule="auto"/>
                       </w:pPr>
+                      <w:proofErr w:type="gramStart"/>
                       <w:r>
                         <w:t>C&gt;</w:t>
                       </w:r>
                       <w:r>
                         <w:t>(</w:t>
                       </w:r>
+                      <w:proofErr w:type="gramEnd"/>
                       <w:r>
                         <w:t>n/2 +1</w:t>
                       </w:r>
@@ -6449,7 +6742,14 @@
                               <w:rPr>
                                 <w:lang w:val="es-MX"/>
                               </w:rPr>
-                              <w:t>F&gt;</w:t>
+                              <w:t>F</w:t>
+                            </w:r>
+                            <w:proofErr w:type="gramStart"/>
+                            <w:r>
+                              <w:rPr>
+                                <w:lang w:val="es-MX"/>
+                              </w:rPr>
+                              <w:t>&gt;</w:t>
                             </w:r>
                             <w:r>
                               <w:rPr>
@@ -6457,6 +6757,7 @@
                               </w:rPr>
                               <w:t>(</w:t>
                             </w:r>
+                            <w:proofErr w:type="gramEnd"/>
                             <w:r>
                               <w:rPr>
                                 <w:lang w:val="es-MX"/>
@@ -6517,9 +6818,11 @@
                             <w:r>
                               <w:t>F&lt;</w:t>
                             </w:r>
+                            <w:proofErr w:type="gramStart"/>
                             <w:r>
                               <w:t>=(</w:t>
                             </w:r>
+                            <w:proofErr w:type="gramEnd"/>
                             <w:r>
                               <w:t>n/2</w:t>
                             </w:r>
@@ -6578,7 +6881,15 @@
                               <w:t xml:space="preserve">Si </w:t>
                             </w:r>
                             <w:r>
-                              <w:t>C=1  F&gt;</w:t>
+                              <w:t>C=</w:t>
+                            </w:r>
+                            <w:proofErr w:type="gramStart"/>
+                            <w:r>
+                              <w:t>1  F</w:t>
+                            </w:r>
+                            <w:proofErr w:type="gramEnd"/>
+                            <w:r>
+                              <w:t>&gt;</w:t>
                             </w:r>
                             <w:r>
                               <w:t>(</w:t>
@@ -6609,11 +6920,16 @@
                               <w:t xml:space="preserve">Si </w:t>
                             </w:r>
                             <w:r>
-                              <w:t>F&lt;=</w:t>
+                              <w:t>F&lt;</w:t>
+                            </w:r>
+                            <w:proofErr w:type="gramStart"/>
+                            <w:r>
+                              <w:t>=</w:t>
                             </w:r>
                             <w:r>
                               <w:t>(</w:t>
                             </w:r>
+                            <w:proofErr w:type="gramEnd"/>
                             <w:r>
                               <w:t>n/2 +1</w:t>
                             </w:r>
@@ -6712,7 +7028,14 @@
                         <w:rPr>
                           <w:lang w:val="es-MX"/>
                         </w:rPr>
-                        <w:t>F&gt;</w:t>
+                        <w:t>F</w:t>
+                      </w:r>
+                      <w:proofErr w:type="gramStart"/>
+                      <w:r>
+                        <w:rPr>
+                          <w:lang w:val="es-MX"/>
+                        </w:rPr>
+                        <w:t>&gt;</w:t>
                       </w:r>
                       <w:r>
                         <w:rPr>
@@ -6720,6 +7043,7 @@
                         </w:rPr>
                         <w:t>(</w:t>
                       </w:r>
+                      <w:proofErr w:type="gramEnd"/>
                       <w:r>
                         <w:rPr>
                           <w:lang w:val="es-MX"/>
@@ -6780,9 +7104,11 @@
                       <w:r>
                         <w:t>F&lt;</w:t>
                       </w:r>
+                      <w:proofErr w:type="gramStart"/>
                       <w:r>
                         <w:t>=(</w:t>
                       </w:r>
+                      <w:proofErr w:type="gramEnd"/>
                       <w:r>
                         <w:t>n/2</w:t>
                       </w:r>
@@ -6841,7 +7167,15 @@
                         <w:t xml:space="preserve">Si </w:t>
                       </w:r>
                       <w:r>
-                        <w:t>C=1  F&gt;</w:t>
+                        <w:t>C=</w:t>
+                      </w:r>
+                      <w:proofErr w:type="gramStart"/>
+                      <w:r>
+                        <w:t>1  F</w:t>
+                      </w:r>
+                      <w:proofErr w:type="gramEnd"/>
+                      <w:r>
+                        <w:t>&gt;</w:t>
                       </w:r>
                       <w:r>
                         <w:t>(</w:t>
@@ -6872,11 +7206,16 @@
                         <w:t xml:space="preserve">Si </w:t>
                       </w:r>
                       <w:r>
-                        <w:t>F&lt;=</w:t>
+                        <w:t>F&lt;</w:t>
+                      </w:r>
+                      <w:proofErr w:type="gramStart"/>
+                      <w:r>
+                        <w:t>=</w:t>
                       </w:r>
                       <w:r>
                         <w:t>(</w:t>
                       </w:r>
+                      <w:proofErr w:type="gramEnd"/>
                       <w:r>
                         <w:t>n/2 +1</w:t>
                       </w:r>
@@ -8149,7 +8488,23 @@
                                 <w:sz w:val="24"/>
                                 <w:szCs w:val="24"/>
                               </w:rPr>
-                              <w:t>Función que determina si una casilla esta detrás o delante del centro.</w:t>
+                              <w:t xml:space="preserve">Función que determina si una casilla </w:t>
+                            </w:r>
+                            <w:proofErr w:type="spellStart"/>
+                            <w:r>
+                              <w:rPr>
+                                <w:sz w:val="24"/>
+                                <w:szCs w:val="24"/>
+                              </w:rPr>
+                              <w:t>esta</w:t>
+                            </w:r>
+                            <w:proofErr w:type="spellEnd"/>
+                            <w:r>
+                              <w:rPr>
+                                <w:sz w:val="24"/>
+                                <w:szCs w:val="24"/>
+                              </w:rPr>
+                              <w:t xml:space="preserve"> detrás o delante del centro.</w:t>
                             </w:r>
                           </w:p>
                           <w:p>
@@ -8413,7 +8768,23 @@
                           <w:sz w:val="24"/>
                           <w:szCs w:val="24"/>
                         </w:rPr>
-                        <w:t>Función que determina si una casilla esta detrás o delante del centro.</w:t>
+                        <w:t xml:space="preserve">Función que determina si una casilla </w:t>
+                      </w:r>
+                      <w:proofErr w:type="spellStart"/>
+                      <w:r>
+                        <w:rPr>
+                          <w:sz w:val="24"/>
+                          <w:szCs w:val="24"/>
+                        </w:rPr>
+                        <w:t>esta</w:t>
+                      </w:r>
+                      <w:proofErr w:type="spellEnd"/>
+                      <w:r>
+                        <w:rPr>
+                          <w:sz w:val="24"/>
+                          <w:szCs w:val="24"/>
+                        </w:rPr>
+                        <w:t xml:space="preserve"> detrás o delante del centro.</w:t>
                       </w:r>
                     </w:p>
                     <w:p>
@@ -9107,7 +9478,23 @@
           <w:sz w:val="24"/>
           <w:szCs w:val="24"/>
         </w:rPr>
-        <w:t>Módulo FuncionesComprobación.</w:t>
+        <w:t xml:space="preserve">Módulo </w:t>
+      </w:r>
+      <w:proofErr w:type="spellStart"/>
+      <w:r>
+        <w:rPr>
+          <w:sz w:val="24"/>
+          <w:szCs w:val="24"/>
+        </w:rPr>
+        <w:t>FuncionesComprobación</w:t>
+      </w:r>
+      <w:proofErr w:type="spellEnd"/>
+      <w:r>
+        <w:rPr>
+          <w:sz w:val="24"/>
+          <w:szCs w:val="24"/>
+        </w:rPr>
+        <w:t>.</w:t>
       </w:r>
     </w:p>
     <w:p>
@@ -9128,16 +9515,16 @@
         <mc:AlternateContent>
           <mc:Choice Requires="wps">
             <w:drawing>
-              <wp:anchor distT="45720" distB="45720" distL="114300" distR="114300" simplePos="0" relativeHeight="251680768" behindDoc="0" locked="0" layoutInCell="1" allowOverlap="1" wp14:anchorId="3ADDA881" wp14:editId="5435B81F">
+              <wp:anchor distT="45720" distB="45720" distL="114300" distR="114300" simplePos="0" relativeHeight="251680768" behindDoc="0" locked="0" layoutInCell="1" allowOverlap="1" wp14:anchorId="3ADDA881" wp14:editId="4621B834">
                 <wp:simplePos x="0" y="0"/>
                 <wp:positionH relativeFrom="margin">
-                  <wp:posOffset>599440</wp:posOffset>
+                  <wp:posOffset>596265</wp:posOffset>
                 </wp:positionH>
                 <wp:positionV relativeFrom="paragraph">
-                  <wp:posOffset>35560</wp:posOffset>
+                  <wp:posOffset>33655</wp:posOffset>
                 </wp:positionV>
-                <wp:extent cx="4848225" cy="520700"/>
-                <wp:effectExtent l="0" t="0" r="28575" b="12700"/>
+                <wp:extent cx="4848225" cy="1424940"/>
+                <wp:effectExtent l="0" t="0" r="28575" b="22860"/>
                 <wp:wrapSquare wrapText="bothSides"/>
                 <wp:docPr id="1917616188" name="Cuadro de texto 2"/>
                 <wp:cNvGraphicFramePr>
@@ -9152,7 +9539,7 @@
                       <wps:spPr bwMode="auto">
                         <a:xfrm>
                           <a:off x="0" y="0"/>
-                          <a:ext cx="4848225" cy="520700"/>
+                          <a:ext cx="4848225" cy="1424940"/>
                         </a:xfrm>
                         <a:prstGeom prst="rect">
                           <a:avLst/>
@@ -9220,6 +9607,69 @@
                               <w:t>realiza los cambios a la cerradura.</w:t>
                             </w:r>
                           </w:p>
+                          <w:p>
+                            <w:pPr>
+                              <w:pStyle w:val="Prrafodelista"/>
+                              <w:numPr>
+                                <w:ilvl w:val="0"/>
+                                <w:numId w:val="28"/>
+                              </w:numPr>
+                              <w:spacing w:line="254" w:lineRule="auto"/>
+                              <w:rPr>
+                                <w:sz w:val="24"/>
+                                <w:szCs w:val="24"/>
+                              </w:rPr>
+                            </w:pPr>
+                            <w:r>
+                              <w:rPr>
+                                <w:sz w:val="24"/>
+                                <w:szCs w:val="24"/>
+                              </w:rPr>
+                              <w:t>Función que retorna la configuración X con las dimensiones y estados de rotación de cada matriz</w:t>
+                            </w:r>
+                          </w:p>
+                          <w:p>
+                            <w:pPr>
+                              <w:pStyle w:val="Prrafodelista"/>
+                              <w:numPr>
+                                <w:ilvl w:val="0"/>
+                                <w:numId w:val="28"/>
+                              </w:numPr>
+                              <w:spacing w:line="254" w:lineRule="auto"/>
+                              <w:rPr>
+                                <w:sz w:val="24"/>
+                                <w:szCs w:val="24"/>
+                              </w:rPr>
+                            </w:pPr>
+                            <w:r>
+                              <w:rPr>
+                                <w:sz w:val="24"/>
+                                <w:szCs w:val="24"/>
+                              </w:rPr>
+                              <w:t>Función de menú.</w:t>
+                            </w:r>
+                          </w:p>
+                          <w:p>
+                            <w:pPr>
+                              <w:pStyle w:val="Prrafodelista"/>
+                              <w:numPr>
+                                <w:ilvl w:val="0"/>
+                                <w:numId w:val="28"/>
+                              </w:numPr>
+                              <w:spacing w:line="254" w:lineRule="auto"/>
+                              <w:rPr>
+                                <w:sz w:val="24"/>
+                                <w:szCs w:val="24"/>
+                              </w:rPr>
+                            </w:pPr>
+                            <w:r>
+                              <w:rPr>
+                                <w:sz w:val="24"/>
+                                <w:szCs w:val="24"/>
+                              </w:rPr>
+                              <w:t>Función que recibe y almacena la clave.</w:t>
+                            </w:r>
+                          </w:p>
                         </w:txbxContent>
                       </wps:txbx>
                       <wps:bodyPr rot="0" vert="horz" wrap="square" lIns="91440" tIns="45720" rIns="91440" bIns="45720" anchor="t" anchorCtr="0">
@@ -9239,7 +9689,7 @@
           </mc:Choice>
           <mc:Fallback>
             <w:pict>
-              <v:shape w14:anchorId="3ADDA881" id="_x0000_s1039" type="#_x0000_t202" style="position:absolute;margin-left:47.2pt;margin-top:2.8pt;width:381.75pt;height:41pt;z-index:251680768;visibility:visible;mso-wrap-style:square;mso-width-percent:0;mso-height-percent:0;mso-wrap-distance-left:9pt;mso-wrap-distance-top:3.6pt;mso-wrap-distance-right:9pt;mso-wrap-distance-bottom:3.6pt;mso-position-horizontal:absolute;mso-position-horizontal-relative:margin;mso-position-vertical:absolute;mso-position-vertical-relative:text;mso-width-percent:0;mso-height-percent:0;mso-width-relative:margin;mso-height-relative:margin;v-text-anchor:top" o:gfxdata="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">
+              <v:shape w14:anchorId="3ADDA881" id="_x0000_s1039" type="#_x0000_t202" style="position:absolute;margin-left:46.95pt;margin-top:2.65pt;width:381.75pt;height:112.2pt;z-index:251680768;visibility:visible;mso-wrap-style:square;mso-width-percent:0;mso-height-percent:0;mso-wrap-distance-left:9pt;mso-wrap-distance-top:3.6pt;mso-wrap-distance-right:9pt;mso-wrap-distance-bottom:3.6pt;mso-position-horizontal:absolute;mso-position-horizontal-relative:margin;mso-position-vertical:absolute;mso-position-vertical-relative:text;mso-width-percent:0;mso-height-percent:0;mso-width-relative:margin;mso-height-relative:margin;v-text-anchor:top" o:gfxdata="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">
                 <v:textbox>
                   <w:txbxContent>
                     <w:p>
@@ -9291,6 +9741,69 @@
                         <w:t>realiza los cambios a la cerradura.</w:t>
                       </w:r>
                     </w:p>
+                    <w:p>
+                      <w:pPr>
+                        <w:pStyle w:val="Prrafodelista"/>
+                        <w:numPr>
+                          <w:ilvl w:val="0"/>
+                          <w:numId w:val="28"/>
+                        </w:numPr>
+                        <w:spacing w:line="254" w:lineRule="auto"/>
+                        <w:rPr>
+                          <w:sz w:val="24"/>
+                          <w:szCs w:val="24"/>
+                        </w:rPr>
+                      </w:pPr>
+                      <w:r>
+                        <w:rPr>
+                          <w:sz w:val="24"/>
+                          <w:szCs w:val="24"/>
+                        </w:rPr>
+                        <w:t>Función que retorna la configuración X con las dimensiones y estados de rotación de cada matriz</w:t>
+                      </w:r>
+                    </w:p>
+                    <w:p>
+                      <w:pPr>
+                        <w:pStyle w:val="Prrafodelista"/>
+                        <w:numPr>
+                          <w:ilvl w:val="0"/>
+                          <w:numId w:val="28"/>
+                        </w:numPr>
+                        <w:spacing w:line="254" w:lineRule="auto"/>
+                        <w:rPr>
+                          <w:sz w:val="24"/>
+                          <w:szCs w:val="24"/>
+                        </w:rPr>
+                      </w:pPr>
+                      <w:r>
+                        <w:rPr>
+                          <w:sz w:val="24"/>
+                          <w:szCs w:val="24"/>
+                        </w:rPr>
+                        <w:t>Función de menú.</w:t>
+                      </w:r>
+                    </w:p>
+                    <w:p>
+                      <w:pPr>
+                        <w:pStyle w:val="Prrafodelista"/>
+                        <w:numPr>
+                          <w:ilvl w:val="0"/>
+                          <w:numId w:val="28"/>
+                        </w:numPr>
+                        <w:spacing w:line="254" w:lineRule="auto"/>
+                        <w:rPr>
+                          <w:sz w:val="24"/>
+                          <w:szCs w:val="24"/>
+                        </w:rPr>
+                      </w:pPr>
+                      <w:r>
+                        <w:rPr>
+                          <w:sz w:val="24"/>
+                          <w:szCs w:val="24"/>
+                        </w:rPr>
+                        <w:t>Función que recibe y almacena la clave.</w:t>
+                      </w:r>
+                    </w:p>
                   </w:txbxContent>
                 </v:textbox>
                 <w10:wrap type="square" anchorx="margin"/>
@@ -9469,7 +9982,21 @@
           <w:sz w:val="24"/>
           <w:szCs w:val="24"/>
         </w:rPr>
-        <w:t>Una posible solución es crear un arreglo dinámico previamente definido con un numero considerable de espacios disponibles, pedirle al usuario las comparaciones (hasta que se ingrese un número diferente de 1, -1 y 0) y al mismo tiempo contarlas, después se crea un nuevo arreglo dinámico con la cantidad exacta</w:t>
+        <w:t xml:space="preserve">Una posible solución es crear un arreglo dinámico previamente definido con un </w:t>
+      </w:r>
+      <w:r>
+        <w:rPr>
+          <w:sz w:val="24"/>
+          <w:szCs w:val="24"/>
+        </w:rPr>
+        <w:t>número</w:t>
+      </w:r>
+      <w:r>
+        <w:rPr>
+          <w:sz w:val="24"/>
+          <w:szCs w:val="24"/>
+        </w:rPr>
+        <w:t xml:space="preserve"> considerable de espacios disponibles, pedirle al usuario las comparaciones (hasta que se ingrese un número diferente de 1, -1 y 0) y al mismo tiempo contarlas, después se crea un nuevo arreglo dinámico con la cantidad exacta</w:t>
       </w:r>
       <w:r>
         <w:rPr>
@@ -9477,6 +10004,114 @@
           <w:szCs w:val="24"/>
         </w:rPr>
         <w:t>.</w:t>
+      </w:r>
+    </w:p>
+    <w:p>
+      <w:pPr>
+        <w:pStyle w:val="Prrafodelista"/>
+        <w:ind w:left="1080"/>
+        <w:rPr>
+          <w:sz w:val="24"/>
+          <w:szCs w:val="24"/>
+        </w:rPr>
+      </w:pPr>
+    </w:p>
+    <w:p>
+      <w:pPr>
+        <w:pStyle w:val="Prrafodelista"/>
+        <w:numPr>
+          <w:ilvl w:val="0"/>
+          <w:numId w:val="31"/>
+        </w:numPr>
+        <w:rPr>
+          <w:sz w:val="24"/>
+          <w:szCs w:val="24"/>
+        </w:rPr>
+      </w:pPr>
+      <w:r>
+        <w:rPr>
+          <w:sz w:val="24"/>
+          <w:szCs w:val="24"/>
+        </w:rPr>
+        <w:t xml:space="preserve">Cuando se empezó el trabajo con las ramas individuales, cuando se descargaba el repositorio de GitHub no se podía acceder directamente a las nuevas ramas creadas fuera del repositorio local después del </w:t>
+      </w:r>
+      <w:proofErr w:type="spellStart"/>
+      <w:r>
+        <w:rPr>
+          <w:sz w:val="24"/>
+          <w:szCs w:val="24"/>
+        </w:rPr>
+        <w:t>merge</w:t>
+      </w:r>
+      <w:proofErr w:type="spellEnd"/>
+      <w:r>
+        <w:rPr>
+          <w:sz w:val="24"/>
+          <w:szCs w:val="24"/>
+        </w:rPr>
+        <w:t xml:space="preserve">, por lo </w:t>
+      </w:r>
+      <w:proofErr w:type="gramStart"/>
+      <w:r>
+        <w:rPr>
+          <w:sz w:val="24"/>
+          <w:szCs w:val="24"/>
+        </w:rPr>
+        <w:t>que</w:t>
+      </w:r>
+      <w:proofErr w:type="gramEnd"/>
+      <w:r>
+        <w:rPr>
+          <w:sz w:val="24"/>
+          <w:szCs w:val="24"/>
+        </w:rPr>
+        <w:t xml:space="preserve"> si se adicionaban archivos al directorio y se cambia de rama, los archivos se pierden. Como solución se encontró que después del </w:t>
+      </w:r>
+      <w:proofErr w:type="spellStart"/>
+      <w:r>
+        <w:rPr>
+          <w:sz w:val="24"/>
+          <w:szCs w:val="24"/>
+        </w:rPr>
+        <w:t>merge</w:t>
+      </w:r>
+      <w:proofErr w:type="spellEnd"/>
+      <w:r>
+        <w:rPr>
+          <w:sz w:val="24"/>
+          <w:szCs w:val="24"/>
+        </w:rPr>
+        <w:t>, es necesario crear las ramas en local.</w:t>
+      </w:r>
+    </w:p>
+    <w:p>
+      <w:pPr>
+        <w:pStyle w:val="Prrafodelista"/>
+        <w:ind w:left="1080"/>
+        <w:rPr>
+          <w:sz w:val="24"/>
+          <w:szCs w:val="24"/>
+        </w:rPr>
+      </w:pPr>
+    </w:p>
+    <w:p>
+      <w:pPr>
+        <w:pStyle w:val="Prrafodelista"/>
+        <w:numPr>
+          <w:ilvl w:val="0"/>
+          <w:numId w:val="31"/>
+        </w:numPr>
+        <w:rPr>
+          <w:sz w:val="24"/>
+          <w:szCs w:val="24"/>
+        </w:rPr>
+      </w:pPr>
+      <w:r>
+        <w:rPr>
+          <w:sz w:val="24"/>
+          <w:szCs w:val="24"/>
+        </w:rPr>
+        <w:t>Durante el desarrollo se encontró que algunos de los filtros presentes en el análisis de comparaciones eran erróneos, además de que solo funcionan si la matriz se encuentra es su estado de rotación neutro (0), lo que complicó algo del desarrollo. Como solución se analizaron nuevamente los casos y se creó una función para obtener la fila y columna asociada a un valor.</w:t>
       </w:r>
     </w:p>
     <w:p>

</xml_diff>